<commit_message>
Zero correct bijoy up to p 57
</commit_message>
<xml_diff>
--- a/books/zero/Zero Bijoy.docx
+++ b/books/zero/Zero Bijoy.docx
@@ -7442,24 +7442,6 @@
           <w:sz w:val="26"/>
           <w:szCs w:val="26"/>
         </w:rPr>
-      </w:r>
-    </w:p>
-    <w:p>
-      <w:pPr>
-        <w:pStyle w:val="Normal"/>
-        <w:spacing w:before="0" w:after="200"/>
-        <w:rPr>
-          <w:rFonts w:ascii="SutonnyMJ" w:hAnsi="SutonnyMJ" w:cs="SutonnyMJ"/>
-          <w:sz w:val="26"/>
-          <w:szCs w:val="26"/>
-        </w:rPr>
-      </w:pPr>
-      <w:r>
-        <w:rPr>
-          <w:rFonts w:cs="SutonnyMJ" w:ascii="SutonnyMJ" w:hAnsi="SutonnyMJ"/>
-          <w:sz w:val="26"/>
-          <w:szCs w:val="26"/>
-        </w:rPr>
         <w:t xml:space="preserve">wLªóc~e© PZy_© kZ‡Ki K_v| A¨v‡j·vÛvi `¨ †MÖU Zuvi cvim¨ evwnbx wb‡q e¨vwejb †_‡K fvi‡Zi w`‡K AMÖmi n‡jb| GB AvMÖvm‡bi mgq fviZxq MwYZwe`iv cÖ_gev‡ii g‡Zv e¨vwejbxq msL¨vc×wZ m¤ú‡K© Rvb‡Z cv‡i| Rvb‡Z cv‡i k~‡b¨i K_vI| 323 wLªóc~e© mv‡j A¨v‡j·vÛvi gviv hvb| cvi¯úwiK Ø‡›Ø wjß †Rbv‡ijiv mvgªvR¨‡K UyK‡iv UyK‡iv K‡i †d‡j| wØZxq wLªóc~e© mv‡j †ivg ¶gZvq Av‡ivnY K‡i| wMÖm †iv‡gi _vevq AvU‡K c‡o| Z‡e Av‡jKRvÛvi hZUv G‡mwQ‡jb, †ivgK‡`i ¶gZv ZZUv c~e© ch©šÍ †cuŠQ‡Z cv‡iwb| d‡j PZy_© I cÂg kZ‡Ki wLªóa‡g©i DÌvb I †iv‡gi cZ‡bi cÖfve †_‡K `~‡ii fviZ gy³ iBj| </w:t>
       </w:r>
     </w:p>
@@ -7479,24 +7461,6 @@
           <w:sz w:val="26"/>
           <w:szCs w:val="26"/>
         </w:rPr>
-      </w:r>
-    </w:p>
-    <w:p>
-      <w:pPr>
-        <w:pStyle w:val="Normal"/>
-        <w:spacing w:before="0" w:after="200"/>
-        <w:rPr>
-          <w:rFonts w:ascii="SutonnyMJ" w:hAnsi="SutonnyMJ" w:cs="SutonnyMJ"/>
-          <w:sz w:val="26"/>
-          <w:szCs w:val="26"/>
-        </w:rPr>
-      </w:pPr>
-      <w:r>
-        <w:rPr>
-          <w:rFonts w:cs="SutonnyMJ" w:ascii="SutonnyMJ" w:hAnsi="SutonnyMJ"/>
-          <w:sz w:val="26"/>
-          <w:szCs w:val="26"/>
-        </w:rPr>
         <w:t xml:space="preserve">fviZ A¨vwi÷U‡ji cÖfve †_‡KI gy³ iBj| n¨uv, Av‡jKRvÛvi A¨vwi÷U‡ji wkl¨ wQ‡jb| Zuvi `k©bI Aek¨B wb‡q Av‡mb fvi‡Z| Z‡e wMÖK `k©b fvi‡Z KL‡bvB †mfv‡e ¯’vb K‡i wb‡Z cv‡iwb| wMÖ‡mi g‡Zv fvi‡Z Amxg ev k~b¨Zv wb‡q †Kv‡bv fxwZ wQj bv| eis GLv‡b G aviYv‡K eiY Kiv nq| </w:t>
       </w:r>
     </w:p>
@@ -7516,24 +7480,6 @@
           <w:sz w:val="26"/>
           <w:szCs w:val="26"/>
         </w:rPr>
-      </w:r>
-    </w:p>
-    <w:p>
-      <w:pPr>
-        <w:pStyle w:val="Normal"/>
-        <w:spacing w:before="0" w:after="200"/>
-        <w:rPr>
-          <w:rFonts w:ascii="SutonnyMJ" w:hAnsi="SutonnyMJ" w:cs="SutonnyMJ"/>
-          <w:sz w:val="26"/>
-          <w:szCs w:val="26"/>
-        </w:rPr>
-      </w:pPr>
-      <w:r>
-        <w:rPr>
-          <w:rFonts w:cs="SutonnyMJ" w:ascii="SutonnyMJ" w:hAnsi="SutonnyMJ"/>
-          <w:sz w:val="26"/>
-          <w:szCs w:val="26"/>
-        </w:rPr>
         <w:t xml:space="preserve">wn›`y a‡g© k~b¨Zv ¸iæZ¡c~Y© ¯’vb `Lj K‡i Av‡Q| wn›`y a‡g©i m~Pbv eû‡k¦iev‡`i aviYv †_‡K| A‡bK w`K †_‡KB wMÖK iƒcK_vi g‡Zv GLv‡bI †hv×v †`eZv‡`i Mí cÖPwjZ Av‡Q| Z‡e Av‡jKRvÛv‡ii AvMg‡bi eû kZvãx Av‡M †_‡KB kZvãxi ci kZvãx a‡i †`eZviv GKxf~Z n‡Z ïiæ K‡i| wn›`y a‡g©i ag©xq AvPvi-Abyôvb I †`eZv‡`i cÖwZ fw³ A¶ybœ _vK‡jI †gŠwjKfv‡e GwU G‡Kk¦iev`x I AšÍe©x¶Yg~jK ag© n‡q †M‡Q| mKj †`eZv me©`ªóv eªþvi wewfbœ Ask wn‡m‡e Dc¯’vwcZ n‡”Q| cwð‡g wMÖK‡`i DÌv‡bi cÖvq GKB mg‡q wn›`y ag© cwðgv iƒcK_vi mv‡_ wgj nvivw”Qj| ¯^Zš¿ †`eZv‡`i f~wgKv nvwi‡q hvw”Qj| Ava¨vwZ¥K kw³ ag©Uvq Abyf~Z nw”Qj|  wbtm‡›`‡n, Ava¨vwZ¥KZvi Drm cÖvP¨| </w:t>
       </w:r>
     </w:p>
@@ -7590,24 +7536,6 @@
           <w:sz w:val="26"/>
           <w:szCs w:val="26"/>
         </w:rPr>
-      </w:r>
-    </w:p>
-    <w:p>
-      <w:pPr>
-        <w:pStyle w:val="Normal"/>
-        <w:spacing w:before="0" w:after="200"/>
-        <w:rPr>
-          <w:rFonts w:ascii="SutonnyMJ" w:hAnsi="SutonnyMJ" w:cs="SutonnyMJ"/>
-          <w:sz w:val="26"/>
-          <w:szCs w:val="26"/>
-        </w:rPr>
-      </w:pPr>
-      <w:r>
-        <w:rPr>
-          <w:rFonts w:cs="SutonnyMJ" w:ascii="SutonnyMJ" w:hAnsi="SutonnyMJ"/>
-          <w:sz w:val="26"/>
-          <w:szCs w:val="26"/>
-        </w:rPr>
         <w:t xml:space="preserve">Iw`‡K gnvwek¦ Avevi Zvi k~b¨Zv‡KI fy‡j hvqwb| k~b¨Zv †_‡K gnvwe‡k¦i Rb¥| Avevi k~b¨Zvi cÖvwß n‡q `uvovj gvby‡li P~ovšÍ j¶¨| GK M‡í AvZ¥v m¤ú‡K© g„Zy¨ GK wkl¨‡K ej‡Q, Òme cÖvYxi ü`‡q jyKvwqZ Av‡Q AvZ¥v, ¯^KxqZv| me‡P‡q ¶y`ª cigvYyi †P‡q ¶y`ª, mywekvj gnvKv‡ki †P‡q eo|" G AvZ¥v evm K‡i me wRwb‡mi g‡a¨| G AvZ¥v gnvwe‡k¦i wbh©v‡mi Ask| Gi †bB g„Zy¨| †KD gviv †M‡j AvZ¥v †`n †_‡K gy³ nq| cÖ‡ek K‡i Av‡iK †`‡n|1  AvZ¥vi ¯’vbvšÍ‡ii gva¨‡g gvbylUvi beRb¥ nq| wn›`y a‡g©i D‡Ïk¨ n‡jv AvZ¥v‡K cybR‡b¥i Pµ †_‡K cy‡ivcywi †ei K‡i Avbv| g„Zy¨i cÖvšÍ‡i cÖvšÍ‡i Ny‡i giv †_‡K cÖvYnxbZvi gva¨‡g P~ovšÍ gyw³ AR©‡bi c_ n‡jv ev¯ÍeZvi åg †_‡K m‡i Avmv| †`eZvi K_v n‡jv, ÒAvZ¥vi evwo †`n| Avb›` I K‡ói kw³ G‡K wbqš¿Y K‡i| gvbyl †`‡ni wbqš¿‡Y _vK‡j KLbI gyw³ cv‡e bv| gyw³i Rb¨ i³-gvs‡mi Pvwn`v †_‡K gy³ n‡q AvZ¥vi k~b¨Zv I wbieZv‡K MÖnY Ki‡Z n‡e| AvZ¥v ZLb gvbweK Pvwn`v Z¨vM K‡i D‡o P‡j hv‡e| †hvM w`‡e mw¤§wjZ †PZbvi mgv‡e‡k| †h Amxg AvZ¥v cy‡iv gnvwe‡k¦ we¯Í„Z| GKBmv‡_ †hUv me RvqMvq, Avevi †Kv_vI bv| GKBmv‡_ Amxg (infinity) I k~b¨ (nothing)| Gme Kvi‡Y fviZxq mgv‡R f‡qW (k~b¨Zv) I BbwdwbwUi RM‡Z wePiY wQj| ¯^vfveKfv‡eB k~b¨‡K Zviv MÖnY Kij| </w:t>
       </w:r>
     </w:p>
@@ -7615,49 +7543,21 @@
       <w:pPr>
         <w:pStyle w:val="Normal"/>
         <w:spacing w:before="0" w:after="200"/>
-        <w:rPr>
-          <w:rFonts w:ascii="SutonnyMJ" w:hAnsi="SutonnyMJ" w:cs="SutonnyMJ"/>
-          <w:sz w:val="26"/>
-          <w:szCs w:val="26"/>
-        </w:rPr>
-      </w:pPr>
-      <w:r>
-        <w:rPr>
-          <w:rFonts w:cs="SutonnyMJ" w:ascii="SutonnyMJ" w:hAnsi="SutonnyMJ"/>
-          <w:sz w:val="26"/>
-          <w:szCs w:val="26"/>
-        </w:rPr>
-      </w:r>
-    </w:p>
-    <w:p>
-      <w:pPr>
-        <w:pStyle w:val="Normal"/>
-        <w:spacing w:before="0" w:after="200"/>
-        <w:rPr>
-          <w:rFonts w:ascii="SutonnyMJ" w:hAnsi="SutonnyMJ" w:cs="SutonnyMJ"/>
-          <w:sz w:val="26"/>
-          <w:szCs w:val="26"/>
-        </w:rPr>
-      </w:pPr>
-      <w:r>
-        <w:rPr>
-          <w:rFonts w:cs="SutonnyMJ" w:ascii="SutonnyMJ" w:hAnsi="SutonnyMJ"/>
-          <w:sz w:val="26"/>
-          <w:szCs w:val="26"/>
-        </w:rPr>
-        <w:t xml:space="preserve">k~‡b¨i cybRb¥ </w:t>
-      </w:r>
-    </w:p>
-    <w:p>
-      <w:pPr>
-        <w:pStyle w:val="Normal"/>
-        <w:spacing w:before="0" w:after="200"/>
-        <w:rPr>
-          <w:rFonts w:ascii="SutonnyMJ" w:hAnsi="SutonnyMJ" w:cs="SutonnyMJ"/>
-          <w:sz w:val="26"/>
-          <w:szCs w:val="26"/>
-        </w:rPr>
-      </w:pPr>
+        <w:jc w:val="center"/>
+        <w:rPr>
+          <w:rFonts w:ascii="SutonnyMJ" w:hAnsi="SutonnyMJ" w:cs="SutonnyMJ"/>
+          <w:sz w:val="26"/>
+          <w:szCs w:val="26"/>
+        </w:rPr>
+      </w:pPr>
+      <w:r>
+        <w:rPr>
+          <w:rFonts w:cs="SutonnyMJ" w:ascii="SutonnyMJ" w:hAnsi="SutonnyMJ"/>
+          <w:sz w:val="30"/>
+          <w:szCs w:val="26"/>
+        </w:rPr>
+        <w:t>k~‡b¨i cybRb¥</w:t>
+      </w:r>
       <w:r>
         <w:rPr>
           <w:rFonts w:cs="SutonnyMJ" w:ascii="SutonnyMJ" w:hAnsi="SutonnyMJ"/>
@@ -7683,6 +7583,26 @@
           <w:sz w:val="26"/>
           <w:szCs w:val="26"/>
         </w:rPr>
+        <w:t xml:space="preserve"> </w:t>
+      </w:r>
+    </w:p>
+    <w:p>
+      <w:pPr>
+        <w:pStyle w:val="Normal"/>
+        <w:spacing w:before="0" w:after="200"/>
+        <w:jc w:val="center"/>
+        <w:rPr>
+          <w:rFonts w:ascii="SutonnyMJ" w:hAnsi="SutonnyMJ" w:cs="SutonnyMJ"/>
+          <w:sz w:val="26"/>
+          <w:szCs w:val="26"/>
+        </w:rPr>
+      </w:pPr>
+      <w:r>
+        <w:rPr>
+          <w:rFonts w:cs="SutonnyMJ" w:ascii="SutonnyMJ" w:hAnsi="SutonnyMJ"/>
+          <w:sz w:val="26"/>
+          <w:szCs w:val="26"/>
+        </w:rPr>
         <w:t>‡</w:t>
       </w:r>
       <w:r>
@@ -7698,6 +7618,7 @@
       <w:pPr>
         <w:pStyle w:val="Normal"/>
         <w:spacing w:before="0" w:after="200"/>
+        <w:jc w:val="right"/>
         <w:rPr>
           <w:rFonts w:ascii="SutonnyMJ" w:hAnsi="SutonnyMJ" w:cs="SutonnyMJ"/>
           <w:sz w:val="26"/>
@@ -7747,25 +7668,23 @@
           <w:sz w:val="26"/>
           <w:szCs w:val="26"/>
         </w:rPr>
-        <w:t xml:space="preserve">fviZxq MwYZwe`iv k~b¨‡K MÖnY K‡iB e‡m _vK‡jb bv| Zviv Gi f~wgKvI cv‡ë w`‡jb| ¯’vb-wb‡`©kK (placeholder) †_‡K msL¨vq iƒcvšÍi Ki‡jb| GB cybRb¥B  k~‡b¨i kw³i Drm| </w:t>
-      </w:r>
-    </w:p>
-    <w:p>
-      <w:pPr>
-        <w:pStyle w:val="Normal"/>
-        <w:spacing w:before="0" w:after="200"/>
-        <w:rPr>
-          <w:rFonts w:ascii="SutonnyMJ" w:hAnsi="SutonnyMJ" w:cs="SutonnyMJ"/>
-          <w:sz w:val="26"/>
-          <w:szCs w:val="26"/>
-        </w:rPr>
-      </w:pPr>
-      <w:r>
-        <w:rPr>
-          <w:rFonts w:cs="SutonnyMJ" w:ascii="SutonnyMJ" w:hAnsi="SutonnyMJ"/>
-          <w:sz w:val="26"/>
-          <w:szCs w:val="26"/>
-        </w:rPr>
+        <w:t>fviZxq MwYZwe`iv k~b¨‡K MÖnY K‡iB e‡m _vK‡jb bv| Zviv Gi f~wgKvI cv‡ë w`‡jb| ¯’vb-wb‡`©kK (</w:t>
+      </w:r>
+      <w:r>
+        <w:rPr>
+          <w:rFonts w:cs="SutonnyMJ" w:ascii="Arial" w:hAnsi="Arial"/>
+          <w:sz w:val="26"/>
+          <w:szCs w:val="26"/>
+        </w:rPr>
+        <w:t>placeholder</w:t>
+      </w:r>
+      <w:r>
+        <w:rPr>
+          <w:rFonts w:cs="SutonnyMJ" w:ascii="SutonnyMJ" w:hAnsi="SutonnyMJ"/>
+          <w:sz w:val="26"/>
+          <w:szCs w:val="26"/>
+        </w:rPr>
+        <w:t xml:space="preserve">) †_‡K msL¨vq iƒcvšÍi Ki‡jb| GB cybRb¥B  k~‡b¨i kw³i Drm| </w:t>
       </w:r>
     </w:p>
     <w:p>
@@ -7803,24 +7722,6 @@
           <w:sz w:val="26"/>
           <w:szCs w:val="26"/>
         </w:rPr>
-      </w:r>
-    </w:p>
-    <w:p>
-      <w:pPr>
-        <w:pStyle w:val="Normal"/>
-        <w:spacing w:before="0" w:after="200"/>
-        <w:rPr>
-          <w:rFonts w:ascii="SutonnyMJ" w:hAnsi="SutonnyMJ" w:cs="SutonnyMJ"/>
-          <w:sz w:val="26"/>
-          <w:szCs w:val="26"/>
-        </w:rPr>
-      </w:pPr>
-      <w:r>
-        <w:rPr>
-          <w:rFonts w:cs="SutonnyMJ" w:ascii="SutonnyMJ" w:hAnsi="SutonnyMJ"/>
-          <w:sz w:val="26"/>
-          <w:szCs w:val="26"/>
-        </w:rPr>
         <w:t xml:space="preserve">cÂg kZ‡Ki †Kv‡bv GK mg‡q fviZxq MwYZwe`iv msL¨v †jLvi c×wZ cv‡ë †d‡jb| wMÖK c×wZ ev` w`‡q Zuviv e¨vwejbxq c×wZ MÖnY K‡ib| ZeyI e¨vwejbxq c×wZi mv‡_ GKwU ¸iZ¡c~Y© cv_©K¨ wQj| fviZxq msL¨v n‡jv `k-wfwËK| e¨vwejbxqiv wjLZ lvU-wfwËK msL¨v| Avgiv GLb †hme msL¨v wjwL (0, 1, „, 9 w`‡q) G¸‡jvi weKvk N‡U‡Q fviZxq‡`i e¨eüZ wPý †_‡K| G‡`i‡K Aviwe msL¨v bv e‡j fviZxq msL¨v ejvB h_v_© nZ| </w:t>
       </w:r>
     </w:p>
@@ -7840,24 +7741,6 @@
           <w:sz w:val="26"/>
           <w:szCs w:val="26"/>
         </w:rPr>
-      </w:r>
-    </w:p>
-    <w:p>
-      <w:pPr>
-        <w:pStyle w:val="Normal"/>
-        <w:spacing w:before="0" w:after="200"/>
-        <w:rPr>
-          <w:rFonts w:ascii="SutonnyMJ" w:hAnsi="SutonnyMJ" w:cs="SutonnyMJ"/>
-          <w:sz w:val="26"/>
-          <w:szCs w:val="26"/>
-        </w:rPr>
-      </w:pPr>
-      <w:r>
-        <w:rPr>
-          <w:rFonts w:cs="SutonnyMJ" w:ascii="SutonnyMJ" w:hAnsi="SutonnyMJ"/>
-          <w:sz w:val="26"/>
-          <w:szCs w:val="26"/>
-        </w:rPr>
         <w:t>‡</w:t>
       </w:r>
       <w:r>
@@ -7885,24 +7768,6 @@
           <w:sz w:val="26"/>
           <w:szCs w:val="26"/>
         </w:rPr>
-      </w:r>
-    </w:p>
-    <w:p>
-      <w:pPr>
-        <w:pStyle w:val="Normal"/>
-        <w:spacing w:before="0" w:after="200"/>
-        <w:rPr>
-          <w:rFonts w:ascii="SutonnyMJ" w:hAnsi="SutonnyMJ" w:cs="SutonnyMJ"/>
-          <w:sz w:val="26"/>
-          <w:szCs w:val="26"/>
-        </w:rPr>
-      </w:pPr>
-      <w:r>
-        <w:rPr>
-          <w:rFonts w:cs="SutonnyMJ" w:ascii="SutonnyMJ" w:hAnsi="SutonnyMJ"/>
-          <w:sz w:val="26"/>
-          <w:szCs w:val="26"/>
-        </w:rPr>
         <w:t xml:space="preserve">wMÖK R¨vwgwZi mvgvb¨ AskB Zviv avi K‡iwQ‡jb| wMÖKiv mgZj AvK…wZ¸‡jv‡K fvjevmZ| wKš‘ fviZxq‡`i Gm‡e AvMÖn wQj wQj bv| e‡M©i KY© g~j` bvwK Ag~j` msL¨v Zv wb‡q Zviv gv_v Nvgvqwb| AvwK©wgwW‡mi g‡Zv KwbK ev †Kv‡Yi wefvRb wb‡qI fv‡ewb| Z‡e msL¨v wb‡q †Lj‡Z wk‡L wM‡qwQj Zviv| </w:t>
       </w:r>
     </w:p>
@@ -7922,24 +7787,6 @@
           <w:sz w:val="26"/>
           <w:szCs w:val="26"/>
         </w:rPr>
-      </w:r>
-    </w:p>
-    <w:p>
-      <w:pPr>
-        <w:pStyle w:val="Normal"/>
-        <w:spacing w:before="0" w:after="200"/>
-        <w:rPr>
-          <w:rFonts w:ascii="SutonnyMJ" w:hAnsi="SutonnyMJ" w:cs="SutonnyMJ"/>
-          <w:sz w:val="26"/>
-          <w:szCs w:val="26"/>
-        </w:rPr>
-      </w:pPr>
-      <w:r>
-        <w:rPr>
-          <w:rFonts w:cs="SutonnyMJ" w:ascii="SutonnyMJ" w:hAnsi="SutonnyMJ"/>
-          <w:sz w:val="26"/>
-          <w:szCs w:val="26"/>
-        </w:rPr>
         <w:t xml:space="preserve">msL¨vi fviZxq c×wZ Zv‡`i nv‡Z `viæY me A¯¿ Zy‡j †`q| A¨vevKv‡mi e¨envi QvovB †hvM, we‡qvM, ¸Y, fvM n‡q hv‡”Q| ¯’vbxq msL¨v c×wZi myev‡` Zviv eo eo msL¨vi †hvM-we‡qvM Ki‡Zb Aejxjvq| A‡bKUv Avgiv GLb †hgb cvwi| GKUy wk‡L wb‡jB †h †KD fviZxq msL¨vi mvnv‡h¨ A¨vevKv‡mi †P‡q `ªæZ ¸Y Ki‡Z cvi‡Zb| A¨vevKvmev`x I fviZxq msL¨v e¨enviKvix A¨vj‡Mvwi÷‡`i g‡a¨ nZ cÖwZØw›ØZv| Avi w`b †k‡l wRZZ A¨vj‡Mvwi÷ivB| </w:t>
       </w:r>
     </w:p>
@@ -7965,6 +7812,7 @@
       <w:pPr>
         <w:pStyle w:val="Normal"/>
         <w:spacing w:before="0" w:after="200"/>
+        <w:jc w:val="center"/>
         <w:rPr>
           <w:rFonts w:ascii="SutonnyMJ" w:hAnsi="SutonnyMJ" w:cs="SutonnyMJ"/>
           <w:sz w:val="26"/>
@@ -8039,6 +7887,7 @@
       <w:pPr>
         <w:pStyle w:val="Normal"/>
         <w:spacing w:before="0" w:after="200"/>
+        <w:jc w:val="center"/>
         <w:rPr>
           <w:rFonts w:ascii="SutonnyMJ" w:hAnsi="SutonnyMJ" w:cs="SutonnyMJ"/>
           <w:sz w:val="26"/>
@@ -8145,24 +7994,6 @@
           <w:sz w:val="26"/>
           <w:szCs w:val="26"/>
         </w:rPr>
-      </w:r>
-    </w:p>
-    <w:p>
-      <w:pPr>
-        <w:pStyle w:val="Normal"/>
-        <w:spacing w:before="0" w:after="200"/>
-        <w:rPr>
-          <w:rFonts w:ascii="SutonnyMJ" w:hAnsi="SutonnyMJ" w:cs="SutonnyMJ"/>
-          <w:sz w:val="26"/>
-          <w:szCs w:val="26"/>
-        </w:rPr>
-      </w:pPr>
-      <w:r>
-        <w:rPr>
-          <w:rFonts w:cs="SutonnyMJ" w:ascii="SutonnyMJ" w:hAnsi="SutonnyMJ"/>
-          <w:sz w:val="26"/>
-          <w:szCs w:val="26"/>
-        </w:rPr>
         <w:t xml:space="preserve">2 - 3 †hgb GKwU msL¨v, †Zgwb 2 – 2 Av‡iKwU msL¨v| GUv n‡jv k~b¨| A¨vevKv‡mi k~b¨Zvi cÖwZwbwa wn‡m‡e ïayB ¯’vb `LjKvix †cøm‡nvìvi bq| eis msL¨v wn‡m‡e k~b¨| ïay Ae¯’vb bq, Gi Av‡Q wbw`©ó gvb| Av‡Q msL¨v‡iLvq GKwU wbw`©ó RvqMv| k~b¨ mgvb 2 - 2 e‡j G‡K (2 - 1) I (2 – 3) Gi gv‡S ¯’vb w`‡Z n‡e| gv‡b 1 I (-1) Gi gv‡S| Avi †Kv‡bv RvqMv †bB| k~b¨‡K 9-Gi c‡i emv‡bvi my‡hvM †bB| hw`I Kw¤úDUvi wK‡ev‡W© Zv Kiv nq| msL¨v‡iLvq k~‡b¨i Av‡Q wbR¯^ ¯’vb, hv Zvi GKvšÍB wb‡Ri| `yB‡K ev` w`‡q †hgb msL¨v‡iLv nq bv, †Zgwb nq bv k~b¨‡K ev` w`‡qI| †kl ch©šÍ k~‡b¨i AvMgb N‡U‡Q| </w:t>
       </w:r>
     </w:p>
@@ -8182,24 +8013,6 @@
           <w:sz w:val="26"/>
           <w:szCs w:val="26"/>
         </w:rPr>
-      </w:r>
-    </w:p>
-    <w:p>
-      <w:pPr>
-        <w:pStyle w:val="Normal"/>
-        <w:spacing w:before="0" w:after="200"/>
-        <w:rPr>
-          <w:rFonts w:ascii="SutonnyMJ" w:hAnsi="SutonnyMJ" w:cs="SutonnyMJ"/>
-          <w:sz w:val="26"/>
-          <w:szCs w:val="26"/>
-        </w:rPr>
-      </w:pPr>
-      <w:r>
-        <w:rPr>
-          <w:rFonts w:cs="SutonnyMJ" w:ascii="SutonnyMJ" w:hAnsi="SutonnyMJ"/>
-          <w:sz w:val="26"/>
-          <w:szCs w:val="26"/>
-        </w:rPr>
         <w:t xml:space="preserve">Z‡e fviZxqivI k~b¨‡K Lye A™¢yZ msL¨v g‡b KiZ| KviYI Av‡Q| k~b¨‡K †h‡Kv‡bv wKQy w`‡q ¸Y Ki‡j k~b¨ Av‡m| †hb GwU mevB‡K †kvlY K‡i †bq| Avi k~b¨‡K w`‡q fvM Ki‡Z †M‡j †hb biK ¸jRvi! eªþ¸ß 0 ÷ 0 I 1 ÷ 0 Gi gvb †ei Ki‡Z †Póv K‡i e¨_© nb| wZwb †j‡Lb, "mvBdvi‡K (k~b¨) mvBdvi w`‡q fvM w`‡j wKQyB _v‡K bv|" gv‡b wZwb g‡b Ki‡Zb k~b¨‡K wb‡R‡K w`‡q fvM w`‡j k~b¨ _v‡K| Zuvi wPšÍv fyj wQj, hv Avgiv c‡i †`Le| 1 ÷ 0 †K wZwb Kx fve‡Zb Zv Rvbv †bB| KviY Zuvi wKQy K_v A¯úó| Avm‡j wZwb nvZ †`vjvw”Q‡jb Avi Avkv KiwQ‡jb mgm¨v †K‡U hv‡e| </w:t>
       </w:r>
     </w:p>
@@ -8219,24 +8032,6 @@
           <w:sz w:val="26"/>
           <w:szCs w:val="26"/>
         </w:rPr>
-      </w:r>
-    </w:p>
-    <w:p>
-      <w:pPr>
-        <w:pStyle w:val="Normal"/>
-        <w:spacing w:before="0" w:after="200"/>
-        <w:rPr>
-          <w:rFonts w:ascii="SutonnyMJ" w:hAnsi="SutonnyMJ" w:cs="SutonnyMJ"/>
-          <w:sz w:val="26"/>
-          <w:szCs w:val="26"/>
-        </w:rPr>
-      </w:pPr>
-      <w:r>
-        <w:rPr>
-          <w:rFonts w:cs="SutonnyMJ" w:ascii="SutonnyMJ" w:hAnsi="SutonnyMJ"/>
-          <w:sz w:val="26"/>
-          <w:szCs w:val="26"/>
-        </w:rPr>
         <w:t xml:space="preserve">G fyj Aek¨ †ewkw`b ¯’vqx nqwb| †kl ch©šÍ fviZxqiv eyS‡jb  1 ÷ 0 n‡jv Amxg| Øv`k kZ‡Ki fviZxq MwYZwe` fv¯‹i †j‡Lb, Ò‡h fMœvs‡ki ni mvBdvi, Zv GK Amxg ivwk|" Gi mv‡_ wKQy †hvM Ki‡j Kx n‡e ZvI e‡jb wZwb, Òeû wKQy †hvM ev we‡qvM Ki‡jI G‡Z †Kv‡bv cwieZ©b n‡e bv| wVK †hfv‡e Amxg I AcwieZ©bxq Ck¦i e`jvb bv|" </w:t>
       </w:r>
     </w:p>
@@ -8256,24 +8051,6 @@
           <w:sz w:val="26"/>
           <w:szCs w:val="26"/>
         </w:rPr>
-      </w:r>
-    </w:p>
-    <w:p>
-      <w:pPr>
-        <w:pStyle w:val="Normal"/>
-        <w:spacing w:before="0" w:after="200"/>
-        <w:rPr>
-          <w:rFonts w:ascii="SutonnyMJ" w:hAnsi="SutonnyMJ" w:cs="SutonnyMJ"/>
-          <w:sz w:val="26"/>
-          <w:szCs w:val="26"/>
-        </w:rPr>
-      </w:pPr>
-      <w:r>
-        <w:rPr>
-          <w:rFonts w:cs="SutonnyMJ" w:ascii="SutonnyMJ" w:hAnsi="SutonnyMJ"/>
-          <w:sz w:val="26"/>
-          <w:szCs w:val="26"/>
-        </w:rPr>
         <w:t xml:space="preserve">Ck¦i‡K cvIqv †Mj Amx‡gi g‡a¨| Ges k~‡b¨i g‡a¨| </w:t>
       </w:r>
     </w:p>
@@ -8317,44 +8094,65 @@
       <w:pPr>
         <w:pStyle w:val="Normal"/>
         <w:spacing w:before="0" w:after="200"/>
-        <w:rPr>
-          <w:rFonts w:ascii="SutonnyMJ" w:hAnsi="SutonnyMJ" w:cs="SutonnyMJ"/>
-          <w:sz w:val="26"/>
-          <w:szCs w:val="26"/>
-        </w:rPr>
-      </w:pPr>
-      <w:r>
-        <w:rPr>
-          <w:rFonts w:cs="SutonnyMJ" w:ascii="SutonnyMJ" w:hAnsi="SutonnyMJ"/>
-          <w:sz w:val="26"/>
-          <w:szCs w:val="26"/>
-        </w:rPr>
-        <w:t xml:space="preserve">Aviwe msL¨v </w:t>
-      </w:r>
-    </w:p>
-    <w:p>
-      <w:pPr>
-        <w:pStyle w:val="Normal"/>
-        <w:spacing w:before="0" w:after="200"/>
-        <w:rPr>
-          <w:rFonts w:ascii="SutonnyMJ" w:hAnsi="SutonnyMJ" w:cs="SutonnyMJ"/>
-          <w:sz w:val="26"/>
-          <w:szCs w:val="26"/>
-        </w:rPr>
-      </w:pPr>
-      <w:r>
-        <w:rPr>
-          <w:rFonts w:cs="SutonnyMJ" w:ascii="SutonnyMJ" w:hAnsi="SutonnyMJ"/>
-          <w:sz w:val="26"/>
-          <w:szCs w:val="26"/>
-        </w:rPr>
-        <w:t xml:space="preserve">gvbyl wK fy‡j †M‡Q, Avwg Zv‡K k~b¨ †_‡K m„wó K‡iwQ? </w:t>
-      </w:r>
-    </w:p>
-    <w:p>
-      <w:pPr>
-        <w:pStyle w:val="Normal"/>
-        <w:spacing w:before="0" w:after="200"/>
+        <w:jc w:val="center"/>
+        <w:rPr>
+          <w:rFonts w:ascii="SutonnyMJ" w:hAnsi="SutonnyMJ" w:cs="SutonnyMJ"/>
+          <w:sz w:val="26"/>
+          <w:szCs w:val="26"/>
+        </w:rPr>
+      </w:pPr>
+      <w:r>
+        <w:rPr>
+          <w:rFonts w:cs="SutonnyMJ" w:ascii="SutonnyMJ" w:hAnsi="SutonnyMJ"/>
+          <w:sz w:val="30"/>
+          <w:szCs w:val="26"/>
+        </w:rPr>
+        <w:t>Aviwe msL¨v</w:t>
+      </w:r>
+      <w:r>
+        <w:rPr>
+          <w:rFonts w:cs="SutonnyMJ" w:ascii="SutonnyMJ" w:hAnsi="SutonnyMJ"/>
+          <w:sz w:val="26"/>
+          <w:szCs w:val="26"/>
+        </w:rPr>
+        <w:t xml:space="preserve"> </w:t>
+      </w:r>
+    </w:p>
+    <w:p>
+      <w:pPr>
+        <w:pStyle w:val="Normal"/>
+        <w:spacing w:before="0" w:after="200"/>
+        <w:jc w:val="center"/>
+        <w:rPr>
+          <w:rFonts w:ascii="SutonnyMJ" w:hAnsi="SutonnyMJ" w:cs="SutonnyMJ"/>
+          <w:sz w:val="26"/>
+          <w:szCs w:val="26"/>
+        </w:rPr>
+      </w:pPr>
+      <w:r>
+        <w:rPr>
+          <w:rFonts w:cs="SutonnyMJ" w:ascii="SutonnyMJ" w:hAnsi="SutonnyMJ"/>
+          <w:i/>
+          <w:iCs/>
+          <w:sz w:val="26"/>
+          <w:szCs w:val="26"/>
+        </w:rPr>
+        <w:t>gvbyl wK fy‡j †M‡Q, Avwg Zv‡K k~b¨ †_‡K m„wó K‡iwQ?</w:t>
+      </w:r>
+      <w:r>
+        <w:rPr>
+          <w:rFonts w:cs="SutonnyMJ" w:ascii="SutonnyMJ" w:hAnsi="SutonnyMJ"/>
+          <w:sz w:val="26"/>
+          <w:szCs w:val="26"/>
+        </w:rPr>
+        <w:t xml:space="preserve"> </w:t>
+      </w:r>
+    </w:p>
+    <w:p>
+      <w:pPr>
+        <w:pStyle w:val="Normal"/>
+        <w:spacing w:before="0" w:after="200"/>
+        <w:jc w:val="right"/>
         <w:rPr>
           <w:rFonts w:ascii="SutonnyMJ" w:hAnsi="SutonnyMJ" w:cs="SutonnyMJ"/>
           <w:sz w:val="26"/>
@@ -8423,24 +8221,6 @@
           <w:sz w:val="26"/>
           <w:szCs w:val="26"/>
         </w:rPr>
-      </w:r>
-    </w:p>
-    <w:p>
-      <w:pPr>
-        <w:pStyle w:val="Normal"/>
-        <w:spacing w:before="0" w:after="200"/>
-        <w:rPr>
-          <w:rFonts w:ascii="SutonnyMJ" w:hAnsi="SutonnyMJ" w:cs="SutonnyMJ"/>
-          <w:sz w:val="26"/>
-          <w:szCs w:val="26"/>
-        </w:rPr>
-      </w:pPr>
-      <w:r>
-        <w:rPr>
-          <w:rFonts w:cs="SutonnyMJ" w:ascii="SutonnyMJ" w:hAnsi="SutonnyMJ"/>
-          <w:sz w:val="26"/>
-          <w:szCs w:val="26"/>
-        </w:rPr>
         <w:t xml:space="preserve">610 mv‡ji GK mÜ¨v| Pwjøk eQi eqmx gynv¤§v` (mv) †niv ce©‡Z a¨vbgMœ| gymjgvb‡`i wek¦vm Abymv‡i, wReivBj (Av) G‡m ej‡jb, "coyb|" gynv¤§v` (mv) co‡jb| Gici Zuvi evYx Qwo‡q coj `vevb‡ji g‡Zv| 632 mv‡j Zuvi B‡šÍKvj nq| Gi GK `k‡Ki g‡a¨B Zuvi Abymvixiv wgki, wmwiqv, †g‡mvc‡Uwgqv I cvim¨ AwaKvi K‡i| Bûw` I L„óvb‡`i cweÎ kni †RiæRv‡j‡gi cZb nq| 700 mv‡ji g‡a¨ Bmjvg c~‡e©i wmÜy b`x ch©šÍ  †cuŠ‡Q hvq| cwð‡g †cuŠ‡Q AvjwRqvm© ch©šÍ| 711 mv‡j gymjgvbiv †¯úb `Lj K‡i| †cuŠ‡Q hvq d«vÝ ch©šÍ| Iw`‡K cÖv‡P¨ 751 mv‡j Pxbviv civwRZ nq| Zv‡`i mvgªv‡R¨ mxgvbv GZ eo nq hv †Lv` Av‡jKRvÛv‡ii Kv‡QI AKíbxq g‡b n‡e| Pxb hvIqvi c‡_ c`vbZ nq fviZ| Avi GLv‡bB Avieiv fviZxq msL¨v m¤ú‡K© Rvb‡Z cv‡i| </w:t>
       </w:r>
     </w:p>
@@ -8460,24 +8240,6 @@
           <w:sz w:val="26"/>
           <w:szCs w:val="26"/>
         </w:rPr>
-      </w:r>
-    </w:p>
-    <w:p>
-      <w:pPr>
-        <w:pStyle w:val="Normal"/>
-        <w:spacing w:before="0" w:after="200"/>
-        <w:rPr>
-          <w:rFonts w:ascii="SutonnyMJ" w:hAnsi="SutonnyMJ" w:cs="SutonnyMJ"/>
-          <w:sz w:val="26"/>
-          <w:szCs w:val="26"/>
-        </w:rPr>
-      </w:pPr>
-      <w:r>
-        <w:rPr>
-          <w:rFonts w:cs="SutonnyMJ" w:ascii="SutonnyMJ" w:hAnsi="SutonnyMJ"/>
-          <w:sz w:val="26"/>
-          <w:szCs w:val="26"/>
-        </w:rPr>
         <w:t xml:space="preserve">gymjgvbiv Aí w`‡bi g‡a¨B wewRZ GjvKvi gvby‡li Ávb AvqË¡ K‡i †djZ| cwÐZiv eBcÎ Aviwe‡Z Abyev` Ki‡Z jvM‡jb| beg kZ‡K Lwjdv gvgyb evM`v‡` `viæj wnKgvn ev Áv‡bi Ni bv‡g mywekvj GK jvB‡eªwi M‡o †Zv‡jb| GUv cÖv‡P¨i wk¶v‡K‡›`ª cwiYZ nq| GLvbKvi Ab¨Zg cwÐZ e¨w³ wQ‡jb gynv¤§v` Beb gymv Avj LvIqvwiRwg| </w:t>
       </w:r>
     </w:p>
@@ -8497,24 +8259,6 @@
           <w:sz w:val="26"/>
           <w:szCs w:val="26"/>
         </w:rPr>
-      </w:r>
-    </w:p>
-    <w:p>
-      <w:pPr>
-        <w:pStyle w:val="Normal"/>
-        <w:spacing w:before="0" w:after="200"/>
-        <w:rPr>
-          <w:rFonts w:ascii="SutonnyMJ" w:hAnsi="SutonnyMJ" w:cs="SutonnyMJ"/>
-          <w:sz w:val="26"/>
-          <w:szCs w:val="26"/>
-        </w:rPr>
-      </w:pPr>
-      <w:r>
-        <w:rPr>
-          <w:rFonts w:cs="SutonnyMJ" w:ascii="SutonnyMJ" w:hAnsi="SutonnyMJ"/>
-          <w:sz w:val="26"/>
-          <w:szCs w:val="26"/>
-        </w:rPr>
         <w:t>LvIqvwiRwg A‡bK¸‡jv ¸iæZ¡c~Y© eB †j‡Lb| Gi g‡a¨ Av‡Q Avj Rvei Iqvj gyKvevjv| mvaviY mgxKiY¸‡jvi mgvavb Kivi Dcvq ejv Av‡Q GLv‡b| AvR Rvei A_© m¤ú~Y© Kiv| GLvb †_‡KB Avgiv A¨vj‡Reiv ev exRMwYZ kãUv †c‡qwQ| wn›`y msL¨vc×wZ wb‡qI wZwb GKwU eB †j‡Lb| Gi d‡j Avie we‡k¦i gva¨‡g msL¨vi G bZyb ˆkjx Qwo‡q coj `ªæZ| Qwo‡q coj wn›`y msL¨v‡K `ªZ ¸Y I fvM Kivi wbqgI (A¨vj‡Mvwi`g)| Avm‡j A¨vj‡Mvwi`g kãUv Avj †LvqvwiRwgi bvg †_‡KB G‡m‡Q| msL¨vi cÖZxK¸‡jv Avieiv fviZ †_‡K wb‡jI evwK wek¦ G‡`i‡K Aviwe msL¨v bvg w`‡q w`j|</w:t>
       </w:r>
     </w:p>
@@ -8534,24 +8278,6 @@
           <w:sz w:val="26"/>
           <w:szCs w:val="26"/>
         </w:rPr>
-      </w:r>
-    </w:p>
-    <w:p>
-      <w:pPr>
-        <w:pStyle w:val="Normal"/>
-        <w:spacing w:before="0" w:after="200"/>
-        <w:rPr>
-          <w:rFonts w:ascii="SutonnyMJ" w:hAnsi="SutonnyMJ" w:cs="SutonnyMJ"/>
-          <w:sz w:val="26"/>
-          <w:szCs w:val="26"/>
-        </w:rPr>
-      </w:pPr>
-      <w:r>
-        <w:rPr>
-          <w:rFonts w:cs="SutonnyMJ" w:ascii="SutonnyMJ" w:hAnsi="SutonnyMJ"/>
-          <w:sz w:val="26"/>
-          <w:szCs w:val="26"/>
-        </w:rPr>
         <w:t xml:space="preserve">wR‡iv kãUvi g‡a¨B Av‡Q wn›`y I Aviwe †Quvqv| wn›`y-Aviwe msL¨v MÖnY Kivi mgq Avieiv k~b¨‡KI MÖnY K‡i †bq| wR‡ivi fviZxq bvg ïwbqv ev k~b¨| hvi A_© duvKv| Avieiv G‡K ej‡jb wmdi| cwð‡gi cwÐZiv mnKg©x‡`i Kv‡Q G‡K cwiwPZ Ki‡Z wM‡q G‡K j¨vwUb iƒc `vb Ki‡jb| d‡j wmdi n‡jv †Rwdiæm| wR‡iv (zero) kãUvi g~j GB †Rwdiæm-B| cvðv‡Z¨i Ab¨ MwYZwe`iv kãUv‡K GZUv e`jvbwb| Giv wR‡iv‡K ej‡Zb wmdiv| GUvB c‡i n‡jv mvBdvi (cipher)| msL¨vi bZyb ¸‡”Q wR‡iv GZ ¸iZ¡c~Y© n‡q `uvovj †h gvbyl me msL¨v‡KB mvBdvi ejv ïiæ Kij| G †_‡K Av‌‌‌‡m divwm kã wk‡d« ev wWwRU (A¼)| </w:t>
       </w:r>
     </w:p>
@@ -8571,24 +8297,6 @@
           <w:sz w:val="26"/>
           <w:szCs w:val="26"/>
         </w:rPr>
-      </w:r>
-    </w:p>
-    <w:p>
-      <w:pPr>
-        <w:pStyle w:val="Normal"/>
-        <w:spacing w:before="0" w:after="200"/>
-        <w:rPr>
-          <w:rFonts w:ascii="SutonnyMJ" w:hAnsi="SutonnyMJ" w:cs="SutonnyMJ"/>
-          <w:sz w:val="26"/>
-          <w:szCs w:val="26"/>
-        </w:rPr>
-      </w:pPr>
-      <w:r>
-        <w:rPr>
-          <w:rFonts w:cs="SutonnyMJ" w:ascii="SutonnyMJ" w:hAnsi="SutonnyMJ"/>
-          <w:sz w:val="26"/>
-          <w:szCs w:val="26"/>
-        </w:rPr>
         <w:t xml:space="preserve">Z‡e LvIqvwiRwgi wn›`y msL¨v c×wZ wb‡q †jLv‡jwLi eû c‡i cwðgviv k~b¨‡K MÖnY Ki‡Z ïiæ K‡i| GgbwK gymwjg wek¦ cÖv‡P¨i HwZn¨ jvjb Ki‡jI A¨vwi÷U‡ji wk¶v Øviv e¨vcKfv‡e cÖfvweZ wQj| Gi KviY Av‡jKRvÛvi `¨ †MÖ‡Ui weRq¸‡jv| Iw`‡K fviZxq MwYZwe`iv Av‡MB †`wL‡q w`‡q‡Qb, k~b¨ n‡jv f‡qW ev k~b¨Zvi ewntcÖKvk| d‡j gymjgvbiv k~b¨‡K MÖnY Ki‡j A¨vwi÷Uj‡K Z¨vM Ki‡Z nq| Zuviv †mUvB Ki‡jb| </w:t>
       </w:r>
     </w:p>
@@ -8608,24 +8316,6 @@
           <w:sz w:val="26"/>
           <w:szCs w:val="26"/>
         </w:rPr>
-      </w:r>
-    </w:p>
-    <w:p>
-      <w:pPr>
-        <w:pStyle w:val="Normal"/>
-        <w:spacing w:before="0" w:after="200"/>
-        <w:rPr>
-          <w:rFonts w:ascii="SutonnyMJ" w:hAnsi="SutonnyMJ" w:cs="SutonnyMJ"/>
-          <w:sz w:val="26"/>
-          <w:szCs w:val="26"/>
-        </w:rPr>
-      </w:pPr>
-      <w:r>
-        <w:rPr>
-          <w:rFonts w:cs="SutonnyMJ" w:ascii="SutonnyMJ" w:hAnsi="SutonnyMJ"/>
-          <w:sz w:val="26"/>
-          <w:szCs w:val="26"/>
-        </w:rPr>
         <w:t xml:space="preserve">gymv gvqgwbwWR ev‡iv kZ‡Ki GKRb Bûw` cwÐZ| wZwb AvZ‡¼i mv‡_ gymwjg ag©ZvwË¡K‡`i K_v †j‡Lb| wZwb †`‡Lb, gymjgvbiv A¨vwi÷U‡ji mªóvi Aw¯Í‡Z¡i cÖgvY ev` w`‡q cigvYyev`x‡`i kiYvcbœ n‡jb| Av‡M †_‡KB A¨vwi÷Ujcš’x‡`i mv‡_ cigvYyev`x‡`i we‡iva| cÖwZKzj Ae¯’vqI Zv‡`i gZev` nvwi‡q hvqwb| Zv‡`i K_v n‡jv, cigvYy bv‡gi ¯^Zš¿ KYv w`‡q e¯‘ MwVZ| GB KYviv PjvPj Ki‡Z cvi‡j G‡`i g‡a¨ _vK‡e f¨vKzqvg ev k~b¨¯’vb| Avi Zv bvn‡j cigvYyiv G‡K Ac‡ii mv‡_ av°v †L‡Z _vK‡e| Ab¨ KYvi MwZc_ †_‡K mi‡Z cvi‡e bv| </w:t>
       </w:r>
     </w:p>
@@ -8633,52 +8323,49 @@
       <w:pPr>
         <w:pStyle w:val="Normal"/>
         <w:spacing w:before="0" w:after="200"/>
-        <w:rPr>
-          <w:rFonts w:ascii="SutonnyMJ" w:hAnsi="SutonnyMJ" w:cs="SutonnyMJ"/>
-          <w:sz w:val="26"/>
-          <w:szCs w:val="26"/>
-        </w:rPr>
-      </w:pPr>
-      <w:r>
-        <w:rPr>
-          <w:rFonts w:cs="SutonnyMJ" w:ascii="SutonnyMJ" w:hAnsi="SutonnyMJ"/>
-          <w:sz w:val="26"/>
-          <w:szCs w:val="26"/>
-        </w:rPr>
-      </w:r>
-    </w:p>
-    <w:p>
-      <w:pPr>
-        <w:pStyle w:val="Normal"/>
-        <w:spacing w:before="0" w:after="200"/>
-        <w:rPr>
-          <w:rFonts w:ascii="SutonnyMJ" w:hAnsi="SutonnyMJ" w:cs="SutonnyMJ"/>
-          <w:sz w:val="26"/>
-          <w:szCs w:val="26"/>
-        </w:rPr>
-      </w:pPr>
-      <w:r>
-        <w:rPr>
-          <w:rFonts w:cs="SutonnyMJ" w:ascii="SutonnyMJ" w:hAnsi="SutonnyMJ"/>
-          <w:sz w:val="26"/>
-          <w:szCs w:val="26"/>
-        </w:rPr>
-        <w:t xml:space="preserve">Avwg hv ZvB: k~b¨  </w:t>
-      </w:r>
-    </w:p>
-    <w:p>
-      <w:pPr>
-        <w:pStyle w:val="Normal"/>
-        <w:spacing w:before="0" w:after="200"/>
-        <w:rPr>
-          <w:rFonts w:ascii="SutonnyMJ" w:hAnsi="SutonnyMJ" w:cs="SutonnyMJ"/>
-          <w:sz w:val="26"/>
-          <w:szCs w:val="26"/>
-        </w:rPr>
-      </w:pPr>
-      <w:r>
-        <w:rPr>
-          <w:rFonts w:cs="SutonnyMJ" w:ascii="SutonnyMJ" w:hAnsi="SutonnyMJ"/>
+        <w:jc w:val="center"/>
+        <w:rPr>
+          <w:rFonts w:ascii="SutonnyMJ" w:hAnsi="SutonnyMJ" w:cs="SutonnyMJ"/>
+          <w:sz w:val="26"/>
+          <w:szCs w:val="26"/>
+        </w:rPr>
+      </w:pPr>
+      <w:r>
+        <w:rPr>
+          <w:rFonts w:cs="SutonnyMJ" w:ascii="SutonnyMJ" w:hAnsi="SutonnyMJ"/>
+          <w:sz w:val="30"/>
+          <w:szCs w:val="26"/>
+        </w:rPr>
+        <w:t>Avwg hv ZvB: k~b¨</w:t>
+      </w:r>
+      <w:r>
+        <w:rPr>
+          <w:rFonts w:cs="SutonnyMJ" w:ascii="SutonnyMJ" w:hAnsi="SutonnyMJ"/>
+          <w:sz w:val="26"/>
+          <w:szCs w:val="26"/>
+        </w:rPr>
+        <w:t xml:space="preserve">  </w:t>
+      </w:r>
+    </w:p>
+    <w:p>
+      <w:pPr>
+        <w:pStyle w:val="Normal"/>
+        <w:spacing w:before="0" w:after="200"/>
+        <w:jc w:val="center"/>
+        <w:rPr>
+          <w:rFonts w:ascii="SutonnyMJ" w:hAnsi="SutonnyMJ" w:cs="SutonnyMJ"/>
+          <w:i/>
+          <w:i/>
+          <w:iCs/>
+          <w:sz w:val="26"/>
+          <w:szCs w:val="26"/>
+        </w:rPr>
+      </w:pPr>
+      <w:r>
+        <w:rPr>
+          <w:rFonts w:cs="SutonnyMJ" w:ascii="SutonnyMJ" w:hAnsi="SutonnyMJ"/>
+          <w:i/>
+          <w:iCs/>
           <w:sz w:val="26"/>
           <w:szCs w:val="26"/>
         </w:rPr>
@@ -8689,6 +8376,7 @@
       <w:pPr>
         <w:pStyle w:val="Normal"/>
         <w:spacing w:before="0" w:after="200"/>
+        <w:jc w:val="right"/>
         <w:rPr>
           <w:rFonts w:ascii="SutonnyMJ" w:hAnsi="SutonnyMJ" w:cs="SutonnyMJ"/>
           <w:sz w:val="26"/>
@@ -8757,24 +8445,6 @@
           <w:sz w:val="26"/>
           <w:szCs w:val="26"/>
         </w:rPr>
-      </w:r>
-    </w:p>
-    <w:p>
-      <w:pPr>
-        <w:pStyle w:val="Normal"/>
-        <w:spacing w:before="0" w:after="200"/>
-        <w:rPr>
-          <w:rFonts w:ascii="SutonnyMJ" w:hAnsi="SutonnyMJ" w:cs="SutonnyMJ"/>
-          <w:sz w:val="26"/>
-          <w:szCs w:val="26"/>
-        </w:rPr>
-      </w:pPr>
-      <w:r>
-        <w:rPr>
-          <w:rFonts w:cs="SutonnyMJ" w:ascii="SutonnyMJ" w:hAnsi="SutonnyMJ"/>
-          <w:sz w:val="26"/>
-          <w:szCs w:val="26"/>
-        </w:rPr>
         <w:t xml:space="preserve">k~b¨ wb‡q G weZ‡K© AevK nIqvi wKQy †bB| cÖvP¨ †_‡K Avmv Bmjvg GKwU †m‡gwUK3 ag©| gymjgvb‡`i wek¦vm, Avjøvn gnvwek¦ m„wó K‡i‡Qb f‡qW ev k~b¨ †_‡K| Iw`‡K f‡qW I BbwdwbwUi cÖwZ A¨vwi÷U‡ji i‡q‡Q mxgvnxb N„Yv| d‡j A¨vwi÷U‡ji gZev` †hLv‡bB _vK‡e, †mLv‡b k~b¨ †_‡K m„wói gZev` †g‡b †bIqv m¤¢e bq| Avie f~wg‡Z k~b¨ Qwo‡q co‡j gymjgvbiv G‡K mv`‡i MÖnY Kij| Avi Qyu‡o †d‡j w`j A¨vwi÷Uj‡K| G `‡j c‡i †hvM w`j Bûw`iv| </w:t>
       </w:r>
     </w:p>
@@ -8794,24 +8464,6 @@
           <w:sz w:val="26"/>
           <w:szCs w:val="26"/>
         </w:rPr>
-      </w:r>
-    </w:p>
-    <w:p>
-      <w:pPr>
-        <w:pStyle w:val="Normal"/>
-        <w:spacing w:before="0" w:after="200"/>
-        <w:rPr>
-          <w:rFonts w:ascii="SutonnyMJ" w:hAnsi="SutonnyMJ" w:cs="SutonnyMJ"/>
-          <w:sz w:val="26"/>
-          <w:szCs w:val="26"/>
-        </w:rPr>
-      </w:pPr>
-      <w:r>
-        <w:rPr>
-          <w:rFonts w:cs="SutonnyMJ" w:ascii="SutonnyMJ" w:hAnsi="SutonnyMJ"/>
-          <w:sz w:val="26"/>
-          <w:szCs w:val="26"/>
-        </w:rPr>
         <w:t xml:space="preserve">nvRvi eQi a‡i Bûw`‡`i RxebhvÎvi †K›`ª wQj ga¨cÖvP¨| `kg kZ‡K †¯úb Zv‡`i Rb¨ m¤¢vebvi `yqvi Ly‡j w`j| Lwj`v Z„Zxq Avãyi ingv‡bi wQj GK Bûw` gš¿x| wZwb e¨vwejb †_‡K eû eyw×Rxwe‡K wb‡q Av‡mb| Aíw`‡bi g‡a¨B wecyjmsL¨K Bûw` Rb‡Mvôx †e‡o DVj †¯ú‡b| </w:t>
       </w:r>
     </w:p>
@@ -8876,24 +8528,6 @@
           <w:sz w:val="26"/>
           <w:szCs w:val="26"/>
         </w:rPr>
-      </w:r>
-    </w:p>
-    <w:p>
-      <w:pPr>
-        <w:pStyle w:val="Normal"/>
-        <w:spacing w:before="0" w:after="200"/>
-        <w:rPr>
-          <w:rFonts w:ascii="SutonnyMJ" w:hAnsi="SutonnyMJ" w:cs="SutonnyMJ"/>
-          <w:sz w:val="26"/>
-          <w:szCs w:val="26"/>
-        </w:rPr>
-      </w:pPr>
-      <w:r>
-        <w:rPr>
-          <w:rFonts w:cs="SutonnyMJ" w:ascii="SutonnyMJ" w:hAnsi="SutonnyMJ"/>
-          <w:sz w:val="26"/>
-          <w:szCs w:val="26"/>
-        </w:rPr>
         <w:t xml:space="preserve">gvqgwbwWR k~b¨‡K cÖZ¨vL¨v‡bi gva¨‡g Ck¦‡ii Aw¯Í‡Z¡i cÖgvY †k‡Lb A¨vwi÷U‡ji KvQ †_‡K| wMÖK hyw³‡K wZwb Gevi bZyb iƒc `vb Ki‡jb| c„w_exi Pvicv‡ki duvcv †MvjK‡`i wKQy GKUv bvov‡”Q| nq‡Zv ev c‡ii †MvjKwU Zv Ki‡Q| Zvn‡j c‡ii †MvjK‡K †K bvov‡”Q? Aek¨B Zvi c‡ii †MvjK| wKš‘ Amxg †MvjK †Zv _vKv m¤¢e bq, KviY Amxg Am¤¢e| Zvi gv‡b me©‡kl †MvjK †KD GKRb bvov‡”Q| GUvB n‡jv cig PvjK Ck¦i| </w:t>
       </w:r>
     </w:p>
@@ -8913,24 +8547,6 @@
           <w:sz w:val="26"/>
           <w:szCs w:val="26"/>
         </w:rPr>
-      </w:r>
-    </w:p>
-    <w:p>
-      <w:pPr>
-        <w:pStyle w:val="Normal"/>
-        <w:spacing w:before="0" w:after="200"/>
-        <w:rPr>
-          <w:rFonts w:ascii="SutonnyMJ" w:hAnsi="SutonnyMJ" w:cs="SutonnyMJ"/>
-          <w:sz w:val="26"/>
-          <w:szCs w:val="26"/>
-        </w:rPr>
-      </w:pPr>
-      <w:r>
-        <w:rPr>
-          <w:rFonts w:cs="SutonnyMJ" w:ascii="SutonnyMJ" w:hAnsi="SutonnyMJ"/>
-          <w:sz w:val="26"/>
-          <w:szCs w:val="26"/>
-        </w:rPr>
         <w:t xml:space="preserve">gvqgwbwW‡Ri hyw³ Avm‡jI Ck¦‡ii Aw¯Í‡Z¡i GKwU cÖgvY| ag©Z‡Ë¡ GwU A‡bK g~j¨evb| Z‡e GKBmv‡_ evB‡ej I Ab¨vb¨ †m‡gwUK ms¯‹„wZ‡Z Amxg I f‡q‡Wi cÖPyi D`vniY Av‡Q| gymjgvbiv Gi g‡a¨B †m¸‡jv‡K mv`‡i MÖnY K‡i‡Qb| 800 eQi Av‡Mi †m›U AMvw÷‡bi g‡Zv gvqgwbwWRI †m‡gwUK evB‡ej‡K bZyb iƒc w`‡q wMÖK gZev‡`i mv‡_ Lvc LvIqv‡bvi †Póv K‡ib| †h gZev` †Kv‡bv KviY QvovB f‡qW‡K fq cvq| cÖ_g hy‡Mi wLªóvbiv wMÖK‡`i gZev‡`i mv‡_ Lvc LvIqv‡bvi Rb¨ evB‡e‡ji Iì †U÷v‡g›U‡K iƒcK ej‡Zb| Z‡e gvqwgwbwWR wb‡Ri ag©‡K cy‡ivcywi wMÖK Av`‡j e¨vL¨v Ki‡Z B”QyK wQ‡jb bv| ag©xq HwZn¨MZ Kvi‡Y wZwb evB‡e‡ji k~b¨ †_‡K m„wói weeiY †g‡b wb‡Z eva¨| Avi Gi mnR A_© n‡jv A¨vwi÷U‡ji wec‡¶ hvIqv| </w:t>
       </w:r>
     </w:p>
@@ -8950,24 +8566,6 @@
           <w:sz w:val="26"/>
           <w:szCs w:val="26"/>
         </w:rPr>
-      </w:r>
-    </w:p>
-    <w:p>
-      <w:pPr>
-        <w:pStyle w:val="Normal"/>
-        <w:spacing w:before="0" w:after="200"/>
-        <w:rPr>
-          <w:rFonts w:ascii="SutonnyMJ" w:hAnsi="SutonnyMJ" w:cs="SutonnyMJ"/>
-          <w:sz w:val="26"/>
-          <w:szCs w:val="26"/>
-        </w:rPr>
-      </w:pPr>
-      <w:r>
-        <w:rPr>
-          <w:rFonts w:cs="SutonnyMJ" w:ascii="SutonnyMJ" w:hAnsi="SutonnyMJ"/>
-          <w:sz w:val="26"/>
-          <w:szCs w:val="26"/>
-        </w:rPr>
         <w:t>A¨vwi÷Uj e‡jwQ‡jb, gnvwe‡k¦i Aw¯ÍZ¡ memgq wQj| gvqgwbwWR ej‡jb, G hyw³i cÖgv‡Y fyj Av‡Q| ag©MÖ‡š’i mv‡_B †Zv we‡iva Gi! d‡j A¨vwi÷U‡ji gZev`‡K we`vq wb‡ZB n‡e| gvqgwbwWR ej‡jb, m„wói m~Pbv n‡q‡Q k~b¨ †_‡K| G wel‡q GKwU cÖPwjZ K_v n‡jv wµ‡qwkI G· wbwn‡jv| hvi A_© e¯‘i m„wó Ck¦‡ii m„wókxj Kv‡Ri dj| A¨vwi÷Uj hZB f¨vKzqvg‡K wbwl× K‡i wM‡q _v‡Kb, Zv‡Z wKQy Av‡m hvq bv| Gi gva¨‡g f‡qW ev k~b¨Zv Aag© †_‡K cweÎZvq iƒcvšÍwiZ nj|</w:t>
       </w:r>
     </w:p>
@@ -8987,24 +8585,6 @@
           <w:sz w:val="26"/>
           <w:szCs w:val="26"/>
         </w:rPr>
-      </w:r>
-    </w:p>
-    <w:p>
-      <w:pPr>
-        <w:pStyle w:val="Normal"/>
-        <w:spacing w:before="0" w:after="200"/>
-        <w:rPr>
-          <w:rFonts w:ascii="SutonnyMJ" w:hAnsi="SutonnyMJ" w:cs="SutonnyMJ"/>
-          <w:sz w:val="26"/>
-          <w:szCs w:val="26"/>
-        </w:rPr>
-      </w:pPr>
-      <w:r>
-        <w:rPr>
-          <w:rFonts w:cs="SutonnyMJ" w:ascii="SutonnyMJ" w:hAnsi="SutonnyMJ"/>
-          <w:sz w:val="26"/>
-          <w:szCs w:val="26"/>
-        </w:rPr>
         <w:t xml:space="preserve">Bûw`‡`i Rb¨ gvqgwbwW‡Ri cieZ©x mgqUv n‡jv k~‡b¨i hyM| †Z‡iv kZ‡K bZyb Av‡iK gZev‡`i cÖmvi n‡jv| Gi bvg KvevwjRg ev Bûw` giwgev`| Kvevjxq wPšÍvi †K›`ªxq GKwU welq n‡jv Mv‡gwÎqv| e¨vcviUv n‡jv evB‡e‡ji †jLvi g‡a¨ mv‡¼wZK evZ©v AbymÜvb| wMÖK‡`i g‡Zv wneªæ RvwZi †jv‡KivI eY©gvjvi A¶i w`‡q msL¨v cÖKvk KiZ| AZGe me k‡ãi Av‡Q mvswL¨K gvb| Gi gva¨‡g k‡ãi jyKv‡bv A_© †evSv †hZ| †hgb DcmvMixq hy‡×i (Gulf war) AskMÖnYKvixiv RvbZ mvÏvg k‡ãi gvb: mv‡gK (60) + Av‡jd (1) + `v‡j` (4) + Av‡jd (1) + †gg (600)| †gvU 666| †h msL¨v‡K wLªóvbiv Aïf cÖvYxi msL¨v g‡b K‡i| †h cÖvYx gnvcÖj‡qi mgq Avwef©~Z n‡e| mvÏvg k‡ã GKUv bvwK `ywU `v‡j` A¶i n‡e Zv wb‡q Kvevjx‡`i wPšÍv †bB| †hvMdj wgwj‡q w`‡Z Zviv k‡ãi evbvb Gw`K-‡mw`K K‡i †bq| Kvevjxq‡`i wek¦vm, GKB gv‡bi kã I kã¸‡”Qi g‡a¨ Ava¨vwZ¥K m¤úK© Av‡Q| †hgb evB‡e‡ji †R‡bwmm ev Avw`cy¯Í‡Ki 49 Aa¨v‡qi 10 bs Aby‡”Q` ej‡Q, "ivR`Ð RyWvni KvQ †_‡K mi‡e bv, ... hZw`b bv wkjn Av‡m|" wneªæ fvlvq "hZw`b bv wkjn Av‡m" K_vUvi gvb 358| wneªæ‡Z gvmvqvn ev gmxn k‡ãi gvbI GKB| AZGe G Aby‡”Q` gmxni AvMg‡bi c~e©vfvm w`‡”Q| wKQy msL¨v‡K cweÎ ev Aïf g‡b Kiv nZ| Kvevjxqiv evB‡e‡j LyuRZ Gme msL¨v| AbymÜvb K‡i †`LZ †Kv‡bv ¸ß evZ©v cvIqv hvq wKbv| mv¤cÖwZK †e÷‡mjvi eB `¨ evB‡ej †KvW G c×wZ‡Z c~e©vfvm †`Lv‡Z †P‡q‡Q|  </w:t>
       </w:r>
     </w:p>
@@ -9061,24 +8641,6 @@
           <w:sz w:val="26"/>
           <w:szCs w:val="26"/>
         </w:rPr>
-      </w:r>
-    </w:p>
-    <w:p>
-      <w:pPr>
-        <w:pStyle w:val="Normal"/>
-        <w:spacing w:before="0" w:after="200"/>
-        <w:rPr>
-          <w:rFonts w:ascii="SutonnyMJ" w:hAnsi="SutonnyMJ" w:cs="SutonnyMJ"/>
-          <w:sz w:val="26"/>
-          <w:szCs w:val="26"/>
-        </w:rPr>
-      </w:pPr>
-      <w:r>
-        <w:rPr>
-          <w:rFonts w:cs="SutonnyMJ" w:ascii="SutonnyMJ" w:hAnsi="SutonnyMJ"/>
-          <w:sz w:val="26"/>
-          <w:szCs w:val="26"/>
-        </w:rPr>
         <w:t xml:space="preserve">GKw`‡K Bûw`iv cÖv‡P¨i evB‡e‡ji Rb¨ cwðgx Av‡eM‡K `~‡i †V‡j w`‡”Q| Iw`‡K GKB jovB Pj‡Q L„óvb mgv‡R| GKw`‡K Zviv gymjgvb‡`i mv‡_ jovB K‡i‡Q| beg kZ‡K kv‡j©‡g‡bi kvmbvg‡j jovB n‡q‡Q| µy‡mW n‡q‡Q GMv‡iv, ev‡iv I †Z‡iv kZ‡K| Z‡e Gme jovB‡qi mgq †hv×v, mbœ¨vmx, cwÐZ I ewYKiv Bmjvgx aviYv¸‡jvI cwð‡g wb‡q †M‡Q| mbœ¨vmxiv †`Lj Avie‡`i b¶‡Îi DbœwZ gvcvi hš¿ A¨v‡÷ªv‡jBe| Avie‡`i D™¢vweZ G hš¿ mÜ¨vq mg‡qi wnmve ivL‡Z `viæY Kv‡R Av‡m| d‡j mgqgZ bvgvR cov hvq| hš¿wU‡Z †ewkifvM mgq Aviwe msL¨v †jLv nZ| </w:t>
       </w:r>
     </w:p>
@@ -9098,24 +8660,6 @@
           <w:sz w:val="26"/>
           <w:szCs w:val="26"/>
         </w:rPr>
-      </w:r>
-    </w:p>
-    <w:p>
-      <w:pPr>
-        <w:pStyle w:val="Normal"/>
-        <w:spacing w:before="0" w:after="200"/>
-        <w:rPr>
-          <w:rFonts w:ascii="SutonnyMJ" w:hAnsi="SutonnyMJ" w:cs="SutonnyMJ"/>
-          <w:sz w:val="26"/>
-          <w:szCs w:val="26"/>
-        </w:rPr>
-      </w:pPr>
-      <w:r>
-        <w:rPr>
-          <w:rFonts w:cs="SutonnyMJ" w:ascii="SutonnyMJ" w:hAnsi="SutonnyMJ"/>
-          <w:sz w:val="26"/>
-          <w:szCs w:val="26"/>
-        </w:rPr>
         <w:t>bZyb msL¨v †Zgb RbwcÖqZv cvqwb| hw`I `kg kZ‡Ki †cvc wØZxq wmj‡f÷vi G¸‡jv †`‡L gy» nb| m¤¢eZ GK åg‡Y †¯úb wM‡q wZwb msL¨v¸‡jv †`‡Lb| BZvwj‡Z wd‡i Avmvi mgq wb‡q Av‡mb m‡½ K‡i| Z‡e Zvi G ms¯‹i‡Y k~b¨ wQj bv| _vK‡j †mUv AviI Kg RbwcqZv †cZ| wMR©vq ZLbI A¨vwi÷U‡ji Zxeª cÖfve| wMR©vi †miv wPšÍvwe`iv ZLbI Amxg cwigvY eo ev †QvU e¯‘ I f‡qW‡K †g‡b †bbwb| †Z‡iv kZ‡K Aek¨ µy‡mWviiv G aviYv¸‡jvi KvQvKvwQ wM‡qwQj| ZeyI †m›U _gvm A¨vKzBbvm †NvlYv †`b, Ck¦i †Kv‡bv cwÐZ †Nvov †hgb evbv‡eb bv, †Zgwb Amxg AvKv‡ii eo wKQyI evbv‡eb bv| wKš‘ GiB Avevi A_© `uvovq, Ck¦i me©kw³gvb bb| L„óxq ag©Z‡Ë¡ †mI GK wbwl× wPšÍv|</w:t>
       </w:r>
     </w:p>
@@ -9135,24 +8679,6 @@
           <w:sz w:val="26"/>
           <w:szCs w:val="26"/>
         </w:rPr>
-      </w:r>
-    </w:p>
-    <w:p>
-      <w:pPr>
-        <w:pStyle w:val="Normal"/>
-        <w:spacing w:before="0" w:after="200"/>
-        <w:rPr>
-          <w:rFonts w:ascii="SutonnyMJ" w:hAnsi="SutonnyMJ" w:cs="SutonnyMJ"/>
-          <w:sz w:val="26"/>
-          <w:szCs w:val="26"/>
-        </w:rPr>
-      </w:pPr>
-      <w:r>
-        <w:rPr>
-          <w:rFonts w:cs="SutonnyMJ" w:ascii="SutonnyMJ" w:hAnsi="SutonnyMJ"/>
-          <w:sz w:val="26"/>
-          <w:szCs w:val="26"/>
-        </w:rPr>
         <w:t xml:space="preserve">1277 mv‡j d«v‡Ýi wekc GwUu‡q †Uw¤ú‡q Ávbx e¨w³‡`i GK mfv Wv‡Kb| D‡Ïk¨ A¨vwi÷Ujxq gZev‡`i Av‡jvPbv| AviI mwVK K‡i ej‡j G gZev‡`i cÖwZ AvµgY| Ck¦‡ii me©kw³i ¸‡Yi wecixZ A‡bK¸‡jv A¨vwi÷Ujxq e³e¨ †Uw¤ú‡q evwZj K‡ib| Ggb GKwU K_v n‡jv, "Ck¦i AvKvk‡K mij‡iLv eivei miv‡Z cvi‡eb bv, KviY †m‡¶‡Î †cQ‡b GKwU f¨vKzqvg ˆZwi n‡e|" (N~Y©vqgvb †Mvj‡Ki G Amyweav †bB, KviY Nyi‡jI †MvjK GKB ¯’vb `Lj K‡i _v‡K| †MvjK‡K bvwo‡q AvKv‡ki bZyb ¯’v‡b wb‡q †M‡j Av‡Mi RvqMvq wKQy _vK‡e bv| ïay †m‡¶‡ÎB f¨vKzqvg ˆZwi n‡e|) Avm‡j Ck¦i PvB‡jB f¨vKzqvg ˆZwi Ki‡Z cv‡ib| d‡j nVvr K‡iB f‡qW wb‡q Av‡jvPbvi `yqvi Ly‡j †Mj| KviY me©kw³gvb Ck¦i A¨vwi÷U‡ji evbv‡bv wbqg eva¨ bb| </w:t>
       </w:r>
     </w:p>
@@ -9172,24 +8698,6 @@
           <w:sz w:val="26"/>
           <w:szCs w:val="26"/>
         </w:rPr>
-      </w:r>
-    </w:p>
-    <w:p>
-      <w:pPr>
-        <w:pStyle w:val="Normal"/>
-        <w:spacing w:before="0" w:after="200"/>
-        <w:rPr>
-          <w:rFonts w:ascii="SutonnyMJ" w:hAnsi="SutonnyMJ" w:cs="SutonnyMJ"/>
-          <w:sz w:val="26"/>
-          <w:szCs w:val="26"/>
-        </w:rPr>
-      </w:pPr>
-      <w:r>
-        <w:rPr>
-          <w:rFonts w:cs="SutonnyMJ" w:ascii="SutonnyMJ" w:hAnsi="SutonnyMJ"/>
-          <w:sz w:val="26"/>
-          <w:szCs w:val="26"/>
-        </w:rPr>
         <w:t>‡</w:t>
       </w:r>
       <w:r>
@@ -9223,34 +8731,49 @@
       <w:pPr>
         <w:pStyle w:val="Normal"/>
         <w:spacing w:before="0" w:after="200"/>
-        <w:rPr>
-          <w:rFonts w:ascii="SutonnyMJ" w:hAnsi="SutonnyMJ" w:cs="SutonnyMJ"/>
-          <w:sz w:val="26"/>
-          <w:szCs w:val="26"/>
-        </w:rPr>
-      </w:pPr>
-      <w:r>
-        <w:rPr>
-          <w:rFonts w:cs="SutonnyMJ" w:ascii="SutonnyMJ" w:hAnsi="SutonnyMJ"/>
-          <w:sz w:val="26"/>
-          <w:szCs w:val="26"/>
-        </w:rPr>
-        <w:t xml:space="preserve">k~‡b¨i weRq </w:t>
-      </w:r>
-    </w:p>
-    <w:p>
-      <w:pPr>
-        <w:pStyle w:val="Normal"/>
-        <w:spacing w:before="0" w:after="200"/>
-        <w:rPr>
-          <w:rFonts w:ascii="SutonnyMJ" w:hAnsi="SutonnyMJ" w:cs="SutonnyMJ"/>
-          <w:sz w:val="26"/>
-          <w:szCs w:val="26"/>
-        </w:rPr>
-      </w:pPr>
-      <w:r>
-        <w:rPr>
-          <w:rFonts w:cs="SutonnyMJ" w:ascii="SutonnyMJ" w:hAnsi="SutonnyMJ"/>
+        <w:jc w:val="center"/>
+        <w:rPr>
+          <w:rFonts w:ascii="SutonnyMJ" w:hAnsi="SutonnyMJ" w:cs="SutonnyMJ"/>
+          <w:sz w:val="26"/>
+          <w:szCs w:val="26"/>
+        </w:rPr>
+      </w:pPr>
+      <w:r>
+        <w:rPr>
+          <w:rFonts w:cs="SutonnyMJ" w:ascii="SutonnyMJ" w:hAnsi="SutonnyMJ"/>
+          <w:sz w:val="30"/>
+          <w:szCs w:val="26"/>
+        </w:rPr>
+        <w:t>k~‡b¨i weRq</w:t>
+      </w:r>
+      <w:r>
+        <w:rPr>
+          <w:rFonts w:cs="SutonnyMJ" w:ascii="SutonnyMJ" w:hAnsi="SutonnyMJ"/>
+          <w:sz w:val="26"/>
+          <w:szCs w:val="26"/>
+        </w:rPr>
+        <w:t xml:space="preserve"> </w:t>
+      </w:r>
+    </w:p>
+    <w:p>
+      <w:pPr>
+        <w:pStyle w:val="Normal"/>
+        <w:spacing w:before="0" w:after="200"/>
+        <w:jc w:val="center"/>
+        <w:rPr>
+          <w:rFonts w:ascii="SutonnyMJ" w:hAnsi="SutonnyMJ" w:cs="SutonnyMJ"/>
+          <w:i/>
+          <w:i/>
+          <w:iCs/>
+          <w:sz w:val="26"/>
+          <w:szCs w:val="26"/>
+        </w:rPr>
+      </w:pPr>
+      <w:r>
+        <w:rPr>
+          <w:rFonts w:cs="SutonnyMJ" w:ascii="SutonnyMJ" w:hAnsi="SutonnyMJ"/>
+          <w:i/>
+          <w:iCs/>
           <w:sz w:val="26"/>
           <w:szCs w:val="26"/>
         </w:rPr>
@@ -9261,6 +8784,7 @@
       <w:pPr>
         <w:pStyle w:val="Normal"/>
         <w:spacing w:before="0" w:after="200"/>
+        <w:jc w:val="right"/>
         <w:rPr>
           <w:rFonts w:ascii="SutonnyMJ" w:hAnsi="SutonnyMJ" w:cs="SutonnyMJ"/>
           <w:sz w:val="26"/>
@@ -9329,24 +8853,6 @@
           <w:sz w:val="26"/>
           <w:szCs w:val="26"/>
         </w:rPr>
-      </w:r>
-    </w:p>
-    <w:p>
-      <w:pPr>
-        <w:pStyle w:val="Normal"/>
-        <w:spacing w:before="0" w:after="200"/>
-        <w:rPr>
-          <w:rFonts w:ascii="SutonnyMJ" w:hAnsi="SutonnyMJ" w:cs="SutonnyMJ"/>
-          <w:sz w:val="26"/>
-          <w:szCs w:val="26"/>
-        </w:rPr>
-      </w:pPr>
-      <w:r>
-        <w:rPr>
-          <w:rFonts w:cs="SutonnyMJ" w:ascii="SutonnyMJ" w:hAnsi="SutonnyMJ"/>
-          <w:sz w:val="26"/>
-          <w:szCs w:val="26"/>
-        </w:rPr>
         <w:t xml:space="preserve">Zuvi wj‡ei Avevwm eB‡qi GKwU †QvU I mvgvb¨ MvwYwZK mgm¨vi Rb¨B wZwb me‡P‡q cwiwPwZ cvb| eBwU 1202 mv‡j cÖKvwkZ nq| aiæb GKRb K…l‡Ki GK †Rvov ev”Pv Li‡Mvk Av‡Q| eq¯‹ n‡Z ev”Pv Li‡Mv‡ki `yB gvm mgq jv‡M| Gici †_‡K Zviv cÖwZ gv‡m GK †Rvov K‡i ev”Pv Rb¥ w`‡Z _v‡K| ev”PvivI eq¯‹ n‡j Avevi ev”Pv w`‡Z _v‡K| Gfv‡eB Pj‡Z _v‡K| GLb cÖkœ n‡jv, wbw`©ó GKwU gv‡m Kq †Rvov Li‡Mvk †`Lv hv‡e? </w:t>
       </w:r>
     </w:p>
@@ -9366,24 +8872,6 @@
           <w:sz w:val="26"/>
           <w:szCs w:val="26"/>
         </w:rPr>
-      </w:r>
-    </w:p>
-    <w:p>
-      <w:pPr>
-        <w:pStyle w:val="Normal"/>
-        <w:spacing w:before="0" w:after="200"/>
-        <w:rPr>
-          <w:rFonts w:ascii="SutonnyMJ" w:hAnsi="SutonnyMJ" w:cs="SutonnyMJ"/>
-          <w:sz w:val="26"/>
-          <w:szCs w:val="26"/>
-        </w:rPr>
-      </w:pPr>
-      <w:r>
-        <w:rPr>
-          <w:rFonts w:cs="SutonnyMJ" w:ascii="SutonnyMJ" w:hAnsi="SutonnyMJ"/>
-          <w:sz w:val="26"/>
-          <w:szCs w:val="26"/>
-        </w:rPr>
         <w:t>‡</w:t>
       </w:r>
       <w:r>
@@ -9487,24 +8975,6 @@
           <w:sz w:val="26"/>
           <w:szCs w:val="26"/>
         </w:rPr>
-      </w:r>
-    </w:p>
-    <w:p>
-      <w:pPr>
-        <w:pStyle w:val="Normal"/>
-        <w:spacing w:before="0" w:after="200"/>
-        <w:rPr>
-          <w:rFonts w:ascii="SutonnyMJ" w:hAnsi="SutonnyMJ" w:cs="SutonnyMJ"/>
-          <w:sz w:val="26"/>
-          <w:szCs w:val="26"/>
-        </w:rPr>
-      </w:pPr>
-      <w:r>
-        <w:rPr>
-          <w:rFonts w:cs="SutonnyMJ" w:ascii="SutonnyMJ" w:hAnsi="SutonnyMJ"/>
-          <w:sz w:val="26"/>
-          <w:szCs w:val="26"/>
-        </w:rPr>
         <w:t xml:space="preserve">Gfv‡e Pj‡Z _vK‡j Li‡Mv‡ki †Rvovi msL¨v wewfbœ gv‡m GiKg n‡e: 1, 1, 2, 3, 5, 8, 13, 21, 34, 55, ...| †Kv‡bv wbw`©ó gv‡mi Li‡Mv‡ki msL¨v †c‡Z n‡j Av‡Mi me gv‡mi Li‡Mv‡ki msL¨v¸‡jv †hvM Ki‡Z n‡e| MwYZwe`iv gyn~‡Z©B GB avivi ¸iæZ¡ Dcjwä Ki‡jb| †h‡Kv‡bv msL¨v wb‡q G‡K Zvi Av‡Mi msL¨v w`‡q fvM w`b| †hgb 8/5 = 1.6| 13/8 = 1.625| 21/13 = 1.61538...| AbycvZ¸‡jv GKwU `viæY msL¨vi w`‡K AMÖmi n‡”Q| Gi bvg †mvbvjx AbycvZ (Golden ratio)| hvi gvb 1.61803...| </w:t>
       </w:r>
     </w:p>
@@ -9561,24 +9031,6 @@
           <w:sz w:val="26"/>
           <w:szCs w:val="26"/>
         </w:rPr>
-      </w:r>
-    </w:p>
-    <w:p>
-      <w:pPr>
-        <w:pStyle w:val="Normal"/>
-        <w:spacing w:before="0" w:after="200"/>
-        <w:rPr>
-          <w:rFonts w:ascii="SutonnyMJ" w:hAnsi="SutonnyMJ" w:cs="SutonnyMJ"/>
-          <w:sz w:val="26"/>
-          <w:szCs w:val="26"/>
-        </w:rPr>
-      </w:pPr>
-      <w:r>
-        <w:rPr>
-          <w:rFonts w:cs="SutonnyMJ" w:ascii="SutonnyMJ" w:hAnsi="SutonnyMJ"/>
-          <w:sz w:val="26"/>
-          <w:szCs w:val="26"/>
-        </w:rPr>
         <w:t xml:space="preserve">GB avivi Rb¨B wd‡evbvwP me‡P‡q †ewk weL¨vZ| Z‡e Zuvi wj‡ei Avevwm cïLvgv‡ii †P‡q eo D‡Ïk¨ enb K‡i| wd‡evbvwP MwYZ wk‡LwQ‡jb gymjgvb‡`i Kv‡Q| d‡j wZwb Aviwe msL¨v m¤ú‡K© Rvb‡Zb| Rvb‡Zb k~‡b¨i K_vI| GB bZyb c×wZ wZwb Zuvi wj‡ei Avevwm eB‡q D‡jøL K‡ib| BD‡ivc †kl ch©šÍ Rvbj k~‡b¨i K_v| eB‡q wZwb RwUj wnmve Kivi †¶‡Î Aviwe msL¨vi PgrKvi w`KwU Zy‡j a‡ib| BZvjxq ewYK I e¨vsKviiv `ªæZB bZyb c×wZUvi myweav MÖnY Ki‡jb| mv‡_ wb‡jb k~b¨‡KI| </w:t>
       </w:r>
     </w:p>
@@ -9598,24 +9050,6 @@
           <w:sz w:val="26"/>
           <w:szCs w:val="26"/>
         </w:rPr>
-      </w:r>
-    </w:p>
-    <w:p>
-      <w:pPr>
-        <w:pStyle w:val="Normal"/>
-        <w:spacing w:before="0" w:after="200"/>
-        <w:rPr>
-          <w:rFonts w:ascii="SutonnyMJ" w:hAnsi="SutonnyMJ" w:cs="SutonnyMJ"/>
-          <w:sz w:val="26"/>
-          <w:szCs w:val="26"/>
-        </w:rPr>
-      </w:pPr>
-      <w:r>
-        <w:rPr>
-          <w:rFonts w:cs="SutonnyMJ" w:ascii="SutonnyMJ" w:hAnsi="SutonnyMJ"/>
-          <w:sz w:val="26"/>
-          <w:szCs w:val="26"/>
-        </w:rPr>
         <w:t xml:space="preserve">Aviwe msL¨v Avmvi Av‡M e¨vs‡Ki KvD›Uv‡ii †jv‡Kiv A¨vevKvm ev KvDw›Us †evW© e¨envi Ki‡Zb| Rvg©vbiv KvDw›Us †evW©‡K ejZ †i‡kbe¨vsK| GRb¨B Avgiv FY`vZv‡`i e¨vsK ewj| †mmgq e¨vswKs e¨e¯’v wQj LyeB Avw`g| F‡Yi wnmve ivL‡Z KvDw›Us †ev‡W©i cvkvcvwk e¨envi wQj U¨vjx w÷‡Ki| w÷‡Ki GK cv‡k A‡_©i cwigvY †jLv nZ| Gici G‡K `yB fvM Kiv nZ (wPÎ 16)| FY`vZvB ivLZ `yB L‡Ði eo AskwU| Gi bvg ÷K| Avi `vZv‡K ejv nZ ÷K‡nvìvi|4 </w:t>
       </w:r>
     </w:p>
@@ -9641,6 +9075,7 @@
       <w:pPr>
         <w:pStyle w:val="Normal"/>
         <w:spacing w:before="0" w:after="200"/>
+        <w:jc w:val="center"/>
         <w:rPr>
           <w:rFonts w:ascii="SutonnyMJ" w:hAnsi="SutonnyMJ" w:cs="SutonnyMJ"/>
           <w:sz w:val="26"/>
@@ -9709,24 +9144,6 @@
           <w:sz w:val="26"/>
           <w:szCs w:val="26"/>
         </w:rPr>
-      </w:r>
-    </w:p>
-    <w:p>
-      <w:pPr>
-        <w:pStyle w:val="Normal"/>
-        <w:spacing w:before="0" w:after="200"/>
-        <w:rPr>
-          <w:rFonts w:ascii="SutonnyMJ" w:hAnsi="SutonnyMJ" w:cs="SutonnyMJ"/>
-          <w:sz w:val="26"/>
-          <w:szCs w:val="26"/>
-        </w:rPr>
-      </w:pPr>
-      <w:r>
-        <w:rPr>
-          <w:rFonts w:cs="SutonnyMJ" w:ascii="SutonnyMJ" w:hAnsi="SutonnyMJ"/>
-          <w:sz w:val="26"/>
-          <w:szCs w:val="26"/>
-        </w:rPr>
         <w:t>‡</w:t>
       </w:r>
       <w:r>
@@ -9788,10 +9205,12 @@
       <w:r>
         <w:rPr>
           <w:rFonts w:cs="SutonnyMJ" w:ascii="SutonnyMJ" w:hAnsi="SutonnyMJ"/>
-          <w:sz w:val="26"/>
-          <w:szCs w:val="26"/>
-        </w:rPr>
-        <w:t xml:space="preserve">Z_¨wb‡`k©  </w:t>
+          <w:b/>
+          <w:bCs/>
+          <w:sz w:val="26"/>
+          <w:szCs w:val="26"/>
+        </w:rPr>
+        <w:t xml:space="preserve">Z_¨wb‡`k© </w:t>
       </w:r>
     </w:p>
     <w:p>
@@ -9922,96 +9341,144 @@
           <w:sz w:val="26"/>
           <w:szCs w:val="26"/>
         </w:rPr>
-        <w:t xml:space="preserve">PZy_© Aa¨vq </w:t>
-      </w:r>
-    </w:p>
-    <w:p>
-      <w:pPr>
-        <w:pStyle w:val="Normal"/>
-        <w:spacing w:before="0" w:after="200"/>
-        <w:rPr>
-          <w:rFonts w:ascii="SutonnyMJ" w:hAnsi="SutonnyMJ" w:cs="SutonnyMJ"/>
-          <w:sz w:val="26"/>
-          <w:szCs w:val="26"/>
-        </w:rPr>
-      </w:pPr>
-      <w:r>
-        <w:rPr>
-          <w:rFonts w:cs="SutonnyMJ" w:ascii="SutonnyMJ" w:hAnsi="SutonnyMJ"/>
-          <w:sz w:val="26"/>
-          <w:szCs w:val="26"/>
-        </w:rPr>
-        <w:t xml:space="preserve">k~‡b¨i Amxg Ck¦i </w:t>
-      </w:r>
-    </w:p>
-    <w:p>
-      <w:pPr>
-        <w:pStyle w:val="Normal"/>
-        <w:spacing w:before="0" w:after="200"/>
-        <w:rPr>
-          <w:rFonts w:ascii="SutonnyMJ" w:hAnsi="SutonnyMJ" w:cs="SutonnyMJ"/>
-          <w:sz w:val="26"/>
-          <w:szCs w:val="26"/>
-        </w:rPr>
-      </w:pPr>
-      <w:r>
-        <w:rPr>
-          <w:rFonts w:cs="SutonnyMJ" w:ascii="SutonnyMJ" w:hAnsi="SutonnyMJ"/>
-          <w:sz w:val="26"/>
-          <w:szCs w:val="26"/>
-        </w:rPr>
-        <w:t xml:space="preserve">[k~‡b¨i ag©ZË¡]  </w:t>
-      </w:r>
-    </w:p>
-    <w:p>
-      <w:pPr>
-        <w:pStyle w:val="Normal"/>
-        <w:spacing w:before="0" w:after="200"/>
-        <w:rPr>
-          <w:rFonts w:ascii="SutonnyMJ" w:hAnsi="SutonnyMJ" w:cs="SutonnyMJ"/>
-          <w:sz w:val="26"/>
-          <w:szCs w:val="26"/>
-        </w:rPr>
-      </w:pPr>
-      <w:r>
-        <w:rPr>
-          <w:rFonts w:cs="SutonnyMJ" w:ascii="SutonnyMJ" w:hAnsi="SutonnyMJ"/>
-          <w:sz w:val="26"/>
-          <w:szCs w:val="26"/>
-        </w:rPr>
-      </w:r>
-    </w:p>
-    <w:p>
-      <w:pPr>
-        <w:pStyle w:val="Normal"/>
-        <w:spacing w:before="0" w:after="200"/>
-        <w:rPr>
-          <w:rFonts w:ascii="SutonnyMJ" w:hAnsi="SutonnyMJ" w:cs="SutonnyMJ"/>
-          <w:sz w:val="26"/>
-          <w:szCs w:val="26"/>
-        </w:rPr>
-      </w:pPr>
-      <w:r>
-        <w:rPr>
-          <w:rFonts w:cs="SutonnyMJ" w:ascii="SutonnyMJ" w:hAnsi="SutonnyMJ"/>
-          <w:sz w:val="26"/>
-          <w:szCs w:val="26"/>
-        </w:rPr>
-      </w:r>
-    </w:p>
-    <w:p>
-      <w:pPr>
-        <w:pStyle w:val="Normal"/>
-        <w:spacing w:before="0" w:after="200"/>
-        <w:rPr>
-          <w:rFonts w:ascii="SutonnyMJ" w:hAnsi="SutonnyMJ" w:cs="SutonnyMJ"/>
-          <w:sz w:val="26"/>
-          <w:szCs w:val="26"/>
-        </w:rPr>
-      </w:pPr>
-      <w:r>
-        <w:rPr>
-          <w:rFonts w:cs="SutonnyMJ" w:ascii="SutonnyMJ" w:hAnsi="SutonnyMJ"/>
+      </w:r>
+      <w:r>
+        <w:br w:type="page"/>
+      </w:r>
+    </w:p>
+    <w:p>
+      <w:pPr>
+        <w:pStyle w:val="Normal"/>
+        <w:spacing w:before="0" w:after="200"/>
+        <w:jc w:val="center"/>
+        <w:rPr>
+          <w:rFonts w:ascii="SutonnyMJ" w:hAnsi="SutonnyMJ" w:cs="SutonnyMJ"/>
+          <w:sz w:val="26"/>
+          <w:szCs w:val="26"/>
+        </w:rPr>
+      </w:pPr>
+      <w:r>
+        <w:rPr>
+          <w:rFonts w:cs="SutonnyMJ" w:ascii="SutonnyMJ" w:hAnsi="SutonnyMJ"/>
+          <w:b/>
+          <w:bCs/>
+          <w:sz w:val="30"/>
+          <w:szCs w:val="26"/>
+        </w:rPr>
+        <w:t>PZy_© Aa¨vq</w:t>
+      </w:r>
+      <w:r>
+        <w:rPr>
+          <w:rFonts w:cs="SutonnyMJ" w:ascii="SutonnyMJ" w:hAnsi="SutonnyMJ"/>
+          <w:sz w:val="26"/>
+          <w:szCs w:val="26"/>
+        </w:rPr>
+        <w:t xml:space="preserve"> </w:t>
+      </w:r>
+    </w:p>
+    <w:p>
+      <w:pPr>
+        <w:pStyle w:val="Normal"/>
+        <w:spacing w:before="0" w:after="200"/>
+        <w:jc w:val="center"/>
+        <w:rPr>
+          <w:rFonts w:ascii="SutonnyMJ" w:hAnsi="SutonnyMJ" w:cs="SutonnyMJ"/>
+          <w:sz w:val="26"/>
+          <w:szCs w:val="26"/>
+        </w:rPr>
+      </w:pPr>
+      <w:r>
+        <w:rPr>
+          <w:rFonts w:cs="SutonnyMJ" w:ascii="SutonnyMJ" w:hAnsi="SutonnyMJ"/>
+          <w:sz w:val="34"/>
+          <w:szCs w:val="26"/>
+        </w:rPr>
+        <w:t>k~‡b¨i Amxg Ck¦i</w:t>
+      </w:r>
+      <w:r>
+        <w:rPr>
+          <w:rFonts w:cs="SutonnyMJ" w:ascii="SutonnyMJ" w:hAnsi="SutonnyMJ"/>
+          <w:sz w:val="26"/>
+          <w:szCs w:val="26"/>
+        </w:rPr>
+        <w:t xml:space="preserve"> </w:t>
+      </w:r>
+    </w:p>
+    <w:p>
+      <w:pPr>
+        <w:pStyle w:val="Normal"/>
+        <w:spacing w:before="0" w:after="200"/>
+        <w:jc w:val="center"/>
+        <w:rPr>
+          <w:rFonts w:ascii="SutonnyMJ" w:hAnsi="SutonnyMJ" w:cs="SutonnyMJ"/>
+          <w:sz w:val="26"/>
+          <w:szCs w:val="26"/>
+        </w:rPr>
+      </w:pPr>
+      <w:r>
+        <w:rPr>
+          <w:rFonts w:cs="SutonnyMJ" w:ascii="SutonnyMJ" w:hAnsi="SutonnyMJ"/>
+          <w:sz w:val="30"/>
+          <w:szCs w:val="26"/>
+        </w:rPr>
+        <w:t>k~‡b¨i ag©ZË¡</w:t>
+      </w:r>
+    </w:p>
+    <w:p>
+      <w:pPr>
+        <w:pStyle w:val="Normal"/>
+        <w:spacing w:before="0" w:after="200"/>
+        <w:rPr>
+          <w:rFonts w:ascii="SutonnyMJ" w:hAnsi="SutonnyMJ" w:cs="SutonnyMJ"/>
+          <w:sz w:val="26"/>
+          <w:szCs w:val="26"/>
+        </w:rPr>
+      </w:pPr>
+      <w:r>
+        <w:rPr>
+          <w:rFonts w:cs="SutonnyMJ" w:ascii="SutonnyMJ" w:hAnsi="SutonnyMJ"/>
+          <w:sz w:val="26"/>
+          <w:szCs w:val="26"/>
+        </w:rPr>
+      </w:r>
+    </w:p>
+    <w:p>
+      <w:pPr>
+        <w:pStyle w:val="Normal"/>
+        <w:spacing w:before="0" w:after="200"/>
+        <w:rPr>
+          <w:rFonts w:ascii="SutonnyMJ" w:hAnsi="SutonnyMJ" w:cs="SutonnyMJ"/>
+          <w:sz w:val="26"/>
+          <w:szCs w:val="26"/>
+        </w:rPr>
+      </w:pPr>
+      <w:r>
+        <w:rPr>
+          <w:rFonts w:cs="SutonnyMJ" w:ascii="SutonnyMJ" w:hAnsi="SutonnyMJ"/>
+          <w:sz w:val="26"/>
+          <w:szCs w:val="26"/>
+        </w:rPr>
+      </w:r>
+    </w:p>
+    <w:p>
+      <w:pPr>
+        <w:pStyle w:val="Normal"/>
+        <w:spacing w:before="0" w:after="200"/>
+        <w:jc w:val="center"/>
+        <w:rPr>
+          <w:rFonts w:ascii="SutonnyMJ" w:hAnsi="SutonnyMJ" w:cs="SutonnyMJ"/>
+          <w:i/>
+          <w:i/>
+          <w:iCs/>
+          <w:sz w:val="26"/>
+          <w:szCs w:val="26"/>
+        </w:rPr>
+      </w:pPr>
+      <w:r>
+        <w:rPr>
+          <w:rFonts w:cs="SutonnyMJ" w:ascii="SutonnyMJ" w:hAnsi="SutonnyMJ"/>
+          <w:i/>
+          <w:iCs/>
           <w:sz w:val="26"/>
           <w:szCs w:val="26"/>
         </w:rPr>
@@ -10022,15 +9489,21 @@
       <w:pPr>
         <w:pStyle w:val="Normal"/>
         <w:spacing w:before="0" w:after="200"/>
-        <w:rPr>
-          <w:rFonts w:ascii="SutonnyMJ" w:hAnsi="SutonnyMJ" w:cs="SutonnyMJ"/>
-          <w:sz w:val="26"/>
-          <w:szCs w:val="26"/>
-        </w:rPr>
-      </w:pPr>
-      <w:r>
-        <w:rPr>
-          <w:rFonts w:cs="SutonnyMJ" w:ascii="SutonnyMJ" w:hAnsi="SutonnyMJ"/>
+        <w:jc w:val="center"/>
+        <w:rPr>
+          <w:rFonts w:ascii="SutonnyMJ" w:hAnsi="SutonnyMJ" w:cs="SutonnyMJ"/>
+          <w:i/>
+          <w:i/>
+          <w:iCs/>
+          <w:sz w:val="26"/>
+          <w:szCs w:val="26"/>
+        </w:rPr>
+      </w:pPr>
+      <w:r>
+        <w:rPr>
+          <w:rFonts w:cs="SutonnyMJ" w:ascii="SutonnyMJ" w:hAnsi="SutonnyMJ"/>
+          <w:i/>
+          <w:iCs/>
           <w:sz w:val="26"/>
           <w:szCs w:val="26"/>
         </w:rPr>
@@ -10041,15 +9514,21 @@
       <w:pPr>
         <w:pStyle w:val="Normal"/>
         <w:spacing w:before="0" w:after="200"/>
-        <w:rPr>
-          <w:rFonts w:ascii="SutonnyMJ" w:hAnsi="SutonnyMJ" w:cs="SutonnyMJ"/>
-          <w:sz w:val="26"/>
-          <w:szCs w:val="26"/>
-        </w:rPr>
-      </w:pPr>
-      <w:r>
-        <w:rPr>
-          <w:rFonts w:cs="SutonnyMJ" w:ascii="SutonnyMJ" w:hAnsi="SutonnyMJ"/>
+        <w:jc w:val="center"/>
+        <w:rPr>
+          <w:rFonts w:ascii="SutonnyMJ" w:hAnsi="SutonnyMJ" w:cs="SutonnyMJ"/>
+          <w:i/>
+          <w:i/>
+          <w:iCs/>
+          <w:sz w:val="26"/>
+          <w:szCs w:val="26"/>
+        </w:rPr>
+      </w:pPr>
+      <w:r>
+        <w:rPr>
+          <w:rFonts w:cs="SutonnyMJ" w:ascii="SutonnyMJ" w:hAnsi="SutonnyMJ"/>
+          <w:i/>
+          <w:iCs/>
           <w:sz w:val="26"/>
           <w:szCs w:val="26"/>
         </w:rPr>
@@ -10060,15 +9539,21 @@
       <w:pPr>
         <w:pStyle w:val="Normal"/>
         <w:spacing w:before="0" w:after="200"/>
-        <w:rPr>
-          <w:rFonts w:ascii="SutonnyMJ" w:hAnsi="SutonnyMJ" w:cs="SutonnyMJ"/>
-          <w:sz w:val="26"/>
-          <w:szCs w:val="26"/>
-        </w:rPr>
-      </w:pPr>
-      <w:r>
-        <w:rPr>
-          <w:rFonts w:cs="SutonnyMJ" w:ascii="SutonnyMJ" w:hAnsi="SutonnyMJ"/>
+        <w:jc w:val="center"/>
+        <w:rPr>
+          <w:rFonts w:ascii="SutonnyMJ" w:hAnsi="SutonnyMJ" w:cs="SutonnyMJ"/>
+          <w:i/>
+          <w:i/>
+          <w:iCs/>
+          <w:sz w:val="26"/>
+          <w:szCs w:val="26"/>
+        </w:rPr>
+      </w:pPr>
+      <w:r>
+        <w:rPr>
+          <w:rFonts w:cs="SutonnyMJ" w:ascii="SutonnyMJ" w:hAnsi="SutonnyMJ"/>
+          <w:i/>
+          <w:iCs/>
           <w:sz w:val="26"/>
           <w:szCs w:val="26"/>
         </w:rPr>
@@ -10077,6 +9562,8 @@
       <w:r>
         <w:rPr>
           <w:rFonts w:cs="SutonnyMJ" w:ascii="SutonnyMJ" w:hAnsi="SutonnyMJ"/>
+          <w:i/>
+          <w:iCs/>
           <w:sz w:val="26"/>
           <w:szCs w:val="26"/>
         </w:rPr>
@@ -10087,15 +9574,21 @@
       <w:pPr>
         <w:pStyle w:val="Normal"/>
         <w:spacing w:before="0" w:after="200"/>
-        <w:rPr>
-          <w:rFonts w:ascii="SutonnyMJ" w:hAnsi="SutonnyMJ" w:cs="SutonnyMJ"/>
-          <w:sz w:val="26"/>
-          <w:szCs w:val="26"/>
-        </w:rPr>
-      </w:pPr>
-      <w:r>
-        <w:rPr>
-          <w:rFonts w:cs="SutonnyMJ" w:ascii="SutonnyMJ" w:hAnsi="SutonnyMJ"/>
+        <w:jc w:val="center"/>
+        <w:rPr>
+          <w:rFonts w:ascii="SutonnyMJ" w:hAnsi="SutonnyMJ" w:cs="SutonnyMJ"/>
+          <w:i/>
+          <w:i/>
+          <w:iCs/>
+          <w:sz w:val="26"/>
+          <w:szCs w:val="26"/>
+        </w:rPr>
+      </w:pPr>
+      <w:r>
+        <w:rPr>
+          <w:rFonts w:cs="SutonnyMJ" w:ascii="SutonnyMJ" w:hAnsi="SutonnyMJ"/>
+          <w:i/>
+          <w:iCs/>
           <w:sz w:val="26"/>
           <w:szCs w:val="26"/>
         </w:rPr>
@@ -10106,15 +9599,21 @@
       <w:pPr>
         <w:pStyle w:val="Normal"/>
         <w:spacing w:before="0" w:after="200"/>
-        <w:rPr>
-          <w:rFonts w:ascii="SutonnyMJ" w:hAnsi="SutonnyMJ" w:cs="SutonnyMJ"/>
-          <w:sz w:val="26"/>
-          <w:szCs w:val="26"/>
-        </w:rPr>
-      </w:pPr>
-      <w:r>
-        <w:rPr>
-          <w:rFonts w:cs="SutonnyMJ" w:ascii="SutonnyMJ" w:hAnsi="SutonnyMJ"/>
+        <w:jc w:val="center"/>
+        <w:rPr>
+          <w:rFonts w:ascii="SutonnyMJ" w:hAnsi="SutonnyMJ" w:cs="SutonnyMJ"/>
+          <w:i/>
+          <w:i/>
+          <w:iCs/>
+          <w:sz w:val="26"/>
+          <w:szCs w:val="26"/>
+        </w:rPr>
+      </w:pPr>
+      <w:r>
+        <w:rPr>
+          <w:rFonts w:cs="SutonnyMJ" w:ascii="SutonnyMJ" w:hAnsi="SutonnyMJ"/>
+          <w:i/>
+          <w:iCs/>
           <w:sz w:val="26"/>
           <w:szCs w:val="26"/>
         </w:rPr>
@@ -10125,15 +9624,21 @@
       <w:pPr>
         <w:pStyle w:val="Normal"/>
         <w:spacing w:before="0" w:after="200"/>
-        <w:rPr>
-          <w:rFonts w:ascii="SutonnyMJ" w:hAnsi="SutonnyMJ" w:cs="SutonnyMJ"/>
-          <w:sz w:val="26"/>
-          <w:szCs w:val="26"/>
-        </w:rPr>
-      </w:pPr>
-      <w:r>
-        <w:rPr>
-          <w:rFonts w:cs="SutonnyMJ" w:ascii="SutonnyMJ" w:hAnsi="SutonnyMJ"/>
+        <w:jc w:val="center"/>
+        <w:rPr>
+          <w:rFonts w:ascii="SutonnyMJ" w:hAnsi="SutonnyMJ" w:cs="SutonnyMJ"/>
+          <w:i/>
+          <w:i/>
+          <w:iCs/>
+          <w:sz w:val="26"/>
+          <w:szCs w:val="26"/>
+        </w:rPr>
+      </w:pPr>
+      <w:r>
+        <w:rPr>
+          <w:rFonts w:cs="SutonnyMJ" w:ascii="SutonnyMJ" w:hAnsi="SutonnyMJ"/>
+          <w:i/>
+          <w:iCs/>
           <w:sz w:val="26"/>
           <w:szCs w:val="26"/>
         </w:rPr>
@@ -10162,19 +9667,28 @@
       <w:pPr>
         <w:pStyle w:val="Normal"/>
         <w:spacing w:before="0" w:after="200"/>
-        <w:rPr>
-          <w:rFonts w:ascii="SutonnyMJ" w:hAnsi="SutonnyMJ" w:cs="SutonnyMJ"/>
-          <w:sz w:val="26"/>
-          <w:szCs w:val="26"/>
-        </w:rPr>
-      </w:pPr>
-      <w:r>
-        <w:rPr>
-          <w:rFonts w:cs="SutonnyMJ" w:ascii="SutonnyMJ" w:hAnsi="SutonnyMJ"/>
-          <w:sz w:val="26"/>
-          <w:szCs w:val="26"/>
-        </w:rPr>
-        <w:t xml:space="preserve">~ Rb Wb, A¨vbvUwg Ae `¨ Iqvì© </w:t>
+        <w:jc w:val="right"/>
+        <w:rPr>
+          <w:rFonts w:ascii="SutonnyMJ" w:hAnsi="SutonnyMJ" w:cs="SutonnyMJ"/>
+          <w:sz w:val="26"/>
+          <w:szCs w:val="26"/>
+        </w:rPr>
+      </w:pPr>
+      <w:r>
+        <w:rPr>
+          <w:rFonts w:cs="SutonnyMJ" w:ascii="Arial" w:hAnsi="Arial"/>
+          <w:sz w:val="26"/>
+          <w:szCs w:val="26"/>
+        </w:rPr>
+        <w:t xml:space="preserve">~ </w:t>
+      </w:r>
+      <w:r>
+        <w:rPr>
+          <w:rFonts w:cs="SutonnyMJ" w:ascii="SutonnyMJ" w:hAnsi="SutonnyMJ"/>
+          <w:sz w:val="26"/>
+          <w:szCs w:val="26"/>
+        </w:rPr>
+        <w:t xml:space="preserve">Rb Wb, A¨vbvUwg Ae `¨ Iqvì© </w:t>
       </w:r>
     </w:p>
     <w:p>
@@ -10230,24 +9744,6 @@
           <w:sz w:val="26"/>
           <w:szCs w:val="26"/>
         </w:rPr>
-      </w:r>
-    </w:p>
-    <w:p>
-      <w:pPr>
-        <w:pStyle w:val="Normal"/>
-        <w:spacing w:before="0" w:after="200"/>
-        <w:rPr>
-          <w:rFonts w:ascii="SutonnyMJ" w:hAnsi="SutonnyMJ" w:cs="SutonnyMJ"/>
-          <w:sz w:val="26"/>
-          <w:szCs w:val="26"/>
-        </w:rPr>
-      </w:pPr>
-      <w:r>
-        <w:rPr>
-          <w:rFonts w:cs="SutonnyMJ" w:ascii="SutonnyMJ" w:hAnsi="SutonnyMJ"/>
-          <w:sz w:val="26"/>
-          <w:szCs w:val="26"/>
-        </w:rPr>
         <w:t xml:space="preserve">hvRK‡kªYx wec`Uv cÖ_‡g eyS‡Z cv‡iwb| eo eo hvRKiv k~b¨ I Amx‡gi fqvbK aviYv wb‡q cix¶v Pvjvq| hw`I wMR©vi cQ‡›`i G aviYv¸‡jv wQj cÖvPxb wMÖK `k©‡bi g~‡j KzVvivNvZ| †i‡bmuv hy‡M AuvKv me wPÎK‡g©i †K‡›`ª _vKZ k~b¨| Avi wekc †NvlYv K‡iwQ‡jb, gnvwek¦ Amxg| mxgvbvwenxb| wKš‘ k~b¨ I Amx‡gi cÖwZ fvjevmv ¯’vqx n‡Z cvij bv| </w:t>
       </w:r>
     </w:p>
@@ -10267,24 +9763,6 @@
           <w:sz w:val="26"/>
           <w:szCs w:val="26"/>
         </w:rPr>
-      </w:r>
-    </w:p>
-    <w:p>
-      <w:pPr>
-        <w:pStyle w:val="Normal"/>
-        <w:spacing w:before="0" w:after="200"/>
-        <w:rPr>
-          <w:rFonts w:ascii="SutonnyMJ" w:hAnsi="SutonnyMJ" w:cs="SutonnyMJ"/>
-          <w:sz w:val="26"/>
-          <w:szCs w:val="26"/>
-        </w:rPr>
-      </w:pPr>
-      <w:r>
-        <w:rPr>
-          <w:rFonts w:cs="SutonnyMJ" w:ascii="SutonnyMJ" w:hAnsi="SutonnyMJ"/>
-          <w:sz w:val="26"/>
-          <w:szCs w:val="26"/>
-        </w:rPr>
         <w:t xml:space="preserve">wMR© ûgwKi gy‡L co‡j wd‡i †Mj †mB cÖvPxb wMÖK `k©‡b| AveviI MÖnY Kij eû eQi a‡i mg_©b w`‡q Avmv A¨vwi÷U‡ji gZev`| wKš‘ eÇ †`wi n‡q †M‡Q ZZw`‡b| k~b¨ ZZ¶‡Y cvðv‡Z¨ Avmb †Mu‡o e‡m‡Q| wMR©vi AvcwË Avi †KD Kv‡b wbj bv| k~b¨‡K Qvo‡Z ivRx bq weÁvbmgvR| </w:t>
       </w:r>
     </w:p>
@@ -10328,34 +9806,46 @@
       <w:pPr>
         <w:pStyle w:val="Normal"/>
         <w:spacing w:before="0" w:after="200"/>
-        <w:rPr>
-          <w:rFonts w:ascii="SutonnyMJ" w:hAnsi="SutonnyMJ" w:cs="SutonnyMJ"/>
-          <w:sz w:val="26"/>
-          <w:szCs w:val="26"/>
-        </w:rPr>
-      </w:pPr>
-      <w:r>
-        <w:rPr>
-          <w:rFonts w:cs="SutonnyMJ" w:ascii="SutonnyMJ" w:hAnsi="SutonnyMJ"/>
-          <w:sz w:val="26"/>
-          <w:szCs w:val="26"/>
-        </w:rPr>
-        <w:t xml:space="preserve">Lyjj iæ×Øvi </w:t>
-      </w:r>
-    </w:p>
-    <w:p>
-      <w:pPr>
-        <w:pStyle w:val="Normal"/>
-        <w:spacing w:before="0" w:after="200"/>
-        <w:rPr>
-          <w:rFonts w:ascii="SutonnyMJ" w:hAnsi="SutonnyMJ" w:cs="SutonnyMJ"/>
-          <w:sz w:val="26"/>
-          <w:szCs w:val="26"/>
-        </w:rPr>
-      </w:pPr>
-      <w:r>
-        <w:rPr>
-          <w:rFonts w:cs="SutonnyMJ" w:ascii="SutonnyMJ" w:hAnsi="SutonnyMJ"/>
+        <w:jc w:val="center"/>
+        <w:rPr>
+          <w:rFonts w:ascii="SutonnyMJ" w:hAnsi="SutonnyMJ" w:cs="SutonnyMJ"/>
+          <w:sz w:val="26"/>
+          <w:szCs w:val="26"/>
+        </w:rPr>
+      </w:pPr>
+      <w:r>
+        <w:rPr>
+          <w:rFonts w:cs="SutonnyMJ" w:ascii="SutonnyMJ" w:hAnsi="SutonnyMJ"/>
+          <w:sz w:val="30"/>
+          <w:szCs w:val="26"/>
+        </w:rPr>
+        <w:t>Lyjj iæ×Øvi</w:t>
+      </w:r>
+      <w:r>
+        <w:rPr>
+          <w:rFonts w:cs="SutonnyMJ" w:ascii="SutonnyMJ" w:hAnsi="SutonnyMJ"/>
+          <w:sz w:val="26"/>
+          <w:szCs w:val="26"/>
+        </w:rPr>
+        <w:t xml:space="preserve"> </w:t>
+      </w:r>
+    </w:p>
+    <w:p>
+      <w:pPr>
+        <w:pStyle w:val="Normal"/>
+        <w:spacing w:before="0" w:after="200"/>
+        <w:jc w:val="center"/>
+        <w:rPr>
+          <w:rFonts w:ascii="SutonnyMJ" w:hAnsi="SutonnyMJ" w:cs="SutonnyMJ"/>
+          <w:sz w:val="26"/>
+          <w:szCs w:val="26"/>
+        </w:rPr>
+      </w:pPr>
+      <w:r>
+        <w:rPr>
+          <w:rFonts w:cs="SutonnyMJ" w:ascii="SutonnyMJ" w:hAnsi="SutonnyMJ"/>
+          <w:i/>
+          <w:iCs/>
           <w:sz w:val="26"/>
           <w:szCs w:val="26"/>
         </w:rPr>
@@ -10364,34 +9854,27 @@
       <w:r>
         <w:rPr>
           <w:rFonts w:cs="SutonnyMJ" w:ascii="SutonnyMJ" w:hAnsi="SutonnyMJ"/>
-          <w:sz w:val="26"/>
-          <w:szCs w:val="26"/>
-        </w:rPr>
-        <w:t xml:space="preserve">n Ck¦i, Kz‡qvi R‡j e›`x n‡q wb‡R‡K Amxg RM‡Zi ivRv fve‡j wK Avwg Lvivc ¯^cœ †`LwQ? </w:t>
-      </w:r>
-    </w:p>
-    <w:p>
-      <w:pPr>
-        <w:pStyle w:val="Normal"/>
-        <w:spacing w:before="0" w:after="200"/>
-        <w:rPr>
-          <w:rFonts w:ascii="SutonnyMJ" w:hAnsi="SutonnyMJ" w:cs="SutonnyMJ"/>
-          <w:sz w:val="26"/>
-          <w:szCs w:val="26"/>
-        </w:rPr>
-      </w:pPr>
-      <w:r>
-        <w:rPr>
-          <w:rFonts w:cs="SutonnyMJ" w:ascii="SutonnyMJ" w:hAnsi="SutonnyMJ"/>
-          <w:sz w:val="26"/>
-          <w:szCs w:val="26"/>
-        </w:rPr>
-      </w:r>
-    </w:p>
-    <w:p>
-      <w:pPr>
-        <w:pStyle w:val="Normal"/>
-        <w:spacing w:before="0" w:after="200"/>
+          <w:i/>
+          <w:iCs/>
+          <w:sz w:val="26"/>
+          <w:szCs w:val="26"/>
+        </w:rPr>
+        <w:t>n Ck¦i, Kz‡qvi R‡j e›`x n‡q wb‡R‡K Amxg RM‡Zi ivRv fve‡j wK Avwg Lvivc ¯^cœ †`LwQ?</w:t>
+      </w:r>
+      <w:r>
+        <w:rPr>
+          <w:rFonts w:cs="SutonnyMJ" w:ascii="SutonnyMJ" w:hAnsi="SutonnyMJ"/>
+          <w:sz w:val="26"/>
+          <w:szCs w:val="26"/>
+        </w:rPr>
+        <w:t xml:space="preserve"> </w:t>
+      </w:r>
+    </w:p>
+    <w:p>
+      <w:pPr>
+        <w:pStyle w:val="Normal"/>
+        <w:spacing w:before="0" w:after="200"/>
+        <w:jc w:val="right"/>
         <w:rPr>
           <w:rFonts w:ascii="SutonnyMJ" w:hAnsi="SutonnyMJ" w:cs="SutonnyMJ"/>
           <w:sz w:val="26"/>
@@ -10423,42 +9906,6 @@
           <w:sz w:val="26"/>
           <w:szCs w:val="26"/>
         </w:rPr>
-      </w:r>
-    </w:p>
-    <w:p>
-      <w:pPr>
-        <w:pStyle w:val="Normal"/>
-        <w:spacing w:before="0" w:after="200"/>
-        <w:rPr>
-          <w:rFonts w:ascii="SutonnyMJ" w:hAnsi="SutonnyMJ" w:cs="SutonnyMJ"/>
-          <w:sz w:val="26"/>
-          <w:szCs w:val="26"/>
-        </w:rPr>
-      </w:pPr>
-      <w:r>
-        <w:rPr>
-          <w:rFonts w:cs="SutonnyMJ" w:ascii="SutonnyMJ" w:hAnsi="SutonnyMJ"/>
-          <w:sz w:val="26"/>
-          <w:szCs w:val="26"/>
-        </w:rPr>
-      </w:r>
-    </w:p>
-    <w:p>
-      <w:pPr>
-        <w:pStyle w:val="Normal"/>
-        <w:spacing w:before="0" w:after="200"/>
-        <w:rPr>
-          <w:rFonts w:ascii="SutonnyMJ" w:hAnsi="SutonnyMJ" w:cs="SutonnyMJ"/>
-          <w:sz w:val="26"/>
-          <w:szCs w:val="26"/>
-        </w:rPr>
-      </w:pPr>
-      <w:r>
-        <w:rPr>
-          <w:rFonts w:cs="SutonnyMJ" w:ascii="SutonnyMJ" w:hAnsi="SutonnyMJ"/>
-          <w:sz w:val="26"/>
-          <w:szCs w:val="26"/>
-        </w:rPr>
         <w:t>‡</w:t>
       </w:r>
       <w:r>
@@ -10529,24 +9976,6 @@
           <w:sz w:val="26"/>
           <w:szCs w:val="26"/>
         </w:rPr>
-      </w:r>
-    </w:p>
-    <w:p>
-      <w:pPr>
-        <w:pStyle w:val="Normal"/>
-        <w:spacing w:before="0" w:after="200"/>
-        <w:rPr>
-          <w:rFonts w:ascii="SutonnyMJ" w:hAnsi="SutonnyMJ" w:cs="SutonnyMJ"/>
-          <w:sz w:val="26"/>
-          <w:szCs w:val="26"/>
-        </w:rPr>
-      </w:pPr>
-      <w:r>
-        <w:rPr>
-          <w:rFonts w:cs="SutonnyMJ" w:ascii="SutonnyMJ" w:hAnsi="SutonnyMJ"/>
-          <w:sz w:val="26"/>
-          <w:szCs w:val="26"/>
-        </w:rPr>
         <w:t>c‡bi k kZ‡Ki Av‡Mi wPÎwkí I A¼b wQj cÖvYnxb</w:t>
       </w:r>
       <w:r>
@@ -10623,24 +10052,7 @@
       <w:pPr>
         <w:pStyle w:val="Normal"/>
         <w:spacing w:before="0" w:after="200"/>
-        <w:rPr>
-          <w:rFonts w:ascii="SutonnyMJ" w:hAnsi="SutonnyMJ" w:cs="SutonnyMJ"/>
-          <w:sz w:val="26"/>
-          <w:szCs w:val="26"/>
-        </w:rPr>
-      </w:pPr>
-      <w:r>
-        <w:rPr>
-          <w:rFonts w:cs="SutonnyMJ" w:ascii="SutonnyMJ" w:hAnsi="SutonnyMJ"/>
-          <w:sz w:val="26"/>
-          <w:szCs w:val="26"/>
-        </w:rPr>
-      </w:r>
-    </w:p>
-    <w:p>
-      <w:pPr>
-        <w:pStyle w:val="Normal"/>
-        <w:spacing w:before="0" w:after="200"/>
+        <w:jc w:val="center"/>
         <w:rPr>
           <w:rFonts w:ascii="SutonnyMJ" w:hAnsi="SutonnyMJ" w:cs="SutonnyMJ"/>
           <w:sz w:val="26"/>
@@ -10672,42 +10084,6 @@
           <w:sz w:val="26"/>
           <w:szCs w:val="26"/>
         </w:rPr>
-      </w:r>
-    </w:p>
-    <w:p>
-      <w:pPr>
-        <w:pStyle w:val="Normal"/>
-        <w:spacing w:before="0" w:after="200"/>
-        <w:rPr>
-          <w:rFonts w:ascii="SutonnyMJ" w:hAnsi="SutonnyMJ" w:cs="SutonnyMJ"/>
-          <w:sz w:val="26"/>
-          <w:szCs w:val="26"/>
-        </w:rPr>
-      </w:pPr>
-      <w:r>
-        <w:rPr>
-          <w:rFonts w:cs="SutonnyMJ" w:ascii="SutonnyMJ" w:hAnsi="SutonnyMJ"/>
-          <w:sz w:val="26"/>
-          <w:szCs w:val="26"/>
-        </w:rPr>
-      </w:r>
-    </w:p>
-    <w:p>
-      <w:pPr>
-        <w:pStyle w:val="Normal"/>
-        <w:spacing w:before="0" w:after="200"/>
-        <w:rPr>
-          <w:rFonts w:ascii="SutonnyMJ" w:hAnsi="SutonnyMJ" w:cs="SutonnyMJ"/>
-          <w:sz w:val="26"/>
-          <w:szCs w:val="26"/>
-        </w:rPr>
-      </w:pPr>
-      <w:r>
-        <w:rPr>
-          <w:rFonts w:cs="SutonnyMJ" w:ascii="SutonnyMJ" w:hAnsi="SutonnyMJ"/>
-          <w:sz w:val="26"/>
-          <w:szCs w:val="26"/>
-        </w:rPr>
         <w:t>BZvjxq ¯’vcZ¨we` wdwj‡cv eªæ‡b‡jwk cÖ_g Amxg k~‡b¨i e¨envi †`Lvb</w:t>
       </w:r>
       <w:r>
@@ -10753,24 +10129,6 @@
           <w:sz w:val="26"/>
           <w:szCs w:val="26"/>
         </w:rPr>
-      </w:r>
-    </w:p>
-    <w:p>
-      <w:pPr>
-        <w:pStyle w:val="Normal"/>
-        <w:spacing w:before="0" w:after="200"/>
-        <w:rPr>
-          <w:rFonts w:ascii="SutonnyMJ" w:hAnsi="SutonnyMJ" w:cs="SutonnyMJ"/>
-          <w:sz w:val="26"/>
-          <w:szCs w:val="26"/>
-        </w:rPr>
-      </w:pPr>
-      <w:r>
-        <w:rPr>
-          <w:rFonts w:cs="SutonnyMJ" w:ascii="SutonnyMJ" w:hAnsi="SutonnyMJ"/>
-          <w:sz w:val="26"/>
-          <w:szCs w:val="26"/>
-        </w:rPr>
         <w:t>gvÎvi aviYv †_‡K Avgiv Rvwb, GKwU we›`y GKwU k~b¨</w:t>
       </w:r>
       <w:r>
@@ -11071,24 +10429,6 @@
           <w:sz w:val="26"/>
           <w:szCs w:val="26"/>
         </w:rPr>
-      </w:r>
-    </w:p>
-    <w:p>
-      <w:pPr>
-        <w:pStyle w:val="Normal"/>
-        <w:spacing w:before="0" w:after="200"/>
-        <w:rPr>
-          <w:rFonts w:ascii="SutonnyMJ" w:hAnsi="SutonnyMJ" w:cs="SutonnyMJ"/>
-          <w:sz w:val="26"/>
-          <w:szCs w:val="26"/>
-        </w:rPr>
-      </w:pPr>
-      <w:r>
-        <w:rPr>
-          <w:rFonts w:cs="SutonnyMJ" w:ascii="SutonnyMJ" w:hAnsi="SutonnyMJ"/>
-          <w:sz w:val="26"/>
-          <w:szCs w:val="26"/>
-        </w:rPr>
         <w:t>1425 mv‡j eªæ‡b‡jwk weL¨vZ †d¬v‡i›UvBb feb e¨vcwU‡÷wii GKwU wP‡Îi †K‡›`ª Ggb GKwU we›`y emvb</w:t>
       </w:r>
       <w:r>
@@ -11185,24 +10525,6 @@
           <w:sz w:val="26"/>
           <w:szCs w:val="26"/>
         </w:rPr>
-      </w:r>
-    </w:p>
-    <w:p>
-      <w:pPr>
-        <w:pStyle w:val="Normal"/>
-        <w:spacing w:before="0" w:after="200"/>
-        <w:rPr>
-          <w:rFonts w:ascii="SutonnyMJ" w:hAnsi="SutonnyMJ" w:cs="SutonnyMJ"/>
-          <w:sz w:val="26"/>
-          <w:szCs w:val="26"/>
-        </w:rPr>
-      </w:pPr>
-      <w:r>
-        <w:rPr>
-          <w:rFonts w:cs="SutonnyMJ" w:ascii="SutonnyMJ" w:hAnsi="SutonnyMJ"/>
-          <w:sz w:val="26"/>
-          <w:szCs w:val="26"/>
-        </w:rPr>
         <w:t>AvcvZ we‡ivax GB e¯‘B eªæ‡b‡jwki wPÎ‡K Rv`yi g‡Zv cv‡ë w`j</w:t>
       </w:r>
       <w:r>
@@ -11313,6 +10635,7 @@
       <w:pPr>
         <w:pStyle w:val="Normal"/>
         <w:spacing w:before="0" w:after="200"/>
+        <w:jc w:val="center"/>
         <w:rPr>
           <w:rFonts w:ascii="SutonnyMJ" w:hAnsi="SutonnyMJ" w:cs="SutonnyMJ"/>
           <w:sz w:val="26"/>
@@ -11381,24 +10704,6 @@
           <w:sz w:val="26"/>
           <w:szCs w:val="26"/>
         </w:rPr>
-      </w:r>
-    </w:p>
-    <w:p>
-      <w:pPr>
-        <w:pStyle w:val="Normal"/>
-        <w:spacing w:before="0" w:after="200"/>
-        <w:rPr>
-          <w:rFonts w:ascii="SutonnyMJ" w:hAnsi="SutonnyMJ" w:cs="SutonnyMJ"/>
-          <w:sz w:val="26"/>
-          <w:szCs w:val="26"/>
-        </w:rPr>
-      </w:pPr>
-      <w:r>
-        <w:rPr>
-          <w:rFonts w:cs="SutonnyMJ" w:ascii="SutonnyMJ" w:hAnsi="SutonnyMJ"/>
-          <w:sz w:val="26"/>
-          <w:szCs w:val="26"/>
-        </w:rPr>
         <w:t>Av¶wiK A‡_©B k~b¨ eªæ‡b‡jwki wP‡Îi †K‡›`ª Ae¯’vb KiwQj| wMR©vI k~b¨ Ges Amxg wb‡q GKUy bvovPvov K‡i †`Lj| hw`I wMR©vi gZev` ZLbI A¨vwi÷U‡ji Ici wbf©ikxj| Rvg©vb KvwW©bvj wb‡Kvjvm Ae wKDmv eªæ‡b‡jwki mgmvgwqK gvbyl| wZwb Amx‡gi aviYv †`‡LB †NvlYv K‡ib, Ò‡Uiv bb G÷ †m›Uªv gywÛ|" | c„w_ex gnvwe‡k¦i †K›`ª bq| wMR©v ZLbI eyS‡Z cv‡iwb, G aviYv KZ ˆecøweK n‡Z cv‡i|</w:t>
       </w:r>
     </w:p>
@@ -11418,24 +10723,6 @@
           <w:sz w:val="26"/>
           <w:szCs w:val="26"/>
         </w:rPr>
-      </w:r>
-    </w:p>
-    <w:p>
-      <w:pPr>
-        <w:pStyle w:val="Normal"/>
-        <w:spacing w:before="0" w:after="200"/>
-        <w:rPr>
-          <w:rFonts w:ascii="SutonnyMJ" w:hAnsi="SutonnyMJ" w:cs="SutonnyMJ"/>
-          <w:sz w:val="26"/>
-          <w:szCs w:val="26"/>
-        </w:rPr>
-      </w:pPr>
-      <w:r>
-        <w:rPr>
-          <w:rFonts w:cs="SutonnyMJ" w:ascii="SutonnyMJ" w:hAnsi="SutonnyMJ"/>
-          <w:sz w:val="26"/>
-          <w:szCs w:val="26"/>
-        </w:rPr>
         <w:t xml:space="preserve">ga¨hyMxq A¨vwi÷Ujxq gZev‡`i GKwU cyi‡bv I kw³kvjx K_v wQj, Ògnvwe‡k¦i g‡a¨ c„w_ex Abb¨ I we‡kl GKwU wRwbm, hvi g‡Zv †bB Avi wKQy|" G K_vUvI f¨vKzqv‡gi wb‡lavÁvi g‡ZvB kw³kvjx wQj| G K_v Abymv‡i, c„w_ex Av‡Q gnvwe‡k¦i †K‡›`ª| gnvwe‡k¦i †K‡›`ª Ae¯’v‡bi Kvi‡Y ïay c„w_ex‡Z cÖvY avi‡Yi Dc‡hvMx cwi‡ek Av‡Q| A¨vwi÷Uj g‡b Ki‡Zb, me e¯‘ Zv‡`i cÖK…Z Ae¯’vb Lyu‡R †c‡Z Pvq| cv_i ev gvby‡li g‡Zv fvix wRwb‡mi ¯’vb f~wg| evZv‡mi g‡Zv nvjKvi e¯‘ _vK‡e AvKv‡k| G K_vi wQj bvbvb djvdj| Gi A_© `ovq, MÖniv evqyi g‡Zv nvjKv wRwbm w`‡q ˆZwi| Av‡iKwU A_© n‡jv AvKv‡ki gvbyl f~wg‡Z c‡o hv‡e| d‡j ev`v‡gi g‡Zv gnvwe‡k¦i †Lvj‡mi †fZ‡ii †K‡›`ªB ïay cÖvYxiv evm Ki‡Z cvi‡e| Ab¨ MÖ‡n cÖvY _vKvi fvebv GK †Mvj‡Ki `yB †K›`ª _vKvi g‡ZvB nvm¨Ki| </w:t>
       </w:r>
     </w:p>
@@ -11455,24 +10742,6 @@
           <w:sz w:val="26"/>
           <w:szCs w:val="26"/>
         </w:rPr>
-      </w:r>
-    </w:p>
-    <w:p>
-      <w:pPr>
-        <w:pStyle w:val="Normal"/>
-        <w:spacing w:before="0" w:after="200"/>
-        <w:rPr>
-          <w:rFonts w:ascii="SutonnyMJ" w:hAnsi="SutonnyMJ" w:cs="SutonnyMJ"/>
-          <w:sz w:val="26"/>
-          <w:szCs w:val="26"/>
-        </w:rPr>
-      </w:pPr>
-      <w:r>
-        <w:rPr>
-          <w:rFonts w:cs="SutonnyMJ" w:ascii="SutonnyMJ" w:hAnsi="SutonnyMJ"/>
-          <w:sz w:val="26"/>
-          <w:szCs w:val="26"/>
-        </w:rPr>
         <w:t>‡</w:t>
       </w:r>
       <w:r>
@@ -11500,24 +10769,6 @@
           <w:sz w:val="26"/>
           <w:szCs w:val="26"/>
         </w:rPr>
-      </w:r>
-    </w:p>
-    <w:p>
-      <w:pPr>
-        <w:pStyle w:val="Normal"/>
-        <w:spacing w:before="0" w:after="200"/>
-        <w:rPr>
-          <w:rFonts w:ascii="SutonnyMJ" w:hAnsi="SutonnyMJ" w:cs="SutonnyMJ"/>
-          <w:sz w:val="26"/>
-          <w:szCs w:val="26"/>
-        </w:rPr>
-      </w:pPr>
-      <w:r>
-        <w:rPr>
-          <w:rFonts w:cs="SutonnyMJ" w:ascii="SutonnyMJ" w:hAnsi="SutonnyMJ"/>
-          <w:sz w:val="26"/>
-          <w:szCs w:val="26"/>
-        </w:rPr>
         <w:t xml:space="preserve">wb‡Kvjvm Ae wKDmv †Zv AviI †ewk mvnmx| wZwb ej‡jb, Ck¦‡i Avm‡j †mUvB K‡i‡Qb| wZwb e‡jb, ÒAb¨ Zvivi AÂj Avgv‡`i g‡Zv GKBiKg| Avgv‡`i wek¦vm, G‡`i †Kv‡bvUvB cÖvY †_‡K ewÂZ nqwb|" AvKv‡k Av‡Q AmxgmsL¨K Zviv| AvKv‡k R¡jR¡j K‡i MÖniv| Puv` I m~h© †_‡K Av‡m Av‡jv| AvKv‡ki Zviviv †Kb Avgv‡`i MÖn, P›`ª ev m~‡h©i g‡Zv n‡Z cvi‡e bv? nq‡Zvev Zviv c„w_ex‡K D¾¡jfv‡e R¡j‡Z †`‡L, †hfv‡e Avgiv †`wL Zv‡`i‡K|" wb‡Kvjvm wbwðZ wQ‡jb, Ck¦i Avm‡jB AmxgmsL¨vK Ab¨ c„w_ex m„wó K‡i‡Qb| c„w_ex m‡i †Mj gnvwe‡k¦i †K›`ª †_‡K| wb‡Kvjvm‡K ZeyI ag©‡`ªvnx ejv nqwb| bZyb fvebvi cÖwZI cÖwZwµqv †`Lvqwb wMR©v| </w:t>
       </w:r>
     </w:p>
@@ -11537,24 +10788,6 @@
           <w:sz w:val="26"/>
           <w:szCs w:val="26"/>
         </w:rPr>
-      </w:r>
-    </w:p>
-    <w:p>
-      <w:pPr>
-        <w:pStyle w:val="Normal"/>
-        <w:spacing w:before="0" w:after="200"/>
-        <w:rPr>
-          <w:rFonts w:ascii="SutonnyMJ" w:hAnsi="SutonnyMJ" w:cs="SutonnyMJ"/>
-          <w:sz w:val="26"/>
-          <w:szCs w:val="26"/>
-        </w:rPr>
-      </w:pPr>
-      <w:r>
-        <w:rPr>
-          <w:rFonts w:cs="SutonnyMJ" w:ascii="SutonnyMJ" w:hAnsi="SutonnyMJ"/>
-          <w:sz w:val="26"/>
-          <w:szCs w:val="26"/>
-        </w:rPr>
         <w:t xml:space="preserve">Gevi Kv‡R bvg‡jb Av‡iK wb‡Kvjvm| wZwb wb‡Kvjv‡mi `k©b‡K ˆeÁvwbK Z‡Ë¡i iƒc w`‡jb| wb‡Kvjvm †Kvcvwb©Kvm †`Lv‡jb, c„w_ex gnvwe‡k¦i †K›`ª bq| Nyi‡Q eis m~h©‡K †K›`ª K‡i|  </w:t>
       </w:r>
     </w:p>
@@ -11574,43 +10807,7 @@
           <w:sz w:val="26"/>
           <w:szCs w:val="26"/>
         </w:rPr>
-      </w:r>
-    </w:p>
-    <w:p>
-      <w:pPr>
-        <w:pStyle w:val="Normal"/>
-        <w:spacing w:before="0" w:after="200"/>
-        <w:rPr>
-          <w:rFonts w:ascii="SutonnyMJ" w:hAnsi="SutonnyMJ" w:cs="SutonnyMJ"/>
-          <w:sz w:val="26"/>
-          <w:szCs w:val="26"/>
-        </w:rPr>
-      </w:pPr>
-      <w:r>
-        <w:rPr>
-          <w:rFonts w:cs="SutonnyMJ" w:ascii="SutonnyMJ" w:hAnsi="SutonnyMJ"/>
-          <w:sz w:val="26"/>
-          <w:szCs w:val="26"/>
-        </w:rPr>
-        <w:t>mbœ¨vmx I wPwKrmK †Kvcvwb©Kv‡mi evwo †cvj¨vÛ| MwYZ wk‡LwQ‡jb †R¨vwZlwe`¨vi KvR mnR Kivi Rb¨| hv‡Z K‡i Zuvi †ivMx‡`i wPwKrmv AviI fvj Kiv hvq| d‡j KvR Ki‡Z n‡jv MÖn-b¶Î wb‡q| Avi Zv Ki‡Z wM‡q †`L‡jb MÖn‡`i MwZwewai wnmve ivLvi wMÖK wbqg A‡bK A‡bK RwUj| U‡jwgi Nwom`„k AvKvk wQj `viæY wbLyuZ| †hLv‡b c„w_ex wQj †K‡›`ª| Z‡e G g‡Wj wQj gvivZ¥K RwUj| eQiRy‡o MÖniv AvKv‡k PjvPj K‡i| Z‡e gv‡Sg‡a¨ †_‡g hvq| Pj‡Z _v‡K †cQb w`‡K|1 MÖn‡`i GB A™¢yZ AvPiY e¨vL¨v Ki‡Z wM‡q U‡jwg wb‡q Av‡mb g›`e„‡Ëi (epicycle) aviYv| e„‡Ëi cwiwai Ic‡i †K›`ªwewkó Ab¨ †QvU e„Ë Giv| G‡`i gva¨‡g MÖn‡`i †cQbgyLx MwZ e¨vL¨v Kiv m¤¢e n‡qwQj (wPÎ 19)| //////</w:t>
-      </w:r>
-    </w:p>
-    <w:p>
-      <w:pPr>
-        <w:pStyle w:val="Normal"/>
-        <w:spacing w:before="0" w:after="200"/>
-        <w:rPr>
-          <w:rFonts w:ascii="SutonnyMJ" w:hAnsi="SutonnyMJ" w:cs="SutonnyMJ"/>
-          <w:sz w:val="26"/>
-          <w:szCs w:val="26"/>
-        </w:rPr>
-      </w:pPr>
-      <w:r>
-        <w:rPr>
-          <w:rFonts w:cs="SutonnyMJ" w:ascii="SutonnyMJ" w:hAnsi="SutonnyMJ"/>
-          <w:sz w:val="26"/>
-          <w:szCs w:val="26"/>
-        </w:rPr>
+        <w:t xml:space="preserve">mbœ¨vmx I wPwKrmK †Kvcvwb©Kv‡mi evwo †cvj¨vÛ| MwYZ wk‡LwQ‡jb †R¨vwZlwe`¨vi KvR mnR Kivi Rb¨| hv‡Z K‡i Zuvi †ivMx‡`i wPwKrmv AviI fvj Kiv hvq| d‡j KvR Ki‡Z n‡jv MÖn-b¶Î wb‡q| Avi Zv Ki‡Z wM‡q †`L‡jb MÖn‡`i MwZwewai wnmve ivLvi wMÖK wbqg A‡bK A‡bK RwUj| U‡jwgi Nwom`„k AvKvk wQj `viæY wbLyuZ| †hLv‡b c„w_ex wQj †K‡›`ª| Z‡e G g‡Wj wQj gvivZ¥K RwUj| eQiRy‡o MÖniv AvKv‡k PjvPj K‡i| Z‡e gv‡Sg‡a¨ †_‡g hvq| Pj‡Z _v‡K †cQb w`‡K|1 MÖn‡`i GB A™¢yZ AvPiY e¨vL¨v Ki‡Z wM‡q U‡jwg wb‡q Av‡mb g›`e„‡Ëi (epicycle) aviYv| e„‡Ëi cwiwai Ic‡i †K›`ªwewkó Ab¨ †QvU e„Ë Giv| G‡`i gva¨‡g MÖn‡`i †cQbgyLx MwZ e¨vL¨v Kiv m¤¢e n‡qwQj (wPÎ 19)| </w:t>
       </w:r>
     </w:p>
     <w:p>
@@ -11656,24 +10853,6 @@
           <w:sz w:val="26"/>
           <w:szCs w:val="26"/>
         </w:rPr>
-      </w:r>
-    </w:p>
-    <w:p>
-      <w:pPr>
-        <w:pStyle w:val="Normal"/>
-        <w:spacing w:before="0" w:after="200"/>
-        <w:rPr>
-          <w:rFonts w:ascii="SutonnyMJ" w:hAnsi="SutonnyMJ" w:cs="SutonnyMJ"/>
-          <w:sz w:val="26"/>
-          <w:szCs w:val="26"/>
-        </w:rPr>
-      </w:pPr>
-      <w:r>
-        <w:rPr>
-          <w:rFonts w:cs="SutonnyMJ" w:ascii="SutonnyMJ" w:hAnsi="SutonnyMJ"/>
-          <w:sz w:val="26"/>
-          <w:szCs w:val="26"/>
-        </w:rPr>
         <w:t>wb‡Kvjvm Ae wKDmv I wb‡Kvjvm †Kvcvwb©Kvm A¨vwi÷Uj I U‡jwgi mxgve× gnvwek¦‡K †f‡O w`‡jb| c„w_ex m‡i †Mj gnvwe‡k¦i †K‡›`ªi Avivg`vqK RvqMv †_‡K| gnvwek¦‡K wN‡i †bB †Kv‡bv †Lvjm| gnvwek¦ we¯Í„Z Amxg Aewa| Av‡Q AmsL¨v wew¶ß RMZ| me¸‡jv‡Z nq‡Zv Av‡Q inm¨gq cÖvYx| wKš‘ Ab¨ †mŠiRM‡Z cÖfve ivL‡Z bv cvi‡j †ivg Kxfv‡e GKgvÎ mwVK wMR©vi `vwe`vi n‡e? Ab¨ MÖ‡n wK Z‡e Ab¨ †cvc Av‡Q? K¨v_wjK wMR©vi Rb¨ AmyweavRbK GK Ae¯’v| †m Amyweav AviI eo n‡q‡Q wb‡R‡`i N‡ii †jvK‡`iB wPšÍvi cwieZ©b ïiæ nIqvi Kvi‡Y|</w:t>
       </w:r>
     </w:p>
@@ -11693,24 +10872,6 @@
           <w:sz w:val="26"/>
           <w:szCs w:val="26"/>
         </w:rPr>
-      </w:r>
-    </w:p>
-    <w:p>
-      <w:pPr>
-        <w:pStyle w:val="Normal"/>
-        <w:spacing w:before="0" w:after="200"/>
-        <w:rPr>
-          <w:rFonts w:ascii="SutonnyMJ" w:hAnsi="SutonnyMJ" w:cs="SutonnyMJ"/>
-          <w:sz w:val="26"/>
-          <w:szCs w:val="26"/>
-        </w:rPr>
-      </w:pPr>
-      <w:r>
-        <w:rPr>
-          <w:rFonts w:cs="SutonnyMJ" w:ascii="SutonnyMJ" w:hAnsi="SutonnyMJ"/>
-          <w:sz w:val="26"/>
-          <w:szCs w:val="26"/>
-        </w:rPr>
         <w:t xml:space="preserve">1543 mv‡j †Kvcvwb©Kvm Zuvi †miv Kg©wU cÖKvk K‡ib g„Zy¨kh¨vq ï‡q| Gi wVK ciciB wMR©v bZyb wPšÍv¸‡jv‡K `gb Kiv ïiæ K‡i w`‡qwQj| wb‡Ri †W †i‡fvDjkwbevm eBUv †Kvcvwb©Kvm †cvc Z„Zxq c‡ji bv‡g DrmM©I K‡iwQ‡jb| Z‡e wMR©vI ZLb AvµvšÍ| d‡j bZyb wPšÍv I Gwii÷Uj‡K wb‡q cÖkœ †Zvjv Avi mn¨ Kiv n‡jv bv| </w:t>
       </w:r>
     </w:p>
@@ -11730,24 +10891,6 @@
           <w:sz w:val="26"/>
           <w:szCs w:val="26"/>
         </w:rPr>
-      </w:r>
-    </w:p>
-    <w:p>
-      <w:pPr>
-        <w:pStyle w:val="Normal"/>
-        <w:spacing w:before="0" w:after="200"/>
-        <w:rPr>
-          <w:rFonts w:ascii="SutonnyMJ" w:hAnsi="SutonnyMJ" w:cs="SutonnyMJ"/>
-          <w:sz w:val="26"/>
-          <w:szCs w:val="26"/>
-        </w:rPr>
-      </w:pPr>
-      <w:r>
-        <w:rPr>
-          <w:rFonts w:cs="SutonnyMJ" w:ascii="SutonnyMJ" w:hAnsi="SutonnyMJ"/>
-          <w:sz w:val="26"/>
-          <w:szCs w:val="26"/>
-        </w:rPr>
         <w:t xml:space="preserve">wMR©vi Ici AvµgY Zxeª nq 1517 mv‡j| †KvôKvwV‡b¨ AvµvšÍ GK Rvg©vb mbœ¨vmx DBUvbev‡M©i wMR©vi `iRvq GK ¸”Q AvcwËi ZvwjKv muvwU‡q †`b| (jy_vi †KvôKvwV‡b¨i Rb¨ cÖwm× n‡q wM‡qwQ‡jb| †Kv‡bv †Kv‡bv cwÐZ g‡b K‡ib, Zuvi wek¦v‡mi N‡i Av‡jv R¡‡jwQj †kŠPvMv‡i emv Ae¯’vq| GB ZË¡ wel‡q †jLv GKwU eB‡qi gšÍe¨ GiKg, ÒgvbwmK msKxY©Zv I †KvôKvwVb¨ (A‡š¿i msKxY©Zv) †_‡K wZwb gyw³ cvb GKBmv‡_|Ó Gfv‡eB ïiæ nq ms¯‹vi-Av‡›`vjb| eyw×Rxweiv mKj w`‡K †cv‡ci KZ„Z¡‡K A¯^xKvi Ki‡Z ïiæ Ki‡jb| 1530-Gi `k‡K mn‡R wmsnvm‡b e‡m hvIqv wbwðZ Ki‡Z Aóg †nbwi †cv‡ci KZ„Z¡‡K Zy”QZvw”Qj¨ K‡ib| wb‡R‡KB †NvlYv K‡ib Bsj¨v‡Ûi cÖavb hvRK| </w:t>
       </w:r>
     </w:p>
@@ -11773,6 +10916,7 @@
       <w:pPr>
         <w:pStyle w:val="Normal"/>
         <w:spacing w:before="0" w:after="200"/>
+        <w:jc w:val="center"/>
         <w:rPr>
           <w:rFonts w:ascii="SutonnyMJ" w:hAnsi="SutonnyMJ" w:cs="SutonnyMJ"/>
           <w:sz w:val="26"/>
@@ -11841,24 +10985,6 @@
           <w:sz w:val="26"/>
           <w:szCs w:val="26"/>
         </w:rPr>
-      </w:r>
-    </w:p>
-    <w:p>
-      <w:pPr>
-        <w:pStyle w:val="Normal"/>
-        <w:spacing w:before="0" w:after="200"/>
-        <w:rPr>
-          <w:rFonts w:ascii="SutonnyMJ" w:hAnsi="SutonnyMJ" w:cs="SutonnyMJ"/>
-          <w:sz w:val="26"/>
-          <w:szCs w:val="26"/>
-        </w:rPr>
-      </w:pPr>
-      <w:r>
-        <w:rPr>
-          <w:rFonts w:cs="SutonnyMJ" w:ascii="SutonnyMJ" w:hAnsi="SutonnyMJ"/>
-          <w:sz w:val="26"/>
-          <w:szCs w:val="26"/>
-        </w:rPr>
         <w:t>nZfvMv wRIiWv‡bv eªæ‡bvi †¶‡Î †mUvB NUj| eªæ‡bv wQ‡jb mv‡eK WwgwbKvb hvRK| 1580-Gi `k‡K cÖKvk K‡ib Ab¨ `¨ BbdvBbvBU BDwbfvm© A¨vÛ `¨ Iqvì©m eB| GLv‡b wZwb wb‡Kvjvm Ae wKDmvi g‡Zv GKB K_v e‡jb| c„w_ex gnvwe‡k¦i †K›`ª bq| Avgv‡`i g‡Zv Av‡Q AviI Amxg RMZ| 1600 mv‡j Zuv‡K LyuwUi mv‡_ †eu‡a cywo‡q †`Iqv nq| M¨vwj‡jI M¨vwj‡jB †Kvcvwb©Kvm gZev‡`i weL¨vZ Abymvix| 1616 mv‡j wMR©v Zuv‡K ˆeÁvwbK AbymÜvb eÜ Kivi wb‡`©k †`q| GKB eQi †Kvcvwb©Kv‡mi †W †i‡fvDjkwbevm wbwl‡×i LvZvq hy³ nq| A¨vwi÷Uj‡K AvµgY gv‡bB wMR©vi Ici AvµgY|</w:t>
       </w:r>
     </w:p>
@@ -11878,24 +11004,6 @@
           <w:sz w:val="26"/>
           <w:szCs w:val="26"/>
         </w:rPr>
-      </w:r>
-    </w:p>
-    <w:p>
-      <w:pPr>
-        <w:pStyle w:val="Normal"/>
-        <w:spacing w:before="0" w:after="200"/>
-        <w:rPr>
-          <w:rFonts w:ascii="SutonnyMJ" w:hAnsi="SutonnyMJ" w:cs="SutonnyMJ"/>
-          <w:sz w:val="26"/>
-          <w:szCs w:val="26"/>
-        </w:rPr>
-      </w:pPr>
-      <w:r>
-        <w:rPr>
-          <w:rFonts w:cs="SutonnyMJ" w:ascii="SutonnyMJ" w:hAnsi="SutonnyMJ"/>
-          <w:sz w:val="26"/>
-          <w:szCs w:val="26"/>
-        </w:rPr>
         <w:t xml:space="preserve">wMR©vi cÖwZ-ms¯‹vi bZyb `k©b‡K mn‡R aŸsm Ki‡Z cv‡iwb| mg‡qi mv‡_ mv‡_ eis Gi kw³ evoj| Gi †cQ‡b Ae`vb †i‡L‡Qb †Kvcvwb©Kv‡mi DËim~wiiv| m‡Zi kZ‡K GwM‡q Avm‡j †R¨vwZlwe`-mbœ¨vmx †Rvnv‡bm †Kcjvi| †Kvcvwb©Kv‡mi ZË¡‡K cwiï× Ki‡jb wZwb| U‡jwgi bgybvi Zyjbvq GUv Av‡Mi †P‡qI wbLyuZ n‡jv| c„w_exmn wefbœ MÖn e„‡Ëi e`‡j Dce„Ë (ellipse) c‡_ m~‡h©i Pviw`‡K Nyi‡Q| Gi gva¨‡g AvKv‡k MÖn‡`i Awek¦vm¨ iKg wbLyuZfv‡e e¨vL¨v Kiv †Mj| m~h©‡Kw›`ªK bgybv‡K f~‡Kw›`ªK bgybvi †P‡q Lvivc ejvi Avi my‡hvM _vKj bv| †Kcjv‡ii bgybv U‡jwgi bgybvi †P‡q mij| Avi A‡bK †ewk wbLyuZ| wMR©vi AvcwË cv‡q `‡j †Kcjv‡ii m~h©‡Kw›`ªK bgybv wU‡K †Mj| KviY †Kcjvi mwVK, Avi A¨vwi÷Uj fyj| </w:t>
       </w:r>
     </w:p>
@@ -11915,24 +11023,6 @@
           <w:sz w:val="26"/>
           <w:szCs w:val="26"/>
         </w:rPr>
-      </w:r>
-    </w:p>
-    <w:p>
-      <w:pPr>
-        <w:pStyle w:val="Normal"/>
-        <w:spacing w:before="0" w:after="200"/>
-        <w:rPr>
-          <w:rFonts w:ascii="SutonnyMJ" w:hAnsi="SutonnyMJ" w:cs="SutonnyMJ"/>
-          <w:sz w:val="26"/>
-          <w:szCs w:val="26"/>
-        </w:rPr>
-      </w:pPr>
-      <w:r>
-        <w:rPr>
-          <w:rFonts w:cs="SutonnyMJ" w:ascii="SutonnyMJ" w:hAnsi="SutonnyMJ"/>
-          <w:sz w:val="26"/>
-          <w:szCs w:val="26"/>
-        </w:rPr>
         <w:t xml:space="preserve">cyi‡bv gZev‡`i fyj¸‡jv wVK Kivi †Póv wMR©v Kij e‡U! Z‡e ZZw`‡b A¨vwi÷Uj, f~‡Kw›`ªK bgybv I mvgšÍZvwš¿K mgv‡Ri Kwd‡b †kl †c‡iKwU gviv n‡q †M‡Q| `vk©wbKiv †hme K_v nvRvi eQi a‡i webv ev‡K¨ †g‡b wb‡qwQ‡jb, Zvi me¸‡jv‡K cÖ‡kœi gy‡L coj| A¨vwi÷Ujxq e¨e¯’vi cÖwZ Av¯’v ivLv †Mj bv| Avevi Zv‡K evwZjI Kiv hv‡”Q bv| Zvn‡j †KvbUv †g‡b wb‡Z n‡e? Av¶wiKfv‡e ej‡j,  wKQyB bv|  </w:t>
       </w:r>
     </w:p>
@@ -11958,62 +11048,65 @@
       <w:pPr>
         <w:pStyle w:val="Normal"/>
         <w:spacing w:before="0" w:after="200"/>
-        <w:rPr>
-          <w:rFonts w:ascii="SutonnyMJ" w:hAnsi="SutonnyMJ" w:cs="SutonnyMJ"/>
-          <w:sz w:val="26"/>
-          <w:szCs w:val="26"/>
-        </w:rPr>
-      </w:pPr>
-      <w:r>
-        <w:rPr>
-          <w:rFonts w:cs="SutonnyMJ" w:ascii="SutonnyMJ" w:hAnsi="SutonnyMJ"/>
-          <w:sz w:val="26"/>
-          <w:szCs w:val="26"/>
-        </w:rPr>
-        <w:t xml:space="preserve">k~b¨ Ges f‡qW </w:t>
-      </w:r>
-    </w:p>
-    <w:p>
-      <w:pPr>
-        <w:pStyle w:val="Normal"/>
-        <w:spacing w:before="0" w:after="200"/>
-        <w:rPr>
-          <w:rFonts w:ascii="SutonnyMJ" w:hAnsi="SutonnyMJ" w:cs="SutonnyMJ"/>
-          <w:sz w:val="26"/>
-          <w:szCs w:val="26"/>
-        </w:rPr>
-      </w:pPr>
-      <w:r>
-        <w:rPr>
-          <w:rFonts w:cs="SutonnyMJ" w:ascii="SutonnyMJ" w:hAnsi="SutonnyMJ"/>
-          <w:sz w:val="26"/>
-          <w:szCs w:val="26"/>
-        </w:rPr>
-      </w:r>
-    </w:p>
-    <w:p>
-      <w:pPr>
-        <w:pStyle w:val="Normal"/>
-        <w:spacing w:before="0" w:after="200"/>
-        <w:rPr>
-          <w:rFonts w:ascii="SutonnyMJ" w:hAnsi="SutonnyMJ" w:cs="SutonnyMJ"/>
-          <w:sz w:val="26"/>
-          <w:szCs w:val="26"/>
-        </w:rPr>
-      </w:pPr>
-      <w:r>
-        <w:rPr>
-          <w:rFonts w:cs="SutonnyMJ" w:ascii="SutonnyMJ" w:hAnsi="SutonnyMJ"/>
-          <w:sz w:val="26"/>
-          <w:szCs w:val="26"/>
-        </w:rPr>
-        <w:t xml:space="preserve">GK A‡_© Avwg Ck¦i I k~‡b¨i gvSvgvwS wKQy GKUv| </w:t>
-      </w:r>
-    </w:p>
-    <w:p>
-      <w:pPr>
-        <w:pStyle w:val="Normal"/>
-        <w:spacing w:before="0" w:after="200"/>
+        <w:jc w:val="center"/>
+        <w:rPr>
+          <w:rFonts w:ascii="SutonnyMJ" w:hAnsi="SutonnyMJ" w:cs="SutonnyMJ"/>
+          <w:sz w:val="26"/>
+          <w:szCs w:val="26"/>
+        </w:rPr>
+      </w:pPr>
+      <w:r>
+        <w:rPr>
+          <w:rFonts w:cs="SutonnyMJ" w:ascii="SutonnyMJ" w:hAnsi="SutonnyMJ"/>
+          <w:sz w:val="30"/>
+          <w:szCs w:val="26"/>
+        </w:rPr>
+        <w:t>k~b¨ Ges f‡qW</w:t>
+      </w:r>
+      <w:r>
+        <w:rPr>
+          <w:rFonts w:cs="SutonnyMJ" w:ascii="SutonnyMJ" w:hAnsi="SutonnyMJ"/>
+          <w:sz w:val="26"/>
+          <w:szCs w:val="26"/>
+        </w:rPr>
+        <w:t xml:space="preserve"> </w:t>
+      </w:r>
+    </w:p>
+    <w:p>
+      <w:pPr>
+        <w:pStyle w:val="Normal"/>
+        <w:spacing w:before="0" w:after="200"/>
+        <w:jc w:val="center"/>
+        <w:rPr>
+          <w:rFonts w:ascii="SutonnyMJ" w:hAnsi="SutonnyMJ" w:cs="SutonnyMJ"/>
+          <w:sz w:val="26"/>
+          <w:szCs w:val="26"/>
+        </w:rPr>
+      </w:pPr>
+      <w:r>
+        <w:rPr>
+          <w:rFonts w:cs="SutonnyMJ" w:ascii="SutonnyMJ" w:hAnsi="SutonnyMJ"/>
+          <w:i/>
+          <w:iCs/>
+          <w:sz w:val="26"/>
+          <w:szCs w:val="26"/>
+        </w:rPr>
+        <w:t>GK A‡_© Avwg Ck¦i I k~‡b¨i gvSvgvwS wKQy GKUv|</w:t>
+      </w:r>
+      <w:r>
+        <w:rPr>
+          <w:rFonts w:cs="SutonnyMJ" w:ascii="SutonnyMJ" w:hAnsi="SutonnyMJ"/>
+          <w:sz w:val="26"/>
+          <w:szCs w:val="26"/>
+        </w:rPr>
+        <w:t xml:space="preserve"> </w:t>
+      </w:r>
+    </w:p>
+    <w:p>
+      <w:pPr>
+        <w:pStyle w:val="Normal"/>
+        <w:spacing w:before="0" w:after="200"/>
+        <w:jc w:val="right"/>
         <w:rPr>
           <w:rFonts w:ascii="SutonnyMJ" w:hAnsi="SutonnyMJ" w:cs="SutonnyMJ"/>
           <w:sz w:val="26"/>
@@ -12071,7 +11164,7 @@
           <w:sz w:val="26"/>
           <w:szCs w:val="26"/>
         </w:rPr>
-        <w:t>lv‡jv I m‡Zi kZ‡Ki `k©b hy‡×i GK`g †K‡›`ª wQj k~b¨ I Amxg| f‡qW A¨vwi÷U‡ji `k©b‡K †Luvov K‡i w`‡qwQj| Avi Amxg eo gnvwe‡k¦i aviYv mxgve× gnvwek¦‡K †f‡O Pyigvi K‡i †`q| c„w_ex Ck¦‡ii m„wói †K‡›`ª _vK‡Z cv‡i bv| Abymvixiv Avi _vKj bv wMR©vi cÖfvevaxb| K¨v_wjK wMR©v Gevi Av‡Mi †P‡q Zxeª AvKv‡i k~b¨ I f‡qW‡K A¯^xKvi Ki‡Z PvBj| wKš‘ k~b¨ †Zv Avmb †Mu‡o e‡m †M‡Q| †RmyBU m¤cÖ`v‡qi g‡Zv wMR©vi cÖwZ wbôvevb eyw×RxweivI †`vjvP‡j c‡o †M‡jb| †KD A¨vwi÷Uj‡K AuvK‡o _vK‡jb| †KD Avevi bZyb `k©b †g‡b wb‡jb, †hLv‡b Av‡Q k~b¨, f‡qW I Amxg| ////////</w:t>
+        <w:t xml:space="preserve">lv‡jv I m‡Zi kZ‡Ki `k©b hy‡×i GK`g †K‡›`ª wQj k~b¨ I Amxg| f‡qW A¨vwi÷U‡ji `k©b‡K †Luvov K‡i w`‡qwQj| Avi Amxg eo gnvwe‡k¦i aviYv mxgve× gnvwek¦‡K †f‡O Pyigvi K‡i †`q| c„w_ex Ck¦‡ii m„wói †K‡›`ª _vK‡Z cv‡i bv| Abymvixiv Avi _vKj bv wMR©vi cÖfvevaxb| K¨v_wjK wMR©v Gevi Av‡Mi †P‡q Zxeª AvKv‡i k~b¨ I f‡qW‡K A¯^xKvi Ki‡Z PvBj| wKš‘ k~b¨ †Zv Avmb †Mu‡o e‡m †M‡Q| †RmyBU m¤cÖ`v‡qi g‡Zv wMR©vi cÖwZ wbôvevb eyw×RxweivI †`vjvP‡j c‡o †M‡jb| †KD A¨vwi÷Uj‡K AuvK‡o _vK‡jb| †KD Avevi bZyb `k©b †g‡b wb‡jb, †hLv‡b Av‡Q k~b¨, f‡qW I Amxg| </w:t>
       </w:r>
     </w:p>
     <w:p>

</xml_diff>

<commit_message>
Zero correct bijoy up to p 84
</commit_message>
<xml_diff>
--- a/books/zero/Zero Bijoy.docx
+++ b/books/zero/Zero Bijoy.docx
@@ -11183,24 +11183,6 @@
           <w:sz w:val="26"/>
           <w:szCs w:val="26"/>
         </w:rPr>
-      </w:r>
-    </w:p>
-    <w:p>
-      <w:pPr>
-        <w:pStyle w:val="Normal"/>
-        <w:spacing w:before="0" w:after="200"/>
-        <w:rPr>
-          <w:rFonts w:ascii="SutonnyMJ" w:hAnsi="SutonnyMJ" w:cs="SutonnyMJ"/>
-          <w:sz w:val="26"/>
-          <w:szCs w:val="26"/>
-        </w:rPr>
-      </w:pPr>
-      <w:r>
-        <w:rPr>
-          <w:rFonts w:cs="SutonnyMJ" w:ascii="SutonnyMJ" w:hAnsi="SutonnyMJ"/>
-          <w:sz w:val="26"/>
-          <w:szCs w:val="26"/>
-        </w:rPr>
         <w:t>‡</w:t>
       </w:r>
       <w:r>
@@ -11228,24 +11210,6 @@
           <w:sz w:val="26"/>
           <w:szCs w:val="26"/>
         </w:rPr>
-      </w:r>
-    </w:p>
-    <w:p>
-      <w:pPr>
-        <w:pStyle w:val="Normal"/>
-        <w:spacing w:before="0" w:after="200"/>
-        <w:rPr>
-          <w:rFonts w:ascii="SutonnyMJ" w:hAnsi="SutonnyMJ" w:cs="SutonnyMJ"/>
-          <w:sz w:val="26"/>
-          <w:szCs w:val="26"/>
-        </w:rPr>
-      </w:pPr>
-      <w:r>
-        <w:rPr>
-          <w:rFonts w:cs="SutonnyMJ" w:ascii="SutonnyMJ" w:hAnsi="SutonnyMJ"/>
-          <w:sz w:val="26"/>
-          <w:szCs w:val="26"/>
-        </w:rPr>
         <w:t xml:space="preserve">wc_v‡Mviv‡mi g‡Zv †WKvU©I `vk©wbK-MwYZwe`| Zuvi me‡P‡q Agi KvR m¤¢eZ GKwU MvwYwZK D™¢veb| hv‡K GLb Avgiv ewj Kv‡Z©mxq ¯’vbv¼| ¯‹y‡j R¨vwgwZ cov †h †KD Zv †`‡L‡Q| eÜbxi †fZ‡ii GK ¸”Q msL¨v w`‡q ¯’v‡bi Ici we›`yi Ae¯’vb cvIqv hvq| †hgb (4,2) w`‡q †evSvq 4 GKK Wv‡b I 2 GKK Dc‡i| wKš‘ Kvi Wv‡b ev Dc‡i? GUvB g~jwe›`y| k~b¨ (wPÎ 20)| </w:t>
       </w:r>
     </w:p>
@@ -11265,24 +11229,6 @@
           <w:sz w:val="26"/>
           <w:szCs w:val="26"/>
         </w:rPr>
-      </w:r>
-    </w:p>
-    <w:p>
-      <w:pPr>
-        <w:pStyle w:val="Normal"/>
-        <w:spacing w:before="0" w:after="200"/>
-        <w:rPr>
-          <w:rFonts w:ascii="SutonnyMJ" w:hAnsi="SutonnyMJ" w:cs="SutonnyMJ"/>
-          <w:sz w:val="26"/>
-          <w:szCs w:val="26"/>
-        </w:rPr>
-      </w:pPr>
-      <w:r>
-        <w:rPr>
-          <w:rFonts w:cs="SutonnyMJ" w:ascii="SutonnyMJ" w:hAnsi="SutonnyMJ"/>
-          <w:sz w:val="26"/>
-          <w:szCs w:val="26"/>
-        </w:rPr>
         <w:t>A¶‡iLv 1 w`‡q ïiæ Kiv hv‡e bv--GUv †WKvU© eyS‡jb| Zv Ki‡Z †M‡j fyj n‡q hv‡e| †h fyj weW K‡iwQ‡jb K¨v‡jÛvi wVK Ki‡Z wM‡q| Z‡e we‡Wi mv‡_ †WKv‡U©i cv_©K¨ Av‡Q| †WKv‡U©i mgq BD‡iv‡c Aviwe msL¨vi cÖPjb ïiæ n‡q‡Q| AZGe, wZwb k~b¨ †_‡K MYbv ïiæ Ki‡jb| ¯’vbv¼ e¨e¯’vi GK`g †K‡›`ª emv‡jb k~b¨‡K| †hLv‡b `yB A¶ G‡K Aci‡K AwZµg K‡i †M‡Q| g~jwe›`y (0,0) n‡jv Kv‡Z©mxq ¯’vbv¼ e¨e¯’vi †gŠwjK wfwË| (Avgiv GLb †h wPý e¨envi Kwi, †WKv‡U©i wPý Zv †_‡K GKUy Avjv`v wQj| cÖ_gZ, Zuvi ¯’vbv¼ e¨e¯’vq FYvZ¥K msL¨vi VuvB wQj bv| hw`I Zuvi mnKg©xiv Kw`b c‡iB Zuvi n‡q KvRUv K‡i †`b|</w:t>
       </w:r>
     </w:p>
@@ -11308,24 +11254,7 @@
       <w:pPr>
         <w:pStyle w:val="Normal"/>
         <w:spacing w:before="0" w:after="200"/>
-        <w:rPr>
-          <w:rFonts w:ascii="SutonnyMJ" w:hAnsi="SutonnyMJ" w:cs="SutonnyMJ"/>
-          <w:sz w:val="26"/>
-          <w:szCs w:val="26"/>
-        </w:rPr>
-      </w:pPr>
-      <w:r>
-        <w:rPr>
-          <w:rFonts w:cs="SutonnyMJ" w:ascii="SutonnyMJ" w:hAnsi="SutonnyMJ"/>
-          <w:sz w:val="26"/>
-          <w:szCs w:val="26"/>
-        </w:rPr>
-      </w:r>
-    </w:p>
-    <w:p>
-      <w:pPr>
-        <w:pStyle w:val="Normal"/>
-        <w:spacing w:before="0" w:after="200"/>
+        <w:jc w:val="center"/>
         <w:rPr>
           <w:rFonts w:ascii="SutonnyMJ" w:hAnsi="SutonnyMJ" w:cs="SutonnyMJ"/>
           <w:sz w:val="26"/>
@@ -11402,24 +11331,6 @@
           <w:sz w:val="26"/>
           <w:szCs w:val="26"/>
         </w:rPr>
-      </w:r>
-    </w:p>
-    <w:p>
-      <w:pPr>
-        <w:pStyle w:val="Normal"/>
-        <w:spacing w:before="0" w:after="200"/>
-        <w:rPr>
-          <w:rFonts w:ascii="SutonnyMJ" w:hAnsi="SutonnyMJ" w:cs="SutonnyMJ"/>
-          <w:sz w:val="26"/>
-          <w:szCs w:val="26"/>
-        </w:rPr>
-      </w:pPr>
-      <w:r>
-        <w:rPr>
-          <w:rFonts w:cs="SutonnyMJ" w:ascii="SutonnyMJ" w:hAnsi="SutonnyMJ"/>
-          <w:sz w:val="26"/>
-          <w:szCs w:val="26"/>
-        </w:rPr>
         <w:t>‡</w:t>
       </w:r>
       <w:r>
@@ -11447,24 +11358,6 @@
           <w:sz w:val="26"/>
           <w:szCs w:val="26"/>
         </w:rPr>
-      </w:r>
-    </w:p>
-    <w:p>
-      <w:pPr>
-        <w:pStyle w:val="Normal"/>
-        <w:spacing w:before="0" w:after="200"/>
-        <w:rPr>
-          <w:rFonts w:ascii="SutonnyMJ" w:hAnsi="SutonnyMJ" w:cs="SutonnyMJ"/>
-          <w:sz w:val="26"/>
-          <w:szCs w:val="26"/>
-        </w:rPr>
-      </w:pPr>
-      <w:r>
-        <w:rPr>
-          <w:rFonts w:cs="SutonnyMJ" w:ascii="SutonnyMJ" w:hAnsi="SutonnyMJ"/>
-          <w:sz w:val="26"/>
-          <w:szCs w:val="26"/>
-        </w:rPr>
         <w:t xml:space="preserve">cÖvPxbKv‡ji gvby‡li g‡Zv †WKvU©I g‡b Ki‡Zb k~b¨ †_‡K †Kv‡bv wKQy ˆZwi Kiv hvq bv| GgbwK ÁvbI bv| Gi A_© `uvovq, mKj wPšÍv-fvebv, mKj `k©b, fwel¨‡Zi me Avwe®‹vi R‡b¥i mgq gvby‡li gw¯Í‡®‹i g‡a¨B _v‡K| ÁvbvR©b gv‡b Avm‡j gnvwe‡k¦i wµqv‡KŠkj m¤ú‡K© Av‡M †_‡K ¯’vwcZ †mB m~Î¸‡jv †ei K‡i Avbv| †WKv‡U©i g‡Z, Avgv‡`i g‡bi g‡a¨ AmxgiKg wbLyuZ GK mËvi aviYv Av‡Q| AZGe, GB AwZkq wbLyuZ mËv ev Ck¦i Aek¨B Av‡Qb| Ab¨ mevi g‡a¨ Zvi Zyjbvq KgwZ Av‡Q| Zviv mmxg| Ae¯’vb k~b¨ I Ck¦‡ii gvSvgvwS †Kv_vI| Amxg I k~‡b¨i wgkªY| </w:t>
       </w:r>
     </w:p>
@@ -11484,24 +11377,6 @@
           <w:sz w:val="26"/>
           <w:szCs w:val="26"/>
         </w:rPr>
-      </w:r>
-    </w:p>
-    <w:p>
-      <w:pPr>
-        <w:pStyle w:val="Normal"/>
-        <w:spacing w:before="0" w:after="200"/>
-        <w:rPr>
-          <w:rFonts w:ascii="SutonnyMJ" w:hAnsi="SutonnyMJ" w:cs="SutonnyMJ"/>
-          <w:sz w:val="26"/>
-          <w:szCs w:val="26"/>
-        </w:rPr>
-      </w:pPr>
-      <w:r>
-        <w:rPr>
-          <w:rFonts w:cs="SutonnyMJ" w:ascii="SutonnyMJ" w:hAnsi="SutonnyMJ"/>
-          <w:sz w:val="26"/>
-          <w:szCs w:val="26"/>
-        </w:rPr>
         <w:t>‡</w:t>
       </w:r>
       <w:r>
@@ -11517,24 +11392,7 @@
       <w:pPr>
         <w:pStyle w:val="Normal"/>
         <w:spacing w:before="0" w:after="200"/>
-        <w:rPr>
-          <w:rFonts w:ascii="SutonnyMJ" w:hAnsi="SutonnyMJ" w:cs="SutonnyMJ"/>
-          <w:sz w:val="26"/>
-          <w:szCs w:val="26"/>
-        </w:rPr>
-      </w:pPr>
-      <w:r>
-        <w:rPr>
-          <w:rFonts w:cs="SutonnyMJ" w:ascii="SutonnyMJ" w:hAnsi="SutonnyMJ"/>
-          <w:sz w:val="26"/>
-          <w:szCs w:val="26"/>
-        </w:rPr>
-      </w:r>
-    </w:p>
-    <w:p>
-      <w:pPr>
-        <w:pStyle w:val="Normal"/>
-        <w:spacing w:before="0" w:after="200"/>
+        <w:jc w:val="center"/>
         <w:rPr>
           <w:rFonts w:ascii="SutonnyMJ" w:hAnsi="SutonnyMJ" w:cs="SutonnyMJ"/>
           <w:sz w:val="26"/>
@@ -11585,24 +11443,6 @@
           <w:sz w:val="26"/>
           <w:szCs w:val="26"/>
         </w:rPr>
-      </w:r>
-    </w:p>
-    <w:p>
-      <w:pPr>
-        <w:pStyle w:val="Normal"/>
-        <w:spacing w:before="0" w:after="200"/>
-        <w:rPr>
-          <w:rFonts w:ascii="SutonnyMJ" w:hAnsi="SutonnyMJ" w:cs="SutonnyMJ"/>
-          <w:sz w:val="26"/>
-          <w:szCs w:val="26"/>
-        </w:rPr>
-      </w:pPr>
-      <w:r>
-        <w:rPr>
-          <w:rFonts w:cs="SutonnyMJ" w:ascii="SutonnyMJ" w:hAnsi="SutonnyMJ"/>
-          <w:sz w:val="26"/>
-          <w:szCs w:val="26"/>
-        </w:rPr>
         <w:t xml:space="preserve">AvR‡Ki w`‡bI wkï‡`i †kLv‡bv nq, ÒcÖK…wZ k~b¨¯’vb cQ›` K‡i bv|" wk¶Kiv nq‡Zv wVK Rv‡bb bv G K_vUvi DrcwË †Kv_vq| GUv wQj A¨vwi÷Ujxq `k©‡bi m¤cÖmvwiZ GKwU Ask: k~b¨¯’v‡bi Aw¯ÍZ¡ †bB| †KD k~b¨¯’vb ˆZwi Ki‡Z PvB‡j cÖK…wZ Zv †VKv‡bvi Rb¨ m¤¢ve¨ me wKQy Ki‡e| K_vUv‡K fyj cÖgvY K‡ib M¨vwj‡jIi mnKvwi Bfvb‡Rwj÷v Uwi‡mwj| wZwbB cÖ_g f¨vKzqvg ˆZwi K‡ib| </w:t>
       </w:r>
     </w:p>
@@ -11622,24 +11462,6 @@
           <w:sz w:val="26"/>
           <w:szCs w:val="26"/>
         </w:rPr>
-      </w:r>
-    </w:p>
-    <w:p>
-      <w:pPr>
-        <w:pStyle w:val="Normal"/>
-        <w:spacing w:before="0" w:after="200"/>
-        <w:rPr>
-          <w:rFonts w:ascii="SutonnyMJ" w:hAnsi="SutonnyMJ" w:cs="SutonnyMJ"/>
-          <w:sz w:val="26"/>
-          <w:szCs w:val="26"/>
-        </w:rPr>
-      </w:pPr>
-      <w:r>
-        <w:rPr>
-          <w:rFonts w:cs="SutonnyMJ" w:ascii="SutonnyMJ" w:hAnsi="SutonnyMJ"/>
-          <w:sz w:val="26"/>
-          <w:szCs w:val="26"/>
-        </w:rPr>
         <w:t xml:space="preserve">BZvwji kªwgKiv Kzqv I Lvj †_‡K cvwb Zyj‡Z GK ai‡bi cv¤ú e¨envi KiZ, hv A‡bKUv eo wmwi‡Äi g‡Zv KvR KiZ| cv‡¤úi g‡a¨ wQj GKwU wc÷b, hv GKwU b‡ji †fZ‡i Auv‡Uvmuv‡Uv K‡i jvMv‡bv _vKZ| b‡ji wb‡Pi gv_v cvwb‡Z †Wvev‡bv _vKZ| wc÷b‡K Dc‡i †Zvjv n‡j cvwbi ¯Íi bj †e‡q D‡V AvmZ| </w:t>
       </w:r>
     </w:p>
@@ -11696,24 +11518,6 @@
           <w:sz w:val="26"/>
           <w:szCs w:val="26"/>
         </w:rPr>
-      </w:r>
-    </w:p>
-    <w:p>
-      <w:pPr>
-        <w:pStyle w:val="Normal"/>
-        <w:spacing w:before="0" w:after="200"/>
-        <w:rPr>
-          <w:rFonts w:ascii="SutonnyMJ" w:hAnsi="SutonnyMJ" w:cs="SutonnyMJ"/>
-          <w:sz w:val="26"/>
-          <w:szCs w:val="26"/>
-        </w:rPr>
-      </w:pPr>
-      <w:r>
-        <w:rPr>
-          <w:rFonts w:cs="SutonnyMJ" w:ascii="SutonnyMJ" w:hAnsi="SutonnyMJ"/>
-          <w:sz w:val="26"/>
-          <w:szCs w:val="26"/>
-        </w:rPr>
         <w:t xml:space="preserve">bj hZ eo-‡QvU hvB †nvK, cvi` wb‡P †b‡g hv‡”Q| †_‡g hv‡”Q cvÎ †_‡K cÖvq 30 BwÂ Dc‡i G‡m| Ab¨fv‡e ej‡j, Dc‡ii k~b¨¯’v‡bi mv‡_ jovB K‡i cvi` 30 BwÂ ch©šÍ Dc‡i DV‡Z cv‡i| cÖK…wZ m‡e©v”P 30 BwÂi f¨vKzqvg AcQ›` K‡i| e¨vcviUv e¨L¨v w`‡qwQ‡jb †WKvU© we‡ivax Av‡iK cwÐZ| </w:t>
       </w:r>
     </w:p>
@@ -11733,24 +11537,6 @@
           <w:sz w:val="26"/>
           <w:szCs w:val="26"/>
         </w:rPr>
-      </w:r>
-    </w:p>
-    <w:p>
-      <w:pPr>
-        <w:pStyle w:val="Normal"/>
-        <w:spacing w:before="0" w:after="200"/>
-        <w:rPr>
-          <w:rFonts w:ascii="SutonnyMJ" w:hAnsi="SutonnyMJ" w:cs="SutonnyMJ"/>
-          <w:sz w:val="26"/>
-          <w:szCs w:val="26"/>
-        </w:rPr>
-      </w:pPr>
-      <w:r>
-        <w:rPr>
-          <w:rFonts w:cs="SutonnyMJ" w:ascii="SutonnyMJ" w:hAnsi="SutonnyMJ"/>
-          <w:sz w:val="26"/>
-          <w:szCs w:val="26"/>
-        </w:rPr>
         <w:t xml:space="preserve">1623 mv‡j †WKv‡U©i eqm 27 eQi| †WKv‡U©i fwel¨r cÖwZØ›Øx †eøR c¨vm‡Kji eqm ZLb k~b¨| c¨vm‡K‡ji evev GuwU‡q wQ‡jb ¸Yx weÁvbx I MwYZÁ| ZiæYI c¨vm‡KjI wQ‡jb evevi g‡ZvB †gavex| ZiæY eq‡m wZwb c¨vmKvwjb bv‡g GKwU hvwš¿K wnmve-hš¿ evbvb| B‡jKUªwbK K¨vjKz‡jUi Avmvi Av‡M cÖ‡KŠkjx‡`i e¨eüZ wKQy K¨vjKz‡jU‡ii mv‡_ Gi wgj wQj| </w:t>
       </w:r>
     </w:p>
@@ -11770,24 +11556,6 @@
           <w:sz w:val="26"/>
           <w:szCs w:val="26"/>
         </w:rPr>
-      </w:r>
-    </w:p>
-    <w:p>
-      <w:pPr>
-        <w:pStyle w:val="Normal"/>
-        <w:spacing w:before="0" w:after="200"/>
-        <w:rPr>
-          <w:rFonts w:ascii="SutonnyMJ" w:hAnsi="SutonnyMJ" w:cs="SutonnyMJ"/>
-          <w:sz w:val="26"/>
-          <w:szCs w:val="26"/>
-        </w:rPr>
-      </w:pPr>
-      <w:r>
-        <w:rPr>
-          <w:rFonts w:cs="SutonnyMJ" w:ascii="SutonnyMJ" w:hAnsi="SutonnyMJ"/>
-          <w:sz w:val="26"/>
-          <w:szCs w:val="26"/>
-        </w:rPr>
         <w:t xml:space="preserve">c¨vm‡K‡ji eqm 23 eQi _vK‡Z Zvi evev eidL‡Ði Ici wcQ‡j c‡o wM‡q Diæ fv‡Ob| GK`j R¨vb‡mbev`x Zvi hZœ †bb| K¨v‡_vwjK GB †MvôxwU M‡o I‡VwQj g~jZ †RmyBU m¤cÖ`v‡qi cÖwZ we‡Ø®ú~Y© g‡bvfve wb‡q| wKQyw`‡bi g‡a¨B c¨vm‡K‡ji cy‡iv cwiev‡ii gb Rq K‡i †bq Zviv| c¨vm‡KjI †RmyBU we‡ivax n‡q †M‡jb| cÖwZ-cÖwZ-ms¯‹viev`x| bZyb cvIqv ag©Uv c¨vm‡K‡ji Rb¨ gvbvbmB wQj bv| G †Mvôxi cÖwZôvZv wQ‡jb wekc R¨vb‡mb| wZwb †NvlYv K‡ib weÁvbPP©v cvc| cÖvK…wZK we‡k¦i cÖwZ †KŠZ~nj GK ai‡bi jvjmv| fvM¨ fvj, c¨vm‡K‡ji G jvjmv wKQy mg‡qi Rb¨ n‡jI Zuvi ag©xq Av‡e‡Mi †P‡q †ewk ¸iæZ¡ †c‡qwQj| wZwb weÁvb w`‡qB f¨vKzqv‡gi inm¨ Avwe®‹vi K‡ib| </w:t>
       </w:r>
     </w:p>
@@ -11887,6 +11655,7 @@
       <w:pPr>
         <w:pStyle w:val="Normal"/>
         <w:spacing w:before="0" w:after="200"/>
+        <w:jc w:val="center"/>
         <w:rPr>
           <w:rFonts w:ascii="SutonnyMJ" w:hAnsi="SutonnyMJ" w:cs="SutonnyMJ"/>
           <w:sz w:val="26"/>
@@ -11955,24 +11724,6 @@
           <w:sz w:val="26"/>
           <w:szCs w:val="26"/>
         </w:rPr>
-      </w:r>
-    </w:p>
-    <w:p>
-      <w:pPr>
-        <w:pStyle w:val="Normal"/>
-        <w:spacing w:before="0" w:after="200"/>
-        <w:rPr>
-          <w:rFonts w:ascii="SutonnyMJ" w:hAnsi="SutonnyMJ" w:cs="SutonnyMJ"/>
-          <w:sz w:val="26"/>
-          <w:szCs w:val="26"/>
-        </w:rPr>
-      </w:pPr>
-      <w:r>
-        <w:rPr>
-          <w:rFonts w:cs="SutonnyMJ" w:ascii="SutonnyMJ" w:hAnsi="SutonnyMJ"/>
-          <w:sz w:val="26"/>
-          <w:szCs w:val="26"/>
-        </w:rPr>
         <w:t xml:space="preserve">GLv‡b GKwU m~² e¨vcvi Av‡Q| k~b¨¯’vb wKQy‡K †U‡b †bq bv| eis evqygÐj Pvc †`q| c¨vm‡K‡ji G mij cix¶v A¨vwi÷U‡ji e³e¨‡K Dwo‡q w`j| cÖK…wZ k~b¨¯’vb‡K N„Yv K‡i bv| c¨vm‡Kj †j‡Lb, ÒGLb ch©šÍ †KD e‡jwb, k~b¨¯’v‡bi mv‡_ cÖK…wZi †Kv‡bv kÎæZv †bB| cÖK…wZ k~b¨¯’vb‡K Gwo‡q Pjvi †Kv‡bv †Póv K‡i bv| eis k~b¨¯’vb‡K webv ev‡K¨ I webv evavq †g‡b †bq|" A¨vwi÷Uj civwRZ n‡jb| weÁvbx‡`i f‡qWfxwZ `~i n‡jv| ïiæ Ki‡jb f‡q‡Wi we‡kølY| wbôvevb R¨vb‡mbev`x c¨vm‡Kj k~b¨ Ges Amx‡gi gv‡SB Ck¦‡ii Aw¯Í‡Z¡i cÖgvY LyuR‡jb| KvRwU Ki‡jb GK ai‡bi AeÁvi ga¨ w`‡q| </w:t>
       </w:r>
     </w:p>
@@ -11998,52 +11749,67 @@
       <w:pPr>
         <w:pStyle w:val="Normal"/>
         <w:spacing w:before="0" w:after="200"/>
-        <w:rPr>
-          <w:rFonts w:ascii="SutonnyMJ" w:hAnsi="SutonnyMJ" w:cs="SutonnyMJ"/>
-          <w:sz w:val="26"/>
-          <w:szCs w:val="26"/>
-        </w:rPr>
-      </w:pPr>
-      <w:r>
-        <w:rPr>
-          <w:rFonts w:cs="SutonnyMJ" w:ascii="SutonnyMJ" w:hAnsi="SutonnyMJ"/>
-          <w:sz w:val="26"/>
-          <w:szCs w:val="26"/>
-        </w:rPr>
-        <w:t xml:space="preserve">Ck¦i wb‡q evwR </w:t>
-      </w:r>
-    </w:p>
-    <w:p>
-      <w:pPr>
-        <w:pStyle w:val="Normal"/>
-        <w:spacing w:before="0" w:after="200"/>
-        <w:rPr>
-          <w:rFonts w:ascii="SutonnyMJ" w:hAnsi="SutonnyMJ" w:cs="SutonnyMJ"/>
-          <w:sz w:val="26"/>
-          <w:szCs w:val="26"/>
-        </w:rPr>
-      </w:pPr>
-      <w:r>
-        <w:rPr>
-          <w:rFonts w:cs="SutonnyMJ" w:ascii="SutonnyMJ" w:hAnsi="SutonnyMJ"/>
-          <w:sz w:val="26"/>
-          <w:szCs w:val="26"/>
-        </w:rPr>
-      </w:r>
-    </w:p>
-    <w:p>
-      <w:pPr>
-        <w:pStyle w:val="Normal"/>
-        <w:spacing w:before="0" w:after="200"/>
-        <w:rPr>
-          <w:rFonts w:ascii="SutonnyMJ" w:hAnsi="SutonnyMJ" w:cs="SutonnyMJ"/>
-          <w:sz w:val="26"/>
-          <w:szCs w:val="26"/>
-        </w:rPr>
-      </w:pPr>
-      <w:r>
-        <w:rPr>
-          <w:rFonts w:cs="SutonnyMJ" w:ascii="SutonnyMJ" w:hAnsi="SutonnyMJ"/>
+        <w:jc w:val="center"/>
+        <w:rPr>
+          <w:rFonts w:ascii="SutonnyMJ" w:hAnsi="SutonnyMJ" w:cs="SutonnyMJ"/>
+          <w:sz w:val="26"/>
+          <w:szCs w:val="26"/>
+        </w:rPr>
+      </w:pPr>
+      <w:r>
+        <w:rPr>
+          <w:rFonts w:cs="SutonnyMJ" w:ascii="SutonnyMJ" w:hAnsi="SutonnyMJ"/>
+          <w:sz w:val="30"/>
+          <w:szCs w:val="26"/>
+        </w:rPr>
+        <w:t>Ck¦i wb‡q evwR</w:t>
+      </w:r>
+      <w:r>
+        <w:rPr>
+          <w:rFonts w:cs="SutonnyMJ" w:ascii="SutonnyMJ" w:hAnsi="SutonnyMJ"/>
+          <w:sz w:val="26"/>
+          <w:szCs w:val="26"/>
+        </w:rPr>
+        <w:t xml:space="preserve"> </w:t>
+      </w:r>
+    </w:p>
+    <w:p>
+      <w:pPr>
+        <w:pStyle w:val="Normal"/>
+        <w:spacing w:before="0" w:after="200"/>
+        <w:rPr>
+          <w:rFonts w:ascii="SutonnyMJ" w:hAnsi="SutonnyMJ" w:cs="SutonnyMJ"/>
+          <w:sz w:val="26"/>
+          <w:szCs w:val="26"/>
+        </w:rPr>
+      </w:pPr>
+      <w:r>
+        <w:rPr>
+          <w:rFonts w:cs="SutonnyMJ" w:ascii="SutonnyMJ" w:hAnsi="SutonnyMJ"/>
+          <w:sz w:val="26"/>
+          <w:szCs w:val="26"/>
+        </w:rPr>
+      </w:r>
+    </w:p>
+    <w:p>
+      <w:pPr>
+        <w:pStyle w:val="Normal"/>
+        <w:spacing w:before="0" w:after="200"/>
+        <w:jc w:val="center"/>
+        <w:rPr>
+          <w:rFonts w:ascii="SutonnyMJ" w:hAnsi="SutonnyMJ" w:cs="SutonnyMJ"/>
+          <w:i/>
+          <w:i/>
+          <w:iCs/>
+          <w:sz w:val="26"/>
+          <w:szCs w:val="26"/>
+        </w:rPr>
+      </w:pPr>
+      <w:r>
+        <w:rPr>
+          <w:rFonts w:cs="SutonnyMJ" w:ascii="SutonnyMJ" w:hAnsi="SutonnyMJ"/>
+          <w:i/>
+          <w:iCs/>
           <w:sz w:val="26"/>
           <w:szCs w:val="26"/>
         </w:rPr>
@@ -12054,6 +11820,7 @@
       <w:pPr>
         <w:pStyle w:val="Normal"/>
         <w:spacing w:before="0" w:after="200"/>
+        <w:jc w:val="right"/>
         <w:rPr>
           <w:rFonts w:ascii="SutonnyMJ" w:hAnsi="SutonnyMJ" w:cs="SutonnyMJ"/>
           <w:sz w:val="26"/>
@@ -13295,13 +13062,18 @@
         <w:spacing w:before="0" w:after="200"/>
         <w:rPr>
           <w:rFonts w:ascii="SutonnyMJ" w:hAnsi="SutonnyMJ" w:cs="SutonnyMJ"/>
-          <w:sz w:val="26"/>
-          <w:szCs w:val="26"/>
-        </w:rPr>
-      </w:pPr>
-      <w:r>
-        <w:rPr>
-          <w:rFonts w:cs="SutonnyMJ" w:ascii="SutonnyMJ" w:hAnsi="SutonnyMJ"/>
+          <w:b/>
+          <w:b/>
+          <w:bCs/>
+          <w:sz w:val="26"/>
+          <w:szCs w:val="26"/>
+        </w:rPr>
+      </w:pPr>
+      <w:r>
+        <w:rPr>
+          <w:rFonts w:cs="SutonnyMJ" w:ascii="SutonnyMJ" w:hAnsi="SutonnyMJ"/>
+          <w:b/>
+          <w:bCs/>
           <w:sz w:val="26"/>
           <w:szCs w:val="26"/>
         </w:rPr>
@@ -13417,6 +13189,28 @@
           <w:sz w:val="26"/>
           <w:szCs w:val="26"/>
         </w:rPr>
+      </w:r>
+      <w:r>
+        <w:br w:type="page"/>
+      </w:r>
+    </w:p>
+    <w:p>
+      <w:pPr>
+        <w:pStyle w:val="Normal"/>
+        <w:spacing w:before="0" w:after="200"/>
+        <w:jc w:val="center"/>
+        <w:rPr>
+          <w:rFonts w:ascii="SutonnyMJ" w:hAnsi="SutonnyMJ" w:cs="SutonnyMJ"/>
+          <w:sz w:val="30"/>
+          <w:szCs w:val="26"/>
+        </w:rPr>
+      </w:pPr>
+      <w:r>
+        <w:rPr>
+          <w:rFonts w:cs="SutonnyMJ" w:ascii="SutonnyMJ" w:hAnsi="SutonnyMJ"/>
+          <w:sz w:val="30"/>
+          <w:szCs w:val="26"/>
+        </w:rPr>
         <w:t>cÂg Aa¨vq</w:t>
       </w:r>
     </w:p>
@@ -13424,71 +13218,95 @@
       <w:pPr>
         <w:pStyle w:val="Normal"/>
         <w:spacing w:before="0" w:after="200"/>
-        <w:rPr>
-          <w:rFonts w:ascii="SutonnyMJ" w:hAnsi="SutonnyMJ" w:cs="SutonnyMJ"/>
-          <w:sz w:val="26"/>
-          <w:szCs w:val="26"/>
-        </w:rPr>
-      </w:pPr>
-      <w:r>
-        <w:rPr>
-          <w:rFonts w:cs="SutonnyMJ" w:ascii="SutonnyMJ" w:hAnsi="SutonnyMJ"/>
-          <w:sz w:val="26"/>
-          <w:szCs w:val="26"/>
-        </w:rPr>
-        <w:t xml:space="preserve">Amxg k~b¨ </w:t>
-      </w:r>
-    </w:p>
-    <w:p>
-      <w:pPr>
-        <w:pStyle w:val="Normal"/>
-        <w:spacing w:before="0" w:after="200"/>
-        <w:rPr>
-          <w:rFonts w:ascii="SutonnyMJ" w:hAnsi="SutonnyMJ" w:cs="SutonnyMJ"/>
-          <w:sz w:val="26"/>
-          <w:szCs w:val="26"/>
-        </w:rPr>
-      </w:pPr>
-      <w:r>
-        <w:rPr>
-          <w:rFonts w:cs="SutonnyMJ" w:ascii="SutonnyMJ" w:hAnsi="SutonnyMJ"/>
-          <w:sz w:val="26"/>
-          <w:szCs w:val="26"/>
-        </w:rPr>
-        <w:t xml:space="preserve">k~b¨ Ges ˆeÁvwbK wecøe </w:t>
-      </w:r>
-    </w:p>
-    <w:p>
-      <w:pPr>
-        <w:pStyle w:val="Normal"/>
-        <w:spacing w:before="0" w:after="200"/>
-        <w:rPr>
-          <w:rFonts w:ascii="SutonnyMJ" w:hAnsi="SutonnyMJ" w:cs="SutonnyMJ"/>
-          <w:sz w:val="26"/>
-          <w:szCs w:val="26"/>
-        </w:rPr>
-      </w:pPr>
-      <w:r>
-        <w:rPr>
-          <w:rFonts w:cs="SutonnyMJ" w:ascii="SutonnyMJ" w:hAnsi="SutonnyMJ"/>
-          <w:sz w:val="26"/>
-          <w:szCs w:val="26"/>
-        </w:rPr>
-      </w:r>
-    </w:p>
-    <w:p>
-      <w:pPr>
-        <w:pStyle w:val="Normal"/>
-        <w:spacing w:before="0" w:after="200"/>
-        <w:rPr>
-          <w:rFonts w:ascii="SutonnyMJ" w:hAnsi="SutonnyMJ" w:cs="SutonnyMJ"/>
-          <w:sz w:val="26"/>
-          <w:szCs w:val="26"/>
-        </w:rPr>
-      </w:pPr>
-      <w:r>
-        <w:rPr>
-          <w:rFonts w:cs="SutonnyMJ" w:ascii="SutonnyMJ" w:hAnsi="SutonnyMJ"/>
+        <w:jc w:val="center"/>
+        <w:rPr>
+          <w:rFonts w:ascii="SutonnyMJ" w:hAnsi="SutonnyMJ" w:cs="SutonnyMJ"/>
+          <w:sz w:val="26"/>
+          <w:szCs w:val="26"/>
+        </w:rPr>
+      </w:pPr>
+      <w:r>
+        <w:rPr>
+          <w:rFonts w:cs="SutonnyMJ" w:ascii="SutonnyMJ" w:hAnsi="SutonnyMJ"/>
+          <w:sz w:val="34"/>
+          <w:szCs w:val="26"/>
+        </w:rPr>
+        <w:t>Amxg k~b¨</w:t>
+      </w:r>
+      <w:r>
+        <w:rPr>
+          <w:rFonts w:cs="SutonnyMJ" w:ascii="SutonnyMJ" w:hAnsi="SutonnyMJ"/>
+          <w:sz w:val="26"/>
+          <w:szCs w:val="26"/>
+        </w:rPr>
+        <w:t xml:space="preserve"> </w:t>
+      </w:r>
+    </w:p>
+    <w:p>
+      <w:pPr>
+        <w:pStyle w:val="Normal"/>
+        <w:spacing w:before="0" w:after="200"/>
+        <w:jc w:val="center"/>
+        <w:rPr>
+          <w:rFonts w:ascii="SutonnyMJ" w:hAnsi="SutonnyMJ" w:cs="SutonnyMJ"/>
+          <w:sz w:val="26"/>
+          <w:szCs w:val="26"/>
+        </w:rPr>
+      </w:pPr>
+      <w:r>
+        <w:rPr>
+          <w:rFonts w:cs="SutonnyMJ" w:ascii="SutonnyMJ" w:hAnsi="SutonnyMJ"/>
+          <w:sz w:val="30"/>
+          <w:szCs w:val="26"/>
+        </w:rPr>
+        <w:t>k~b¨ Ges ˆeÁvwbK wecøe</w:t>
+      </w:r>
+      <w:r>
+        <w:rPr>
+          <w:rFonts w:cs="SutonnyMJ" w:ascii="SutonnyMJ" w:hAnsi="SutonnyMJ"/>
+          <w:sz w:val="26"/>
+          <w:szCs w:val="26"/>
+        </w:rPr>
+        <w:t xml:space="preserve"> </w:t>
+      </w:r>
+    </w:p>
+    <w:p>
+      <w:pPr>
+        <w:pStyle w:val="Normal"/>
+        <w:spacing w:before="0" w:after="200"/>
+        <w:rPr>
+          <w:rFonts w:ascii="SutonnyMJ" w:hAnsi="SutonnyMJ" w:cs="SutonnyMJ"/>
+          <w:sz w:val="26"/>
+          <w:szCs w:val="26"/>
+        </w:rPr>
+      </w:pPr>
+      <w:r>
+        <w:rPr>
+          <w:rFonts w:cs="SutonnyMJ" w:ascii="SutonnyMJ" w:hAnsi="SutonnyMJ"/>
+          <w:sz w:val="26"/>
+          <w:szCs w:val="26"/>
+        </w:rPr>
+      </w:r>
+    </w:p>
+    <w:p>
+      <w:pPr>
+        <w:pStyle w:val="Normal"/>
+        <w:spacing w:before="0" w:after="200"/>
+        <w:jc w:val="center"/>
+        <w:rPr>
+          <w:rFonts w:ascii="SutonnyMJ" w:hAnsi="SutonnyMJ" w:cs="SutonnyMJ"/>
+          <w:i/>
+          <w:i/>
+          <w:iCs/>
+          <w:sz w:val="26"/>
+          <w:szCs w:val="26"/>
+        </w:rPr>
+      </w:pPr>
+      <w:r>
+        <w:rPr>
+          <w:rFonts w:cs="SutonnyMJ" w:ascii="SutonnyMJ" w:hAnsi="SutonnyMJ"/>
+          <w:i/>
+          <w:iCs/>
           <w:sz w:val="26"/>
           <w:szCs w:val="26"/>
         </w:rPr>
@@ -13499,24 +13317,7 @@
       <w:pPr>
         <w:pStyle w:val="Normal"/>
         <w:spacing w:before="0" w:after="200"/>
-        <w:rPr>
-          <w:rFonts w:ascii="SutonnyMJ" w:hAnsi="SutonnyMJ" w:cs="SutonnyMJ"/>
-          <w:sz w:val="26"/>
-          <w:szCs w:val="26"/>
-        </w:rPr>
-      </w:pPr>
-      <w:r>
-        <w:rPr>
-          <w:rFonts w:cs="SutonnyMJ" w:ascii="SutonnyMJ" w:hAnsi="SutonnyMJ"/>
-          <w:sz w:val="26"/>
-          <w:szCs w:val="26"/>
-        </w:rPr>
-      </w:r>
-    </w:p>
-    <w:p>
-      <w:pPr>
-        <w:pStyle w:val="Normal"/>
-        <w:spacing w:before="0" w:after="200"/>
+        <w:jc w:val="right"/>
         <w:rPr>
           <w:rFonts w:ascii="SutonnyMJ" w:hAnsi="SutonnyMJ" w:cs="SutonnyMJ"/>
           <w:sz w:val="26"/>
@@ -13574,33 +13375,49 @@
       <w:pPr>
         <w:pStyle w:val="Normal"/>
         <w:spacing w:before="0" w:after="200"/>
-        <w:rPr>
-          <w:rFonts w:ascii="SutonnyMJ" w:hAnsi="SutonnyMJ" w:cs="SutonnyMJ"/>
-          <w:sz w:val="26"/>
-          <w:szCs w:val="26"/>
-        </w:rPr>
-      </w:pPr>
-      <w:r>
-        <w:rPr>
-          <w:rFonts w:cs="SutonnyMJ" w:ascii="SutonnyMJ" w:hAnsi="SutonnyMJ"/>
-          <w:sz w:val="26"/>
-          <w:szCs w:val="26"/>
-        </w:rPr>
-      </w:r>
-    </w:p>
-    <w:p>
-      <w:pPr>
-        <w:pStyle w:val="Normal"/>
-        <w:spacing w:before="0" w:after="200"/>
-        <w:rPr>
-          <w:rFonts w:ascii="SutonnyMJ" w:hAnsi="SutonnyMJ" w:cs="SutonnyMJ"/>
-          <w:sz w:val="26"/>
-          <w:szCs w:val="26"/>
-        </w:rPr>
-      </w:pPr>
-      <w:r>
-        <w:rPr>
-          <w:rFonts w:cs="SutonnyMJ" w:ascii="SutonnyMJ" w:hAnsi="SutonnyMJ"/>
+        <w:jc w:val="center"/>
+        <w:rPr>
+          <w:rFonts w:ascii="SutonnyMJ" w:hAnsi="SutonnyMJ" w:cs="SutonnyMJ"/>
+          <w:sz w:val="26"/>
+          <w:szCs w:val="26"/>
+        </w:rPr>
+      </w:pPr>
+      <w:r>
+        <w:rPr>
+          <w:rFonts w:cs="SutonnyMJ" w:ascii="SutonnyMJ" w:hAnsi="SutonnyMJ"/>
+          <w:sz w:val="30"/>
+          <w:szCs w:val="26"/>
+        </w:rPr>
+        <w:t>Amxg k~b¨</w:t>
+      </w:r>
+      <w:r>
+        <w:rPr>
+          <w:rFonts w:cs="SutonnyMJ" w:ascii="SutonnyMJ" w:hAnsi="SutonnyMJ"/>
+          <w:sz w:val="26"/>
+          <w:szCs w:val="26"/>
+        </w:rPr>
+        <w:t xml:space="preserve"> </w:t>
+      </w:r>
+    </w:p>
+    <w:p>
+      <w:pPr>
+        <w:pStyle w:val="Normal"/>
+        <w:spacing w:before="0" w:after="200"/>
+        <w:jc w:val="center"/>
+        <w:rPr>
+          <w:rFonts w:ascii="SutonnyMJ" w:hAnsi="SutonnyMJ" w:cs="SutonnyMJ"/>
+          <w:i/>
+          <w:i/>
+          <w:iCs/>
+          <w:sz w:val="26"/>
+          <w:szCs w:val="26"/>
+        </w:rPr>
+      </w:pPr>
+      <w:r>
+        <w:rPr>
+          <w:rFonts w:cs="SutonnyMJ" w:ascii="SutonnyMJ" w:hAnsi="SutonnyMJ"/>
+          <w:i/>
+          <w:iCs/>
           <w:sz w:val="26"/>
           <w:szCs w:val="26"/>
         </w:rPr>
@@ -13611,24 +13428,7 @@
       <w:pPr>
         <w:pStyle w:val="Normal"/>
         <w:spacing w:before="0" w:after="200"/>
-        <w:rPr>
-          <w:rFonts w:ascii="SutonnyMJ" w:hAnsi="SutonnyMJ" w:cs="SutonnyMJ"/>
-          <w:sz w:val="26"/>
-          <w:szCs w:val="26"/>
-        </w:rPr>
-      </w:pPr>
-      <w:r>
-        <w:rPr>
-          <w:rFonts w:cs="SutonnyMJ" w:ascii="SutonnyMJ" w:hAnsi="SutonnyMJ"/>
-          <w:sz w:val="26"/>
-          <w:szCs w:val="26"/>
-        </w:rPr>
-      </w:r>
-    </w:p>
-    <w:p>
-      <w:pPr>
-        <w:pStyle w:val="Normal"/>
-        <w:spacing w:before="0" w:after="200"/>
+        <w:jc w:val="right"/>
         <w:rPr>
           <w:rFonts w:ascii="SutonnyMJ" w:hAnsi="SutonnyMJ" w:cs="SutonnyMJ"/>
           <w:sz w:val="26"/>
@@ -13854,24 +13654,6 @@
           <w:sz w:val="26"/>
           <w:szCs w:val="26"/>
         </w:rPr>
-      </w:r>
-    </w:p>
-    <w:p>
-      <w:pPr>
-        <w:pStyle w:val="Normal"/>
-        <w:spacing w:before="0" w:after="200"/>
-        <w:rPr>
-          <w:rFonts w:ascii="SutonnyMJ" w:hAnsi="SutonnyMJ" w:cs="SutonnyMJ"/>
-          <w:sz w:val="26"/>
-          <w:szCs w:val="26"/>
-        </w:rPr>
-      </w:pPr>
-      <w:r>
-        <w:rPr>
-          <w:rFonts w:cs="SutonnyMJ" w:ascii="SutonnyMJ" w:hAnsi="SutonnyMJ"/>
-          <w:sz w:val="26"/>
-          <w:szCs w:val="26"/>
-        </w:rPr>
         <w:t xml:space="preserve">Gi †hvMdj k~b¨ †`Lv‡bv KwVb wKQy bq| KZ mnR KvR: </w:t>
       </w:r>
     </w:p>
@@ -13891,24 +13673,6 @@
           <w:sz w:val="26"/>
           <w:szCs w:val="26"/>
         </w:rPr>
-      </w:r>
-    </w:p>
-    <w:p>
-      <w:pPr>
-        <w:pStyle w:val="Normal"/>
-        <w:spacing w:before="0" w:after="200"/>
-        <w:rPr>
-          <w:rFonts w:ascii="SutonnyMJ" w:hAnsi="SutonnyMJ" w:cs="SutonnyMJ"/>
-          <w:sz w:val="26"/>
-          <w:szCs w:val="26"/>
-        </w:rPr>
-      </w:pPr>
-      <w:r>
-        <w:rPr>
-          <w:rFonts w:cs="SutonnyMJ" w:ascii="SutonnyMJ" w:hAnsi="SutonnyMJ"/>
-          <w:sz w:val="26"/>
-          <w:szCs w:val="26"/>
-        </w:rPr>
         <w:t xml:space="preserve">(1 – 1) + (1 – 1) + (1 – 1) + (1 – 1) + (1 – 1) + ... = 0 + 0 + 0 + 0 + 0 + ... </w:t>
       </w:r>
     </w:p>
@@ -13928,24 +13692,6 @@
           <w:sz w:val="26"/>
           <w:szCs w:val="26"/>
         </w:rPr>
-      </w:r>
-    </w:p>
-    <w:p>
-      <w:pPr>
-        <w:pStyle w:val="Normal"/>
-        <w:spacing w:before="0" w:after="200"/>
-        <w:rPr>
-          <w:rFonts w:ascii="SutonnyMJ" w:hAnsi="SutonnyMJ" w:cs="SutonnyMJ"/>
-          <w:sz w:val="26"/>
-          <w:szCs w:val="26"/>
-        </w:rPr>
-      </w:pPr>
-      <w:r>
-        <w:rPr>
-          <w:rFonts w:cs="SutonnyMJ" w:ascii="SutonnyMJ" w:hAnsi="SutonnyMJ"/>
-          <w:sz w:val="26"/>
-          <w:szCs w:val="26"/>
-        </w:rPr>
         <w:t xml:space="preserve">AZGe k~b¨| wKš‘ Ab¨fv‡e †`Lyb| </w:t>
       </w:r>
     </w:p>
@@ -13965,24 +13711,6 @@
           <w:sz w:val="26"/>
           <w:szCs w:val="26"/>
         </w:rPr>
-      </w:r>
-    </w:p>
-    <w:p>
-      <w:pPr>
-        <w:pStyle w:val="Normal"/>
-        <w:spacing w:before="0" w:after="200"/>
-        <w:rPr>
-          <w:rFonts w:ascii="SutonnyMJ" w:hAnsi="SutonnyMJ" w:cs="SutonnyMJ"/>
-          <w:sz w:val="26"/>
-          <w:szCs w:val="26"/>
-        </w:rPr>
-      </w:pPr>
-      <w:r>
-        <w:rPr>
-          <w:rFonts w:cs="SutonnyMJ" w:ascii="SutonnyMJ" w:hAnsi="SutonnyMJ"/>
-          <w:sz w:val="26"/>
-          <w:szCs w:val="26"/>
-        </w:rPr>
         <w:t>1 + (-1 + 1) + (-1 + 1) + (-1 + 1) + (-1 + 1) + (-1 + 1) + „</w:t>
       </w:r>
     </w:p>
@@ -14002,24 +13730,6 @@
           <w:sz w:val="26"/>
           <w:szCs w:val="26"/>
         </w:rPr>
-      </w:r>
-    </w:p>
-    <w:p>
-      <w:pPr>
-        <w:pStyle w:val="Normal"/>
-        <w:spacing w:before="0" w:after="200"/>
-        <w:rPr>
-          <w:rFonts w:ascii="SutonnyMJ" w:hAnsi="SutonnyMJ" w:cs="SutonnyMJ"/>
-          <w:sz w:val="26"/>
-          <w:szCs w:val="26"/>
-        </w:rPr>
-      </w:pPr>
-      <w:r>
-        <w:rPr>
-          <w:rFonts w:cs="SutonnyMJ" w:ascii="SutonnyMJ" w:hAnsi="SutonnyMJ"/>
-          <w:sz w:val="26"/>
-          <w:szCs w:val="26"/>
-        </w:rPr>
         <w:t xml:space="preserve">G‡K †jLv hvq </w:t>
       </w:r>
     </w:p>
@@ -14039,24 +13749,6 @@
           <w:sz w:val="26"/>
           <w:szCs w:val="26"/>
         </w:rPr>
-      </w:r>
-    </w:p>
-    <w:p>
-      <w:pPr>
-        <w:pStyle w:val="Normal"/>
-        <w:spacing w:before="0" w:after="200"/>
-        <w:rPr>
-          <w:rFonts w:ascii="SutonnyMJ" w:hAnsi="SutonnyMJ" w:cs="SutonnyMJ"/>
-          <w:sz w:val="26"/>
-          <w:szCs w:val="26"/>
-        </w:rPr>
-      </w:pPr>
-      <w:r>
-        <w:rPr>
-          <w:rFonts w:cs="SutonnyMJ" w:ascii="SutonnyMJ" w:hAnsi="SutonnyMJ"/>
-          <w:sz w:val="26"/>
-          <w:szCs w:val="26"/>
-        </w:rPr>
         <w:t xml:space="preserve">1 + 0 + 0 + 0 + 0 + 0 + „ </w:t>
       </w:r>
     </w:p>
@@ -14113,24 +13805,6 @@
           <w:sz w:val="26"/>
           <w:szCs w:val="26"/>
         </w:rPr>
-      </w:r>
-    </w:p>
-    <w:p>
-      <w:pPr>
-        <w:pStyle w:val="Normal"/>
-        <w:spacing w:before="0" w:after="200"/>
-        <w:rPr>
-          <w:rFonts w:ascii="SutonnyMJ" w:hAnsi="SutonnyMJ" w:cs="SutonnyMJ"/>
-          <w:sz w:val="26"/>
-          <w:szCs w:val="26"/>
-        </w:rPr>
-      </w:pPr>
-      <w:r>
-        <w:rPr>
-          <w:rFonts w:cs="SutonnyMJ" w:ascii="SutonnyMJ" w:hAnsi="SutonnyMJ"/>
-          <w:sz w:val="26"/>
-          <w:szCs w:val="26"/>
-        </w:rPr>
         <w:t xml:space="preserve">AmxgmsL¨K wRwbm‡K wb‡R‡`i mv‡_ †hvM Ki‡j A™¢yZ I A¯^vfvweK djvdj cvIqv hvq| KL‡bv msL¨viv k~‡b¨i w`‡K †Mj †hvMdj nq 2 ev 53-Gi g‡Zv bv`ymby`ym †Kv‡bv wbw`©ó msL¨v| KL‡bv Avevi †hvMdj †a‡q P‡j Amx‡gi w`‡K| k~‡b¨i Amxg †hvMdj Avevi †h‡Kv‡bv wKQyi mgvb n‡Z cv‡i| Kx A™¢yZ KvÐ N‡U Pj‡Q! †KD RvbZ bv Kxfv‡e Amxg‡K KivqË¡ Kiv hvq| </w:t>
       </w:r>
     </w:p>
@@ -14150,24 +13824,6 @@
           <w:sz w:val="26"/>
           <w:szCs w:val="26"/>
         </w:rPr>
-      </w:r>
-    </w:p>
-    <w:p>
-      <w:pPr>
-        <w:pStyle w:val="Normal"/>
-        <w:spacing w:before="0" w:after="200"/>
-        <w:rPr>
-          <w:rFonts w:ascii="SutonnyMJ" w:hAnsi="SutonnyMJ" w:cs="SutonnyMJ"/>
-          <w:sz w:val="26"/>
-          <w:szCs w:val="26"/>
-        </w:rPr>
-      </w:pPr>
-      <w:r>
-        <w:rPr>
-          <w:rFonts w:cs="SutonnyMJ" w:ascii="SutonnyMJ" w:hAnsi="SutonnyMJ"/>
-          <w:sz w:val="26"/>
-          <w:szCs w:val="26"/>
-        </w:rPr>
         <w:t xml:space="preserve">fvM¨ fvj †h MvwYwZK RM‡Zi †P‡q †fŠZ RMZUv‡K †ewk A_©en jv‡M| ev¯Íe RM‡Z KvR Ki‡j Avi AmxgmsL¨K wRwbm‡K †hvM KivUv Kv‡RI Av‡m| †hgb aiæb cv‡Îi AvqZb †ei Ki‡Z †M‡j KvRUv Kiv jvM‡Z cv‡i| 1612 mvj wQj Ggb Kv‡Ri Dchy³ GKwU mgq| </w:t>
       </w:r>
     </w:p>
@@ -14187,24 +13843,6 @@
           <w:sz w:val="26"/>
           <w:szCs w:val="26"/>
         </w:rPr>
-      </w:r>
-    </w:p>
-    <w:p>
-      <w:pPr>
-        <w:pStyle w:val="Normal"/>
-        <w:spacing w:before="0" w:after="200"/>
-        <w:rPr>
-          <w:rFonts w:ascii="SutonnyMJ" w:hAnsi="SutonnyMJ" w:cs="SutonnyMJ"/>
-          <w:sz w:val="26"/>
-          <w:szCs w:val="26"/>
-        </w:rPr>
-      </w:pPr>
-      <w:r>
-        <w:rPr>
-          <w:rFonts w:cs="SutonnyMJ" w:ascii="SutonnyMJ" w:hAnsi="SutonnyMJ"/>
-          <w:sz w:val="26"/>
-          <w:szCs w:val="26"/>
-        </w:rPr>
         <w:t xml:space="preserve">GLv‡bI bvqK †Rvnv‡bm †Kcjvi| whwb MÖn‡`i Dce„ËvKvi c‡_i cÖgvY w`‡qwQ‡jb| H eQiwU‡Z wZwb cv‡Îi AvqZb wb‡q gMœ _v‡Kb| wZwb †Lqvj K‡iwQ‡jb cv‡Îi wbg©vZv I e¨enviKvixiv KvRUv K‡i Lye KuvPv nv‡Z| †Kcjvi Zv‡`i mvnv‡h¨ Kv‡R †b‡g co‡jb| g‡b g‡b wZwb cvÎ‡K AmxgmsL¨K Amxg cwigvY ¶y`ª L‡Ð wef³ Ki‡jb| Gici  Avevi Zv‡`i‡K †Rvov w`‡q cv‡Îi AvqZb †ei Ki‡jb| cv‡Îi AvqZb cwigv‡ci D‡ëv  c×wZ g‡b n‡Z cv‡i G‡K| Z‡e fvebvwU wQj PgrKvi| </w:t>
       </w:r>
     </w:p>
@@ -14224,24 +13862,6 @@
           <w:sz w:val="26"/>
           <w:szCs w:val="26"/>
         </w:rPr>
-      </w:r>
-    </w:p>
-    <w:p>
-      <w:pPr>
-        <w:pStyle w:val="Normal"/>
-        <w:spacing w:before="0" w:after="200"/>
-        <w:rPr>
-          <w:rFonts w:ascii="SutonnyMJ" w:hAnsi="SutonnyMJ" w:cs="SutonnyMJ"/>
-          <w:sz w:val="26"/>
-          <w:szCs w:val="26"/>
-        </w:rPr>
-      </w:pPr>
-      <w:r>
-        <w:rPr>
-          <w:rFonts w:cs="SutonnyMJ" w:ascii="SutonnyMJ" w:hAnsi="SutonnyMJ"/>
-          <w:sz w:val="26"/>
-          <w:szCs w:val="26"/>
-        </w:rPr>
         <w:t xml:space="preserve">mgm¨vUv‡K mnR K‡i ejv hvK| wÎgvwÎK e¯‘i e`‡j `yB gvÎvi GKwU wRwbm Kíbv Kwi| aiæb GKwU wÎfyR| 23 bs wP‡Îi wÎfy‡Ri D”PZv I f~wg 8 GKK K‡i| wÎfy‡Ri †¶Îdj †c‡Z f~wg I D”PZv ¸Y K‡i `yB w`‡q fvM w`‡Z nq| AZGe G wÎfy‡Ri †¶Îdj 32 GKK| </w:t>
       </w:r>
     </w:p>
@@ -14261,49 +13881,30 @@
           <w:sz w:val="26"/>
           <w:szCs w:val="26"/>
         </w:rPr>
-      </w:r>
-    </w:p>
-    <w:p>
-      <w:pPr>
-        <w:pStyle w:val="Normal"/>
-        <w:spacing w:before="0" w:after="200"/>
-        <w:rPr>
-          <w:rFonts w:ascii="SutonnyMJ" w:hAnsi="SutonnyMJ" w:cs="SutonnyMJ"/>
-          <w:sz w:val="26"/>
-          <w:szCs w:val="26"/>
-        </w:rPr>
-      </w:pPr>
-      <w:r>
-        <w:rPr>
-          <w:rFonts w:cs="SutonnyMJ" w:ascii="SutonnyMJ" w:hAnsi="SutonnyMJ"/>
-          <w:sz w:val="26"/>
-          <w:szCs w:val="26"/>
-        </w:rPr>
-        <w:t xml:space="preserve">Gevi aiæb Ab¨fv‡e Avgiv †¶Îdj †ei Kie| wÎfy‡Ri †fZ‡i A‡bK¸‡jv AvqZ‡¶Î evwb‡q †m¸‡jvi †¶Îdj †hvM Kie| cÖ_g †Póvq Avgiv cvw”Q 16 GKK (4×4)| hv g~j †¶Îdj †_‡K A‡bK Kg| c‡iievi Av‡iKUy fvj dj G‡m‡Q| Gevi wb‡qwQ wZbwU AvqZ| †cjvg 2×2 + 2×4 + 2×6 = 24 GKK| Av‡Mi †P‡qI fvj n‡jI g~j gvb †_‡K †ek `~‡i GLbI| Z„Zxq †Póvq cvB 28| †evSvB hv‡”Q, AvqZ‡¶Î‡K µgk †QvU Ki‡Z _vK‡j G‡`i †gvU †¶Îdj wÎfy‡Ri Lye KvQvKvwQ nq| A‡bK †QvU AvqZ‡`i Δx wPý w`‡q cÖKvk Kiv nq| Δx †QvU nIqv gv‡b Avm‡j k~‡b¨i w`‡K hvIqv| (G AvqZ‡`i †hvMdj n‡jv Σf(x), †hLv‡b wMÖK eY© Σ (wmMgv) n‡jv GKwU Dchy³ cwim‡ii †hvMdj ev mgwói cÖZxK| Avi f(x) n‡jv AvqZ‡¶ÎMvgx †iLvi mgxKiY| cÖZx‡Ki AvaywbK c×wZ‡Z Δx k~‡b¨i w`‡K †h‡Z _vK‡j Σ wPý‡K bZyb Av‡iKwU cÖZxK ∫ w`‡q cÖKvk Kiv nq| Avi ∫-Gi mv‡_ dx ewm‡q mgxKiY‡K ∫f(x)dx †jLv nq| Gi bvg Bw›UMÖ¨vj ev †hvMR| </w:t>
-      </w:r>
-    </w:p>
-    <w:p>
-      <w:pPr>
-        <w:pStyle w:val="Normal"/>
-        <w:spacing w:before="0" w:after="200"/>
-        <w:rPr>
-          <w:rFonts w:ascii="SutonnyMJ" w:hAnsi="SutonnyMJ" w:cs="SutonnyMJ"/>
-          <w:sz w:val="26"/>
-          <w:szCs w:val="26"/>
-        </w:rPr>
-      </w:pPr>
-      <w:r>
-        <w:rPr>
-          <w:rFonts w:cs="SutonnyMJ" w:ascii="SutonnyMJ" w:hAnsi="SutonnyMJ"/>
-          <w:sz w:val="26"/>
-          <w:szCs w:val="26"/>
-        </w:rPr>
-      </w:r>
-    </w:p>
-    <w:p>
-      <w:pPr>
-        <w:pStyle w:val="Normal"/>
-        <w:spacing w:before="0" w:after="200"/>
+        <w:t xml:space="preserve">Gevi aiæb Ab¨fv‡e Avgiv †¶Îdj †ei Kie| wÎfy‡Ri †fZ‡i A‡bK¸‡jv AvqZ‡¶Î evwb‡q †m¸‡jvi †¶Îdj †hvM Kie| cÖ_g †Póvq Avgiv cvw”Q 16 GKK (4×4)| hv g~j †¶Îdj †_‡K A‡bK Kg| c‡iievi Av‡iKUy fvj dj G‡m‡Q| Gevi wb‡qwQ wZbwU AvqZ| †cjvg 2×2 + 2×4 + 2×6 = 24 GKK| Av‡Mi †P‡qI fvj n‡jI g~j gvb †_‡K †ek `~‡i GLbI| Z„Zxq †Póvq cvB 28| †evSvB hv‡”Q, AvqZ‡¶Î‡K µgk †QvU Ki‡Z _vK‡j G‡`i †gvU †¶Îdj wÎfy‡Ri Lye KvQvKvwQ nq| A‡bK †QvU AvqZ‡`i </w:t>
+      </w:r>
+      <w:r>
+        <w:rPr>
+          <w:rFonts w:cs="SutonnyMJ" w:ascii="Arial" w:hAnsi="Arial"/>
+          <w:sz w:val="26"/>
+          <w:szCs w:val="26"/>
+        </w:rPr>
+        <w:t>Δx</w:t>
+      </w:r>
+      <w:r>
+        <w:rPr>
+          <w:rFonts w:cs="SutonnyMJ" w:ascii="SutonnyMJ" w:hAnsi="SutonnyMJ"/>
+          <w:sz w:val="26"/>
+          <w:szCs w:val="26"/>
+        </w:rPr>
+        <w:t xml:space="preserve"> wPý w`‡q cÖKvk Kiv nq| Δx †QvU nIqv gv‡b Avm‡j k~‡b¨i w`‡K hvIqv| (G AvqZ‡`i †hvMdj n‡jv Σf(x), †hLv‡b wMÖK eY© Σ (wmMgv) n‡jv GKwU Dchy³ cwim‡ii †hvMdj ev mgwói cÖZxK| Avi f(x) n‡jv AvqZ‡¶ÎMvgx †iLvi mgxKiY| cÖZx‡Ki AvaywbK c×wZ‡Z Δx k~‡b¨i w`‡K †h‡Z _vK‡j Σ wPý‡K bZyb Av‡iKwU cÖZxK ∫ w`‡q cÖKvk Kiv nq| Avi ∫-Gi mv‡_ dx ewm‡q mgxKiY‡K ∫f(x)dx †jLv nq| Gi bvg Bw›UMÖ¨vj ev †hvMR| </w:t>
+      </w:r>
+    </w:p>
+    <w:p>
+      <w:pPr>
+        <w:pStyle w:val="Normal"/>
+        <w:spacing w:before="0" w:after="200"/>
+        <w:jc w:val="center"/>
         <w:rPr>
           <w:rFonts w:ascii="SutonnyMJ" w:hAnsi="SutonnyMJ" w:cs="SutonnyMJ"/>
           <w:sz w:val="26"/>
@@ -14380,24 +13981,6 @@
           <w:sz w:val="26"/>
           <w:szCs w:val="26"/>
         </w:rPr>
-      </w:r>
-    </w:p>
-    <w:p>
-      <w:pPr>
-        <w:pStyle w:val="Normal"/>
-        <w:spacing w:before="0" w:after="200"/>
-        <w:rPr>
-          <w:rFonts w:ascii="SutonnyMJ" w:hAnsi="SutonnyMJ" w:cs="SutonnyMJ"/>
-          <w:sz w:val="26"/>
-          <w:szCs w:val="26"/>
-        </w:rPr>
-      </w:pPr>
-      <w:r>
-        <w:rPr>
-          <w:rFonts w:cs="SutonnyMJ" w:ascii="SutonnyMJ" w:hAnsi="SutonnyMJ"/>
-          <w:sz w:val="26"/>
-          <w:szCs w:val="26"/>
-        </w:rPr>
         <w:t xml:space="preserve">e¯‘‡K Amxg cwigvY †QvU a‡i KvR Kiv weL¨vZ weÁvbx †Kcjvi GKv bb| Amxg I Amxg cwigvY ¶y`ª Gme L‡Ði K_v wb‡q †f‡ewQ‡jb M¨vwj‡jI-I| GB `ywU aviYv Avgv‡`i mmxg Áv‡bi cwiwai evB‡i| wZwb †j‡Lb, ÒcÖ_gwU Avgiv eyS‡Z cvwi bv Gi wekvjZvi Kvi‡Y, Avi c‡iiwU Gi Zy”QZvi Rb¨|" Z‡e Amxg k~b¨ inm¨gq n‡jI M¨vwj‡jI Gi kw³ Abyfe Ki‡Z †c‡iwQ‡jb, "GKevi fveyb `y‡Uv‡K GKÎ Ki‡j Kx n‡Z cv‡i|" M¨vwj‡jIi QvÎ †evbv‡f›Uyiv Kvfvwj‡qwi G fvebvi AvswkK DËi w`‡qwQ‡jb| </w:t>
       </w:r>
     </w:p>
@@ -14417,24 +14000,6 @@
           <w:sz w:val="26"/>
           <w:szCs w:val="26"/>
         </w:rPr>
-      </w:r>
-    </w:p>
-    <w:p>
-      <w:pPr>
-        <w:pStyle w:val="Normal"/>
-        <w:spacing w:before="0" w:after="200"/>
-        <w:rPr>
-          <w:rFonts w:ascii="SutonnyMJ" w:hAnsi="SutonnyMJ" w:cs="SutonnyMJ"/>
-          <w:sz w:val="26"/>
-          <w:szCs w:val="26"/>
-        </w:rPr>
-      </w:pPr>
-      <w:r>
-        <w:rPr>
-          <w:rFonts w:cs="SutonnyMJ" w:ascii="SutonnyMJ" w:hAnsi="SutonnyMJ"/>
-          <w:sz w:val="26"/>
-          <w:szCs w:val="26"/>
-        </w:rPr>
         <w:t xml:space="preserve">e¨v‡i‡ji e`‡j Kvfvwj‡qwi R¨vwgwZK e¯‘ wb‡q KvR K‡ib| Kvfvwj‡qwii g‡Z wÎfy‡Ri g‡Zv me †¶ÎdjB AmxgmsL¨K k~b¨‰`‡N¨©i †iLv w`‡q MwVZ| Avi AvqZb MwVZ AmxgmsL¨K k~b¨D”PZvi Zj wb‡q| Gme AwefvR¨ †iLv I Zj †¶Îdj I AvqZ‡bi cigvYyi g‡Zv| G‡`i‡K Avi fvM Kiv hv‡e bv| wPKb LÐ w`‡q †Kcjvi wVK †hfv‡e e¨v‡i‡ji AvqZb †g‡cwQ‡jb, Kvfvwj‡qwi †mfv‡eB AmxgmsL¨K AwefvR¨ k~b¨‡K †hvM K‡i R¨vgwZK e¯‘i †¶Îdj ev AvqZb †ei K‡ib| </w:t>
       </w:r>
     </w:p>
@@ -14454,24 +14019,6 @@
           <w:sz w:val="26"/>
           <w:szCs w:val="26"/>
         </w:rPr>
-      </w:r>
-    </w:p>
-    <w:p>
-      <w:pPr>
-        <w:pStyle w:val="Normal"/>
-        <w:spacing w:before="0" w:after="200"/>
-        <w:rPr>
-          <w:rFonts w:ascii="SutonnyMJ" w:hAnsi="SutonnyMJ" w:cs="SutonnyMJ"/>
-          <w:sz w:val="26"/>
-          <w:szCs w:val="26"/>
-        </w:rPr>
-      </w:pPr>
-      <w:r>
-        <w:rPr>
-          <w:rFonts w:cs="SutonnyMJ" w:ascii="SutonnyMJ" w:hAnsi="SutonnyMJ"/>
-          <w:sz w:val="26"/>
-          <w:szCs w:val="26"/>
-        </w:rPr>
         <w:t xml:space="preserve">Kvfvwj‡qwii e³e¨ R¨vwgwZK‡`i weeªZ K‡i| k~b¨ †¶Îd‡ji AmxgmsL¨K †iLv †hvM K‡i wØgvwÎK wÎfyR cvIqv hvq bv| GKBfv‡e AmxgmsL¨K k~b AvqZ‡bi Zj †hvM K‡i wÎgvwÎK KvVv‡gv cvIqv hv‡e bv| mgm¨v Avm‡j GKB RvqMvq: Amxg k~‡b¨i †Kv‡bv A_© †bB| Z‡e Kvfvwj‡qwii c×wZ memgq mwVK DËi w`w”Qj| Amxg k~b¨‡K †hvM Kivi hyw³MZ I `vk©wbK mgm¨v MwYZ¨we`iv D‡c¶v K‡ib| Gi KviYI Av‡Q| Amxg ¶y`ª ev AwefvR¨ aviYvi gva¨‡g mgvavb wgjj `xN©w`‡bi GK auvauvi| GUv n‡jv ¯úk©‡Ki mgm¨v| </w:t>
       </w:r>
     </w:p>
@@ -14491,24 +14038,6 @@
           <w:sz w:val="26"/>
           <w:szCs w:val="26"/>
         </w:rPr>
-      </w:r>
-    </w:p>
-    <w:p>
-      <w:pPr>
-        <w:pStyle w:val="Normal"/>
-        <w:spacing w:before="0" w:after="200"/>
-        <w:rPr>
-          <w:rFonts w:ascii="SutonnyMJ" w:hAnsi="SutonnyMJ" w:cs="SutonnyMJ"/>
-          <w:sz w:val="26"/>
-          <w:szCs w:val="26"/>
-        </w:rPr>
-      </w:pPr>
-      <w:r>
-        <w:rPr>
-          <w:rFonts w:cs="SutonnyMJ" w:ascii="SutonnyMJ" w:hAnsi="SutonnyMJ"/>
-          <w:sz w:val="26"/>
-          <w:szCs w:val="26"/>
-        </w:rPr>
         <w:t xml:space="preserve">¯úk©K n‡jv GKwU †iLv, hv †Kv‡bv Kvf©‡K ïay ¯úk© K‡i †mvRv P‡j hvq| gm„Yfv‡e †e‡q Pjv GKwU Kv‡f©i †h‡Kv‡bv we›`y‡ZB Ggb GKwU †iLv _vK‡e hv Kvf©‡K Avj‡Zv K‡i ¯úk© K‡i P‡j hv‡e| Kvf©‡K ¯úk© Ki‡e GKwUgvÎ we›`y‡Z| GUvB ¯úk©K| MwYZwe`iv †`L‡jb, MwZ wb‡q KvR Ki‡Z †M‡j wRwbmUv Lye ¸iæZ¡c~Y©| aiæb, my‡Zvq GKwU ej †eu‡a Avcbvi gv_vi Pvicv‡k †Nviv‡”Qb| ej Nyi‡e e„ËvKvi c‡_| n_vr my‡Zv wQu‡o †M‡j ej GK w`‡K D‡o P‡j hv‡e| Avi G Mgb c_ n‡e ¯úk©K †iLv eivei|ej wb‡¶‡ci mgq †emej †L‡jvqv‡oi evû e„ËPv‡ci c_ †e‡q †Nv‡i| ej †Q‡o †`Iqv gvÎB †mUv P‡j ¯úk©K eivei (wPÎ 24)| Avevi aiæb cvnvo w`‡q Mwo‡q cov ej †Kv_vq G‡m _vg‡e Rvb‡Z n‡j †ei Ki‡Z n‡e †Kv_vq ¯úk©K Abyf~wg‡Ki mgvšÍivj| ¯úk©K †iLv Kg-‡ewk Lvov n‡Z cv‡i| G cwigv‡ci bvg Xvj| c`v_©we`¨vq Av‡Q hvi wKQy ¸iæZ¡c~Y© ˆewkó¨| aiæb, GKwU Kvf© w`‡q GKwU evBmvB‡K‡ji Ae¯’vb cÖKvk Kiv n‡jv| Zvn‡j ¯úk©K †iLvi Xvj e‡j †`‡e †Kv‡bv wbw`©ó we›`y AwZµg Kivi mgq evBmvB‡K‡ji †eM KZ _vK‡e| </w:t>
       </w:r>
     </w:p>
@@ -14516,24 +14045,7 @@
       <w:pPr>
         <w:pStyle w:val="Normal"/>
         <w:spacing w:before="0" w:after="200"/>
-        <w:rPr>
-          <w:rFonts w:ascii="SutonnyMJ" w:hAnsi="SutonnyMJ" w:cs="SutonnyMJ"/>
-          <w:sz w:val="26"/>
-          <w:szCs w:val="26"/>
-        </w:rPr>
-      </w:pPr>
-      <w:r>
-        <w:rPr>
-          <w:rFonts w:cs="SutonnyMJ" w:ascii="SutonnyMJ" w:hAnsi="SutonnyMJ"/>
-          <w:sz w:val="26"/>
-          <w:szCs w:val="26"/>
-        </w:rPr>
-      </w:r>
-    </w:p>
-    <w:p>
-      <w:pPr>
-        <w:pStyle w:val="Normal"/>
-        <w:spacing w:before="0" w:after="200"/>
+        <w:jc w:val="center"/>
         <w:rPr>
           <w:rFonts w:ascii="SutonnyMJ" w:hAnsi="SutonnyMJ" w:cs="SutonnyMJ"/>
           <w:sz w:val="26"/>
@@ -14565,24 +14077,6 @@
           <w:sz w:val="26"/>
           <w:szCs w:val="26"/>
         </w:rPr>
-      </w:r>
-    </w:p>
-    <w:p>
-      <w:pPr>
-        <w:pStyle w:val="Normal"/>
-        <w:spacing w:before="0" w:after="200"/>
-        <w:rPr>
-          <w:rFonts w:ascii="SutonnyMJ" w:hAnsi="SutonnyMJ" w:cs="SutonnyMJ"/>
-          <w:sz w:val="26"/>
-          <w:szCs w:val="26"/>
-        </w:rPr>
-      </w:pPr>
-      <w:r>
-        <w:rPr>
-          <w:rFonts w:cs="SutonnyMJ" w:ascii="SutonnyMJ" w:hAnsi="SutonnyMJ"/>
-          <w:sz w:val="26"/>
-          <w:szCs w:val="26"/>
-        </w:rPr>
         <w:t xml:space="preserve">G Kvi‡YB m‡Zi kZ‡Ki eû MwYZwe` †Kv‡bv Kv‡f©i wbw`©ó we›`y‡Z ¯úk©K †iLvi cwigv‡ci Rb¨ wewfbœ c×wZ D™¢veb K‡ib| G ZvwjKvq Av‡Qb Bfvb‡Rwj÷v Uwi‡mwj, †ib †WKvU©, divwm f`ª‡jvK wc‡qi †W †dg©v (Zuvi †kl Dccv‡`¨i Rb¨ weL¨vZ) Avi Bs‡iR f`ª‡jvK AvBm¨vK e¨v‡iv| Z‡e Kvfvwj‡qwii g‡ZvB me¸‡jv‡ZB Amxg ¶y‡`ªi mgm¨v cvIqv †Mj| </w:t>
       </w:r>
     </w:p>
@@ -14602,24 +14096,6 @@
           <w:sz w:val="26"/>
           <w:szCs w:val="26"/>
         </w:rPr>
-      </w:r>
-    </w:p>
-    <w:p>
-      <w:pPr>
-        <w:pStyle w:val="Normal"/>
-        <w:spacing w:before="0" w:after="200"/>
-        <w:rPr>
-          <w:rFonts w:ascii="SutonnyMJ" w:hAnsi="SutonnyMJ" w:cs="SutonnyMJ"/>
-          <w:sz w:val="26"/>
-          <w:szCs w:val="26"/>
-        </w:rPr>
-      </w:pPr>
-      <w:r>
-        <w:rPr>
-          <w:rFonts w:cs="SutonnyMJ" w:ascii="SutonnyMJ" w:hAnsi="SutonnyMJ"/>
-          <w:sz w:val="26"/>
-          <w:szCs w:val="26"/>
-        </w:rPr>
         <w:t>‡</w:t>
       </w:r>
       <w:r>
@@ -14635,24 +14111,7 @@
       <w:pPr>
         <w:pStyle w:val="Normal"/>
         <w:spacing w:before="0" w:after="200"/>
-        <w:rPr>
-          <w:rFonts w:ascii="SutonnyMJ" w:hAnsi="SutonnyMJ" w:cs="SutonnyMJ"/>
-          <w:sz w:val="26"/>
-          <w:szCs w:val="26"/>
-        </w:rPr>
-      </w:pPr>
-      <w:r>
-        <w:rPr>
-          <w:rFonts w:cs="SutonnyMJ" w:ascii="SutonnyMJ" w:hAnsi="SutonnyMJ"/>
-          <w:sz w:val="26"/>
-          <w:szCs w:val="26"/>
-        </w:rPr>
-      </w:r>
-    </w:p>
-    <w:p>
-      <w:pPr>
-        <w:pStyle w:val="Normal"/>
-        <w:spacing w:before="0" w:after="200"/>
+        <w:jc w:val="center"/>
         <w:rPr>
           <w:rFonts w:ascii="SutonnyMJ" w:hAnsi="SutonnyMJ" w:cs="SutonnyMJ"/>
           <w:sz w:val="26"/>
@@ -14684,24 +14143,6 @@
           <w:sz w:val="26"/>
           <w:szCs w:val="26"/>
         </w:rPr>
-      </w:r>
-    </w:p>
-    <w:p>
-      <w:pPr>
-        <w:pStyle w:val="Normal"/>
-        <w:spacing w:before="0" w:after="200"/>
-        <w:rPr>
-          <w:rFonts w:ascii="SutonnyMJ" w:hAnsi="SutonnyMJ" w:cs="SutonnyMJ"/>
-          <w:sz w:val="26"/>
-          <w:szCs w:val="26"/>
-        </w:rPr>
-      </w:pPr>
-      <w:r>
-        <w:rPr>
-          <w:rFonts w:cs="SutonnyMJ" w:ascii="SutonnyMJ" w:hAnsi="SutonnyMJ"/>
-          <w:sz w:val="26"/>
-          <w:szCs w:val="26"/>
-        </w:rPr>
         <w:t xml:space="preserve">GKwU †iLvi me‡P‡q ¸iæZ¡c~Y© ˆewkó¨ Gi Xvj| Xvj gvcvi Rb¨ MwYZwe`iv †`‡Lb GKwU wbw`©ó `~i‡Z¡ GKwU †iLv KZ DuPy‡Z DVj| †hgb aiæb, GKwU cvnv‡o Avcwb c~e© w`‡K Mvwo Pvjv‡”Qb| cÖwZ gvBj c~‡e© †h‡Z †h‡Z Avcwb Aa©gvBj gvBj Dc‡i DV‡Qb| Ggb cvnv‡oi Xvj gvcv Lye mnR| Avcwb f~wgi mgvšÍiv‡j †h‡Z GK gvBj wM‡q Dc‡i D‡V‡Qb A‡a©K gvBj| GB A‡a©K gvBjB GB cvnv‡oi Xvj| MwY‡Zi fvlvq G Xv‡ji gvb 1/2| GKB K_v Lv‡U †iLvi Rb¨I| †iLvi Xvj gvcvi Rb¨ †`L‡Z n‡e wbw`©ó Abyf~wgK `~iZ¡ (Δx) cvi n‡Z n‡Z KZUyKz Ic‡i I‡V (Δy)| †iLvi Xvj ZvB n‡e Δy/Δx| </w:t>
       </w:r>
     </w:p>
@@ -14721,24 +14162,6 @@
           <w:sz w:val="26"/>
           <w:szCs w:val="26"/>
         </w:rPr>
-      </w:r>
-    </w:p>
-    <w:p>
-      <w:pPr>
-        <w:pStyle w:val="Normal"/>
-        <w:spacing w:before="0" w:after="200"/>
-        <w:rPr>
-          <w:rFonts w:ascii="SutonnyMJ" w:hAnsi="SutonnyMJ" w:cs="SutonnyMJ"/>
-          <w:sz w:val="26"/>
-          <w:szCs w:val="26"/>
-        </w:rPr>
-      </w:pPr>
-      <w:r>
-        <w:rPr>
-          <w:rFonts w:cs="SutonnyMJ" w:ascii="SutonnyMJ" w:hAnsi="SutonnyMJ"/>
-          <w:sz w:val="26"/>
-          <w:szCs w:val="26"/>
-        </w:rPr>
         <w:t xml:space="preserve">¯úk©K †iLvi Xvj wnmve Ki‡Z †M‡j k~b¨ KvQvKvwQ gvb †ei Kivi cÖwµqvUv‡K aŸsm K‡i †`q| ¯úk©K †iLvi Avmbœ gvb hZ fvj n‡Z _v‡K, Avmbœ gvb cvIqvi Rb¨ e¨envi Kiv we›`y¸‡jv ZZ KvQvKvwQ n‡Z _v‡K| Zvi gv‡b, we›`y¸‡jvi Abyf~wgK `~i‡Z¡i cv_©‡K¨i (Δx) mv‡_ mv‡_ D”PZvi cv_©K¨I (Δy) k~‡b¨i w`‡K †h‡Z _v‡K| ¯úk©‡Ki Avmbœ gvb wbLyuZ n‡Z _vK‡j Δy/Δx-Gi gvb 0/0-Gi w`‡K †h‡Z _v‡K| k~b¨ w`‡q fvM w`‡j gnvwe‡k¦i †h‡Kv‡bv msL¨v cvIqv m¤¢e| ¯úk©K †iLvi Xv‡ji wK †Kv‡bv A_© Av‡Q? </w:t>
       </w:r>
     </w:p>
@@ -14758,24 +14181,6 @@
           <w:sz w:val="26"/>
           <w:szCs w:val="26"/>
         </w:rPr>
-      </w:r>
-    </w:p>
-    <w:p>
-      <w:pPr>
-        <w:pStyle w:val="Normal"/>
-        <w:spacing w:before="0" w:after="200"/>
-        <w:rPr>
-          <w:rFonts w:ascii="SutonnyMJ" w:hAnsi="SutonnyMJ" w:cs="SutonnyMJ"/>
-          <w:sz w:val="26"/>
-          <w:szCs w:val="26"/>
-        </w:rPr>
-      </w:pPr>
-      <w:r>
-        <w:rPr>
-          <w:rFonts w:cs="SutonnyMJ" w:ascii="SutonnyMJ" w:hAnsi="SutonnyMJ"/>
-          <w:sz w:val="26"/>
-          <w:szCs w:val="26"/>
-        </w:rPr>
         <w:t xml:space="preserve">Amxg ev k~b¨ wb‡q KvR Ki‡Z †M‡jB MwYZwe`iv hyw³i †MvjKauvavq c‡o hvb| e¨v‡i‡ji AvqZb ev cive„‡Ëi †¶Îdj †ei Ki‡Z Zviv Amxg k~b¨‡K †hvM K‡i‡Qb| Kv‡f©i ¯úk©K †ei Ki‡Z Zviv k~b¨‡K fvM w`‡q‡Qb k~b¨ w`‡qB| ¯úk©K I †¶Îdj †ei Kivi g‡Zv mij KvR‡K k~b¨ I Amxg ¯^we‡ivax Kv‡Ri g‡Zv K‡i evwb‡q Qvoj| †QvU mgm¨v g‡b K‡i G‡`i K_v nq‡Zv mevB fy‡jB †hZ| wKšÍ gnvwek¦‡K eyS‡Z n‡j †h Amxg I k~b¨B g~j f~wgKv cvjb K‡i| </w:t>
       </w:r>
     </w:p>
@@ -14801,16 +14206,17 @@
       <w:pPr>
         <w:pStyle w:val="Normal"/>
         <w:spacing w:before="0" w:after="200"/>
-        <w:rPr>
-          <w:rFonts w:ascii="SutonnyMJ" w:hAnsi="SutonnyMJ" w:cs="SutonnyMJ"/>
-          <w:sz w:val="26"/>
-          <w:szCs w:val="26"/>
-        </w:rPr>
-      </w:pPr>
-      <w:r>
-        <w:rPr>
-          <w:rFonts w:cs="SutonnyMJ" w:ascii="SutonnyMJ" w:hAnsi="SutonnyMJ"/>
-          <w:sz w:val="26"/>
+        <w:jc w:val="center"/>
+        <w:rPr>
+          <w:rFonts w:ascii="SutonnyMJ" w:hAnsi="SutonnyMJ" w:cs="SutonnyMJ"/>
+          <w:sz w:val="30"/>
+          <w:szCs w:val="26"/>
+        </w:rPr>
+      </w:pPr>
+      <w:r>
+        <w:rPr>
+          <w:rFonts w:cs="SutonnyMJ" w:ascii="SutonnyMJ" w:hAnsi="SutonnyMJ"/>
+          <w:sz w:val="30"/>
           <w:szCs w:val="26"/>
         </w:rPr>
         <w:t>k~b¨ I giwg K¨vjKzjvm</w:t>
@@ -14820,33 +14226,21 @@
       <w:pPr>
         <w:pStyle w:val="Normal"/>
         <w:spacing w:before="0" w:after="200"/>
-        <w:rPr>
-          <w:rFonts w:ascii="SutonnyMJ" w:hAnsi="SutonnyMJ" w:cs="SutonnyMJ"/>
-          <w:sz w:val="26"/>
-          <w:szCs w:val="26"/>
-        </w:rPr>
-      </w:pPr>
-      <w:r>
-        <w:rPr>
-          <w:rFonts w:cs="SutonnyMJ" w:ascii="SutonnyMJ" w:hAnsi="SutonnyMJ"/>
-          <w:sz w:val="26"/>
-          <w:szCs w:val="26"/>
-        </w:rPr>
-      </w:r>
-    </w:p>
-    <w:p>
-      <w:pPr>
-        <w:pStyle w:val="Normal"/>
-        <w:spacing w:before="0" w:after="200"/>
-        <w:rPr>
-          <w:rFonts w:ascii="SutonnyMJ" w:hAnsi="SutonnyMJ" w:cs="SutonnyMJ"/>
-          <w:sz w:val="26"/>
-          <w:szCs w:val="26"/>
-        </w:rPr>
-      </w:pPr>
-      <w:r>
-        <w:rPr>
-          <w:rFonts w:cs="SutonnyMJ" w:ascii="SutonnyMJ" w:hAnsi="SutonnyMJ"/>
+        <w:jc w:val="center"/>
+        <w:rPr>
+          <w:rFonts w:ascii="SutonnyMJ" w:hAnsi="SutonnyMJ" w:cs="SutonnyMJ"/>
+          <w:i/>
+          <w:i/>
+          <w:iCs/>
+          <w:sz w:val="26"/>
+          <w:szCs w:val="26"/>
+        </w:rPr>
+      </w:pPr>
+      <w:r>
+        <w:rPr>
+          <w:rFonts w:cs="SutonnyMJ" w:ascii="SutonnyMJ" w:hAnsi="SutonnyMJ"/>
+          <w:i/>
+          <w:iCs/>
           <w:sz w:val="26"/>
           <w:szCs w:val="26"/>
         </w:rPr>
@@ -14857,6 +14251,7 @@
       <w:pPr>
         <w:pStyle w:val="Normal"/>
         <w:spacing w:before="0" w:after="200"/>
+        <w:jc w:val="right"/>
         <w:rPr>
           <w:rFonts w:ascii="SutonnyMJ" w:hAnsi="SutonnyMJ" w:cs="SutonnyMJ"/>
           <w:sz w:val="26"/>
@@ -14925,24 +14320,6 @@
           <w:sz w:val="26"/>
           <w:szCs w:val="26"/>
         </w:rPr>
-      </w:r>
-    </w:p>
-    <w:p>
-      <w:pPr>
-        <w:pStyle w:val="Normal"/>
-        <w:spacing w:before="0" w:after="200"/>
-        <w:rPr>
-          <w:rFonts w:ascii="SutonnyMJ" w:hAnsi="SutonnyMJ" w:cs="SutonnyMJ"/>
-          <w:sz w:val="26"/>
-          <w:szCs w:val="26"/>
-        </w:rPr>
-      </w:pPr>
-      <w:r>
-        <w:rPr>
-          <w:rFonts w:cs="SutonnyMJ" w:ascii="SutonnyMJ" w:hAnsi="SutonnyMJ"/>
-          <w:sz w:val="26"/>
-          <w:szCs w:val="26"/>
-        </w:rPr>
         <w:t xml:space="preserve">K¨vjKzjv‡mi cÖ_g D™¢veK R‡b¥i ci cÖ_g wbtk¦v‡mi Av‡MB A‡íi Rb¨ gviv hvw”Q‡jb| 1642 mv‡ji eow`‡bi w`b Zuvi Rb¥| g‡qi Mf© †_‡‡K c„w_ex‡Z P‡j Av‌‌‌‡mb ¯^vfvweK mg‡qi Av‡MB nq| †QvÆ GK kixi gyP‡o c„w_exi Av‡jv †`‡Lb AvBR¨vK wbDUb| AvKv‡i GZ †QvU wQ‡jb †h GK wjUv‡ii GKwU g‡MB Zvi RvqMv n‡q †hZ| evev wQ‡jb K…lK| gviv hvb wbDU‡bi R‡b¥i `yB gvm Av‡MB| </w:t>
       </w:r>
     </w:p>
@@ -14962,24 +14339,6 @@
           <w:sz w:val="26"/>
           <w:szCs w:val="26"/>
         </w:rPr>
-      </w:r>
-    </w:p>
-    <w:p>
-      <w:pPr>
-        <w:pStyle w:val="Normal"/>
-        <w:spacing w:before="0" w:after="200"/>
-        <w:rPr>
-          <w:rFonts w:ascii="SutonnyMJ" w:hAnsi="SutonnyMJ" w:cs="SutonnyMJ"/>
-          <w:sz w:val="26"/>
-          <w:szCs w:val="26"/>
-        </w:rPr>
-      </w:pPr>
-      <w:r>
-        <w:rPr>
-          <w:rFonts w:cs="SutonnyMJ" w:ascii="SutonnyMJ" w:hAnsi="SutonnyMJ"/>
-          <w:sz w:val="26"/>
-          <w:szCs w:val="26"/>
-        </w:rPr>
         <w:t>‡</w:t>
       </w:r>
       <w:r>
@@ -14988,25 +14347,23 @@
           <w:sz w:val="26"/>
           <w:szCs w:val="26"/>
         </w:rPr>
-        <w:t xml:space="preserve">Q‡j‡ejvUv KvwU‡q‡Qb Aw¯’iZvi2 ga¨ w`‡q| gv †P‡qwQ‡jb wbDUbI †hb eo n‡q K…wlKv‡R hy³ nq| 1660-Gi `k‡K K¨vgweª‡R fwZ© nb| cov‡kvbvq fvj K‡ib| K‡qK eQ‡ii g‡a¨B ¯úk©K mgm¨v mgvav‡bi GKwU wbqgZvwš¿K c×wZ †ei K‡ib| †h‡Kv‡bv gm„Y Kv‡f©i †h‡Kv‡bv we›`yi ¯úk©K †ei Ki‡Z cvi‡Zb wZwb| G KvRUv K¨vjKzjv‡mi A‡a©K| bvg AšÍixKiY ev e¨eKjb (differentiation)| Z‡e Avgiv AvR e¨veKjb †hfv‡e wjwL, wbDU‡bi c×wZ Zv †_‡K A‡bKUvB Avjv`v wQj| </w:t>
-      </w:r>
-    </w:p>
-    <w:p>
-      <w:pPr>
-        <w:pStyle w:val="Normal"/>
-        <w:spacing w:before="0" w:after="200"/>
-        <w:rPr>
-          <w:rFonts w:ascii="SutonnyMJ" w:hAnsi="SutonnyMJ" w:cs="SutonnyMJ"/>
-          <w:sz w:val="26"/>
-          <w:szCs w:val="26"/>
-        </w:rPr>
-      </w:pPr>
-      <w:r>
-        <w:rPr>
-          <w:rFonts w:cs="SutonnyMJ" w:ascii="SutonnyMJ" w:hAnsi="SutonnyMJ"/>
-          <w:sz w:val="26"/>
-          <w:szCs w:val="26"/>
-        </w:rPr>
+        <w:t>Q‡j‡ejvUv KvwU‡q‡Qb Aw¯’iZvi2 ga¨ w`‡q| gv †P‡qwQ‡jb wbDUbI †hb eo n‡q K…wlKv‡R hy³ nq| 1660-Gi `k‡K K¨vgweª‡R fwZ© nb| cov‡kvbvq fvj K‡ib| K‡qK eQ‡ii g‡a¨B ¯úk©K mgm¨v mgvav‡bi GKwU wbqgZvwš¿K c×wZ †ei K‡ib| †h‡Kv‡bv gm„Y Kv‡f©i †h‡Kv‡bv we›`yi ¯úk©K †ei Ki‡Z cvi‡Zb wZwb| G KvRUv K¨vjKzjv‡mi A‡a©K| bvg AšÍixKiY ev e¨eKjb (</w:t>
+      </w:r>
+      <w:r>
+        <w:rPr>
+          <w:rFonts w:cs="SutonnyMJ" w:ascii="Arial" w:hAnsi="Arial"/>
+          <w:sz w:val="26"/>
+          <w:szCs w:val="26"/>
+        </w:rPr>
+        <w:t>differentiation</w:t>
+      </w:r>
+      <w:r>
+        <w:rPr>
+          <w:rFonts w:cs="SutonnyMJ" w:ascii="SutonnyMJ" w:hAnsi="SutonnyMJ"/>
+          <w:sz w:val="26"/>
+          <w:szCs w:val="26"/>
+        </w:rPr>
+        <w:t xml:space="preserve">)| Z‡e Avgiv AvR e¨veKjb †hfv‡e wjwL, wbDU‡bi c×wZ Zv †_‡K A‡bKUvB Avjv`v wQj| </w:t>
       </w:r>
     </w:p>
     <w:p>
@@ -15033,32 +14390,14 @@
         <w:pStyle w:val="Normal"/>
         <w:spacing w:before="0" w:after="200"/>
         <w:rPr>
-          <w:rFonts w:ascii="SutonnyMJ" w:hAnsi="SutonnyMJ" w:cs="SutonnyMJ"/>
-          <w:sz w:val="26"/>
-          <w:szCs w:val="26"/>
-        </w:rPr>
-      </w:pPr>
-      <w:r>
-        <w:rPr>
-          <w:rFonts w:cs="SutonnyMJ" w:ascii="SutonnyMJ" w:hAnsi="SutonnyMJ"/>
-          <w:sz w:val="26"/>
-          <w:szCs w:val="26"/>
-        </w:rPr>
-      </w:r>
-    </w:p>
-    <w:p>
-      <w:pPr>
-        <w:pStyle w:val="Normal"/>
-        <w:spacing w:before="0" w:after="200"/>
-        <w:rPr>
-          <w:rFonts w:ascii="SutonnyMJ" w:hAnsi="SutonnyMJ" w:cs="SutonnyMJ"/>
-          <w:sz w:val="26"/>
-          <w:szCs w:val="26"/>
-        </w:rPr>
-      </w:pPr>
-      <w:r>
-        <w:rPr>
-          <w:rFonts w:cs="SutonnyMJ" w:ascii="SutonnyMJ" w:hAnsi="SutonnyMJ"/>
+          <w:rFonts w:ascii="Arial" w:hAnsi="Arial" w:cs="SutonnyMJ"/>
+          <w:sz w:val="26"/>
+          <w:szCs w:val="26"/>
+        </w:rPr>
+      </w:pPr>
+      <w:r>
+        <w:rPr>
+          <w:rFonts w:cs="SutonnyMJ" w:ascii="Arial" w:hAnsi="Arial"/>
           <w:sz w:val="26"/>
           <w:szCs w:val="26"/>
         </w:rPr>
@@ -15081,24 +14420,6 @@
           <w:sz w:val="26"/>
           <w:szCs w:val="26"/>
         </w:rPr>
-      </w:r>
-    </w:p>
-    <w:p>
-      <w:pPr>
-        <w:pStyle w:val="Normal"/>
-        <w:spacing w:before="0" w:after="200"/>
-        <w:rPr>
-          <w:rFonts w:ascii="SutonnyMJ" w:hAnsi="SutonnyMJ" w:cs="SutonnyMJ"/>
-          <w:sz w:val="26"/>
-          <w:szCs w:val="26"/>
-        </w:rPr>
-      </w:pPr>
-      <w:r>
-        <w:rPr>
-          <w:rFonts w:cs="SutonnyMJ" w:ascii="SutonnyMJ" w:hAnsi="SutonnyMJ"/>
-          <w:sz w:val="26"/>
-          <w:szCs w:val="26"/>
-        </w:rPr>
         <w:t xml:space="preserve">G mgxKi‡Y d¬y‡q›U n‡jv  y I x| wbDUb a‡i †bb, mg‡qi mv‡_ y I x Gi g‡a¨ cwieZ©b ev cÖevn NU‡Q| G‡`i cwieZ©‡bi nvi ev d¬y‡·vb‡K h_vµ‡g ẏ I ẋ Øviv cÖKvk Kiv nq| e¨veKjb Ki‡Z wbDUb cÖZxK wb‡q GKUyLvwb PvZyix K‡i‡Qb| wZwb d¬y‡·vb‡`i cwiewZ©Z n‡Z w`‡q‡Qb| Z‡e †mUv Amxg ¶y`ª nv‡i| Zvi gv‡b wZwb Avm‡j G‡`i‡K cwieZ©b NUv‡bvi ev cÖevwnZ nIqvi Rb¨ †Kv‡bv mgqB †`bwb| wbDU‡bi cÖZx‡K gyn~‡Z©i g‡a¨ y n‡q hv‡e (y+Oẏ), †hfv‡e x n‡q hv‡e (x+Oẋ)| (O A¶i w`‡q cÖevwnZ mg‡qi cwigvY †evSv‡bv n‡q‡Q| GUv cy‡ivcywi k~b¨ bv n‡jI cÖvq k~b¨| Avgiv c‡i AviI †`Le|) mgxKiY Zvn‡j nq Ggb: </w:t>
       </w:r>
     </w:p>
@@ -15118,24 +14439,6 @@
           <w:sz w:val="26"/>
           <w:szCs w:val="26"/>
         </w:rPr>
-      </w:r>
-    </w:p>
-    <w:p>
-      <w:pPr>
-        <w:pStyle w:val="Normal"/>
-        <w:spacing w:before="0" w:after="200"/>
-        <w:rPr>
-          <w:rFonts w:ascii="SutonnyMJ" w:hAnsi="SutonnyMJ" w:cs="SutonnyMJ"/>
-          <w:sz w:val="26"/>
-          <w:szCs w:val="26"/>
-        </w:rPr>
-      </w:pPr>
-      <w:r>
-        <w:rPr>
-          <w:rFonts w:cs="SutonnyMJ" w:ascii="SutonnyMJ" w:hAnsi="SutonnyMJ"/>
-          <w:sz w:val="26"/>
-          <w:szCs w:val="26"/>
-        </w:rPr>
         <w:t>y + Oẏ = (x + Oẋ)2  + (x + Oẋ) + 1</w:t>
       </w:r>
     </w:p>
@@ -15174,24 +14477,6 @@
           <w:sz w:val="26"/>
           <w:szCs w:val="26"/>
         </w:rPr>
-      </w:r>
-    </w:p>
-    <w:p>
-      <w:pPr>
-        <w:pStyle w:val="Normal"/>
-        <w:spacing w:before="0" w:after="200"/>
-        <w:rPr>
-          <w:rFonts w:ascii="SutonnyMJ" w:hAnsi="SutonnyMJ" w:cs="SutonnyMJ"/>
-          <w:sz w:val="26"/>
-          <w:szCs w:val="26"/>
-        </w:rPr>
-      </w:pPr>
-      <w:r>
-        <w:rPr>
-          <w:rFonts w:cs="SutonnyMJ" w:ascii="SutonnyMJ" w:hAnsi="SutonnyMJ"/>
-          <w:sz w:val="26"/>
-          <w:szCs w:val="26"/>
-        </w:rPr>
         <w:t xml:space="preserve">y + Oẏ = x2+ 2x(Oẋ)  + (Oẋ)2 + (x + Oẋ) + 1  </w:t>
       </w:r>
     </w:p>
@@ -15230,24 +14515,6 @@
           <w:sz w:val="26"/>
           <w:szCs w:val="26"/>
         </w:rPr>
-      </w:r>
-    </w:p>
-    <w:p>
-      <w:pPr>
-        <w:pStyle w:val="Normal"/>
-        <w:spacing w:before="0" w:after="200"/>
-        <w:rPr>
-          <w:rFonts w:ascii="SutonnyMJ" w:hAnsi="SutonnyMJ" w:cs="SutonnyMJ"/>
-          <w:sz w:val="26"/>
-          <w:szCs w:val="26"/>
-        </w:rPr>
-      </w:pPr>
-      <w:r>
-        <w:rPr>
-          <w:rFonts w:cs="SutonnyMJ" w:ascii="SutonnyMJ" w:hAnsi="SutonnyMJ"/>
-          <w:sz w:val="26"/>
-          <w:szCs w:val="26"/>
-        </w:rPr>
         <w:t xml:space="preserve">y+Oẏ = (x2 + x +1) + 2x(Oẋ) + 1(Oẋ) + (Oẋ)2  </w:t>
       </w:r>
     </w:p>
@@ -15267,24 +14534,6 @@
           <w:sz w:val="26"/>
           <w:szCs w:val="26"/>
         </w:rPr>
-      </w:r>
-    </w:p>
-    <w:p>
-      <w:pPr>
-        <w:pStyle w:val="Normal"/>
-        <w:spacing w:before="0" w:after="200"/>
-        <w:rPr>
-          <w:rFonts w:ascii="SutonnyMJ" w:hAnsi="SutonnyMJ" w:cs="SutonnyMJ"/>
-          <w:sz w:val="26"/>
-          <w:szCs w:val="26"/>
-        </w:rPr>
-      </w:pPr>
-      <w:r>
-        <w:rPr>
-          <w:rFonts w:cs="SutonnyMJ" w:ascii="SutonnyMJ" w:hAnsi="SutonnyMJ"/>
-          <w:sz w:val="26"/>
-          <w:szCs w:val="26"/>
-        </w:rPr>
         <w:t xml:space="preserve">GLb y = (x2 + x +1) nIqvq mgxKi‡Yi Dfq cvk †_‡K GUv‡K ev` †`Iqv hvq| evwK _v‡K </w:t>
       </w:r>
     </w:p>
@@ -15304,24 +14553,6 @@
           <w:sz w:val="26"/>
           <w:szCs w:val="26"/>
         </w:rPr>
-      </w:r>
-    </w:p>
-    <w:p>
-      <w:pPr>
-        <w:pStyle w:val="Normal"/>
-        <w:spacing w:before="0" w:after="200"/>
-        <w:rPr>
-          <w:rFonts w:ascii="SutonnyMJ" w:hAnsi="SutonnyMJ" w:cs="SutonnyMJ"/>
-          <w:sz w:val="26"/>
-          <w:szCs w:val="26"/>
-        </w:rPr>
-      </w:pPr>
-      <w:r>
-        <w:rPr>
-          <w:rFonts w:cs="SutonnyMJ" w:ascii="SutonnyMJ" w:hAnsi="SutonnyMJ"/>
-          <w:sz w:val="26"/>
-          <w:szCs w:val="26"/>
-        </w:rPr>
         <w:t xml:space="preserve">Oẏ = 2x(Oẋ) + 1(Oẋ) + (Oẋ)2 </w:t>
       </w:r>
     </w:p>
@@ -15341,24 +14572,6 @@
           <w:sz w:val="26"/>
           <w:szCs w:val="26"/>
         </w:rPr>
-      </w:r>
-    </w:p>
-    <w:p>
-      <w:pPr>
-        <w:pStyle w:val="Normal"/>
-        <w:spacing w:before="0" w:after="200"/>
-        <w:rPr>
-          <w:rFonts w:ascii="SutonnyMJ" w:hAnsi="SutonnyMJ" w:cs="SutonnyMJ"/>
-          <w:sz w:val="26"/>
-          <w:szCs w:val="26"/>
-        </w:rPr>
-      </w:pPr>
-      <w:r>
-        <w:rPr>
-          <w:rFonts w:cs="SutonnyMJ" w:ascii="SutonnyMJ" w:hAnsi="SutonnyMJ"/>
-          <w:sz w:val="26"/>
-          <w:szCs w:val="26"/>
-        </w:rPr>
         <w:t xml:space="preserve">Avi Gic‡iB Av‡m †mB wekªx †KŠkjUv| wbDUb ej‡jb Oẋ A‡bK †QvU| (Oẋ)2 †m Zyjbvq AviI A‡bK A‡bK †QvU| GwU ivwkgvjv †_‡K DavI n‡q hv‡e| g~jZ GUv k~b¨ Ges D‡c¶Yxq| Zvn‡j _v‡K: </w:t>
       </w:r>
     </w:p>
@@ -15378,24 +14591,6 @@
           <w:sz w:val="26"/>
           <w:szCs w:val="26"/>
         </w:rPr>
-      </w:r>
-    </w:p>
-    <w:p>
-      <w:pPr>
-        <w:pStyle w:val="Normal"/>
-        <w:spacing w:before="0" w:after="200"/>
-        <w:rPr>
-          <w:rFonts w:ascii="SutonnyMJ" w:hAnsi="SutonnyMJ" w:cs="SutonnyMJ"/>
-          <w:sz w:val="26"/>
-          <w:szCs w:val="26"/>
-        </w:rPr>
-      </w:pPr>
-      <w:r>
-        <w:rPr>
-          <w:rFonts w:cs="SutonnyMJ" w:ascii="SutonnyMJ" w:hAnsi="SutonnyMJ"/>
-          <w:sz w:val="26"/>
-          <w:szCs w:val="26"/>
-        </w:rPr>
         <w:t xml:space="preserve">Oẏ = 2x(Oẋ) + 1(Oẋ) </w:t>
       </w:r>
     </w:p>
@@ -15415,24 +14610,6 @@
           <w:sz w:val="26"/>
           <w:szCs w:val="26"/>
         </w:rPr>
-      </w:r>
-    </w:p>
-    <w:p>
-      <w:pPr>
-        <w:pStyle w:val="Normal"/>
-        <w:spacing w:before="0" w:after="200"/>
-        <w:rPr>
-          <w:rFonts w:ascii="SutonnyMJ" w:hAnsi="SutonnyMJ" w:cs="SutonnyMJ"/>
-          <w:sz w:val="26"/>
-          <w:szCs w:val="26"/>
-        </w:rPr>
-      </w:pPr>
-      <w:r>
-        <w:rPr>
-          <w:rFonts w:cs="SutonnyMJ" w:ascii="SutonnyMJ" w:hAnsi="SutonnyMJ"/>
-          <w:sz w:val="26"/>
-          <w:szCs w:val="26"/>
-        </w:rPr>
         <w:t xml:space="preserve">Zvi gv‡b Oẏ/Oẋ = 2x +1, hv Kvf©wUi †h‡Kv‡bv we›`y‡Z ¯úk©K †iLvi Xvj (wPÎ 26)| Amxg ¶y`ª mgqKvj O mgxKiY †_‡K S‡i hvq| Oẏ/Oẋ n‡q hvq ẏ/ẋ| O wb‡q Avi fveviB `iKvi †bB| </w:t>
       </w:r>
     </w:p>
@@ -15452,24 +14629,6 @@
           <w:sz w:val="26"/>
           <w:szCs w:val="26"/>
         </w:rPr>
-      </w:r>
-    </w:p>
-    <w:p>
-      <w:pPr>
-        <w:pStyle w:val="Normal"/>
-        <w:spacing w:before="0" w:after="200"/>
-        <w:rPr>
-          <w:rFonts w:ascii="SutonnyMJ" w:hAnsi="SutonnyMJ" w:cs="SutonnyMJ"/>
-          <w:sz w:val="26"/>
-          <w:szCs w:val="26"/>
-        </w:rPr>
-      </w:pPr>
-      <w:r>
-        <w:rPr>
-          <w:rFonts w:cs="SutonnyMJ" w:ascii="SutonnyMJ" w:hAnsi="SutonnyMJ"/>
-          <w:sz w:val="26"/>
-          <w:szCs w:val="26"/>
-        </w:rPr>
         <w:t xml:space="preserve">G †KŠk‡j †g‡j mwVK DËi| wKš‘ ivwk DavI K‡i †`Iqvi e¨vcviUv weåvwšÍKi| wbDU‡bi K_v Abymv‡i (Oẋ)2, (Oẋ)3, Oẋ Gi D”PNvZ¸‡jv hw` k~b¨-B, Z‡e †Zv Oẋ wb‡RI k~b¨ n‡e3| Ab¨w`‡K, Oẋ k~b¨ n‡j †k‡li w`‡K Avgiv †h Oẋ w`‡q fvM w`‡qwQ †mUv Avm‡j k~b¨ w`‡q fvM †`Iqvi-B bvgvšÍi| GKB K_v Lv‡U GK`g †kl av‡ci †¶‡Î| GLv‡bI Oẏ/Oẋ fMvs‡ki ni I je †_‡K O-‡K ev` †`Iqvi Rb¨ Avgiv k~b¨ w`‡q fvM w`‡qwQ| k~b¨ w`‡q fvM †`Iqv MvwYwZK hyw³‡Z wbwl× KvR| </w:t>
       </w:r>
     </w:p>
@@ -15477,24 +14636,7 @@
       <w:pPr>
         <w:pStyle w:val="Normal"/>
         <w:spacing w:before="0" w:after="200"/>
-        <w:rPr>
-          <w:rFonts w:ascii="SutonnyMJ" w:hAnsi="SutonnyMJ" w:cs="SutonnyMJ"/>
-          <w:sz w:val="26"/>
-          <w:szCs w:val="26"/>
-        </w:rPr>
-      </w:pPr>
-      <w:r>
-        <w:rPr>
-          <w:rFonts w:cs="SutonnyMJ" w:ascii="SutonnyMJ" w:hAnsi="SutonnyMJ"/>
-          <w:sz w:val="26"/>
-          <w:szCs w:val="26"/>
-        </w:rPr>
-      </w:r>
-    </w:p>
-    <w:p>
-      <w:pPr>
-        <w:pStyle w:val="Normal"/>
-        <w:spacing w:before="0" w:after="200"/>
+        <w:jc w:val="center"/>
         <w:rPr>
           <w:rFonts w:ascii="SutonnyMJ" w:hAnsi="SutonnyMJ" w:cs="SutonnyMJ"/>
           <w:sz w:val="26"/>
@@ -15526,24 +14668,6 @@
           <w:sz w:val="26"/>
           <w:szCs w:val="26"/>
         </w:rPr>
-      </w:r>
-    </w:p>
-    <w:p>
-      <w:pPr>
-        <w:pStyle w:val="Normal"/>
-        <w:spacing w:before="0" w:after="200"/>
-        <w:rPr>
-          <w:rFonts w:ascii="SutonnyMJ" w:hAnsi="SutonnyMJ" w:cs="SutonnyMJ"/>
-          <w:sz w:val="26"/>
-          <w:szCs w:val="26"/>
-        </w:rPr>
-      </w:pPr>
-      <w:r>
-        <w:rPr>
-          <w:rFonts w:cs="SutonnyMJ" w:ascii="SutonnyMJ" w:hAnsi="SutonnyMJ"/>
-          <w:sz w:val="26"/>
-          <w:szCs w:val="26"/>
-        </w:rPr>
         <w:t xml:space="preserve">wbDU‡bi d¬y‡·vb c×wZ wQj LyeB weåvwšÍKi| GUv Ki‡Z wM‡q Avkªq †bIqv n‡q‡Q GKwU A‰ea MvwYwZK cÖwµqvi| wKš‘ Gi wQj wekvj GK myweav| G c×wZ ev¯Í‡e Kvh©Ki| d¬y‡·vb c×wZ mgvavb K‡i‡Q ¯úk©‡Ki mgm¨v| mgvavb K‡i‡Q †¶Îd‡ji mgm¨vI| †Kv‡bv Kvf© ev †iLv Øviv Ave× As‡ki †¶Îdj †ei Ki‡Z n‡j Ki‡Z n‡e e¨veKj‡bi wecixZ KvR| hv‡K Avgiv ewj †hvMRxKiY (integration)| y = x2 + x + 1 mgxKiYK e¨veKjb Ki‡j ¯úk©‡Ki Xvj 2x +1 cvIqv hvq| †Zgwb 2x +1 †K †hvMRxKiY Ki‡j Kvf© Øviv Ave× †¶‡Îi †¶Îd‡ji m~Î cvIqv hvq| G m~Î n‡jv y = x2 + x + 1| `ywU mxgv x = a Ges x = b Gi g‡a¨ Kvf©wUi †¶Îdj n‡e (b2 + b +1) – (a2 + a+1) (wPÎ 27)| (mwVK K‡i ej‡j m~ÎUv Avm‡j y = x2 + x + c), †hLv‡b c GKwU B”Qvg~jK (arbitrary) aªæeK| e¨veKj‡bi gva¨‡g Z_¨ nvwi‡q hvq| Avi ZvB †hvMRxKiY GK`g wbLyuZ dj w`‡Z cv‡i bv| Zv †c‡Z n‡j `ywU mxgvi (a, b) gvb w`‡q w`‡Z n‡e|) </w:t>
       </w:r>
     </w:p>
@@ -15563,24 +14687,6 @@
           <w:sz w:val="26"/>
           <w:szCs w:val="26"/>
         </w:rPr>
-      </w:r>
-    </w:p>
-    <w:p>
-      <w:pPr>
-        <w:pStyle w:val="Normal"/>
-        <w:spacing w:before="0" w:after="200"/>
-        <w:rPr>
-          <w:rFonts w:ascii="SutonnyMJ" w:hAnsi="SutonnyMJ" w:cs="SutonnyMJ"/>
-          <w:sz w:val="26"/>
-          <w:szCs w:val="26"/>
-        </w:rPr>
-      </w:pPr>
-      <w:r>
-        <w:rPr>
-          <w:rFonts w:cs="SutonnyMJ" w:ascii="SutonnyMJ" w:hAnsi="SutonnyMJ"/>
-          <w:sz w:val="26"/>
-          <w:szCs w:val="26"/>
-        </w:rPr>
         <w:t xml:space="preserve">K¨vjKzjvm n‡jv `ywU DcKi‡Yi mgv‡ek: †hvMRxKiY I AšÍixKiY| n¨uv, k~b¨ I Amxg wb‡q †Lj‡Z wM‡q wbDUb MwY‡Zi wKQy wbqg †f‡O‡Qb| wKš‘ K¨vjKzjvm wQj gvivZ¥K kw³kvjx GK A¯¿| †Kv‡bv MwYZwe`B G‡K D‡c¶v Ki‡Z cvi‡jb bv| </w:t>
       </w:r>
     </w:p>
@@ -15600,24 +14706,6 @@
           <w:sz w:val="26"/>
           <w:szCs w:val="26"/>
         </w:rPr>
-      </w:r>
-    </w:p>
-    <w:p>
-      <w:pPr>
-        <w:pStyle w:val="Normal"/>
-        <w:spacing w:before="0" w:after="200"/>
-        <w:rPr>
-          <w:rFonts w:ascii="SutonnyMJ" w:hAnsi="SutonnyMJ" w:cs="SutonnyMJ"/>
-          <w:sz w:val="26"/>
-          <w:szCs w:val="26"/>
-        </w:rPr>
-      </w:pPr>
-      <w:r>
-        <w:rPr>
-          <w:rFonts w:cs="SutonnyMJ" w:ascii="SutonnyMJ" w:hAnsi="SutonnyMJ"/>
-          <w:sz w:val="26"/>
-          <w:szCs w:val="26"/>
-        </w:rPr>
         <w:t xml:space="preserve">cÖK…wZ K_v e‡j mgxKi‡Yi fvlvq| A™¢yZ GK KvKZvjxq e¨vcvi| MwY‡Zi wbqg ˆZwi n‡qwQj †fov ¸b‡Z Avi Rwgi cwigvc Ki‡Z wM‡q| Avevi GB wbqg¸‡jv w`‡qB P‡j gnvwe‡k¦i KvR| cÖvK…wZK m~‡Îi cÖKvk cvq MvwYwZK mgxKi‡Yi gva¨‡g| Avi mgxKiY GK A‡_© GKwU hš¿| hv‡Z GKwU msL¨v w`‡j Av‡iKwU msL¨v cvIqv hv‡e| cÖvPxbKv‡jI gvbyl mgxKi‡Yi wKQy wbqg RvbZ| †hgb wjfvi ev Pvch‡š¿i m~Î| Z‡e ˆeÁvwbK wecø‡ei m~Pbv n‡j G‡Ki ci m~‡Îi Avwef©ve n‡Z _vKj| †Kcjv‡ii Z„Zxq m~‡Îi K_vB aiæb| G †_‡K Rvbv hvq, MÖniv K¶c‡_ cy‡iv Ny‡i Avm‡Z KZ mgq jvM‡e| G mgqUv n‡jv r3/t2 = k, †hLv‡b t n‡jv mgq, `~iZ¡ r Ges k GKwU aªæeK| </w:t>
       </w:r>
     </w:p>
@@ -15637,24 +14725,6 @@
           <w:sz w:val="26"/>
           <w:szCs w:val="26"/>
         </w:rPr>
-      </w:r>
-    </w:p>
-    <w:p>
-      <w:pPr>
-        <w:pStyle w:val="Normal"/>
-        <w:spacing w:before="0" w:after="200"/>
-        <w:rPr>
-          <w:rFonts w:ascii="SutonnyMJ" w:hAnsi="SutonnyMJ" w:cs="SutonnyMJ"/>
-          <w:sz w:val="26"/>
-          <w:szCs w:val="26"/>
-        </w:rPr>
-      </w:pPr>
-      <w:r>
-        <w:rPr>
-          <w:rFonts w:cs="SutonnyMJ" w:ascii="SutonnyMJ" w:hAnsi="SutonnyMJ"/>
-          <w:sz w:val="26"/>
-          <w:szCs w:val="26"/>
-        </w:rPr>
         <w:t xml:space="preserve">1662 mv‡j ievU© e‡qj †`Lvb, Ave× cv‡Îi M¨v‡m evB‡i †_‡K Pvc w`‡j †fZ‡i Pvc evo‡e| gRvi e¨vcvi n‡jv Pvc p I AvqZb v-Gi ¸Ydj memgq aªæe _v‡K| pv = k †hLv‡b k aªæeK| 1676 mvj| ievU© ûK †`‡Lb w¯úªs‡qi ej f cvIqv hvq FYvZ¥K aªæeK (-k) †K `~iZ¡ x w`‡q ¸Y K‡i| gv‡b f = -kx, †hLv‡b x n‡jv w¯úªs‡K †U‡b hZUv evov‡bvi cwigvY| cÖ_gw`‡Ki GB mgxKiY-m~Î¸‡jv w`‡q mij m¤úK© Lye `viæYfv‡e cÖKvk Kiv m¤¢e nw”Qj| wKš‘ mgxKi‡Yi Av‡Q mxgve×Zv| G‡`i AcwieZ©bxqZvB G‡`i mve©Rbxb m~Î nIqvi c‡_ evav| </w:t>
       </w:r>
     </w:p>
@@ -15662,24 +14732,7 @@
       <w:pPr>
         <w:pStyle w:val="Normal"/>
         <w:spacing w:before="0" w:after="200"/>
-        <w:rPr>
-          <w:rFonts w:ascii="SutonnyMJ" w:hAnsi="SutonnyMJ" w:cs="SutonnyMJ"/>
-          <w:sz w:val="26"/>
-          <w:szCs w:val="26"/>
-        </w:rPr>
-      </w:pPr>
-      <w:r>
-        <w:rPr>
-          <w:rFonts w:cs="SutonnyMJ" w:ascii="SutonnyMJ" w:hAnsi="SutonnyMJ"/>
-          <w:sz w:val="26"/>
-          <w:szCs w:val="26"/>
-        </w:rPr>
-      </w:r>
-    </w:p>
-    <w:p>
-      <w:pPr>
-        <w:pStyle w:val="Normal"/>
-        <w:spacing w:before="0" w:after="200"/>
+        <w:jc w:val="center"/>
         <w:rPr>
           <w:rFonts w:ascii="SutonnyMJ" w:hAnsi="SutonnyMJ" w:cs="SutonnyMJ"/>
           <w:sz w:val="26"/>
@@ -15711,24 +14764,6 @@
           <w:sz w:val="26"/>
           <w:szCs w:val="26"/>
         </w:rPr>
-      </w:r>
-    </w:p>
-    <w:p>
-      <w:pPr>
-        <w:pStyle w:val="Normal"/>
-        <w:spacing w:before="0" w:after="200"/>
-        <w:rPr>
-          <w:rFonts w:ascii="SutonnyMJ" w:hAnsi="SutonnyMJ" w:cs="SutonnyMJ"/>
-          <w:sz w:val="26"/>
-          <w:szCs w:val="26"/>
-        </w:rPr>
-      </w:pPr>
-      <w:r>
-        <w:rPr>
-          <w:rFonts w:cs="SutonnyMJ" w:ascii="SutonnyMJ" w:hAnsi="SutonnyMJ"/>
-          <w:sz w:val="26"/>
-          <w:szCs w:val="26"/>
-        </w:rPr>
         <w:t xml:space="preserve">D`vniY wn‡m‡e ¯‹yjRxe‡b c‡o Avmv GKUv weL¨vZ mgxKiY †`Lv hvK| GUv †_‡K †`Lv hvq, GKwU wbw`©ó (constant) †eM v wb‡q Pj‡j t mgq c‡i KZ `~i (x) †cuŠQ‡Z cvi‡eb| †m `~iZ¡Uv n‡jv x = vt| cÖwZ NÈvq AwZµvšÍ `~iZ¡‡K mgq w`‡q ¸Y Ki‡jB cvIqv hv‡e `~iZ¡| GK kni †_‡K Av‡iK kn‡i wbw`©ó †e‡M †h‡Z KZ mgq jvM‡e Zv †ei Ki‡Z G mgxKiY `viæY Kvh©Ki| †hgb  NÈvq 120 gvBj †e‡M Pj‡j 60 gvBj †h‡Z mgq jvM‡e 30 wgwbU| wKš‘ ev¯Í‡e KqUv wRwbm wbw`©ó †e‡M P‡j? Dci †_‡K GKwU ej †Q‡o w`‡j Gi †eM µ‡gB evo‡e| G‡¶‡Î x = vt m~Î GK`g fyj| (w¯’ive¯’v †_‡K) cwZZ e‡ji †¶‡Î m~Î n‡e x = gt2/2, †hLv‡b g n‡jv gnvKl©xq Z¡iY| Avevi e‡ji Ici µ‡gB †ewk ej (Ges †m Kvi‡Y Z¡iY, gv‡b †e‡Mi e„w×) cÖ‡qvM Ki‡j x n‡e t3/3-Gi g‡Zv wKQy| †eM‡K mgq w`‡q ¸Y K‡i `~iZ¡ cvIqv mve©Rbxb †Kv‡bv m~Î bq| mKj †¶‡Î G‡K cÖ‡qvM Kiv P‡j bv| </w:t>
       </w:r>
     </w:p>
@@ -15748,43 +14783,23 @@
           <w:sz w:val="26"/>
           <w:szCs w:val="26"/>
         </w:rPr>
-      </w:r>
-    </w:p>
-    <w:p>
-      <w:pPr>
-        <w:pStyle w:val="Normal"/>
-        <w:spacing w:before="0" w:after="200"/>
-        <w:rPr>
-          <w:rFonts w:ascii="SutonnyMJ" w:hAnsi="SutonnyMJ" w:cs="SutonnyMJ"/>
-          <w:sz w:val="26"/>
-          <w:szCs w:val="26"/>
-        </w:rPr>
-      </w:pPr>
-      <w:r>
-        <w:rPr>
-          <w:rFonts w:cs="SutonnyMJ" w:ascii="SutonnyMJ" w:hAnsi="SutonnyMJ"/>
-          <w:sz w:val="26"/>
-          <w:szCs w:val="26"/>
-        </w:rPr>
-        <w:t xml:space="preserve">wbDUb K¨vjKzjvm w`‡q G m~Î¸‡jv‡K †Rvov w`‡q GK ¸”Q m~Î evbv‡jb, †h¸‡jv mKj Ae¯’vq I mKj †¶‡Î KvR K‡i| GB cÖ_g weÁvb mv¶vr †cj mve©Rbxb m~‡Îi| †h m~Î †QvU †QvU AvswkK m~Î¸‡jvi †cQ‡b †_‡K KjKvwV bvovq| k~b¨ I Amx‡gi Kvi‡Y MwYZwe`iv Rvb‡Zb, K¨vjKzjv‡mi Mfx‡i jywK‡q Av‡Q ÎæwU| ZeyI Zuviv mn‡RB bZyb GB nvwZqvi jy‡d wb‡jb| mZ¨ K_v n‡jv, cÖK…wZ mvaviY mgxKi‡Yi fvlvq bq, K_v e‡j AšÍiKxq mgxKi‡Yi (differential equation) fvlvq| Avi AšÍiKxq mgxKiY Dc¯’vcb I mgvav‡bi nvwZqviB n‡jv K¨vjKzjvm| </w:t>
-      </w:r>
-    </w:p>
-    <w:p>
-      <w:pPr>
-        <w:pStyle w:val="Normal"/>
-        <w:spacing w:before="0" w:after="200"/>
-        <w:rPr>
-          <w:rFonts w:ascii="SutonnyMJ" w:hAnsi="SutonnyMJ" w:cs="SutonnyMJ"/>
-          <w:sz w:val="26"/>
-          <w:szCs w:val="26"/>
-        </w:rPr>
-      </w:pPr>
-      <w:r>
-        <w:rPr>
-          <w:rFonts w:cs="SutonnyMJ" w:ascii="SutonnyMJ" w:hAnsi="SutonnyMJ"/>
-          <w:sz w:val="26"/>
-          <w:szCs w:val="26"/>
-        </w:rPr>
+        <w:t>wbDUb K¨vjKzjvm w`‡q G m~Î¸‡jv‡K †Rvov w`‡q GK ¸”Q m~Î evbv‡jb, †h¸‡jv mKj Ae¯’vq I mKj †¶‡Î KvR K‡i| GB cÖ_g weÁvb mv¶vr †cj mve©Rbxb m~‡Îi| †h m~Î †QvU †QvU AvswkK m~Î¸‡jvi †cQ‡b †_‡K KjKvwV bvovq| k~b¨ I Amx‡gi Kvi‡Y MwYZwe`iv Rvb‡Zb, K¨vjKzjv‡mi Mfx‡i jywK‡q Av‡Q ÎæwU| ZeyI Zuviv mn‡RB bZyb GB nvwZqvi jy‡d wb‡jb| mZ¨ K_v n‡jv, cÖK…wZ mvaviY mgxKi‡Yi fvlvq bq, K_v e‡j AšÍiKxq mgxKi‡Yi (</w:t>
+      </w:r>
+      <w:r>
+        <w:rPr>
+          <w:rFonts w:cs="SutonnyMJ" w:ascii="Arial" w:hAnsi="Arial"/>
+          <w:sz w:val="26"/>
+          <w:szCs w:val="26"/>
+        </w:rPr>
+        <w:t>differential equation</w:t>
+      </w:r>
+      <w:r>
+        <w:rPr>
+          <w:rFonts w:cs="SutonnyMJ" w:ascii="SutonnyMJ" w:hAnsi="SutonnyMJ"/>
+          <w:sz w:val="26"/>
+          <w:szCs w:val="26"/>
+        </w:rPr>
+        <w:t xml:space="preserve">) fvlvq| Avi AšÍiKxq mgxKiY Dc¯’vcb I mgvav‡bi nvwZqviB n‡jv K¨vjKzjvm| </w:t>
       </w:r>
     </w:p>
     <w:p>
@@ -15822,24 +14837,6 @@
           <w:sz w:val="26"/>
           <w:szCs w:val="26"/>
         </w:rPr>
-      </w:r>
-    </w:p>
-    <w:p>
-      <w:pPr>
-        <w:pStyle w:val="Normal"/>
-        <w:spacing w:before="0" w:after="200"/>
-        <w:rPr>
-          <w:rFonts w:ascii="SutonnyMJ" w:hAnsi="SutonnyMJ" w:cs="SutonnyMJ"/>
-          <w:sz w:val="26"/>
-          <w:szCs w:val="26"/>
-        </w:rPr>
-      </w:pPr>
-      <w:r>
-        <w:rPr>
-          <w:rFonts w:cs="SutonnyMJ" w:ascii="SutonnyMJ" w:hAnsi="SutonnyMJ"/>
-          <w:sz w:val="26"/>
-          <w:szCs w:val="26"/>
-        </w:rPr>
         <w:t xml:space="preserve">wbDU‡bi d¬y‡·vb c×wZi K¨vjKzjvm KvRUv Kij Ae¯’vb, †eM I Z¡i‡Yi g‡Zv wRwbm¸‡jv‡K †Rvov w`‡q| Ae¯’vb‡K x PjK w`‡q cÖKvk K‡iB wZwb eyS‡jb †eM Avm‡j d¬y‡·vb Qvov wKQyB bq| GB d¬y‡·vb‡KB AvaywbK MwY‡Z x Gi †Wwi‡fwUf (derivative) ev AšÍiK (ẋ) e‡j| Avi Z¡iY (ẍ) †e‡Mi (ẋ) AšÍiK  Qvov Avi wKQyB bq| Ae¯’vb †_‡K †eM I †mLvb †_‡K Z¡i‡Y hvIqv Avi Avevi D‡ëv w`‡K wd‡i Avmvi Rb¨ AšÍixKiY (WU evov‡bv) I †hvMRxKiY (WU Kgv‡bv) K‡i †h‡Z n‡e| GB wPý w`‡qB wbDUb GKwUgvÎ mij AšÍiKxq mgxKi‡Yi gva¨‡g gnvwe‡k¦i me e¯‘i MwZ cÖKvk K‡i †d‡jb| mgxKiYUv n‡jv F = mẍ, †hLv‡b F n‡jv e¯‘i Ici cÖhy³ ej Avi m †m e¯‘i fi| (Aek¨ GUv †m A‡_© mve©Rbxb †Kv‡bv m~Î bq| e¯‘i fi aªæe _vK‡jB †Kej GUv mZ¨| wbDU‡bi m~Î AviI mvaviY ms¯‹iY n‡jv F = ṗ, †hLv‡b p n‡jv e¯‘i fi‡eM (momentum) c‡i AvBb÷vBb wbDU‡bi m~‡Î AviI cwigvR©b K‡ib|) Avcbvi Kv‡Q †Kv‡bv e¯‘i Ici cÖhy³ e‡ji mgxKiY _vK‡j AšÍiKxq mgxKiY e‡j †`‡e †m e¯‘Uv wVK Kxfv‡e PjvPj Ki‡e| †hgb gy³fv‡e cošÍ ej cive„Ë c‡_ Pj‡e| Avevi Nl©Ynxb w¯úªs Gw`K-Iw`K †`vj Lv‡e wPiKvj| Avi Nl©Y _vK‡j w¯úªs ax‡i ax‡i w¯’i n‡q hv‡e (wPÎ 28)| G djvdj¸‡jv‡K Avjv`v Avjv`v g‡b n‡jI Giv GKB AšÍiKxq mgxKiY †g‡b KvR K‡i| </w:t>
       </w:r>
     </w:p>
@@ -15859,24 +14856,6 @@
           <w:sz w:val="26"/>
           <w:szCs w:val="26"/>
         </w:rPr>
-      </w:r>
-    </w:p>
-    <w:p>
-      <w:pPr>
-        <w:pStyle w:val="Normal"/>
-        <w:spacing w:before="0" w:after="200"/>
-        <w:rPr>
-          <w:rFonts w:ascii="SutonnyMJ" w:hAnsi="SutonnyMJ" w:cs="SutonnyMJ"/>
-          <w:sz w:val="26"/>
-          <w:szCs w:val="26"/>
-        </w:rPr>
-      </w:pPr>
-      <w:r>
-        <w:rPr>
-          <w:rFonts w:cs="SutonnyMJ" w:ascii="SutonnyMJ" w:hAnsi="SutonnyMJ"/>
-          <w:sz w:val="26"/>
-          <w:szCs w:val="26"/>
-        </w:rPr>
         <w:t xml:space="preserve">Avevi GKBfv‡e e¯‘Uv Kxfv‡e Pj‡Q Zv Rvb‡jB AšÍiKxq mgxKiY Avcbv‡K e‡j †`‡e Kx ai‡bi ej Zv‡Z cÖ‡qvM Kiv n‡q‡Q| e¯‘Uv ej †nvK Avi MÖn †nvK Zv‡Z †Kv‡bv Zdvr †bB| (wbDU‡bi mvdj¨ wQj gnvKl© e‡ji mgxKiY w`‡q MÖn‡`i K¶‡`i AvK…wZ †ei Kiv| gvbyl aviYv K‡iwQj GB ej 1/r2 Gi mgvbycvwZK n‡e| c‡i †`Lv †Mj, wbDU‡bi mgxKiY †_‡K Dce„Ë †ewi‡q Avm‡Q| G‡Z gvbyl wbDUb‡K mwVK e‡j †g‡b wbj|) K¨vjKzjv‡mi GZ ¶gZv cÖ`k©‡bi c‡iI g~j mgm¨v †_‡KB †Mj| wbDU‡bi Kv‡Ri wfwËUv wQj Lye boe‡o| k~b¨ w`‡q fvM| GKB mgm¨v wQj Zuvi cÖwZØ›Øxi Kv‡RI| </w:t>
       </w:r>
     </w:p>
@@ -15884,24 +14863,7 @@
       <w:pPr>
         <w:pStyle w:val="Normal"/>
         <w:spacing w:before="0" w:after="200"/>
-        <w:rPr>
-          <w:rFonts w:ascii="SutonnyMJ" w:hAnsi="SutonnyMJ" w:cs="SutonnyMJ"/>
-          <w:sz w:val="26"/>
-          <w:szCs w:val="26"/>
-        </w:rPr>
-      </w:pPr>
-      <w:r>
-        <w:rPr>
-          <w:rFonts w:cs="SutonnyMJ" w:ascii="SutonnyMJ" w:hAnsi="SutonnyMJ"/>
-          <w:sz w:val="26"/>
-          <w:szCs w:val="26"/>
-        </w:rPr>
-      </w:r>
-    </w:p>
-    <w:p>
-      <w:pPr>
-        <w:pStyle w:val="Normal"/>
-        <w:spacing w:before="0" w:after="200"/>
+        <w:jc w:val="center"/>
         <w:rPr>
           <w:rFonts w:ascii="SutonnyMJ" w:hAnsi="SutonnyMJ" w:cs="SutonnyMJ"/>
           <w:sz w:val="26"/>
@@ -15933,24 +14895,6 @@
           <w:sz w:val="26"/>
           <w:szCs w:val="26"/>
         </w:rPr>
-      </w:r>
-    </w:p>
-    <w:p>
-      <w:pPr>
-        <w:pStyle w:val="Normal"/>
-        <w:spacing w:before="0" w:after="200"/>
-        <w:rPr>
-          <w:rFonts w:ascii="SutonnyMJ" w:hAnsi="SutonnyMJ" w:cs="SutonnyMJ"/>
-          <w:sz w:val="26"/>
-          <w:szCs w:val="26"/>
-        </w:rPr>
-      </w:pPr>
-      <w:r>
-        <w:rPr>
-          <w:rFonts w:cs="SutonnyMJ" w:ascii="SutonnyMJ" w:hAnsi="SutonnyMJ"/>
-          <w:sz w:val="26"/>
-          <w:szCs w:val="26"/>
-        </w:rPr>
         <w:t xml:space="preserve">1673 mvj| GK weL¨vZ Rvg©vb AvBbRxex I `vk©wbK jÛb md‡i hvb| Zuvi bvg MUwd«W DBj‡njg wjewbR| wZwb Ges wbDUb weÁvb RMZ‡K `ywU c‡¶ wef³ K‡i †d‡jb| Z‡e `yR‡bi †KDB K¨vjKzjv‡mi k~‡b¨i mgm¨v mgvavb Ki‡Z cv‡ibwb| </w:t>
       </w:r>
     </w:p>
@@ -15970,24 +14914,6 @@
           <w:sz w:val="26"/>
           <w:szCs w:val="26"/>
         </w:rPr>
-      </w:r>
-    </w:p>
-    <w:p>
-      <w:pPr>
-        <w:pStyle w:val="Normal"/>
-        <w:spacing w:before="0" w:after="200"/>
-        <w:rPr>
-          <w:rFonts w:ascii="SutonnyMJ" w:hAnsi="SutonnyMJ" w:cs="SutonnyMJ"/>
-          <w:sz w:val="26"/>
-          <w:szCs w:val="26"/>
-        </w:rPr>
-      </w:pPr>
-      <w:r>
-        <w:rPr>
-          <w:rFonts w:cs="SutonnyMJ" w:ascii="SutonnyMJ" w:hAnsi="SutonnyMJ"/>
-          <w:sz w:val="26"/>
-          <w:szCs w:val="26"/>
-        </w:rPr>
         <w:t xml:space="preserve">jÛb åg‡Yi mgq †ZwÎk eQi eqmx wjewbR wbDU‡bi AcÖKvwkZ KvR †`‡LwQ‡jb wK bv Zv †KD Rv‡b bv| 1673 †_‡K 1676 mv‡ji g‡a¨ wjewbR AveviI jÛb hvb| Gmgq wZwbI K¨vjKzjvm Avwe®‹vi K‡ib| Z‡e †mUvi †Pnviv-myiZ LvwbK Avjv`v| </w:t>
       </w:r>
     </w:p>
@@ -16007,24 +14933,6 @@
           <w:sz w:val="26"/>
           <w:szCs w:val="26"/>
         </w:rPr>
-      </w:r>
-    </w:p>
-    <w:p>
-      <w:pPr>
-        <w:pStyle w:val="Normal"/>
-        <w:spacing w:before="0" w:after="200"/>
-        <w:rPr>
-          <w:rFonts w:ascii="SutonnyMJ" w:hAnsi="SutonnyMJ" w:cs="SutonnyMJ"/>
-          <w:sz w:val="26"/>
-          <w:szCs w:val="26"/>
-        </w:rPr>
-      </w:pPr>
-      <w:r>
-        <w:rPr>
-          <w:rFonts w:cs="SutonnyMJ" w:ascii="SutonnyMJ" w:hAnsi="SutonnyMJ"/>
-          <w:sz w:val="26"/>
-          <w:szCs w:val="26"/>
-        </w:rPr>
         <w:t xml:space="preserve">GKUy fve‡j †evSv hvq, wjewbR ¯^Zš¿fv‡eB K¨vjKzjv‡mi wbR¯^ ms¯‹iY evwb‡qwQ‡jb| hw`I e¨vcviUv GLbI weZ‡K©i welq| 1670-Gi `k‡K `yR‡bi g‡a¨ †hvMv‡hvM n‡qwQj| d‡j †K Kv‡K Kxfv‡e cÖfvweZ K‡i‡Qb †Zv †evSv gykwKj| `yB Z‡Ë¡iB djvdj GKB| Z‡e wPý I `k©b cy‡ivcywi Avjv`v| </w:t>
       </w:r>
     </w:p>
@@ -16044,24 +14952,6 @@
           <w:sz w:val="26"/>
           <w:szCs w:val="26"/>
         </w:rPr>
-      </w:r>
-    </w:p>
-    <w:p>
-      <w:pPr>
-        <w:pStyle w:val="Normal"/>
-        <w:spacing w:before="0" w:after="200"/>
-        <w:rPr>
-          <w:rFonts w:ascii="SutonnyMJ" w:hAnsi="SutonnyMJ" w:cs="SutonnyMJ"/>
-          <w:sz w:val="26"/>
-          <w:szCs w:val="26"/>
-        </w:rPr>
-      </w:pPr>
-      <w:r>
-        <w:rPr>
-          <w:rFonts w:cs="SutonnyMJ" w:ascii="SutonnyMJ" w:hAnsi="SutonnyMJ"/>
-          <w:sz w:val="26"/>
-          <w:szCs w:val="26"/>
-        </w:rPr>
         <w:t xml:space="preserve">wbDUb Zuvi d¬y‡·vb mgxKi‡Yi Amxg cwigvY ¶y`ª o ivwk¸‡jv‡K AcQ›`B Ki‡Zb| hviv KLbI k~b¨ Avevi KLbI Ak~‡b¨i g‡Zv AvPiY KiZ| GK A‡_© G AwZkq ¶y`ª ivwkiv wQj Amxg cwigvY ¶y`ª| wPšÍbxq †h‡Kv‡bv abvZ¥K msL¨vi †P‡qI †QvU| ZeyI Kxfv‡e †hb Avevi k~‡b¨i †P‡q eo| †m mg‡qi MwYZwe`‡`i Kv‡Q G GK A™¢yZ aviYv| wbDUb wb‡RI Zuvi mgxKi‡Yi G AwZkq ¶y`ª ivwk wb‡q wQ‡jb weeªZ| wZwb G mgm¨v‡K jywK‡q ivLviI †Póv K‡ib| Zuvi wnmv‡ei gvSLv‡bB ïay G 0 ¸‡jv AvmZ| wnmv‡ei †kl w`‡K DavI n‡q †hZ A‡jŠwKKfv‡e| Iw`‡K wjewbR †hb ¶y`ªvwZ¶y‡`ªi g‡a¨B Avb‡›` †f‡m †eov‡”Qb| wbDUb †hLv‡b wj‡L‡Qb Oẋ, wjewbR †mLv‡b wj‡L‡Qb dx, Avi A_© x Gi AwZkq ¶y`ª GKwU Ask| wjewb‡Ri wnmve-wbKv‡ki cy‡iv As‡kB G ¶y`ªvwZ¶y`ªiv AcwiewZ©Zfv‡e wU‡K Av‡Q| Ges x-Gi mv‡c‡¶ y-Gi AšÍiK ¶y`ªvwZ¶y`ª ivwk †_‡K gy³ AbycvZ d¬y‡·vb ẏ/ẋ bq| GUv eis ¶y`ªvwZ¶y`ª AbycvZ dz/dx| </w:t>
       </w:r>
     </w:p>
@@ -16118,24 +15008,6 @@
           <w:sz w:val="26"/>
           <w:szCs w:val="26"/>
         </w:rPr>
-      </w:r>
-    </w:p>
-    <w:p>
-      <w:pPr>
-        <w:pStyle w:val="Normal"/>
-        <w:spacing w:before="0" w:after="200"/>
-        <w:rPr>
-          <w:rFonts w:ascii="SutonnyMJ" w:hAnsi="SutonnyMJ" w:cs="SutonnyMJ"/>
-          <w:sz w:val="26"/>
-          <w:szCs w:val="26"/>
-        </w:rPr>
-      </w:pPr>
-      <w:r>
-        <w:rPr>
-          <w:rFonts w:cs="SutonnyMJ" w:ascii="SutonnyMJ" w:hAnsi="SutonnyMJ"/>
-          <w:sz w:val="26"/>
-          <w:szCs w:val="26"/>
-        </w:rPr>
         <w:t xml:space="preserve">K¨vjKzjvm‡K GB giwg wfwË †_‡K gy³ Ki‡Z MwYZwe`‡`i eû eQi †j‡M hvq| KviY Zviv K¨vjKzjv‡mi Avwe®‹vi wb‡q weZK© K‡i mgq cvi KiwQ‡jb| </w:t>
       </w:r>
     </w:p>
@@ -16155,24 +15027,6 @@
           <w:sz w:val="26"/>
           <w:szCs w:val="26"/>
         </w:rPr>
-      </w:r>
-    </w:p>
-    <w:p>
-      <w:pPr>
-        <w:pStyle w:val="Normal"/>
-        <w:spacing w:before="0" w:after="200"/>
-        <w:rPr>
-          <w:rFonts w:ascii="SutonnyMJ" w:hAnsi="SutonnyMJ" w:cs="SutonnyMJ"/>
-          <w:sz w:val="26"/>
-          <w:szCs w:val="26"/>
-        </w:rPr>
-      </w:pPr>
-      <w:r>
-        <w:rPr>
-          <w:rFonts w:cs="SutonnyMJ" w:ascii="SutonnyMJ" w:hAnsi="SutonnyMJ"/>
-          <w:sz w:val="26"/>
-          <w:szCs w:val="26"/>
-        </w:rPr>
         <w:t xml:space="preserve">fvebvUv †h wbDU‡bi gv_vqB cÖ_g G‡mwQj Zv‡Z †Kv‡bv m‡›`n †bB| †mUv 1660-Gi `k‡Ki K_v| Z‡e wZwb †m KvR cÖKvk K‡ibwb 20 eQi ch©šÍ| wbDUb wQ‡jb Rv`yKi, ag©ZvwË¡K, Avj‡Kwg÷ I weÁvbx (evB‡e‡ji †jLv †_‡K wZwb fwel¨ØvYx K‡iwQ‡jb Cmvi (Av) wØZxq AvMgb n‡e 1948 mv‡j)| Z‡e Zuvi A‡bK K_vB wQj cÖPwjZ ag©we‡ivax| G Kvi‡Y wZwb wb‡R‡K ¸wU‡q ivL‡Zb| Awb”QyK wQ‡jb M‡elYv cÖKv‡ki e¨vcv‡i| Iw`‡K wbDU‡bi PycPvc e‡m _vKvi g‡a¨B wjewbR wb‡Ri g‡Zv K‡i K¨vjKzjvm Avwe®‹vi K‡ib| Kw`b bv †h‡ZB G‡K Ac‡ii weiæ‡× bK‡ji Awf‡hvM Av‡bb| Bs‡iR MwYZ m¤cÖ`vq wbDUb‡K mg_©b w`‡jb| gyL wdwi‡q wb‡jb gnv‡`‡ki wjewbRcš’x Ab¨ MwYZwe`‡`i †_‡K| Gi d‡j Bs‡iRiv wbDU‡bi d¬y‡·v‡b Wy‡e iB‡jb| MÖnY Ki‡jb bv wjewb‡Ri DbœZ cÖZxK| d‡j Zviv Av‡e‡Mi e‡k gnv‡`‡ki Ab¨ MwYZwe`‡`i †P‡q wcwQ‡q †M‡jb K¨vjKzjv‡mi PP©v I AMÖMwZ‡Z| </w:t>
       </w:r>
     </w:p>
@@ -16192,24 +15046,6 @@
           <w:sz w:val="26"/>
           <w:szCs w:val="26"/>
         </w:rPr>
-      </w:r>
-    </w:p>
-    <w:p>
-      <w:pPr>
-        <w:pStyle w:val="Normal"/>
-        <w:spacing w:before="0" w:after="200"/>
-        <w:rPr>
-          <w:rFonts w:ascii="SutonnyMJ" w:hAnsi="SutonnyMJ" w:cs="SutonnyMJ"/>
-          <w:sz w:val="26"/>
-          <w:szCs w:val="26"/>
-        </w:rPr>
-      </w:pPr>
-      <w:r>
-        <w:rPr>
-          <w:rFonts w:cs="SutonnyMJ" w:ascii="SutonnyMJ" w:hAnsi="SutonnyMJ"/>
-          <w:sz w:val="26"/>
-          <w:szCs w:val="26"/>
-        </w:rPr>
         <w:t>K¨vjKzjvm‡K Av”Qbœ K‡i ivLv k~b¨ I Amx‡gi mgm¨vi †gvKv‡ejvq Bs‡iR †KD GwM‡q G‡jb bv| G‡jb GK divmx| cÖ_g K¨vjKzjvm co‡Z †M‡jB MwYZwe`iv †jvwcUv‡ji bvg Rvb‡Z cv‡ib| Z‡e A™¢yZ e¨vcvi n‡jv, †h bv‡g †jvwcUv‡ji bvg Rwo‡q Av‡Q, Zv wKš‘ Zuvi Avwe®‹vi bq|</w:t>
       </w:r>
     </w:p>
@@ -16229,24 +15065,6 @@
           <w:sz w:val="26"/>
           <w:szCs w:val="26"/>
         </w:rPr>
-      </w:r>
-    </w:p>
-    <w:p>
-      <w:pPr>
-        <w:pStyle w:val="Normal"/>
-        <w:spacing w:before="0" w:after="200"/>
-        <w:rPr>
-          <w:rFonts w:ascii="SutonnyMJ" w:hAnsi="SutonnyMJ" w:cs="SutonnyMJ"/>
-          <w:sz w:val="26"/>
-          <w:szCs w:val="26"/>
-        </w:rPr>
-      </w:pPr>
-      <w:r>
-        <w:rPr>
-          <w:rFonts w:cs="SutonnyMJ" w:ascii="SutonnyMJ" w:hAnsi="SutonnyMJ"/>
-          <w:sz w:val="26"/>
-          <w:szCs w:val="26"/>
-        </w:rPr>
         <w:t>‡</w:t>
       </w:r>
       <w:r>
@@ -16311,24 +15129,6 @@
           <w:sz w:val="26"/>
           <w:szCs w:val="26"/>
         </w:rPr>
-      </w:r>
-    </w:p>
-    <w:p>
-      <w:pPr>
-        <w:pStyle w:val="Normal"/>
-        <w:spacing w:before="0" w:after="200"/>
-        <w:rPr>
-          <w:rFonts w:ascii="SutonnyMJ" w:hAnsi="SutonnyMJ" w:cs="SutonnyMJ"/>
-          <w:sz w:val="26"/>
-          <w:szCs w:val="26"/>
-        </w:rPr>
-      </w:pPr>
-      <w:r>
-        <w:rPr>
-          <w:rFonts w:cs="SutonnyMJ" w:ascii="SutonnyMJ" w:hAnsi="SutonnyMJ"/>
-          <w:sz w:val="26"/>
-          <w:szCs w:val="26"/>
-        </w:rPr>
         <w:t xml:space="preserve">1704 †nvwcUvj gviv hvb| evb©ywj Gevi ej‡Z ïiæ Ki‡jb, †nvwcUvj Zuvi KvR Pywi K‡i‡Qb| †m mgq MwYZ mgvR G `vwe Dwo‡q †`b| †nvwcUvj wb‡R‡K m¶g MwYZwe` wn‡m‡e cÖwZwôZ K‡i‡Qb| Iw`‡K evb©ywji Avevi Z¶Y fveg~wZ© Lye Lvivc| Gi Av‡M wZwb Av‡iK MwYZwe‡`i cÖgvY wb‡Ri e‡j `vwe K‡iwQ‡jb (Ab¨ MwYZwe` Avi †KD bb, wQ‡jb ZuviB fvB R¨vKe evb©ywj|) Z‡e G‡¶‡Î Aek¨ Zuvi `vwei mZ¨Zv †g‡j| †nvwcUv‡ji mv‡_ Zuvi †hvMv‡hv‡Mi aib †_‡K Zuvi e³e¨ cÖgvwYZ nq| Z‡e `~f©vM¨ Zuvi| ZZw`‡b †nvwcUv‡ji bvg wbqgUvi mv‡_ Rwo‡q †M‡Q| </w:t>
       </w:r>
     </w:p>
@@ -16348,24 +15148,6 @@
           <w:sz w:val="26"/>
           <w:szCs w:val="26"/>
         </w:rPr>
-      </w:r>
-    </w:p>
-    <w:p>
-      <w:pPr>
-        <w:pStyle w:val="Normal"/>
-        <w:spacing w:before="0" w:after="200"/>
-        <w:rPr>
-          <w:rFonts w:ascii="SutonnyMJ" w:hAnsi="SutonnyMJ" w:cs="SutonnyMJ"/>
-          <w:sz w:val="26"/>
-          <w:szCs w:val="26"/>
-        </w:rPr>
-      </w:pPr>
-      <w:r>
-        <w:rPr>
-          <w:rFonts w:cs="SutonnyMJ" w:ascii="SutonnyMJ" w:hAnsi="SutonnyMJ"/>
-          <w:sz w:val="26"/>
-          <w:szCs w:val="26"/>
-        </w:rPr>
         <w:t xml:space="preserve">0/0 welqK †ek wKQy mgm¨vi mgvav‡b †nvwcUv‡ji wbqg `viæY ¸iæZ¡c~Y©| Z‡e g~j mgm¨v †_‡K †Mj| wbDUb I wjewb‡Ri K¨vjKzjvm k~b¨ w`‡q fv‡Mi Ici wbf©ikxj| wbf©ikxj Ggb msL¨viI Ici, hv‡`i‡K eM© Ki‡j DavI n‡q hvq| †jvwcUv‡ji wbqg 0/0 -Gi mgm¨v wb‡q KvR K‡i Ggb nvwZqvi w`‡q hv wb‡RB 0/0 †K w`‡q ˆZwi| GUv GKwU e„ËvKvi hyw³| GKw`‡K cy‡iv c„w_exi MwYZ I c`v_©we`iv cÖK…wZ‡K e¨vL¨v Ki‡Z K¨vjKzjv‡mi e¨envi ïiæ K‡i‡Qb| Aciw`‡K cÖwZev‡`i aŸwb †a‡q Avmj wMR©v †_‡K| </w:t>
       </w:r>
     </w:p>
@@ -16385,24 +15167,6 @@
           <w:sz w:val="26"/>
           <w:szCs w:val="26"/>
         </w:rPr>
-      </w:r>
-    </w:p>
-    <w:p>
-      <w:pPr>
-        <w:pStyle w:val="Normal"/>
-        <w:spacing w:before="0" w:after="200"/>
-        <w:rPr>
-          <w:rFonts w:ascii="SutonnyMJ" w:hAnsi="SutonnyMJ" w:cs="SutonnyMJ"/>
-          <w:sz w:val="26"/>
-          <w:szCs w:val="26"/>
-        </w:rPr>
-      </w:pPr>
-      <w:r>
-        <w:rPr>
-          <w:rFonts w:cs="SutonnyMJ" w:ascii="SutonnyMJ" w:hAnsi="SutonnyMJ"/>
-          <w:sz w:val="26"/>
-          <w:szCs w:val="26"/>
-        </w:rPr>
         <w:t xml:space="preserve">1734 mvj| wbDU‡bi g„Zy¨i eû eQi c‡ii K_v| AvBwik wekc RR© evK©wj `¨ A¨vbvwj÷ bv‡g GKwU eB †j‡Lb| eBwUi Aci bvg A¨v wWm‡Kvm© A¨v‡WªmW Uy A¨vb Bbwd‡Wj g¨v‡_g¨vwUwkqvb| (Bbwd‡Wj ev Awek¦vmx ej‡Z Lye m¤¢e GWgÛ n¨vwj‡K †evSv‡bv n‡qwQj, whwb memgq wQ‡jb wbDUbcš’x|) `¨ A¨vbvwj÷ eB‡q wZwb wbDU‡bi (I wjewb‡Ri) k~b¨ wb‡q KzU‡KŠk‡ji Zxeª mgv‡jvPbv K‡ib| </w:t>
       </w:r>
     </w:p>
@@ -16422,24 +15186,6 @@
           <w:sz w:val="26"/>
           <w:szCs w:val="26"/>
         </w:rPr>
-      </w:r>
-    </w:p>
-    <w:p>
-      <w:pPr>
-        <w:pStyle w:val="Normal"/>
-        <w:spacing w:before="0" w:after="200"/>
-        <w:rPr>
-          <w:rFonts w:ascii="SutonnyMJ" w:hAnsi="SutonnyMJ" w:cs="SutonnyMJ"/>
-          <w:sz w:val="26"/>
-          <w:szCs w:val="26"/>
-        </w:rPr>
-      </w:pPr>
-      <w:r>
-        <w:rPr>
-          <w:rFonts w:cs="SutonnyMJ" w:ascii="SutonnyMJ" w:hAnsi="SutonnyMJ"/>
-          <w:sz w:val="26"/>
-          <w:szCs w:val="26"/>
-        </w:rPr>
         <w:t xml:space="preserve">¶y`ªvwZ¶y`ª‡K wZwb AvL¨v †`b 'g„Z ivwki f~Z'| GQvov †`Lvb, G ¶y`ªvwZ¶y`ª ivwk¸‡jv‡K GZ mn‡R gyw³ w`‡j Am½wZ ˆZwi nq| Gici K_vi BwZ Uv‡bb Gfv‡e, "Avwg g‡b Kwi, †h ev hviv wØZxq I Z„Zxq d¬y‡·vb ev wØZxq I Z„Zxq e¨eavb †g‡b wb‡Z cv‡i, Zvi Ck¦‡ii e¨vcv‡i KLbI m‡›`n Kivi †Kv‡bv †hŠw³K wfwË †bB|" </w:t>
       </w:r>
     </w:p>
@@ -16459,24 +15205,6 @@
           <w:sz w:val="26"/>
           <w:szCs w:val="26"/>
         </w:rPr>
-      </w:r>
-    </w:p>
-    <w:p>
-      <w:pPr>
-        <w:pStyle w:val="Normal"/>
-        <w:spacing w:before="0" w:after="200"/>
-        <w:rPr>
-          <w:rFonts w:ascii="SutonnyMJ" w:hAnsi="SutonnyMJ" w:cs="SutonnyMJ"/>
-          <w:sz w:val="26"/>
-          <w:szCs w:val="26"/>
-        </w:rPr>
-      </w:pPr>
-      <w:r>
-        <w:rPr>
-          <w:rFonts w:cs="SutonnyMJ" w:ascii="SutonnyMJ" w:hAnsi="SutonnyMJ"/>
-          <w:sz w:val="26"/>
-          <w:szCs w:val="26"/>
-        </w:rPr>
         <w:t xml:space="preserve">mgmvgwqK MwYZwe`iv evK©wji hyw³i mgv‡jvPbv K‡ib| Z‡e Zuvi hyw³ wQj cy‡ivcywi mwVK| aiæb †KD †`Lv‡Z Pvb wÎfy‡Ri wZb †Kv‡Yi mgwó 180 wWwMÖ| BDwK¬‡Wi wKQy m~Î mveav‡b av‡c av‡c Kv‡R jvwM‡q GKRb MwYZwe` †mUv mn‡RB †`Lv‡Z cvi‡eb| Ab¨ †Kv‡bv R¨vwgwZK mZ¨I Gfv‡e cÖgvY Kiv hv‡e| wKš‘ K¨vjKzjv‡mi e¨vcviUv D‡ëv| GUv wQj cy‡ivcywi wek¦vm-wbf©i| </w:t>
       </w:r>
     </w:p>
@@ -16521,34 +15249,36 @@
       <w:pPr>
         <w:pStyle w:val="Normal"/>
         <w:spacing w:before="0" w:after="200"/>
-        <w:rPr>
-          <w:rFonts w:ascii="SutonnyMJ" w:hAnsi="SutonnyMJ" w:cs="SutonnyMJ"/>
-          <w:sz w:val="26"/>
-          <w:szCs w:val="26"/>
-        </w:rPr>
-      </w:pPr>
-      <w:r>
-        <w:rPr>
-          <w:rFonts w:cs="SutonnyMJ" w:ascii="SutonnyMJ" w:hAnsi="SutonnyMJ"/>
-          <w:sz w:val="26"/>
-          <w:szCs w:val="26"/>
-        </w:rPr>
-      </w:r>
-    </w:p>
-    <w:p>
-      <w:pPr>
-        <w:pStyle w:val="Normal"/>
-        <w:spacing w:before="0" w:after="200"/>
-        <w:rPr>
-          <w:rFonts w:ascii="SutonnyMJ" w:hAnsi="SutonnyMJ" w:cs="SutonnyMJ"/>
-          <w:sz w:val="26"/>
-          <w:szCs w:val="26"/>
-        </w:rPr>
-      </w:pPr>
-      <w:r>
-        <w:rPr>
-          <w:rFonts w:cs="SutonnyMJ" w:ascii="SutonnyMJ" w:hAnsi="SutonnyMJ"/>
-          <w:sz w:val="26"/>
+        <w:jc w:val="center"/>
+        <w:rPr>
+          <w:rFonts w:ascii="SutonnyMJ" w:hAnsi="SutonnyMJ" w:cs="SutonnyMJ"/>
+          <w:sz w:val="30"/>
+          <w:szCs w:val="26"/>
+        </w:rPr>
+      </w:pPr>
+      <w:r>
+        <w:rPr>
+          <w:rFonts w:cs="SutonnyMJ" w:ascii="SutonnyMJ" w:hAnsi="SutonnyMJ"/>
+          <w:sz w:val="30"/>
+          <w:szCs w:val="26"/>
+        </w:rPr>
+      </w:r>
+    </w:p>
+    <w:p>
+      <w:pPr>
+        <w:pStyle w:val="Normal"/>
+        <w:spacing w:before="0" w:after="200"/>
+        <w:jc w:val="center"/>
+        <w:rPr>
+          <w:rFonts w:ascii="SutonnyMJ" w:hAnsi="SutonnyMJ" w:cs="SutonnyMJ"/>
+          <w:sz w:val="30"/>
+          <w:szCs w:val="26"/>
+        </w:rPr>
+      </w:pPr>
+      <w:r>
+        <w:rPr>
+          <w:rFonts w:cs="SutonnyMJ" w:ascii="SutonnyMJ" w:hAnsi="SutonnyMJ"/>
+          <w:sz w:val="30"/>
           <w:szCs w:val="26"/>
         </w:rPr>
         <w:t>giwgev‡`i BwZ</w:t>
@@ -16558,33 +15288,21 @@
       <w:pPr>
         <w:pStyle w:val="Normal"/>
         <w:spacing w:before="0" w:after="200"/>
-        <w:rPr>
-          <w:rFonts w:ascii="SutonnyMJ" w:hAnsi="SutonnyMJ" w:cs="SutonnyMJ"/>
-          <w:sz w:val="26"/>
-          <w:szCs w:val="26"/>
-        </w:rPr>
-      </w:pPr>
-      <w:r>
-        <w:rPr>
-          <w:rFonts w:cs="SutonnyMJ" w:ascii="SutonnyMJ" w:hAnsi="SutonnyMJ"/>
-          <w:sz w:val="26"/>
-          <w:szCs w:val="26"/>
-        </w:rPr>
-      </w:r>
-    </w:p>
-    <w:p>
-      <w:pPr>
-        <w:pStyle w:val="Normal"/>
-        <w:spacing w:before="0" w:after="200"/>
-        <w:rPr>
-          <w:rFonts w:ascii="SutonnyMJ" w:hAnsi="SutonnyMJ" w:cs="SutonnyMJ"/>
-          <w:sz w:val="26"/>
-          <w:szCs w:val="26"/>
-        </w:rPr>
-      </w:pPr>
-      <w:r>
-        <w:rPr>
-          <w:rFonts w:cs="SutonnyMJ" w:ascii="SutonnyMJ" w:hAnsi="SutonnyMJ"/>
+        <w:jc w:val="center"/>
+        <w:rPr>
+          <w:rFonts w:ascii="SutonnyMJ" w:hAnsi="SutonnyMJ" w:cs="SutonnyMJ"/>
+          <w:i/>
+          <w:i/>
+          <w:iCs/>
+          <w:sz w:val="26"/>
+          <w:szCs w:val="26"/>
+        </w:rPr>
+      </w:pPr>
+      <w:r>
+        <w:rPr>
+          <w:rFonts w:cs="SutonnyMJ" w:ascii="SutonnyMJ" w:hAnsi="SutonnyMJ"/>
+          <w:i/>
+          <w:iCs/>
           <w:sz w:val="26"/>
           <w:szCs w:val="26"/>
         </w:rPr>
@@ -16595,6 +15313,7 @@
       <w:pPr>
         <w:pStyle w:val="Normal"/>
         <w:spacing w:before="0" w:after="200"/>
+        <w:jc w:val="right"/>
         <w:rPr>
           <w:rFonts w:ascii="SutonnyMJ" w:hAnsi="SutonnyMJ" w:cs="SutonnyMJ"/>
           <w:sz w:val="26"/>
@@ -16663,24 +15382,6 @@
           <w:sz w:val="26"/>
           <w:szCs w:val="26"/>
         </w:rPr>
-      </w:r>
-    </w:p>
-    <w:p>
-      <w:pPr>
-        <w:pStyle w:val="Normal"/>
-        <w:spacing w:before="0" w:after="200"/>
-        <w:rPr>
-          <w:rFonts w:ascii="SutonnyMJ" w:hAnsi="SutonnyMJ" w:cs="SutonnyMJ"/>
-          <w:sz w:val="26"/>
-          <w:szCs w:val="26"/>
-        </w:rPr>
-      </w:pPr>
-      <w:r>
-        <w:rPr>
-          <w:rFonts w:cs="SutonnyMJ" w:ascii="SutonnyMJ" w:hAnsi="SutonnyMJ"/>
-          <w:sz w:val="26"/>
-          <w:szCs w:val="26"/>
-        </w:rPr>
         <w:t xml:space="preserve">`yB ivwk‡K m¤úyY© Avjv`v g‡b n‡jI Zviv cy‡ivcywi GKB (wKQy kZ© mv‡c‡¶)| </w:t>
       </w:r>
     </w:p>
@@ -16700,24 +15401,6 @@
           <w:sz w:val="26"/>
           <w:szCs w:val="26"/>
         </w:rPr>
-      </w:r>
-    </w:p>
-    <w:p>
-      <w:pPr>
-        <w:pStyle w:val="Normal"/>
-        <w:spacing w:before="0" w:after="200"/>
-        <w:rPr>
-          <w:rFonts w:ascii="SutonnyMJ" w:hAnsi="SutonnyMJ" w:cs="SutonnyMJ"/>
-          <w:sz w:val="26"/>
-          <w:szCs w:val="26"/>
-        </w:rPr>
-      </w:pPr>
-      <w:r>
-        <w:rPr>
-          <w:rFonts w:cs="SutonnyMJ" w:ascii="SutonnyMJ" w:hAnsi="SutonnyMJ"/>
-          <w:sz w:val="26"/>
-          <w:szCs w:val="26"/>
-        </w:rPr>
         <w:t xml:space="preserve">kZ©¸‡jvi DrcwË Amxg I k~b¨ †_‡K| Z‡e kZ©¸‡jv Lye ¸iæZ¡c~Y© n‡q DV‡Z cv‡i| Amxg I k~‡b¨i gva¨‡g GZ mnR iƒcvšÍi myBk MwYZwe` wjIbnvU© Aqjvi‡K e¨vcviUv Drmvnx K‡i †Zv‡j| †UBji I g¨vKjwi‡bi g‡Zv GKB hyw³ †`wL‡q wZwb 'cÖgvY K‡ib' </w:t>
       </w:r>
     </w:p>
@@ -16737,24 +15420,6 @@
           <w:sz w:val="26"/>
           <w:szCs w:val="26"/>
         </w:rPr>
-      </w:r>
-    </w:p>
-    <w:p>
-      <w:pPr>
-        <w:pStyle w:val="Normal"/>
-        <w:spacing w:before="0" w:after="200"/>
-        <w:rPr>
-          <w:rFonts w:ascii="SutonnyMJ" w:hAnsi="SutonnyMJ" w:cs="SutonnyMJ"/>
-          <w:sz w:val="26"/>
-          <w:szCs w:val="26"/>
-        </w:rPr>
-      </w:pPr>
-      <w:r>
-        <w:rPr>
-          <w:rFonts w:cs="SutonnyMJ" w:ascii="SutonnyMJ" w:hAnsi="SutonnyMJ"/>
-          <w:sz w:val="26"/>
-          <w:szCs w:val="26"/>
-        </w:rPr>
         <w:t>...1/x3 + 1/x2 + 1/x + 1 + x2 + x3 + ...</w:t>
       </w:r>
     </w:p>
@@ -16774,24 +15439,6 @@
           <w:sz w:val="26"/>
           <w:szCs w:val="26"/>
         </w:rPr>
-      </w:r>
-    </w:p>
-    <w:p>
-      <w:pPr>
-        <w:pStyle w:val="Normal"/>
-        <w:spacing w:before="0" w:after="200"/>
-        <w:rPr>
-          <w:rFonts w:ascii="SutonnyMJ" w:hAnsi="SutonnyMJ" w:cs="SutonnyMJ"/>
-          <w:sz w:val="26"/>
-          <w:szCs w:val="26"/>
-        </w:rPr>
-      </w:pPr>
-      <w:r>
-        <w:rPr>
-          <w:rFonts w:cs="SutonnyMJ" w:ascii="SutonnyMJ" w:hAnsi="SutonnyMJ"/>
-          <w:sz w:val="26"/>
-          <w:szCs w:val="26"/>
-        </w:rPr>
         <w:t xml:space="preserve">avivwUi mgwó k~b¨| (wbðq eyS‡Z cvi‡Qb, wKQy GKUv Sv‡gjv Av‡Q| cix¶v K‡i †`L‡Z x = 1 ewm‡q †`Lyb Kx nq|) MwYZwe` wn‡m‡e Aqjvi wQ‡jb AmvaviY| MwYZ PP©vq Zuvi mgK¶ Kg †jvKB Av‡Qb| MwY‡Zi †miv cÖfvekvjx‡`i KvZv‡iI Av‡Qb wZwb| Z‡e G‡¶‡Î k~b¨ I Amxg‡K Amveav‡b e¨envi Ki‡Z wM‡q c_ nvivb wZwb| </w:t>
       </w:r>
     </w:p>
@@ -16811,24 +15458,6 @@
           <w:sz w:val="26"/>
           <w:szCs w:val="26"/>
         </w:rPr>
-      </w:r>
-    </w:p>
-    <w:p>
-      <w:pPr>
-        <w:pStyle w:val="Normal"/>
-        <w:spacing w:before="0" w:after="200"/>
-        <w:rPr>
-          <w:rFonts w:ascii="SutonnyMJ" w:hAnsi="SutonnyMJ" w:cs="SutonnyMJ"/>
-          <w:sz w:val="26"/>
-          <w:szCs w:val="26"/>
-        </w:rPr>
-      </w:pPr>
-      <w:r>
-        <w:rPr>
-          <w:rFonts w:cs="SutonnyMJ" w:ascii="SutonnyMJ" w:hAnsi="SutonnyMJ"/>
-          <w:sz w:val="26"/>
-          <w:szCs w:val="26"/>
-        </w:rPr>
         <w:t xml:space="preserve">K¨vjKzjv‡mi k~b¨ I Amxg †kl ch©šÍ ekxf~Z nq †eIqvwik wn‡m‡e †e‡o GKUv GK wkïi Kv‡Q| giwgev` Avjv`v nq MwYZ †_‡K| 1717 mv‡j d«v‡Ýi c¨vwi‡mi Ru evU÷ †j iu wMR©vi wmuwo‡Z GKwU wkï‡K Lyu‡R cvIqv hvq| wkïi bvg ivLv nq Ru †j iu| †kl ch©šÍ wZwb W¨v‡jg‡eqvi bvg MÖnY K‡ib| wbt¯^ GK †L‡U-LvIqv `¤úwZ Zuv‡K jvjb-cvjb K‡ib| Zviv cvjK wcZv wQ‡jb `iRv-Rvbvjvi Kv‡Pi KvwiMi| c‡i Rvbv wM‡qwQj, evev wQ‡jb †Rbv‡ij Avi gvI AwfRvZ GK gwnjv| </w:t>
       </w:r>
     </w:p>
@@ -16885,24 +15514,6 @@
           <w:sz w:val="26"/>
           <w:szCs w:val="26"/>
         </w:rPr>
-      </w:r>
-    </w:p>
-    <w:p>
-      <w:pPr>
-        <w:pStyle w:val="Normal"/>
-        <w:spacing w:before="0" w:after="200"/>
-        <w:rPr>
-          <w:rFonts w:ascii="SutonnyMJ" w:hAnsi="SutonnyMJ" w:cs="SutonnyMJ"/>
-          <w:sz w:val="26"/>
-          <w:szCs w:val="26"/>
-        </w:rPr>
-      </w:pPr>
-      <w:r>
-        <w:rPr>
-          <w:rFonts w:cs="SutonnyMJ" w:ascii="SutonnyMJ" w:hAnsi="SutonnyMJ"/>
-          <w:sz w:val="26"/>
-          <w:szCs w:val="26"/>
-        </w:rPr>
         <w:t xml:space="preserve">Avevi wd‡i hvB A¨vwKwjR I K”Q‡ci M‡í| †hLv‡b A¨vwKwjR‡K Amxg avc cvi n‡Z nq| cÖwZwU av‡ci ˆ`N¨© µ‡gB k~‡b¨i Kv‡Q hvq| Amxg †hvMdj wb‡q KvR Ki‡Z wM‡qB Am½wZc~Y© dj cvw”Q‡jb MwYZwe`iv| A¨vwKwj‡Ri mgm¨v, Kvf© Øviv Ave× †¶‡Îi †¶Îdj ev MvwYwZK dvsk‡bi weKí iƒc—me¸‡jv‡ZB GKB mgm¨v| </w:t>
       </w:r>
     </w:p>
@@ -16922,24 +15533,6 @@
           <w:sz w:val="26"/>
           <w:szCs w:val="26"/>
         </w:rPr>
-      </w:r>
-    </w:p>
-    <w:p>
-      <w:pPr>
-        <w:pStyle w:val="Normal"/>
-        <w:spacing w:before="0" w:after="200"/>
-        <w:rPr>
-          <w:rFonts w:ascii="SutonnyMJ" w:hAnsi="SutonnyMJ" w:cs="SutonnyMJ"/>
-          <w:sz w:val="26"/>
-          <w:szCs w:val="26"/>
-        </w:rPr>
-      </w:pPr>
-      <w:r>
-        <w:rPr>
-          <w:rFonts w:cs="SutonnyMJ" w:ascii="SutonnyMJ" w:hAnsi="SutonnyMJ"/>
-          <w:sz w:val="26"/>
-          <w:szCs w:val="26"/>
-        </w:rPr>
         <w:t xml:space="preserve">W¨v‡jg‡eqvi eyS‡jb, cÖwZ‡hvwMZvq wjwgU we‡ePbv Ki‡j A¨vwKwj‡Ri mgm¨v `~i n‡q hvq| A¨vwKwj‡Ri mgm¨vq (10 bs Qwe) Avgiv †`wL, cÖwZwU av‡c A¨vwKwjR µ‡gB `yB dzU j‡¶¨i KvQvKvwQ n‡”Qb| †Kv‡bv avcB Zv‡K Av‡Mi †P‡q wcwQ‡q †`q bv, ev iv‡L bv Av‡Mi RvqMvqB| cÖwZ gyn~‡Z© †m hvq AviI mvg‡b| Zvi gv‡b cÖwZ‡hvwMZvi wjwgU ev P~ovšÍ MšÍe¨ n‡jv `yB dz‡Ui `vM| wVK GLv‡bB A¨vwKjwR K”Qc‡K cvi n‡q hvq| </w:t>
       </w:r>
     </w:p>
@@ -16959,24 +15552,6 @@
           <w:sz w:val="26"/>
           <w:szCs w:val="26"/>
         </w:rPr>
-      </w:r>
-    </w:p>
-    <w:p>
-      <w:pPr>
-        <w:pStyle w:val="Normal"/>
-        <w:spacing w:before="0" w:after="200"/>
-        <w:rPr>
-          <w:rFonts w:ascii="SutonnyMJ" w:hAnsi="SutonnyMJ" w:cs="SutonnyMJ"/>
-          <w:sz w:val="26"/>
-          <w:szCs w:val="26"/>
-        </w:rPr>
-      </w:pPr>
-      <w:r>
-        <w:rPr>
-          <w:rFonts w:cs="SutonnyMJ" w:ascii="SutonnyMJ" w:hAnsi="SutonnyMJ"/>
-          <w:sz w:val="26"/>
-          <w:szCs w:val="26"/>
-        </w:rPr>
         <w:t xml:space="preserve">wKš‘ GB cÖwZ‡hvwMZvi wjwgU †h Avm‡jB `yB dzU Zv Kxfv‡e cÖgvY Ki‡eb? Avgv‡K P¨v‡jÄ Kiæb Zvn‡j| Avgv‡K GKwU `~iZ¡ ejyb| `~iZ¡Uv hZ ¶y`ªB †nvK, Avwg Avcbv‡K e‡j †`e KLb A¨vwKwjR Ges K”Qc `yR‡bB wjwgU †_‡K †mB ¶y`ª `~iZ¡ †_‡KI Kg `~‡i Av‡Q| </w:t>
       </w:r>
     </w:p>
@@ -16996,24 +15571,6 @@
           <w:sz w:val="26"/>
           <w:szCs w:val="26"/>
         </w:rPr>
-      </w:r>
-    </w:p>
-    <w:p>
-      <w:pPr>
-        <w:pStyle w:val="Normal"/>
-        <w:spacing w:before="0" w:after="200"/>
-        <w:rPr>
-          <w:rFonts w:ascii="SutonnyMJ" w:hAnsi="SutonnyMJ" w:cs="SutonnyMJ"/>
-          <w:sz w:val="26"/>
-          <w:szCs w:val="26"/>
-        </w:rPr>
-      </w:pPr>
-      <w:r>
-        <w:rPr>
-          <w:rFonts w:cs="SutonnyMJ" w:ascii="SutonnyMJ" w:hAnsi="SutonnyMJ"/>
-          <w:sz w:val="26"/>
-          <w:szCs w:val="26"/>
-        </w:rPr>
         <w:t>‡</w:t>
       </w:r>
       <w:r>
@@ -17041,24 +15598,6 @@
           <w:sz w:val="26"/>
           <w:szCs w:val="26"/>
         </w:rPr>
-      </w:r>
-    </w:p>
-    <w:p>
-      <w:pPr>
-        <w:pStyle w:val="Normal"/>
-        <w:spacing w:before="0" w:after="200"/>
-        <w:rPr>
-          <w:rFonts w:ascii="SutonnyMJ" w:hAnsi="SutonnyMJ" w:cs="SutonnyMJ"/>
-          <w:sz w:val="26"/>
-          <w:szCs w:val="26"/>
-        </w:rPr>
-      </w:pPr>
-      <w:r>
-        <w:rPr>
-          <w:rFonts w:cs="SutonnyMJ" w:ascii="SutonnyMJ" w:hAnsi="SutonnyMJ"/>
-          <w:sz w:val="26"/>
-          <w:szCs w:val="26"/>
-        </w:rPr>
         <w:t xml:space="preserve">GLb G cÖwZ‡hvwMZv‡K Amxg As‡ki †hvMdj bv †f‡e mmxg As‡ki wjwgU wn‡m‡e wPšÍv Kiæb| †hgb cÖ_g cÖwZ‡hvwMZvq A¨vwKwjR †Mj GK dz‡Ui `vM ch©šÍ| Zvn‡j c_ †kl n‡jv  </w:t>
       </w:r>
     </w:p>
@@ -17078,24 +15617,6 @@
           <w:sz w:val="26"/>
           <w:szCs w:val="26"/>
         </w:rPr>
-      </w:r>
-    </w:p>
-    <w:p>
-      <w:pPr>
-        <w:pStyle w:val="Normal"/>
-        <w:spacing w:before="0" w:after="200"/>
-        <w:rPr>
-          <w:rFonts w:ascii="SutonnyMJ" w:hAnsi="SutonnyMJ" w:cs="SutonnyMJ"/>
-          <w:sz w:val="26"/>
-          <w:szCs w:val="26"/>
-        </w:rPr>
-      </w:pPr>
-      <w:r>
-        <w:rPr>
-          <w:rFonts w:cs="SutonnyMJ" w:ascii="SutonnyMJ" w:hAnsi="SutonnyMJ"/>
-          <w:sz w:val="26"/>
-          <w:szCs w:val="26"/>
-        </w:rPr>
         <w:t xml:space="preserve">1 </w:t>
       </w:r>
     </w:p>
@@ -17115,24 +15636,6 @@
           <w:sz w:val="26"/>
           <w:szCs w:val="26"/>
         </w:rPr>
-      </w:r>
-    </w:p>
-    <w:p>
-      <w:pPr>
-        <w:pStyle w:val="Normal"/>
-        <w:spacing w:before="0" w:after="200"/>
-        <w:rPr>
-          <w:rFonts w:ascii="SutonnyMJ" w:hAnsi="SutonnyMJ" w:cs="SutonnyMJ"/>
-          <w:sz w:val="26"/>
-          <w:szCs w:val="26"/>
-        </w:rPr>
-      </w:pPr>
-      <w:r>
-        <w:rPr>
-          <w:rFonts w:cs="SutonnyMJ" w:ascii="SutonnyMJ" w:hAnsi="SutonnyMJ"/>
-          <w:sz w:val="26"/>
-          <w:szCs w:val="26"/>
-        </w:rPr>
         <w:t xml:space="preserve">c‡ii cÖwZ‡hvwMZvq A¨vwKwjR †Mj cÖ_g `yB Ask| cÖ_‡g GK dzU I c‡i A‡a©K dzU| Zvn‡j c_ †kl n‡jv </w:t>
       </w:r>
     </w:p>
@@ -17152,24 +15655,6 @@
           <w:sz w:val="26"/>
           <w:szCs w:val="26"/>
         </w:rPr>
-      </w:r>
-    </w:p>
-    <w:p>
-      <w:pPr>
-        <w:pStyle w:val="Normal"/>
-        <w:spacing w:before="0" w:after="200"/>
-        <w:rPr>
-          <w:rFonts w:ascii="SutonnyMJ" w:hAnsi="SutonnyMJ" w:cs="SutonnyMJ"/>
-          <w:sz w:val="26"/>
-          <w:szCs w:val="26"/>
-        </w:rPr>
-      </w:pPr>
-      <w:r>
-        <w:rPr>
-          <w:rFonts w:cs="SutonnyMJ" w:ascii="SutonnyMJ" w:hAnsi="SutonnyMJ"/>
-          <w:sz w:val="26"/>
-          <w:szCs w:val="26"/>
-        </w:rPr>
         <w:t xml:space="preserve">1 + 1/2 </w:t>
       </w:r>
     </w:p>
@@ -17189,24 +15674,6 @@
           <w:sz w:val="26"/>
           <w:szCs w:val="26"/>
         </w:rPr>
-      </w:r>
-    </w:p>
-    <w:p>
-      <w:pPr>
-        <w:pStyle w:val="Normal"/>
-        <w:spacing w:before="0" w:after="200"/>
-        <w:rPr>
-          <w:rFonts w:ascii="SutonnyMJ" w:hAnsi="SutonnyMJ" w:cs="SutonnyMJ"/>
-          <w:sz w:val="26"/>
-          <w:szCs w:val="26"/>
-        </w:rPr>
-      </w:pPr>
-      <w:r>
-        <w:rPr>
-          <w:rFonts w:cs="SutonnyMJ" w:ascii="SutonnyMJ" w:hAnsi="SutonnyMJ"/>
-          <w:sz w:val="26"/>
-          <w:szCs w:val="26"/>
-        </w:rPr>
         <w:t>‡</w:t>
       </w:r>
       <w:r>
@@ -17271,24 +15738,6 @@
           <w:sz w:val="26"/>
           <w:szCs w:val="26"/>
         </w:rPr>
-      </w:r>
-    </w:p>
-    <w:p>
-      <w:pPr>
-        <w:pStyle w:val="Normal"/>
-        <w:spacing w:before="0" w:after="200"/>
-        <w:rPr>
-          <w:rFonts w:ascii="SutonnyMJ" w:hAnsi="SutonnyMJ" w:cs="SutonnyMJ"/>
-          <w:sz w:val="26"/>
-          <w:szCs w:val="26"/>
-        </w:rPr>
-      </w:pPr>
-      <w:r>
-        <w:rPr>
-          <w:rFonts w:cs="SutonnyMJ" w:ascii="SutonnyMJ" w:hAnsi="SutonnyMJ"/>
-          <w:sz w:val="26"/>
-          <w:szCs w:val="26"/>
-        </w:rPr>
         <w:t>1 + ½ + ¼ + 1/8 + „ + 1/2n + „</w:t>
       </w:r>
     </w:p>
@@ -17308,24 +15757,6 @@
           <w:sz w:val="26"/>
           <w:szCs w:val="26"/>
         </w:rPr>
-      </w:r>
-    </w:p>
-    <w:p>
-      <w:pPr>
-        <w:pStyle w:val="Normal"/>
-        <w:spacing w:before="0" w:after="200"/>
-        <w:rPr>
-          <w:rFonts w:ascii="SutonnyMJ" w:hAnsi="SutonnyMJ" w:cs="SutonnyMJ"/>
-          <w:sz w:val="26"/>
-          <w:szCs w:val="26"/>
-        </w:rPr>
-      </w:pPr>
-      <w:r>
-        <w:rPr>
-          <w:rFonts w:cs="SutonnyMJ" w:ascii="SutonnyMJ" w:hAnsi="SutonnyMJ"/>
-          <w:sz w:val="26"/>
-          <w:szCs w:val="26"/>
-        </w:rPr>
         <w:t xml:space="preserve">avivUv‡K wjL‡jb Gfv‡e:  </w:t>
       </w:r>
     </w:p>
@@ -17345,51 +15776,40 @@
           <w:sz w:val="26"/>
           <w:szCs w:val="26"/>
         </w:rPr>
-      </w:r>
-    </w:p>
-    <w:p>
-      <w:pPr>
-        <w:pStyle w:val="Normal"/>
-        <w:spacing w:before="0" w:after="200"/>
-        <w:rPr>
-          <w:rFonts w:ascii="SutonnyMJ" w:hAnsi="SutonnyMJ" w:cs="SutonnyMJ"/>
-          <w:sz w:val="26"/>
-          <w:szCs w:val="26"/>
-        </w:rPr>
-      </w:pPr>
-      <w:r>
-        <w:rPr>
-          <w:rFonts w:cs="SutonnyMJ" w:ascii="SutonnyMJ" w:hAnsi="SutonnyMJ"/>
-          <w:sz w:val="26"/>
-          <w:szCs w:val="26"/>
-        </w:rPr>
         <w:t xml:space="preserve"> </w:t>
       </w:r>
       <w:r>
         <w:rPr>
-          <w:rFonts w:cs="SutonnyMJ" w:ascii="SutonnyMJ" w:hAnsi="SutonnyMJ"/>
-          <w:sz w:val="26"/>
-          <w:szCs w:val="26"/>
-        </w:rPr>
-        <w:t xml:space="preserve">limn→∞(1 + ½ + ¼ + 1/8 + „ + 1/2n) </w:t>
-      </w:r>
-    </w:p>
-    <w:p>
-      <w:pPr>
-        <w:pStyle w:val="Normal"/>
-        <w:spacing w:before="0" w:after="200"/>
-        <w:rPr>
-          <w:rFonts w:ascii="SutonnyMJ" w:hAnsi="SutonnyMJ" w:cs="SutonnyMJ"/>
-          <w:sz w:val="26"/>
-          <w:szCs w:val="26"/>
-        </w:rPr>
-      </w:pPr>
-      <w:r>
-        <w:rPr>
-          <w:rFonts w:cs="SutonnyMJ" w:ascii="SutonnyMJ" w:hAnsi="SutonnyMJ"/>
-          <w:sz w:val="26"/>
-          <w:szCs w:val="26"/>
-        </w:rPr>
+          <w:rFonts w:cs="SutonnyMJ" w:ascii="Arial" w:hAnsi="Arial"/>
+          <w:sz w:val="26"/>
+          <w:szCs w:val="26"/>
+        </w:rPr>
+        <w:t>lim</w:t>
+      </w:r>
+      <w:r>
+        <w:rPr>
+          <w:rFonts w:cs="SutonnyMJ" w:ascii="Arial" w:hAnsi="Arial"/>
+          <w:sz w:val="26"/>
+          <w:szCs w:val="26"/>
+          <w:vertAlign w:val="subscript"/>
+        </w:rPr>
+        <w:t>n→</w:t>
+      </w:r>
+      <w:r>
+        <w:rPr>
+          <w:rFonts w:cs="SutonnyMJ" w:ascii="Arial" w:hAnsi="Arial"/>
+          <w:sz w:val="26"/>
+          <w:szCs w:val="26"/>
+        </w:rPr>
+        <w:t>∞(1 + ½ + ¼ + 1/8 + „ + 1/2n)</w:t>
+      </w:r>
+      <w:r>
+        <w:rPr>
+          <w:rFonts w:cs="SutonnyMJ" w:ascii="SutonnyMJ" w:hAnsi="SutonnyMJ"/>
+          <w:sz w:val="26"/>
+          <w:szCs w:val="26"/>
+        </w:rPr>
+        <w:t xml:space="preserve"> </w:t>
       </w:r>
     </w:p>
     <w:p>
@@ -17427,24 +15847,6 @@
           <w:sz w:val="26"/>
           <w:szCs w:val="26"/>
         </w:rPr>
-      </w:r>
-    </w:p>
-    <w:p>
-      <w:pPr>
-        <w:pStyle w:val="Normal"/>
-        <w:spacing w:before="0" w:after="200"/>
-        <w:rPr>
-          <w:rFonts w:ascii="SutonnyMJ" w:hAnsi="SutonnyMJ" w:cs="SutonnyMJ"/>
-          <w:sz w:val="26"/>
-          <w:szCs w:val="26"/>
-        </w:rPr>
-      </w:pPr>
-      <w:r>
-        <w:rPr>
-          <w:rFonts w:cs="SutonnyMJ" w:ascii="SutonnyMJ" w:hAnsi="SutonnyMJ"/>
-          <w:sz w:val="26"/>
-          <w:szCs w:val="26"/>
-        </w:rPr>
         <w:t>‡</w:t>
       </w:r>
       <w:r>
@@ -17472,24 +15874,6 @@
           <w:sz w:val="26"/>
           <w:szCs w:val="26"/>
         </w:rPr>
-      </w:r>
-    </w:p>
-    <w:p>
-      <w:pPr>
-        <w:pStyle w:val="Normal"/>
-        <w:spacing w:before="0" w:after="200"/>
-        <w:rPr>
-          <w:rFonts w:ascii="SutonnyMJ" w:hAnsi="SutonnyMJ" w:cs="SutonnyMJ"/>
-          <w:sz w:val="26"/>
-          <w:szCs w:val="26"/>
-        </w:rPr>
-      </w:pPr>
-      <w:r>
-        <w:rPr>
-          <w:rFonts w:cs="SutonnyMJ" w:ascii="SutonnyMJ" w:hAnsi="SutonnyMJ"/>
-          <w:sz w:val="26"/>
-          <w:szCs w:val="26"/>
-        </w:rPr>
         <w:t xml:space="preserve">Z‡e avivi ïiæ‡Z wjwgU wPý w`‡q cÖwµqvUv‡K j¶¨ †_‡K Avjv`v Kiv nq| Gfv‡e Gov‡bv hvq Amxg I k~b¨| A¨vwKwj‡Ri cÖwZ‡hvwMZvi Ask¸‡jv †hgb mmxg, GLv‡bI cÖ‡Z¨KwU AvswkK †hvMdj mmxg| Avcwb †hvM Ki‡Z cv‡ib, fvM Ki‡Z cv‡ib, eM© Ki‡Z cv‡ib| hv B”Qv| MwY‡Zi wbqg ZLbI Lv‡U| KviY mewKQy mmxg| G KvR¸‡jv †kl n‡j †b‡eb wjwgU| †ei Ki‡Z cvi‡eb ivwkwUi MšÍe¨| KLbI Avevi wjwg‡Ui Aw¯ÍZ¡ _v‡K bv| 1 – 1 + 1 – 1 + ... avivi wjwgU †bB| AvswkK †hvMdj¸‡jv 1 I 0-Gi gv‡S †`vj †L‡Z _v‡K| wbw`©ó †Kv‡bv j‡¶¨i w`‡K hv‡”Q bv| Z‡e A¨vwKwj‡Ri cÖwZ‡hvwMZvq †hvMdj Ggb: 1 †_‡K 1.5, 1.75, 1.875, 1.9375 BZ¨vw`| µ‡gB KvQvKvwQ n‡”Q 2-Gi| †hvMdj¸‡jvi Av‡Q GKwU wjwgU, GKwU MšÍe¨| </w:t>
       </w:r>
     </w:p>
@@ -17509,24 +15893,6 @@
           <w:sz w:val="26"/>
           <w:szCs w:val="26"/>
         </w:rPr>
-      </w:r>
-    </w:p>
-    <w:p>
-      <w:pPr>
-        <w:pStyle w:val="Normal"/>
-        <w:spacing w:before="0" w:after="200"/>
-        <w:rPr>
-          <w:rFonts w:ascii="SutonnyMJ" w:hAnsi="SutonnyMJ" w:cs="SutonnyMJ"/>
-          <w:sz w:val="26"/>
-          <w:szCs w:val="26"/>
-        </w:rPr>
-      </w:pPr>
-      <w:r>
-        <w:rPr>
-          <w:rFonts w:cs="SutonnyMJ" w:ascii="SutonnyMJ" w:hAnsi="SutonnyMJ"/>
-          <w:sz w:val="26"/>
-          <w:szCs w:val="26"/>
-        </w:rPr>
         <w:t xml:space="preserve">AšÍi‡Ki Rb¨I GKB K_v cÖ‡hvR¨| wbDUb I wjewbR fvM K‡iwQ‡jb k~b¨ w`‡q| wKš‘ AvaywbK MwYZwe`iv fvM K‡ib k~‡b¨i Lye KvQvKvwQ GKwU msL¨v w`‡q| d‡j Zuv‡`i fvM m¤úyY© ˆea| KviY GZ †bB †Kv‡bv k~b¨| Zviv wjwgU †bb| AšÍiK †c‡Z ¶y`ªvwZ¶y‡`ªi eM©‡K k~b¨ a‡i †bB K‡i †djv I k~b¨ w`‡q fvM Kivi K‚U‡KŠk‡ji Avi `iKvi †bB (‡`Lyb cwiwkó M)| G hyw³‡KI wbDU‡bi hyw³i g‡ZvB g‡b n‡Z cv‡i| Z‡e ev¯Í‡e Zv bq| MvwYwZK hyw³i K‡Vvi bxwZ GUv †g‡b P‡j| wjwg‡Ui aviYvi †cQ‡b Av‡Q `„p I m½wZc~Y© wfwË| wjwgU‡K msÁvwqZ Kivi Ab¨ DcvqI Av‡Q| †hgb G‡K `ywU msL¨vi Awfmvi ag© wn‡m‡e †`Lv‡bv hvq| lim sup I lim inf| (Gi `viæY GKwU cÖgvY Av‡Q| Z‡e G eB‡qi †QvU cwi‡mi †mUv D‡jøL Kijvg bv|) AZGe AšÍi‡Ki gva¨‡g wjwgU‡K cÖKvk Ki‡Z †Kv‡bv Amyweav †bB| Gi gva¨‡g K¨vjKzjvm k³ wfwËi Ici `uvwo‡q †Mj| </w:t>
       </w:r>
     </w:p>
@@ -17546,24 +15912,6 @@
           <w:sz w:val="26"/>
           <w:szCs w:val="26"/>
         </w:rPr>
-      </w:r>
-    </w:p>
-    <w:p>
-      <w:pPr>
-        <w:pStyle w:val="Normal"/>
-        <w:spacing w:before="0" w:after="200"/>
-        <w:rPr>
-          <w:rFonts w:ascii="SutonnyMJ" w:hAnsi="SutonnyMJ" w:cs="SutonnyMJ"/>
-          <w:sz w:val="26"/>
-          <w:szCs w:val="26"/>
-        </w:rPr>
-      </w:pPr>
-      <w:r>
-        <w:rPr>
-          <w:rFonts w:cs="SutonnyMJ" w:ascii="SutonnyMJ" w:hAnsi="SutonnyMJ"/>
-          <w:sz w:val="26"/>
-          <w:szCs w:val="26"/>
-        </w:rPr>
         <w:t xml:space="preserve">k~b¨ w`‡q fvM †`Iqvi cÖ‡qvRb dz‡ivj| MwY‡Zi RMr †_‡K we`vq wbj giwgev`| AveviI Rq n‡jv MwYZ I hyw³i| kvwšÍ wUKj divwm wecø‡ei †iBb Ae †Uii ev fqKvjxb kvmbvgj ch©šÍ|          </w:t>
       </w:r>
     </w:p>
@@ -17573,49 +15921,18 @@
         <w:spacing w:before="0" w:after="200"/>
         <w:rPr>
           <w:rFonts w:ascii="SutonnyMJ" w:hAnsi="SutonnyMJ" w:cs="SutonnyMJ"/>
-          <w:sz w:val="26"/>
-          <w:szCs w:val="26"/>
-        </w:rPr>
-      </w:pPr>
-      <w:r>
-        <w:rPr>
-          <w:rFonts w:cs="SutonnyMJ" w:ascii="SutonnyMJ" w:hAnsi="SutonnyMJ"/>
-          <w:sz w:val="26"/>
-          <w:szCs w:val="26"/>
-        </w:rPr>
-      </w:r>
-    </w:p>
-    <w:p>
-      <w:pPr>
-        <w:pStyle w:val="Normal"/>
-        <w:spacing w:before="0" w:after="200"/>
-        <w:rPr>
-          <w:rFonts w:ascii="SutonnyMJ" w:hAnsi="SutonnyMJ" w:cs="SutonnyMJ"/>
-          <w:sz w:val="26"/>
-          <w:szCs w:val="26"/>
-        </w:rPr>
-      </w:pPr>
-      <w:r>
-        <w:rPr>
-          <w:rFonts w:cs="SutonnyMJ" w:ascii="SutonnyMJ" w:hAnsi="SutonnyMJ"/>
-          <w:sz w:val="26"/>
-          <w:szCs w:val="26"/>
-        </w:rPr>
-      </w:r>
-    </w:p>
-    <w:p>
-      <w:pPr>
-        <w:pStyle w:val="Normal"/>
-        <w:spacing w:before="0" w:after="200"/>
-        <w:rPr>
-          <w:rFonts w:ascii="SutonnyMJ" w:hAnsi="SutonnyMJ" w:cs="SutonnyMJ"/>
-          <w:sz w:val="26"/>
-          <w:szCs w:val="26"/>
-        </w:rPr>
-      </w:pPr>
-      <w:r>
-        <w:rPr>
-          <w:rFonts w:cs="SutonnyMJ" w:ascii="SutonnyMJ" w:hAnsi="SutonnyMJ"/>
+          <w:b/>
+          <w:b/>
+          <w:bCs/>
+          <w:sz w:val="26"/>
+          <w:szCs w:val="26"/>
+        </w:rPr>
+      </w:pPr>
+      <w:r>
+        <w:rPr>
+          <w:rFonts w:cs="SutonnyMJ" w:ascii="SutonnyMJ" w:hAnsi="SutonnyMJ"/>
+          <w:b/>
+          <w:bCs/>
           <w:sz w:val="26"/>
           <w:szCs w:val="26"/>
         </w:rPr>
@@ -17720,6 +16037,7 @@
       <w:pPr>
         <w:pStyle w:val="Normal"/>
         <w:spacing w:before="0" w:after="200"/>
+        <w:jc w:val="center"/>
         <w:rPr>
           <w:rFonts w:ascii="SutonnyMJ" w:hAnsi="SutonnyMJ" w:cs="SutonnyMJ"/>
           <w:sz w:val="26"/>
@@ -17751,24 +16069,6 @@
           <w:sz w:val="26"/>
           <w:szCs w:val="26"/>
         </w:rPr>
-      </w:r>
-    </w:p>
-    <w:p>
-      <w:pPr>
-        <w:pStyle w:val="Normal"/>
-        <w:spacing w:before="0" w:after="200"/>
-        <w:rPr>
-          <w:rFonts w:ascii="SutonnyMJ" w:hAnsi="SutonnyMJ" w:cs="SutonnyMJ"/>
-          <w:sz w:val="26"/>
-          <w:szCs w:val="26"/>
-        </w:rPr>
-      </w:pPr>
-      <w:r>
-        <w:rPr>
-          <w:rFonts w:cs="SutonnyMJ" w:ascii="SutonnyMJ" w:hAnsi="SutonnyMJ"/>
-          <w:sz w:val="26"/>
-          <w:szCs w:val="26"/>
-        </w:rPr>
         <w:t>Ggwb‡Z G wjwg‡Ui gvb 0/0 Av‡m, hv Awb‡Y©q I A_©nxb| †nvwcUv‡ji wbqg †_‡K Gi gvb cvIqv hvq| wjwg‡Ui A_© n‡jv dvsk‡bi gvb Avm‡j †Kvb w`‡K hv‡”Q Zv †evSv| G dvsk‡b x-Gi gvb (-2) Gi w`‡K †h‡Z _v‡K dvskbUv †h‡Z _vK‡e (-1) Gi w`‡K| †nvwcUv‡ji wbqg gvb cvIqv mnR K‡i w`j|</w:t>
       </w:r>
     </w:p>
@@ -17843,6 +16143,28 @@
           <w:sz w:val="26"/>
           <w:szCs w:val="26"/>
         </w:rPr>
+      </w:r>
+      <w:r>
+        <w:br w:type="page"/>
+      </w:r>
+    </w:p>
+    <w:p>
+      <w:pPr>
+        <w:pStyle w:val="Normal"/>
+        <w:spacing w:before="0" w:after="200"/>
+        <w:jc w:val="center"/>
+        <w:rPr>
+          <w:rFonts w:ascii="SutonnyMJ" w:hAnsi="SutonnyMJ" w:cs="SutonnyMJ"/>
+          <w:sz w:val="30"/>
+          <w:szCs w:val="26"/>
+        </w:rPr>
+      </w:pPr>
+      <w:r>
+        <w:rPr>
+          <w:rFonts w:cs="SutonnyMJ" w:ascii="SutonnyMJ" w:hAnsi="SutonnyMJ"/>
+          <w:sz w:val="30"/>
+          <w:szCs w:val="26"/>
+        </w:rPr>
         <w:t>lô Aa¨vq</w:t>
       </w:r>
     </w:p>
@@ -17850,71 +16172,87 @@
       <w:pPr>
         <w:pStyle w:val="Normal"/>
         <w:spacing w:before="0" w:after="200"/>
-        <w:rPr>
-          <w:rFonts w:ascii="SutonnyMJ" w:hAnsi="SutonnyMJ" w:cs="SutonnyMJ"/>
-          <w:sz w:val="26"/>
-          <w:szCs w:val="26"/>
-        </w:rPr>
-      </w:pPr>
-      <w:r>
-        <w:rPr>
-          <w:rFonts w:cs="SutonnyMJ" w:ascii="SutonnyMJ" w:hAnsi="SutonnyMJ"/>
-          <w:sz w:val="26"/>
-          <w:szCs w:val="26"/>
-        </w:rPr>
-        <w:t xml:space="preserve">Amx‡gi hgR </w:t>
-      </w:r>
-    </w:p>
-    <w:p>
-      <w:pPr>
-        <w:pStyle w:val="Normal"/>
-        <w:spacing w:before="0" w:after="200"/>
-        <w:rPr>
-          <w:rFonts w:ascii="SutonnyMJ" w:hAnsi="SutonnyMJ" w:cs="SutonnyMJ"/>
-          <w:sz w:val="26"/>
-          <w:szCs w:val="26"/>
-        </w:rPr>
-      </w:pPr>
-      <w:r>
-        <w:rPr>
-          <w:rFonts w:cs="SutonnyMJ" w:ascii="SutonnyMJ" w:hAnsi="SutonnyMJ"/>
-          <w:sz w:val="26"/>
-          <w:szCs w:val="26"/>
-        </w:rPr>
-        <w:t xml:space="preserve">[k~‡b¨i Amxg ˆewkó¨] </w:t>
-      </w:r>
-    </w:p>
-    <w:p>
-      <w:pPr>
-        <w:pStyle w:val="Normal"/>
-        <w:spacing w:before="0" w:after="200"/>
-        <w:rPr>
-          <w:rFonts w:ascii="SutonnyMJ" w:hAnsi="SutonnyMJ" w:cs="SutonnyMJ"/>
-          <w:sz w:val="26"/>
-          <w:szCs w:val="26"/>
-        </w:rPr>
-      </w:pPr>
-      <w:r>
-        <w:rPr>
-          <w:rFonts w:cs="SutonnyMJ" w:ascii="SutonnyMJ" w:hAnsi="SutonnyMJ"/>
-          <w:sz w:val="26"/>
-          <w:szCs w:val="26"/>
-        </w:rPr>
-      </w:r>
-    </w:p>
-    <w:p>
-      <w:pPr>
-        <w:pStyle w:val="Normal"/>
-        <w:spacing w:before="0" w:after="200"/>
-        <w:rPr>
-          <w:rFonts w:ascii="SutonnyMJ" w:hAnsi="SutonnyMJ" w:cs="SutonnyMJ"/>
-          <w:sz w:val="26"/>
-          <w:szCs w:val="26"/>
-        </w:rPr>
-      </w:pPr>
-      <w:r>
-        <w:rPr>
-          <w:rFonts w:cs="SutonnyMJ" w:ascii="SutonnyMJ" w:hAnsi="SutonnyMJ"/>
+        <w:jc w:val="center"/>
+        <w:rPr>
+          <w:rFonts w:ascii="SutonnyMJ" w:hAnsi="SutonnyMJ" w:cs="SutonnyMJ"/>
+          <w:sz w:val="26"/>
+          <w:szCs w:val="26"/>
+        </w:rPr>
+      </w:pPr>
+      <w:r>
+        <w:rPr>
+          <w:rFonts w:cs="SutonnyMJ" w:ascii="SutonnyMJ" w:hAnsi="SutonnyMJ"/>
+          <w:sz w:val="34"/>
+          <w:szCs w:val="26"/>
+        </w:rPr>
+        <w:t>Amx‡gi hgR</w:t>
+      </w:r>
+      <w:r>
+        <w:rPr>
+          <w:rFonts w:cs="SutonnyMJ" w:ascii="SutonnyMJ" w:hAnsi="SutonnyMJ"/>
+          <w:sz w:val="26"/>
+          <w:szCs w:val="26"/>
+        </w:rPr>
+        <w:t xml:space="preserve"> </w:t>
+      </w:r>
+    </w:p>
+    <w:p>
+      <w:pPr>
+        <w:pStyle w:val="Normal"/>
+        <w:spacing w:before="0" w:after="200"/>
+        <w:jc w:val="center"/>
+        <w:rPr>
+          <w:rFonts w:ascii="SutonnyMJ" w:hAnsi="SutonnyMJ" w:cs="SutonnyMJ"/>
+          <w:sz w:val="26"/>
+          <w:szCs w:val="26"/>
+        </w:rPr>
+      </w:pPr>
+      <w:r>
+        <w:rPr>
+          <w:rFonts w:cs="SutonnyMJ" w:ascii="SutonnyMJ" w:hAnsi="SutonnyMJ"/>
+          <w:sz w:val="30"/>
+          <w:szCs w:val="26"/>
+        </w:rPr>
+        <w:t>k~‡b¨i Amxg ˆewkó¨</w:t>
+      </w:r>
+    </w:p>
+    <w:p>
+      <w:pPr>
+        <w:pStyle w:val="Normal"/>
+        <w:spacing w:before="0" w:after="200"/>
+        <w:rPr>
+          <w:rFonts w:ascii="SutonnyMJ" w:hAnsi="SutonnyMJ" w:cs="SutonnyMJ"/>
+          <w:sz w:val="26"/>
+          <w:szCs w:val="26"/>
+        </w:rPr>
+      </w:pPr>
+      <w:r>
+        <w:rPr>
+          <w:rFonts w:cs="SutonnyMJ" w:ascii="SutonnyMJ" w:hAnsi="SutonnyMJ"/>
+          <w:sz w:val="26"/>
+          <w:szCs w:val="26"/>
+        </w:rPr>
+      </w:r>
+    </w:p>
+    <w:p>
+      <w:pPr>
+        <w:pStyle w:val="Normal"/>
+        <w:spacing w:before="0" w:after="200"/>
+        <w:jc w:val="center"/>
+        <w:rPr>
+          <w:rFonts w:ascii="SutonnyMJ" w:hAnsi="SutonnyMJ" w:cs="SutonnyMJ"/>
+          <w:i/>
+          <w:i/>
+          <w:iCs/>
+          <w:sz w:val="26"/>
+          <w:szCs w:val="26"/>
+        </w:rPr>
+      </w:pPr>
+      <w:r>
+        <w:rPr>
+          <w:rFonts w:cs="SutonnyMJ" w:ascii="SutonnyMJ" w:hAnsi="SutonnyMJ"/>
+          <w:i/>
+          <w:iCs/>
           <w:sz w:val="26"/>
           <w:szCs w:val="26"/>
         </w:rPr>
@@ -17925,6 +16263,7 @@
       <w:pPr>
         <w:pStyle w:val="Normal"/>
         <w:spacing w:before="0" w:after="200"/>
+        <w:jc w:val="right"/>
         <w:rPr>
           <w:rFonts w:ascii="SutonnyMJ" w:hAnsi="SutonnyMJ" w:cs="SutonnyMJ"/>
           <w:sz w:val="26"/>
@@ -17956,24 +16295,6 @@
           <w:sz w:val="26"/>
           <w:szCs w:val="26"/>
         </w:rPr>
-      </w:r>
-    </w:p>
-    <w:p>
-      <w:pPr>
-        <w:pStyle w:val="Normal"/>
-        <w:spacing w:before="0" w:after="200"/>
-        <w:rPr>
-          <w:rFonts w:ascii="SutonnyMJ" w:hAnsi="SutonnyMJ" w:cs="SutonnyMJ"/>
-          <w:sz w:val="26"/>
-          <w:szCs w:val="26"/>
-        </w:rPr>
-      </w:pPr>
-      <w:r>
-        <w:rPr>
-          <w:rFonts w:cs="SutonnyMJ" w:ascii="SutonnyMJ" w:hAnsi="SutonnyMJ"/>
-          <w:sz w:val="26"/>
-          <w:szCs w:val="26"/>
-        </w:rPr>
         <w:t xml:space="preserve">k~b¨ Avi Amxg‡K memgq mgRvZxq wRwbm e‡j m‡›`n nZ| †Kv‡bvwKQy‡K k~b¨ w`‡q ¸Y w`b| cv‡eb k~b¨| Amxg‡K †Kv‡bvwKQy w`‡q ¸Y w`‡jI k~b¨| †Kv‡bv msL¨v‡K k~b¨ w`‡q fvM w`‡j Avm‡e Amxg| Avi Amxg w`‡q fvM w`‡j k~b¨| †Kv‡bv msL¨vi mv‡_ k~b¨ †hvM Ki‡j Zv‡Z †Kv‡bv cwieZ©b Av‡m bv| Amx‡gi mv‡_I KvD‡K †hvM Ki‡j †Kv‡bv cwieZ©b †bB| </w:t>
       </w:r>
     </w:p>
@@ -17993,24 +16314,6 @@
           <w:sz w:val="26"/>
           <w:szCs w:val="26"/>
         </w:rPr>
-      </w:r>
-    </w:p>
-    <w:p>
-      <w:pPr>
-        <w:pStyle w:val="Normal"/>
-        <w:spacing w:before="0" w:after="200"/>
-        <w:rPr>
-          <w:rFonts w:ascii="SutonnyMJ" w:hAnsi="SutonnyMJ" w:cs="SutonnyMJ"/>
-          <w:sz w:val="26"/>
-          <w:szCs w:val="26"/>
-        </w:rPr>
-      </w:pPr>
-      <w:r>
-        <w:rPr>
-          <w:rFonts w:cs="SutonnyMJ" w:ascii="SutonnyMJ" w:hAnsi="SutonnyMJ"/>
-          <w:sz w:val="26"/>
-          <w:szCs w:val="26"/>
-        </w:rPr>
         <w:t>‡</w:t>
       </w:r>
       <w:r>
@@ -18038,24 +16341,6 @@
           <w:sz w:val="26"/>
           <w:szCs w:val="26"/>
         </w:rPr>
-      </w:r>
-    </w:p>
-    <w:p>
-      <w:pPr>
-        <w:pStyle w:val="Normal"/>
-        <w:spacing w:before="0" w:after="200"/>
-        <w:rPr>
-          <w:rFonts w:ascii="SutonnyMJ" w:hAnsi="SutonnyMJ" w:cs="SutonnyMJ"/>
-          <w:sz w:val="26"/>
-          <w:szCs w:val="26"/>
-        </w:rPr>
-      </w:pPr>
-      <w:r>
-        <w:rPr>
-          <w:rFonts w:cs="SutonnyMJ" w:ascii="SutonnyMJ" w:hAnsi="SutonnyMJ"/>
-          <w:sz w:val="26"/>
-          <w:szCs w:val="26"/>
-        </w:rPr>
         <w:t xml:space="preserve">k~b¨ Avi Amxg GKB gy`ªvi `yB wcV| mgvb I wecixZ| Bb I Bqvs1| msL¨v‡iLvi `yB gv_vq mgkw³gvb `yB cÖwZc¶| k~‡b¨i Sv‡gjvgq ˆewkó¨ Zvj wgwj‡q P‡j Amx‡gi A™¢yZ ¶gZvi mv‡_| k~b¨‡K eyS‡Z cvi‡jB Amxg‡KI †evSv m¤¢e n‡q hvq| GUv eyS‡Z wM‡q MwYZwe`‡`i cv w`‡Z nq KvíwbK GK A™¢yZ RM‡Z| †hLv‡b e„Ëiv †iLv, †iLviv e„Ë| Avi Amx‡gi Ae¯’vb `yB wecixZ †giæ‡Z| </w:t>
       </w:r>
     </w:p>
@@ -18081,16 +16366,17 @@
       <w:pPr>
         <w:pStyle w:val="Normal"/>
         <w:spacing w:before="0" w:after="200"/>
-        <w:rPr>
-          <w:rFonts w:ascii="SutonnyMJ" w:hAnsi="SutonnyMJ" w:cs="SutonnyMJ"/>
-          <w:sz w:val="26"/>
-          <w:szCs w:val="26"/>
-        </w:rPr>
-      </w:pPr>
-      <w:r>
-        <w:rPr>
-          <w:rFonts w:cs="SutonnyMJ" w:ascii="SutonnyMJ" w:hAnsi="SutonnyMJ"/>
-          <w:sz w:val="26"/>
+        <w:jc w:val="center"/>
+        <w:rPr>
+          <w:rFonts w:ascii="SutonnyMJ" w:hAnsi="SutonnyMJ" w:cs="SutonnyMJ"/>
+          <w:sz w:val="30"/>
+          <w:szCs w:val="26"/>
+        </w:rPr>
+      </w:pPr>
+      <w:r>
+        <w:rPr>
+          <w:rFonts w:cs="SutonnyMJ" w:ascii="SutonnyMJ" w:hAnsi="SutonnyMJ"/>
+          <w:sz w:val="30"/>
           <w:szCs w:val="26"/>
         </w:rPr>
         <w:t xml:space="preserve">KvíwbK msL¨v </w:t>
@@ -18100,25 +16386,37 @@
       <w:pPr>
         <w:pStyle w:val="Normal"/>
         <w:spacing w:before="0" w:after="200"/>
-        <w:rPr>
-          <w:rFonts w:ascii="SutonnyMJ" w:hAnsi="SutonnyMJ" w:cs="SutonnyMJ"/>
-          <w:sz w:val="26"/>
-          <w:szCs w:val="26"/>
-        </w:rPr>
-      </w:pPr>
-      <w:r>
-        <w:rPr>
-          <w:rFonts w:cs="SutonnyMJ" w:ascii="SutonnyMJ" w:hAnsi="SutonnyMJ"/>
-          <w:sz w:val="26"/>
-          <w:szCs w:val="26"/>
-        </w:rPr>
-        <w:t xml:space="preserve">¯^M©xq †PZbvi GK `viæY I we¯§qKi Avkªq¯’j| Aw¯ÍZ¡ I Abw¯Í‡Z¡i cÖvq wgjb †hLv‡b| </w:t>
-      </w:r>
-    </w:p>
-    <w:p>
-      <w:pPr>
-        <w:pStyle w:val="Normal"/>
-        <w:spacing w:before="0" w:after="200"/>
+        <w:jc w:val="center"/>
+        <w:rPr>
+          <w:rFonts w:ascii="SutonnyMJ" w:hAnsi="SutonnyMJ" w:cs="SutonnyMJ"/>
+          <w:sz w:val="26"/>
+          <w:szCs w:val="26"/>
+        </w:rPr>
+      </w:pPr>
+      <w:r>
+        <w:rPr>
+          <w:rFonts w:cs="SutonnyMJ" w:ascii="SutonnyMJ" w:hAnsi="SutonnyMJ"/>
+          <w:i/>
+          <w:iCs/>
+          <w:sz w:val="26"/>
+          <w:szCs w:val="26"/>
+        </w:rPr>
+        <w:t>¯^M©xq †PZbvi GK `viæY I we¯§qKi Avkªq¯’j| Aw¯ÍZ¡ I Abw¯Í‡Z¡i cÖvq wgjb †hLv‡b|</w:t>
+      </w:r>
+      <w:r>
+        <w:rPr>
+          <w:rFonts w:cs="SutonnyMJ" w:ascii="SutonnyMJ" w:hAnsi="SutonnyMJ"/>
+          <w:sz w:val="26"/>
+          <w:szCs w:val="26"/>
+        </w:rPr>
+        <w:t xml:space="preserve"> </w:t>
+      </w:r>
+    </w:p>
+    <w:p>
+      <w:pPr>
+        <w:pStyle w:val="Normal"/>
+        <w:spacing w:before="0" w:after="200"/>
+        <w:jc w:val="right"/>
         <w:rPr>
           <w:rFonts w:ascii="SutonnyMJ" w:hAnsi="SutonnyMJ" w:cs="SutonnyMJ"/>
           <w:sz w:val="26"/>
@@ -18150,24 +16448,6 @@
           <w:sz w:val="26"/>
           <w:szCs w:val="26"/>
         </w:rPr>
-      </w:r>
-    </w:p>
-    <w:p>
-      <w:pPr>
-        <w:pStyle w:val="Normal"/>
-        <w:spacing w:before="0" w:after="200"/>
-        <w:rPr>
-          <w:rFonts w:ascii="SutonnyMJ" w:hAnsi="SutonnyMJ" w:cs="SutonnyMJ"/>
-          <w:sz w:val="26"/>
-          <w:szCs w:val="26"/>
-        </w:rPr>
-      </w:pPr>
-      <w:r>
-        <w:rPr>
-          <w:rFonts w:cs="SutonnyMJ" w:ascii="SutonnyMJ" w:hAnsi="SutonnyMJ"/>
-          <w:sz w:val="26"/>
-          <w:szCs w:val="26"/>
-        </w:rPr>
         <w:t xml:space="preserve">eû kZK a‡i MwYZwe`‡`i Ae‡njvi cvÎ k~b¨ GKv nqwb| k~b¨ †hfv‡e wMÖK‡`i Kzms¯‹v‡ii Av¸‡b cy‡o‡Q, Ab¨ msL¨vI n‡q‡Q Ae‡njvi wkKvi| †h msL¨v‡`i wQj bv R¨vwgwZK A_© (wMÖKiv msL¨vi R¨vwgwZK w`KUvB eySZ ïay)| Ggb GKwU msL¨v i| k~‡b¨i A™¢yZ ˆewk‡ó¨i g~‡j G msL¨vUviI f~wgKv Av‡Q| </w:t>
       </w:r>
     </w:p>
@@ -18187,24 +16467,6 @@
           <w:sz w:val="26"/>
           <w:szCs w:val="26"/>
         </w:rPr>
-      </w:r>
-    </w:p>
-    <w:p>
-      <w:pPr>
-        <w:pStyle w:val="Normal"/>
-        <w:spacing w:before="0" w:after="200"/>
-        <w:rPr>
-          <w:rFonts w:ascii="SutonnyMJ" w:hAnsi="SutonnyMJ" w:cs="SutonnyMJ"/>
-          <w:sz w:val="26"/>
-          <w:szCs w:val="26"/>
-        </w:rPr>
-      </w:pPr>
-      <w:r>
-        <w:rPr>
-          <w:rFonts w:cs="SutonnyMJ" w:ascii="SutonnyMJ" w:hAnsi="SutonnyMJ"/>
-          <w:sz w:val="26"/>
-          <w:szCs w:val="26"/>
-        </w:rPr>
         <w:t xml:space="preserve">exRMwY‡Zi gva¨‡g msL¨v‡K †evSvi Av‡iKUv `„wófw½ cvIqv †Mj| hv wMÖK‡`i R¨vwgwZK aviYv †_‡K cy‡ivcywi Avjv`v| wMÖK‡`i g‡Zv cive„‡Ëi †¶Îdj cwigv‡ci e`‡j exRMwYZwe`iv wewfbœ msL¨vi m¤ú‡K©i mgxKi‡Yi mgvavb †LuvRvi c‡_ nuvU‡jb| †hgb 4x – 12 = 0 mij mgxKiYwUi K_v fveyb| G mgxKiY ej‡Q 0, 4 I 12-Gi mv‡_ ARvbv msL¨v x-Gi m¤ú‡K©i K_v| exRMwY‡Zi Qv‡Îi KvR n‡jv x-Gi gvb †ei Kiv| G mgxKi‡Y x-Gi gvb 3| mgxKi‡Y x-Gi e`‡j 3 ewm‡q †`Lyb mgxKiY ï× n‡”Q| 4x – 12 = 0 mgxKi‡Yi mgvavb ev g~j ZvB 3| </w:t>
       </w:r>
     </w:p>
@@ -18261,24 +16523,6 @@
           <w:sz w:val="26"/>
           <w:szCs w:val="26"/>
         </w:rPr>
-      </w:r>
-    </w:p>
-    <w:p>
-      <w:pPr>
-        <w:pStyle w:val="Normal"/>
-        <w:spacing w:before="0" w:after="200"/>
-        <w:rPr>
-          <w:rFonts w:ascii="SutonnyMJ" w:hAnsi="SutonnyMJ" w:cs="SutonnyMJ"/>
-          <w:sz w:val="26"/>
-          <w:szCs w:val="26"/>
-        </w:rPr>
-      </w:pPr>
-      <w:r>
-        <w:rPr>
-          <w:rFonts w:cs="SutonnyMJ" w:ascii="SutonnyMJ" w:hAnsi="SutonnyMJ"/>
-          <w:sz w:val="26"/>
-          <w:szCs w:val="26"/>
-        </w:rPr>
         <w:t xml:space="preserve">fviZxq MwYZwe`iv hLb k~b¨‡K MÖnY Ki‡jI BD‡ivcxqiv eû kZK a‡i G‡K AeÁv K‡i †M‡Qb| GKBfv‡e cÖvP¨ hLb FYvZ¥K msL¨v‡K ey‡K †U‡b wbj, cwðg Zv‡KI Ae‡njv Ki‡Z PvBj| GgbwK m‡Zi kZ‡K G‡mI †WKvU© mgxKi‡Yi mgvavb wn‡m‡e FYvZ¥K msL¨v‡K †g‡b wb‡Z ivwR nbwb| wZwb G‡`i‡K bvg †`b bKj mgvavb ev g~j| Avi wVK G Kvi‡YB ¯’vbv¼ e¨e¯’v‡K FYvZ¥K msL¨v ch©šÍ ewa©Z K‡ibwb| Z‡e †WKvU© msKxY© aviYvi cZb hy‡Mi gvbyl| exRMwYZ I R¨vwgwZi wgj‡bi mdjZvi wkKvi wZwb| exRMwYZwe`‡`i Kv‡Q FYvZ¥K msL¨v A‡bK Av‡MB †_‡KB Kv‡Ri wRwbm| cwð‡gi MwYZwe`ivI Kv‡R jvwM‡q‡Qb msL¨v¸‡jv‡K| mgxKiY mgvavb Ki‡Z †M‡j ni`g †`Lv wgjwQj FYvZ¥K msL¨vi| Ggb GK ai‡bi mgxKiY n‡jv wØNvZ (quadratic) mgxKiY| </w:t>
       </w:r>
     </w:p>
@@ -18298,24 +16542,6 @@
           <w:sz w:val="26"/>
           <w:szCs w:val="26"/>
         </w:rPr>
-      </w:r>
-    </w:p>
-    <w:p>
-      <w:pPr>
-        <w:pStyle w:val="Normal"/>
-        <w:spacing w:before="0" w:after="200"/>
-        <w:rPr>
-          <w:rFonts w:ascii="SutonnyMJ" w:hAnsi="SutonnyMJ" w:cs="SutonnyMJ"/>
-          <w:sz w:val="26"/>
-          <w:szCs w:val="26"/>
-        </w:rPr>
-      </w:pPr>
-      <w:r>
-        <w:rPr>
-          <w:rFonts w:cs="SutonnyMJ" w:ascii="SutonnyMJ" w:hAnsi="SutonnyMJ"/>
-          <w:sz w:val="26"/>
-          <w:szCs w:val="26"/>
-        </w:rPr>
         <w:t xml:space="preserve">4x – 12 = 0 ai‡bi mij‰iwLK mgxKiY mgvavb Kiv Lye mnR| Z‡e G ai‡bi mgm¨v exRMwYZwe`‡`i †ewkw`b e¨¯Í ivL‡Z cvij bv| Zv‡`i PvB AviI KwVb mgm¨v| KvR ïiæ Ki‡jb wØNvZ mgxKiY wb‡q| G mgxKiY ïiæ nq x2 w`‡q| †hgb x2 – 1 = 0| mvaviY mgxKi‡Yi †P‡q Giv RwUj| cÖ_gZ, G‡`i g~j _v‡K `ywU| †hgb x2 – 1 = 0 Gi g~j `ywU n‡jv 1 I (-1)| mgxKi‡Y 1 ev (-1) ewm‡q †`Lyb Kx nq| d‡j mgxKi‡Y 1 ev (-1) `y‡UvB KvR K‡i| x2 – 1 †_‡K Avgiv cvB (x + 1)(x – 1), hv †_‡K †evSv hvq 1 ev (-1) emv‡j ivwkUv k~b¨ nq| </w:t>
       </w:r>
     </w:p>
@@ -18335,24 +16561,6 @@
           <w:sz w:val="26"/>
           <w:szCs w:val="26"/>
         </w:rPr>
-      </w:r>
-    </w:p>
-    <w:p>
-      <w:pPr>
-        <w:pStyle w:val="Normal"/>
-        <w:spacing w:before="0" w:after="200"/>
-        <w:rPr>
-          <w:rFonts w:ascii="SutonnyMJ" w:hAnsi="SutonnyMJ" w:cs="SutonnyMJ"/>
-          <w:sz w:val="26"/>
-          <w:szCs w:val="26"/>
-        </w:rPr>
-      </w:pPr>
-      <w:r>
-        <w:rPr>
-          <w:rFonts w:cs="SutonnyMJ" w:ascii="SutonnyMJ" w:hAnsi="SutonnyMJ"/>
-          <w:sz w:val="26"/>
-          <w:szCs w:val="26"/>
-        </w:rPr>
         <w:t xml:space="preserve">wØNvZ mgxKiY mij‰iwLK mgxKi‡Yi †P‡q RwUj n‡jI G‡`i g~j †ei Kivi GKwU mnR Dcvq Av‡Q| G‡K e‡j wØNvZ m~Î, hv D”Pgva¨wgK cvk Kiv †h‡Kv‡bv wk¶v_©x ¸iæZ¡mnKv‡i c‡o| ax2 + bx + c wØNvZ mgxKi‡Yi g~j n‡e x = (- b ± √(b2 – 4ac))/2a| abvZ¥K wPý (+) †_‡K GKwU I FYvZ¥K wPý (-) †_‡K cvB Av‡iKwU g~j| eû eQi a‡i gvbyl wØNvZ mgxKi‡Yi K_v Rv‡b| beg kZ‡Ki MwYZwe` Avj-‡LvqvwiRwg cÖvq me wØNvZ mgxKiY mgvavb Ki‡Z cvi‡Zb| Z‡e m¤¢eZ wZwb FYvZ¥K msL¨v‡K g~j wn‡m‡e gvb‡Zb bv| Aek¨ Zuvi mg‡qi ci `ªæZB FYvZ¥K msL¨v‡K mgvavb wn‡m‡e MÖnY K‡i †bb exRMwYZwe`iv| Z‡e KvíwbK msL¨vi K_v GKUy Avjv`v| </w:t>
       </w:r>
     </w:p>
@@ -18372,24 +16580,6 @@
           <w:sz w:val="26"/>
           <w:szCs w:val="26"/>
         </w:rPr>
-      </w:r>
-    </w:p>
-    <w:p>
-      <w:pPr>
-        <w:pStyle w:val="Normal"/>
-        <w:spacing w:before="0" w:after="200"/>
-        <w:rPr>
-          <w:rFonts w:ascii="SutonnyMJ" w:hAnsi="SutonnyMJ" w:cs="SutonnyMJ"/>
-          <w:sz w:val="26"/>
-          <w:szCs w:val="26"/>
-        </w:rPr>
-      </w:pPr>
-      <w:r>
-        <w:rPr>
-          <w:rFonts w:cs="SutonnyMJ" w:ascii="SutonnyMJ" w:hAnsi="SutonnyMJ"/>
-          <w:sz w:val="26"/>
-          <w:szCs w:val="26"/>
-        </w:rPr>
         <w:t xml:space="preserve">mij‰iwLK mgxKi‡Y KvíwbK msL¨v Av‡m bv| Z‡e wØNvZ mgxKi‡Y G‡`i †`Lv †h‡Z _vKj| x2 + 1 = 0 mgxKiYUvi K_v fveyb| †`‡L g‡b nq †Kv‡bv msL¨v ewm‡qB Gi mgvavb cvIqv hv‡e bv| -1, 3, 500 ev 30.24 hvB emvb mgxKiY wm× n‡e bv2| Avcbvi B”Qvg‡Zv †h‡Kv‡bv abvZ¥K ev FYvZ¥K msL¨vB emvb bv †Kb, G mgxKi‡Yi g~j cv‡eb bv| Gi †P‡q KiæY K_v n‡jv, wØNvZ mgxKiY cÖ‡qvM Ki‡Z †M‡j `ywU A™¢yZ DËi †g‡j| +√(-1) I -√(-1) | </w:t>
       </w:r>
     </w:p>
@@ -18409,24 +16599,6 @@
           <w:sz w:val="26"/>
           <w:szCs w:val="26"/>
         </w:rPr>
-      </w:r>
-    </w:p>
-    <w:p>
-      <w:pPr>
-        <w:pStyle w:val="Normal"/>
-        <w:spacing w:before="0" w:after="200"/>
-        <w:rPr>
-          <w:rFonts w:ascii="SutonnyMJ" w:hAnsi="SutonnyMJ" w:cs="SutonnyMJ"/>
-          <w:sz w:val="26"/>
-          <w:szCs w:val="26"/>
-        </w:rPr>
-      </w:pPr>
-      <w:r>
-        <w:rPr>
-          <w:rFonts w:cs="SutonnyMJ" w:ascii="SutonnyMJ" w:hAnsi="SutonnyMJ"/>
-          <w:sz w:val="26"/>
-          <w:szCs w:val="26"/>
-        </w:rPr>
         <w:t>‡</w:t>
       </w:r>
       <w:r>
@@ -18499,43 +16671,23 @@
           <w:sz w:val="26"/>
           <w:szCs w:val="26"/>
         </w:rPr>
-      </w:r>
-    </w:p>
-    <w:p>
-      <w:pPr>
-        <w:pStyle w:val="Normal"/>
-        <w:spacing w:before="0" w:after="200"/>
-        <w:rPr>
-          <w:rFonts w:ascii="SutonnyMJ" w:hAnsi="SutonnyMJ" w:cs="SutonnyMJ"/>
-          <w:sz w:val="26"/>
-          <w:szCs w:val="26"/>
-        </w:rPr>
-      </w:pPr>
-      <w:r>
-        <w:rPr>
-          <w:rFonts w:cs="SutonnyMJ" w:ascii="SutonnyMJ" w:hAnsi="SutonnyMJ"/>
-          <w:sz w:val="26"/>
-          <w:szCs w:val="26"/>
-        </w:rPr>
-        <w:t xml:space="preserve">exRMwYZwe`iv i-‡K fvjevm‡jb| evwK cÖvq mevB G‡K N„Yv Ki‡jb| x3 + 3x + 1 ivwkwUi g‡Zv eûc`xi mgvav‡b KvíwbK msL¨v `viæY Kv‡R jvMj| Avm‡j i-‡K msL¨v wn‡m‡e †g‡b wb‡j me eûc`x mgvavb Kiv hvq| x2 + 1 fvM n‡q nq (x + i)(x - i)| mgxKi‡Yi g~j nq i I (-i)| x3 – x2 +x – 1 Gi g‡Zv wÎNvZ mgxKiY fvM nq wZbfv‡M| (x – 1) (x + i) (x- i)| x4 w`‡q ïiæ PZyN©vZx ivwk fvM nq Pvifv‡M| x5 w`‡q ïiæ cÂNvZxiv cuvP fv‡M| n Nv‡Zi eûc`xiv ïiæ nq xn w`‡q, Avi Giv wef³ nq nwU Avjv`v (A‡bKmgq `yB g~j GKB n‡Z cv‡i| †hgb x2 – 2x + 1 = 0 ev (x-1)2 = 0 mgxKi‡Yi `ywU g~jB 1| Z‡e g~‡ji msL¨v wKš‘ 2-B|) ivwk‡Z| G‡K e‡j exRMwY‡Zi †gŠwjK Dccv`¨| </w:t>
-      </w:r>
-    </w:p>
-    <w:p>
-      <w:pPr>
-        <w:pStyle w:val="Normal"/>
-        <w:spacing w:before="0" w:after="200"/>
-        <w:rPr>
-          <w:rFonts w:ascii="SutonnyMJ" w:hAnsi="SutonnyMJ" w:cs="SutonnyMJ"/>
-          <w:sz w:val="26"/>
-          <w:szCs w:val="26"/>
-        </w:rPr>
-      </w:pPr>
-      <w:r>
-        <w:rPr>
-          <w:rFonts w:cs="SutonnyMJ" w:ascii="SutonnyMJ" w:hAnsi="SutonnyMJ"/>
-          <w:sz w:val="26"/>
-          <w:szCs w:val="26"/>
-        </w:rPr>
+        <w:t xml:space="preserve">exRMwYZwe`iv </w:t>
+      </w:r>
+      <w:r>
+        <w:rPr>
+          <w:rFonts w:cs="SutonnyMJ" w:ascii="Arial" w:hAnsi="Arial"/>
+          <w:sz w:val="26"/>
+          <w:szCs w:val="26"/>
+        </w:rPr>
+        <w:t>i</w:t>
+      </w:r>
+      <w:r>
+        <w:rPr>
+          <w:rFonts w:cs="SutonnyMJ" w:ascii="SutonnyMJ" w:hAnsi="SutonnyMJ"/>
+          <w:sz w:val="26"/>
+          <w:szCs w:val="26"/>
+        </w:rPr>
+        <w:t xml:space="preserve">-‡K fvjevm‡jb| evwK cÖvq mevB G‡K N„Yv Ki‡jb| x3 + 3x + 1 ivwkwUi g‡Zv eûc`xi mgvav‡b KvíwbK msL¨v `viæY Kv‡R jvMj| Avm‡j i-‡K msL¨v wn‡m‡e †g‡b wb‡j me eûc`x mgvavb Kiv hvq| x2 + 1 fvM n‡q nq (x + i)(x - i)| mgxKi‡Yi g~j nq i I (-i)| x3 – x2 +x – 1 Gi g‡Zv wÎNvZ mgxKiY fvM nq wZbfv‡M| (x – 1) (x + i) (x- i)| x4 w`‡q ïiæ PZyN©vZx ivwk fvM nq Pvifv‡M| x5 w`‡q ïiæ cÂNvZxiv cuvP fv‡M| n Nv‡Zi eûc`xiv ïiæ nq xn w`‡q, Avi Giv wef³ nq nwU Avjv`v (A‡bKmgq `yB g~j GKB n‡Z cv‡i| †hgb x2 – 2x + 1 = 0 ev (x-1)2 = 0 mgxKi‡Yi `ywU g~jB 1| Z‡e g~‡ji msL¨v wKš‘ 2-B|) ivwk‡Z| G‡K e‡j exRMwY‡Zi †gŠwjK Dccv`¨| </w:t>
       </w:r>
     </w:p>
     <w:p>
@@ -18581,24 +16733,6 @@
           <w:sz w:val="26"/>
           <w:szCs w:val="26"/>
         </w:rPr>
-      </w:r>
-    </w:p>
-    <w:p>
-      <w:pPr>
-        <w:pStyle w:val="Normal"/>
-        <w:spacing w:before="0" w:after="200"/>
-        <w:rPr>
-          <w:rFonts w:ascii="SutonnyMJ" w:hAnsi="SutonnyMJ" w:cs="SutonnyMJ"/>
-          <w:sz w:val="26"/>
-          <w:szCs w:val="26"/>
-        </w:rPr>
-      </w:pPr>
-      <w:r>
-        <w:rPr>
-          <w:rFonts w:cs="SutonnyMJ" w:ascii="SutonnyMJ" w:hAnsi="SutonnyMJ"/>
-          <w:sz w:val="26"/>
-          <w:szCs w:val="26"/>
-        </w:rPr>
         <w:t xml:space="preserve">wjewbR g‡b Ki‡Zb, i n‡jv Aw¯ÍZ¡ I Abw¯Í‡Z¡i gv‡S GK A™¢yZ wgjb| A‡bKUv †hb Zuvi evBbvwi5 msL¨vi 1 (Ck¦i) I 0 (k~b¨Zv) Gi wgjb| wjewbR i-‡K cweÎ AvZ¥vi6 mv‡_ Zyjbv K‡ib| `y‡UviB Aw¯ÍZ¡ Ae¯‘MZ I bv‡g gvÎ g~Z©| Z‡e GgbwK wjewbRI eyS‡Z cv‡ibwb,  i msL¨vwU GKmgq k~b¨ I Amx‡gi m¤úK© cÖKvk Ki‡e| Aek¨ †m m¤ú‡K©i RU Lyj‡Z MwY‡Z AviI `y‡Uv ¸iæZ¡c~Y© AMÖMwZ cÖ‡qvRb n‡qwQj| </w:t>
       </w:r>
     </w:p>
@@ -18624,52 +16758,49 @@
       <w:pPr>
         <w:pStyle w:val="Normal"/>
         <w:spacing w:before="0" w:after="200"/>
-        <w:rPr>
-          <w:rFonts w:ascii="SutonnyMJ" w:hAnsi="SutonnyMJ" w:cs="SutonnyMJ"/>
-          <w:sz w:val="26"/>
-          <w:szCs w:val="26"/>
-        </w:rPr>
-      </w:pPr>
-      <w:r>
-        <w:rPr>
-          <w:rFonts w:cs="SutonnyMJ" w:ascii="SutonnyMJ" w:hAnsi="SutonnyMJ"/>
-          <w:sz w:val="26"/>
-          <w:szCs w:val="26"/>
-        </w:rPr>
-        <w:t xml:space="preserve">we›`y I cÖwZwe›`y </w:t>
-      </w:r>
-    </w:p>
-    <w:p>
-      <w:pPr>
-        <w:pStyle w:val="Normal"/>
-        <w:spacing w:before="0" w:after="200"/>
-        <w:rPr>
-          <w:rFonts w:ascii="SutonnyMJ" w:hAnsi="SutonnyMJ" w:cs="SutonnyMJ"/>
-          <w:sz w:val="26"/>
-          <w:szCs w:val="26"/>
-        </w:rPr>
-      </w:pPr>
-      <w:r>
-        <w:rPr>
-          <w:rFonts w:cs="SutonnyMJ" w:ascii="SutonnyMJ" w:hAnsi="SutonnyMJ"/>
-          <w:sz w:val="26"/>
-          <w:szCs w:val="26"/>
-        </w:rPr>
-      </w:r>
-    </w:p>
-    <w:p>
-      <w:pPr>
-        <w:pStyle w:val="Normal"/>
-        <w:spacing w:before="0" w:after="200"/>
-        <w:rPr>
-          <w:rFonts w:ascii="SutonnyMJ" w:hAnsi="SutonnyMJ" w:cs="SutonnyMJ"/>
-          <w:sz w:val="26"/>
-          <w:szCs w:val="26"/>
-        </w:rPr>
-      </w:pPr>
-      <w:r>
-        <w:rPr>
-          <w:rFonts w:cs="SutonnyMJ" w:ascii="SutonnyMJ" w:hAnsi="SutonnyMJ"/>
+        <w:jc w:val="center"/>
+        <w:rPr>
+          <w:rFonts w:ascii="SutonnyMJ" w:hAnsi="SutonnyMJ" w:cs="SutonnyMJ"/>
+          <w:sz w:val="26"/>
+          <w:szCs w:val="26"/>
+        </w:rPr>
+      </w:pPr>
+      <w:r>
+        <w:rPr>
+          <w:rFonts w:cs="SutonnyMJ" w:ascii="SutonnyMJ" w:hAnsi="SutonnyMJ"/>
+          <w:sz w:val="30"/>
+          <w:szCs w:val="26"/>
+        </w:rPr>
+        <w:t>we›`y I cÖwZwe›`y</w:t>
+      </w:r>
+      <w:r>
+        <w:rPr>
+          <w:rFonts w:cs="SutonnyMJ" w:ascii="SutonnyMJ" w:hAnsi="SutonnyMJ"/>
+          <w:sz w:val="26"/>
+          <w:szCs w:val="26"/>
+        </w:rPr>
+        <w:t xml:space="preserve"> </w:t>
+      </w:r>
+    </w:p>
+    <w:p>
+      <w:pPr>
+        <w:pStyle w:val="Normal"/>
+        <w:spacing w:before="0" w:after="200"/>
+        <w:jc w:val="center"/>
+        <w:rPr>
+          <w:rFonts w:ascii="SutonnyMJ" w:hAnsi="SutonnyMJ" w:cs="SutonnyMJ"/>
+          <w:i/>
+          <w:i/>
+          <w:iCs/>
+          <w:sz w:val="26"/>
+          <w:szCs w:val="26"/>
+        </w:rPr>
+      </w:pPr>
+      <w:r>
+        <w:rPr>
+          <w:rFonts w:cs="SutonnyMJ" w:ascii="SutonnyMJ" w:hAnsi="SutonnyMJ"/>
+          <w:i/>
+          <w:iCs/>
           <w:sz w:val="26"/>
           <w:szCs w:val="26"/>
         </w:rPr>
@@ -18680,6 +16811,7 @@
       <w:pPr>
         <w:pStyle w:val="Normal"/>
         <w:spacing w:before="0" w:after="200"/>
+        <w:jc w:val="right"/>
         <w:rPr>
           <w:rFonts w:ascii="SutonnyMJ" w:hAnsi="SutonnyMJ" w:cs="SutonnyMJ"/>
           <w:sz w:val="26"/>
@@ -18711,24 +16843,6 @@
           <w:sz w:val="26"/>
           <w:szCs w:val="26"/>
         </w:rPr>
-      </w:r>
-    </w:p>
-    <w:p>
-      <w:pPr>
-        <w:pStyle w:val="Normal"/>
-        <w:spacing w:before="0" w:after="200"/>
-        <w:rPr>
-          <w:rFonts w:ascii="SutonnyMJ" w:hAnsi="SutonnyMJ" w:cs="SutonnyMJ"/>
-          <w:sz w:val="26"/>
-          <w:szCs w:val="26"/>
-        </w:rPr>
-      </w:pPr>
-      <w:r>
-        <w:rPr>
-          <w:rFonts w:cs="SutonnyMJ" w:ascii="SutonnyMJ" w:hAnsi="SutonnyMJ"/>
-          <w:sz w:val="26"/>
-          <w:szCs w:val="26"/>
-        </w:rPr>
         <w:t xml:space="preserve">cÖ_g AMÖMwZ wQj cÖ‡¶cYg~jK R¨vwgwZ (projective geometry)| kvLvUvi Rb¥ hy‡×i Wvgv‡Wv‡ji g‡a¨| 1700 mv‡ji cÖ_g `k‡Ki K_v| d«vÝ, Bsj¨vÛ, Aw÷ªqv, cÖywkqv, †b`vij¨vÛ I Ab¨vb¨ †`k ¶gZvi jovB‡q wjß| G‡Ki ci GK †RvU Mo‡Q I fvO‡Q| wewfbœ Dcwb‡ek wb‡q ˆZwi n‡”Q AvÂwjK weev`| †`k¸‡jv wbD Iqv‡ì©i (bZyb Avwe®‹„Z A¨v‡gwiKv gnv‡`k) mv‡_ evwYwR¨K AvwacZ¨ a‡i ivL‡Z jo‡Q| AvVv‡iv kZ‡Ki cÖ_gva©Ry‡o d«vÝ, Bsj¨vÛ I Ab¨vb¨ †`k LÐhy‡× wjß n‡Z _v‡K| wbDUb gviv hvIqvi cÖvq wmwKkZK c‡i hy× cy‡iv`‡g Qwo‡q c‡o| d«vÝ, Bsj¨vÛ, †¯úb I ivwkqv Bsj¨vÛ I cÖywkqvi mv‡_ j‡o bq eQi| </w:t>
       </w:r>
     </w:p>
@@ -18785,24 +16899,6 @@
           <w:sz w:val="26"/>
           <w:szCs w:val="26"/>
         </w:rPr>
-      </w:r>
-    </w:p>
-    <w:p>
-      <w:pPr>
-        <w:pStyle w:val="Normal"/>
-        <w:spacing w:before="0" w:after="200"/>
-        <w:rPr>
-          <w:rFonts w:ascii="SutonnyMJ" w:hAnsi="SutonnyMJ" w:cs="SutonnyMJ"/>
-          <w:sz w:val="26"/>
-          <w:szCs w:val="26"/>
-        </w:rPr>
-      </w:pPr>
-      <w:r>
-        <w:rPr>
-          <w:rFonts w:cs="SutonnyMJ" w:ascii="SutonnyMJ" w:hAnsi="SutonnyMJ"/>
-          <w:sz w:val="26"/>
-          <w:szCs w:val="26"/>
-        </w:rPr>
         <w:t xml:space="preserve">M¨vmcv gÄ bv‡g GK MwYZwe` ivRvi g„Z¨`Ð Kvh©K‡ii bw_‡Z ¯^v¶i K‡ib| M¨vmcv wQ‡jb c~Y©v½ GK R¨vwgwZK| we‡kl `¶Zv wQj wÎgvwÎK R¨vwgwZ‡Z| ¯’cwZ I cÖ‡KŠkjx‡`i feb I hš¿ wbg©vYc×wZi †cQ‡b Ae`vb wQj g‡Äi| Zviv bKkv‡K Dj¤^ I Abyf~wgK Z‡j cÖ‡¶cY (project) K‡i| e¯‘Uv‡K dzwU‡q †Zvjvi Rb¨ m¤ú~Y© Z_¨ msiw¶Z _v‡K †m cÖ‡¶c‡Y| mvgwiK evwnbxi Kv‡Q g‡Äi Kv‡Ri wQj we‡kl ¸iæZ¡| ZvB Kv‡Ri eo AskB wecøex miKvi ivóªxq †Mvcbxq bw_ wn‡m‡e e¨envi K‡i| cieZ©x b¨v‡cvwjq‡bi miKviI †m aviv eRvq iv‡L| </w:t>
       </w:r>
     </w:p>
@@ -18822,24 +16918,6 @@
           <w:sz w:val="26"/>
           <w:szCs w:val="26"/>
         </w:rPr>
-      </w:r>
-    </w:p>
-    <w:p>
-      <w:pPr>
-        <w:pStyle w:val="Normal"/>
-        <w:spacing w:before="0" w:after="200"/>
-        <w:rPr>
-          <w:rFonts w:ascii="SutonnyMJ" w:hAnsi="SutonnyMJ" w:cs="SutonnyMJ"/>
-          <w:sz w:val="26"/>
-          <w:szCs w:val="26"/>
-        </w:rPr>
-      </w:pPr>
-      <w:r>
-        <w:rPr>
-          <w:rFonts w:cs="SutonnyMJ" w:ascii="SutonnyMJ" w:hAnsi="SutonnyMJ"/>
-          <w:sz w:val="26"/>
-          <w:szCs w:val="26"/>
-        </w:rPr>
         <w:t xml:space="preserve">Ru wf±i cum‡j wQ‡jb g‡Äi QvÎ| b¨v‡cvwjq‡bi evwnbx‡Z cÖ‡KŠkjx wn‡m‡e cÖwk¶Y †bIqvi mgq wZwb wÎgvwÎK R¨vwgwZ m¤ú‡K© Rvb‡Z cv‡ib| cuum‡ji `~f©vM¨: wZwb evwnbx‡ZI XyK‡jb, Avi b¨v‡cvwjqbI hvÎv Ki‡jb ivwkqvi w`‡K| GUv 1812 mv‡ji K_v| </w:t>
       </w:r>
     </w:p>
@@ -18859,24 +16937,6 @@
           <w:sz w:val="26"/>
           <w:szCs w:val="26"/>
         </w:rPr>
-      </w:r>
-    </w:p>
-    <w:p>
-      <w:pPr>
-        <w:pStyle w:val="Normal"/>
-        <w:spacing w:before="0" w:after="200"/>
-        <w:rPr>
-          <w:rFonts w:ascii="SutonnyMJ" w:hAnsi="SutonnyMJ" w:cs="SutonnyMJ"/>
-          <w:sz w:val="26"/>
-          <w:szCs w:val="26"/>
-        </w:rPr>
-      </w:pPr>
-      <w:r>
-        <w:rPr>
-          <w:rFonts w:cs="SutonnyMJ" w:ascii="SutonnyMJ" w:hAnsi="SutonnyMJ"/>
-          <w:sz w:val="26"/>
-          <w:szCs w:val="26"/>
-        </w:rPr>
         <w:t xml:space="preserve">g‡¯‹v †_‡K †divi c‡_ b¨v‡cvwjq‡bi evwnbx `ywU wech©‡qi gy‡L c‡o| GKwU n‡jv KbK‡b kxZ| Av‡iKwU GKBiKg fqvbK iæk evwnbx| G‡Z evwnbx A‡bK †QvU n‡q hvq| µvmb‡qi hy‡× cum‡j‡K g„Z †f‡e mevB hy×‡¶‡Î †d‡j hvq| Z‡e gviv bv †M‡jI c‡i iæk evwnbxi nv‡Z aiv c‡ob wZwb| iæk KvivMv‡i cuP‡Z cuP‡Z cum‡j Áv‡bi bZyb GKwU kvLvi mÜvb cvb: cÖ‡¶cYg~jK R¨vwgwZ| </w:t>
       </w:r>
     </w:p>
@@ -18896,24 +16956,6 @@
           <w:sz w:val="26"/>
           <w:szCs w:val="26"/>
         </w:rPr>
-      </w:r>
-    </w:p>
-    <w:p>
-      <w:pPr>
-        <w:pStyle w:val="Normal"/>
-        <w:spacing w:before="0" w:after="200"/>
-        <w:rPr>
-          <w:rFonts w:ascii="SutonnyMJ" w:hAnsi="SutonnyMJ" w:cs="SutonnyMJ"/>
-          <w:sz w:val="26"/>
-          <w:szCs w:val="26"/>
-        </w:rPr>
-      </w:pPr>
-      <w:r>
-        <w:rPr>
-          <w:rFonts w:cs="SutonnyMJ" w:ascii="SutonnyMJ" w:hAnsi="SutonnyMJ"/>
-          <w:sz w:val="26"/>
-          <w:szCs w:val="26"/>
-        </w:rPr>
         <w:t xml:space="preserve">cum‡ji Kv‡Ri gva¨‡g c‡bi kZ‡Ki wkíx I ¯’cwZ‡`i KvR c~Y©Zv cvq| GB wkíx‡`i g‡a¨ Av‡Q wdwj‡cv eªæ‡b‡jw¯‹| Av‡Qb wjIbv‡`©v `v wfwÂ, whwb AvbycvwZK AvKvi (perspective) a‡i †i‡L ev¯Íe wPÎ AuvKvi c×wZ Avwe®‹vi K‡ib| †Kv‡bv wP‡Î "mgvšÍivj" †iLviv wgwj‡q hvIqv we›`yi w`‡K AMÖmi n‡j ch©‡e¶‡Ki Kv‡Q g‡b n‡e, †iLviv KL‡bvB wgwjZ n‡e bv| †g‡Si eM© wP‡Î cwiYZ nq UªvwcRq‡W| mewKQy g„`yfv‡e weK…Z nq| Z‡e `k©‡Ki Kv‡Q Zv cy‡ivcywi wbLyuZ jv‡M| Amxg `~‡ii we›`yi ˆewkó¨B GUv| Amx‡g Aew¯’Z GK k~b¨| </w:t>
       </w:r>
     </w:p>
@@ -18933,24 +16975,6 @@
           <w:sz w:val="26"/>
           <w:szCs w:val="26"/>
         </w:rPr>
-      </w:r>
-    </w:p>
-    <w:p>
-      <w:pPr>
-        <w:pStyle w:val="Normal"/>
-        <w:spacing w:before="0" w:after="200"/>
-        <w:rPr>
-          <w:rFonts w:ascii="SutonnyMJ" w:hAnsi="SutonnyMJ" w:cs="SutonnyMJ"/>
-          <w:sz w:val="26"/>
-          <w:szCs w:val="26"/>
-        </w:rPr>
-      </w:pPr>
-      <w:r>
-        <w:rPr>
-          <w:rFonts w:cs="SutonnyMJ" w:ascii="SutonnyMJ" w:hAnsi="SutonnyMJ"/>
-          <w:sz w:val="26"/>
-          <w:szCs w:val="26"/>
-        </w:rPr>
         <w:t>‡</w:t>
       </w:r>
       <w:r>
@@ -18978,24 +17002,6 @@
           <w:sz w:val="26"/>
           <w:szCs w:val="26"/>
         </w:rPr>
-      </w:r>
-    </w:p>
-    <w:p>
-      <w:pPr>
-        <w:pStyle w:val="Normal"/>
-        <w:spacing w:before="0" w:after="200"/>
-        <w:rPr>
-          <w:rFonts w:ascii="SutonnyMJ" w:hAnsi="SutonnyMJ" w:cs="SutonnyMJ"/>
-          <w:sz w:val="26"/>
-          <w:szCs w:val="26"/>
-        </w:rPr>
-      </w:pPr>
-      <w:r>
-        <w:rPr>
-          <w:rFonts w:cs="SutonnyMJ" w:ascii="SutonnyMJ" w:hAnsi="SutonnyMJ"/>
-          <w:sz w:val="26"/>
-          <w:szCs w:val="26"/>
-        </w:rPr>
         <w:t xml:space="preserve">g‡b g‡b †Kcjvi Dce„Ë‡K A‡bK j¤^v Ki‡jb| Dc‡K›`ª`ywU‡K wb‡q †M‡jb A‡bK A‡bK `~‡i| Gici Kíbv Ki‡jb, GKwU AciwU †_‡K Amxg `~‡i| wØZxq Dc‡K›`ª Amx‡gi GK we›`y| nVvr Dce„Ë n‡q †Mj cive„Ë (parabola)| Av‡Mi †h †iLviv GKwU we›`y‡Z wgwjZ n‡jv Zviv GLb n‡q †Mj mgvšÍivj| cive„ËI ZvB Ggb GK Dce„Ë, hvi GKwU Dc‡K›`ª Av‡Q Amx‡g (wPÎ 30)| </w:t>
       </w:r>
     </w:p>
@@ -19021,6 +17027,7 @@
       <w:pPr>
         <w:pStyle w:val="Normal"/>
         <w:spacing w:before="0" w:after="200"/>
+        <w:jc w:val="center"/>
         <w:rPr>
           <w:rFonts w:ascii="SutonnyMJ" w:hAnsi="SutonnyMJ" w:cs="SutonnyMJ"/>
           <w:sz w:val="26"/>
@@ -19034,24 +17041,6 @@
           <w:szCs w:val="26"/>
         </w:rPr>
         <w:t xml:space="preserve">wPÎ 29: Dce„‡Ëi †fZ‡i Av‡jvKiwk¥ </w:t>
-      </w:r>
-    </w:p>
-    <w:p>
-      <w:pPr>
-        <w:pStyle w:val="Normal"/>
-        <w:spacing w:before="0" w:after="200"/>
-        <w:rPr>
-          <w:rFonts w:ascii="SutonnyMJ" w:hAnsi="SutonnyMJ" w:cs="SutonnyMJ"/>
-          <w:sz w:val="26"/>
-          <w:szCs w:val="26"/>
-        </w:rPr>
-      </w:pPr>
-      <w:r>
-        <w:rPr>
-          <w:rFonts w:cs="SutonnyMJ" w:ascii="SutonnyMJ" w:hAnsi="SutonnyMJ"/>
-          <w:sz w:val="26"/>
-          <w:szCs w:val="26"/>
-        </w:rPr>
       </w:r>
     </w:p>
     <w:p>

</xml_diff>

<commit_message>
Zero correct bijoy doc word p15
</commit_message>
<xml_diff>
--- a/books/zero/Zero Bijoy.docx
+++ b/books/zero/Zero Bijoy.docx
@@ -16,10 +16,18 @@
       <w:r>
         <w:rPr>
           <w:rFonts w:cs="SutonnyMJ" w:ascii="SutonnyMJ" w:hAnsi="SutonnyMJ"/>
-          <w:sz w:val="26"/>
-          <w:szCs w:val="26"/>
-        </w:rPr>
-        <w:t xml:space="preserve">wR‡iv: `¨ ev‡qvMÖvwd Ae A¨v W¨vÄvivm AvBwWqv </w:t>
+          <w:sz w:val="34"/>
+          <w:szCs w:val="26"/>
+        </w:rPr>
+        <w:t>wR‡iv: `¨ ev‡qvMÖvwd Ae A¨v W¨vÄvivm AvBwWqv</w:t>
+      </w:r>
+      <w:r>
+        <w:rPr>
+          <w:rFonts w:cs="SutonnyMJ" w:ascii="SutonnyMJ" w:hAnsi="SutonnyMJ"/>
+          <w:sz w:val="26"/>
+          <w:szCs w:val="26"/>
+        </w:rPr>
+        <w:t xml:space="preserve"> </w:t>
       </w:r>
     </w:p>
     <w:p>
@@ -826,6 +834,19 @@
         </w:rPr>
         <w:t>Aa¨vq cuvP: Amxg k~b¨</w:t>
       </w:r>
+      <w:r>
+        <w:rPr>
+          <w:rFonts w:eastAsia="Calibri" w:cs="SutonnyMJ" w:ascii="SutonnyMJ" w:hAnsi="SutonnyMJ" w:eastAsiaTheme="minorHAnsi"/>
+          <w:b/>
+          <w:bCs/>
+          <w:color w:val="auto"/>
+          <w:kern w:val="0"/>
+          <w:sz w:val="26"/>
+          <w:szCs w:val="26"/>
+          <w:lang w:val="en-US" w:eastAsia="en-US" w:bidi="ar-SA"/>
+        </w:rPr>
+        <w:t xml:space="preserve">iv  </w:t>
+      </w:r>
     </w:p>
     <w:p>
       <w:pPr>
@@ -852,60 +873,6 @@
           <w:szCs w:val="26"/>
         </w:rPr>
         <w:t>k~b¨ I ˆeÁvwbK wecøe</w:t>
-      </w:r>
-    </w:p>
-    <w:p>
-      <w:pPr>
-        <w:pStyle w:val="Normal"/>
-        <w:spacing w:before="0" w:after="200"/>
-        <w:rPr>
-          <w:rFonts w:ascii="SutonnyMJ" w:hAnsi="SutonnyMJ" w:cs="SutonnyMJ"/>
-          <w:sz w:val="26"/>
-          <w:szCs w:val="26"/>
-        </w:rPr>
-      </w:pPr>
-      <w:r>
-        <w:rPr>
-          <w:rFonts w:cs="SutonnyMJ" w:ascii="SutonnyMJ" w:hAnsi="SutonnyMJ"/>
-          <w:sz w:val="26"/>
-          <w:szCs w:val="26"/>
-        </w:rPr>
-        <w:t xml:space="preserve">    </w:t>
-      </w:r>
-      <w:r>
-        <w:rPr>
-          <w:rFonts w:cs="SutonnyMJ" w:ascii="SutonnyMJ" w:hAnsi="SutonnyMJ"/>
-          <w:sz w:val="26"/>
-          <w:szCs w:val="26"/>
-        </w:rPr>
-        <w:t>k~b¨ I giwg K¨vjKzjvm</w:t>
-      </w:r>
-    </w:p>
-    <w:p>
-      <w:pPr>
-        <w:pStyle w:val="Normal"/>
-        <w:spacing w:before="0" w:after="200"/>
-        <w:rPr>
-          <w:rFonts w:ascii="SutonnyMJ" w:hAnsi="SutonnyMJ" w:cs="SutonnyMJ"/>
-          <w:sz w:val="26"/>
-          <w:szCs w:val="26"/>
-        </w:rPr>
-      </w:pPr>
-      <w:r>
-        <w:rPr>
-          <w:rFonts w:cs="SutonnyMJ" w:ascii="SutonnyMJ" w:hAnsi="SutonnyMJ"/>
-          <w:sz w:val="26"/>
-          <w:szCs w:val="26"/>
-        </w:rPr>
-        <w:t xml:space="preserve">    </w:t>
-      </w:r>
-      <w:r>
-        <w:rPr>
-          <w:rFonts w:cs="SutonnyMJ" w:ascii="SutonnyMJ" w:hAnsi="SutonnyMJ"/>
-          <w:sz w:val="26"/>
-          <w:szCs w:val="26"/>
-        </w:rPr>
-        <w:t>giwgev‡`i BwZ</w:t>
       </w:r>
     </w:p>
     <w:p>
@@ -929,7 +896,40 @@
           <w:sz w:val="26"/>
           <w:szCs w:val="26"/>
         </w:rPr>
-        <w:t>Aa¨vq Qq: Amx‡gi hgR</w:t>
+        <w:t xml:space="preserve">  </w:t>
+      </w:r>
+      <w:r>
+        <w:rPr>
+          <w:rFonts w:cs="SutonnyMJ" w:ascii="SutonnyMJ" w:hAnsi="SutonnyMJ"/>
+          <w:b w:val="false"/>
+          <w:bCs w:val="false"/>
+          <w:sz w:val="26"/>
+          <w:szCs w:val="26"/>
+        </w:rPr>
+        <w:t xml:space="preserve">  </w:t>
+      </w:r>
+      <w:r>
+        <w:rPr>
+          <w:rFonts w:cs="SutonnyMJ" w:ascii="SutonnyMJ" w:hAnsi="SutonnyMJ"/>
+          <w:b w:val="false"/>
+          <w:bCs w:val="false"/>
+          <w:sz w:val="26"/>
+          <w:szCs w:val="26"/>
+        </w:rPr>
+        <w:t>Amxg k~b¨</w:t>
+      </w:r>
+      <w:r>
+        <w:rPr>
+          <w:rFonts w:eastAsia="Calibri" w:cs="SutonnyMJ" w:ascii="SutonnyMJ" w:hAnsi="SutonnyMJ" w:eastAsiaTheme="minorHAnsi"/>
+          <w:b w:val="false"/>
+          <w:bCs w:val="false"/>
+          <w:color w:val="auto"/>
+          <w:kern w:val="0"/>
+          <w:sz w:val="26"/>
+          <w:szCs w:val="26"/>
+          <w:lang w:val="en-US" w:eastAsia="en-US" w:bidi="ar-SA"/>
+        </w:rPr>
+        <w:t xml:space="preserve">iv </w:t>
       </w:r>
     </w:p>
     <w:p>
@@ -956,7 +956,7 @@
           <w:sz w:val="26"/>
           <w:szCs w:val="26"/>
         </w:rPr>
-        <w:t>k~‡b¨i Amxg ˆewkó¨</w:t>
+        <w:t>k~b¨ I giwg K¨vjKzjvm</w:t>
       </w:r>
     </w:p>
     <w:p>
@@ -983,61 +983,7 @@
           <w:sz w:val="26"/>
           <w:szCs w:val="26"/>
         </w:rPr>
-        <w:t>KvíwbK msL¨v</w:t>
-      </w:r>
-    </w:p>
-    <w:p>
-      <w:pPr>
-        <w:pStyle w:val="Normal"/>
-        <w:spacing w:before="0" w:after="200"/>
-        <w:rPr>
-          <w:rFonts w:ascii="SutonnyMJ" w:hAnsi="SutonnyMJ" w:cs="SutonnyMJ"/>
-          <w:sz w:val="26"/>
-          <w:szCs w:val="26"/>
-        </w:rPr>
-      </w:pPr>
-      <w:r>
-        <w:rPr>
-          <w:rFonts w:cs="SutonnyMJ" w:ascii="SutonnyMJ" w:hAnsi="SutonnyMJ"/>
-          <w:sz w:val="26"/>
-          <w:szCs w:val="26"/>
-        </w:rPr>
-        <w:t xml:space="preserve">    </w:t>
-      </w:r>
-      <w:r>
-        <w:rPr>
-          <w:rFonts w:cs="SutonnyMJ" w:ascii="SutonnyMJ" w:hAnsi="SutonnyMJ"/>
-          <w:sz w:val="26"/>
-          <w:szCs w:val="26"/>
-        </w:rPr>
-        <w:t>we›`y I cÖwZwe›`y</w:t>
-      </w:r>
-    </w:p>
-    <w:p>
-      <w:pPr>
-        <w:pStyle w:val="Normal"/>
-        <w:spacing w:before="0" w:after="200"/>
-        <w:rPr>
-          <w:rFonts w:ascii="SutonnyMJ" w:hAnsi="SutonnyMJ" w:cs="SutonnyMJ"/>
-          <w:sz w:val="26"/>
-          <w:szCs w:val="26"/>
-        </w:rPr>
-      </w:pPr>
-      <w:r>
-        <w:rPr>
-          <w:rFonts w:cs="SutonnyMJ" w:ascii="SutonnyMJ" w:hAnsi="SutonnyMJ"/>
-          <w:sz w:val="26"/>
-          <w:szCs w:val="26"/>
-        </w:rPr>
-        <w:t xml:space="preserve">    </w:t>
-      </w:r>
-      <w:r>
-        <w:rPr>
-          <w:rFonts w:cs="SutonnyMJ" w:ascii="SutonnyMJ" w:hAnsi="SutonnyMJ"/>
-          <w:sz w:val="26"/>
-          <w:szCs w:val="26"/>
-        </w:rPr>
-        <w:t>Amxg k~b¨</w:t>
+        <w:t>giwgev‡`i BwZ</w:t>
       </w:r>
     </w:p>
     <w:p>
@@ -1061,7 +1007,7 @@
           <w:sz w:val="26"/>
           <w:szCs w:val="26"/>
         </w:rPr>
-        <w:t>Aa¨vq mvZ: cig k~b¨</w:t>
+        <w:t>Aa¨vq Qq: Amx‡gi hgR</w:t>
       </w:r>
     </w:p>
     <w:p>
@@ -1088,7 +1034,7 @@
           <w:sz w:val="26"/>
           <w:szCs w:val="26"/>
         </w:rPr>
-        <w:t>k~‡b¨i †fŠZ ˆewkó¨</w:t>
+        <w:t>k~‡b¨i Amxg ˆewkó¨</w:t>
       </w:r>
     </w:p>
     <w:p>
@@ -1115,34 +1061,7 @@
           <w:sz w:val="26"/>
           <w:szCs w:val="26"/>
         </w:rPr>
-        <w:t>k~b¨ Zvc</w:t>
-      </w:r>
-    </w:p>
-    <w:p>
-      <w:pPr>
-        <w:pStyle w:val="Normal"/>
-        <w:spacing w:before="0" w:after="200"/>
-        <w:rPr>
-          <w:rFonts w:ascii="SutonnyMJ" w:hAnsi="SutonnyMJ" w:cs="SutonnyMJ"/>
-          <w:sz w:val="26"/>
-          <w:szCs w:val="26"/>
-        </w:rPr>
-      </w:pPr>
-      <w:r>
-        <w:rPr>
-          <w:rFonts w:cs="SutonnyMJ" w:ascii="SutonnyMJ" w:hAnsi="SutonnyMJ"/>
-          <w:sz w:val="26"/>
-          <w:szCs w:val="26"/>
-        </w:rPr>
-        <w:t xml:space="preserve">    †</w:t>
-      </w:r>
-      <w:r>
-        <w:rPr>
-          <w:rFonts w:cs="SutonnyMJ" w:ascii="SutonnyMJ" w:hAnsi="SutonnyMJ"/>
-          <w:sz w:val="26"/>
-          <w:szCs w:val="26"/>
-        </w:rPr>
-        <w:t>Kvqv›Uvg k~b¨: Amxg kw³</w:t>
+        <w:t>KvíwbK msL¨v</w:t>
       </w:r>
     </w:p>
     <w:p>
@@ -1169,7 +1088,7 @@
           <w:sz w:val="26"/>
           <w:szCs w:val="26"/>
         </w:rPr>
-        <w:t>Av‡cw¶Kxq k~b¨: eø¨vK‡nvj</w:t>
+        <w:t>we›`y I cÖwZwe›`y</w:t>
       </w:r>
     </w:p>
     <w:p>
@@ -1196,7 +1115,7 @@
           <w:sz w:val="26"/>
           <w:szCs w:val="26"/>
         </w:rPr>
-        <w:t>webv cyuwR‡Z jvf?</w:t>
+        <w:t>Amxg k~b¨</w:t>
       </w:r>
     </w:p>
     <w:p>
@@ -1220,7 +1139,7 @@
           <w:sz w:val="26"/>
           <w:szCs w:val="26"/>
         </w:rPr>
-        <w:t>Aa¨vq AvU: MÖvDÛ wR‡ivi k~b¨Zg NÈv</w:t>
+        <w:t>Aa¨vq mvZ: cig k~b¨</w:t>
       </w:r>
     </w:p>
     <w:p>
@@ -1247,7 +1166,7 @@
           <w:sz w:val="26"/>
           <w:szCs w:val="26"/>
         </w:rPr>
-        <w:t>¯’vb-Kv‡ji mxgvbvq k~b¨</w:t>
+        <w:t>k~‡b¨i †fŠZ ˆewkó¨</w:t>
       </w:r>
     </w:p>
     <w:p>
@@ -1274,7 +1193,34 @@
           <w:sz w:val="26"/>
           <w:szCs w:val="26"/>
         </w:rPr>
-        <w:t>k~‡b¨i wbe©vmb: w÷ªs ZË¡</w:t>
+        <w:t>k~b¨ Zvc</w:t>
+      </w:r>
+    </w:p>
+    <w:p>
+      <w:pPr>
+        <w:pStyle w:val="Normal"/>
+        <w:spacing w:before="0" w:after="200"/>
+        <w:rPr>
+          <w:rFonts w:ascii="SutonnyMJ" w:hAnsi="SutonnyMJ" w:cs="SutonnyMJ"/>
+          <w:sz w:val="26"/>
+          <w:szCs w:val="26"/>
+        </w:rPr>
+      </w:pPr>
+      <w:r>
+        <w:rPr>
+          <w:rFonts w:cs="SutonnyMJ" w:ascii="SutonnyMJ" w:hAnsi="SutonnyMJ"/>
+          <w:sz w:val="26"/>
+          <w:szCs w:val="26"/>
+        </w:rPr>
+        <w:t xml:space="preserve">    †</w:t>
+      </w:r>
+      <w:r>
+        <w:rPr>
+          <w:rFonts w:cs="SutonnyMJ" w:ascii="SutonnyMJ" w:hAnsi="SutonnyMJ"/>
+          <w:sz w:val="26"/>
+          <w:szCs w:val="26"/>
+        </w:rPr>
+        <w:t>Kvqv›Uvg k~b¨: Amxg kw³</w:t>
       </w:r>
     </w:p>
     <w:p>
@@ -1301,7 +1247,34 @@
           <w:sz w:val="26"/>
           <w:szCs w:val="26"/>
         </w:rPr>
-        <w:t>k~b¨Zg NÈv: weM e¨vs</w:t>
+        <w:t>Av‡cw¶Kxq k~b¨: eø¨vK‡nvj</w:t>
+      </w:r>
+    </w:p>
+    <w:p>
+      <w:pPr>
+        <w:pStyle w:val="Normal"/>
+        <w:spacing w:before="0" w:after="200"/>
+        <w:rPr>
+          <w:rFonts w:ascii="SutonnyMJ" w:hAnsi="SutonnyMJ" w:cs="SutonnyMJ"/>
+          <w:sz w:val="26"/>
+          <w:szCs w:val="26"/>
+        </w:rPr>
+      </w:pPr>
+      <w:r>
+        <w:rPr>
+          <w:rFonts w:cs="SutonnyMJ" w:ascii="SutonnyMJ" w:hAnsi="SutonnyMJ"/>
+          <w:sz w:val="26"/>
+          <w:szCs w:val="26"/>
+        </w:rPr>
+        <w:t xml:space="preserve">    </w:t>
+      </w:r>
+      <w:r>
+        <w:rPr>
+          <w:rFonts w:cs="SutonnyMJ" w:ascii="SutonnyMJ" w:hAnsi="SutonnyMJ"/>
+          <w:sz w:val="26"/>
+          <w:szCs w:val="26"/>
+        </w:rPr>
+        <w:t>webv cyuwR‡Z jvf?</w:t>
       </w:r>
     </w:p>
     <w:p>
@@ -1325,34 +1298,7 @@
           <w:sz w:val="26"/>
           <w:szCs w:val="26"/>
         </w:rPr>
-        <w:t>Aa¨vq bq: †kl mgq</w:t>
-      </w:r>
-    </w:p>
-    <w:p>
-      <w:pPr>
-        <w:pStyle w:val="Normal"/>
-        <w:spacing w:before="0" w:after="200"/>
-        <w:rPr>
-          <w:rFonts w:ascii="SutonnyMJ" w:hAnsi="SutonnyMJ" w:cs="SutonnyMJ"/>
-          <w:sz w:val="26"/>
-          <w:szCs w:val="26"/>
-        </w:rPr>
-      </w:pPr>
-      <w:r>
-        <w:rPr>
-          <w:rFonts w:cs="SutonnyMJ" w:ascii="SutonnyMJ" w:hAnsi="SutonnyMJ"/>
-          <w:sz w:val="26"/>
-          <w:szCs w:val="26"/>
-        </w:rPr>
-        <w:t xml:space="preserve">    †</w:t>
-      </w:r>
-      <w:r>
-        <w:rPr>
-          <w:rFonts w:cs="SutonnyMJ" w:ascii="SutonnyMJ" w:hAnsi="SutonnyMJ"/>
-          <w:sz w:val="26"/>
-          <w:szCs w:val="26"/>
-        </w:rPr>
-        <w:t>kl mgq</w:t>
+        <w:t>Aa¨vq AvU: MÖvDÛ wR‡ivi k~b¨Zg NÈv</w:t>
       </w:r>
     </w:p>
     <w:p>
@@ -1379,25 +1325,61 @@
           <w:sz w:val="26"/>
           <w:szCs w:val="26"/>
         </w:rPr>
-        <w:t>Amxg I Zvi Icv‡i</w:t>
-      </w:r>
-    </w:p>
-    <w:p>
-      <w:pPr>
-        <w:pStyle w:val="Normal"/>
-        <w:spacing w:before="0" w:after="200"/>
-        <w:rPr>
-          <w:rFonts w:ascii="SutonnyMJ" w:hAnsi="SutonnyMJ" w:cs="SutonnyMJ"/>
-          <w:sz w:val="26"/>
-          <w:szCs w:val="26"/>
-        </w:rPr>
-      </w:pPr>
-      <w:r>
-        <w:rPr>
-          <w:rFonts w:cs="SutonnyMJ" w:ascii="SutonnyMJ" w:hAnsi="SutonnyMJ"/>
-          <w:sz w:val="26"/>
-          <w:szCs w:val="26"/>
-        </w:rPr>
+        <w:t>¯’vb-Kv‡ji mxgvbvq k~b¨</w:t>
+      </w:r>
+    </w:p>
+    <w:p>
+      <w:pPr>
+        <w:pStyle w:val="Normal"/>
+        <w:spacing w:before="0" w:after="200"/>
+        <w:rPr>
+          <w:rFonts w:ascii="SutonnyMJ" w:hAnsi="SutonnyMJ" w:cs="SutonnyMJ"/>
+          <w:sz w:val="26"/>
+          <w:szCs w:val="26"/>
+        </w:rPr>
+      </w:pPr>
+      <w:r>
+        <w:rPr>
+          <w:rFonts w:cs="SutonnyMJ" w:ascii="SutonnyMJ" w:hAnsi="SutonnyMJ"/>
+          <w:sz w:val="26"/>
+          <w:szCs w:val="26"/>
+        </w:rPr>
+        <w:t xml:space="preserve">    </w:t>
+      </w:r>
+      <w:r>
+        <w:rPr>
+          <w:rFonts w:cs="SutonnyMJ" w:ascii="SutonnyMJ" w:hAnsi="SutonnyMJ"/>
+          <w:sz w:val="26"/>
+          <w:szCs w:val="26"/>
+        </w:rPr>
+        <w:t>k~‡b¨i wbe©vmb: w÷ªs ZË¡</w:t>
+      </w:r>
+    </w:p>
+    <w:p>
+      <w:pPr>
+        <w:pStyle w:val="Normal"/>
+        <w:spacing w:before="0" w:after="200"/>
+        <w:rPr>
+          <w:rFonts w:ascii="SutonnyMJ" w:hAnsi="SutonnyMJ" w:cs="SutonnyMJ"/>
+          <w:sz w:val="26"/>
+          <w:szCs w:val="26"/>
+        </w:rPr>
+      </w:pPr>
+      <w:r>
+        <w:rPr>
+          <w:rFonts w:cs="SutonnyMJ" w:ascii="SutonnyMJ" w:hAnsi="SutonnyMJ"/>
+          <w:sz w:val="26"/>
+          <w:szCs w:val="26"/>
+        </w:rPr>
+        <w:t xml:space="preserve">    </w:t>
+      </w:r>
+      <w:r>
+        <w:rPr>
+          <w:rFonts w:cs="SutonnyMJ" w:ascii="SutonnyMJ" w:hAnsi="SutonnyMJ"/>
+          <w:sz w:val="26"/>
+          <w:szCs w:val="26"/>
+        </w:rPr>
+        <w:t>k~b¨Zg NÈv: weM e¨vs</w:t>
       </w:r>
     </w:p>
     <w:p>
@@ -1421,6 +1403,102 @@
           <w:sz w:val="26"/>
           <w:szCs w:val="26"/>
         </w:rPr>
+        <w:t>Aa¨vq bq: †kl mgq</w:t>
+      </w:r>
+    </w:p>
+    <w:p>
+      <w:pPr>
+        <w:pStyle w:val="Normal"/>
+        <w:spacing w:before="0" w:after="200"/>
+        <w:rPr>
+          <w:rFonts w:ascii="SutonnyMJ" w:hAnsi="SutonnyMJ" w:cs="SutonnyMJ"/>
+          <w:sz w:val="26"/>
+          <w:szCs w:val="26"/>
+        </w:rPr>
+      </w:pPr>
+      <w:r>
+        <w:rPr>
+          <w:rFonts w:cs="SutonnyMJ" w:ascii="SutonnyMJ" w:hAnsi="SutonnyMJ"/>
+          <w:sz w:val="26"/>
+          <w:szCs w:val="26"/>
+        </w:rPr>
+        <w:t xml:space="preserve">    †</w:t>
+      </w:r>
+      <w:r>
+        <w:rPr>
+          <w:rFonts w:cs="SutonnyMJ" w:ascii="SutonnyMJ" w:hAnsi="SutonnyMJ"/>
+          <w:sz w:val="26"/>
+          <w:szCs w:val="26"/>
+        </w:rPr>
+        <w:t>kl mgq</w:t>
+      </w:r>
+    </w:p>
+    <w:p>
+      <w:pPr>
+        <w:pStyle w:val="Normal"/>
+        <w:spacing w:before="0" w:after="200"/>
+        <w:rPr>
+          <w:rFonts w:ascii="SutonnyMJ" w:hAnsi="SutonnyMJ" w:cs="SutonnyMJ"/>
+          <w:sz w:val="26"/>
+          <w:szCs w:val="26"/>
+        </w:rPr>
+      </w:pPr>
+      <w:r>
+        <w:rPr>
+          <w:rFonts w:cs="SutonnyMJ" w:ascii="SutonnyMJ" w:hAnsi="SutonnyMJ"/>
+          <w:sz w:val="26"/>
+          <w:szCs w:val="26"/>
+        </w:rPr>
+        <w:t xml:space="preserve">    </w:t>
+      </w:r>
+      <w:r>
+        <w:rPr>
+          <w:rFonts w:cs="SutonnyMJ" w:ascii="SutonnyMJ" w:hAnsi="SutonnyMJ"/>
+          <w:sz w:val="26"/>
+          <w:szCs w:val="26"/>
+        </w:rPr>
+        <w:t>Amxg I Zvi Icv‡i</w:t>
+      </w:r>
+    </w:p>
+    <w:p>
+      <w:pPr>
+        <w:pStyle w:val="Normal"/>
+        <w:spacing w:before="0" w:after="200"/>
+        <w:rPr>
+          <w:rFonts w:ascii="SutonnyMJ" w:hAnsi="SutonnyMJ" w:cs="SutonnyMJ"/>
+          <w:sz w:val="26"/>
+          <w:szCs w:val="26"/>
+        </w:rPr>
+      </w:pPr>
+      <w:r>
+        <w:rPr>
+          <w:rFonts w:cs="SutonnyMJ" w:ascii="SutonnyMJ" w:hAnsi="SutonnyMJ"/>
+          <w:sz w:val="26"/>
+          <w:szCs w:val="26"/>
+        </w:rPr>
+      </w:r>
+    </w:p>
+    <w:p>
+      <w:pPr>
+        <w:pStyle w:val="Normal"/>
+        <w:spacing w:before="0" w:after="200"/>
+        <w:rPr>
+          <w:rFonts w:ascii="SutonnyMJ" w:hAnsi="SutonnyMJ" w:cs="SutonnyMJ"/>
+          <w:b/>
+          <w:b/>
+          <w:bCs/>
+          <w:sz w:val="26"/>
+          <w:szCs w:val="26"/>
+        </w:rPr>
+      </w:pPr>
+      <w:r>
+        <w:rPr>
+          <w:rFonts w:cs="SutonnyMJ" w:ascii="SutonnyMJ" w:hAnsi="SutonnyMJ"/>
+          <w:b/>
+          <w:bCs/>
+          <w:sz w:val="26"/>
+          <w:szCs w:val="26"/>
+        </w:rPr>
         <w:t>cwiwkó</w:t>
       </w:r>
     </w:p>
@@ -1754,7 +1832,34 @@
           <w:sz w:val="26"/>
           <w:szCs w:val="26"/>
         </w:rPr>
-        <w:t xml:space="preserve">gvÎB BqK©UvD‡bi Kw¤úDUv‡i bZyb GK mdUIq¨vi BÝUj Kiv n‡q‡Q| GwUB wbqš¿Y Ki‡Q Rvnv‡Ri BwÄb| wKš‘ †Kv‡Wi g‡a¨ †h GKwU UvBg †evgv jywK‡q Av‡Q Zv †Lqvj K‡iwb| mdUIq¨vi BÝUj Kivi mgq k~b¨Uvi w`‡K cÖ‡KŠkjx‡`i bRi †`Iqv DwPZ wQj| wKš‘ Kx Kvi‡Y †K Rv‡b—k~b¨Uvi w`‡K †KD ZvwK‡q †`‡Lwb| d‡j †mwU jywK‡q _vKj †Kv‡Wi wf‡o| hZ¶Y bv  mdUIq¨vi k~b¨Uv‡K †g‡gvwi‡Z wb‡q Avmj| Avi Zv‡ZB me †kl| </w:t>
+        <w:t>gvÎB BqK©UvD‡bi Kw¤úDUv‡i bZyb GK mdUIq¨vi BÝUj Kiv n‡q‡Q| GwUB wbqš¿Y Ki‡Q Rvnv‡Ri BwÄb| wKš‘ †Kv‡Wi g‡a¨ †h GKwU UvBg †evgv jywK‡q Av‡Q Zv †Lqvj K‡iwb| mdUIq¨vi BÝUj Kivi mgq k~b¨Uvi w`‡K cÖ‡KŠkjx‡`i bRi †`Iqv DwPZ wQj| wKš‘ Kx Kvi‡Y †K Rv‡b</w:t>
+      </w:r>
+      <w:r>
+        <w:rPr>
+          <w:rFonts w:cs="SutonnyMJ" w:ascii="Arial" w:hAnsi="Arial"/>
+          <w:sz w:val="26"/>
+          <w:szCs w:val="26"/>
+        </w:rPr>
+        <w:t>—</w:t>
+      </w:r>
+      <w:r>
+        <w:rPr>
+          <w:rFonts w:eastAsia="Calibri" w:cs="SutonnyMJ" w:ascii="Arial" w:hAnsi="Arial" w:eastAsiaTheme="minorHAnsi"/>
+          <w:color w:val="auto"/>
+          <w:kern w:val="0"/>
+          <w:sz w:val="26"/>
+          <w:szCs w:val="26"/>
+          <w:lang w:val="en-US" w:eastAsia="en-US" w:bidi="ar-SA"/>
+        </w:rPr>
+        <w:t xml:space="preserve"> </w:t>
+      </w:r>
+      <w:r>
+        <w:rPr>
+          <w:rFonts w:cs="SutonnyMJ" w:ascii="SutonnyMJ" w:hAnsi="SutonnyMJ"/>
+          <w:sz w:val="26"/>
+          <w:szCs w:val="26"/>
+        </w:rPr>
+        <w:t xml:space="preserve">k~b¨Uvi w`‡K †KD ZvwK‡q †`‡Lwb| d‡j †mwU jywK‡q _vKj †Kv‡Wi wf‡o| hZ¶Y bv  mdUIq¨vi k~b¨Uv‡K †g‡gvwi‡Z wb‡q Avmj| Avi Zv‡ZB me †kl| </w:t>
       </w:r>
     </w:p>
     <w:p>
@@ -2121,7 +2226,24 @@
           <w:sz w:val="26"/>
           <w:szCs w:val="26"/>
         </w:rPr>
-        <w:t xml:space="preserve">aviYvwUi Rb¥ cÖv‡P¨i dvU©vBj wµ‡m›U1 ev De©i P›`ªKjv AÂ‡j| wLª‡÷i R‡b¥i K‡qK k eQi Av‡M| GB k~b¨ ïay Avw`g k~b¨Zvi cÖwZ”QweB bq| Gi wQj fqvbK MvwYwZK ag©I| k~‡b¨i g‡a¨ i‡q‡Q hyw³i wfwË‡K ¸uwo‡q †`Iqvi kw³| </w:t>
+        <w:t>aviYvwUi Rb¥ cÖv‡P¨i dvU©vBj wµ‡m›U</w:t>
+      </w:r>
+      <w:r>
+        <w:rPr>
+          <w:rFonts w:cs="SutonnyMJ" w:ascii="SutonnyMJ" w:hAnsi="SutonnyMJ"/>
+          <w:sz w:val="26"/>
+          <w:szCs w:val="26"/>
+          <w:vertAlign w:val="superscript"/>
+        </w:rPr>
+        <w:t>1</w:t>
+      </w:r>
+      <w:r>
+        <w:rPr>
+          <w:rFonts w:cs="SutonnyMJ" w:ascii="SutonnyMJ" w:hAnsi="SutonnyMJ"/>
+          <w:sz w:val="26"/>
+          <w:szCs w:val="26"/>
+        </w:rPr>
+        <w:t xml:space="preserve"> ev De©i P›`ªKjv AÂ‡j| wLª‡÷i R‡b¥i K‡qK k eQi Av‡M| GB k~b¨ ïay Avw`g k~b¨Zvi cÖwZ”QweB bq| Gi wQj fqvbK MvwYwZK ag©I| k~‡b¨i g‡a¨ i‡q‡Q hyw³i wfwË‡K ¸uwo‡q †`Iqvi kw³| </w:t>
       </w:r>
     </w:p>
     <w:p>
@@ -2220,6 +2342,7 @@
       <w:pPr>
         <w:pStyle w:val="Normal"/>
         <w:spacing w:before="0" w:after="200"/>
+        <w:jc w:val="right"/>
         <w:rPr>
           <w:rFonts w:ascii="SutonnyMJ" w:hAnsi="SutonnyMJ" w:cs="SutonnyMJ"/>
           <w:sz w:val="26"/>
@@ -2633,7 +2756,7 @@
           <w:sz w:val="26"/>
           <w:szCs w:val="26"/>
         </w:rPr>
-        <w:t>Gi eo KviY, wgkixqv wQj Kov ev¯Íeev`x| AvqZb Ges w`b I NÈv cwigv‡ci †ewk wKQy Zviv Ki‡Z cv‡iwb| cÖ‡qvM †bB Ggb †Kv‡bv wKQy‡Z MwYZ Zviv Kv‡R jvMvZ bv| e¨wZµg n‡jv †R¨vwZlwe`¨v (astrology)2| G Kvi‡Y wgk‡ii †miv MYwZwe`ivI ev¯Íe RM‡Zi mv‡_ Am¤úwK©Z †Kv‡bv MvwYwZK mgm¨vq R¨vwgwZi g~jbxwZ‡K Kv‡R jvMv‡Z cvi‡Zb bv| Zviv Zv‡`i MvwYwZK e¨e¯’v‡K weg~Z© hyw³i KvVv‡gv‡Z iƒc w`‡Z cv‡iwb| MwYZ‡K `k©‡b ¯’vb w`‡ZI Zv‡`i †Kv‡bv D‡`¨vM wQj bv| wMÖKiv Avevi Ggb wQj bv| weg~Z© I `vk©wbK hyw³‡K Zviv mv`‡i MÖnY K‡iwQ‡jb| cÖvPxb MwYZ‡K ZvivB m‡e©v”P D”PZvq wb‡q wM‡qwQj| ZeyI Zviv k~b¨ Avwe®‹vi Ki‡Z cv‡iwb| k~‡b¨ G‡m‡Q cÖvP¨ †_‡K| cvðvZ¨ †_‡K bq| ///////////</w:t>
+        <w:t xml:space="preserve">Gi eo KviY, wgkixqv wQj Kov ev¯Íeev`x| AvqZb Ges w`b I NÈv cwigv‡ci †ewk wKQy Zviv Ki‡Z cv‡iwb| cÖ‡qvM †bB Ggb †Kv‡bv wKQy‡Z MwYZ Zviv Kv‡R jvMvZ bv| e¨wZµg n‡jv †R¨vwZlwe`¨v (astrology)2| G Kvi‡Y wgk‡ii †miv MYwZwe`ivI ev¯Íe RM‡Zi mv‡_ Am¤úwK©Z †Kv‡bv MvwYwZK mgm¨vq R¨vwgwZi g~jbxwZ‡K Kv‡R jvMv‡Z cvi‡Zb bv| Zviv Zv‡`i MvwYwZK e¨e¯’v‡K weg~Z© hyw³i KvVv‡gv‡Z iƒc w`‡Z cv‡iwb| MwYZ‡K `k©‡b ¯’vb w`‡ZI Zv‡`i †Kv‡bv D‡`¨vM wQj bv| wMÖKiv Avevi Ggb wQj bv| weg~Z© I `vk©wbK hyw³‡K Zviv mv`‡i MÖnY K‡iwQ‡jb| cÖvPxb MwYZ‡K ZvivB m‡e©v”P D”PZvq wb‡q wM‡qwQj| ZeyI Zviv k~b¨ Avwe®‹vi Ki‡Z cv‡iwb| k~‡b¨ G‡m‡Q cÖvP¨ †_‡K| cvðvZ¨ †_‡K bq| </w:t>
       </w:r>
     </w:p>
     <w:p>
@@ -2804,6 +2927,7 @@
       <w:pPr>
         <w:pStyle w:val="Normal"/>
         <w:spacing w:before="0" w:after="200"/>
+        <w:jc w:val="center"/>
         <w:rPr>
           <w:rFonts w:ascii="SutonnyMJ" w:hAnsi="SutonnyMJ" w:cs="SutonnyMJ"/>
           <w:sz w:val="26"/>
@@ -2835,24 +2959,6 @@
           <w:sz w:val="26"/>
           <w:szCs w:val="26"/>
         </w:rPr>
-      </w:r>
-    </w:p>
-    <w:p>
-      <w:pPr>
-        <w:pStyle w:val="Normal"/>
-        <w:spacing w:before="0" w:after="200"/>
-        <w:rPr>
-          <w:rFonts w:ascii="SutonnyMJ" w:hAnsi="SutonnyMJ" w:cs="SutonnyMJ"/>
-          <w:sz w:val="26"/>
-          <w:szCs w:val="26"/>
-        </w:rPr>
-      </w:pPr>
-      <w:r>
-        <w:rPr>
-          <w:rFonts w:cs="SutonnyMJ" w:ascii="SutonnyMJ" w:hAnsi="SutonnyMJ"/>
-          <w:sz w:val="26"/>
-          <w:szCs w:val="26"/>
-        </w:rPr>
         <w:t>AvaywbK †PvL GUv †`‡L AevK n‡jI cÖvPxb gvby‡li Kv‡Q GwU wQj LyeB A_©en| G‡K †eªvÄ hy‡Mi Kw¤úDUvi †KvW ejv P‡j| Ab¨ A‡bK ms¯‹„wZi g‡ZvB e¨vwejbxqivI MYbvi Kv‡R mnvqZv Kiv hš¿ Avwe®‹vi K‡iwQj| Gi g‡a¨ me‡P‡q weL¨vZ hš¿ n‡jv A¨vevKvm| hš¿Uv Rvcv‡b m‡ivevb, Px‡b myqvb-cvb, ivwkqvq ¯‹wU, Zyi‡¯‹ Kzjev, Av‡g©wbqvq †Kv‡je Ges Ab¨vb¨ ms¯‹„wZ AviI bvbvb bv‡g cwiwPZ wQj| A¨vevKv‡m wcQjv‡bv cv_i e¨envi K‡i msL¨vi cwigv‡Yi wnmve ivLv nZ| (K¨vjKz‡jU ev wnmve Kiv, K¨vjKzjvm I K¨vjwmqvg me¸‡jv kãB bywo k‡ãi j¨vwUb iƒc K¨vjKzjvm †_‡K Avmv| )</w:t>
       </w:r>
     </w:p>
@@ -2872,7 +2978,7 @@
           <w:sz w:val="26"/>
           <w:szCs w:val="26"/>
         </w:rPr>
-        <w:t xml:space="preserve">cv_i‡K Dc‡i-bx‡P bovPov K‡iB †hvM K‡i †djv †hZ A¨vevKv‡m| wfbœ ¯Í‡¤¢i (Kjvg) cv_‡ii mvswL¨K gvb wQj wfbœ| G¸‡jv‡K bvwo‡q `¶ e¨enviKvix eo eo msL¨v Lye `ªæZ †hvM K‡i †dj‡Zb| wnmve †kl n‡j e¨enviKvix‡K ïay cv_‡ii me©‡kl Ae¯’v‡bi w`‡K ZvKv‡Z nZ| Gevi †m¸‡jv‡K msL¨vq iƒcvšÍi K‡i wb‡jB †Kjøvd‡Z! /////// </w:t>
+        <w:t xml:space="preserve">cv_i‡K Dc‡i-bx‡P bovPov K‡iB †hvM K‡i †djv †hZ A¨vevKv‡m| wfbœ ¯Í‡¤¢i (Kjvg) cv_‡ii mvswL¨K gvb wQj wfbœ| G¸‡jv‡K bvwo‡q `¶ e¨enviKvix eo eo msL¨v Lye `ªæZ †hvM K‡i †dj‡Zb| wnmve †kl n‡j e¨enviKvix‡K ïay cv_‡ii me©‡kl Ae¯’v‡bi w`‡K ZvKv‡Z nZ| Gevi †m¸‡jv‡K msL¨vq iƒcvšÍi K‡i wb‡jB †Kjøvd‡Z! </w:t>
       </w:r>
     </w:p>
     <w:p>
@@ -3000,24 +3106,6 @@
       <w:pPr>
         <w:pStyle w:val="Normal"/>
         <w:spacing w:before="0" w:after="200"/>
-        <w:rPr>
-          <w:rFonts w:ascii="SutonnyMJ" w:hAnsi="SutonnyMJ" w:cs="SutonnyMJ"/>
-          <w:sz w:val="26"/>
-          <w:szCs w:val="26"/>
-        </w:rPr>
-      </w:pPr>
-      <w:r>
-        <w:rPr>
-          <w:rFonts w:cs="SutonnyMJ" w:ascii="SutonnyMJ" w:hAnsi="SutonnyMJ"/>
-          <w:sz w:val="26"/>
-          <w:szCs w:val="26"/>
-        </w:rPr>
-      </w:r>
-    </w:p>
-    <w:p>
-      <w:pPr>
-        <w:pStyle w:val="Normal"/>
-        <w:spacing w:before="0" w:after="200"/>
         <w:jc w:val="center"/>
         <w:rPr>
           <w:rFonts w:ascii="SutonnyMJ" w:hAnsi="SutonnyMJ" w:cs="SutonnyMJ"/>
@@ -3118,7 +3206,7 @@
           <w:sz w:val="26"/>
           <w:szCs w:val="26"/>
         </w:rPr>
-        <w:t>|(wPÎ 2)| e¨vwejbxq A‡¼i wbw`©ó µg‡K Abb¨ I ¯’vqx A_© cÖ`vb Ki‡Z k~‡b¨i Rb¥ nq| k~b¨ `viæY Kv‡R Avmj| wKš‘ Gi wQj ïayB ¯’vbxq Ae¯’vb| A¨vevKv‡mi duvKv ¯’vb e¨envi Kivi Rb¨B ïay G‡K e¨envi Kiv n‡jv| A¨vevKv‡mi †h Kjv‡g me¸‡jv cv_i bx‡P c‡o _vKZ †m Kjv‡gi R‡b¨| Ab¨ A¼¸‡jv‡K mwVK RvqMvq emv‡bv wbwðZ Kivi †P‡q †Zgb †ewk †Kv‡bv wQj bv k~‡b¨i| Gi wbR¯^ †Kv‡bv mvswL¨K gvb wQj bv| Avi hvB †nvK, 00,00,21,48 Avi 2148 †Zv GKB msL¨vB| GK ¸”Q A‡¼i g‡a¨ k~‡b¨i euv‡q †Kv‡bv A¼ _vK‡j Z‡eB k~b¨ A_©en nq| Gi wbR¯^ ej‡Z Av‡Q ... k~b¨| k~b¨ wQj GKwU A¼, msL¨v bq| Gi †Kv‡bv gvb wQj bv| ////////</w:t>
+        <w:t>|(wPÎ 2)| e¨vwejbxq A‡¼i wbw`©ó µg‡K Abb¨ I ¯’vqx A_© cÖ`vb Ki‡Z k~‡b¨i Rb¥ nq| k~b¨ `viæY Kv‡R Avmj| wKš‘ Gi wQj ïayB ¯’vbxq Ae¯’vb| A¨vevKv‡mi duvKv ¯’vb e¨envi Kivi Rb¨B ïay G‡K e¨envi Kiv n‡jv| A¨vevKv‡mi †h Kjv‡g me¸‡jv cv_i bx‡P c‡o _vKZ †m Kjv‡gi R‡b¨| Ab¨ A¼¸‡jv‡K mwVK RvqMvq emv‡bv wbwðZ Kivi †P‡q †Zgb †ewk †Kv‡bv wQj bv k~‡b¨i| Gi wbR¯^ †Kv‡bv mvswL¨K gvb wQj bv| Avi hvB †nvK, 00,00,21,48 Avi 2148 †Zv GKB msL¨vB| GK ¸”Q A‡¼i g‡a¨ k~‡b¨i euv‡q †Kv‡bv A¼ _vK‡j Z‡eB k~b¨ A_©en nq| Gi wbR¯^ ej‡Z Av‡Q ... k~b¨| k~b¨ wQj GKwU A¼, msL¨v bq| Gi †Kv‡bv gvb wQj bv|</w:t>
       </w:r>
     </w:p>
     <w:p>
@@ -3157,7 +3245,23 @@
           <w:sz w:val="26"/>
           <w:szCs w:val="26"/>
         </w:rPr>
-        <w:t xml:space="preserve">GKwU msL¨vi gvb cvIqv hvq msL¨v‡iLvq (number line) Gi Ae¯’vb †_‡K| Ab¨ msL¨v‡`i mv‡c‡¶ Gi Ae¯’vb Zyjbv K‡i| †hgb, 2 msL¨vwU Av‡m 3 Gi Av‡M Ges 1 Gi c‡i| Ab¨ †Kv_vI G‡K ivLvi †Kv‡bv hyw³ †bB| wKš‘ msL¨v‡iLvq k~b¨wU `v‡Mi Rb¨ ïiæ‡Z †Kv‡bv Ae¯’vb wQj bv| GUv wQj ïay GKwU cÖZxK| msL¨v‡`i µgweb¨v‡m Gi R‡b¨ †Kv‡bv ¯’vb wQj bv| GgbwK GLbI Avgiv k~b¨‡K A‡bKmgq AmsL¨v (nonnumber) wn‡m‡e we‡ePbv Kwi| hw`I Avgiv mevB Rvwb, k~‡b¨i Av‡Q GKwU mvswL¨K gvbI| k~‡b¨i mvswL¨K gvb bv eywS‡qI G‡K ¯’vb wb‡`©kK wn‡m‡e e¨envi Kwi| †Uwj‡dvb ev Kw¤úDUvi wK‡ev‡W©i w`‡KB ZvwK‡q †`Lyb bv| 0 Av‡Q 9 Gi c‡i| 1 Gi Av‡M bq, †hLv‡b Gi _vKvi K_v| ¯’vb wb‡`©kK 0 †Kv_vq emj Zv‡Z wKQy Av‡m hvq bv| msL¨vi µgweb¨v‡m GwU †h‡Kv‡bv RvqMvqB em‡Z cv‡i| wKš‘ GLb mevB Rv‡b, k~b¨‡K Avm‡j msL¨v‡iLvi †h‡Kv‡bv GK RvqMvq emv‡j  n‡e bv| KviY Gi wbR¯^ GKwU wbw`©ó mvswL¨K gvb Av‡Q| GwUB abvZ¥K I FYvZ¥K msL¨vi g‡a¨ cv_©K¨ K‡i| GwU GKwU †Rvo msL¨v| Avi GwU 1 Gi Av‡Mi c~Y© msL¨v| msL¨v‡iLvq k~b¨‡K Gi Dchy³ RvqMvq ¯’vb w`‡Z n‡e| (+1)- Gi Av‡M Ges (-1)- Gi c‡i| Ab¨ †Kv_vI msL¨vwU A_©c~Y© nq bv| ZeyI Kw¤úDUv‡i k~‡b¨i Ae¯’vb mevi †k‡l| Avi †Uwj‡dv‡b mevi bx‡P| KviY Avgiv ¸b‡Z ïiæ Kwi 1 †_‡K| </w:t>
+        <w:t>GKwU msL¨vi gvb cvIqv hvq msL¨v‡iLvq (number line) Gi Ae¯’vb †_‡K| Ab¨ msL¨v‡`i mv‡c‡¶ Gi Ae¯’vb Zyjbv K‡i| †hgb, 2 msL¨vwU Av‡m 3 Gi Av‡M Ges 1 Gi c‡i| Ab¨ †Kv_vI G‡K ivLvi †Kv‡bv hyw³ †bB| wKš‘ msL¨v‡iLvq k~b¨wU `v‡Mi Rb¨ ïiæ‡Z †Kv‡bv Ae¯’vb wQj bv| GUv wQj ïay GKwU cÖZxK| msL¨v‡`i µgweb¨v‡m Gi R‡b¨ †Kv‡bv ¯’vb wQj bv| GgbwK GLbI Avgiv k~b¨‡K A‡bKmgq AmsL¨v (</w:t>
+      </w:r>
+      <w:r>
+        <w:rPr>
+          <w:rFonts w:cs="SutonnyMJ" w:ascii="Arial" w:hAnsi="Arial"/>
+          <w:sz w:val="26"/>
+          <w:szCs w:val="26"/>
+        </w:rPr>
+        <w:t>nonnumber</w:t>
+      </w:r>
+      <w:r>
+        <w:rPr>
+          <w:rFonts w:cs="SutonnyMJ" w:ascii="SutonnyMJ" w:hAnsi="SutonnyMJ"/>
+          <w:sz w:val="26"/>
+          <w:szCs w:val="26"/>
+        </w:rPr>
+        <w:t xml:space="preserve">) wn‡m‡e we‡ePbv Kwi| hw`I Avgiv mevB Rvwb, k~‡b¨i Av‡Q GKwU mvswL¨K gvbI| k~‡b¨i mvswL¨K gvb bv eywS‡qI G‡K ¯’vb wb‡`©kK wn‡m‡e e¨envi Kwi| †Uwj‡dvb ev Kw¤úDUvi wK‡ev‡W©i w`‡KB ZvwK‡q †`Lyb bv| 0 Av‡Q 9 Gi c‡i| 1 Gi Av‡M bq, †hLv‡b Gi _vKvi K_v| ¯’vb wb‡`©kK 0 †Kv_vq emj Zv‡Z wKQy Av‡m hvq bv| msL¨vi µgweb¨v‡m GwU †h‡Kv‡bv RvqMvqB em‡Z cv‡i| wKš‘ GLb mevB Rv‡b, k~b¨‡K Avm‡j msL¨v‡iLvi †h‡Kv‡bv GK RvqMvq emv‡j  n‡e bv| KviY Gi wbR¯^ GKwU wbw`©ó mvswL¨K gvb Av‡Q| GwUB abvZ¥K I FYvZ¥K msL¨vi g‡a¨ cv_©K¨ K‡i| GwU GKwU †Rvo msL¨v| Avi GwU 1 Gi Av‡Mi c~Y© msL¨v| msL¨v‡iLvq k~b¨‡K Gi Dchy³ RvqMvq ¯’vb w`‡Z n‡e| (+1)- Gi Av‡M Ges (-1)- Gi c‡i| Ab¨ †Kv_vI msL¨vwU A_©c~Y© nq bv| ZeyI Kw¤úDUv‡i k~‡b¨i Ae¯’vb mevi †k‡l| Avi †Uwj‡dv‡b mevi bx‡P| KviY Avgiv ¸b‡Z ïiæ Kwi 1 †_‡K| </w:t>
       </w:r>
     </w:p>
     <w:p>
@@ -3184,9 +3288,34 @@
           <w:sz w:val="26"/>
           <w:szCs w:val="26"/>
         </w:rPr>
-        <w:t>`‡L g‡b nq MYbv ïiæi R‡b¨ GK (1)-B mwVK msL¨v| wKš‘ †mUv Ki‡j k~b¨ P‡j hv‡”Q A¯^vfvweK GK RvqMvq| †gw·‡Kv I ga¨ Av‡gwiKvi gvqvb RvwZmn wewfbœ ms¯‹„wZ‡Z GK w`‡q ïiæ Kiv‡K ¯^vfvweK g‡b Kiv nZ bv| gvqvb‡`iI GKwU msL¨vc×wZ I cwÄKv wQj| †mwU Avgv‡`i c×wZi †P‡qI †ewk A_©en wQj| e¨vwejbxq‡`i g‡ZvB gvqvb‡`i wQj A¼ I ¯’v‡bi ¯’vbxq gvb c×wZ| GKgvÎ cv_©K¨ n‡jv, †hLv‡b e¨vwejbxq‡`i msL¨vi wfwË wQj 60, gvqvb‡`i †mLv‡b wfwË wQj 20| ZviI Av‡M cÖPwjZ 10-wfwËK msL¨vc×wZi aviYv G‡Z Kv‡R jvMv‡bv n‡qwQj|  e¨vwejbxq‡`i g‡ZvB Zv‡`iI cÖZxwU A‡¼i A_© †Lqvj ivLvi R‡b¨ GKwU k~‡b¨i `iKvi c‡owQj| AviI gRvi e¨vcvi n‡jv, gvqvb‡`i `yB ai‡bi A¼ wQj| mij iƒ‡c wQj ïay we›`y Avi †iLv| Avi RwUj iƒcwU evbv‡bv n‡qwQj A™¢yZ`k©b gyLveq‡ei wM</w:t>
-        <w:softHyphen/>
-        <w:t>d (</w:t>
+        <w:t xml:space="preserve">`‡L g‡b nq MYbv ïiæi R‡b¨ GK (1)-B mwVK msL¨v| wKš‘ †mUv Ki‡j k~b¨ P‡j hv‡”Q A¯^vfvweK GK RvqMvq| †gw·‡Kv I ga¨ Av‡gwiKvi gvqvb RvwZmn wewfbœ ms¯‹„wZ‡Z GK w`‡q ïiæ Kiv‡K ¯^vfvweK g‡b Kiv nZ bv| gvqvb‡`iI GKwU msL¨vc×wZ I cwÄKv wQj| †mwU Avgv‡`i c×wZi †P‡qI †ewk A_©en wQj| e¨vwejbxq‡`i g‡ZvB gvqvb‡`i wQj A¼ I ¯’v‡bi ¯’vbxq gvb c×wZ| GKgvÎ cv_©K¨ n‡jv, †hLv‡b e¨vwejbxq‡`i msL¨vi wfwË wQj 60, gvqvb‡`i †mLv‡b wfwË wQj 20| ZviI Av‡M cÖPwjZ 10-wfwËK msL¨vc×wZi aviYv G‡Z Kv‡R jvMv‡bv n‡qwQj|  e¨vwejbxq‡`i g‡ZvB Zv‡`iI cÖZxwU A‡¼i A_© †Lqvj ivLvi R‡b¨ GKwU k~‡b¨i `iKvi c‡owQj| AviI gRvi e¨vcvi n‡jv, gvqvb‡`i `yB ai‡bi A¼ wQj| mij iƒ‡c wQj ïay we›`y Avi †iLv| Avi RwUj iƒcwU evbv‡bv n‡qwQj A™¢yZ`k©b gyLveq‡ei </w:t>
+      </w:r>
+      <w:r>
+        <w:rPr>
+          <w:rFonts w:cs="SutonnyMJ" w:ascii="SutonnyMJ" w:hAnsi="SutonnyMJ"/>
+          <w:sz w:val="26"/>
+          <w:szCs w:val="26"/>
+        </w:rPr>
+        <w:t>w</w:t>
+      </w:r>
+      <w:r>
+        <w:rPr>
+          <w:rFonts w:eastAsia="Calibri" w:cs="SutonnyMJ" w:ascii="SutonnyMJ" w:hAnsi="SutonnyMJ" w:eastAsiaTheme="minorHAnsi"/>
+          <w:color w:val="auto"/>
+          <w:kern w:val="0"/>
+          <w:sz w:val="26"/>
+          <w:szCs w:val="26"/>
+          <w:lang w:val="en-US" w:eastAsia="en-US" w:bidi="ar-SA"/>
+        </w:rPr>
+        <w:t>Mød</w:t>
+      </w:r>
+      <w:r>
+        <w:rPr>
+          <w:rFonts w:cs="SutonnyMJ" w:ascii="SutonnyMJ" w:hAnsi="SutonnyMJ"/>
+          <w:sz w:val="26"/>
+          <w:szCs w:val="26"/>
+        </w:rPr>
+        <w:t xml:space="preserve"> (</w:t>
       </w:r>
       <w:r>
         <w:rPr>
@@ -3202,9 +3331,26 @@
           <w:sz w:val="26"/>
           <w:szCs w:val="26"/>
         </w:rPr>
-        <w:t>)w`‡q| AvaywbK †Pv‡L Avcbvi Kv‡Q gvqvb‡`i wjwLZ wM</w:t>
-        <w:softHyphen/>
-        <w:t xml:space="preserve">d‡K wfbMÖ‡ni cÖvYxi gy‡Li g‡ZvB g‡b n‡e (wPÎ 3)| </w:t>
+        <w:t>)w`‡q| AvaywbK †Pv‡L Avcbvi Kv‡Q gvqvb‡`i wjwLZ w</w:t>
+      </w:r>
+      <w:r>
+        <w:rPr>
+          <w:rFonts w:eastAsia="Calibri" w:cs="SutonnyMJ" w:ascii="SutonnyMJ" w:hAnsi="SutonnyMJ" w:eastAsiaTheme="minorHAnsi"/>
+          <w:color w:val="auto"/>
+          <w:kern w:val="0"/>
+          <w:sz w:val="26"/>
+          <w:szCs w:val="26"/>
+          <w:lang w:val="en-US" w:eastAsia="en-US" w:bidi="ar-SA"/>
+        </w:rPr>
+        <w:t>Mød</w:t>
+      </w:r>
+      <w:r>
+        <w:rPr>
+          <w:rFonts w:cs="SutonnyMJ" w:ascii="SutonnyMJ" w:hAnsi="SutonnyMJ"/>
+          <w:sz w:val="26"/>
+          <w:szCs w:val="26"/>
+        </w:rPr>
+        <w:t xml:space="preserve">‡K wfbMÖ‡ni cÖvYxi gy‡Li g‡ZvB g‡b n‡e (wPÎ 3)| </w:t>
       </w:r>
     </w:p>
     <w:p>
@@ -3230,24 +3376,6 @@
       <w:pPr>
         <w:pStyle w:val="Normal"/>
         <w:spacing w:before="0" w:after="200"/>
-        <w:rPr>
-          <w:rFonts w:ascii="SutonnyMJ" w:hAnsi="SutonnyMJ" w:cs="SutonnyMJ"/>
-          <w:sz w:val="26"/>
-          <w:szCs w:val="26"/>
-        </w:rPr>
-      </w:pPr>
-      <w:r>
-        <w:rPr>
-          <w:rFonts w:cs="SutonnyMJ" w:ascii="SutonnyMJ" w:hAnsi="SutonnyMJ"/>
-          <w:sz w:val="26"/>
-          <w:szCs w:val="26"/>
-        </w:rPr>
-      </w:r>
-    </w:p>
-    <w:p>
-      <w:pPr>
-        <w:pStyle w:val="Normal"/>
-        <w:spacing w:before="0" w:after="200"/>
         <w:jc w:val="center"/>
         <w:rPr>
           <w:rFonts w:ascii="SutonnyMJ" w:hAnsi="SutonnyMJ" w:cs="SutonnyMJ"/>
@@ -3262,24 +3390,6 @@
           <w:szCs w:val="26"/>
         </w:rPr>
         <w:t>wPÎ 3: gvqvb msL¨v</w:t>
-      </w:r>
-    </w:p>
-    <w:p>
-      <w:pPr>
-        <w:pStyle w:val="Normal"/>
-        <w:spacing w:before="0" w:after="200"/>
-        <w:rPr>
-          <w:rFonts w:ascii="SutonnyMJ" w:hAnsi="SutonnyMJ" w:cs="SutonnyMJ"/>
-          <w:sz w:val="26"/>
-          <w:szCs w:val="26"/>
-        </w:rPr>
-      </w:pPr>
-      <w:r>
-        <w:rPr>
-          <w:rFonts w:cs="SutonnyMJ" w:ascii="SutonnyMJ" w:hAnsi="SutonnyMJ"/>
-          <w:sz w:val="26"/>
-          <w:szCs w:val="26"/>
-        </w:rPr>
       </w:r>
     </w:p>
     <w:p>

</xml_diff>

<commit_message>
Zero correct bijoy doc word p39
</commit_message>
<xml_diff>
--- a/books/zero/Zero Bijoy.docx
+++ b/books/zero/Zero Bijoy.docx
@@ -3608,6 +3608,124 @@
       </w:pPr>
       <w:r>
         <w:rPr>
+          <w:rFonts w:eastAsia="Calibri" w:cs="SutonnyMJ" w:ascii="SutonnyMJ" w:hAnsi="SutonnyMJ" w:eastAsiaTheme="minorHAnsi"/>
+          <w:color w:val="auto"/>
+          <w:kern w:val="0"/>
+          <w:sz w:val="26"/>
+          <w:szCs w:val="26"/>
+          <w:lang w:val="en-US" w:eastAsia="en-US" w:bidi="ar-SA"/>
+        </w:rPr>
+        <w:t>†</w:t>
+      </w:r>
+      <w:r>
+        <w:rPr>
+          <w:rFonts w:eastAsia="Calibri" w:cs="SutonnyMJ" w:ascii="SutonnyMJ" w:hAnsi="SutonnyMJ" w:eastAsiaTheme="minorHAnsi"/>
+          <w:color w:val="auto"/>
+          <w:kern w:val="0"/>
+          <w:sz w:val="26"/>
+          <w:szCs w:val="26"/>
+          <w:lang w:val="en-US" w:eastAsia="en-US" w:bidi="ar-SA"/>
+        </w:rPr>
+        <w:t>e</w:t>
+      </w:r>
+      <w:r>
+        <w:rPr>
+          <w:rFonts w:cs="SutonnyMJ" w:ascii="SutonnyMJ" w:hAnsi="SutonnyMJ"/>
+          <w:sz w:val="26"/>
+          <w:szCs w:val="26"/>
+        </w:rPr>
+        <w:t>wkifvM cÖvPxb gvbyl g‡b KiZ, gnvwe‡k¦i R‡b¥i Av‡M wQj ïay k~b¨Zv I wek„•Ljv| wMÖKiv ejZ, ïiæ‡Z AÜKvi wQj mewKQyi RbK| AÜKvi †_‡K Gj wek„•Ljv| AÜKvi I wek„•Ljv †_‡K Rb¥ nq evwK me m„wói| wneªæ m„wó cyiv‡Y Av‡Q, Ck¦i Av‡jv I ˆewkó¨ cÖ`vb Kivi Av‡M c„w_ex wQj wek„•Lj I duvKv| (wneªæ K_vwU n‡jv †Zvû f eû| ievU© †MÖf‡mi g‡Z GB †Zvû k‡ãi mv‡_ †ZngZ kãwU RwoZ| †ZngZ n‡jv GKwU †m‡gUxq WªvMb, hv gnvwe‡k¦i R‡b¥i mgq Dcw¯’Z wQj| Gi †`n †_‡K Av‡m c„w_ex I AvKvk| Avi eûi mv‡_ m¤úK© wQj †engZ-Gi, hv n‡jv wneªæ iƒcK_vi weL¨vZ `vbe|) cÖvPxb wn›`y HwZ‡n¨ GKRb mªóvi K_v ejv nq, whwb wek„•Ljvi gvLb‡K gš’b K‡i c„w_ex m„wó K‡ib| bm© cyiv‡Y Av‡Q GKwU Db¥y³ k~b¨Zvi K_v, hv eid w`‡q Ave„Z nq| Avi Av¸b I ei‡di wgkªY †_‡K m„ó wek„•Ljv †_‡K Rb¥ nq Avw` `vb‡ei| gnvwe‡k¦i Avw`g I mnRvZ Ae¯’v wQj k~b¨ I wek„•Lj| mg‡qi mgvwß‡Z k~b¨Zv I wek„•Ljv Avevi wd‡i Avmvi fq memgq Zvov K‡i wdiZ| k~b¨ wQj †mB k~b¨ZviB cÖwZ”Qwe|</w:t>
+      </w:r>
+    </w:p>
+    <w:p>
+      <w:pPr>
+        <w:pStyle w:val="Normal"/>
+        <w:spacing w:before="0" w:after="200"/>
+        <w:rPr>
+          <w:rFonts w:ascii="SutonnyMJ" w:hAnsi="SutonnyMJ" w:cs="SutonnyMJ"/>
+          <w:sz w:val="26"/>
+          <w:szCs w:val="26"/>
+        </w:rPr>
+      </w:pPr>
+      <w:r>
+        <w:rPr>
+          <w:rFonts w:cs="SutonnyMJ" w:ascii="SutonnyMJ" w:hAnsi="SutonnyMJ"/>
+          <w:sz w:val="26"/>
+          <w:szCs w:val="26"/>
+        </w:rPr>
+        <w:t xml:space="preserve">wKš‘ k~‡b¨i fq k~b¨Zv wb‡q A¯^w¯Í‡KI Qvwo‡q †Mj| cÖvPxb gvby‡li Kv‡Q k~‡b¨i MvwYwZK ˆewkó¨¸‡jv wQj e¨vL¨vZxZ| †hgwbfv‡e in‡m¨i Pv`‡i XvKv wQj gnvwe‡k¦i Rb¥ | Gi KviY k~b¨ Ab¨ msL¨v †_‡K Avjv`v| e¨vwejbxq c×wZi Ab¨ msL¨vi g‡Zv k~‡b¨i KLbI wbR¯^ gh©v`v wQj bv| Gi KviYUvI h_vh_ wQj| wbtm½ k~‡b¨i AvPiY fvj bq| Kg K‡i ej‡jI, GwU Ab¨ msL¨vi g‡Zv AvPiY K‡i bv| </w:t>
+      </w:r>
+    </w:p>
+    <w:p>
+      <w:pPr>
+        <w:pStyle w:val="Normal"/>
+        <w:spacing w:before="0" w:after="200"/>
+        <w:rPr>
+          <w:rFonts w:ascii="SutonnyMJ" w:hAnsi="SutonnyMJ" w:cs="SutonnyMJ"/>
+          <w:sz w:val="26"/>
+          <w:szCs w:val="26"/>
+        </w:rPr>
+      </w:pPr>
+      <w:r>
+        <w:rPr>
+          <w:rFonts w:cs="SutonnyMJ" w:ascii="SutonnyMJ" w:hAnsi="SutonnyMJ"/>
+          <w:sz w:val="26"/>
+          <w:szCs w:val="26"/>
+        </w:rPr>
+        <w:t xml:space="preserve">GKwU msL¨v‡K wb‡Ri mv‡_ †hvM Kiæb| GwU cv‡ë hv‡e| G‡Ki mv‡_ GK †hvM Ki‡j GK nq bv| nq `yB| `yB‡qi mv‡_ `yB †hvM Ki‡j nq Pvi| wKš‘ k~‡b¨i mv‡_ k~b¨ †hvM Ki‡j k~b¨B _v‡K| GwU AvwK©wgwW‡mi Dccv`¨ †g‡b P‡j bv, hv msL¨vi †gŠwjK GKwU bxwZgvjv| Dccv`¨wU ej‡Q, †Kv‡bv wKQy‡K h‡_ómsL¨K evi wb‡Ri mv‡_ †hvM Ki‡j GwU gv‡bi w`K w`‡q mKj msL¨vi †P‡q eo n‡q hv‡e| (AvwK©wgwW‡mi Dccv`¨‡K cÖKvk Kiv n‡qwQj †¶Îd‡ji gva¨‡g| `y‡Uv Amgvb †¶Îd‡ji cv_©K¨‡K GKwU msL¨v g‡b Kiv nZ) wKš‘ k~b¨ †Zv KLbI eo nq bv| GwU Ab¨ msL¨v‡KI eo Ki‡Z cv‡i bv| `yB I k~b¨ †hvM Ki‡j k~b¨B _v‡K| †hb Avcwb msL¨vi †hvM Kiv‡KB †_vovB †Kqvi Ki‡Qb| we‡qvM Ki‡jI N‡U GKB KvÐ| `yB †_‡K k~b¨ we‡qvM Ki‡jI `yB-B cv‡”Qb| k~‡b¨i †hb †Kv‡bv `vgB †bB| Zey GB `vgnxb msL¨vB ¸Y I fv‡Mi g‡Zv MwY‡Zi me‡P‡q mij KvR¸‡jv‡K A_©nxb K‡i w`‡Z Pvq| </w:t>
+      </w:r>
+    </w:p>
+    <w:p>
+      <w:pPr>
+        <w:pStyle w:val="Normal"/>
+        <w:spacing w:before="0" w:after="200"/>
+        <w:rPr>
+          <w:rFonts w:ascii="SutonnyMJ" w:hAnsi="SutonnyMJ" w:cs="SutonnyMJ"/>
+          <w:sz w:val="26"/>
+          <w:szCs w:val="26"/>
+        </w:rPr>
+      </w:pPr>
+      <w:r>
+        <w:rPr>
+          <w:rFonts w:cs="SutonnyMJ" w:ascii="SutonnyMJ" w:hAnsi="SutonnyMJ"/>
+          <w:sz w:val="26"/>
+          <w:szCs w:val="26"/>
+        </w:rPr>
+        <w:t xml:space="preserve">msL¨vi RM‡Z ¸Y n‡jv GK ai‡bi cÖmviY| Av¶wiK A‡_©B ejwQ| g‡b Kiæb, msL¨v‡iLv n‡jv GKwU iev‡ii wdZv| hvi Mv‡q wewfbœ `vM †`Iqv Av‡Q| (wPÎ 4) `yB w`‡q ¸Y Kiv gv‡b wdZv‡K `yB ¸Y cÖmvwiZ Kiv| Av‡M †h `vMwU GK wQj, GLb †mwU `yB| Av‡M †h `vMwU wZb b¤^i Ae¯’v‡b wQj, GLb Zvi Ae¯’vb Q‡q| GKBfv‡e  G‡Ki A‡a©K w`‡q ¸Y Kiv gv‡b wdZvUv‡K GKUy wkw_j Kiv| Av‡M †h `vMwU wQj `yB bs Ae¯’v‡b, GLb †mwU Av‡Q GK bs Ae¯’v‡b| Av‡M †h `vMwU wQj wZ‡b, GLb †mwU Av‡Q †`‡o| wKš‘ k~b¨ w`‡q ¸Y Ki‡j Kx n‡e? </w:t>
+      </w:r>
+    </w:p>
+    <w:p>
+      <w:pPr>
+        <w:pStyle w:val="Normal"/>
+        <w:spacing w:before="0" w:after="200"/>
+        <w:jc w:val="center"/>
+        <w:rPr>
+          <w:rFonts w:ascii="SutonnyMJ" w:hAnsi="SutonnyMJ" w:cs="SutonnyMJ"/>
+          <w:sz w:val="26"/>
+          <w:szCs w:val="26"/>
+        </w:rPr>
+      </w:pPr>
+      <w:r>
+        <w:rPr>
+          <w:rFonts w:cs="SutonnyMJ" w:ascii="SutonnyMJ" w:hAnsi="SutonnyMJ"/>
+          <w:sz w:val="26"/>
+          <w:szCs w:val="26"/>
+        </w:rPr>
+        <w:t xml:space="preserve">wPÎ 4: iev‡ii ¸‡Yi wdZv </w:t>
+      </w:r>
+    </w:p>
+    <w:p>
+      <w:pPr>
+        <w:pStyle w:val="Normal"/>
+        <w:spacing w:before="0" w:after="200"/>
+        <w:rPr>
+          <w:rFonts w:ascii="SutonnyMJ" w:hAnsi="SutonnyMJ" w:cs="SutonnyMJ"/>
+          <w:sz w:val="26"/>
+          <w:szCs w:val="26"/>
+        </w:rPr>
+      </w:pPr>
+      <w:r>
+        <w:rPr>
           <w:rFonts w:cs="SutonnyMJ" w:ascii="SutonnyMJ" w:hAnsi="SutonnyMJ"/>
           <w:sz w:val="26"/>
           <w:szCs w:val="26"/>
@@ -3620,146 +3738,6 @@
           <w:sz w:val="26"/>
           <w:szCs w:val="26"/>
         </w:rPr>
-        <w:t>ewkifvM cÖvPxb gvbyl g‡b KiZ, gnvwe‡k¦i R‡b¥i Av‡M wQj ïay k~b¨Zv I wek„•Ljv| wMÖKiv ejZ, ïiæ‡Z AÜKvi wQj mewKQyi RbK| AÜKvi †_‡K Gj wek„•Ljv| AÜKvi I wek„•Ljv †_‡K Rb¥ nq evwK me m„wói| wneªæ m„wó cyiv‡Y Av‡Q, Ck¦i Av‡jv I ˆewkó¨ cÖ`vb Kivi Av‡M c„w_ex wQj wek„•Lj I duvKv| (wneªæ K_vwU n‡jv †Zvû f eû| ievU© †MÖf‡mi g‡Z GB †Zvû k‡ãi mv‡_ †ZngZ kãwU RwoZ| †ZngZ n‡jv GKwU †m‡gUxq WªvMb, hv gnvwe‡k¦i R‡b¥i mgq Dcw¯’Z wQj| Gi †`n †_‡K Av‡m c„w_ex I AvKvk| Avi eûi mv‡_ m¤úK© wQj †engZ-Gi, hv n‡jv wneªæ iƒcK_vi weL¨vZ `vbe|) cÖvPxb wn›`y HwZ‡n¨ GKRb mªóvi K_v ejv nq, whwb wek„•Ljvi gvLb‡K gš’b K‡i c„w_ex m„wó K‡ib| bm© cyiv‡Y Av‡Q GKwU Db¥y³ k~b¨Zvi K_v, hv eid w`‡q Ave„Z nq| Avi Av¸b I ei‡di wgkªY †_‡K m„ó wek„•Ljv †_‡K Rb¥ nq Avw` `vb‡ei| gnvwe‡k¦i Avw`g I mnRvZ Ae¯’v wQj k~b¨ I wek„•Lj| mg‡qi mgvwß‡Z k~b¨Zv I wek„•Ljv Avevi wd‡i Avmvi fq memgq Zvov K‡i wdiZ| k~b¨ wQj †mB k~b¨ZviB cÖwZ”Qwe| /////////</w:t>
-      </w:r>
-    </w:p>
-    <w:p>
-      <w:pPr>
-        <w:pStyle w:val="Normal"/>
-        <w:spacing w:before="0" w:after="200"/>
-        <w:rPr>
-          <w:rFonts w:ascii="SutonnyMJ" w:hAnsi="SutonnyMJ" w:cs="SutonnyMJ"/>
-          <w:sz w:val="26"/>
-          <w:szCs w:val="26"/>
-        </w:rPr>
-      </w:pPr>
-      <w:r>
-        <w:rPr>
-          <w:rFonts w:cs="SutonnyMJ" w:ascii="SutonnyMJ" w:hAnsi="SutonnyMJ"/>
-          <w:sz w:val="26"/>
-          <w:szCs w:val="26"/>
-        </w:rPr>
-        <w:t xml:space="preserve">wKš‘ k~‡b¨i fq k~b¨Zv wb‡q A¯^w¯Í‡KI Qvwo‡q †Mj| cÖvPxb gvby‡li Kv‡Q k~‡b¨i MvwYwZK ˆewkó¨¸‡jv wQj e¨vL¨vZxZ| †hgwbfv‡e in‡m¨i Pv`‡i XvKv wQj gnvwe‡k¦i Rb¥ | Gi KviY k~b¨ Ab¨ msL¨v †_‡K Avjv`v| e¨vwejbxq c×wZi Ab¨ msL¨vi g‡Zv k~‡b¨i KLbI wbR¯^ gh©v`v wQj bv| Gi KviYUvI h_vh_ wQj| wbtm½ k~‡b¨i AvPiY fvj bq| Kg K‡i ej‡jI, GwU Ab¨ msL¨vi g‡Zv AvPiY K‡i bv| </w:t>
-      </w:r>
-    </w:p>
-    <w:p>
-      <w:pPr>
-        <w:pStyle w:val="Normal"/>
-        <w:spacing w:before="0" w:after="200"/>
-        <w:rPr>
-          <w:rFonts w:ascii="SutonnyMJ" w:hAnsi="SutonnyMJ" w:cs="SutonnyMJ"/>
-          <w:sz w:val="26"/>
-          <w:szCs w:val="26"/>
-        </w:rPr>
-      </w:pPr>
-      <w:r>
-        <w:rPr>
-          <w:rFonts w:cs="SutonnyMJ" w:ascii="SutonnyMJ" w:hAnsi="SutonnyMJ"/>
-          <w:sz w:val="26"/>
-          <w:szCs w:val="26"/>
-        </w:rPr>
-        <w:t xml:space="preserve">GKwU msL¨v‡K wb‡Ri mv‡_ †hvM Kiæb| GwU cv‡ë hv‡e| G‡Ki mv‡_ GK †hvM Ki‡j GK nq bv| nq `yB| `yB‡qi mv‡_ `yB †hvM Ki‡j nq Pvi| wKš‘ k~‡b¨i mv‡_ k~b¨ †hvM Ki‡j k~b¨B _v‡K| GwU AvwK©wgwW‡mi Dccv`¨ †g‡b P‡j bv, hv msL¨vi †gŠwjK GKwU bxwZgvjv| Dccv`¨wU ej‡Q, †Kv‡bv wKQy‡K h‡_ómsL¨K evi wb‡Ri mv‡_ †hvM Ki‡j GwU gv‡bi w`K w`‡q mKj msL¨vi †P‡q eo n‡q hv‡e| (AvwK©wgwW‡mi Dccv`¨‡K cÖKvk Kiv n‡qwQj †¶Îd‡ji gva¨‡g| `y‡Uv Amgvb †¶Îd‡ji cv_©K¨‡K GKwU msL¨v g‡b Kiv nZ) wKš‘ k~b¨ †Zv KLbI eo nq bv| GwU Ab¨ msL¨v‡KI eo Ki‡Z cv‡i bv| `yB I k~b¨ †hvM Ki‡j k~b¨B _v‡K| †hb Avcwb msL¨vi †hvM Kiv‡KB †_vovB †Kqvi Ki‡Qb| we‡qvM Ki‡jI N‡U GKB KvÐ| `yB †_‡K k~b¨ we‡qvM Ki‡jI `yB-B cv‡”Qb| k~‡b¨i †hb †Kv‡bv `vgB †bB| Zey GB `vgnxb msL¨vB ¸Y I fv‡Mi g‡Zv MwY‡Zi me‡P‡q mij KvR¸‡jv‡K A_©nxb K‡i w`‡Z Pvq| </w:t>
-      </w:r>
-    </w:p>
-    <w:p>
-      <w:pPr>
-        <w:pStyle w:val="Normal"/>
-        <w:spacing w:before="0" w:after="200"/>
-        <w:rPr>
-          <w:rFonts w:ascii="SutonnyMJ" w:hAnsi="SutonnyMJ" w:cs="SutonnyMJ"/>
-          <w:sz w:val="26"/>
-          <w:szCs w:val="26"/>
-        </w:rPr>
-      </w:pPr>
-      <w:r>
-        <w:rPr>
-          <w:rFonts w:cs="SutonnyMJ" w:ascii="SutonnyMJ" w:hAnsi="SutonnyMJ"/>
-          <w:sz w:val="26"/>
-          <w:szCs w:val="26"/>
-        </w:rPr>
-        <w:t xml:space="preserve">msL¨vi RM‡Z ¸Y n‡jv GK ai‡bi cÖmviY| Av¶wiK A‡_©B ejwQ| g‡b Kiæb, msL¨v‡iLv n‡jv GKwU iev‡ii wdZv| hvi Mv‡q wewfbœ `vM †`Iqv Av‡Q| (wPÎ 4) `yB w`‡q ¸Y Kiv gv‡b wdZv‡K `yB ¸Y cÖmvwiZ Kiv| Av‡M †h `vMwU GK wQj, GLb †mwU `yB| Av‡M †h `vMwU wZb b¤^i Ae¯’v‡b wQj, GLb Zvi Ae¯’vb Q‡q| GKBfv‡e  G‡Ki A‡a©K w`‡q ¸Y Kiv gv‡b wdZvUv‡K GKUy wkw_j Kiv| Av‡M †h `vMwU wQj `yB bs Ae¯’v‡b, GLb †mwU Av‡Q GK bs Ae¯’v‡b| Av‡M †h `vMwU wQj wZ‡b, GLb †mwU Av‡Q †`‡o| wKš‘ k~b¨ w`‡q ¸Y Ki‡j Kx n‡e? </w:t>
-      </w:r>
-    </w:p>
-    <w:p>
-      <w:pPr>
-        <w:pStyle w:val="Normal"/>
-        <w:spacing w:before="0" w:after="200"/>
-        <w:rPr>
-          <w:rFonts w:ascii="SutonnyMJ" w:hAnsi="SutonnyMJ" w:cs="SutonnyMJ"/>
-          <w:sz w:val="26"/>
-          <w:szCs w:val="26"/>
-        </w:rPr>
-      </w:pPr>
-      <w:r>
-        <w:rPr>
-          <w:rFonts w:cs="SutonnyMJ" w:ascii="SutonnyMJ" w:hAnsi="SutonnyMJ"/>
-          <w:sz w:val="26"/>
-          <w:szCs w:val="26"/>
-        </w:rPr>
-      </w:r>
-    </w:p>
-    <w:p>
-      <w:pPr>
-        <w:pStyle w:val="Normal"/>
-        <w:spacing w:before="0" w:after="200"/>
-        <w:jc w:val="center"/>
-        <w:rPr>
-          <w:rFonts w:ascii="SutonnyMJ" w:hAnsi="SutonnyMJ" w:cs="SutonnyMJ"/>
-          <w:sz w:val="26"/>
-          <w:szCs w:val="26"/>
-        </w:rPr>
-      </w:pPr>
-      <w:r>
-        <w:rPr>
-          <w:rFonts w:cs="SutonnyMJ" w:ascii="SutonnyMJ" w:hAnsi="SutonnyMJ"/>
-          <w:sz w:val="26"/>
-          <w:szCs w:val="26"/>
-        </w:rPr>
-        <w:t xml:space="preserve">wPÎ 4: iev‡ii ¸‡Yi wdZv </w:t>
-      </w:r>
-    </w:p>
-    <w:p>
-      <w:pPr>
-        <w:pStyle w:val="Normal"/>
-        <w:spacing w:before="0" w:after="200"/>
-        <w:rPr>
-          <w:rFonts w:ascii="SutonnyMJ" w:hAnsi="SutonnyMJ" w:cs="SutonnyMJ"/>
-          <w:sz w:val="26"/>
-          <w:szCs w:val="26"/>
-        </w:rPr>
-      </w:pPr>
-      <w:r>
-        <w:rPr>
-          <w:rFonts w:cs="SutonnyMJ" w:ascii="SutonnyMJ" w:hAnsi="SutonnyMJ"/>
-          <w:sz w:val="26"/>
-          <w:szCs w:val="26"/>
-        </w:rPr>
-      </w:r>
-    </w:p>
-    <w:p>
-      <w:pPr>
-        <w:pStyle w:val="Normal"/>
-        <w:spacing w:before="0" w:after="200"/>
-        <w:rPr>
-          <w:rFonts w:ascii="SutonnyMJ" w:hAnsi="SutonnyMJ" w:cs="SutonnyMJ"/>
-          <w:sz w:val="26"/>
-          <w:szCs w:val="26"/>
-        </w:rPr>
-      </w:pPr>
-      <w:r>
-        <w:rPr>
-          <w:rFonts w:cs="SutonnyMJ" w:ascii="SutonnyMJ" w:hAnsi="SutonnyMJ"/>
-          <w:sz w:val="26"/>
-          <w:szCs w:val="26"/>
-        </w:rPr>
-        <w:t>‡</w:t>
-      </w:r>
-      <w:r>
-        <w:rPr>
-          <w:rFonts w:cs="SutonnyMJ" w:ascii="SutonnyMJ" w:hAnsi="SutonnyMJ"/>
-          <w:sz w:val="26"/>
-          <w:szCs w:val="26"/>
-        </w:rPr>
         <w:t xml:space="preserve">h‡Kv‡bv wKQy‡K k~b¨ w`‡q ¸Y Ki‡j k~b¨ nq| d‡j me¸‡jv `vM P‡j Av‡m k~b¨‡Z| </w:t>
       </w:r>
     </w:p>
@@ -3814,45 +3792,307 @@
           <w:sz w:val="26"/>
           <w:szCs w:val="26"/>
         </w:rPr>
-        <w:t xml:space="preserve"> 2 + 7 × 3 = 7 × (2+3)| mewKQy wVK Av‡Q| </w:t>
-      </w:r>
-    </w:p>
-    <w:p>
-      <w:pPr>
-        <w:pStyle w:val="Normal"/>
-        <w:spacing w:before="0" w:after="200"/>
-        <w:rPr>
-          <w:rFonts w:ascii="SutonnyMJ" w:hAnsi="SutonnyMJ" w:cs="SutonnyMJ"/>
-          <w:sz w:val="26"/>
-          <w:szCs w:val="26"/>
-        </w:rPr>
-      </w:pPr>
-      <w:r>
-        <w:rPr>
-          <w:rFonts w:cs="SutonnyMJ" w:ascii="SutonnyMJ" w:hAnsi="SutonnyMJ"/>
-          <w:sz w:val="26"/>
-          <w:szCs w:val="26"/>
-        </w:rPr>
-        <w:t xml:space="preserve">GB ˆewkó¨ k~‡b¨i †¶‡Î cÖ‡qvM Ki‡Z †M‡j A™¢yZ dj wgj‡e| Avgiv Rvwb, 0 + 0 = 0| Zvn‡j GKwU msL¨v‡K 0 w`‡q ¸Y Kiv Avi (0 +0) w`‡q ¸Y Kiv GKB n‡e| D`vniY †`Lv hvK| 2 × 0 = 2 (0 + 0)| wKš‘ eÈb ag© ej‡Q, 2 (0 + 0) Avi  2 × 0 +  2 × 0 GKB wRwbm| wKš‘ Gi A_© n‡e  2 × 0 =  2 × 0 +  2 × 0|  2 × 0 Gi gvb hvB †nvK, G‡K Gi mv‡_ †hvM Ki‡j Av‡Mi gvbB _v‡K| G‡K A‡bKUv k~‡b¨i g‡ZvB g‡b nq| Avm‡jB GwU ZvB| mgxKi‡Yi `yB cvk †_‡K  2 × 0 we‡qvM Ki‡j Avgiv †`wL 0 =  2 × 0| AZGe, Avcwb hvB K‡ib bv †Kb, GKwU msL¨v‡K k~b¨ w`‡q ¸Y Ki‡j k~b¨B wgj‡e| GB weiw³Ki msL¨vUv msL¨v‡iLv‡K `yg‡o-gyP‡o we›`y evwb‡q †`q| Z‡e GB ˆewkó¨ weiw³Ki n‡jI k~‡b¨i Avmj ¶gZv †Ui cvIqv hvq ¸‡Yi e`‡j fvM w`‡Z †M‡j| </w:t>
-      </w:r>
-    </w:p>
-    <w:p>
-      <w:pPr>
-        <w:pStyle w:val="Normal"/>
-        <w:spacing w:before="0" w:after="200"/>
-        <w:rPr>
-          <w:rFonts w:ascii="SutonnyMJ" w:hAnsi="SutonnyMJ" w:cs="SutonnyMJ"/>
-          <w:sz w:val="26"/>
-          <w:szCs w:val="26"/>
-        </w:rPr>
-      </w:pPr>
-      <w:r>
-        <w:rPr>
-          <w:rFonts w:cs="SutonnyMJ" w:ascii="SutonnyMJ" w:hAnsi="SutonnyMJ"/>
-          <w:sz w:val="26"/>
-          <w:szCs w:val="26"/>
-        </w:rPr>
-        <w:t xml:space="preserve">wVK †hfv‡e ¸Y msL¨v‡iLv‡K cÖmvwiZ K‡i, †Zgwb fvM K‡i m¼ywPZ| `yB w`‡q ¸Y Ki‡j msL¨v‡iLv `yB ¸Y cÖmvwiZ n‡e| `yB w`‡q fvM Ki‡j msL¨v‡iLvi iev‡ii wdZv `yB ¸Y wkw_j n‡e| ¸‡Yi cÖfve evwZj n‡q hv‡e| fvM Ki‡jB ¸‡Yi cÖfve P‡j hvq| msL¨v‡iLvq cÖmvwiZ nIqv `vM P‡j Avm‡e Gi Av‡Mi RvqMvq| (2 × 3 = 6 n‡j 6 ÷ 2 = 3 ev 6 ÷ 3 = 2 n‡e| ¸Y I fvM cwic~iK wn‡m‡e KvR K‡i|) </w:t>
+        <w:t xml:space="preserve"> 2 + 7 </w:t>
+      </w:r>
+      <w:r>
+        <w:rPr>
+          <w:rFonts w:cs="SutonnyMJ" w:ascii="Arial" w:hAnsi="Arial"/>
+          <w:sz w:val="26"/>
+          <w:szCs w:val="26"/>
+        </w:rPr>
+        <w:t>×</w:t>
+      </w:r>
+      <w:r>
+        <w:rPr>
+          <w:rFonts w:cs="SutonnyMJ" w:ascii="SutonnyMJ" w:hAnsi="SutonnyMJ"/>
+          <w:sz w:val="26"/>
+          <w:szCs w:val="26"/>
+        </w:rPr>
+        <w:t xml:space="preserve"> 3 = 7 </w:t>
+      </w:r>
+      <w:r>
+        <w:rPr>
+          <w:rFonts w:cs="SutonnyMJ" w:ascii="Arial" w:hAnsi="Arial"/>
+          <w:sz w:val="26"/>
+          <w:szCs w:val="26"/>
+        </w:rPr>
+        <w:t>×</w:t>
+      </w:r>
+      <w:r>
+        <w:rPr>
+          <w:rFonts w:cs="SutonnyMJ" w:ascii="SutonnyMJ" w:hAnsi="SutonnyMJ"/>
+          <w:sz w:val="26"/>
+          <w:szCs w:val="26"/>
+        </w:rPr>
+        <w:t xml:space="preserve"> (2</w:t>
+      </w:r>
+      <w:r>
+        <w:rPr>
+          <w:rFonts w:eastAsia="Calibri" w:cs="SutonnyMJ" w:ascii="SutonnyMJ" w:hAnsi="SutonnyMJ" w:eastAsiaTheme="minorHAnsi"/>
+          <w:color w:val="auto"/>
+          <w:kern w:val="0"/>
+          <w:sz w:val="26"/>
+          <w:szCs w:val="26"/>
+          <w:lang w:val="en-US" w:eastAsia="en-US" w:bidi="ar-SA"/>
+        </w:rPr>
+        <w:t xml:space="preserve"> </w:t>
+      </w:r>
+      <w:r>
+        <w:rPr>
+          <w:rFonts w:cs="SutonnyMJ" w:ascii="SutonnyMJ" w:hAnsi="SutonnyMJ"/>
+          <w:sz w:val="26"/>
+          <w:szCs w:val="26"/>
+        </w:rPr>
+        <w:t>+</w:t>
+      </w:r>
+      <w:r>
+        <w:rPr>
+          <w:rFonts w:eastAsia="Calibri" w:cs="SutonnyMJ" w:ascii="SutonnyMJ" w:hAnsi="SutonnyMJ" w:eastAsiaTheme="minorHAnsi"/>
+          <w:color w:val="auto"/>
+          <w:kern w:val="0"/>
+          <w:sz w:val="26"/>
+          <w:szCs w:val="26"/>
+          <w:lang w:val="en-US" w:eastAsia="en-US" w:bidi="ar-SA"/>
+        </w:rPr>
+        <w:t xml:space="preserve"> </w:t>
+      </w:r>
+      <w:r>
+        <w:rPr>
+          <w:rFonts w:cs="SutonnyMJ" w:ascii="SutonnyMJ" w:hAnsi="SutonnyMJ"/>
+          <w:sz w:val="26"/>
+          <w:szCs w:val="26"/>
+        </w:rPr>
+        <w:t xml:space="preserve">3)| mewKQy wVK Av‡Q| </w:t>
+      </w:r>
+    </w:p>
+    <w:p>
+      <w:pPr>
+        <w:pStyle w:val="Normal"/>
+        <w:spacing w:before="0" w:after="200"/>
+        <w:rPr>
+          <w:rFonts w:ascii="SutonnyMJ" w:hAnsi="SutonnyMJ" w:cs="SutonnyMJ"/>
+          <w:sz w:val="26"/>
+          <w:szCs w:val="26"/>
+        </w:rPr>
+      </w:pPr>
+      <w:r>
+        <w:rPr>
+          <w:rFonts w:cs="SutonnyMJ" w:ascii="SutonnyMJ" w:hAnsi="SutonnyMJ"/>
+          <w:sz w:val="26"/>
+          <w:szCs w:val="26"/>
+        </w:rPr>
+        <w:t xml:space="preserve">GB ˆewkó¨ k~‡b¨i †¶‡Î cÖ‡qvM Ki‡Z †M‡j A™¢yZ dj wgj‡e| Avgiv Rvwb, 0 + 0 = 0| Zvn‡j GKwU msL¨v‡K 0 w`‡q ¸Y Kiv Avi (0 +0) w`‡q ¸Y Kiv GKB n‡e| D`vniY †`Lv hvK| 2 </w:t>
+      </w:r>
+      <w:r>
+        <w:rPr>
+          <w:rFonts w:cs="SutonnyMJ" w:ascii="Arial" w:hAnsi="Arial"/>
+          <w:sz w:val="26"/>
+          <w:szCs w:val="26"/>
+        </w:rPr>
+        <w:t>×</w:t>
+      </w:r>
+      <w:r>
+        <w:rPr>
+          <w:rFonts w:cs="SutonnyMJ" w:ascii="SutonnyMJ" w:hAnsi="SutonnyMJ"/>
+          <w:sz w:val="26"/>
+          <w:szCs w:val="26"/>
+        </w:rPr>
+        <w:t xml:space="preserve"> 0 = 2 (0 + 0)| wKš‘ eÈb ag© ej‡Q, 2 (0 + 0) Avi  2 </w:t>
+      </w:r>
+      <w:r>
+        <w:rPr>
+          <w:rFonts w:cs="SutonnyMJ" w:ascii="Arial" w:hAnsi="Arial"/>
+          <w:sz w:val="26"/>
+          <w:szCs w:val="26"/>
+        </w:rPr>
+        <w:t>×</w:t>
+      </w:r>
+      <w:r>
+        <w:rPr>
+          <w:rFonts w:cs="SutonnyMJ" w:ascii="SutonnyMJ" w:hAnsi="SutonnyMJ"/>
+          <w:sz w:val="26"/>
+          <w:szCs w:val="26"/>
+        </w:rPr>
+        <w:t xml:space="preserve"> 0 +  2 </w:t>
+      </w:r>
+      <w:r>
+        <w:rPr>
+          <w:rFonts w:cs="SutonnyMJ" w:ascii="Arial" w:hAnsi="Arial"/>
+          <w:sz w:val="26"/>
+          <w:szCs w:val="26"/>
+        </w:rPr>
+        <w:t>×</w:t>
+      </w:r>
+      <w:r>
+        <w:rPr>
+          <w:rFonts w:cs="SutonnyMJ" w:ascii="SutonnyMJ" w:hAnsi="SutonnyMJ"/>
+          <w:sz w:val="26"/>
+          <w:szCs w:val="26"/>
+        </w:rPr>
+        <w:t xml:space="preserve"> 0 GKB wRwbm| wKš‘ Gi A_© n‡e  2 </w:t>
+      </w:r>
+      <w:r>
+        <w:rPr>
+          <w:rFonts w:cs="SutonnyMJ" w:ascii="Arial" w:hAnsi="Arial"/>
+          <w:sz w:val="26"/>
+          <w:szCs w:val="26"/>
+        </w:rPr>
+        <w:t>×</w:t>
+      </w:r>
+      <w:r>
+        <w:rPr>
+          <w:rFonts w:cs="SutonnyMJ" w:ascii="SutonnyMJ" w:hAnsi="SutonnyMJ"/>
+          <w:sz w:val="26"/>
+          <w:szCs w:val="26"/>
+        </w:rPr>
+        <w:t xml:space="preserve"> 0 =  2 </w:t>
+      </w:r>
+      <w:r>
+        <w:rPr>
+          <w:rFonts w:cs="SutonnyMJ" w:ascii="Arial" w:hAnsi="Arial"/>
+          <w:sz w:val="26"/>
+          <w:szCs w:val="26"/>
+        </w:rPr>
+        <w:t>×</w:t>
+      </w:r>
+      <w:r>
+        <w:rPr>
+          <w:rFonts w:cs="SutonnyMJ" w:ascii="SutonnyMJ" w:hAnsi="SutonnyMJ"/>
+          <w:sz w:val="26"/>
+          <w:szCs w:val="26"/>
+        </w:rPr>
+        <w:t xml:space="preserve"> 0 +  2 </w:t>
+      </w:r>
+      <w:r>
+        <w:rPr>
+          <w:rFonts w:cs="SutonnyMJ" w:ascii="Arial" w:hAnsi="Arial"/>
+          <w:sz w:val="26"/>
+          <w:szCs w:val="26"/>
+        </w:rPr>
+        <w:t>×</w:t>
+      </w:r>
+      <w:r>
+        <w:rPr>
+          <w:rFonts w:cs="SutonnyMJ" w:ascii="SutonnyMJ" w:hAnsi="SutonnyMJ"/>
+          <w:sz w:val="26"/>
+          <w:szCs w:val="26"/>
+        </w:rPr>
+        <w:t xml:space="preserve"> 0|  2 ×</w:t>
+      </w:r>
+      <w:r>
+        <w:rPr>
+          <w:rFonts w:cs="SutonnyMJ" w:ascii="Arial" w:hAnsi="Arial"/>
+          <w:sz w:val="26"/>
+          <w:szCs w:val="26"/>
+        </w:rPr>
+        <w:t xml:space="preserve"> </w:t>
+      </w:r>
+      <w:r>
+        <w:rPr>
+          <w:rFonts w:cs="SutonnyMJ" w:ascii="SutonnyMJ" w:hAnsi="SutonnyMJ"/>
+          <w:sz w:val="26"/>
+          <w:szCs w:val="26"/>
+        </w:rPr>
+        <w:t xml:space="preserve">0 Gi gvb hvB †nvK, G‡K Gi mv‡_ †hvM Ki‡j Av‡Mi gvbB _v‡K| G‡K A‡bKUv k~‡b¨i g‡ZvB g‡b nq| Avm‡jB GwU ZvB| mgxKi‡Yi `yB cvk †_‡K  2 </w:t>
+      </w:r>
+      <w:r>
+        <w:rPr>
+          <w:rFonts w:cs="SutonnyMJ" w:ascii="Arial" w:hAnsi="Arial"/>
+          <w:sz w:val="26"/>
+          <w:szCs w:val="26"/>
+        </w:rPr>
+        <w:t>×</w:t>
+      </w:r>
+      <w:r>
+        <w:rPr>
+          <w:rFonts w:cs="SutonnyMJ" w:ascii="SutonnyMJ" w:hAnsi="SutonnyMJ"/>
+          <w:sz w:val="26"/>
+          <w:szCs w:val="26"/>
+        </w:rPr>
+        <w:t xml:space="preserve"> 0 we‡qvM Ki‡j Avgiv †`wL 0 =  2 </w:t>
+      </w:r>
+      <w:r>
+        <w:rPr>
+          <w:rFonts w:cs="SutonnyMJ" w:ascii="Arial" w:hAnsi="Arial"/>
+          <w:sz w:val="26"/>
+          <w:szCs w:val="26"/>
+        </w:rPr>
+        <w:t xml:space="preserve">× </w:t>
+      </w:r>
+      <w:r>
+        <w:rPr>
+          <w:rFonts w:cs="SutonnyMJ" w:ascii="SutonnyMJ" w:hAnsi="SutonnyMJ"/>
+          <w:sz w:val="26"/>
+          <w:szCs w:val="26"/>
+        </w:rPr>
+        <w:t xml:space="preserve">0| AZGe, Avcwb hvB K‡ib bv †Kb, GKwU msL¨v‡K k~b¨ w`‡q ¸Y Ki‡j k~b¨B wgj‡e| GB weiw³Ki msL¨vUv msL¨v‡iLv‡K `yg‡o-gyP‡o we›`y evwb‡q †`q| Z‡e GB ˆewkó¨ weiw³Ki n‡jI k~‡b¨i Avmj ¶gZv †Ui cvIqv hvq ¸‡Yi e`‡j fvM w`‡Z †M‡j| </w:t>
+      </w:r>
+    </w:p>
+    <w:p>
+      <w:pPr>
+        <w:pStyle w:val="Normal"/>
+        <w:spacing w:before="0" w:after="200"/>
+        <w:rPr>
+          <w:rFonts w:ascii="SutonnyMJ" w:hAnsi="SutonnyMJ" w:cs="SutonnyMJ"/>
+          <w:sz w:val="26"/>
+          <w:szCs w:val="26"/>
+        </w:rPr>
+      </w:pPr>
+      <w:r>
+        <w:rPr>
+          <w:rFonts w:cs="SutonnyMJ" w:ascii="SutonnyMJ" w:hAnsi="SutonnyMJ"/>
+          <w:sz w:val="26"/>
+          <w:szCs w:val="26"/>
+        </w:rPr>
+        <w:t xml:space="preserve">wVK †hfv‡e ¸Y msL¨v‡iLv‡K cÖmvwiZ K‡i, †Zgwb fvM K‡i m¼ywPZ| `yB w`‡q ¸Y Ki‡j msL¨v‡iLv `yB ¸Y cÖmvwiZ n‡e| `yB w`‡q fvM Ki‡j msL¨v‡iLvi iev‡ii wdZv `yB ¸Y wkw_j n‡e| ¸‡Yi cÖfve evwZj n‡q hv‡e| fvM Ki‡jB ¸‡Yi cÖfve P‡j hvq| msL¨v‡iLvq cÖmvwiZ nIqv `vM P‡j Avm‡e Gi Av‡Mi RvqMvq| (2 </w:t>
+      </w:r>
+      <w:r>
+        <w:rPr>
+          <w:rFonts w:cs="SutonnyMJ" w:ascii="Arial" w:hAnsi="Arial"/>
+          <w:sz w:val="26"/>
+          <w:szCs w:val="26"/>
+        </w:rPr>
+        <w:t>×</w:t>
+      </w:r>
+      <w:r>
+        <w:rPr>
+          <w:rFonts w:cs="SutonnyMJ" w:ascii="SutonnyMJ" w:hAnsi="SutonnyMJ"/>
+          <w:sz w:val="26"/>
+          <w:szCs w:val="26"/>
+        </w:rPr>
+        <w:t xml:space="preserve"> 3 = 6 n‡j 6 </w:t>
+      </w:r>
+      <w:r>
+        <w:rPr>
+          <w:rFonts w:cs="SutonnyMJ" w:ascii="Arial" w:hAnsi="Arial"/>
+          <w:sz w:val="26"/>
+          <w:szCs w:val="26"/>
+        </w:rPr>
+        <w:t>÷</w:t>
+      </w:r>
+      <w:r>
+        <w:rPr>
+          <w:rFonts w:cs="SutonnyMJ" w:ascii="SutonnyMJ" w:hAnsi="SutonnyMJ"/>
+          <w:sz w:val="26"/>
+          <w:szCs w:val="26"/>
+        </w:rPr>
+        <w:t xml:space="preserve"> 2 = 3 ev 6 </w:t>
+      </w:r>
+      <w:r>
+        <w:rPr>
+          <w:rFonts w:cs="SutonnyMJ" w:ascii="Arial" w:hAnsi="Arial"/>
+          <w:sz w:val="26"/>
+          <w:szCs w:val="26"/>
+        </w:rPr>
+        <w:t>÷</w:t>
+      </w:r>
+      <w:r>
+        <w:rPr>
+          <w:rFonts w:cs="SutonnyMJ" w:ascii="SutonnyMJ" w:hAnsi="SutonnyMJ"/>
+          <w:sz w:val="26"/>
+          <w:szCs w:val="26"/>
+        </w:rPr>
+        <w:t xml:space="preserve"> 3 = 2 n‡e| ¸Y I fvM cwic~iK wn‡m‡e KvR K‡i|) </w:t>
       </w:r>
     </w:p>
     <w:p>
@@ -3890,45 +4130,373 @@
           <w:sz w:val="26"/>
           <w:szCs w:val="26"/>
         </w:rPr>
-        <w:t>Av‡Mi D`vni‡Y Avgiv †`Ljvg, 2 × 0 Gi gvb 0| AZGe, Av‡Mi Ae¯’vq †h‡Z n‡j Avgv‡`i‡K a‡i wb‡Z n‡e, (2 × 0)‡K 0 w`‡q fvM w`‡j 2 †diZ cvIqv hv‡e| GKBfv‡e  (3 × 0) †K 0 w`‡q fvM w`‡j 3 cvIqvi K_v|  (4 × 0) †K 0 w`‡q fvM w`‡j 4 cvIqvi K_v| wKš‘ Avgvi †Zv †`LjvgB, 2 × 0, 3 × 0 I 4 × 0 Gi cÖwZwUi gvb 0| AZGe, (2 × 0) ÷ 0 Gi gvb 0 ÷ 0, (3 × 0) ÷ 0 Gi gvbI 0 ÷ 0| GKB gvb (4 × 0)-GiI| wKš‘ nvq! Gi gv‡b `uvovq, 0 ÷ 0 n‡jv 2 Gi mgvb| ïay ZvB bq, GUv 3-GiI mgvb| 4-GiI| Gi †Kv‡bv A_©B nq bv| ////////</w:t>
-      </w:r>
-    </w:p>
-    <w:p>
-      <w:pPr>
-        <w:pStyle w:val="Normal"/>
-        <w:spacing w:before="0" w:after="200"/>
-        <w:rPr>
-          <w:rFonts w:ascii="SutonnyMJ" w:hAnsi="SutonnyMJ" w:cs="SutonnyMJ"/>
-          <w:sz w:val="26"/>
-          <w:szCs w:val="26"/>
-        </w:rPr>
-      </w:pPr>
-      <w:r>
-        <w:rPr>
-          <w:rFonts w:cs="SutonnyMJ" w:ascii="SutonnyMJ" w:hAnsi="SutonnyMJ"/>
-          <w:sz w:val="26"/>
-          <w:szCs w:val="26"/>
-        </w:rPr>
-        <w:t xml:space="preserve">1 ÷ 0 Gi w`‡K GKwU wfbœfv‡e ZvKv‡jI A™¢yZ wRwb‡mi †`Lv †g‡j| ¸Y Ki‡j fv‡Mi cÖfve `~i nIqvi K_v| d‡j 1 ÷ 0 Gi gvb nIqvi K_v 1| wKš‘ Avgiv †Zv †`LjvgB, †h‡Kv‡bv wKQy‡K k~b¨ w`‡q ¸Y Ki‡j k~b¨B cvIqv hvq| Ggb †Kv‡bv msL¨v †bB, hv‡K k~b¨ w`‡q ¸Y Ki‡j 1 n‡e| AšÍZ Avgiv GLb ch©šÍ Ggb †Kv‡bv msL¨v †`wLwb| </w:t>
-      </w:r>
-    </w:p>
-    <w:p>
-      <w:pPr>
-        <w:pStyle w:val="Normal"/>
-        <w:spacing w:before="0" w:after="200"/>
-        <w:rPr>
-          <w:rFonts w:ascii="SutonnyMJ" w:hAnsi="SutonnyMJ" w:cs="SutonnyMJ"/>
-          <w:sz w:val="26"/>
-          <w:szCs w:val="26"/>
-        </w:rPr>
-      </w:pPr>
-      <w:r>
-        <w:rPr>
-          <w:rFonts w:cs="SutonnyMJ" w:ascii="SutonnyMJ" w:hAnsi="SutonnyMJ"/>
-          <w:sz w:val="26"/>
-          <w:szCs w:val="26"/>
-        </w:rPr>
-        <w:t xml:space="preserve">me‡P‡q fq¼i K_v n‡jv, †Rvi K‡i k~b¨ w`‡q fvM w`‡Z †M‡j hyw³ I MwY‡Zi cy‡iv wfwËB aŸsm n‡q hv‡e| k~b¨ w`‡q GKevi, gvÎ GKevi, fvM w`‡qB Avcwb gnvwe‡k¦i mewKQy MvwYwZKfv‡e cÖgvY Ki‡Z cvi‡eb| Avcwb cÖgvY Ki‡Z cvi‡eb 1 + 1 = 42| GUv †_‡K Avcwb cÖgvY Ki‡Z cvi‡eb Gikv` wQ‡jb wfbMÖ‡ni GKRb evwm›`v, KvwR bRiæj Bmjvg R‡b¥wQ‡jb DR‡ewK¯Ív‡b| A_ev AvKvkUv †Mvj †Mvj bKkv w`‡q mvRv‡bv| (DBb÷b PvwP©j †h GKwU MvRi wQj Zv †`L‡Z cwiwkó K coyb|) </w:t>
+        <w:t xml:space="preserve">Av‡Mi D`vni‡Y Avgiv †`Ljvg, 2 </w:t>
+      </w:r>
+      <w:r>
+        <w:rPr>
+          <w:rFonts w:cs="SutonnyMJ" w:ascii="Arial" w:hAnsi="Arial"/>
+          <w:sz w:val="26"/>
+          <w:szCs w:val="26"/>
+        </w:rPr>
+        <w:t>×</w:t>
+      </w:r>
+      <w:r>
+        <w:rPr>
+          <w:rFonts w:cs="SutonnyMJ" w:ascii="SutonnyMJ" w:hAnsi="SutonnyMJ"/>
+          <w:sz w:val="26"/>
+          <w:szCs w:val="26"/>
+        </w:rPr>
+        <w:t xml:space="preserve"> 0 Gi gvb 0| AZGe, Av‡Mi Ae¯’vq †h‡Z n‡j Avgv‡`i‡K a‡i wb‡Z n‡e, (2 </w:t>
+      </w:r>
+      <w:r>
+        <w:rPr>
+          <w:rFonts w:cs="SutonnyMJ" w:ascii="Arial" w:hAnsi="Arial"/>
+          <w:sz w:val="26"/>
+          <w:szCs w:val="26"/>
+        </w:rPr>
+        <w:t>×</w:t>
+      </w:r>
+      <w:r>
+        <w:rPr>
+          <w:rFonts w:cs="SutonnyMJ" w:ascii="SutonnyMJ" w:hAnsi="SutonnyMJ"/>
+          <w:sz w:val="26"/>
+          <w:szCs w:val="26"/>
+        </w:rPr>
+        <w:t xml:space="preserve"> 0)‡K 0 w`‡q fvM w`‡j 2 †diZ cvIqv hv‡e| GKBfv‡e  (3 </w:t>
+      </w:r>
+      <w:r>
+        <w:rPr>
+          <w:rFonts w:cs="SutonnyMJ" w:ascii="Arial" w:hAnsi="Arial"/>
+          <w:sz w:val="26"/>
+          <w:szCs w:val="26"/>
+        </w:rPr>
+        <w:t>×</w:t>
+      </w:r>
+      <w:r>
+        <w:rPr>
+          <w:rFonts w:cs="SutonnyMJ" w:ascii="SutonnyMJ" w:hAnsi="SutonnyMJ"/>
+          <w:sz w:val="26"/>
+          <w:szCs w:val="26"/>
+        </w:rPr>
+        <w:t xml:space="preserve"> 0) †K 0 w`‡q fvM w`‡j 3 cvIqvi K_v|  (4 </w:t>
+      </w:r>
+      <w:r>
+        <w:rPr>
+          <w:rFonts w:cs="SutonnyMJ" w:ascii="Arial" w:hAnsi="Arial"/>
+          <w:sz w:val="26"/>
+          <w:szCs w:val="26"/>
+        </w:rPr>
+        <w:t>×</w:t>
+      </w:r>
+      <w:r>
+        <w:rPr>
+          <w:rFonts w:cs="SutonnyMJ" w:ascii="SutonnyMJ" w:hAnsi="SutonnyMJ"/>
+          <w:sz w:val="26"/>
+          <w:szCs w:val="26"/>
+        </w:rPr>
+        <w:t xml:space="preserve"> 0) †K 0 w`‡q fvM w`‡j 4 cvIqvi K_v| wKš‘ Avgvi †Zv †`LjvgB, 2 </w:t>
+      </w:r>
+      <w:r>
+        <w:rPr>
+          <w:rFonts w:cs="SutonnyMJ" w:ascii="Arial" w:hAnsi="Arial"/>
+          <w:sz w:val="26"/>
+          <w:szCs w:val="26"/>
+        </w:rPr>
+        <w:t>×</w:t>
+      </w:r>
+      <w:r>
+        <w:rPr>
+          <w:rFonts w:cs="SutonnyMJ" w:ascii="SutonnyMJ" w:hAnsi="SutonnyMJ"/>
+          <w:sz w:val="26"/>
+          <w:szCs w:val="26"/>
+        </w:rPr>
+        <w:t xml:space="preserve"> 0, 3 </w:t>
+      </w:r>
+      <w:r>
+        <w:rPr>
+          <w:rFonts w:cs="SutonnyMJ" w:ascii="Arial" w:hAnsi="Arial"/>
+          <w:sz w:val="26"/>
+          <w:szCs w:val="26"/>
+        </w:rPr>
+        <w:t>×</w:t>
+      </w:r>
+      <w:r>
+        <w:rPr>
+          <w:rFonts w:cs="SutonnyMJ" w:ascii="SutonnyMJ" w:hAnsi="SutonnyMJ"/>
+          <w:sz w:val="26"/>
+          <w:szCs w:val="26"/>
+        </w:rPr>
+        <w:t xml:space="preserve"> 0 I 4 </w:t>
+      </w:r>
+      <w:r>
+        <w:rPr>
+          <w:rFonts w:cs="SutonnyMJ" w:ascii="Arial" w:hAnsi="Arial"/>
+          <w:sz w:val="26"/>
+          <w:szCs w:val="26"/>
+        </w:rPr>
+        <w:t>×</w:t>
+      </w:r>
+      <w:r>
+        <w:rPr>
+          <w:rFonts w:cs="SutonnyMJ" w:ascii="SutonnyMJ" w:hAnsi="SutonnyMJ"/>
+          <w:sz w:val="26"/>
+          <w:szCs w:val="26"/>
+        </w:rPr>
+        <w:t xml:space="preserve"> 0 Gi cÖwZwUi gvb 0| AZGe, (2 </w:t>
+      </w:r>
+      <w:r>
+        <w:rPr>
+          <w:rFonts w:cs="SutonnyMJ" w:ascii="Arial" w:hAnsi="Arial"/>
+          <w:sz w:val="26"/>
+          <w:szCs w:val="26"/>
+        </w:rPr>
+        <w:t>×</w:t>
+      </w:r>
+      <w:r>
+        <w:rPr>
+          <w:rFonts w:cs="SutonnyMJ" w:ascii="SutonnyMJ" w:hAnsi="SutonnyMJ"/>
+          <w:sz w:val="26"/>
+          <w:szCs w:val="26"/>
+        </w:rPr>
+        <w:t xml:space="preserve"> 0) </w:t>
+      </w:r>
+      <w:r>
+        <w:rPr>
+          <w:rFonts w:eastAsia="Calibri" w:cs="SutonnyMJ" w:ascii="Arial" w:hAnsi="Arial" w:eastAsiaTheme="minorHAnsi"/>
+          <w:color w:val="auto"/>
+          <w:kern w:val="0"/>
+          <w:sz w:val="26"/>
+          <w:szCs w:val="26"/>
+          <w:lang w:val="en-US" w:eastAsia="en-US" w:bidi="ar-SA"/>
+        </w:rPr>
+        <w:t>/</w:t>
+      </w:r>
+      <w:r>
+        <w:rPr>
+          <w:rFonts w:cs="SutonnyMJ" w:ascii="SutonnyMJ" w:hAnsi="SutonnyMJ"/>
+          <w:sz w:val="26"/>
+          <w:szCs w:val="26"/>
+        </w:rPr>
+        <w:t xml:space="preserve"> 0 Gi gvb 0 </w:t>
+      </w:r>
+      <w:r>
+        <w:rPr>
+          <w:rFonts w:eastAsia="Calibri" w:cs="SutonnyMJ" w:ascii="Arial" w:hAnsi="Arial" w:eastAsiaTheme="minorHAnsi"/>
+          <w:color w:val="auto"/>
+          <w:kern w:val="0"/>
+          <w:sz w:val="26"/>
+          <w:szCs w:val="26"/>
+          <w:lang w:val="en-US" w:eastAsia="en-US" w:bidi="ar-SA"/>
+        </w:rPr>
+        <w:t>/</w:t>
+      </w:r>
+      <w:r>
+        <w:rPr>
+          <w:rFonts w:cs="SutonnyMJ" w:ascii="SutonnyMJ" w:hAnsi="SutonnyMJ"/>
+          <w:sz w:val="26"/>
+          <w:szCs w:val="26"/>
+        </w:rPr>
+        <w:t xml:space="preserve"> 0, (3 </w:t>
+      </w:r>
+      <w:r>
+        <w:rPr>
+          <w:rFonts w:cs="SutonnyMJ" w:ascii="Arial" w:hAnsi="Arial"/>
+          <w:sz w:val="26"/>
+          <w:szCs w:val="26"/>
+        </w:rPr>
+        <w:t>×</w:t>
+      </w:r>
+      <w:r>
+        <w:rPr>
+          <w:rFonts w:cs="SutonnyMJ" w:ascii="SutonnyMJ" w:hAnsi="SutonnyMJ"/>
+          <w:sz w:val="26"/>
+          <w:szCs w:val="26"/>
+        </w:rPr>
+        <w:t xml:space="preserve"> 0) </w:t>
+      </w:r>
+      <w:r>
+        <w:rPr>
+          <w:rFonts w:eastAsia="Calibri" w:cs="SutonnyMJ" w:ascii="SutonnyMJ" w:hAnsi="SutonnyMJ" w:eastAsiaTheme="minorHAnsi"/>
+          <w:color w:val="auto"/>
+          <w:kern w:val="0"/>
+          <w:sz w:val="26"/>
+          <w:szCs w:val="26"/>
+          <w:lang w:val="en-US" w:eastAsia="en-US" w:bidi="ar-SA"/>
+        </w:rPr>
+        <w:t>/</w:t>
+      </w:r>
+      <w:r>
+        <w:rPr>
+          <w:rFonts w:cs="SutonnyMJ" w:ascii="Arial" w:hAnsi="Arial"/>
+          <w:sz w:val="26"/>
+          <w:szCs w:val="26"/>
+        </w:rPr>
+        <w:t xml:space="preserve"> </w:t>
+      </w:r>
+      <w:r>
+        <w:rPr>
+          <w:rFonts w:cs="SutonnyMJ" w:ascii="SutonnyMJ" w:hAnsi="SutonnyMJ"/>
+          <w:sz w:val="26"/>
+          <w:szCs w:val="26"/>
+        </w:rPr>
+        <w:t xml:space="preserve">0 Gi gvbI 0 </w:t>
+      </w:r>
+      <w:r>
+        <w:rPr>
+          <w:rFonts w:eastAsia="Calibri" w:cs="SutonnyMJ" w:ascii="Arial" w:hAnsi="Arial" w:eastAsiaTheme="minorHAnsi"/>
+          <w:color w:val="auto"/>
+          <w:kern w:val="0"/>
+          <w:sz w:val="26"/>
+          <w:szCs w:val="26"/>
+          <w:lang w:val="en-US" w:eastAsia="en-US" w:bidi="ar-SA"/>
+        </w:rPr>
+        <w:t>/</w:t>
+      </w:r>
+      <w:r>
+        <w:rPr>
+          <w:rFonts w:cs="SutonnyMJ" w:ascii="SutonnyMJ" w:hAnsi="SutonnyMJ"/>
+          <w:sz w:val="26"/>
+          <w:szCs w:val="26"/>
+        </w:rPr>
+        <w:t xml:space="preserve"> 0| GKB gvb (4 </w:t>
+      </w:r>
+      <w:r>
+        <w:rPr>
+          <w:rFonts w:cs="SutonnyMJ" w:ascii="Arial" w:hAnsi="Arial"/>
+          <w:sz w:val="26"/>
+          <w:szCs w:val="26"/>
+        </w:rPr>
+        <w:t xml:space="preserve">× </w:t>
+      </w:r>
+      <w:r>
+        <w:rPr>
+          <w:rFonts w:cs="SutonnyMJ" w:ascii="SutonnyMJ" w:hAnsi="SutonnyMJ"/>
+          <w:sz w:val="26"/>
+          <w:szCs w:val="26"/>
+        </w:rPr>
+        <w:t xml:space="preserve">0)-GiI| wKš‘ nvq! Gi gv‡b `uvovq, 0 </w:t>
+      </w:r>
+      <w:r>
+        <w:rPr>
+          <w:rFonts w:eastAsia="Calibri" w:cs="SutonnyMJ" w:ascii="SutonnyMJ" w:hAnsi="SutonnyMJ" w:eastAsiaTheme="minorHAnsi"/>
+          <w:color w:val="auto"/>
+          <w:kern w:val="0"/>
+          <w:sz w:val="26"/>
+          <w:szCs w:val="26"/>
+          <w:lang w:val="en-US" w:eastAsia="en-US" w:bidi="ar-SA"/>
+        </w:rPr>
+        <w:t>/</w:t>
+      </w:r>
+      <w:r>
+        <w:rPr>
+          <w:rFonts w:cs="SutonnyMJ" w:ascii="Arial" w:hAnsi="Arial"/>
+          <w:sz w:val="26"/>
+          <w:szCs w:val="26"/>
+        </w:rPr>
+        <w:t xml:space="preserve"> </w:t>
+      </w:r>
+      <w:r>
+        <w:rPr>
+          <w:rFonts w:cs="SutonnyMJ" w:ascii="SutonnyMJ" w:hAnsi="SutonnyMJ"/>
+          <w:sz w:val="26"/>
+          <w:szCs w:val="26"/>
+        </w:rPr>
+        <w:t xml:space="preserve">0 n‡jv 2 Gi mgvb| ïay ZvB bq, GUv 3-GiI mgvb| 4-GiI| Gi †Kv‡bv A_©B nq bv| </w:t>
+      </w:r>
+    </w:p>
+    <w:p>
+      <w:pPr>
+        <w:pStyle w:val="Normal"/>
+        <w:spacing w:before="0" w:after="200"/>
+        <w:rPr>
+          <w:rFonts w:ascii="SutonnyMJ" w:hAnsi="SutonnyMJ" w:cs="SutonnyMJ"/>
+          <w:sz w:val="26"/>
+          <w:szCs w:val="26"/>
+        </w:rPr>
+      </w:pPr>
+      <w:r>
+        <w:rPr>
+          <w:rFonts w:cs="SutonnyMJ" w:ascii="SutonnyMJ" w:hAnsi="SutonnyMJ"/>
+          <w:sz w:val="26"/>
+          <w:szCs w:val="26"/>
+        </w:rPr>
+        <w:t xml:space="preserve">1 </w:t>
+      </w:r>
+      <w:r>
+        <w:rPr>
+          <w:rFonts w:eastAsia="Calibri" w:cs="SutonnyMJ" w:ascii="SutonnyMJ" w:hAnsi="SutonnyMJ" w:eastAsiaTheme="minorHAnsi"/>
+          <w:color w:val="auto"/>
+          <w:kern w:val="0"/>
+          <w:sz w:val="26"/>
+          <w:szCs w:val="26"/>
+          <w:lang w:val="en-US" w:eastAsia="en-US" w:bidi="ar-SA"/>
+        </w:rPr>
+        <w:t>/</w:t>
+      </w:r>
+      <w:r>
+        <w:rPr>
+          <w:rFonts w:cs="SutonnyMJ" w:ascii="SutonnyMJ" w:hAnsi="SutonnyMJ"/>
+          <w:sz w:val="26"/>
+          <w:szCs w:val="26"/>
+        </w:rPr>
+        <w:t xml:space="preserve"> 0 Gi w`‡K GKwU wfbœfv‡e ZvKv‡jI A™¢yZ wRwb‡mi †`Lv †g‡j| ¸Y Ki‡j fv‡Mi cÖfve `~i nIqvi K_v| d‡j 1 </w:t>
+      </w:r>
+      <w:r>
+        <w:rPr>
+          <w:rFonts w:eastAsia="Calibri" w:cs="SutonnyMJ" w:ascii="SutonnyMJ" w:hAnsi="SutonnyMJ" w:eastAsiaTheme="minorHAnsi"/>
+          <w:color w:val="auto"/>
+          <w:kern w:val="0"/>
+          <w:sz w:val="26"/>
+          <w:szCs w:val="26"/>
+          <w:lang w:val="en-US" w:eastAsia="en-US" w:bidi="ar-SA"/>
+        </w:rPr>
+        <w:t>/</w:t>
+      </w:r>
+      <w:r>
+        <w:rPr>
+          <w:rFonts w:cs="SutonnyMJ" w:ascii="SutonnyMJ" w:hAnsi="SutonnyMJ"/>
+          <w:sz w:val="26"/>
+          <w:szCs w:val="26"/>
+        </w:rPr>
+        <w:t xml:space="preserve"> 0 Gi gvb nIqvi K_v 1| wKš‘ Avgiv †Zv †`LjvgB, †h‡Kv‡bv wKQy‡K k~b¨ w`‡q ¸Y Ki‡j k~b¨B cvIqv hvq| Ggb †Kv‡bv msL¨v †bB, hv‡K k~b¨ w`‡q ¸Y Ki‡j 1 n‡e| AšÍZ Avgiv GLb ch©šÍ Ggb †Kv‡bv msL¨v †`wLwb| </w:t>
+      </w:r>
+    </w:p>
+    <w:p>
+      <w:pPr>
+        <w:pStyle w:val="Normal"/>
+        <w:spacing w:before="0" w:after="200"/>
+        <w:rPr>
+          <w:rFonts w:ascii="SutonnyMJ" w:hAnsi="SutonnyMJ" w:cs="SutonnyMJ"/>
+          <w:sz w:val="26"/>
+          <w:szCs w:val="26"/>
+        </w:rPr>
+      </w:pPr>
+      <w:r>
+        <w:rPr>
+          <w:rFonts w:cs="SutonnyMJ" w:ascii="SutonnyMJ" w:hAnsi="SutonnyMJ"/>
+          <w:sz w:val="26"/>
+          <w:szCs w:val="26"/>
+        </w:rPr>
+        <w:t>me‡P‡q fq¼i K_v n‡jv, †Rvi K‡i k~b¨ w`‡q fvM w`‡Z †M‡j hyw³ I MwY‡Zi cy‡iv wfwËB aŸsm n‡q hv‡e| k~b¨ w`‡q GKevi, gvÎ GKevi, fvM w`‡qB Avcwb gnvwe‡k¦i mewKQy MvwYwZKfv‡e cÖgvY Ki‡Z cvi‡eb| Avcwb cÖgvY Ki‡Z cvi‡eb 1 + 1 = 42| GUv †_‡K Avcwb cÖgvY Ki‡Z cvi‡eb</w:t>
+      </w:r>
+      <w:r>
+        <w:rPr>
+          <w:rFonts w:eastAsia="Calibri" w:cs="SutonnyMJ" w:ascii="SutonnyMJ" w:hAnsi="SutonnyMJ" w:eastAsiaTheme="minorHAnsi"/>
+          <w:color w:val="auto"/>
+          <w:kern w:val="0"/>
+          <w:sz w:val="26"/>
+          <w:szCs w:val="26"/>
+          <w:lang w:val="en-US" w:eastAsia="en-US" w:bidi="ar-SA"/>
+        </w:rPr>
+        <w:t xml:space="preserve"> †Wvbvì Uª¤ú </w:t>
+      </w:r>
+      <w:r>
+        <w:rPr>
+          <w:rFonts w:cs="SutonnyMJ" w:ascii="SutonnyMJ" w:hAnsi="SutonnyMJ"/>
+          <w:sz w:val="26"/>
+          <w:szCs w:val="26"/>
+        </w:rPr>
+        <w:t xml:space="preserve">wQ‡jb wfbMÖ‡ni GKRb evwm›`v, KvwR bRiæj Bmjvg R‡b¥wQ‡jb DR‡ewK¯Ív‡b| A_ev AvKvkUv †Mvj †Mvj bKkv w`‡q mvRv‡bv| (û‡mBb gyn¤§` Gikv` †h GKwU MvRi wQj Zv †`L‡Z cwiwkó K coyb|) </w:t>
       </w:r>
     </w:p>
     <w:p>
@@ -4057,7 +4625,23 @@
           <w:sz w:val="26"/>
           <w:szCs w:val="26"/>
         </w:rPr>
-        <w:t xml:space="preserve">2| †R¨vwZlwe`¨v n‡jv MÖn-b¶Î †`‡L c„w_exi NUbvi c~e©vfvm ejvi cÖ‡Póvi bvg, hvi †Kv‡bv ˆeÁvwbK wfwË †bB| G‡K gvbyl A‡bK mgq †R¨vwZwe©`¨vi (astronomy) mv‡_ ¸wj‡q †d‡jb, hv weÁv‡bi GKwU kvLv| </w:t>
+        <w:t>2| †R¨vwZlwe`¨v n‡jv MÖn-b¶Î †`‡L c„w_exi NUbvi c~e©vfvm ejvi cÖ‡Póvi bvg, hvi †Kv‡bv ˆeÁvwbK wfwË †bB| G‡K gvbyl A‡bK mgq †R¨vwZwe©`¨vi (</w:t>
+      </w:r>
+      <w:r>
+        <w:rPr>
+          <w:rFonts w:cs="SutonnyMJ" w:ascii="Arial" w:hAnsi="Arial"/>
+          <w:sz w:val="26"/>
+          <w:szCs w:val="26"/>
+        </w:rPr>
+        <w:t>astronomy</w:t>
+      </w:r>
+      <w:r>
+        <w:rPr>
+          <w:rFonts w:cs="SutonnyMJ" w:ascii="SutonnyMJ" w:hAnsi="SutonnyMJ"/>
+          <w:sz w:val="26"/>
+          <w:szCs w:val="26"/>
+        </w:rPr>
+        <w:t xml:space="preserve">) mv‡_ ¸wj‡q †d‡jb, hv weÁv‡bi GKwU kvLv| </w:t>
       </w:r>
     </w:p>
     <w:p>
@@ -4544,26 +5128,106 @@
           <w:sz w:val="26"/>
           <w:szCs w:val="26"/>
         </w:rPr>
-        <w:t xml:space="preserve">wMÖKiv Zv‡`i msL¨v¸‡jv cvq wgkixq R¨vwgwZK‡`i KvQ †_‡K| G Kvi‡Y wMÖK MwY‡Z AvK…wZ I msL¨vi g‡a¨ we‡kl †Kv‡bv cv_©K¨ wQj bv| wMÖK MwYZ I `vk©KwbK‡`i Kv‡Q G `y‡Uv wRwbm wQj GKB| (Zv‡`i cÖfv‡ei Kvi‡Y GgbwK AvRI Avgiv eM© msL¨v I wÎfyR msL¨v †`L‡Z cvB) [wPÎ 5] †m Kv‡j MvwYwZK Dccv`¨ cÖgvY Kiv my›`i GKwU Qwe AuvKvi g‡ZvB mnR wQj| cÖvPxb wMÖK MwYZwe`iv †cwÝj I KvM‡Ri e`‡j e¨envi KiZ K¤úvm I iæjvi| Avi wMÖK‡`i Kv‡Q AvK…wZ I msL¨vi m¤úK© wQj Lye Mfxi I M~p Zvrch©c~Y©| cÖwZwU msL¨v-AvK…wZi (number-shape) wQj GKwU K‡i †Mvcb A_©| Avi me‡P‡q my›`i msL¨v-AvK…wZ¸‡jv‡K cweÎ g‡b Kiv nZ| </w:t>
-      </w:r>
-    </w:p>
-    <w:p>
-      <w:pPr>
-        <w:pStyle w:val="Normal"/>
-        <w:spacing w:before="0" w:after="200"/>
-        <w:rPr>
-          <w:rFonts w:ascii="SutonnyMJ" w:hAnsi="SutonnyMJ" w:cs="SutonnyMJ"/>
-          <w:sz w:val="26"/>
-          <w:szCs w:val="26"/>
-        </w:rPr>
-      </w:pPr>
-      <w:r>
-        <w:rPr>
-          <w:rFonts w:cs="SutonnyMJ" w:ascii="SutonnyMJ" w:hAnsi="SutonnyMJ"/>
-          <w:sz w:val="26"/>
-          <w:szCs w:val="26"/>
-        </w:rPr>
-        <w:t xml:space="preserve">¯^vfvweKfv‡eB wc_v‡Mvixq‡`i Ava¨vwZ¥K cÖZxKI wQj GKwU msL¨v-AvK…wZ: †c›UvMÖvg ev cuvP‡KvYv Zviv (pentagram)| GB †QvU QwewUB Amx‡gi GKwU †QvÆ bgybv| Zvivi †iLv¸‡jv‡K Rwo‡q Av‡Q cÂfyRwU (pentagon)| cÂfy‡Ri †KvYv¸‡jv‡K †iLvi mv‡_ †hvM Ki‡j GKwU †QvU I Dëv‡bv (IciUv bx‡P, bxPUv Ic‡i) cuvP‡KvYv Zviv cvIqv hvq| hv Abycv‡Zi w`K †_‡K wVK Av‡Mi ZvivwUi g‡ZvB| G‡ZI Avevi AviI †QvU GKwU cÂfyR Av‡Q| hv‡Z Av‡Q AviI †QvU GKwU Zviv I †QvU GKwU cÂfyR| Gfv‡e Pj‡ZB _v‡K (6 bs wPÎ †`Lyb)| Z‡e gRvi e¨vcvi n‡jv, GB ¯^-cybive„wË wKš‘ wc_v‡Mvixq‡`i Kv‡Q †c›UvMÖv‡gi me‡P‡q ¸iæZ¡c~Y© ˆewkó¨ wQj bv| †mUv jyKv‡bv wQj Zvivi †iLvi g‡a¨| G¸‡jvi g‡a¨ wQj GKwU msL¨v-AvK…wZ, wc_v‡Mvixq‡`i Kv‡Q hv wQj gnvwe‡k¦i P~ovšÍ cÖZxK| Zvi bvg †mvbvjx AbycvZ (Golden ratio)|  </w:t>
+        <w:t>wMÖKiv Zv‡`i msL¨v¸‡jv cvq wgkixq R¨vwgwZK‡`i KvQ †_‡K| G Kvi‡Y wMÖK MwY‡Z AvK…wZ I msL¨vi g‡a¨ we‡kl †Kv‡bv cv_©K¨ wQj bv| wMÖK MwYZ I `vk©KwbK‡`i Kv‡Q G `y‡Uv wRwbm wQj GKB| (Zv‡`i cÖfv‡ei Kvi‡Y GgbwK AvRI Avgiv eM© msL¨v I wÎfyR msL¨v †`L‡Z cvB) [wPÎ 5] †m Kv‡j MvwYwZK Dccv`¨ cÖgvY Kiv my›`i GKwU Qwe AuvKvi g‡ZvB mnR wQj| cÖvPxb wMÖK MwYZwe`iv †cwÝj I KvM‡Ri e`‡j e¨envi KiZ K¤úvm I iæjvi| Avi wMÖK‡`i Kv‡Q AvK…wZ I msL¨vi m¤úK© wQj Lye Mfxi I M~p Zvrch©c~Y©| cÖwZwU msL¨v-AvK…wZi (</w:t>
+      </w:r>
+      <w:r>
+        <w:rPr>
+          <w:rFonts w:cs="SutonnyMJ" w:ascii="Arial" w:hAnsi="Arial"/>
+          <w:sz w:val="26"/>
+          <w:szCs w:val="26"/>
+        </w:rPr>
+        <w:t>number</w:t>
+      </w:r>
+      <w:r>
+        <w:rPr>
+          <w:rFonts w:cs="SutonnyMJ" w:ascii="SutonnyMJ" w:hAnsi="SutonnyMJ"/>
+          <w:sz w:val="26"/>
+          <w:szCs w:val="26"/>
+        </w:rPr>
+        <w:t>-</w:t>
+      </w:r>
+      <w:r>
+        <w:rPr>
+          <w:rFonts w:cs="SutonnyMJ" w:ascii="Arial" w:hAnsi="Arial"/>
+          <w:sz w:val="26"/>
+          <w:szCs w:val="26"/>
+        </w:rPr>
+        <w:t>shape</w:t>
+      </w:r>
+      <w:r>
+        <w:rPr>
+          <w:rFonts w:cs="SutonnyMJ" w:ascii="SutonnyMJ" w:hAnsi="SutonnyMJ"/>
+          <w:sz w:val="26"/>
+          <w:szCs w:val="26"/>
+        </w:rPr>
+        <w:t xml:space="preserve">) wQj GKwU K‡i †Mvcb A_©| Avi me‡P‡q my›`i msL¨v-AvK…wZ¸‡jv‡K cweÎ g‡b Kiv nZ| </w:t>
+      </w:r>
+    </w:p>
+    <w:p>
+      <w:pPr>
+        <w:pStyle w:val="Normal"/>
+        <w:spacing w:before="0" w:after="200"/>
+        <w:rPr>
+          <w:rFonts w:ascii="SutonnyMJ" w:hAnsi="SutonnyMJ" w:cs="SutonnyMJ"/>
+          <w:sz w:val="26"/>
+          <w:szCs w:val="26"/>
+        </w:rPr>
+      </w:pPr>
+      <w:r>
+        <w:rPr>
+          <w:rFonts w:cs="SutonnyMJ" w:ascii="SutonnyMJ" w:hAnsi="SutonnyMJ"/>
+          <w:sz w:val="26"/>
+          <w:szCs w:val="26"/>
+        </w:rPr>
+        <w:t>¯^vfvweKfv‡eB wc_v‡Mvixq‡`i Ava¨vwZ¥K cÖZxKI wQj GKwU msL¨v-AvK…wZ: †c›UvMÖvg ev cuvP‡KvYv Zviv (</w:t>
+      </w:r>
+      <w:r>
+        <w:rPr>
+          <w:rFonts w:cs="SutonnyMJ" w:ascii="Arial" w:hAnsi="Arial"/>
+          <w:sz w:val="26"/>
+          <w:szCs w:val="26"/>
+        </w:rPr>
+        <w:t>pentagram</w:t>
+      </w:r>
+      <w:r>
+        <w:rPr>
+          <w:rFonts w:cs="SutonnyMJ" w:ascii="SutonnyMJ" w:hAnsi="SutonnyMJ"/>
+          <w:sz w:val="26"/>
+          <w:szCs w:val="26"/>
+        </w:rPr>
+        <w:t>)| GB †QvU QwewUB Amx‡gi GKwU †QvÆ bgybv| Zvivi †iLv¸‡jv‡K Rwo‡q Av‡Q cÂfyRwU (</w:t>
+      </w:r>
+      <w:r>
+        <w:rPr>
+          <w:rFonts w:cs="SutonnyMJ" w:ascii="Arial" w:hAnsi="Arial"/>
+          <w:sz w:val="26"/>
+          <w:szCs w:val="26"/>
+        </w:rPr>
+        <w:t>pentagon</w:t>
+      </w:r>
+      <w:r>
+        <w:rPr>
+          <w:rFonts w:cs="SutonnyMJ" w:ascii="SutonnyMJ" w:hAnsi="SutonnyMJ"/>
+          <w:sz w:val="26"/>
+          <w:szCs w:val="26"/>
+        </w:rPr>
+        <w:t>)| cÂfy‡Ri †KvYv¸‡jv‡K †iLvi mv‡_ †hvM Ki‡j GKwU †QvU I Dëv‡bv (IciUv bx‡P, bxPUv Ic‡i) cuvP‡KvYv Zviv cvIqv hvq| hv Abycv‡Zi w`K †_‡K wVK Av‡Mi ZvivwUi g‡ZvB| G‡ZI Avevi AviI †QvU GKwU cÂfyR Av‡Q| hv‡Z Av‡Q AviI †QvU GKwU Zviv I †QvU GKwU cÂfyR| Gfv‡e Pj‡ZB _v‡K (6 bs wPÎ †`Lyb)| Z‡e gRvi e¨vcvi n‡jv, GB ¯^-cybive„wË wKš‘ wc_v‡Mvixq‡`i Kv‡Q †c›UvMÖv‡gi me‡P‡q ¸iæZ¡c~Y© ˆewkó¨ wQj bv| †mUv jyKv‡bv wQj Zvivi †iLvi g‡a¨| G¸‡jvi g‡a¨ wQj GKwU msL¨v-AvK…wZ, wc_v‡Mvixq‡`i Kv‡Q hv wQj gnvwe‡k¦i P~ovšÍ cÖZxK| Zvi bvg †mvbvjx AbycvZ (</w:t>
+      </w:r>
+      <w:r>
+        <w:rPr>
+          <w:rFonts w:cs="SutonnyMJ" w:ascii="Arial" w:hAnsi="Arial"/>
+          <w:sz w:val="26"/>
+          <w:szCs w:val="26"/>
+        </w:rPr>
+        <w:t>Golden ratio</w:t>
+      </w:r>
+      <w:r>
+        <w:rPr>
+          <w:rFonts w:cs="SutonnyMJ" w:ascii="SutonnyMJ" w:hAnsi="SutonnyMJ"/>
+          <w:sz w:val="26"/>
+          <w:szCs w:val="26"/>
+        </w:rPr>
+        <w:t xml:space="preserve">)|  </w:t>
       </w:r>
     </w:p>
     <w:p>
@@ -4618,6 +5282,36 @@
       </w:pPr>
       <w:r>
         <w:rPr>
+          <w:rFonts w:eastAsia="Calibri" w:cs="SutonnyMJ" w:ascii="SutonnyMJ" w:hAnsi="SutonnyMJ" w:eastAsiaTheme="minorHAnsi"/>
+          <w:color w:val="auto"/>
+          <w:kern w:val="0"/>
+          <w:sz w:val="26"/>
+          <w:szCs w:val="26"/>
+          <w:lang w:val="en-US" w:eastAsia="en-US" w:bidi="ar-SA"/>
+        </w:rPr>
+        <w:t>†</w:t>
+      </w:r>
+      <w:r>
+        <w:rPr>
+          <w:rFonts w:cs="SutonnyMJ" w:ascii="SutonnyMJ" w:hAnsi="SutonnyMJ"/>
+          <w:sz w:val="26"/>
+          <w:szCs w:val="26"/>
+        </w:rPr>
+        <w:t xml:space="preserve">mvbvjx AbycvZ ¸iæZ¡I †c‡q‡Q GKwU wc_v‡Mvixq Avwe®‹vi †_‡K| hw`I GLb †mUv wb‡q Lye GKUv Av‡jvPbv nq bv| AvaywbK ¯‹yj¸‡jv‡Z wkïiv wc_v‡Mviv‡mi bvg †kv‡b Zuvi weL¨vZ Dccv`¨wUi R‡b¨B: mg‡KvYx wÎfy‡Ri AwZfy‡Ri eM© Aci `yB evûi e‡M©i mgwói mgvb| Z‡e GUv Avm‡j AviI cÖvPxb Avwe®‹vi| wc_v‡Mviv‡mi R‡b¥i 1,000 eQ‡iiI †ewk mgq Av‡M GUv gvbyl RvbZ| cÖvPxb wMÖ‡m gvbyl wc_v‡Mvivm‡K wPbZ Ab¨ GKwU Avwe®‹v‡ii R‡b¨| †mUv n‡jv m½xZ MÖvg| </w:t>
+      </w:r>
+    </w:p>
+    <w:p>
+      <w:pPr>
+        <w:pStyle w:val="Normal"/>
+        <w:spacing w:before="0" w:after="200"/>
+        <w:rPr>
+          <w:rFonts w:ascii="SutonnyMJ" w:hAnsi="SutonnyMJ" w:cs="SutonnyMJ"/>
+          <w:sz w:val="26"/>
+          <w:szCs w:val="26"/>
+        </w:rPr>
+      </w:pPr>
+      <w:r>
+        <w:rPr>
           <w:rFonts w:cs="SutonnyMJ" w:ascii="SutonnyMJ" w:hAnsi="SutonnyMJ"/>
           <w:sz w:val="26"/>
           <w:szCs w:val="26"/>
@@ -4630,34 +5324,23 @@
           <w:sz w:val="26"/>
           <w:szCs w:val="26"/>
         </w:rPr>
-        <w:t xml:space="preserve">mvbvjx AbycvZ ¸iæZ¡I †c‡q‡Q GKwU wc_v‡Mvixq Avwe®‹vi †_‡K| hw`I GLb †mUv wb‡q Lye GKUv Av‡jvPbv nq bv| AvaywbK ¯‹yj¸‡jv‡Z wkïiv wc_v‡Mviv‡mi bvg †kv‡b Zuvi weL¨vZ Dccv`¨wUi R‡b¨B: mg‡KvYx wÎfy‡Ri AwZfy‡Ri eM© Aci `yB evûi e‡M©i mgwói mgvb| Z‡e GUv Avm‡j AviI cÖvPxb Avwe®‹vi| wc_v‡Mviv‡mi R‡b¥i 1,000 eQ‡iiI †ewk mgq Av‡M GUv gvbyl RvbZ| cÖvPxb wMÖ‡m gvbyl wc_v‡Mvivm‡K wPbZ Ab¨ GKwU Avwe®‹v‡ii R‡b¨| †mUv n‡jv m½xZ MÖvg| </w:t>
-      </w:r>
-    </w:p>
-    <w:p>
-      <w:pPr>
-        <w:pStyle w:val="Normal"/>
-        <w:spacing w:before="0" w:after="200"/>
-        <w:rPr>
-          <w:rFonts w:ascii="SutonnyMJ" w:hAnsi="SutonnyMJ" w:cs="SutonnyMJ"/>
-          <w:sz w:val="26"/>
-          <w:szCs w:val="26"/>
-        </w:rPr>
-      </w:pPr>
-      <w:r>
-        <w:rPr>
-          <w:rFonts w:cs="SutonnyMJ" w:ascii="SutonnyMJ" w:hAnsi="SutonnyMJ"/>
-          <w:sz w:val="26"/>
-          <w:szCs w:val="26"/>
-        </w:rPr>
-        <w:t>‡</w:t>
-      </w:r>
-      <w:r>
-        <w:rPr>
-          <w:rFonts w:cs="SutonnyMJ" w:ascii="SutonnyMJ" w:hAnsi="SutonnyMJ"/>
-          <w:sz w:val="26"/>
-          <w:szCs w:val="26"/>
-        </w:rPr>
-        <w:t xml:space="preserve">jvKKvwnbx Abymv‡i GKw`b wc_v‡Mvivm GKwU GKZviv wb‡q †LjwQ‡jb| hv GKwU e· I GKwU Zvi w`‡q ˆZwi (wPÎ 7)| GKwU †mvqvwo‡K GKZvivi Dc‡i-bx‡P bvwg‡q wc_v‡Mvivm Zuvi h‡š¿i myi cwieZ©b Ki‡Zb| GKUy c‡iB wZwb eyS‡Z cvi‡jb, Zv‡ii GKwU A™¢yZ wKš‘ Aby‡gq AvPiY j¶¨Yxq| †mvqvwo Qvov Zvi‡K Uvb w`‡j GKwU cwi®‹vi myi cvIqv hvq| Gi bvg †gŠwjK myi| †mvqvwo‡K GKZvivq †i‡L Zv‡ii mv‡_ ¯úk© Kiv‡j evR‡Z _vKv myi cv‡ë hvq| †mvqvwo‡K GKZvivi I Zv‡ii wVK gvSLv‡b ivL‡j Zv‡ii `yB As‡kB GKB myi ev‡R| GB myi nq Zv‡ii †gŠwjK my‡ii †P‡q cy‡ivcywi GK AóK †ewk| †mvqvwo‡K GKUy miv‡j nqZ GK As‡k Zv‡ii wZb cÂgvsk I Aci As‡k `yB cÂgvsk _vKj| wc_v‡Mvivm †`L‡jb, Zv‡ii Ask¸‡jv‡K a‡i Uvb w`‡j `ywU wbLyuZ cÂK myi ˆZwi nq| G‡KB me‡P‡q kw³kvjx I ¯§„wZ-RvMvwbqv m½xZ wgkªY ejv n‡q _v‡K| wfbœ wfbœ Abycv‡Z cvIqv hvq wfbœ myi| †mUv Avb›``vqKI n‡Z cv‡i, weiw³KiI n‡Z cv‡i| (‡hgb, †emy‡iv wÎmyi‡K (tritone) ejv nq m½x‡Zi †cÖZ| ga¨hy‡Mi m½xZ wekvi`iv GB myi MÖnY K‡ibwb| A™¢yZ e¨vcvi n‡jv, wc_v‡Mvivm hLb †mvqvwo‡K Zv‡ii Ggb RvqMvq ivL‡jb †hLv‡b Zvi mij Abycv‡Z wef³ nq bv, ZLb m„ó myi fvj nq bv| Drcbœ kã nZ †emy‡iv| gv‡Sgv‡S nZ A‡bK Lvivc| gv‡Sg‡a¨ †Zv myi cvM‡ji g‡Zv DVv-bvgv KiZ| </w:t>
+        <w:t>jvKKvwnbx Abymv‡i GKw`b wc_v‡Mvivm GKwU GKZviv wb‡q †LjwQ‡jb| hv GKwU e· I GKwU Zvi w`‡q ˆZwi (wPÎ 7)| GKwU †mvqvwo‡K GKZvivi Dc‡i-bx‡P bvwg‡q wc_v‡Mvivm Zuvi h‡š¿i myi cwieZ©b Ki‡Zb| GKUy c‡iB wZwb eyS‡Z cvi‡jb, Zv‡ii GKwU A™¢yZ wKš‘ Aby‡gq AvPiY j¶¨Yxq| †mvqvwo Qvov Zvi‡K Uvb w`‡j GKwU cwi®‹vi myi cvIqv hvq| Gi bvg †gŠwjK myi| †mvqvwo‡K GKZvivq †i‡L Zv‡ii mv‡_ ¯úk© Kiv‡j evR‡Z _vKv myi cv‡ë hvq| †mvqvwo‡K GKZvivi I Zv‡ii wVK gvSLv‡b ivL‡j Zv‡ii `yB As‡kB GKB myi ev‡R| GB myi nq Zv‡ii †gŠwjK my‡ii †P‡q cy‡ivcywi GK AóK †ewk| †mvqvwo‡K GKUy miv‡j nqZ GK As‡k Zv‡ii wZb cÂgvsk I Aci As‡k `yB cÂgvsk _vKj| wc_v‡Mvivm †`L‡jb, Zv‡ii Ask¸‡jv‡K a‡i Uvb w`‡j `ywU wbLyuZ cÂK myi ˆZwi nq| G‡KB me‡P‡q kw³kvjx I ¯§„wZ-RvMvwbqv m½xZ wgkªY ejv n‡q _v‡K| wfbœ wfbœ Abycv‡Z cvIqv hvq wfbœ myi| †mUv Avb›``vqKI n‡Z cv‡i, weiw³KiI n‡Z cv‡i| (‡hgb, †emy‡iv wÎmyi‡K (</w:t>
+      </w:r>
+      <w:r>
+        <w:rPr>
+          <w:rFonts w:cs="SutonnyMJ" w:ascii="Arial" w:hAnsi="Arial"/>
+          <w:sz w:val="26"/>
+          <w:szCs w:val="26"/>
+        </w:rPr>
+        <w:t>tritone</w:t>
+      </w:r>
+      <w:r>
+        <w:rPr>
+          <w:rFonts w:cs="SutonnyMJ" w:ascii="SutonnyMJ" w:hAnsi="SutonnyMJ"/>
+          <w:sz w:val="26"/>
+          <w:szCs w:val="26"/>
+        </w:rPr>
+        <w:t xml:space="preserve">) ejv nq m½x‡Zi †cÖZ| ga¨hy‡Mi m½xZ wekvi`iv GB myi MÖnY K‡ibwb| A™¢yZ e¨vcvi n‡jv, wc_v‡Mvivm hLb †mvqvwo‡K Zv‡ii Ggb RvqMvq ivL‡jb †hLv‡b Zvi mij Abycv‡Z wef³ nq bv, ZLb m„ó myi fvj nq bv| Drcbœ kã nZ †emy‡iv| gv‡Sgv‡S nZ A‡bK Lvivc| gv‡Sg‡a¨ †Zv myi cvM‡ji g‡Zv DVv-bvgv KiZ| </w:t>
       </w:r>
     </w:p>
     <w:p>
@@ -4754,26 +5437,62 @@
           <w:sz w:val="26"/>
           <w:szCs w:val="26"/>
         </w:rPr>
-        <w:t xml:space="preserve">cÖK…wZ‡K Rvbvi g~j gva¨g wQj AbycvZ| G Kvi‡Y wc_v‡Mvixq Ges Zv‡`i c‡i wMÖK MwYZwe`iv Abycv‡Zi ˆewkó¨ Rvbvi cÖ‡Póv Pvwj‡qB †ewkifvM mgq cvi K‡i‡Qb| †kl ch©šÍ Zviv AbycvZ‡K 10wU Avjv`v fv‡M wef³ K‡ib| Gi g‡a¨ GKwU bvg n‡jv Zi½ Mo (harmonic mean)| Ggb GKwU MoB we‡k¦i me‡P‡q my›`i4 msL¨v ˆZwi K‡i‡Q| GUv n‡jv †mvbvjx AbycvZ|  </w:t>
-      </w:r>
-    </w:p>
-    <w:p>
-      <w:pPr>
-        <w:pStyle w:val="Normal"/>
-        <w:spacing w:before="0" w:after="200"/>
-        <w:rPr>
-          <w:rFonts w:ascii="SutonnyMJ" w:hAnsi="SutonnyMJ" w:cs="SutonnyMJ"/>
-          <w:sz w:val="26"/>
-          <w:szCs w:val="26"/>
-        </w:rPr>
-      </w:pPr>
-      <w:r>
-        <w:rPr>
-          <w:rFonts w:cs="SutonnyMJ" w:ascii="SutonnyMJ" w:hAnsi="SutonnyMJ"/>
-          <w:sz w:val="26"/>
-          <w:szCs w:val="26"/>
-        </w:rPr>
-        <w:t>‡</w:t>
+        <w:t>cÖK…wZ‡K Rvbvi g~j gva¨g wQj AbycvZ| G Kvi‡Y wc_v‡Mvixq Ges Zv‡`i c‡i wMÖK MwYZwe`iv Abycv‡Zi ˆewkó¨ Rvbvi cÖ‡Póv Pvwj‡qB †ewkifvM mgq cvi K‡i‡Qb| †kl ch©šÍ Zviv AbycvZ‡K 10wU Avjv`v fv‡M wef³ K‡ib| Gi g‡a¨ GKwU bvg n‡jv Zi½ Mo (</w:t>
+      </w:r>
+      <w:r>
+        <w:rPr>
+          <w:rFonts w:cs="SutonnyMJ" w:ascii="Arial" w:hAnsi="Arial"/>
+          <w:sz w:val="26"/>
+          <w:szCs w:val="26"/>
+        </w:rPr>
+        <w:t>harmonic mean)</w:t>
+      </w:r>
+      <w:r>
+        <w:rPr>
+          <w:rFonts w:cs="SutonnyMJ" w:ascii="SutonnyMJ" w:hAnsi="SutonnyMJ"/>
+          <w:sz w:val="26"/>
+          <w:szCs w:val="26"/>
+        </w:rPr>
+        <w:t>| Ggb GKwU MoB we‡k¦i me‡P‡q my›`i</w:t>
+      </w:r>
+      <w:r>
+        <w:rPr>
+          <w:rFonts w:cs="SutonnyMJ" w:ascii="SutonnyMJ" w:hAnsi="SutonnyMJ"/>
+          <w:sz w:val="26"/>
+          <w:szCs w:val="26"/>
+          <w:vertAlign w:val="superscript"/>
+        </w:rPr>
+        <w:t>4</w:t>
+      </w:r>
+      <w:r>
+        <w:rPr>
+          <w:rFonts w:cs="SutonnyMJ" w:ascii="SutonnyMJ" w:hAnsi="SutonnyMJ"/>
+          <w:sz w:val="26"/>
+          <w:szCs w:val="26"/>
+        </w:rPr>
+        <w:t xml:space="preserve"> msL¨v ˆZwi K‡i‡Q| GUv n‡jv †mvbvjx AbycvZ|  </w:t>
+      </w:r>
+    </w:p>
+    <w:p>
+      <w:pPr>
+        <w:pStyle w:val="Normal"/>
+        <w:spacing w:before="0" w:after="200"/>
+        <w:rPr>
+          <w:rFonts w:ascii="SutonnyMJ" w:hAnsi="SutonnyMJ" w:cs="SutonnyMJ"/>
+          <w:sz w:val="26"/>
+          <w:szCs w:val="26"/>
+        </w:rPr>
+      </w:pPr>
+      <w:r>
+        <w:rPr>
+          <w:rFonts w:eastAsia="Calibri" w:cs="SutonnyMJ" w:ascii="SutonnyMJ" w:hAnsi="SutonnyMJ" w:eastAsiaTheme="minorHAnsi"/>
+          <w:color w:val="auto"/>
+          <w:kern w:val="0"/>
+          <w:sz w:val="26"/>
+          <w:szCs w:val="26"/>
+          <w:lang w:val="en-US" w:eastAsia="en-US" w:bidi="ar-SA"/>
+        </w:rPr>
+        <w:t>†</w:t>
       </w:r>
       <w:r>
         <w:rPr>
@@ -4796,11 +5515,14 @@
       </w:pPr>
       <w:r>
         <w:rPr>
-          <w:rFonts w:cs="SutonnyMJ" w:ascii="SutonnyMJ" w:hAnsi="SutonnyMJ"/>
-          <w:sz w:val="26"/>
-          <w:szCs w:val="26"/>
-        </w:rPr>
-        <w:t>‡</w:t>
+          <w:rFonts w:eastAsia="Calibri" w:cs="SutonnyMJ" w:ascii="SutonnyMJ" w:hAnsi="SutonnyMJ" w:eastAsiaTheme="minorHAnsi"/>
+          <w:color w:val="auto"/>
+          <w:kern w:val="0"/>
+          <w:sz w:val="26"/>
+          <w:szCs w:val="26"/>
+          <w:lang w:val="en-US" w:eastAsia="en-US" w:bidi="ar-SA"/>
+        </w:rPr>
+        <w:t>†</w:t>
       </w:r>
       <w:r>
         <w:rPr>
@@ -4815,24 +5537,6 @@
       <w:pPr>
         <w:pStyle w:val="Normal"/>
         <w:spacing w:before="0" w:after="200"/>
-        <w:rPr>
-          <w:rFonts w:ascii="SutonnyMJ" w:hAnsi="SutonnyMJ" w:cs="SutonnyMJ"/>
-          <w:sz w:val="26"/>
-          <w:szCs w:val="26"/>
-        </w:rPr>
-      </w:pPr>
-      <w:r>
-        <w:rPr>
-          <w:rFonts w:cs="SutonnyMJ" w:ascii="SutonnyMJ" w:hAnsi="SutonnyMJ"/>
-          <w:sz w:val="26"/>
-          <w:szCs w:val="26"/>
-        </w:rPr>
-      </w:r>
-    </w:p>
-    <w:p>
-      <w:pPr>
-        <w:pStyle w:val="Normal"/>
-        <w:spacing w:before="0" w:after="200"/>
         <w:jc w:val="center"/>
         <w:rPr>
           <w:rFonts w:ascii="SutonnyMJ" w:hAnsi="SutonnyMJ" w:cs="SutonnyMJ"/>
@@ -4865,24 +5569,6 @@
           <w:sz w:val="26"/>
           <w:szCs w:val="26"/>
         </w:rPr>
-      </w:r>
-    </w:p>
-    <w:p>
-      <w:pPr>
-        <w:pStyle w:val="Normal"/>
-        <w:spacing w:before="0" w:after="200"/>
-        <w:rPr>
-          <w:rFonts w:ascii="SutonnyMJ" w:hAnsi="SutonnyMJ" w:cs="SutonnyMJ"/>
-          <w:sz w:val="26"/>
-          <w:szCs w:val="26"/>
-        </w:rPr>
-      </w:pPr>
-      <w:r>
-        <w:rPr>
-          <w:rFonts w:cs="SutonnyMJ" w:ascii="SutonnyMJ" w:hAnsi="SutonnyMJ"/>
-          <w:sz w:val="26"/>
-          <w:szCs w:val="26"/>
-        </w:rPr>
         <w:t xml:space="preserve">wc_v‡Mvixq ms¯‹„wZ‡Z k~‡b¨i †Kv‡bv ¯’vb wQj bv| msL¨v I AvK…wZi mgZyj¨Zv cÖvPxb wMÖK‡`i‡K R¨vwgwZi bvqK evwb‡qwQj| wKš‘ G‡Z wQj GK wekvj Amyweav| G aviYvi Kvi‡Y k~b¨‡K msL¨v we‡ePbvi K_vwU KviI gv_vq Av‡mwb| k~‡b¨i Avevi wK‡mi AvK…wZ _vK‡e? </w:t>
       </w:r>
     </w:p>
@@ -4921,7 +5607,23 @@
           <w:sz w:val="26"/>
           <w:szCs w:val="26"/>
         </w:rPr>
-        <w:t xml:space="preserve">eZ©gv‡b MwY‡Zi eo eo AgxgvswmZ mgm¨v¸‡jv‡K Dc¯’vcb Kiv nq MwYZwe`‡`i c‡¶ mgvav‡bi A‡hvM¨ Abygvb (conjecture) AvKv‡i| Z‡e cÖvPxb wMÖ‡m msL¨v-AvK…wZ¸‡jv wfbœ GKwU wPšÍvi Dcvq Ly‡j w`‡qwQj| †m mg‡qi me‡P‡q weL¨vZ AgxgvswmZ mgm¨vwU wQj R¨vwgwZi| ïay K¤úvm I iæjvi w`‡q Avcwb wK Ggb GKwU eM© AuvK‡Z cvi‡eb, hvi †¶Îdj GKwU e„‡Ëi †¶Îd‡ji mgvb? GB hš¿¸‡jv w`‡q Avcwb wK GKwU †KvY‡K wZb fvM Ki‡Z cvi‡eb? R¨vwgwZK MVb I AvK…wZ wQj GKB wRwbm| g‡b Kiv nZ, k~b¨ Ggb GKwU msL¨v hvi †Kv‡bv iKg R¨vwgwZK A_© _vK‡Z cv‡i bv| Zvi gv‡b k~b¨‡K VuvB w`‡Z n‡j wMÖK‡`i‡K cy‡iv MvwYwZK Kv‡Ri c×wZB cv‡ë †dj‡Z nZ| Zviv †mUv bv Kij bv| </w:t>
+        <w:t>eZ©gv‡b MwY‡Zi eo eo AgxgvswmZ mgm¨v¸‡jv‡K Dc¯’vcb Kiv nq MwYZwe`‡`i c‡¶ mgvav‡bi A‡hvM¨ Abygvb (</w:t>
+      </w:r>
+      <w:r>
+        <w:rPr>
+          <w:rFonts w:cs="SutonnyMJ" w:ascii="Arial" w:hAnsi="Arial"/>
+          <w:sz w:val="26"/>
+          <w:szCs w:val="26"/>
+        </w:rPr>
+        <w:t>conjecture</w:t>
+      </w:r>
+      <w:r>
+        <w:rPr>
+          <w:rFonts w:cs="SutonnyMJ" w:ascii="SutonnyMJ" w:hAnsi="SutonnyMJ"/>
+          <w:sz w:val="26"/>
+          <w:szCs w:val="26"/>
+        </w:rPr>
+        <w:t xml:space="preserve">) AvKv‡i| Z‡e cÖvPxb wMÖ‡m msL¨v-AvK…wZ¸‡jv wfbœ GKwU wPšÍvi Dcvq Ly‡j w`‡qwQj| †m mg‡qi me‡P‡q weL¨vZ AgxgvswmZ mgm¨vwU wQj R¨vwgwZi| ïay K¤úvm I iæjvi w`‡q Avcwb wK Ggb GKwU eM© AuvK‡Z cvi‡eb, hvi †¶Îdj GKwU e„‡Ëi †¶Îd‡ji mgvb? GB hš¿¸‡jv w`‡q Avcwb wK GKwU †KvY‡K wZb fvM Ki‡Z cvi‡eb? R¨vwgwZK MVb I AvK…wZ wQj GKB wRwbm| g‡b Kiv nZ, k~b¨ Ggb GKwU msL¨v hvi †Kv‡bv iKg R¨vwgwZK A_© _vK‡Z cv‡i bv| Zvi gv‡b k~b¨‡K VuvB w`‡Z n‡j wMÖK‡`i‡K cy‡iv MvwYwZK Kv‡Ri c×wZB cv‡ë †dj‡Z nZ| Zviv †mUv bv Kij bv| </w:t>
       </w:r>
     </w:p>
     <w:p>
@@ -4978,26 +5680,141 @@
           <w:sz w:val="26"/>
           <w:szCs w:val="26"/>
         </w:rPr>
-        <w:t xml:space="preserve">Ag~j` msL¨vi aviYv wMÖK MwY‡Zi g‡a¨ jywK‡q wQj UvBg †evgvi g‡Zv| msL¨v I AvK…wZi ˆØZZvi Kvi‡Y wMÖK‡`i Kv‡Q MYbv Avi †iLvi ˆ`N¨© gvcv wQj GKB KvR| G Kvi‡Y `ywU msL¨vi AbycvZ †ei Ki‡Z wfbœ ˆ`‡N¨©i `ywU †iLv‡K Zyjbv KivB h‡_ó wQj| Z‡e †h‡Kv‡bv ai‡bi cwigvc Ki‡Z †M‡jB GKwU Av`k© gvcKvwV `iKvi nq| Ggb GKwU gvcKvwV, †hUv w`‡q `ywU †iLvi AvKvi Zyjbv Kiv hv‡e| D`vniY wn‡m‡e aiæb, GKwU †iLvi ˆ`N¨© GK`g GK dzU| Gi GK cÖvšÍ †_‡K mv‡o cuvP BwÂ `~‡i GKwU `vM w`‡jb| Gi d‡j Av‡Mi GK dzU GLb `ywU Amgvb L‡Ð wef³ n‡jv| wMÖKiv GB AbycvZ †ei Kivi R‡b¨ †iLvwU‡K L‡Ð fvM KiZ| Aa©-BwÂ ev Ggb wKQy‡K e¨envi KiZ Av`k© ev gvcKvwV wn‡m‡e| d‡j GK As‡k _vK‡e 11wU `vM, Avi Av‡iK As‡k 13wU|5 AZGe, `yB As‡ki AbycvZ n‡e 11:13| </w:t>
-      </w:r>
-    </w:p>
-    <w:p>
-      <w:pPr>
-        <w:pStyle w:val="Normal"/>
-        <w:spacing w:before="0" w:after="200"/>
-        <w:rPr>
-          <w:rFonts w:ascii="SutonnyMJ" w:hAnsi="SutonnyMJ" w:cs="SutonnyMJ"/>
-          <w:sz w:val="26"/>
-          <w:szCs w:val="26"/>
-        </w:rPr>
-      </w:pPr>
-      <w:r>
-        <w:rPr>
-          <w:rFonts w:cs="SutonnyMJ" w:ascii="SutonnyMJ" w:hAnsi="SutonnyMJ"/>
-          <w:sz w:val="26"/>
-          <w:szCs w:val="26"/>
-        </w:rPr>
-        <w:t xml:space="preserve">wc_v‡Mviv‡mi cÖZ¨vkv Abymv‡i gnvwe‡k¦i mewKQy‡K AbycvZ †g‡b Pj‡Z n‡j gnvwe‡k¦i A_©en mewKQy‡K my›`i I mij Abycv‡Zi mv‡_ m¤úwK©Z n‡Z n‡e| Zv‡K n‡Z n‡e g~j` ev †hŠw³K msL¨v (rational number)6| AviI ¯úó K‡i ej‡j, GB AbycvZ¸‡jv‡K a/b AvKv‡i wjL‡Z nZ| †hLv‡b a I b n‡e 1, 2 ev 47-Gi g‡Zv †`L‡Z my›`i I cwi”Qbœ MYbv (¯^vfvweK7) msL¨v| (MwYZwe`iv G R‡b¨ e‡jB iv‡Lb, b Gi gvb k~b¨ nIqv m¤¢e bq| KviY †m‡¶‡Î fvM w`‡Z n‡e k~b¨ w`‡q, hv GK fqvbK KvR|) ejvB evûj¨, gnvwek¦ GZUv mvRv‡bv-‡MvQv‡bv bq| wKQy wKQy msL¨v‡K  a/b ai‡bi mij fMvsk AvKv‡i †jLv m¤¢e nq bv| GB Ag~j` msL¨v¸‡jv wQj wMÖK MwY‡Zi Awbevh© dj| </w:t>
+        <w:t>Ag~j` msL¨vi aviYv wMÖK MwY‡Zi g‡a¨ jywK‡q wQj UvBg †evgvi g‡Zv| msL¨v I AvK…wZi ˆØZZvi Kvi‡Y wMÖK‡`i Kv‡Q MYbv Avi †iLvi ˆ`N¨© gvcv wQj GKB KvR| G Kvi‡Y `ywU msL¨vi AbycvZ †ei Ki‡Z wfbœ ˆ`‡N¨©i `ywU †iLv‡K Zyjbv KivB h‡_ó wQj| Z‡e †h‡Kv‡bv ai‡bi cwigvc Ki‡Z †M‡jB GKwU Av`k© gvcKvwV `iKvi nq| Ggb GKwU gvcKvwV, †hUv w`‡q `ywU †iLvi AvKvi Zyjbv Kiv hv‡e| D`vniY wn‡m‡e aiæb, GKwU †iLvi ˆ`N¨© GK`g GK dzU| Gi GK cÖvšÍ †_‡K mv‡o cuvP BwÂ `~‡i GKwU `vM w`‡jb| Gi d‡j Av‡Mi GK dzU GLb `ywU Amgvb L‡Ð wef³ n‡jv| wMÖKiv GB AbycvZ †ei Kivi R‡b¨ †iLvwU‡K L‡Ð fvM KiZ| Aa©-BwÂ ev Ggb wKQy‡K e¨envi KiZ Av`k© ev gvcKvwV wn‡m‡e| d‡j GK As‡k _vK‡e 11wU `vM, Avi Av‡iK As‡k 13wU|</w:t>
+      </w:r>
+      <w:r>
+        <w:rPr>
+          <w:rFonts w:cs="SutonnyMJ" w:ascii="SutonnyMJ" w:hAnsi="SutonnyMJ"/>
+          <w:sz w:val="26"/>
+          <w:szCs w:val="26"/>
+          <w:vertAlign w:val="superscript"/>
+        </w:rPr>
+        <w:t>5</w:t>
+      </w:r>
+      <w:r>
+        <w:rPr>
+          <w:rFonts w:cs="SutonnyMJ" w:ascii="SutonnyMJ" w:hAnsi="SutonnyMJ"/>
+          <w:sz w:val="26"/>
+          <w:szCs w:val="26"/>
+        </w:rPr>
+        <w:t xml:space="preserve"> AZGe, `yB As‡ki AbycvZ n‡e 11:13| </w:t>
+      </w:r>
+    </w:p>
+    <w:p>
+      <w:pPr>
+        <w:pStyle w:val="Normal"/>
+        <w:spacing w:before="0" w:after="200"/>
+        <w:rPr>
+          <w:rFonts w:ascii="SutonnyMJ" w:hAnsi="SutonnyMJ" w:cs="SutonnyMJ"/>
+          <w:sz w:val="26"/>
+          <w:szCs w:val="26"/>
+        </w:rPr>
+      </w:pPr>
+      <w:r>
+        <w:rPr>
+          <w:rFonts w:cs="SutonnyMJ" w:ascii="SutonnyMJ" w:hAnsi="SutonnyMJ"/>
+          <w:sz w:val="26"/>
+          <w:szCs w:val="26"/>
+        </w:rPr>
+        <w:t>wc_v‡Mviv‡mi cÖZ¨vkv Abymv‡i gnvwe‡k¦i mewKQy‡K AbycvZ †g‡b Pj‡Z n‡j gnvwe‡k¦i A_©en mewKQy‡K my›`i I mij Abycv‡Zi mv‡_ m¤úwK©Z n‡Z n‡e| Zv‡K n‡Z n‡e g~j` ev †hŠw³K msL¨v (</w:t>
+      </w:r>
+      <w:r>
+        <w:rPr>
+          <w:rFonts w:cs="SutonnyMJ" w:ascii="Arial" w:hAnsi="Arial"/>
+          <w:sz w:val="26"/>
+          <w:szCs w:val="26"/>
+        </w:rPr>
+        <w:t>rational</w:t>
+      </w:r>
+      <w:r>
+        <w:rPr>
+          <w:rFonts w:cs="SutonnyMJ" w:ascii="SutonnyMJ" w:hAnsi="SutonnyMJ"/>
+          <w:sz w:val="26"/>
+          <w:szCs w:val="26"/>
+        </w:rPr>
+        <w:t xml:space="preserve"> </w:t>
+      </w:r>
+      <w:r>
+        <w:rPr>
+          <w:rFonts w:cs="SutonnyMJ" w:ascii="Arial" w:hAnsi="Arial"/>
+          <w:sz w:val="26"/>
+          <w:szCs w:val="26"/>
+        </w:rPr>
+        <w:t>number</w:t>
+      </w:r>
+      <w:r>
+        <w:rPr>
+          <w:rFonts w:cs="SutonnyMJ" w:ascii="SutonnyMJ" w:hAnsi="SutonnyMJ"/>
+          <w:sz w:val="26"/>
+          <w:szCs w:val="26"/>
+        </w:rPr>
+        <w:t>)</w:t>
+      </w:r>
+      <w:r>
+        <w:rPr>
+          <w:rFonts w:cs="SutonnyMJ" w:ascii="SutonnyMJ" w:hAnsi="SutonnyMJ"/>
+          <w:sz w:val="26"/>
+          <w:szCs w:val="26"/>
+          <w:vertAlign w:val="superscript"/>
+        </w:rPr>
+        <w:t>6|</w:t>
+      </w:r>
+      <w:r>
+        <w:rPr>
+          <w:rFonts w:cs="SutonnyMJ" w:ascii="SutonnyMJ" w:hAnsi="SutonnyMJ"/>
+          <w:sz w:val="26"/>
+          <w:szCs w:val="26"/>
+        </w:rPr>
+        <w:t xml:space="preserve"> AviI ¯úó K‡i ej‡j, GB AbycvZ¸‡jv‡K </w:t>
+      </w:r>
+      <w:r>
+        <w:rPr>
+          <w:rFonts w:cs="SutonnyMJ" w:ascii="Arial" w:hAnsi="Arial"/>
+          <w:sz w:val="26"/>
+          <w:szCs w:val="26"/>
+        </w:rPr>
+        <w:t>a/b</w:t>
+      </w:r>
+      <w:r>
+        <w:rPr>
+          <w:rFonts w:cs="SutonnyMJ" w:ascii="SutonnyMJ" w:hAnsi="SutonnyMJ"/>
+          <w:sz w:val="26"/>
+          <w:szCs w:val="26"/>
+        </w:rPr>
+        <w:t xml:space="preserve"> AvKv‡i wjL‡Z nZ| †hLv‡b a I b n‡e 1, 2 ev 47-Gi g‡Zv †`L‡Z my›`i I cwi”Qbœ MYbv (¯^vfvweK</w:t>
+      </w:r>
+      <w:r>
+        <w:rPr>
+          <w:rFonts w:cs="SutonnyMJ" w:ascii="SutonnyMJ" w:hAnsi="SutonnyMJ"/>
+          <w:sz w:val="26"/>
+          <w:szCs w:val="26"/>
+          <w:vertAlign w:val="superscript"/>
+        </w:rPr>
+        <w:t>7</w:t>
+      </w:r>
+      <w:r>
+        <w:rPr>
+          <w:rFonts w:cs="SutonnyMJ" w:ascii="SutonnyMJ" w:hAnsi="SutonnyMJ"/>
+          <w:sz w:val="26"/>
+          <w:szCs w:val="26"/>
+        </w:rPr>
+        <w:t xml:space="preserve">) msL¨v| (MwYZwe`iv G R‡b¨ e‡jB iv‡Lb, b Gi gvb k~b¨ nIqv m¤¢e bq| KviY †m‡¶‡Î fvM w`‡Z n‡e k~b¨ w`‡q, hv GK fqvbK KvR|) ejvB evûj¨, gnvwek¦ GZUv mvRv‡bv-‡MvQv‡bv bq| wKQy wKQy msL¨v‡K  </w:t>
+      </w:r>
+      <w:r>
+        <w:rPr>
+          <w:rFonts w:cs="SutonnyMJ" w:ascii="Arial" w:hAnsi="Arial"/>
+          <w:sz w:val="26"/>
+          <w:szCs w:val="26"/>
+        </w:rPr>
+        <w:t>a/b</w:t>
+      </w:r>
+      <w:r>
+        <w:rPr>
+          <w:rFonts w:cs="SutonnyMJ" w:ascii="SutonnyMJ" w:hAnsi="SutonnyMJ"/>
+          <w:sz w:val="26"/>
+          <w:szCs w:val="26"/>
+        </w:rPr>
+        <w:t xml:space="preserve"> ai‡bi mij fMvsk AvKv‡i †jLv m¤¢e nq bv| GB Ag~j` msL¨v¸‡jv wQj wMÖK MwY‡Zi Awbevh© dj| </w:t>
       </w:r>
     </w:p>
     <w:p>
@@ -5054,7 +5871,23 @@
           <w:sz w:val="26"/>
           <w:szCs w:val="26"/>
         </w:rPr>
-        <w:t xml:space="preserve">Avm‡j Avcwb iæjvi hZ †QvUB K‡ib bv †Kb, e‡M©i evû I KY© Dfq‡K wbLyuZfv‡e gvcvi g‡Zv GKwU gvcKvwV KL‡bvB cvIqv hv‡e bv| KY© I evû GKB mv‡_ Awb‡Y©q| wKš‘ GKB gvcKvwV bv n‡j `ywU †iLv‡K AbycvZ AvKv‡i cÖKvk KivI m¤¢e bq| GKK (1 GKK) mvB‡Ri GKwU e‡M©i R‡b¨ Gi A_© `uvovq, Avgiv GKg †Kv‡bv MYb msL¨v a I b cve bv hviv e‡M©i h_vµ‡g evû I KY© n‡e Ges hv‡`i‡K a/b AvKv‡i cÖKvk Kiv hv‡e| Ab¨ K_vq, GB e‡M©i KY© GKwU Ag~j` msL¨v| eZ©gv‡b G‡K Avgiv `yB‡qi (2) eM©g~j ev √2 wn‡m‡e wPwb| (e‡M©i KY© I mswkøó `yB evû wg‡j mg‡KvYx wÎfyR nq| †hLv‡b KY© AwZfyR| AZGe wc_v‡Mviv‡mi Dccv`¨ †_‡K K‡Y©i ˆ`N¨© =  √(12 + 12) = √2|) </w:t>
+        <w:t xml:space="preserve">Avm‡j Avcwb iæjvi hZ †QvUB K‡ib bv †Kb, e‡M©i evû I KY© Dfq‡K wbLyuZfv‡e gvcvi g‡Zv GKwU gvcKvwV KL‡bvB cvIqv hv‡e bv| KY© I evû GKB mv‡_ Awb‡Y©q| wKš‘ GKB gvcKvwV bv n‡j `ywU †iLv‡K AbycvZ AvKv‡i cÖKvk KivI m¤¢e bq| GKK (1 GKK) mvB‡Ri GKwU e‡M©i R‡b¨ Gi A_© `uvovq, Avgiv GKg †Kv‡bv MYb msL¨v a I b cve bv hviv e‡M©i h_vµ‡g evû I KY© n‡e Ges hv‡`i‡K </w:t>
+      </w:r>
+      <w:r>
+        <w:rPr>
+          <w:rFonts w:cs="SutonnyMJ" w:ascii="Arial" w:hAnsi="Arial"/>
+          <w:sz w:val="26"/>
+          <w:szCs w:val="26"/>
+        </w:rPr>
+        <w:t>a/b</w:t>
+      </w:r>
+      <w:r>
+        <w:rPr>
+          <w:rFonts w:cs="SutonnyMJ" w:ascii="SutonnyMJ" w:hAnsi="SutonnyMJ"/>
+          <w:sz w:val="26"/>
+          <w:szCs w:val="26"/>
+        </w:rPr>
+        <w:t xml:space="preserve"> AvKv‡i cÖKvk Kiv hv‡e| Ab¨ K_vq, GB e‡M©i KY© GKwU Ag~j` msL¨v| eZ©gv‡b G‡K Avgiv `yB‡qi (2) eM©g~j ev √2 wn‡m‡e wPwb| (e‡M©i KY© I mswkøó `yB evû wg‡j mg‡KvYx wÎfyR nq| †hLv‡b KY© AwZfyR| AZGe wc_v‡Mviv‡mi Dccv`¨ †_‡K K‡Y©i ˆ`N¨© =  √(12 + 12) = √2|) </w:t>
       </w:r>
     </w:p>
     <w:p>
@@ -5206,7 +6039,55 @@
           <w:sz w:val="26"/>
           <w:szCs w:val="26"/>
         </w:rPr>
-        <w:t xml:space="preserve">e¨vwejbxq †R¨vwZwe©`¨vi mv‡_ mv‡_ G‡mwQj e¨vwejbxq msL¨vI| †R¨vwZwe©`¨vi cÖ‡qvR‡b wMÖKiv lvUwfwËK msL¨vc×wZ MÖnY K‡iwQj| NÈv‡K fvM K‡iwQj 60 wgwb‡U| Avi wgwbU‡K 60 fv‡M| L„óc~e© 500 mv‡ji w`‡K e¨vwejbxq †jLv‡jwL‡Z k~‡b¨i Avwef©ve N‡U| ¯^vfvweKfv‡eB wMÖK †R¨vwZwe©`ivI Gi e¨envi ïiæ K‡i †`b| cÖvPxb †R¨vwZwe©`¨vi ¯^Y©hy‡M wMÖK †R¨vwZwe©`¨vi †Uwej¸‡jv‡Z k~‡b¨i e¨envi wQj Lye mvaviY NUbv| Gi cÖZxK wQj †QvU nv‡Zi IgvB‡µvb o-Gi  g‡Zv| hv †`L‡Z A‡bKUvB AvaywbK hy‡Mi k~‡b¨i g‡ZvB| hw`I GUv nqZ wbQKB KvKZvjxq NUbv| (m¤¢eZ IgvB‡µv‡bi e¨envi ïiæ n‡q‡Q 'wKQy bv' Gi wMÖK cÖwZkã ouden-Gi cÖ_g A¶i †_‡K| wMÖKiv k~b¨‡K †gv‡UB cQ›` KiZ bv| e¨envi KiZ hZUv m¤¢e Kg| e¨vwejbxq cÖZxK w`‡q wnmve-wbKvk K‡ii c‡i wMÖK †R¨vwZwe©`iv mvaviYZ msL¨v¸‡jv‡K AveviI ¸iæM¤¢xi wMÖK msL¨vq iƒcvšÍi K‡i wbZ| †hLv‡b k~b¨ _vKZ Abycw¯’Z| cÖvPxb cvðvZ¨ msL¨vc×wZ‡Z k~b¨ KL‡bvB ¯’vb cvqwb| G Kvi‡Y IgvB‡µvb k~‡b¨i (o) Avw`iƒc nIqvi m¤¢vebv Kg| wnmve Ki‡Z wM‡q wMÖKiv k~‡b¨i ¸iæZ¡ eyS‡Z †c‡iwQj| ZeyI cÖZ¨vL¨vb Ki‡Z euv‡awb| </w:t>
+        <w:t xml:space="preserve">e¨vwejbxq †R¨vwZwe©`¨vi mv‡_ mv‡_ G‡mwQj e¨vwejbxq msL¨vI| †R¨vwZwe©`¨vi cÖ‡qvR‡b wMÖKiv lvUwfwËK msL¨vc×wZ MÖnY K‡iwQj| NÈv‡K fvM K‡iwQj 60 wgwb‡U| Avi wgwbU‡K 60 fv‡M| L„óc~e© 500 mv‡ji w`‡K e¨vwejbxq †jLv‡jwL‡Z k~‡b¨i Avwef©ve N‡U| ¯^vfvweKfv‡eB wMÖK †R¨vwZwe©`ivI Gi e¨envi ïiæ K‡i †`b| cÖvPxb †R¨vwZwe©`¨vi ¯^Y©hy‡M wMÖK †R¨vwZwe©`¨vi †Uwej¸‡jv‡Z k~‡b¨i e¨envi wQj Lye mvaviY NUbv| Gi cÖZxK wQj †QvU nv‡Zi IgvB‡µvb </w:t>
+      </w:r>
+      <w:r>
+        <w:rPr>
+          <w:rFonts w:cs="SutonnyMJ" w:ascii="Arial" w:hAnsi="Arial"/>
+          <w:sz w:val="26"/>
+          <w:szCs w:val="26"/>
+        </w:rPr>
+        <w:t>o</w:t>
+      </w:r>
+      <w:r>
+        <w:rPr>
+          <w:rFonts w:cs="SutonnyMJ" w:ascii="SutonnyMJ" w:hAnsi="SutonnyMJ"/>
+          <w:sz w:val="26"/>
+          <w:szCs w:val="26"/>
+        </w:rPr>
+        <w:t xml:space="preserve">-Gi  g‡Zv| hv †`L‡Z A‡bKUvB AvaywbK hy‡Mi k~‡b¨i g‡ZvB| hw`I GUv nqZ wbQKB KvKZvjxq NUbv| (m¤¢eZ IgvB‡µv‡bi e¨envi ïiæ n‡q‡Q 'wKQy bv' Gi wMÖK cÖwZkã </w:t>
+      </w:r>
+      <w:r>
+        <w:rPr>
+          <w:rFonts w:cs="SutonnyMJ" w:ascii="Arial" w:hAnsi="Arial"/>
+          <w:sz w:val="26"/>
+          <w:szCs w:val="26"/>
+        </w:rPr>
+        <w:t>ouden</w:t>
+      </w:r>
+      <w:r>
+        <w:rPr>
+          <w:rFonts w:cs="SutonnyMJ" w:ascii="SutonnyMJ" w:hAnsi="SutonnyMJ"/>
+          <w:sz w:val="26"/>
+          <w:szCs w:val="26"/>
+        </w:rPr>
+        <w:t>-Gi cÖ_g A¶i †_‡K| wMÖKiv k~b¨‡K †gv‡UB cQ›` KiZ bv| e¨envi KiZ hZUv m¤¢e Kg| e¨vwejbxq cÖZxK w`‡q wnmve-wbKvk K‡ii c‡i wMÖK †R¨vwZwe©`iv mvaviYZ msL¨v¸‡jv‡K AveviI ¸iæM¤¢xi wMÖK msL¨vq iƒcvšÍi K‡i wbZ| †hLv‡b k~b¨ _vKZ Abycw¯’Z| cÖvPxb cvðvZ¨ msL¨vc×wZ‡Z k~b¨ KL‡bvB ¯’vb cvqwb| G Kvi‡Y IgvB‡µvb k~‡b¨i (</w:t>
+      </w:r>
+      <w:r>
+        <w:rPr>
+          <w:rFonts w:cs="SutonnyMJ" w:ascii="Arial" w:hAnsi="Arial"/>
+          <w:sz w:val="26"/>
+          <w:szCs w:val="26"/>
+        </w:rPr>
+        <w:t>o</w:t>
+      </w:r>
+      <w:r>
+        <w:rPr>
+          <w:rFonts w:cs="SutonnyMJ" w:ascii="SutonnyMJ" w:hAnsi="SutonnyMJ"/>
+          <w:sz w:val="26"/>
+          <w:szCs w:val="26"/>
+        </w:rPr>
+        <w:t xml:space="preserve">) Avw`iƒc nIqvi m¤¢vebv Kg| wnmve Ki‡Z wM‡q wMÖKiv k~‡b¨i ¸iæZ¡ eyS‡Z †c‡iwQj| ZeyI cÖZ¨vL¨vb Ki‡Z euv‡awb| </w:t>
       </w:r>
     </w:p>
     <w:p>
@@ -5444,6 +6325,736 @@
       </w:pPr>
       <w:r>
         <w:rPr>
+          <w:rFonts w:eastAsia="Calibri" w:cs="SutonnyMJ" w:ascii="SutonnyMJ" w:hAnsi="SutonnyMJ" w:eastAsiaTheme="minorHAnsi"/>
+          <w:color w:val="auto"/>
+          <w:kern w:val="0"/>
+          <w:sz w:val="26"/>
+          <w:szCs w:val="26"/>
+          <w:lang w:val="en-US" w:eastAsia="en-US" w:bidi="ar-SA"/>
+        </w:rPr>
+        <w:t>†</w:t>
+      </w:r>
+      <w:r>
+        <w:rPr>
+          <w:rFonts w:cs="SutonnyMJ" w:ascii="SutonnyMJ" w:hAnsi="SutonnyMJ"/>
+          <w:sz w:val="26"/>
+          <w:szCs w:val="26"/>
+        </w:rPr>
+        <w:t xml:space="preserve">R‡bvi Rb¥ L„óc~e© 490 mv‡ji w`‡K| GKB mg‡q cÖvP¨ I cvðv‡Z¨i g‡a¨ msNwUZ cÖPÐ †mB cviwmK hy×¸‡jvi m~Pbv N‡UwQj| wMÖm cvim¨‡K civwRZ K‡i| wMÖK `k©b †R‡bv‡K KL‡bvB †mfv‡e civwRZ Ki‡Z cv‡iwb| KviY †R‡bvi Kv‡Q wQj GKwU c¨vivW·| GKwU hyw³wfwËK auvav hv wMÖK `vwk©wbKiv hyw³ w`‡q eyS‡Z A¶g wQ‡jb| GUvB wQj wMÖ‡mi me‡P‡q eo hš¿Yv`vqK ZK©: †R‡bv Am¤¢e‡K cÖgvY K‡i‡Qb| </w:t>
+      </w:r>
+    </w:p>
+    <w:p>
+      <w:pPr>
+        <w:pStyle w:val="Normal"/>
+        <w:spacing w:before="0" w:after="200"/>
+        <w:rPr>
+          <w:rFonts w:ascii="SutonnyMJ" w:hAnsi="SutonnyMJ" w:cs="SutonnyMJ"/>
+          <w:sz w:val="26"/>
+          <w:szCs w:val="26"/>
+        </w:rPr>
+      </w:pPr>
+      <w:r>
+        <w:rPr>
+          <w:rFonts w:eastAsia="Calibri" w:cs="SutonnyMJ" w:ascii="SutonnyMJ" w:hAnsi="SutonnyMJ" w:eastAsiaTheme="minorHAnsi"/>
+          <w:color w:val="auto"/>
+          <w:kern w:val="0"/>
+          <w:sz w:val="26"/>
+          <w:szCs w:val="26"/>
+          <w:lang w:val="en-US" w:eastAsia="en-US" w:bidi="ar-SA"/>
+        </w:rPr>
+        <w:t>†</w:t>
+      </w:r>
+      <w:r>
+        <w:rPr>
+          <w:rFonts w:cs="SutonnyMJ" w:ascii="SutonnyMJ" w:hAnsi="SutonnyMJ"/>
+          <w:sz w:val="26"/>
+          <w:szCs w:val="26"/>
+        </w:rPr>
+        <w:t xml:space="preserve">R‡bvi g‡Z, gnvwe‡k¦i †KvbI wKQyB PjvPj Ki‡Z cv‡i bv| Aek¨B GwU GKwU †Q‡jgvbywl K_v| GKUyLvwb †nu‡U †h †KDB G‡K fyj cÖgvY K‡i w`‡Z cv‡ib| mevB RvbZ †R‡bvi K_v fyj| wKš‘ hyw³i fyjUv †KDB †`Lv‡Z cv‡iwb| wZwb GKwU c¨vivW· wb‡q Av‡mb| †R‡bvi hyw³i auvauv¸‡jv wMÖK `vk©wbK‡`i weg~p K‡i †`q| ev` hvq cieZ©x hy‡Mi `vk©wbKivI| cÖvq `yB nvRvi eQi ch©šÍ †R‡bvi auvauv¸‡jv MwYZwe`‡`i Kcv‡j wPšÍvi fuvR †djwQj| </w:t>
+      </w:r>
+    </w:p>
+    <w:p>
+      <w:pPr>
+        <w:pStyle w:val="Normal"/>
+        <w:spacing w:before="0" w:after="200"/>
+        <w:rPr>
+          <w:rFonts w:ascii="SutonnyMJ" w:hAnsi="SutonnyMJ" w:cs="SutonnyMJ"/>
+          <w:sz w:val="26"/>
+          <w:szCs w:val="26"/>
+        </w:rPr>
+      </w:pPr>
+      <w:r>
+        <w:rPr>
+          <w:rFonts w:cs="SutonnyMJ" w:ascii="SutonnyMJ" w:hAnsi="SutonnyMJ"/>
+          <w:sz w:val="26"/>
+          <w:szCs w:val="26"/>
+        </w:rPr>
+        <w:t xml:space="preserve">me‡P‡q weL¨vZ auvauvUvi K_v ejv hvK| GUvq wZwb †`Lvb, ax‡i ax‡i GwM‡q Pjv GKwU K”Qc MwZgvb GwKwj‡mi †P‡q GKUy Av‡M Pjv ïiæ Ki‡j GwKwjm KL‡bvB Avi Zv‡K †cQ‡b †dj‡Z cv‡ib bv| AviI fvj K‡i eyS‡Z wKQy msL¨v e¨envi Kwi| aiæb, GwKwjm †m‡K‡Û GK dzU Pj‡Qb| Avi K”Qc hv‡”Q Zvi A‡a©K MwZ‡Z| AviI aiæb, K”Qc GwKwj‡mi GK dzU mvg‡b †_‡K Pjv ïiæ Kij| </w:t>
+      </w:r>
+    </w:p>
+    <w:p>
+      <w:pPr>
+        <w:pStyle w:val="Normal"/>
+        <w:spacing w:before="0" w:after="200"/>
+        <w:rPr>
+          <w:rFonts w:ascii="SutonnyMJ" w:hAnsi="SutonnyMJ" w:cs="SutonnyMJ"/>
+          <w:sz w:val="26"/>
+          <w:szCs w:val="26"/>
+        </w:rPr>
+      </w:pPr>
+      <w:r>
+        <w:rPr>
+          <w:rFonts w:cs="SutonnyMJ" w:ascii="SutonnyMJ" w:hAnsi="SutonnyMJ"/>
+          <w:sz w:val="26"/>
+          <w:szCs w:val="26"/>
+        </w:rPr>
+        <w:t xml:space="preserve">GwKwjm Zxeª †e‡M GwM‡q †M‡jb| GK †m‡K‡Ûi g‡a¨B wZwb †cuŠ‡Q †M‡jb †hLv‡b GKUy Av‡M K”QcwU wQj| Z‡e K”QcwUI †Zv Pj‡Q| d‡j GwKwjm Kc”Q‡ci Av‡Mi Ae¯’v‡b †h‡Z †h‡Z K”Qc AviI GK Aa©dzU mvg‡b P‡j †M‡Q| Zv‡Z Kx? GwKwjm †Zv AviI `ªæZ P‡jb| ZvB GB Aa©dzU `~iZ¡ †m Aa©‡m‡K‡ÛB cvi n‡q †Mj| wKš‘ ZZ¶‡Y K”Qc AviI mvg‡b P‡j †M‡Q| Gevi †M‡Q wmwK dzU| wmwK †mK‡ÛB GwKwjm †mUvI cvi n‡jv| wKš‘ K”Qc ZZ¶‡Y AveviI mvg‡b P‡j †M‡Q| Gevi GK dz‡Ui AvU fv‡Mi GK fvM| GwKwjm †`Š‡oB Pj‡Qb| wKš‘ K”Qc _vK‡Q mvg‡bB| GwKwjm K”Q‡ci hZB Kv‡Q hvb, K”Qc ZZB Av‡Mi RvqMvq †_‡K AviI mvg‡b P‡j hvq| GK dz‡Ui AvU fv‡Mi GK fvM, Zvici †lvj fv‡Mi GK fvM, ... µgk †QvU †QvU `~iZ¡| GwKwjm KvQvKvwQ n‡”Qb, wKš‘ K”Qc‡K ai‡Z cvi‡Qb bv| mvg‡b memgq K”QcB| </w:t>
+      </w:r>
+    </w:p>
+    <w:p>
+      <w:pPr>
+        <w:pStyle w:val="Normal"/>
+        <w:spacing w:before="0" w:after="200"/>
+        <w:rPr>
+          <w:rFonts w:ascii="SutonnyMJ" w:hAnsi="SutonnyMJ" w:cs="SutonnyMJ"/>
+          <w:sz w:val="26"/>
+          <w:szCs w:val="26"/>
+        </w:rPr>
+      </w:pPr>
+      <w:r>
+        <w:rPr>
+          <w:rFonts w:cs="SutonnyMJ" w:ascii="SutonnyMJ" w:hAnsi="SutonnyMJ"/>
+          <w:sz w:val="26"/>
+          <w:szCs w:val="26"/>
+        </w:rPr>
+        <w:t xml:space="preserve">mevB Rv‡bb, ev¯Í‡e GwKwjm K”Qc‡K cvi n‡q hv‡eb wbwg‡lB| wKš‘ †R‡bvi hyw³ †_‡K g‡b nq †mUv n‡e bv KLbI| †m hy‡Mi `vk©wbKiv †m hyw³‡K fyj cÖgvY Ki‡Z cv‡ibwb| Rvb‡Zb †R‡bvi hyw³i dj fyj| wKš‘ cÖgv‡Yi MvwYwZK fyjUv‡K awi‡q †`Iqv m¤¢e nqwb (wPÎ 10)| </w:t>
+      </w:r>
+    </w:p>
+    <w:p>
+      <w:pPr>
+        <w:pStyle w:val="Normal"/>
+        <w:spacing w:before="0" w:after="200"/>
+        <w:rPr>
+          <w:rFonts w:ascii="SutonnyMJ" w:hAnsi="SutonnyMJ" w:cs="SutonnyMJ"/>
+          <w:sz w:val="26"/>
+          <w:szCs w:val="26"/>
+        </w:rPr>
+      </w:pPr>
+      <w:r>
+        <w:rPr>
+          <w:rFonts w:cs="SutonnyMJ" w:ascii="SutonnyMJ" w:hAnsi="SutonnyMJ"/>
+          <w:sz w:val="26"/>
+          <w:szCs w:val="26"/>
+        </w:rPr>
+        <w:t xml:space="preserve">mgm¨vwU wMÖK‡`i Kz‡cvKvZ K‡i †`q| Z‡e mgm¨vwUi g~j Drm wKš‘ Zviv Lyu‡RB cvqwb| †mUv n‡jv Amxg| †R‡bvi c¨vivW‡·i †fZi jywK‡q Av‡Q Amxg| †R‡bv Pjgvb MwZ‡K AmxgmsL¨Kevi fvM K‡i‡Qb| GLv‡b AmxgmsL¨K c`‡¶c `iKvi †R‡b wMÖKiv a‡i wb‡qwQj †im wPiKvj a‡i Pj‡Z _vK‡e| hw`I cÖwZ c`‡¶‡c avc¸‡jv †QvU n‡”Q| Zviv g‡b K‡iwQj, †im KL‡bvB †kl n‡e bv| Avm‡j Amxg wb‡q KvR Kivi MvwYwZK nvwZqvi cÖvPxb gvby‡li Kv‡Q wQj bv| wKš‘ AvaywbK MwYZwe`iv †m DcvqUv †ei K‡i‡Qb| Amxg wb‡q KvR Ki‡Z nq Lye mveav‡b| Zvn‡j G‡KI G‡K e‡k Avbv hvq| jvM‡e k~‡b¨i mvnvh¨| 2,400 eQ‡ii MvwYwZK PP©vi Kuv‡a fi K‡i †R‡bvi GwKwjm auvauvq wd‡i hvIqv GLb Avi KwVb bq| </w:t>
+      </w:r>
+    </w:p>
+    <w:p>
+      <w:pPr>
+        <w:pStyle w:val="Normal"/>
+        <w:spacing w:before="0" w:after="200"/>
+        <w:rPr>
+          <w:rFonts w:eastAsia="Calibri" w:eastAsiaTheme="minorHAnsi"/>
+          <w:color w:val="auto"/>
+          <w:kern w:val="0"/>
+          <w:lang w:val="en-US" w:eastAsia="en-US" w:bidi="ar-SA"/>
+        </w:rPr>
+      </w:pPr>
+      <w:r>
+        <w:rPr>
+          <w:rFonts w:cs="SutonnyMJ" w:ascii="SutonnyMJ" w:hAnsi="SutonnyMJ"/>
+          <w:sz w:val="26"/>
+          <w:szCs w:val="26"/>
+        </w:rPr>
+        <w:t xml:space="preserve">wMÖK‡`i Kv‡Q k~b¨ wQj bv| wKš‘ Avgv‡`i Kv‡Q Av‡Q| Avi †R‡bvi auvauv mgvav‡bi g~j nvwZqviB k~b¨| A‡bK mgq AmxgmsL¨K c` †hvM K‡iI mmxg GKwU dj cvIqv hvq| Z‡e †mUv n‡Z n‡j c`¸‡K µ‡gB k~‡b¨i KvQvKvwQ †h‡Z n‡e| GwKwjm I K”Q‡ci †¶‡Î GUvB n‡q‡Q| GwKwj‡mi Pjvi c_¸‡jv †hvM Ki‡Z ïiæ Ki‡Z nq 1 w`‡q| Zvici †hvM n‡e 1/2, Zvici 1/4, Zvici 1/8,... Gfv‡eB Pj‡e| c`¸‡jv µ‡gB †QvU n‡e| Avi KvQvKvwQ n‡e k~‡b¨i13| cÖwZwU c` †hb †Kv‡bv åg‡Yi Ask| hvi MšÍe¨ k~b¨| wKš‘ wMÖKiv k~b¨‡K Gwo‡q P‡jwQj e‡j eyS‡Z cv‡iwb GB åg‡Yi †kl †Kv_vq| Zv‡`i Kv‡Q g‡b nqwb, 1/2, 1/4, 1/8,... msL¨v¸‡jv wbw`©ó †Kv‡bv GKwU msL¨vi wbKUeZ©x n‡”Q bv| †bB †Kv‡bv MšÍe¨| Zviv ïayB †`‡L‡Q, c`¸‡jv µgk †QvU n‡”Q| nvwi‡q hv‡”Q msL¨vi RMr †_‡K `~‡i †Kv_vI| </w:t>
+      </w:r>
+    </w:p>
+    <w:p>
+      <w:pPr>
+        <w:pStyle w:val="Normal"/>
+        <w:spacing w:before="0" w:after="200"/>
+        <w:rPr>
+          <w:rFonts w:ascii="SutonnyMJ" w:hAnsi="SutonnyMJ" w:cs="SutonnyMJ"/>
+          <w:sz w:val="26"/>
+          <w:szCs w:val="26"/>
+        </w:rPr>
+      </w:pPr>
+      <w:r>
+        <w:rPr>
+          <w:rFonts w:cs="SutonnyMJ" w:ascii="SutonnyMJ" w:hAnsi="SutonnyMJ"/>
+          <w:sz w:val="26"/>
+          <w:szCs w:val="26"/>
+        </w:rPr>
+        <w:t>AvaywbK MwYZwe`iv Rv‡bb, c`¸‡jvi GKwU mxgv (</w:t>
+      </w:r>
+      <w:r>
+        <w:rPr>
+          <w:rFonts w:cs="SutonnyMJ" w:ascii="Arial" w:hAnsi="Arial"/>
+          <w:sz w:val="26"/>
+          <w:szCs w:val="26"/>
+        </w:rPr>
+        <w:t>limit</w:t>
+      </w:r>
+      <w:r>
+        <w:rPr>
+          <w:rFonts w:cs="SutonnyMJ" w:ascii="SutonnyMJ" w:hAnsi="SutonnyMJ"/>
+          <w:sz w:val="26"/>
+          <w:szCs w:val="26"/>
+        </w:rPr>
+        <w:t>) Av‡Q| 1, 1/2, 1/4, 1/8, 1/16,</w:t>
+      </w:r>
+      <w:r>
+        <w:rPr>
+          <w:rFonts w:eastAsia="Calibri" w:cs="SutonnyMJ" w:ascii="SutonnyMJ" w:hAnsi="SutonnyMJ" w:eastAsiaTheme="minorHAnsi"/>
+          <w:color w:val="auto"/>
+          <w:kern w:val="0"/>
+          <w:sz w:val="26"/>
+          <w:szCs w:val="26"/>
+          <w:lang w:val="en-US" w:eastAsia="en-US" w:bidi="ar-SA"/>
+        </w:rPr>
+        <w:t xml:space="preserve"> </w:t>
+      </w:r>
+      <w:r>
+        <w:rPr>
+          <w:rFonts w:cs="SutonnyMJ" w:ascii="SutonnyMJ" w:hAnsi="SutonnyMJ"/>
+          <w:sz w:val="26"/>
+          <w:szCs w:val="26"/>
+        </w:rPr>
+        <w:t>...</w:t>
+      </w:r>
+      <w:r>
+        <w:rPr>
+          <w:rFonts w:cs="SutonnyMJ" w:ascii="Arial" w:hAnsi="Arial"/>
+          <w:sz w:val="26"/>
+          <w:szCs w:val="26"/>
+        </w:rPr>
+        <w:t xml:space="preserve"> </w:t>
+      </w:r>
+      <w:r>
+        <w:rPr>
+          <w:rFonts w:cs="SutonnyMJ" w:ascii="SutonnyMJ" w:hAnsi="SutonnyMJ"/>
+          <w:sz w:val="26"/>
+          <w:szCs w:val="26"/>
+        </w:rPr>
+        <w:t>msL¨v¸‡jvi mxgv n‡jv k~b¨, hvi w`‡K Giv GwM‡q hv‡”Q| GB GwM‡q Pjvi GKUv MšÍe¨ Av‡Q| †Kv‡bv åg‡Yi MšÍe¨ †_‡K _vK‡j wR‡Ám Kiv †h‡ZB cv‡i, MšÍe¨Uv KZ `~‡i Av‡Q| Avi †mLv‡b †cuŠQ‡Z KZ mgq jvM‡e| GwKwj‡mi Pjvi c‡_i `~iZ¡¸‡jv †hvM Kiv KwVb bq| 1</w:t>
+      </w:r>
+      <w:r>
+        <w:rPr>
+          <w:rFonts w:eastAsia="Calibri" w:cs="SutonnyMJ" w:ascii="SutonnyMJ" w:hAnsi="SutonnyMJ" w:eastAsiaTheme="minorHAnsi"/>
+          <w:color w:val="auto"/>
+          <w:kern w:val="0"/>
+          <w:sz w:val="26"/>
+          <w:szCs w:val="26"/>
+          <w:lang w:val="en-US" w:eastAsia="en-US" w:bidi="ar-SA"/>
+        </w:rPr>
+        <w:t xml:space="preserve"> </w:t>
+      </w:r>
+      <w:r>
+        <w:rPr>
+          <w:rFonts w:cs="SutonnyMJ" w:ascii="SutonnyMJ" w:hAnsi="SutonnyMJ"/>
+          <w:sz w:val="26"/>
+          <w:szCs w:val="26"/>
+        </w:rPr>
+        <w:t>+</w:t>
+      </w:r>
+      <w:r>
+        <w:rPr>
+          <w:rFonts w:eastAsia="Calibri" w:cs="SutonnyMJ" w:ascii="SutonnyMJ" w:hAnsi="SutonnyMJ" w:eastAsiaTheme="minorHAnsi"/>
+          <w:color w:val="auto"/>
+          <w:kern w:val="0"/>
+          <w:sz w:val="26"/>
+          <w:szCs w:val="26"/>
+          <w:lang w:val="en-US" w:eastAsia="en-US" w:bidi="ar-SA"/>
+        </w:rPr>
+        <w:t xml:space="preserve"> </w:t>
+      </w:r>
+      <w:r>
+        <w:rPr>
+          <w:rFonts w:cs="SutonnyMJ" w:ascii="SutonnyMJ" w:hAnsi="SutonnyMJ"/>
+          <w:sz w:val="26"/>
+          <w:szCs w:val="26"/>
+        </w:rPr>
+        <w:t>1/2</w:t>
+      </w:r>
+      <w:r>
+        <w:rPr>
+          <w:rFonts w:eastAsia="Calibri" w:cs="SutonnyMJ" w:ascii="SutonnyMJ" w:hAnsi="SutonnyMJ" w:eastAsiaTheme="minorHAnsi"/>
+          <w:color w:val="auto"/>
+          <w:kern w:val="0"/>
+          <w:sz w:val="26"/>
+          <w:szCs w:val="26"/>
+          <w:lang w:val="en-US" w:eastAsia="en-US" w:bidi="ar-SA"/>
+        </w:rPr>
+        <w:t xml:space="preserve"> </w:t>
+      </w:r>
+      <w:r>
+        <w:rPr>
+          <w:rFonts w:cs="SutonnyMJ" w:ascii="SutonnyMJ" w:hAnsi="SutonnyMJ"/>
+          <w:sz w:val="26"/>
+          <w:szCs w:val="26"/>
+        </w:rPr>
+        <w:t>+</w:t>
+      </w:r>
+      <w:r>
+        <w:rPr>
+          <w:rFonts w:eastAsia="Calibri" w:cs="SutonnyMJ" w:ascii="SutonnyMJ" w:hAnsi="SutonnyMJ" w:eastAsiaTheme="minorHAnsi"/>
+          <w:color w:val="auto"/>
+          <w:kern w:val="0"/>
+          <w:sz w:val="26"/>
+          <w:szCs w:val="26"/>
+          <w:lang w:val="en-US" w:eastAsia="en-US" w:bidi="ar-SA"/>
+        </w:rPr>
+        <w:t xml:space="preserve"> </w:t>
+      </w:r>
+      <w:r>
+        <w:rPr>
+          <w:rFonts w:cs="SutonnyMJ" w:ascii="SutonnyMJ" w:hAnsi="SutonnyMJ"/>
+          <w:sz w:val="26"/>
+          <w:szCs w:val="26"/>
+        </w:rPr>
+        <w:t>1/4</w:t>
+      </w:r>
+      <w:r>
+        <w:rPr>
+          <w:rFonts w:eastAsia="Calibri" w:cs="SutonnyMJ" w:ascii="SutonnyMJ" w:hAnsi="SutonnyMJ" w:eastAsiaTheme="minorHAnsi"/>
+          <w:color w:val="auto"/>
+          <w:kern w:val="0"/>
+          <w:sz w:val="26"/>
+          <w:szCs w:val="26"/>
+          <w:lang w:val="en-US" w:eastAsia="en-US" w:bidi="ar-SA"/>
+        </w:rPr>
+        <w:t xml:space="preserve"> </w:t>
+      </w:r>
+      <w:r>
+        <w:rPr>
+          <w:rFonts w:cs="SutonnyMJ" w:ascii="SutonnyMJ" w:hAnsi="SutonnyMJ"/>
+          <w:sz w:val="26"/>
+          <w:szCs w:val="26"/>
+        </w:rPr>
+        <w:t>+</w:t>
+      </w:r>
+      <w:r>
+        <w:rPr>
+          <w:rFonts w:eastAsia="Calibri" w:cs="SutonnyMJ" w:ascii="SutonnyMJ" w:hAnsi="SutonnyMJ" w:eastAsiaTheme="minorHAnsi"/>
+          <w:color w:val="auto"/>
+          <w:kern w:val="0"/>
+          <w:sz w:val="26"/>
+          <w:szCs w:val="26"/>
+          <w:lang w:val="en-US" w:eastAsia="en-US" w:bidi="ar-SA"/>
+        </w:rPr>
+        <w:t xml:space="preserve"> </w:t>
+      </w:r>
+      <w:r>
+        <w:rPr>
+          <w:rFonts w:cs="SutonnyMJ" w:ascii="SutonnyMJ" w:hAnsi="SutonnyMJ"/>
+          <w:sz w:val="26"/>
+          <w:szCs w:val="26"/>
+        </w:rPr>
+        <w:t>1/8</w:t>
+      </w:r>
+      <w:r>
+        <w:rPr>
+          <w:rFonts w:eastAsia="Calibri" w:cs="SutonnyMJ" w:ascii="SutonnyMJ" w:hAnsi="SutonnyMJ" w:eastAsiaTheme="minorHAnsi"/>
+          <w:color w:val="auto"/>
+          <w:kern w:val="0"/>
+          <w:sz w:val="26"/>
+          <w:szCs w:val="26"/>
+          <w:lang w:val="en-US" w:eastAsia="en-US" w:bidi="ar-SA"/>
+        </w:rPr>
+        <w:t xml:space="preserve"> </w:t>
+      </w:r>
+      <w:r>
+        <w:rPr>
+          <w:rFonts w:cs="SutonnyMJ" w:ascii="SutonnyMJ" w:hAnsi="SutonnyMJ"/>
+          <w:sz w:val="26"/>
+          <w:szCs w:val="26"/>
+        </w:rPr>
+        <w:t>+</w:t>
+      </w:r>
+      <w:r>
+        <w:rPr>
+          <w:rFonts w:eastAsia="Calibri" w:cs="SutonnyMJ" w:ascii="SutonnyMJ" w:hAnsi="SutonnyMJ" w:eastAsiaTheme="minorHAnsi"/>
+          <w:color w:val="auto"/>
+          <w:kern w:val="0"/>
+          <w:sz w:val="26"/>
+          <w:szCs w:val="26"/>
+          <w:lang w:val="en-US" w:eastAsia="en-US" w:bidi="ar-SA"/>
+        </w:rPr>
+        <w:t xml:space="preserve"> </w:t>
+      </w:r>
+      <w:r>
+        <w:rPr>
+          <w:rFonts w:cs="SutonnyMJ" w:ascii="SutonnyMJ" w:hAnsi="SutonnyMJ"/>
+          <w:sz w:val="26"/>
+          <w:szCs w:val="26"/>
+        </w:rPr>
+        <w:t>1/16</w:t>
+      </w:r>
+      <w:r>
+        <w:rPr>
+          <w:rFonts w:eastAsia="Calibri" w:cs="SutonnyMJ" w:ascii="SutonnyMJ" w:hAnsi="SutonnyMJ" w:eastAsiaTheme="minorHAnsi"/>
+          <w:color w:val="auto"/>
+          <w:kern w:val="0"/>
+          <w:sz w:val="26"/>
+          <w:szCs w:val="26"/>
+          <w:lang w:val="en-US" w:eastAsia="en-US" w:bidi="ar-SA"/>
+        </w:rPr>
+        <w:t xml:space="preserve"> </w:t>
+      </w:r>
+      <w:r>
+        <w:rPr>
+          <w:rFonts w:cs="SutonnyMJ" w:ascii="SutonnyMJ" w:hAnsi="SutonnyMJ"/>
+          <w:sz w:val="26"/>
+          <w:szCs w:val="26"/>
+        </w:rPr>
+        <w:t xml:space="preserve">+...| GKBfv‡e GwKwj‡mi cÖwZwU c`‡¶c µ‡gB †QvU †_‡K AviI †QvU n‡”Q| n‡”Q µ‡gB k~‡b¨i AviI KvQvKvwQ| c`‡¶c¸‡jvi †hvMdj µ‡gB 2 Gi KvQvKvwQ n‡”Q| GUv Avgiv Kxfv‡e Rvbjvg? Av”Qv, 2 †_‡K ïiæ K‡i †`Lyb| Gevi †hvMd‡j G‡K G‡K c`¸‡jv‡K we‡qvM w`‡Z _vKzb| cÖ_‡g we‡qvM n‡e 1| Zvic‡i 1/2| evwK _vK‡e evwK 1/2| Gevi we‡qvM Kiæb 1/4| Zvn‡j Avi evwK _vK‡e 1/4| GLvb †_‡K 1/8 we‡qvM Ki‡j _vK‡e 1/8| Avgviv Avgv‡`i †Pbv avivq wd‡i hvw”Q| Avgiv RvwbB, 1, 1/2, 1/4, 1/8, ... avivi mxgv n‡jv k~b¨ (0)| (gv‡b avivi c`¸‡jv µ‡gB k~‡b¨i w`‡K hv‡”Q) AZGe, c`¸‡jv‡K 2 †_‡K we‡qvM Ki‡Z _vK‡j wKQyB Avi evwK _vK‡e bv| 1 + 1/2 + 1/4 + 1/8 + 1/16 + ... avivi †hvMd‡ji mxgv n‡jv 2 (wPÎ 11)| K”Qc‡K ai‡Z GwKwjm‡K 2 dzU †h‡Z n‡e| hw`I Gi g‡a¨B Zv‡K Amxg msL¨K c`‡¶c †dj‡Z n‡e| GQvovI mg‡qi w`‡KB †`Lyb bv| K”Qc‡K cvi n‡Z GwKwj‡mi KZUyKz mgq jvM‡e †`Lyb:  1 + 1/2 + 1/4 + 1/8 + 1/16 + ...| gv‡b 2 †m‡KÛ| GKwU mmxg `~iZ¡ cvi n‡Z GwKwjm GKB mv‡_ AmxgmsL¨K c`‡¶c †d‡jb, Avevi †mB `~iZ¡ cvi nb gvÎ 2 †m‡K‡ÛB| </w:t>
+      </w:r>
+    </w:p>
+    <w:p>
+      <w:pPr>
+        <w:pStyle w:val="Normal"/>
+        <w:spacing w:before="0" w:after="200"/>
+        <w:jc w:val="center"/>
+        <w:rPr>
+          <w:rFonts w:ascii="SutonnyMJ" w:hAnsi="SutonnyMJ" w:cs="SutonnyMJ"/>
+          <w:sz w:val="26"/>
+          <w:szCs w:val="26"/>
+        </w:rPr>
+      </w:pPr>
+      <w:r>
+        <w:rPr>
+          <w:rFonts w:cs="SutonnyMJ" w:ascii="SutonnyMJ" w:hAnsi="SutonnyMJ"/>
+          <w:sz w:val="26"/>
+          <w:szCs w:val="26"/>
+        </w:rPr>
+        <w:t xml:space="preserve">wPÎ 11: 1 + 1/2 + 1/4 + 1/8 + 1/16 + ... = 2 </w:t>
+      </w:r>
+    </w:p>
+    <w:p>
+      <w:pPr>
+        <w:pStyle w:val="Normal"/>
+        <w:spacing w:before="0" w:after="200"/>
+        <w:rPr>
+          <w:rFonts w:ascii="SutonnyMJ" w:hAnsi="SutonnyMJ" w:cs="SutonnyMJ"/>
+          <w:sz w:val="26"/>
+          <w:szCs w:val="26"/>
+        </w:rPr>
+      </w:pPr>
+      <w:r>
+        <w:rPr>
+          <w:rFonts w:cs="SutonnyMJ" w:ascii="SutonnyMJ" w:hAnsi="SutonnyMJ"/>
+          <w:sz w:val="26"/>
+          <w:szCs w:val="26"/>
+        </w:rPr>
+        <w:t xml:space="preserve">`viæY GB MvwYwZK eyw×Uv wMÖK‡`i gv_vq Av‡mwb| mxgvi aviYv Zv‡`i Rvbv wQj bv| KviY Zviv k~b¨‡K wek¦vm K‡iwb| Zviv g‡b KiZ, Amxg avivi †Kv‡bv mxgv ev MšÍe¨ _vK‡Z cv‡i bv| Ggb avivi c`¸‡jv ïayB †QvU n‡Z _v‡K| wKš‘ wbw`©ó †Kv‡bv msL¨vi w`‡K hvq bv| G R‡b¨B wMÖKiv Amxg wb‡q KvR Ki‡Z cviZ bv| Zviv k~b¨Z wb‡q fveZ, wKš‘ k~b¨‡K msL¨v wn‡m‡e †g‡b †bqwb| Iw`‡K Zviv Amxg wb‡qI †Ljv K‡i‡Q| wKš‘ Amxg‡K ev †hme wRwbm Amxg cwigvY †QvU ev eo Zv‡`i‡K msL¨vi RM‡Z Avm‡Z †`qwb| wMÖK MwY‡Zi me‡P‡q eo e¨_©Zv GUvB| G Kvi‡YB Zviv K¨vjKzjvm Avwe®‹vi Ki‡Z cv‡iwb| </w:t>
+      </w:r>
+    </w:p>
+    <w:p>
+      <w:pPr>
+        <w:pStyle w:val="Normal"/>
+        <w:spacing w:before="0" w:after="200"/>
+        <w:rPr>
+          <w:rFonts w:ascii="SutonnyMJ" w:hAnsi="SutonnyMJ" w:cs="SutonnyMJ"/>
+          <w:sz w:val="26"/>
+          <w:szCs w:val="26"/>
+        </w:rPr>
+      </w:pPr>
+      <w:r>
+        <w:rPr>
+          <w:rFonts w:cs="SutonnyMJ" w:ascii="SutonnyMJ" w:hAnsi="SutonnyMJ"/>
+          <w:sz w:val="26"/>
+          <w:szCs w:val="26"/>
+        </w:rPr>
+        <w:t>Amxg, k~b¨ I mxgvi aviYv G‡K Ac‡ii mv‡_ GKwU ¸‡”Q wg‡k Av‡Q| wMÖK `vk©wbKiv †mB ¸‡”Qi wMuU Lyj‡Z cv‡iwb| G Kvi‡Y †R‡bvi auvauv mgvav‡bi R‡b¨ fvj †Kv‡bv DcKiY Zv‡`i nv‡Z wQj bv| wKš‘ †R‡bvi c¨vivW‡·i †Rvi wQj A‡bK †ewk| wMÖKiv evievi †Póv K‡i‡Q †mLvb †_‡K Amxg‡K Zywo †g‡i Dwo‡q †`Iqvi| wKš‘ mwVK aviYvi Afv‡e e¨_©ZvB †jLv wQj Zv‡`i Kcv‡j|</w:t>
+      </w:r>
+    </w:p>
+    <w:p>
+      <w:pPr>
+        <w:pStyle w:val="Normal"/>
+        <w:spacing w:before="0" w:after="200"/>
+        <w:rPr>
+          <w:rFonts w:ascii="SutonnyMJ" w:hAnsi="SutonnyMJ" w:cs="SutonnyMJ"/>
+          <w:sz w:val="26"/>
+          <w:szCs w:val="26"/>
+        </w:rPr>
+      </w:pPr>
+      <w:r>
+        <w:rPr>
+          <w:rFonts w:eastAsia="Calibri" w:cs="SutonnyMJ" w:ascii="SutonnyMJ" w:hAnsi="SutonnyMJ" w:eastAsiaTheme="minorHAnsi"/>
+          <w:color w:val="auto"/>
+          <w:kern w:val="0"/>
+          <w:sz w:val="26"/>
+          <w:szCs w:val="26"/>
+          <w:lang w:val="en-US" w:eastAsia="en-US" w:bidi="ar-SA"/>
+        </w:rPr>
+        <w:t>†</w:t>
+      </w:r>
+      <w:r>
+        <w:rPr>
+          <w:rFonts w:cs="SutonnyMJ" w:ascii="SutonnyMJ" w:hAnsi="SutonnyMJ"/>
+          <w:sz w:val="26"/>
+          <w:szCs w:val="26"/>
+        </w:rPr>
+        <w:t xml:space="preserve">R‡bvi wb‡Ri Kv‡QI mgm¨vwUi fvj †Kv‡bv mgvavb wQj bv| wZwb mgvavb †Luv‡RbIwb| Zvi `k©‡bi R‡b¨ c¨vivW·wU Lye gvbvbmB| wZwb wQ‡jb Bjxq fveavivi wPšÍvwe`| GB gZev‡`i cÖwZôvZv cvg©vwbwWR g‡b Ki‡Zb, gnvwek¦ †gŠwjKfv‡e cwieZ©bnxb I wbðj| †`Lv †Mj, †R‡bvi auvav cv‡g©wbwW‡Ri hyw³i c‡¶ K_v ej‡Q| †evSv †Mj, cwieZ©b I MwZ LyeB c¨vivWw·‡Kj e¨vcvi| wZwb gvbyl‡K †evSv‡Z †P‡qwQ‡jb, mewKQy GKB wRwbm| Ges cwieZ©bnxb| †R‡bv mwZ¨B wek¦vm Ki‡Zb, MwZ Am¤¢e| Avi GB K_vi c‡¶ me‡P‡q eo cÖgvY Zvi wb‡Ri c¨vivW·| </w:t>
+      </w:r>
+    </w:p>
+    <w:p>
+      <w:pPr>
+        <w:pStyle w:val="Normal"/>
+        <w:spacing w:before="0" w:after="200"/>
+        <w:rPr>
+          <w:rFonts w:ascii="SutonnyMJ" w:hAnsi="SutonnyMJ" w:cs="SutonnyMJ"/>
+          <w:sz w:val="26"/>
+          <w:szCs w:val="26"/>
+        </w:rPr>
+      </w:pPr>
+      <w:r>
+        <w:rPr>
+          <w:rFonts w:cs="SutonnyMJ" w:ascii="SutonnyMJ" w:hAnsi="SutonnyMJ"/>
+          <w:sz w:val="26"/>
+          <w:szCs w:val="26"/>
+        </w:rPr>
+        <w:t xml:space="preserve">wKš‘ Ab¨ gZev‡`i c‡¶I wQ‡jb wKQy wPšÍvwe`| †hgb, cigvYywe`iv wek¦vm Ki‡Zb, gnvwek¦ cigvYy bv‡g †QvU †QvU KYv w`‡q MwVZ| cigvYy wPišÍb, hv‡K Avi fvOv hvq bv| Zv‡`i g‡Z MwZ n‡jv GB †QvU †QvU cigvYyi PjvPj| GB cigvYy‡`i‡K PjvPj Ki‡Z n‡j `iKvi Lvwj RvqMv, †hLv‡b Zviv wM‡q ¯’vb K‡i †b‡e| f¨vKzqvg ev duvKv ¯’vb e‡j wKQy bv _vK‡j cigvYyiv µgvMZ G‡K Ac‡ii mv‡_ av°v Lv‡e| mewKQyB wPiKvj GKB RvqMvq AvU‡K _vK‡e| PjvPj Kiv nZ Am¤¢e| d‡j cigvYy ZË¡ mwVK n‡Z n‡j gnvwe‡k¦ _vK‡Z n‡e e¨vcK duvKv ¯’vb| Amxg GK k~b¨Zv| cigvYyev`xiv Amxg f¨vKzqv‡gi aviYv‡K jy‡d wb‡qwQj| GB aviYvi g‡a¨B Amxg I k~b¨ GKvKvi n‡qwQj| G GK AevK Kiv djvdj| wKš‘ cigvYy Z‡Ë¡ e¯‘i AwefvR¨ †gŠwjK Ask †R‡bvi c¨vivW·‡K fv‡jvfv‡eB mvgvj w`‡qwQj| cigvYyiv AwefvR¨ e‡j Ggb GKwU we›`y Av‡Q hvi c‡i †Kv‡bvwKQy‡K Avi fvOv hv‡e bv| †R‡bvi fvOvi KvR Amxg ch©šÍ †h‡Z cv‡i bv| wKQy c`‡¶c †djvi ci GwKwj‡mi c`‡¶c¸‡jv GZ †QvU n‡e, hvi c‡¶ AviI †QvU nIqv m¤¢e bq| GKUv mgq wZwb Ggb GKwU c`‡¶c †dj‡eb hv K”Q‡ci AwZµvšÍ c‡_i †P‡q †ewk| evievi nvZ dm‡K †ewi‡q hvIqv K”Qc †kl‡gk aiv co‡eB| </w:t>
+      </w:r>
+    </w:p>
+    <w:p>
+      <w:pPr>
+        <w:pStyle w:val="Normal"/>
+        <w:spacing w:before="0" w:after="200"/>
+        <w:rPr>
+          <w:rFonts w:ascii="SutonnyMJ" w:hAnsi="SutonnyMJ" w:cs="SutonnyMJ"/>
+          <w:sz w:val="26"/>
+          <w:szCs w:val="26"/>
+        </w:rPr>
+      </w:pPr>
+      <w:r>
+        <w:rPr>
+          <w:rFonts w:cs="SutonnyMJ" w:ascii="SutonnyMJ" w:hAnsi="SutonnyMJ"/>
+          <w:sz w:val="26"/>
+          <w:szCs w:val="26"/>
+        </w:rPr>
+        <w:t xml:space="preserve">cigvYy Z‡Ë¡i mv‡_ U°i jv‡M Av‡iKwU `k©‡bi| GLv‡b Amxg f¨vKzqv‡gi g‡Zv A™¢yZ wKQy wQj bv| G aviYv Abymv‡i gnvwek¦ wQj GKwU bv`ymby`ym †QvÆ wRwbm| †bB †Kv‡bv Amxg| bv Av‡Q †Kv‡bv k~b¨Zv| Av‡Q ïay my›`i wKQy †MvjK| hviv †eób K‡i Av‡Q c„w_ex‡K| Ae‡PZbfv‡eB c„w_ex‡K gnvwe‡k¦i †K‡›`ª ¯’vb †`Iqv n‡qwQj| GUv wQj A¨vwi÷Ujxq aviYv| c‡i Av‡j·v›`ªxq †R¨vwZwe©` U‡jwg G‡K cwigvwR©Z K‡ib| GUv cvðvZ¨ we‡k¦i me‡P‡q cÖfvekvjx `k©‡b cwiYZ nq| k~b¨ Avi Amxg‡K cÖZ¨vL¨vb Kivi gva¨‡g A¨vwi÷Uj †R‡bvi c¨vivW·¸‡jv‡K evwZj evwb‡q †`b| </w:t>
+      </w:r>
+    </w:p>
+    <w:p>
+      <w:pPr>
+        <w:pStyle w:val="Normal"/>
+        <w:spacing w:before="0" w:after="200"/>
+        <w:rPr>
+          <w:rFonts w:ascii="SutonnyMJ" w:hAnsi="SutonnyMJ" w:cs="SutonnyMJ"/>
+          <w:sz w:val="26"/>
+          <w:szCs w:val="26"/>
+        </w:rPr>
+      </w:pPr>
+      <w:r>
+        <w:rPr>
+          <w:rFonts w:cs="SutonnyMJ" w:ascii="SutonnyMJ" w:hAnsi="SutonnyMJ"/>
+          <w:sz w:val="26"/>
+          <w:szCs w:val="26"/>
+        </w:rPr>
+        <w:t xml:space="preserve">A¨vwi÷Uj wbQK ej‡jb, MwYZwe`‡`i Amxg‡K `iKvi †bB| Zviv e¨enviI K‡ib bv| n¨uv, MwYZwe`‡`i g‡b m¤¢ve¨ wKQy Amx‡gi Aw¯ÍZ¡ _vK‡Z cv‡i| †hfv‡e _v‡K GKwU †iLv‡K AmxgmsL¨K evi fvM Kivi aviYv| wKš‘ †m KvRwU †Zv Avi Kiv m¤¢e bq| GKBfv‡e AmxgI ev¯Í‡e †bB| GwKwjm mn‡RB K”Qc‡K cvi n‡q hvb| KviY AmxgmsL¨K we›`yi welqwU wbQK †R‡bvi KvíwbK Zywji AuvPo| GUv ev¯Íe RM‡Zi wKQy bq| Amxg‡K wbQK g‡bi g‡a¨ Aw¯Í‡Z¡ _vKv GKwU wRwbm `vwe K‡i A¨vwi÷Uj Amxg‡K Zywo †g‡i Dwo‡q w`‡Z PvB‡jb|   </w:t>
+      </w:r>
+    </w:p>
+    <w:p>
+      <w:pPr>
+        <w:pStyle w:val="Normal"/>
+        <w:spacing w:before="0" w:after="200"/>
+        <w:rPr>
+          <w:rFonts w:ascii="SutonnyMJ" w:hAnsi="SutonnyMJ" w:cs="SutonnyMJ"/>
+          <w:sz w:val="26"/>
+          <w:szCs w:val="26"/>
+        </w:rPr>
+      </w:pPr>
+      <w:r>
+        <w:rPr>
+          <w:rFonts w:cs="SutonnyMJ" w:ascii="SutonnyMJ" w:hAnsi="SutonnyMJ"/>
+          <w:sz w:val="26"/>
+          <w:szCs w:val="26"/>
+        </w:rPr>
+        <w:t>G aviYv †_‡K AZ¨šÍ PgKcÖ` GKwU wRwbm †ewi‡q Av‡m| A¨vwi÷Ujxq gnvwe‡k¦i (I cieZ©x‡Z U‡jwgi Kiv cwigvR©b) aviYvi wfwË wQj wc_v‡Mvixq gnvwek¦| G aviYvq g‡b Kiv nZ, MÖniv ùwU‡Ki g‡Zv †Mvj‡Ki g‡a¨ Nyi‡Q| Z‡e Amx‡gi Aw¯ÍZ¡ †bB e‡j GB †Mvj‡Ki msL¨v mxgvnxb bq| AšÍZ GKUv Aek¨ _vK‡eB| me‡P‡q evB‡ii †MvjK wQj ga¨iv‡Z †`Lv GKwU bxj †</w:t>
+      </w:r>
+      <w:r>
+        <w:rPr>
+          <w:rFonts w:eastAsia="Calibri" w:cs="SutonnyMJ" w:ascii="SutonnyMJ" w:hAnsi="SutonnyMJ" w:eastAsiaTheme="minorHAnsi"/>
+          <w:color w:val="auto"/>
+          <w:kern w:val="0"/>
+          <w:sz w:val="26"/>
+          <w:szCs w:val="26"/>
+          <w:lang w:val="en-US" w:eastAsia="en-US" w:bidi="ar-SA"/>
+        </w:rPr>
+        <w:t>Møv</w:t>
+      </w:r>
+      <w:r>
+        <w:rPr>
+          <w:rFonts w:cs="SutonnyMJ" w:ascii="SutonnyMJ" w:hAnsi="SutonnyMJ"/>
+          <w:sz w:val="26"/>
+          <w:szCs w:val="26"/>
+        </w:rPr>
+        <w:t xml:space="preserve">‡ei g‡Zv| hv †QvU †QvU R¡jR¡‡j Av‡jvKwe›`y w`‡q Ave„Z| GB Av‡jvKwe›`yiv n‡jv b¶Î| me‡P‡q evB‡ii †Mvj‡Ki evB‡i Avi †Kv‡bv wKQyi Aw¯ÍZ¡ wQj bv| me©evB‡ii GB ¯Í‡ii c‡i nVvr K‡i †kl n‡q †M‡Q| gnvwek¦Uv †hb Ave× wQj GK ev`v‡gi †Lvmvq| hv w¯’i b¶Î‡`i †Mvj‡Ki †fZ‡ii my›`ifv‡e Ae¯’vb KiwQj| gnvwek¦Uv mmxg| e¯‘ w`‡q cwic~Y©| Amxg ej‡Z wKQy †bB| k~b¨Zv ej‡ZI wKQy †bB| Amxg †bB e‡j †bB k~b¨I| </w:t>
+      </w:r>
+    </w:p>
+    <w:p>
+      <w:pPr>
+        <w:pStyle w:val="Normal"/>
+        <w:spacing w:before="0" w:after="200"/>
+        <w:rPr>
+          <w:rFonts w:ascii="SutonnyMJ" w:hAnsi="SutonnyMJ" w:cs="SutonnyMJ"/>
+          <w:sz w:val="26"/>
+          <w:szCs w:val="26"/>
+        </w:rPr>
+      </w:pPr>
+      <w:r>
+        <w:rPr>
+          <w:rFonts w:cs="SutonnyMJ" w:ascii="SutonnyMJ" w:hAnsi="SutonnyMJ"/>
+          <w:sz w:val="26"/>
+          <w:szCs w:val="26"/>
+        </w:rPr>
+        <w:t xml:space="preserve">GB hyw³ †_‡K AviI GKwU dj cvIqv †Mj| Ck¦‡ii Aw¯Í‌‌‌‡Z¡i cÖgvY| Avi nqZ G Kvi‡Y A¨vwi÷U‡ji `k©b GZ¸‡jv eQi wU‡K _vK‡Z †c‡iwQj| </w:t>
+      </w:r>
+    </w:p>
+    <w:p>
+      <w:pPr>
+        <w:pStyle w:val="Normal"/>
+        <w:spacing w:before="0" w:after="200"/>
+        <w:rPr>
+          <w:rFonts w:ascii="SutonnyMJ" w:hAnsi="SutonnyMJ" w:cs="SutonnyMJ"/>
+          <w:sz w:val="26"/>
+          <w:szCs w:val="26"/>
+        </w:rPr>
+      </w:pPr>
+      <w:r>
+        <w:rPr>
+          <w:rFonts w:cs="SutonnyMJ" w:ascii="SutonnyMJ" w:hAnsi="SutonnyMJ"/>
+          <w:sz w:val="26"/>
+          <w:szCs w:val="26"/>
+        </w:rPr>
+        <w:t xml:space="preserve">AvKv‡ki †MvjKiv wb‡R‡`i ¯’v‡b ax‡i ax‡i Nyi‡Q| G‡Z myó m½xZ Qwo‡q hvq gnvwek¦Ry‡o| wKš‘ †MvjK‡`i GB †Nvivi †cQ‡b wbðqB †Kv‡bvwKQy f~wgKv ivL‡Q| wbðj c„w_ex †mB ¶gZvi Drm n‡Z cv‡i bv| Zvn‡j me‡P‡q †fZ‡ii †MvjK wbðq Zvi wVK evB‡ii †MvjK Øviv MwZkxj n‡”Q| †mB †MvjK Avevi Zvi c‡ii †Mvj‡Ki gva¨‡g MwZkxj| Gfv‡eB Pj‡Q| wKš‘ Amxg †Zv †bB| †Mvj‡Ki msL¨v wbw`©ó| G‡K Aci‡K MwZkxj ivLvi R‡b¨ Av‡Q mmxg msL¨K e¯‘| MwZi wbðqB P~ovšÍ †Kv‡bv Drm Av‡Q| wbðqB wKQy GKUv w¯’i b¶Î‡`i †MvjK‡K †Nviv‡”Q| †mUvB cÖavb MwZ`vZv Ck¦i| cigvYyev`x‡`i bvw¯ÍK e‡j AvL¨vwqZ Kiv n‡jv| A¨vwi÷Ujxq gZ wb‡q cÖkœ †Zvjv wQj Ck¦‡ii Aw¯ÍZ¡ wb‡q cÖkœ †Zvjvi mvwgj| </w:t>
+      </w:r>
+    </w:p>
+    <w:p>
+      <w:pPr>
+        <w:pStyle w:val="Normal"/>
+        <w:spacing w:before="0" w:after="200"/>
+        <w:rPr>
+          <w:rFonts w:ascii="SutonnyMJ" w:hAnsi="SutonnyMJ" w:cs="SutonnyMJ"/>
+          <w:sz w:val="26"/>
+          <w:szCs w:val="26"/>
+        </w:rPr>
+      </w:pPr>
+      <w:r>
+        <w:rPr>
+          <w:rFonts w:cs="SutonnyMJ" w:ascii="SutonnyMJ" w:hAnsi="SutonnyMJ"/>
+          <w:sz w:val="26"/>
+          <w:szCs w:val="26"/>
+        </w:rPr>
+        <w:t xml:space="preserve">A¨vwi÷Ujxq gnvwe‡k¦i aviYv AZ¨šÍ mdj wQj| Zuvi me‡P‡q RbwcÖq wk‡l¨i bvg Av‡jKRvÛvi `¨ †MÖU| wZwb ¸iæi gZev` cÖPvi Ki‡Z e¨vcK f~wgKv cvjb K‡ib| 323 L„óc~‡e© wb‡Ri AKvj g„Zy¨i Av‡M Qwo‡q †`b cÖv‡P¨i fviZ ch©šÍ| Av‡jKRvÛv‡ii mvgªv‡R¨i cZb NU‡jI wU‡K _v‡K A¨vwi÷U‡ji gZev`| wU‡K _vKj †lvok kZ‡Ki GwjRv‡e‡_i mgq ch©šÍ| GB `xN© mgq a‡i A¨vwi÷Uj‡K †g‡b †bIqv mv‡_ mv‡_ cÖZ¨vL¨vb K‡i Avmv n‡q‡Q Amxg I k~b¨Zv‡K| KviY A¨vwi÷Ujxq gZev‡` Amxg‡K A¯^xKvi Ki‡Z n‡j k~b¨I _vK‡Z cv‡i bv| k~b¨Zvi Dcw¯’wZ e‡j Amxg e‡jI wKQy GKUv Av‡Q| Avi hvB †nvK, k~b¨Zvi †Zv ïay `ywUB m¤¢ve¨ w`K Av‡Q| Avi `y‡UvB ej‡Q AmxgI _vK‡e| cÖ_gZ, k~b¨Zvi cwigvY n‡Z cv‡i Amxg| gv‡b Amx‡gi Aw¯ÍZ¡ Av‡Q| wØZxqZ, k~b¨Zvi cwigvY mmxg ev wbw`©ó| Avi k~b¨Zv gv‡b e¯‘i Abycw¯’wZ| AZGe k~b¨Zvi cwigvY mmxg n‡Z n‡j e¯‘i cwigvY Amxg n‡Z n‡e| ZvI Amx‡gi Aw¯ÍZ¡ _v‡K| `yB †¶‡ÎB k~b¨Zvi Aw¯ÍZ¡ Amx‡gi Aw¯ÍZ¡‡K Awbevh© K‡i †Zv‡j| k~b¨ ev k~b¨Zv A¨vwi÷U‡ji my›`i hyw³Uv‡K †kl K‡i †`q| evwZj K‡i †`q Zuvi Kiv †R‡bvi e³‡e¨i LÐb Avi Ck¦‡ii Aw¯Í‡Z¡i cÖgvY8| d‡j wMÖKiv A¨vwi÷U‡ji K_v gvbvi Kvi‡Y k~b¨, k~b¨Zv I Amxg‡K cÖZ¨vL¨vb Ki‡Z eva¨ nq| </w:t>
+      </w:r>
+    </w:p>
+    <w:p>
+      <w:pPr>
+        <w:pStyle w:val="Normal"/>
+        <w:spacing w:before="0" w:after="200"/>
+        <w:rPr>
+          <w:rFonts w:ascii="SutonnyMJ" w:hAnsi="SutonnyMJ" w:cs="SutonnyMJ"/>
+          <w:sz w:val="26"/>
+          <w:szCs w:val="26"/>
+        </w:rPr>
+      </w:pPr>
+      <w:r>
+        <w:rPr>
+          <w:rFonts w:cs="SutonnyMJ" w:ascii="SutonnyMJ" w:hAnsi="SutonnyMJ"/>
+          <w:sz w:val="26"/>
+          <w:szCs w:val="26"/>
+        </w:rPr>
+        <w:t xml:space="preserve">GKUv mgm¨v wKš‘ wQjB| Amxg I k~b¨ `y‡Uv‡KB Ae‡njv Kiv GZ mnR bv| mg‡qi myo½ w`‡q AZx‡Z wd‡i ZvKv‡bv hvK| BwZnv‡mi cvZvq KZ KZ NUbv| Amxg e‡j wKQy bv _vK‡j AmxgmsL¨K NUbv _vKv m¤¢e bq| Zvn‡j cÖ_g NUbv e‡j wKQy GKUv _vK‡Z n‡e| †mUv n‡e m„wói m~Pbv| wKš‘ Zvi Av‡M Kx wQj? k~b¨Zv? wKš‘ A¨vwi÷U‡ji Kv‡Q Zv MÖnY‡hvM¨ bq| Avevi †Kv‡bv cÖ_g NUbv bv _vK‡j gnvwek¦ wbðq memgq Aw¯Í‡Z¡ wQj| fwel¨‡ZI _vK‡j wPiKvj (Amxg mgq ch©šÍ)| Amxg A_ev k~b¨‡K †g‡b wb‡ZB n‡e| `y‡Uvi AšÍZ GKUv bv _vK‡j gnvwek¦ A_©nxb n‡q hvq| </w:t>
+      </w:r>
+    </w:p>
+    <w:p>
+      <w:pPr>
+        <w:pStyle w:val="Normal"/>
+        <w:spacing w:before="0" w:after="200"/>
+        <w:rPr>
+          <w:rFonts w:ascii="SutonnyMJ" w:hAnsi="SutonnyMJ" w:cs="SutonnyMJ"/>
+          <w:sz w:val="26"/>
+          <w:szCs w:val="26"/>
+        </w:rPr>
+      </w:pPr>
+      <w:r>
+        <w:rPr>
+          <w:rFonts w:cs="SutonnyMJ" w:ascii="SutonnyMJ" w:hAnsi="SutonnyMJ"/>
+          <w:sz w:val="26"/>
+          <w:szCs w:val="26"/>
+        </w:rPr>
+        <w:t>A¨vwi÷Uj k~b¨Zvi aviYv‡K `y‡Pv‡L †`L‡Z cvi‡Zb bv| d‡j wZwb k~b¨Zvavix gnvwe‡k¦i e`‡j wPi I Amxg gnvwe‡k¦i c¶ wb‡jb| Zuvi g‡Z, mg‡qi wPiengvbZv †R‡bvi Amxg wefvR‡bi</w:t>
+      </w:r>
+      <w:r>
+        <w:rPr>
+          <w:rFonts w:cs="SutonnyMJ" w:ascii="SutonnyMJ" w:hAnsi="SutonnyMJ"/>
+          <w:sz w:val="26"/>
+          <w:szCs w:val="26"/>
+          <w:vertAlign w:val="superscript"/>
+        </w:rPr>
+        <w:t>9</w:t>
+      </w:r>
+      <w:r>
+        <w:rPr>
+          <w:rFonts w:cs="SutonnyMJ" w:ascii="SutonnyMJ" w:hAnsi="SutonnyMJ"/>
+          <w:sz w:val="26"/>
+          <w:szCs w:val="26"/>
+        </w:rPr>
+        <w:t xml:space="preserve"> g‡Zv GKwU m¤¢ve¨ Amxg| </w:t>
+      </w:r>
+    </w:p>
+    <w:p>
+      <w:pPr>
+        <w:pStyle w:val="Normal"/>
+        <w:spacing w:before="0" w:after="200"/>
+        <w:rPr>
+          <w:rFonts w:ascii="SutonnyMJ" w:hAnsi="SutonnyMJ" w:cs="SutonnyMJ"/>
+          <w:sz w:val="26"/>
+          <w:szCs w:val="26"/>
+        </w:rPr>
+      </w:pPr>
+      <w:r>
+        <w:rPr>
+          <w:rFonts w:cs="SutonnyMJ" w:ascii="SutonnyMJ" w:hAnsi="SutonnyMJ"/>
+          <w:sz w:val="26"/>
+          <w:szCs w:val="26"/>
+        </w:rPr>
+        <w:t>fyj †nvK Avi hvB †nvK, c`v_©weÁv‡bi A¨vwi÷Ujxq aviYv AZ¨šÍ cÖfvekvjx wQj| GK nvRvi eQ‡ii †ewk mgq a‡i Ab¨ †Kv‡bv gZev` gv_v DuPy K‡i `uvov‡Z cv‡iwb| evwZ‡ji LvZvq D‡V‡Q Gi †P‡q ev¯Íe ZË¡I| A¨vwi÷U‡ji evbv‡bv c`v_©weÁvb Avi †R‡bvi Amxg‡K A¯^xKv‡ii cÖeYZv †_‡K m‡i Avmvi Av‡M weÁvb Avi AMÖMwZ Ki‡Z cv‡iwb|</w:t>
+      </w:r>
+    </w:p>
+    <w:p>
+      <w:pPr>
+        <w:pStyle w:val="Normal"/>
+        <w:spacing w:before="0" w:after="200"/>
+        <w:rPr>
+          <w:rFonts w:ascii="SutonnyMJ" w:hAnsi="SutonnyMJ" w:cs="SutonnyMJ"/>
+          <w:sz w:val="26"/>
+          <w:szCs w:val="26"/>
+        </w:rPr>
+      </w:pPr>
+      <w:r>
+        <w:rPr>
+          <w:rFonts w:cs="SutonnyMJ" w:ascii="SutonnyMJ" w:hAnsi="SutonnyMJ"/>
+          <w:sz w:val="26"/>
+          <w:szCs w:val="26"/>
+        </w:rPr>
+        <w:t xml:space="preserve">eyw×i weo¤^bvq †R‡bv Rwo‡q c‡owQ‡jb eomo Sv‡gjvq| L„óc~e© 435 mv‡j wZwb Bwjqvi ˆ¯^iPvix ivRv wbqviKm‡K DrLvZ Kivi Kv‡R Zrci nb| D‡Ïk¨ mva‡b wZwb A¯¿ mieiv‡ni KvR K‡ib| †R‡bvi `~f©vM¨: wbqviKm loh‡š¿i K_v †R‡b hvb| †R‡bv‡K †MÖdZvi Kiv nq| lohš¿Kvix‡`i †ei Ki‡Z †R‡bvi Ici wbh©vZ‡bi LoM †b‡g Av‡m| Aí‡ZB †R‡bv †f‡O co‡jb| mnPi‡`i awi‡q w`‡Z ivwR n‡jb| wbqviKm †R‡bvi Kv‡Q Avm‡j †R‡bv Zv‡K AviI Kv‡Q Avm‡Z ej‡jb, hv‡Z bvg¸‡jv †Mvcb _v‡K| wbqviKm mvg‡b Syu‡K †R‡bvi w`‡K gv_v evovj| AvPgKv †R‡bv wbqviK‡mi Kv‡b `uvZ ewm‡q w`‡jb| wbqviKm †PuwP‡q I‡V| wKš‘ †R‡bvi Kvgo Qvovi †Rv †bB| cv‡ki wbh©vZbKvixiv †R‡bv‡K QywiKvNvZ K‡i g„Zy¨ wbwðZ K‡i wbqviKm‡K D×&amp;evi K‡i| Avi Gfv‡eB g„Zy¨ nq Amx‡gi gnvbvq‡Ki| </w:t>
+      </w:r>
+    </w:p>
+    <w:p>
+      <w:pPr>
+        <w:pStyle w:val="Normal"/>
+        <w:spacing w:before="0" w:after="200"/>
+        <w:rPr>
+          <w:rFonts w:ascii="SutonnyMJ" w:hAnsi="SutonnyMJ" w:cs="SutonnyMJ"/>
+          <w:sz w:val="26"/>
+          <w:szCs w:val="26"/>
+        </w:rPr>
+      </w:pPr>
+      <w:r>
+        <w:rPr>
           <w:rFonts w:cs="SutonnyMJ" w:ascii="SutonnyMJ" w:hAnsi="SutonnyMJ"/>
           <w:sz w:val="26"/>
           <w:szCs w:val="26"/>
@@ -5456,470 +7067,6 @@
           <w:sz w:val="26"/>
           <w:szCs w:val="26"/>
         </w:rPr>
-        <w:t xml:space="preserve">R‡bvi Rb¥ L„óc~e© 490 mv‡ji w`‡K| GKB mg‡q cÖvP¨ I cvðv‡Z¨i g‡a¨ msNwUZ cÖPÐ †mB cviwmK hy×¸‡jvi m~Pbv N‡UwQj| wMÖm cvim¨‡K civwRZ K‡i| wMÖK `k©b †R‡bv‡K KL‡bvB †mfv‡e civwRZ Ki‡Z cv‡iwb| KviY †R‡bvi Kv‡Q wQj GKwU c¨vivW·| GKwU hyw³wfwËK auvav hv wMÖK `vwk©wbKiv hyw³ w`‡q eyS‡Z A¶g wQ‡jb| GUvB wQj wMÖ‡mi me‡P‡q eo hš¿Yv`vqK ZK©: †R‡bv Am¤¢e‡K cÖgvY K‡i‡Qb| </w:t>
-      </w:r>
-    </w:p>
-    <w:p>
-      <w:pPr>
-        <w:pStyle w:val="Normal"/>
-        <w:spacing w:before="0" w:after="200"/>
-        <w:rPr>
-          <w:rFonts w:ascii="SutonnyMJ" w:hAnsi="SutonnyMJ" w:cs="SutonnyMJ"/>
-          <w:sz w:val="26"/>
-          <w:szCs w:val="26"/>
-        </w:rPr>
-      </w:pPr>
-      <w:r>
-        <w:rPr>
-          <w:rFonts w:cs="SutonnyMJ" w:ascii="SutonnyMJ" w:hAnsi="SutonnyMJ"/>
-          <w:sz w:val="26"/>
-          <w:szCs w:val="26"/>
-        </w:rPr>
-        <w:t>‡</w:t>
-      </w:r>
-      <w:r>
-        <w:rPr>
-          <w:rFonts w:cs="SutonnyMJ" w:ascii="SutonnyMJ" w:hAnsi="SutonnyMJ"/>
-          <w:sz w:val="26"/>
-          <w:szCs w:val="26"/>
-        </w:rPr>
-        <w:t xml:space="preserve">R‡bvi g‡Z, gnvwe‡k¦i †KvbI wKQyB PjvPj Ki‡Z cv‡i bv| Ae&amp;k¨B GwU GKwU †Q‡jgvbywl K_v| GKUyLvwb †nu‡U †h †KDB G‡K fyj cÖgvY K‡i w`‡Z cv‡ib| mevB RvbZ †R‡bvi K_v fyj| wKš‘ hyw³i fyjUv †KDB †`Lv‡Z cv‡iwb| wZwb GKwU c¨vivW· wb‡q Av‡mb| †R‡bvi hyw³i auvauv¸‡jv wMÖK `vk©wbK‡`i weg~p K‡i †`q| ev` hvq cieZ©x hy‡Mi `vk©wbKivI| cÖvq `yB nvRvi eQi ch©šÍ †R‡bvi auvauv¸‡jv MwYZwe`‡`i Kcv‡j wPšÍvi fuvR †djwQj| </w:t>
-      </w:r>
-    </w:p>
-    <w:p>
-      <w:pPr>
-        <w:pStyle w:val="Normal"/>
-        <w:spacing w:before="0" w:after="200"/>
-        <w:rPr>
-          <w:rFonts w:ascii="SutonnyMJ" w:hAnsi="SutonnyMJ" w:cs="SutonnyMJ"/>
-          <w:sz w:val="26"/>
-          <w:szCs w:val="26"/>
-        </w:rPr>
-      </w:pPr>
-      <w:r>
-        <w:rPr>
-          <w:rFonts w:cs="SutonnyMJ" w:ascii="SutonnyMJ" w:hAnsi="SutonnyMJ"/>
-          <w:sz w:val="26"/>
-          <w:szCs w:val="26"/>
-        </w:rPr>
-        <w:t xml:space="preserve">me‡P‡q weL¨vZ auvauvUvi K_v ejv hvK| GUvq wZwb †`Lvb, ax‡i ax‡i GwM‡q Pjv GKwU K”Qc MwZgvb GwKwj‡mi †P‡q GKUy Av‡M Pjv ïiæ Ki‡j GwKwjm KL‡bvB Avi Zv‡K †cQ‡b †dj‡Z cv‡ib bv| AviI fvj K‡i eyS‡Z wKQy msL¨v e¨envi Kwi| aiæb, GwKwjm †m‡K‡Û GK dzU Pj‡Qb| Avi K”Qc hv‡”Q Zvi A‡a©K MwZ‡Z| AviI aiæb, K”Qc GwKwj‡mi GK dzU mvg‡b †_‡K Pjv ïiæ Kij| </w:t>
-      </w:r>
-    </w:p>
-    <w:p>
-      <w:pPr>
-        <w:pStyle w:val="Normal"/>
-        <w:spacing w:before="0" w:after="200"/>
-        <w:rPr>
-          <w:rFonts w:ascii="SutonnyMJ" w:hAnsi="SutonnyMJ" w:cs="SutonnyMJ"/>
-          <w:sz w:val="26"/>
-          <w:szCs w:val="26"/>
-        </w:rPr>
-      </w:pPr>
-      <w:r>
-        <w:rPr>
-          <w:rFonts w:cs="SutonnyMJ" w:ascii="SutonnyMJ" w:hAnsi="SutonnyMJ"/>
-          <w:sz w:val="26"/>
-          <w:szCs w:val="26"/>
-        </w:rPr>
-        <w:t xml:space="preserve">GwKwjm Zxeª †e‡M GwM‡q †M‡jb| GK †m‡K‡Ûi g‡a¨B wZwb †cuŠ‡Q †M‡jb †hLv‡b GKUy Av‡M K”QcwU wQj| Z‡e K”QcwUI †Zv Pj‡Q| d‡j GwKwjm Kc”Q‡ci Av‡Mi Ae¯’v‡b †h‡Z †h‡Z K”Qc AviI GK Aa©dzU mvg‡b P‡j †M‡Q| Zv‡Z Kx? GwKwjm †Zv AviI `ªæZ P‡jb| ZvB GB Aa©dzU `~iZ¡ †m Aa©‡m‡K‡ÛB cvi n‡q †Mj| wKš‘ ZZ¶‡Y K”Qc AviI mvg‡b P‡j †M‡Q| Gevi †M‡Q wmwK dzU| wmwK †mK‡ÛB GwKwjm †mUvI cvi n‡jv| wKš‘ K”Qc ZZ¶‡Y AveviI mvg‡b P‡j †M‡Q| Gevi GK dz‡Ui AvU fv‡Mi GK fvM| GwKwjm †`Š‡oB Pj‡Qb| wKš‘ K”Qc _vK‡Q mvg‡bB| GwKwjm K”Q‡ci hZB Kv‡Q hvb, K”Qc ZZB Av‡Mi RvqMvq †_‡K AviI mvg‡b P‡j hvq| GK dz‡Ui AvU fv‡Mi GK fvM, Zvici †lvj fv‡Mi GK fvM, ... µgk †QvU †QvU `~iZ¡| GwKwjm KvQvKvwQ n‡”Qb, wKš‘ K”Qc‡K ai‡Z cvi‡Qb bv| mvg‡b memgq K”QcB| </w:t>
-      </w:r>
-    </w:p>
-    <w:p>
-      <w:pPr>
-        <w:pStyle w:val="Normal"/>
-        <w:spacing w:before="0" w:after="200"/>
-        <w:rPr>
-          <w:rFonts w:ascii="SutonnyMJ" w:hAnsi="SutonnyMJ" w:cs="SutonnyMJ"/>
-          <w:sz w:val="26"/>
-          <w:szCs w:val="26"/>
-        </w:rPr>
-      </w:pPr>
-      <w:r>
-        <w:rPr>
-          <w:rFonts w:cs="SutonnyMJ" w:ascii="SutonnyMJ" w:hAnsi="SutonnyMJ"/>
-          <w:sz w:val="26"/>
-          <w:szCs w:val="26"/>
-        </w:rPr>
-        <w:t xml:space="preserve">mevB Rv‡bb, ev¯Í‡e GwKwjm K”Qc‡K cvi n‡q hv‡eb wbwg‡lB| wKš‘ †R‡bvi hyw³ †_‡K g‡b nq †mUv n‡e bv KLbI| †m hy‡Mi `vk©wbKiv †m hyw³‡K fyj cÖgvY Ki‡Z cv‡ibwb| Rvb‡Zb †R‡bvi hyw³i dj fyj| wKš‘ cÖgv‡Yi MvwYwZK fyjUv‡K awi‡q †`Iqv m¤¢e nqwb (wPÎ 10)| </w:t>
-      </w:r>
-    </w:p>
-    <w:p>
-      <w:pPr>
-        <w:pStyle w:val="Normal"/>
-        <w:spacing w:before="0" w:after="200"/>
-        <w:rPr>
-          <w:rFonts w:ascii="SutonnyMJ" w:hAnsi="SutonnyMJ" w:cs="SutonnyMJ"/>
-          <w:sz w:val="26"/>
-          <w:szCs w:val="26"/>
-        </w:rPr>
-      </w:pPr>
-      <w:r>
-        <w:rPr>
-          <w:rFonts w:cs="SutonnyMJ" w:ascii="SutonnyMJ" w:hAnsi="SutonnyMJ"/>
-          <w:sz w:val="26"/>
-          <w:szCs w:val="26"/>
-        </w:rPr>
-        <w:t xml:space="preserve">mgm¨vwU wMÖK‡`i Kz‡cvKvZ K‡i †`q| Z‡e mgm¨vwUi g~j Drm wKš‘ Zviv Lyu‡RB cvqwb| †mUv n‡jv Amxg| †R‡bvi c¨vivW‡·i †fZi jywK‡q Av‡Q Amxg| †R‡bv Pjgvb MwZ‡K AmxgmsL¨Kevi fvM K‡i‡Qb| GLv‡b AmxgmsL¨K c`‡¶c `iKvi †R‡b wMÖKiv a‡i wb‡qwQj †im wPiKvj a‡i Pj‡Z _vK‡e| hw`I cÖwZ c`‡¶‡c avc¸‡jv †QvU n‡”Q| Zviv g‡b K‡iwQj, †im KL‡bvB †kl n‡e bv| Avm‡j Amxg wb‡q KvR Kivi MvwYwZK nvwZqvi cÖvPxb gvby‡li Kv‡Q wQj bv| wKš‘ AvaywbK MwYZwe`iv †m DcvqUv †ei K‡i‡Qb| Amxg wb‡q KvR Ki‡Z nq Lye mveav‡b| Zvn‡j G‡KI G‡K e‡k Avbv hvq| jvM‡e k~‡b¨i mvnvh¨| 2,400 eQ‡ii MvwYwZK PP©vi Kuv‡a fi K‡i †R‡bvi GwKwjm auvauvq wd‡i hvIqv GLb Avi KwVb bq| </w:t>
-      </w:r>
-    </w:p>
-    <w:p>
-      <w:pPr>
-        <w:pStyle w:val="Normal"/>
-        <w:spacing w:before="0" w:after="200"/>
-        <w:rPr>
-          <w:rFonts w:ascii="SutonnyMJ" w:hAnsi="SutonnyMJ" w:cs="SutonnyMJ"/>
-          <w:sz w:val="26"/>
-          <w:szCs w:val="26"/>
-        </w:rPr>
-      </w:pPr>
-      <w:r>
-        <w:rPr>
-          <w:rFonts w:cs="SutonnyMJ" w:ascii="SutonnyMJ" w:hAnsi="SutonnyMJ"/>
-          <w:sz w:val="26"/>
-          <w:szCs w:val="26"/>
-        </w:rPr>
-        <w:t xml:space="preserve">wMÖK‡`i Kv‡Q k~b¨ wQj bv| wKš‘ Avgv‡`i Kv‡Q Av‡Q| Avi †R‡bvi auvauv mgvav‡bi g~j nvwZqviB k~b¨| A‡bK mgq AmxgmsL¨K c` †hvM K‡iI mmxg GKwU dj cvIqv hvq| Z‡e †mUv n‡Z n‡j c`¸‡K µ‡gB k~‡b¨i KvQvKvwQ †h‡Z n‡e| GwKwjm I K”Q‡ci †¶‡Î GUvB n‡q‡Q| GwKwj‡mi Pjvi c_¸‡jv †hvM Ki‡Z ïiæ Ki‡Z nq 1 w`‡q| Zvici †hvM n‡e 1/2, Zvici 1/4, Zvici 1/8,... Gfv‡eB Pj‡e| c`¸‡jv µ‡gB †QvU n‡e| Avi KvQvKvwQ n‡e k~‡b¨i13| cÖwZwU c` †hb †Kv‡bv åg‡Yi Ask| hvi MšÍe¨ k~b¨| wKš‘ wMÖKiv k~b¨‡K Gwo‡q P‡jwQj e‡j eyS‡Z cv‡iwb GB åg‡Yi †kl †Kv_vq| Zv‡`i Kv‡Q g‡b nqwb, 1/2, 1/4, 1/8,... msL¨v¸‡jv wbw`©ó †Kv‡bv GKwU msL¨vi wbKUeZ©x n‡”Q bv| †bB †Kv‡bv MšÍe¨| Zviv ïayB †`‡L‡Q, c`¸‡jv µgk †QvU n‡”Q| nvwi‡q hv‡”Q msL¨vi RMr †_‡K `~‡i †Kv_vI| </w:t>
-      </w:r>
-    </w:p>
-    <w:p>
-      <w:pPr>
-        <w:pStyle w:val="Normal"/>
-        <w:spacing w:before="0" w:after="200"/>
-        <w:rPr>
-          <w:rFonts w:ascii="SutonnyMJ" w:hAnsi="SutonnyMJ" w:cs="SutonnyMJ"/>
-          <w:sz w:val="26"/>
-          <w:szCs w:val="26"/>
-        </w:rPr>
-      </w:pPr>
-      <w:r>
-        <w:rPr>
-          <w:rFonts w:cs="SutonnyMJ" w:ascii="SutonnyMJ" w:hAnsi="SutonnyMJ"/>
-          <w:sz w:val="26"/>
-          <w:szCs w:val="26"/>
-        </w:rPr>
-        <w:t xml:space="preserve">AvaywbK MwYZwe`iv Rv‡bb, c`¸‡jvi GKwU mxgv (limit) Av‡Q| 1, 1/2, 1/4, 1/8, 1/16, „ msL¨v¸‡jvi mxgv n‡jv k~b¨, hvi w`‡K Giv GwM‡q hv‡”Q| GB GwM‡q Pjvi GKUv MšÍe¨ Av‡Q| †Kv‡bv åg‡Yi MšÍe¨ †_‡K _vK‡j wR‡Ám Kiv †h‡ZB cv‡i, MšÍe¨Uv KZ `~‡i Av‡Q| Avi †mLv‡b †cuŠQ‡Z KZ mgq jvM‡e| GwKwj‡mi Pjvi c‡_i `~iZ¡¸‡jv †hvM Kiv KwVb bq| 1+1/2+1/4+1/8+1/16+...| GKBfv‡e GwKwj‡mi cÖwZwU c`‡¶c µ‡gB †QvU †_‡K AviI †QvU n‡”Q| n‡”Q µ‡gB k~‡b¨i AviI KvQvKvwQ| c`‡¶c¸‡jvi †hvMdj µ‡gB 2 Gi KvQvKvwQ n‡”Q| GUv Avgiv Kxfv‡e Rvbjvg? Av”Qv, 2 †_‡K ïiæ K‡i †`Lyb| Gevi †hvMd‡j G‡K G‡K c`¸‡jv‡K we‡qvM w`‡Z _vKzb| cÖ_‡g we‡qvM n‡e 1| Zvic‡i 1/2| evwK _vK‡e evwK 1/2| Gevi we‡qvM Kiæb 1/4| Zvn‡j Avi evwK _vK‡e 1/4| GLvb †_‡K 1/8 we‡qvM Ki‡j _vK‡e 1/8| Avgviv Avgv‡`i †Pbv avivq wd‡i hvw”Q| Avgiv RvwbB, 1, 1/2, 1/4, 1/8, ... avivi mxgv n‡jv k~b¨ (0)| (gv‡b avivi c`¸‡jv µ‡gB k~‡b¨i w`‡K hv‡”Q) AZGe, c`¸‡jv‡K 2 †_‡K we‡qvM Ki‡Z _vK‡j wKQyB Avi evwK _vK‡e bv| 1 + 1/2 + 1/4 + 1/8 + 1/16 + ... avivi †hvMd‡ji mxgv n‡jv 2 (wPÎ 11)| K”Qc‡K ai‡Z GwKwjm‡K 2 dzU †h‡Z n‡e| hw`I Gi g‡a¨B Zv‡K Amxg msL¨K c`‡¶c †dj‡Z n‡e| GQvovI mg‡qi w`‡KB †`Lyb bv| K”Qc‡K cvi n‡Z GwKwj‡mi KZUyKz mgq jvM‡e †`Lyb:  1 + 1/2 + 1/4 + 1/8 + 1/16 + ...| gv‡b 2 †m‡KÛ| GKwU mmxg `~iZ¡ cvi n‡Z GwKwjm GKB mv‡_ AmxgmsL¨K c`‡¶c †d‡jb, Avevi †mB `~iZ¡ cvi nb gvÎ 2 †m‡K‡ÛB| </w:t>
-      </w:r>
-    </w:p>
-    <w:p>
-      <w:pPr>
-        <w:pStyle w:val="Normal"/>
-        <w:spacing w:before="0" w:after="200"/>
-        <w:jc w:val="center"/>
-        <w:rPr>
-          <w:rFonts w:ascii="SutonnyMJ" w:hAnsi="SutonnyMJ" w:cs="SutonnyMJ"/>
-          <w:sz w:val="26"/>
-          <w:szCs w:val="26"/>
-        </w:rPr>
-      </w:pPr>
-      <w:r>
-        <w:rPr>
-          <w:rFonts w:cs="SutonnyMJ" w:ascii="SutonnyMJ" w:hAnsi="SutonnyMJ"/>
-          <w:sz w:val="26"/>
-          <w:szCs w:val="26"/>
-        </w:rPr>
-        <w:t xml:space="preserve">wPÎ 11: 1 + 1/2 + 1/4 + 1/8 + 1/16 + ... = 2 </w:t>
-      </w:r>
-    </w:p>
-    <w:p>
-      <w:pPr>
-        <w:pStyle w:val="Normal"/>
-        <w:spacing w:before="0" w:after="200"/>
-        <w:rPr>
-          <w:rFonts w:ascii="SutonnyMJ" w:hAnsi="SutonnyMJ" w:cs="SutonnyMJ"/>
-          <w:sz w:val="26"/>
-          <w:szCs w:val="26"/>
-        </w:rPr>
-      </w:pPr>
-      <w:r>
-        <w:rPr>
-          <w:rFonts w:cs="SutonnyMJ" w:ascii="SutonnyMJ" w:hAnsi="SutonnyMJ"/>
-          <w:sz w:val="26"/>
-          <w:szCs w:val="26"/>
-        </w:rPr>
-        <w:t xml:space="preserve">`viæY GB MvwYwZK eyw×Uv wMÖK‡`i gv_vq Av‡mwb| mxgvi aviYv Zv‡`i Rvbv wQj bv| KviY Zviv k~b¨‡K wek¦vm K‡iwb| Zviv g‡b KiZ, Amxg avivi †Kv‡bv mxgv ev MšÍe¨ _vK‡Z cv‡i bv| Ggb avivi c`¸‡jv ïayB †QvU n‡Z _v‡K| wKš‘ wbw`©ó †Kv‡bv msL¨vi w`‡K hvq bv| G R‡b¨B wMÖKiv Amxg wb‡q KvR Ki‡Z cviZ bv| Zviv k~b¨Z wb‡q fveZ, wKš‘ k~b¨‡K msL¨v wn‡m‡e †g‡b †bqwb| Iw`‡K Zviv Amxg wb‡qI †Ljv K‡i‡Q| wKš‘ Amxg‡K ev †hme wRwbm Amxg cwigvY †QvU ev eo Zv‡`i‡K msL¨vi RM‡Z Avm‡Z †`qwb| wMÖK MwY‡Zi me‡P‡q eo e¨_©Zv GUvB| G Kvi‡YB Zviv K¨vjKzjvm Avwe®‹vi Ki‡Z cv‡iwb| </w:t>
-      </w:r>
-    </w:p>
-    <w:p>
-      <w:pPr>
-        <w:pStyle w:val="Normal"/>
-        <w:spacing w:before="0" w:after="200"/>
-        <w:rPr>
-          <w:rFonts w:ascii="SutonnyMJ" w:hAnsi="SutonnyMJ" w:cs="SutonnyMJ"/>
-          <w:sz w:val="26"/>
-          <w:szCs w:val="26"/>
-        </w:rPr>
-      </w:pPr>
-      <w:r>
-        <w:rPr>
-          <w:rFonts w:cs="SutonnyMJ" w:ascii="SutonnyMJ" w:hAnsi="SutonnyMJ"/>
-          <w:sz w:val="26"/>
-          <w:szCs w:val="26"/>
-        </w:rPr>
-        <w:t xml:space="preserve">Amxg, k~b¨ I mxgvi aviYv G‡K Ac‡ii mv‡_ GKwU ¸‡”Q wg‡k Av‡Q| wMÖK `vk©wbKiv †mB ¸‡”Qi wMuU Lyj‡Z cv‡iwb| G Kvi‡Y †R‡bvi auvauv mgvav‡bi R‡b¨ fvj †Kv‡bv DcKiY Zv‡`i nv‡Z wQj bv| wKš‘ †R‡bvi c¨vivW‡·i †Rvi wQj A‡bK †ewk| wMÖKiv evievi †Póv K‡i‡Q †mLvb †_‡K Amxg‡K Zywo †g‡i Dwo‡q †`Iqvi| wKš‘ mwVK aviYvi Afv‡e e¨_©ZvB †jLv wQj Zv‡`i Kcv‡j| </w:t>
-      </w:r>
-    </w:p>
-    <w:p>
-      <w:pPr>
-        <w:pStyle w:val="Normal"/>
-        <w:spacing w:before="0" w:after="200"/>
-        <w:rPr>
-          <w:rFonts w:ascii="SutonnyMJ" w:hAnsi="SutonnyMJ" w:cs="SutonnyMJ"/>
-          <w:sz w:val="26"/>
-          <w:szCs w:val="26"/>
-        </w:rPr>
-      </w:pPr>
-      <w:r>
-        <w:rPr>
-          <w:rFonts w:cs="SutonnyMJ" w:ascii="SutonnyMJ" w:hAnsi="SutonnyMJ"/>
-          <w:sz w:val="26"/>
-          <w:szCs w:val="26"/>
-        </w:rPr>
-        <w:t>‡</w:t>
-      </w:r>
-      <w:r>
-        <w:rPr>
-          <w:rFonts w:cs="SutonnyMJ" w:ascii="SutonnyMJ" w:hAnsi="SutonnyMJ"/>
-          <w:sz w:val="26"/>
-          <w:szCs w:val="26"/>
-        </w:rPr>
-        <w:t xml:space="preserve">R‡bvi wb‡Ri Kv‡QI mgm¨vwUi fvj †Kv‡bv mgvavb wQj bv| wZwb mgvavb †Luv‡RbIwb| Zvi `k©‡bi R‡b¨ c¨vivW·wU Lye gvbvbmB| wZwb wQ‡jb Bjxq fveavivi wPšÍvwe`| GB gZev‡`i cÖwZôvZv cvg©vwbwWR g‡b Ki‡Zb, gnvwek¦ †gŠwjKfv‡e cwieZ©bnxb I wbðj| †`Lv †Mj, †R‡bvi auvav cv‡g©wbwW‡Ri hyw³i c‡¶ K_v ej‡Q| †evSv †Mj, cwieZ©b I MwZ LyeB c¨vivWw·‡Kj e¨vcvi| wZwb gvbyl‡K †evSv‡Z †P‡qwQ‡jb, mewKQy GKB wRwbm| Ges cwieZ©bnxb| †R‡bv mwZ¨B wek¦vm Ki‡Zb, MwZ Am¤¢e| Avi GB K_vi c‡¶ me‡P‡q eo cÖgvY Zvi wb‡Ri c¨vivW·| </w:t>
-      </w:r>
-    </w:p>
-    <w:p>
-      <w:pPr>
-        <w:pStyle w:val="Normal"/>
-        <w:spacing w:before="0" w:after="200"/>
-        <w:rPr>
-          <w:rFonts w:ascii="SutonnyMJ" w:hAnsi="SutonnyMJ" w:cs="SutonnyMJ"/>
-          <w:sz w:val="26"/>
-          <w:szCs w:val="26"/>
-        </w:rPr>
-      </w:pPr>
-      <w:r>
-        <w:rPr>
-          <w:rFonts w:cs="SutonnyMJ" w:ascii="SutonnyMJ" w:hAnsi="SutonnyMJ"/>
-          <w:sz w:val="26"/>
-          <w:szCs w:val="26"/>
-        </w:rPr>
-        <w:t xml:space="preserve">wKš‘ Ab¨ gZev‡`i c‡¶I wQ‡jb wKQy wPšÍvwe`| †hgb, cigvYywe`iv wek¦vm Ki‡Zb, gnvwek¦ cigvYy bv‡g †QvU †QvU KYv w`‡q MwVZ| cigvYy wPišÍb, hv‡K Avi fvOv hvq bv| Zv‡`i g‡Z MwZ n‡jv GB †QvU †QvU cigvYyi PjvPj| GB cigvYy‡`i‡K PjvPj Ki‡Z n‡j `iKvi Lvwj RvqMv, †hLv‡b Zviv wM‡q ¯’vb K‡i †b‡e| f¨vKzqvg ev duvKv ¯’vb e‡j wKQy bv _vK‡j cigvYyiv µgvMZ G‡K Ac‡ii mv‡_ av°v Lv‡e| mewKQyB wPiKvj GKB RvqMvq AvU‡K _vK‡e| PjvPj Kiv nZ Am¤¢e| d‡j cigvYy ZË¡ mwVK n‡Z n‡j gnvwe‡k¦ _vK‡Z n‡e e¨vcK duvKv ¯’vb| Amxg GK k~b¨Zv| cigvYyev`xiv Amxg f¨vKzqv‡gi aviYv‡K jy‡d wb‡qwQj| GB aviYvi g‡a¨B Amxg I k~b¨ GKvKvi n‡qwQj| G GK AevK Kiv djvdj| wKš‘ cigvYy Z‡Ë¡ e¯‘i AwefvR¨ †gŠwjK Ask †R‡bvi c¨vivW·‡K fv‡jvfv‡eB mvgvj w`‡qwQj| cigvYyiv AwefvR¨ e‡j Ggb GKwU we›`y Av‡Q hvi c‡i †Kv‡bvwKQy‡K Avi fvOv hv‡e bv| †R‡bvi fvOvi KvR Amxg ch©šÍ †h‡Z cv‡i bv| wKQy c`‡¶c †djvi ci GwKwj‡mi c`‡¶c¸‡jv GZ †QvU n‡e, hvi c‡¶ AviI †QvU nIqv m¤¢e bq| GKUv mgq wZwb Ggb GKwU c`‡¶c †dj‡eb hv K”Q‡ci AwZµvšÍ c‡_i †P‡q †ewk| evievi nvZ dm‡K †ewi‡q hvIqv K”Qc †kl‡gk aiv co‡eB| </w:t>
-      </w:r>
-    </w:p>
-    <w:p>
-      <w:pPr>
-        <w:pStyle w:val="Normal"/>
-        <w:spacing w:before="0" w:after="200"/>
-        <w:rPr>
-          <w:rFonts w:ascii="SutonnyMJ" w:hAnsi="SutonnyMJ" w:cs="SutonnyMJ"/>
-          <w:sz w:val="26"/>
-          <w:szCs w:val="26"/>
-        </w:rPr>
-      </w:pPr>
-      <w:r>
-        <w:rPr>
-          <w:rFonts w:cs="SutonnyMJ" w:ascii="SutonnyMJ" w:hAnsi="SutonnyMJ"/>
-          <w:sz w:val="26"/>
-          <w:szCs w:val="26"/>
-        </w:rPr>
-        <w:t xml:space="preserve">cigvYy Z‡Ë¡i mv‡_ U°i jv‡M Av‡iKwU `k©‡bi| GLv‡b Amxg f¨vKzqv‡gi g‡Zv A™¢yZ wKQy wQj bv| G aviYv Abymv‡i gnvwek¦ wQj GKwU bv`ymby`ym †QvÆ wRwbm| †bB †Kv‡bv Amxg| bv Av‡Q †Kv‡bv k~b¨Zv| Av‡Q ïay my›`i wKQy †MvjK| hviv †eób K‡i Av‡Q c„w_ex‡K| Ae‡PZbfv‡eB c„w_ex‡K gnvwe‡k¦i †K‡›`ª ¯’vb †`Iqv n‡qwQj| GUv wQj A¨vwi÷Ujxq aviYv| c‡i Av‡j·v›`ªxq †R¨vwZwe©` U‡jwg G‡K cwigvwR©Z K‡ib| GUv cvðvZ¨ we‡k¦i me‡P‡q cÖfvekvjx `k©‡b cwiYZ nq| k~b¨ Avi Amxg‡K cÖZ¨vL¨vb Kivi gva¨‡g A¨vwi÷Uj †R‡bvi c¨vivW·¸‡jv‡K evwZj evwb‡q †`b| </w:t>
-      </w:r>
-    </w:p>
-    <w:p>
-      <w:pPr>
-        <w:pStyle w:val="Normal"/>
-        <w:spacing w:before="0" w:after="200"/>
-        <w:rPr>
-          <w:rFonts w:ascii="SutonnyMJ" w:hAnsi="SutonnyMJ" w:cs="SutonnyMJ"/>
-          <w:sz w:val="26"/>
-          <w:szCs w:val="26"/>
-        </w:rPr>
-      </w:pPr>
-      <w:r>
-        <w:rPr>
-          <w:rFonts w:cs="SutonnyMJ" w:ascii="SutonnyMJ" w:hAnsi="SutonnyMJ"/>
-          <w:sz w:val="26"/>
-          <w:szCs w:val="26"/>
-        </w:rPr>
-        <w:t xml:space="preserve">A¨vwi÷Uj wbQK ej‡jb, MwYZwe`‡`i Amxg‡K `iKvi †bB| Zviv e¨enviI K‡ib bv| n¨uv, MwYZwe`‡`i g‡b m¤¢ve¨ wKQy Amx‡gi Aw¯ÍZ¡ _vK‡Z cv‡i| †hfv‡e _v‡K GKwU †iLv‡K AmxgmsL¨K evi fvM Kivi aviYv| wKš‘ †m KvRwU †Zv Avi Kiv m¤¢e bq| GKBfv‡e AmxgI ev¯Í‡e †bB| GwKwjm mn‡RB K”Qc‡K cvi n‡q hvb| KviY AmxgmsL¨K we›`yi welqwU wbQK †R‡bvi KvíwbK Zywji AuvPo| GUv ev¯Íe RM‡Zi wKQy bq| Amxg‡K wbQK g‡bi g‡a¨ Aw¯Í‡Z¡ _vKv GKwU wRwbm `vwe K‡i A¨vwi÷Uj Amxg‡K Zywo †g‡i Dwo‡q w`‡Z PvB‡jb|   </w:t>
-      </w:r>
-    </w:p>
-    <w:p>
-      <w:pPr>
-        <w:pStyle w:val="Normal"/>
-        <w:spacing w:before="0" w:after="200"/>
-        <w:rPr>
-          <w:rFonts w:ascii="SutonnyMJ" w:hAnsi="SutonnyMJ" w:cs="SutonnyMJ"/>
-          <w:sz w:val="26"/>
-          <w:szCs w:val="26"/>
-        </w:rPr>
-      </w:pPr>
-      <w:r>
-        <w:rPr>
-          <w:rFonts w:cs="SutonnyMJ" w:ascii="SutonnyMJ" w:hAnsi="SutonnyMJ"/>
-          <w:sz w:val="26"/>
-          <w:szCs w:val="26"/>
-        </w:rPr>
-        <w:t>G aviYv †_‡K AZ¨šÍ PgKcÖ` GKwU wRwbm †ewi‡q Av‡m| A¨vwi÷Ujxq gnvwe‡k¦i (I cieZ©x‡Z U‡jwgi Kiv cwigvR©b) aviYvi wfwË wQj wc_v‡Mvixq gnvwek¦| G aviYvq g‡b Kiv nZ, MÖniv ùwU‡Ki g‡Zv †Mvj‡Ki g‡a¨ Nyi‡Q| Z‡e Amx‡gi Aw¯ÍZ¡ †bB e‡j GB †Mvj‡Ki msL¨v mxgvnxb bq| AšÍZ GKUv Aek¨ _vK‡eB| me‡P‡q evB‡ii †MvjK wQj ga¨iv‡Z †`Lv GKwU bxj †M</w:t>
-        <w:softHyphen/>
-        <w:t xml:space="preserve">v‡ei g‡Zv| hv †QvU †QvU R¡jR¡‡j Av‡jvKwe›`y w`‡q Ave„Z| GB Av‡jvKwe›`yiv n‡jv b¶Î| me‡P‡q evB‡ii †Mvj‡Ki evB‡i Avi †Kv‡bv wKQyi Aw¯ÍZ¡ wQj bv| me©evB‡ii GB ¯Í‡ii c‡i nVvr K‡i †kl n‡q †M‡Q| gnvwek¦Uv †hb Ave× wQj GK ev`v‡gi †Lvmvq| hv w¯’i b¶Î‡`i †Mvj‡Ki †fZ‡ii my›`ifv‡e Ae¯’vb KiwQj| gnvwek¦Uv mmxg| e¯‘ w`‡q cwic~Y©| Amxg ej‡Z wKQy †bB| k~b¨Zv ej‡ZI wKQy †bB| Amxg †bB e‡j †bB k~b¨I| </w:t>
-      </w:r>
-    </w:p>
-    <w:p>
-      <w:pPr>
-        <w:pStyle w:val="Normal"/>
-        <w:spacing w:before="0" w:after="200"/>
-        <w:rPr>
-          <w:rFonts w:ascii="SutonnyMJ" w:hAnsi="SutonnyMJ" w:cs="SutonnyMJ"/>
-          <w:sz w:val="26"/>
-          <w:szCs w:val="26"/>
-        </w:rPr>
-      </w:pPr>
-      <w:r>
-        <w:rPr>
-          <w:rFonts w:cs="SutonnyMJ" w:ascii="SutonnyMJ" w:hAnsi="SutonnyMJ"/>
-          <w:sz w:val="26"/>
-          <w:szCs w:val="26"/>
-        </w:rPr>
-        <w:t xml:space="preserve">GB hyw³ †_‡K AviI GKwU dj cvIqv †Mj| Ck¦‡ii Aw¯Í‌‌‌‡Z¡i cÖgvY| Avi nqZ G Kvi‡Y A¨vwi÷U‡ji `k©b GZ¸‡jv eQi wU‡K _vK‡Z †c‡iwQj| </w:t>
-      </w:r>
-    </w:p>
-    <w:p>
-      <w:pPr>
-        <w:pStyle w:val="Normal"/>
-        <w:spacing w:before="0" w:after="200"/>
-        <w:rPr>
-          <w:rFonts w:ascii="SutonnyMJ" w:hAnsi="SutonnyMJ" w:cs="SutonnyMJ"/>
-          <w:sz w:val="26"/>
-          <w:szCs w:val="26"/>
-        </w:rPr>
-      </w:pPr>
-      <w:r>
-        <w:rPr>
-          <w:rFonts w:cs="SutonnyMJ" w:ascii="SutonnyMJ" w:hAnsi="SutonnyMJ"/>
-          <w:sz w:val="26"/>
-          <w:szCs w:val="26"/>
-        </w:rPr>
-        <w:t xml:space="preserve">AvKv‡ki †MvjKiv wb‡R‡`i ¯’v‡b ax‡i ax‡i Nyi‡Q| G‡Z myó m½xZ Qwo‡q hvq gnvwek¦Ry‡o| wKš‘ †MvjK‡`i GB †Nvivi †cQ‡b wbðqB †Kv‡bvwKQy f~wgKv ivL‡Q| wbðj c„w_ex †mB ¶gZvi Drm n‡Z cv‡i bv| Zvn‡j me‡P‡q †fZ‡ii †MvjK wbðq Zvi wVK evB‡ii †MvjK Øviv MwZkxj n‡”Q| †mB †MvjK Avevi Zvi c‡ii †Mvj‡Ki gva¨‡g MwZkxj| Gfv‡eB Pj‡Q| wKš‘ Amxg †Zv †bB| †Mvj‡Ki msL¨v wbw`©ó| G‡K Aci‡K MwZkxj ivLvi R‡b¨ Av‡Q mmxg msL¨K e¯‘| MwZi wbðqB P~ovšÍ †Kv‡bv Drm Av‡Q| wbðqB wKQy GKUv w¯’i b¶Î‡`i †MvjK‡K †Nviv‡”Q| †mUvB cÖavb MwZ`vZv Ck¦i| cigvYyev`x‡`i bvw¯ÍK e‡j AvL¨vwqZ Kiv n‡jv| A¨vwi÷Ujxq gZ wb‡q cÖkœ †Zvjv wQj Ck¦‡ii Aw¯ÍZ¡ wb‡q cÖkœ †Zvjvi mvwgj| </w:t>
-      </w:r>
-    </w:p>
-    <w:p>
-      <w:pPr>
-        <w:pStyle w:val="Normal"/>
-        <w:spacing w:before="0" w:after="200"/>
-        <w:rPr>
-          <w:rFonts w:ascii="SutonnyMJ" w:hAnsi="SutonnyMJ" w:cs="SutonnyMJ"/>
-          <w:sz w:val="26"/>
-          <w:szCs w:val="26"/>
-        </w:rPr>
-      </w:pPr>
-      <w:r>
-        <w:rPr>
-          <w:rFonts w:cs="SutonnyMJ" w:ascii="SutonnyMJ" w:hAnsi="SutonnyMJ"/>
-          <w:sz w:val="26"/>
-          <w:szCs w:val="26"/>
-        </w:rPr>
-        <w:t xml:space="preserve">A¨vwi÷Ujxq gnvwe‡k¦i aviYv AZ¨šÍ mdj wQj| Zuvi me‡P‡q RbwcÖq wk‡l¨i bvg Av‡jKRvÛvi `¨ †MÖU| wZwb ¸iæi gZev` cÖPvi Ki‡Z e¨vcK f~wgKv cvjb K‡ib| 323 L„óc~‡e© wb‡Ri AKvj g„Zy¨i Av‡M Qwo‡q †`b cÖv‡P¨i fviZ ch©šÍ| Av‡jKRvÛv‡ii mvgªv‡R¨i cZb NU‡jI wU‡K _v‡K A¨vwi÷U‡ji gZev`| wU‡K _vKj †lvok kZ‡Ki GwjRv‡e‡_i mgq ch©šÍ| GB `xN© mgq a‡i A¨vwi÷Uj‡K †g‡b †bIqv mv‡_ mv‡_ cÖZ¨vL¨vb K‡i Avmv n‡q‡Q Amxg I k~b¨Zv‡K| KviY A¨vwi÷Ujxq gZev‡` Amxg‡K A¯^xKvi Ki‡Z n‡j k~b¨I _vK‡Z cv‡i bv| k~b¨Zvi Dcw¯’wZ e‡j Amxg e‡jI wKQy GKUv Av‡Q| Avi hvB †nvK, k~b¨Zvi †Zv ïay `ywUB m¤¢ve¨ w`K Av‡Q| Avi `y‡UvB ej‡Q AmxgI _vK‡e| cÖ_gZ, k~b¨Zvi cwigvY n‡Z cv‡i Amxg| gv‡b Amx‡gi Aw¯ÍZ¡ Av‡Q| wØZxqZ, k~b¨Zvi cwigvY mmxg ev wbw`©ó| Avi k~b¨Zv gv‡b e¯‘i Abycw¯’wZ| AZGe k~b¨Zvi cwigvY mmxg n‡Z n‡j e¯‘i cwigvY Amxg n‡Z n‡e| ZvI Amx‡gi Aw¯ÍZ¡ _v‡K| `yB †¶‡ÎB k~b¨Zvi Aw¯ÍZ¡ Amx‡gi Aw¯ÍZ¡‡K Awbevh© K‡i †Zv‡j| k~b¨ ev k~b¨Zv A¨vwi÷U‡ji my›`i hyw³Uv‡K †kl K‡i †`q| evwZj K‡i †`q Zuvi Kiv †R‡bvi e³‡e¨i LÐb Avi Ck¦‡ii Aw¯Í‡Z¡i cÖgvY8| d‡j wMÖKiv A¨vwi÷U‡ji K_v gvbvi Kvi‡Y k~b¨, k~b¨Zv I Amxg‡K cÖZ¨vL¨vb Ki‡Z eva¨ nq| </w:t>
-      </w:r>
-    </w:p>
-    <w:p>
-      <w:pPr>
-        <w:pStyle w:val="Normal"/>
-        <w:spacing w:before="0" w:after="200"/>
-        <w:rPr>
-          <w:rFonts w:ascii="SutonnyMJ" w:hAnsi="SutonnyMJ" w:cs="SutonnyMJ"/>
-          <w:sz w:val="26"/>
-          <w:szCs w:val="26"/>
-        </w:rPr>
-      </w:pPr>
-      <w:r>
-        <w:rPr>
-          <w:rFonts w:cs="SutonnyMJ" w:ascii="SutonnyMJ" w:hAnsi="SutonnyMJ"/>
-          <w:sz w:val="26"/>
-          <w:szCs w:val="26"/>
-        </w:rPr>
-        <w:t xml:space="preserve">GKUv mgm¨v wKš‘ wQjB| Amxg I k~b¨ `y‡Uv‡KB Ae‡njv Kiv GZ mnR bv| mg‡qi myo½ w`‡q AZx‡Z wd‡i ZvKv‡bv hvK| BwZnv‡mi cvZvq KZ KZ NUbv| Amxg e‡j wKQy bv _vK‡j AmxgmsL¨K NUbv _vKv m¤¢e bq| Zvn‡j cÖ_g NUbv e‡j wKQy GKUv _vK‡Z n‡e| †mUv n‡e m„wói m~Pbv| wKš‘ Zvi Av‡M Kx wQj? k~b¨Zv? wKš‘ A¨vwi÷U‡ji Kv‡Q Zv MÖnY‡hvM¨ bq| Avevi †Kv‡bv cÖ_g NUbv bv _vK‡j gnvwek¦ wbðq memgq Aw¯Í‡Z¡ wQj| fwel¨‡ZI _vK‡j wPiKvj (Amxg mgq ch©šÍ)| Amxg A_ev k~b¨‡K †g‡b wb‡ZB n‡e| `y‡Uvi AšÍZ GKUv bv _vK‡j gnvwek¦ A_©nxb n‡q hvq| </w:t>
-      </w:r>
-    </w:p>
-    <w:p>
-      <w:pPr>
-        <w:pStyle w:val="Normal"/>
-        <w:spacing w:before="0" w:after="200"/>
-        <w:rPr>
-          <w:rFonts w:ascii="SutonnyMJ" w:hAnsi="SutonnyMJ" w:cs="SutonnyMJ"/>
-          <w:sz w:val="26"/>
-          <w:szCs w:val="26"/>
-        </w:rPr>
-      </w:pPr>
-      <w:r>
-        <w:rPr>
-          <w:rFonts w:cs="SutonnyMJ" w:ascii="SutonnyMJ" w:hAnsi="SutonnyMJ"/>
-          <w:sz w:val="26"/>
-          <w:szCs w:val="26"/>
-        </w:rPr>
-        <w:t xml:space="preserve">A¨vwi÷Uj k~b¨Zvi aviYv‡K `y‡Pv‡L †`L‡Z cvi‡Zb bv| d‡j wZwb k~b¨Zvavix gnvwe‡k¦i e`‡j wPi I Amxg gnvwe‡k¦i c¶ wb‡jb| Zuvi g‡Z, mg‡qi wPiengvbZv †R‡bvi Amxg wefvR‡bi9 g‡Zv GKwU m¤¢ve¨ Amxg| </w:t>
-      </w:r>
-    </w:p>
-    <w:p>
-      <w:pPr>
-        <w:pStyle w:val="Normal"/>
-        <w:spacing w:before="0" w:after="200"/>
-        <w:rPr>
-          <w:rFonts w:ascii="SutonnyMJ" w:hAnsi="SutonnyMJ" w:cs="SutonnyMJ"/>
-          <w:sz w:val="26"/>
-          <w:szCs w:val="26"/>
-        </w:rPr>
-      </w:pPr>
-      <w:r>
-        <w:rPr>
-          <w:rFonts w:cs="SutonnyMJ" w:ascii="SutonnyMJ" w:hAnsi="SutonnyMJ"/>
-          <w:sz w:val="26"/>
-          <w:szCs w:val="26"/>
-        </w:rPr>
-        <w:t>fyj †nvK Avi hvB †nvK, c`v_©weÁv‡bi A¨vwi÷Ujxq aviYv AZ¨šÍ cÖfvekvjx wQj| GK nvRvi eQ‡ii †ewk mgq a‡i Ab¨ †Kv‡bv gZev` gv_v DuPy K‡i `uvov‡Z cv‡iwb| evwZ‡ji LvZvq D‡V‡Q Gi †P‡q ev¯Íe ZË¡I| A¨vwi÷U‡ji evbv‡bv c`v_©weÁvb Avi †R‡bvi Amxg‡K A¯^xKv‡ii cÖeYZv †_‡K m‡i Avmvi Av‡M weÁvb Avi AMÖMwZ Ki‡Z cv‡iwb|</w:t>
-      </w:r>
-    </w:p>
-    <w:p>
-      <w:pPr>
-        <w:pStyle w:val="Normal"/>
-        <w:spacing w:before="0" w:after="200"/>
-        <w:rPr>
-          <w:rFonts w:ascii="SutonnyMJ" w:hAnsi="SutonnyMJ" w:cs="SutonnyMJ"/>
-          <w:sz w:val="26"/>
-          <w:szCs w:val="26"/>
-        </w:rPr>
-      </w:pPr>
-      <w:r>
-        <w:rPr>
-          <w:rFonts w:cs="SutonnyMJ" w:ascii="SutonnyMJ" w:hAnsi="SutonnyMJ"/>
-          <w:sz w:val="26"/>
-          <w:szCs w:val="26"/>
-        </w:rPr>
-        <w:t xml:space="preserve">eyw×i weo¤^bvq †R‡bv Rwo‡q c‡owQ‡jb eomo Sv‡gjvq| L„óc~e© 435 mv‡j wZwb Bwjqvi ˆ¯^iPvix ivRv wbqviKm‡K DrLvZ Kivi Kv‡R Zrci nb| D‡Ïk¨ mva‡b wZwb A¯¿ mieiv‡ni KvR K‡ib| †R‡bvi `~f©vM¨: wbqviKm loh‡š¿i K_v †R‡b hvb| †R‡bv‡K †MÖdZvi Kiv nq| lohš¿Kvix‡`i †ei Ki‡Z †R‡bvi Ici wbh©vZ‡bi LoM †b‡g Av‡m| Aí‡ZB †R‡bv †f‡O co‡jb| mnPi‡`i awi‡q w`‡Z ivwR n‡jb| wbqviKm †R‡bvi Kv‡Q Avm‡j †R‡bv Zv‡K AviI Kv‡Q Avm‡Z ej‡jb, hv‡Z bvg¸‡jv †Mvcb _v‡K| wbqviKm mvg‡b Syu‡K †R‡bvi w`‡K gv_v evovj| AvPgKv †R‡bv wbqviK‡mi Kv‡b `uvZ ewm‡q w`‡jb| wbqviKm †PuwP‡q I‡V| wKš‘ †R‡bvi Kvgo Qvovi †Rv †bB| cv‡ki wbh©vZbKvixiv †R‡bv‡K QywiKvNvZ K‡i g„Zy¨ wbwðZ K‡i wbqviKm‡K D×&amp;evi K‡i| Avi Gfv‡eB g„Zy¨ nq Amx‡gi gnvbvq‡Ki| </w:t>
-      </w:r>
-    </w:p>
-    <w:p>
-      <w:pPr>
-        <w:pStyle w:val="Normal"/>
-        <w:spacing w:before="0" w:after="200"/>
-        <w:rPr>
-          <w:rFonts w:ascii="SutonnyMJ" w:hAnsi="SutonnyMJ" w:cs="SutonnyMJ"/>
-          <w:sz w:val="26"/>
-          <w:szCs w:val="26"/>
-        </w:rPr>
-      </w:pPr>
-      <w:r>
-        <w:rPr>
-          <w:rFonts w:cs="SutonnyMJ" w:ascii="SutonnyMJ" w:hAnsi="SutonnyMJ"/>
-          <w:sz w:val="26"/>
-          <w:szCs w:val="26"/>
-        </w:rPr>
-        <w:t>‡</w:t>
-      </w:r>
-      <w:r>
-        <w:rPr>
-          <w:rFonts w:cs="SutonnyMJ" w:ascii="SutonnyMJ" w:hAnsi="SutonnyMJ"/>
-          <w:sz w:val="26"/>
-          <w:szCs w:val="26"/>
-        </w:rPr>
         <w:t xml:space="preserve">kl ch©šÍ Aek¨ Av‡iKRb wMÖK `vk©wbK Amx‡gi e¨vcv‡i †R‡bv‡K Qvwo‡q hvb| wZwb AvwK©wgwWm| wmivwKD‡mi †Lcv MwYZwe`| †m mg‡qi wPšÍvwe`‡`i g‡a¨ †Kej wZwbB Amxg wb‡q wPšÍv Ki‡Z †c‡iwQ‡jb| </w:t>
       </w:r>
     </w:p>
@@ -5996,26 +7143,69 @@
           <w:sz w:val="26"/>
           <w:szCs w:val="26"/>
         </w:rPr>
-        <w:t xml:space="preserve">AvwK©wgwWm Amx‡gi †`Lv cÖ_g †c‡qwQ‡jb Zvi hy‡×i `c©‡Yi Kuv‡P| KwbK ev †Pv‡Oi g‡Zv wRwb‡mi cÖwZ wMÖKiv eû kZvãx a‡iB AvK…ó wQj| GKwU †Kvb wb‡q G‡K e¨vmva© eivei KvUyb (‡Kvb n‡jv Svjgywoi c¨v‡K‡Ui g‡Zv| Kjvi †gvPvI GKB AvK…wZi|---Abyev`K)| Kxfv‡e KvU‡Qb Zvi Ici wbf©i K‡i cvIqv hv‡e e„Ë, Dce„Ë, cive„Ë ev Awae„Ë| cive„‡Ëi GKwU we‡kl ˆewkó¨ Av‡Q| m~h© ev `~ieZ©x †Kv‡bv Dr‡mi Av‡jv‡K GwU GKwU we›`y‡Z wgjb NUvq| d‡j Av‡jvi meUyKz kw³ GKwU RvqMvq cyÄxf~Z nq| RvnvR‡K †cvov‡bvi R‡b¨I cive„‡Ëi g‡Zv †`L‡Z GKwU `c©Y jvM‡e| AvwK©wgwWm cive„‡Ëi ˆewkó¨ †R‡bwQ‡jb| Avi wVK GLv‡bB Amxg wb‡q Zuvi †Ljvi ïiæ|  </w:t>
-      </w:r>
-    </w:p>
-    <w:p>
-      <w:pPr>
-        <w:pStyle w:val="Normal"/>
-        <w:spacing w:before="0" w:after="200"/>
-        <w:rPr>
-          <w:rFonts w:ascii="SutonnyMJ" w:hAnsi="SutonnyMJ" w:cs="SutonnyMJ"/>
-          <w:sz w:val="26"/>
-          <w:szCs w:val="26"/>
-        </w:rPr>
-      </w:pPr>
-      <w:r>
-        <w:rPr>
-          <w:rFonts w:cs="SutonnyMJ" w:ascii="SutonnyMJ" w:hAnsi="SutonnyMJ"/>
-          <w:sz w:val="26"/>
-          <w:szCs w:val="26"/>
-        </w:rPr>
-        <w:t xml:space="preserve">cive„Ë eyS‡Z wM‡q AvwK©wgwWm‡K G‡K cwigvc Kivi Dcvq wkL‡Z n‡qwQj| cive„‡Ëi LwÐZ As‡ki †¶Îdj †ei Kivi wbqg Kv‡ivB Rvbv wQj bv| wÎfyR I e„‡Ëi cwigvc Lye mnR wQj| wKš‘ Gi †P‡q †ewk welg (irregular) evûi Kv‡f©i cwigvc †m mgqKvi wMÖK MwYZwe`‡`i mv‡a¨i AZxZ wQj| cive„ËI wQj ZvB| Z‡e Amx‡gi Avkªq wb‡q AvwK©wgwWm cive„‡Ëi †¶Îdj †ei Kivi eyw× †ei K‡i †d‡jb| cÖ_g KvR n‡jv cive„‡Ëi †fZ‡i GKwU wÎfyR ewm‡q †`Iqv| Gi d‡j `yB w`‡K `ywU †QvU duvKv RvqMv ˆZwi n‡e| duvKv RvqMv `ywU‡Z AvwK©wgwWm AviI wÎfyR emv‡jb| Gi d‡j duvKv RvqMv cvIqv †Mj PviwU| emv‡bv n‡jv AviI wÎfyR| Gfv‡eB Pjj †Ljv| (wPÎ 12) </w:t>
+        <w:t xml:space="preserve">AvwK©wgwWm Amx‡gi †`Lv cÖ_g †c‡qwQ‡jb Zvi hy‡×i `c©‡Yi Kuv‡P| KwbK ev †Pv‡Oi g‡Zv wRwb‡mi cÖwZ wMÖKiv eû kZvãx a‡iB AvK…ó wQj| GKwU †Kvb wb‡q G‡K e¨vmva© eivei KvUyb </w:t>
+      </w:r>
+      <w:r>
+        <w:rPr>
+          <w:rFonts w:cs="SutonnyMJ" w:ascii="SutonnyMJ" w:hAnsi="SutonnyMJ"/>
+          <w:sz w:val="26"/>
+          <w:szCs w:val="26"/>
+        </w:rPr>
+        <w:t>(</w:t>
+      </w:r>
+      <w:r>
+        <w:rPr>
+          <w:rFonts w:eastAsia="Calibri" w:cs="SutonnyMJ" w:ascii="SutonnyMJ" w:hAnsi="SutonnyMJ" w:eastAsiaTheme="minorHAnsi"/>
+          <w:color w:val="auto"/>
+          <w:kern w:val="0"/>
+          <w:sz w:val="26"/>
+          <w:szCs w:val="26"/>
+          <w:lang w:val="en-US" w:eastAsia="en-US" w:bidi="ar-SA"/>
+        </w:rPr>
+        <w:t>†</w:t>
+      </w:r>
+      <w:r>
+        <w:rPr>
+          <w:rFonts w:cs="SutonnyMJ" w:ascii="SutonnyMJ" w:hAnsi="SutonnyMJ"/>
+          <w:sz w:val="26"/>
+          <w:szCs w:val="26"/>
+        </w:rPr>
+        <w:t xml:space="preserve">Kvb n‡jv Svjgywoi c¨v‡K‡Ui g‡Zv| Kjvi †gvPvI GKB AvK…wZi|---Abyev`K)| Kxfv‡e KvU‡Qb Zvi Ici wbf©i K‡i cvIqv hv‡e e„Ë, Dce„Ë, cive„Ë ev Awae„Ë| cive„‡Ëi GKwU we‡kl ˆewkó¨ Av‡Q| m~h© ev `~ieZ©x †Kv‡bv Dr‡mi Av‡jv‡K GwU GKwU we›`y‡Z wgjb NUvq| d‡j Av‡jvi meUyKz kw³ GKwU RvqMvq cyÄxf~Z nq| RvnvR‡K †cvov‡bvi R‡b¨I cive„‡Ëi g‡Zv †`L‡Z GKwU `c©Y jvM‡e| AvwK©wgwWm cive„‡Ëi ˆewkó¨ †R‡bwQ‡jb| Avi wVK GLv‡bB Amxg wb‡q Zuvi †Ljvi ïiæ|  </w:t>
+      </w:r>
+    </w:p>
+    <w:p>
+      <w:pPr>
+        <w:pStyle w:val="Normal"/>
+        <w:spacing w:before="0" w:after="200"/>
+        <w:rPr>
+          <w:rFonts w:ascii="SutonnyMJ" w:hAnsi="SutonnyMJ" w:cs="SutonnyMJ"/>
+          <w:sz w:val="26"/>
+          <w:szCs w:val="26"/>
+        </w:rPr>
+      </w:pPr>
+      <w:r>
+        <w:rPr>
+          <w:rFonts w:cs="SutonnyMJ" w:ascii="SutonnyMJ" w:hAnsi="SutonnyMJ"/>
+          <w:sz w:val="26"/>
+          <w:szCs w:val="26"/>
+        </w:rPr>
+        <w:t>cive„Ë eyS‡Z wM‡q AvwK©wgwWm‡K G‡K cwigvc Kivi Dcvq wkL‡Z n‡qwQj| cive„‡Ëi LwÐZ As‡ki †¶Îdj †ei Kivi wbqg Kv‡ivB Rvbv wQj bv| wÎfyR I e„‡Ëi cwigvc Lye mnR wQj| wKš‘ Gi †P‡q †ewk welg (</w:t>
+      </w:r>
+      <w:r>
+        <w:rPr>
+          <w:rFonts w:cs="SutonnyMJ" w:ascii="Arial" w:hAnsi="Arial"/>
+          <w:sz w:val="26"/>
+          <w:szCs w:val="26"/>
+        </w:rPr>
+        <w:t>irregular</w:t>
+      </w:r>
+      <w:r>
+        <w:rPr>
+          <w:rFonts w:cs="SutonnyMJ" w:ascii="SutonnyMJ" w:hAnsi="SutonnyMJ"/>
+          <w:sz w:val="26"/>
+          <w:szCs w:val="26"/>
+        </w:rPr>
+        <w:t xml:space="preserve">) evûi Kv‡f©i cwigvc †m mgqKvi wMÖK MwYZwe`‡`i mv‡a¨i AZxZ wQj| cive„ËI wQj ZvB| Z‡e Amx‡gi Avkªq wb‡q AvwK©wgwWm cive„‡Ëi †¶Îdj †ei Kivi eyw× †ei K‡i †d‡jb| cÖ_g KvR n‡jv cive„‡Ëi †fZ‡i GKwU wÎfyR ewm‡q †`Iqv| Gi d‡j `yB w`‡K `ywU †QvU duvKv RvqMv ˆZwi n‡e| duvKv RvqMv `ywU‡Z AvwK©wgwWm AviI wÎfyR emv‡jb| Gi d‡j duvKv RvqMv cvIqv †Mj PviwU| emv‡bv n‡jv AviI wÎfyR| Gfv‡eB Pjj †Ljv| (wPÎ 12) </w:t>
       </w:r>
     </w:p>
     <w:p>
@@ -6091,7 +7281,26 @@
           <w:sz w:val="26"/>
           <w:szCs w:val="26"/>
         </w:rPr>
-        <w:t xml:space="preserve">wMÖK msL¨vc×wZ‡Z 10,000 (AhyZ) wQj me‡P‡q eo ¸”Q| Ahy‡Zi mvnv‡h¨ wMÖKiv AhyZ AhyZ (10 †KvwU) msL¨v‡KI cÖKvk Ki‡Z cviZ| AviI wKQyUvI †h‡Z cviZ AviI eo msL¨vi w`‡K| wKš‘ GKwU bZyb wPšÍvi m~Pbv K‡i AvwK©wgwWm GB evav †cwi‡q hvb| wZwb ïiæ K‡ib Lye mijfv‡e| ïiæ‡Z 100 †KvwU‡K a‡i wb‡jb 1| Avevi MYbv ïiæ K‡i msL¨v¸‡jv‡K bvg w`‡jb wØZxq µ‡gi msL¨v| (AvwK©wgwWm 100,00,00,001-‡K 1 a‡ibwb| 100,00,00,000-‡KI 0 a‡ibwb| AvaywbK MwYZwe‡`iv hw`I †mUvB Ki‡eb| AvwK©wgwWm †Lqvj K‡ibwb, 0 †_‡K ïiæ KivB †ewk hyw³hy³ nZ|) wØZxq µ‡gi msL¨viv AhyZ AhyZ †_‡K P‡j Gj AhyZ AhyZ AhyZ Ahy‡Z| Z„Zxq µ‡gi msL¨viv n‡jv AhyZ AhyZ AhyZ AhyZ AhyZ AhyZ ev 10,00,00,00,00,00,00,00,00,00,00,000| Gfv‡e †h‡Z †h‡Z wZwb †M‡jb 10 †KvwUZg µg ch©šÍ| G‡`i‡K wZwb bvg †`b cÖ_g hy‡Mi msL¨v| KvRwU myLKi wQj bv| Z‡e KvR Zv‡Z n‡q †M‡Q| wb‡Ri wPšÍb cix¶v Ki‡Z AvwK©wgwW‡mi hv cÖ‡qvRb wQj Zvi †P‡q †ewkB n‡q‡Q| wKš‘ msL¨v¸‡jv eo n‡jI wQj mmxg| gnvwek¦‡K evjy w`‡q fwZ© Ki‡Z hZ evjy jvM‡e †m msL¨vi †P‡q †ewk| wMÖK gnvwe‡k¦ Amx‡gi `iKvi c‡owb| </w:t>
+        <w:t>wMÖK msL¨vc×wZ‡Z 10,000 (AhyZ) wQj me‡P‡q eo ¸”Q| Ahy‡Zi mvnv‡h¨ wMÖKiv AhyZ AhyZ (10 †KvwU) msL¨v‡KI cÖKvk Ki‡Z cviZ| AviI wKQyUvI †h‡Z cviZ AviI eo msL¨vi w`‡K| wKš‘ GKwU bZyb wPšÍvi m~Pbv K‡i AvwK©wgwWm GB evav †cwi‡q hvb| wZwb ïiæ K‡ib Lye mijfv‡e| ïiæ‡Z 100 †KvwU‡K a‡i wb‡jb 1| Avevi MYbv ïiæ K‡i msL¨v¸‡jv‡K bvg w`‡jb wØZxq µ‡gi msL¨v| (AvwK©wgwWm 100,00,00,001-</w:t>
+      </w:r>
+      <w:r>
+        <w:rPr>
+          <w:rFonts w:eastAsia="Calibri" w:cs="SutonnyMJ" w:ascii="SutonnyMJ" w:hAnsi="SutonnyMJ" w:eastAsiaTheme="minorHAnsi"/>
+          <w:color w:val="auto"/>
+          <w:kern w:val="0"/>
+          <w:sz w:val="26"/>
+          <w:szCs w:val="26"/>
+          <w:lang w:val="en-US" w:eastAsia="en-US" w:bidi="ar-SA"/>
+        </w:rPr>
+        <w:t>†</w:t>
+      </w:r>
+      <w:r>
+        <w:rPr>
+          <w:rFonts w:cs="SutonnyMJ" w:ascii="SutonnyMJ" w:hAnsi="SutonnyMJ"/>
+          <w:sz w:val="26"/>
+          <w:szCs w:val="26"/>
+        </w:rPr>
+        <w:t xml:space="preserve">K 1 a‡ibwb| 100,00,00,000-‡KI 0 a‡ibwb| AvaywbK MwYZwe‡`iv hw`I †mUvB Ki‡eb| AvwK©wgwWm †Lqvj K‡ibwb, 0 †_‡K ïiæ KivB †ewk hyw³hy³ nZ|) wØZxq µ‡gi msL¨viv AhyZ AhyZ †_‡K P‡j Gj AhyZ AhyZ AhyZ Ahy‡Z| Z„Zxq µ‡gi msL¨viv n‡jv AhyZ AhyZ AhyZ AhyZ AhyZ AhyZ ev 10,00,00,00,00,00,00,00,00,00,00,000| Gfv‡e †h‡Z †h‡Z wZwb †M‡jb 10 †KvwUZg µg ch©šÍ| G‡`i‡K wZwb bvg †`b cÖ_g hy‡Mi msL¨v| KvRwU myLKi wQj bv| Z‡e KvR Zv‡Z n‡q †M‡Q| wb‡Ri wPšÍb cix¶v Ki‡Z AvwK©wgwW‡mi hv cÖ‡qvRb wQj Zvi †P‡q †ewkB n‡q‡Q| wKš‘ msL¨v¸‡jv eo n‡jI wQj mmxg| gnvwek¦‡K evjy w`‡q fwZ© Ki‡Z hZ evjy jvM‡e †m msL¨vi †P‡q †ewk| wMÖK gnvwe‡k¦ Amx‡gi `iKvi c‡owb| </w:t>
       </w:r>
     </w:p>
     <w:p>
@@ -6502,7 +7711,26 @@
           <w:sz w:val="26"/>
           <w:szCs w:val="26"/>
         </w:rPr>
-        <w:t xml:space="preserve">1,999 mv‡ji  wW‡m¤^‡ii 31 Zvwi‡L me †nv‡Uj-‡i÷y‡i›U AwMÖg eyK n‡q †Mj| 2000 mv‡ji 31 wW‡m¤^‡i bq wKš‘| mnmªvã Drme mevB Kij fyj Zvwi‡L| DrmeKvix‡`i Drmv‡ni Kv‡Q nvi gvbj i‡qj wMÖbDBP gvbgw›`iI| A_P c„w_exi mgq msi¶Y I Zvwi‡Li †Mvjgvj mgvav‡bi AvbyôvwbK `vwqZ¡ Zv‡`iB| gvbgw›`‡ii cvigvYweK Nwo GwM‡q Pj‡Q| Avi wb‡P Iw`‡K gvbyl Avkvq e‡m Av‡Q, miKvwi A_©vq‡b g‡nvrme n‡e| n‡e ¯§iYxq GK D‡Øvabx Abyôvb| Av‡qvRKiv ZvwiL wVK K‡i †i‡L‡Q 31 wW‡m¤^i, 1,999| Abyôvb †kl 2,000 mv‡ji 31 wW‡m¤^i, hLb wKbv gvÎ gvbgw›`‡ii †R¨vwZwe©`iv mnmªvã Drme ïiæ K‡i‡Qb| </w:t>
+        <w:t>1,999 mv‡ji  wW‡m¤^‡ii 31 Zvwi‡L me †nv‡Uj-</w:t>
+      </w:r>
+      <w:r>
+        <w:rPr>
+          <w:rFonts w:eastAsia="Calibri" w:cs="SutonnyMJ" w:ascii="SutonnyMJ" w:hAnsi="SutonnyMJ" w:eastAsiaTheme="minorHAnsi"/>
+          <w:color w:val="auto"/>
+          <w:kern w:val="0"/>
+          <w:sz w:val="26"/>
+          <w:szCs w:val="26"/>
+          <w:lang w:val="en-US" w:eastAsia="en-US" w:bidi="ar-SA"/>
+        </w:rPr>
+        <w:t>†</w:t>
+      </w:r>
+      <w:r>
+        <w:rPr>
+          <w:rFonts w:cs="SutonnyMJ" w:ascii="SutonnyMJ" w:hAnsi="SutonnyMJ"/>
+          <w:sz w:val="26"/>
+          <w:szCs w:val="26"/>
+        </w:rPr>
+        <w:t xml:space="preserve">i÷y‡i›U AwMÖg eyK n‡q †Mj| 2000 mv‡ji 31 wW‡m¤^‡i bq wKš‘| mnmªvã Drme mevB Kij fyj Zvwi‡L| DrmeKvix‡`i Drmv‡ni Kv‡Q nvi gvbj i‡qj wMÖbDBP gvbgw›`iI| A_P c„w_exi mgq msi¶Y I Zvwi‡Li †Mvjgvj mgvav‡bi AvbyôvwbK `vwqZ¡ Zv‡`iB| gvbgw›`‡ii cvigvYweK Nwo GwM‡q Pj‡Q| Avi wb‡P Iw`‡K gvbyl Avkvq e‡m Av‡Q, miKvwi A_©vq‡b g‡nvrme n‡e| n‡e ¯§iYxq GK D‡Øvabx Abyôvb| Av‡qvRKiv ZvwiL wVK K‡i †i‡L‡Q 31 wW‡m¤^i, 1,999| Abyôvb †kl 2,000 mv‡ji 31 wW‡m¤^i, hLb wKbv gvÎ gvbgw›`‡ii †R¨vwZwe©`iv mnmªvã Drme ïiæ K‡i‡Qb| </w:t>
       </w:r>
     </w:p>
     <w:p>
@@ -6529,7 +7757,7 @@
           <w:sz w:val="26"/>
           <w:szCs w:val="26"/>
         </w:rPr>
-        <w:t>R¨vwZwe©`iv Ab¨‡`i g‡Zv K‡i mgq wb‡q †Lj‡Z cv‡ib bv| Zviv bRi iv‡Lb gnvKv‡k| gnvKv‡ki Nwo Awae‡l© av°v Lvq bv| gvbyl cwÄKv e`jv‡Z PvB‡jB e`‡j hvq bv gnvKvk| G Kvi‡Y †R¨vwZwe©`iv gvby‡li cwÄKv‡K Gwo‡q Pj‡jb| Zviv whïi (Av) Rb¥ †_‡K eQi MYbv K‡ib bv| Zviv MYbv ïiæ K‡ib wLªóc~e© 4713 mv‡ji Rvbyqvwii 1 ZvwiL †_‡K| G mvjUv †gvUvgywU Sv‡gjvwenxb msL¨v| 1583 mv‡j cwÐZ †Rv‡md ¯‹¨vwjMvi ZvwiLwU wVK K‡ib| Zvi evbv‡bv Ryjxq (Julian) ZvwiL gnvKv‡ki NUbvi Zvwi‡Li wnmve ivLvi gvb`Ð n‡q `uvovq| Ryjxq bvgUv G‡m‡Q ¯‹¨vwjMv‡ii evevi bvg †_‡K| Rywjqvm wmRvi bq| G ZvwiL¸‡jv‡Z G‡Ki ci GK ms‡kvab Ki‡Z _vKv cwÄKv¸‡jvi g‡Zv Sv‡gjv wQj bv| c‡i Aek¨ G c×wZ‡Z GKUy cwieZ©b G‡m‡Q| cwigvwR©Z Ryjxq ZvwiL GK`g 24,00,000 w`b I 12 NÈv Kg| G‡Z k~b¨Zg NÈv c‡o‡Q 1,71,858 mv‡ji ga¨iv‡Z| GUvI †gvUvgywU mvaviY GK msL¨v| ///////////</w:t>
+        <w:t xml:space="preserve">R¨vwZwe©`iv Ab¨‡`i g‡Zv K‡i mgq wb‡q †Lj‡Z cv‡ib bv| Zviv bRi iv‡Lb gnvKv‡k| gnvKv‡ki Nwo Awae‡l© av°v Lvq bv| gvbyl cwÄKv e`jv‡Z PvB‡jB e`‡j hvq bv gnvKvk| G Kvi‡Y †R¨vwZwe©`iv gvby‡li cwÄKv‡K Gwo‡q Pj‡jb| Zviv whïi (Av) Rb¥ †_‡K eQi MYbv K‡ib bv| Zviv MYbv ïiæ K‡ib wLªóc~e© 4713 mv‡ji Rvbyqvwii 1 ZvwiL †_‡K| G mvjUv †gvUvgywU Sv‡gjvwenxb msL¨v| 1583 mv‡j cwÐZ †Rv‡md ¯‹¨vwjMvi ZvwiLwU wVK K‡ib| Zvi evbv‡bv Ryjxq (Julian) ZvwiL gnvKv‡ki NUbvi Zvwi‡Li wnmve ivLvi gvb`Ð n‡q `uvovq| Ryjxq bvgUv G‡m‡Q ¯‹¨vwjMv‡ii evevi bvg †_‡K| Rywjqvm wmRvi bq| G ZvwiL¸‡jv‡Z G‡Ki ci GK ms‡kvab Ki‡Z _vKv cwÄKv¸‡jvi g‡Zv Sv‡gjv wQj bv| c‡i Aek¨ G c×wZ‡Z GKUy cwieZ©b G‡m‡Q| cwigvwR©Z Ryjxq ZvwiL GK`g 24,00,000 w`b I 12 NÈv Kg| G‡Z k~b¨Zg NÈv c‡o‡Q 1,71,858 mv‡ji ga¨iv‡Z| GUvI †gvUvgywU mvaviY GK msL¨v| </w:t>
       </w:r>
     </w:p>
     <w:p>
@@ -7069,7 +8297,33 @@
           <w:sz w:val="26"/>
           <w:szCs w:val="26"/>
         </w:rPr>
-        <w:t>1| wMÖK `vk©wbK †R‡bv Zvi wb‡Ri I cviwgwbwW‡mi wKQy gZev` cÖgv‡Yi R‡b¨ †ek wKQy c¨vivW· ˆZwi K‡ib| g~jZ wZwb cÖgvY Ki‡Z †P‡qwQ‡jb, MwZ ej‡Z wKQy †bB| meB †Pv‡Li fyj| c¨vivW·¸‡jvi g‡a¨ Ab¨Zg weL¨vZ GKwU n‡jv GwKwjR I K”Qc c¨vivW·| Ggb †ek wKQy c¨vivW· wb‡q Rvbv hv‡e Abyev`‡Ki Amxg mgxKiY eB‡q| GQvovI coyb: www.statmania.info</w:t>
+        <w:t xml:space="preserve">1| wMÖK `vk©wbK †R‡bv Zvi wb‡Ri I cviwgwbwW‡mi wKQy gZev` cÖgv‡Yi R‡b¨ †ek wKQy c¨vivW· ˆZwi K‡ib| g~jZ wZwb cÖgvY Ki‡Z †P‡qwQ‡jb, MwZ ej‡Z wKQy †bB| meB †Pv‡Li fyj| c¨vivW·¸‡jvi g‡a¨ Ab¨Zg weL¨vZ GKwU n‡jv GwKwjR I K”Qc c¨vivW·| Ggb †ek wKQy c¨vivW· wb‡q Rvbv hv‡e Abyev`‡Ki </w:t>
+      </w:r>
+      <w:r>
+        <w:rPr>
+          <w:rFonts w:cs="SutonnyMJ" w:ascii="SutonnyMJ" w:hAnsi="SutonnyMJ"/>
+          <w:i/>
+          <w:iCs/>
+          <w:sz w:val="26"/>
+          <w:szCs w:val="26"/>
+        </w:rPr>
+        <w:t>Amxg mgxKiY</w:t>
+      </w:r>
+      <w:r>
+        <w:rPr>
+          <w:rFonts w:cs="SutonnyMJ" w:ascii="SutonnyMJ" w:hAnsi="SutonnyMJ"/>
+          <w:sz w:val="26"/>
+          <w:szCs w:val="26"/>
+        </w:rPr>
+        <w:t xml:space="preserve"> eB‡q| GQvovI coyb: </w:t>
+      </w:r>
+      <w:r>
+        <w:rPr>
+          <w:rFonts w:cs="SutonnyMJ" w:ascii="Arial" w:hAnsi="Arial"/>
+          <w:sz w:val="26"/>
+          <w:szCs w:val="26"/>
+        </w:rPr>
+        <w:t>www.statmania.info</w:t>
       </w:r>
     </w:p>
     <w:p>

</xml_diff>

<commit_message>
Zero correct bijoy doc word p44
</commit_message>
<xml_diff>
--- a/books/zero/Zero Bijoy.docx
+++ b/books/zero/Zero Bijoy.docx
@@ -8769,24 +8769,6 @@
           <w:sz w:val="26"/>
           <w:szCs w:val="26"/>
         </w:rPr>
-      </w:r>
-    </w:p>
-    <w:p>
-      <w:pPr>
-        <w:pStyle w:val="Normal"/>
-        <w:spacing w:before="0" w:after="200"/>
-        <w:rPr>
-          <w:rFonts w:ascii="SutonnyMJ" w:hAnsi="SutonnyMJ" w:cs="SutonnyMJ"/>
-          <w:sz w:val="26"/>
-          <w:szCs w:val="26"/>
-        </w:rPr>
-      </w:pPr>
-      <w:r>
-        <w:rPr>
-          <w:rFonts w:cs="SutonnyMJ" w:ascii="SutonnyMJ" w:hAnsi="SutonnyMJ"/>
-          <w:sz w:val="26"/>
-          <w:szCs w:val="26"/>
-        </w:rPr>
         <w:t xml:space="preserve">cwð‡gi k~‡b¨i fxwZi gv‡SI cÖvP¨ k~b¨‡K ¯^vMZ Rvbvq| BD‡iv‡c k~b¨ wQj wbM„nxZ| wKš‘ fvi‡Z I c‡i Avi‡e k~‡b¨i weKvk N‡U| †klevi hLb Avgiv k~b¨‡K †`‡LwQ, †mLv‡b k~b¨ wQj ïayB GKwU ¯’vbxq gvb| e¨vwejbxq MYbvc×wZ‡Z k~b¨ wQj GKwU duvKv `vM| k~b¨ wKQy Kv‡R †j‡MwQj, wKš‘ wb‡R †Kv‡bv msL¨v wQj bv| Gi †Kv‡bv gvb wQj bv| Gi euv‡qi A¼¸‡jvB G‡K A_©en K‡i ZyjZ| wb‡R GKv _vK‡j Av¶wiKfv‡eB Gi †Kv‡bv A_© nZ bv| fvi‡Z G‡m Ae¯’v cvëvj| </w:t>
       </w:r>
     </w:p>
@@ -8863,24 +8845,6 @@
           <w:sz w:val="26"/>
           <w:szCs w:val="26"/>
         </w:rPr>
-      </w:r>
-    </w:p>
-    <w:p>
-      <w:pPr>
-        <w:pStyle w:val="Normal"/>
-        <w:spacing w:before="0" w:after="200"/>
-        <w:rPr>
-          <w:rFonts w:ascii="SutonnyMJ" w:hAnsi="SutonnyMJ" w:cs="SutonnyMJ"/>
-          <w:sz w:val="26"/>
-          <w:szCs w:val="26"/>
-        </w:rPr>
-      </w:pPr>
-      <w:r>
-        <w:rPr>
-          <w:rFonts w:cs="SutonnyMJ" w:ascii="SutonnyMJ" w:hAnsi="SutonnyMJ"/>
-          <w:sz w:val="26"/>
-          <w:szCs w:val="26"/>
-        </w:rPr>
         <w:t xml:space="preserve">cÖv‡P¨i A‡bK a‡g©i g‡ZvB wn›`y a‡g© Av‡Q ˆØZev‡`i K_v| cvðv‡Z¨I gv‡Sg‡a¨ Gi D`q N‡UwQj| Z‡e G ai‡bi wPšÍv‡K GKN‡i K‡i ivLv n‡qwQj| Ggb GKwU wecixZ wPšÍv n‡jv gvwbwKRg ev gvwb ag©| GLv‡b ejv nq, c„w_exUv mgvb I wecixZ cwigvY fv‡jv I Lvivc Øviv cÖfvweZ| `~icÖv‡P¨i Bb I Bqvs Ges wbKUcÖv‡P¨i Ri_y‡mªi fv‡jv I Lviv‡ci g‡Zv m„wó I aŸsm wQj GKB gy`ªvi GwcV-IwcV| †`eZv wke GKBmv‡_ RM‡Zi m„wó I aŸs‡mi bvqK| Qwe‡Z †`Lv‡bv nq, Zvi GK nv‡Z m„wói XvK, Av‡iK nv‡Z aŸs‡mi wkLv| Z‡e wke Avevi k~b¨ZviI cÖwZwbwaZ¡ K‡i| GB †`eZvi GKwU w`K n‡jv wb®‹j wke| Av¶wiKfv‡e GB wk‡ei A_©B n‡jv Askwenxb wke| P~ovšÍ f‡qW ev k~b¨Zv I cig bvw_s‡bm| cÖvYnxbZvi ev¯Íe ewntcÖKvk| Z‡e gnvwe‡k¦i m„wóI f‡qW ev k~b¨ †_‡K| †hfv‡e Rb¥ Amx‡gi| wn›`y a‡g©i gnvwek¦ cvðv‡Z¨i aviYv †_‡K Avjv`v wQj| GLv‡b gnvwe‡k¦i cwiwa Amxg| Avgv‡`i gnvwek¦ †cwi‡q Av‡Q AviI eû eû gnvwek¦| </w:t>
       </w:r>
     </w:p>
@@ -8900,7 +8864,39 @@
           <w:sz w:val="26"/>
           <w:szCs w:val="26"/>
         </w:rPr>
-        <w:t xml:space="preserve">Iw`‡K gnvwek¦ Avevi Zvi k~b¨Zv‡KI fy‡j hvqwb| k~b¨Zv †_‡K gnvwe‡k¦i Rb¥| Avevi k~b¨Zvi cÖvwß n‡q `uvovj gvby‡li P~ovšÍ j¶¨| GK M‡í AvZ¥v m¤ú‡K© g„Zy¨ GK wkl¨‡K ej‡Q, Òme cÖvYxi ü`‡q jyKvwqZ Av‡Q AvZ¥v, ¯^KxqZv| me‡P‡q ¶y`ª cigvYyi †P‡q ¶y`ª, mywekvj gnvKv‡ki †P‡q eo|" G AvZ¥v evm K‡i me wRwb‡mi g‡a¨| G AvZ¥v gnvwe‡k¦i wbh©v‡mi Ask| Gi †bB g„Zy¨| †KD gviv †M‡j AvZ¥v †`n †_‡K gy³ nq| cÖ‡ek K‡i Av‡iK †`‡n|1  AvZ¥vi ¯’vbvšÍ‡ii gva¨‡g gvbylUvi beRb¥ nq| wn›`y a‡g©i D‡Ïk¨ n‡jv AvZ¥v‡K cybR‡b¥i Pµ †_‡K cy‡ivcywi †ei K‡i Avbv| g„Zy¨i cÖvšÍ‡i cÖvšÍ‡i Ny‡i giv †_‡K cÖvYnxbZvi gva¨‡g P~ovšÍ gyw³ AR©‡bi c_ n‡jv ev¯ÍeZvi åg †_‡K m‡i Avmv| †`eZvi K_v n‡jv, ÒAvZ¥vi evwo †`n| Avb›` I K‡ói kw³ G‡K wbqš¿Y K‡i| gvbyl †`‡ni wbqš¿‡Y _vK‡j KLbI gyw³ cv‡e bv| gyw³i Rb¨ i³-gvs‡mi Pvwn`v †_‡K gy³ n‡q AvZ¥vi k~b¨Zv I wbieZv‡K MÖnY Ki‡Z n‡e| AvZ¥v ZLb gvbweK Pvwn`v Z¨vM K‡i D‡o P‡j hv‡e| †hvM w`‡e mw¤§wjZ †PZbvi mgv‡e‡k| †h Amxg AvZ¥v cy‡iv gnvwe‡k¦ we¯Í„Z| GKBmv‡_ †hUv me RvqMvq, Avevi †Kv_vI bv| GKBmv‡_ Amxg (infinity) I k~b¨ (nothing)| Gme Kvi‡Y fviZxq mgv‡R f‡qW (k~b¨Zv) I BbwdwbwUi RM‡Z wePiY wQj| ¯^vfveKfv‡eB k~b¨‡K Zviv MÖnY Kij| </w:t>
+        <w:t>Iw`‡K gnvwek¦ Avevi Zvi k~b¨Zv‡KI fy‡j hvqwb| k~b¨Zv †_‡K gnvwe‡k¦i Rb¥| Avevi k~b¨Zvi cÖvwß n‡q `uvovj gvby‡li P~ovšÍ j¶¨| GK M‡í AvZ¥v m¤ú‡K© g„Zy¨ GK wkl¨‡K ej‡Q, Òme cÖvYxi ü`‡q jyKvwqZ Av‡Q AvZ¥v, ¯^KxqZv| me‡P‡q ¶y`ª cigvYyi †P‡q ¶y`ª, mywekvj gnvKv‡ki †P‡q eo|" G AvZ¥v evm K‡i me wRwb‡mi g‡a¨| G AvZ¥v gnvwe‡k¦i wbh©v‡mi Ask| Gi †bB g„Zy¨| †KD gviv †M‡j AvZ¥v †`n †_‡K gy³ nq| cÖ‡ek K‡i Av‡iK †`‡n|1  AvZ¥vi ¯’vbvšÍ‡ii gva¨‡g gvbylUvi beRb¥ nq| wn›`y a‡g©i D‡Ïk¨ n‡jv AvZ¥v‡K cybR‡b¥i Pµ †_‡K cy‡ivcywi †ei K‡i Avbv| g„Zy¨i cÖvšÍ‡i cÖvšÍ‡i Ny‡i giv †_‡K cÖvYnxbZvi gva¨‡g P~ovšÍ gyw³ AR©‡bi c_ n‡jv ev¯ÍeZvi åg †_‡K m‡i Avmv| †`eZvi K_v n‡jv, ÒAvZ¥vi evwo †`n| Avb›` I K‡ói kw³ G‡K wbqš¿Y K‡i| gvbyl †`‡ni wbqš¿‡Y _vK‡j KLbI gyw³ cv‡e bv| gyw³i Rb¨ i³-gvs‡mi Pvwn`v †_‡K gy³ n‡q AvZ¥vi k~b¨Zv I wbieZv‡K MÖnY Ki‡Z n‡e| AvZ¥v ZLb gvbweK Pvwn`v Z¨vM K‡i D‡o P‡j hv‡e| †hvM w`‡e mw¤§wjZ †PZbvi mgv‡e‡k| †h Amxg AvZ¥v cy‡iv gnvwe‡k¦ we¯Í„Z| GKBmv‡_ †hUv me RvqMvq, Avevi †Kv_vI bv| GKBmv‡_ Amxg (</w:t>
+      </w:r>
+      <w:r>
+        <w:rPr>
+          <w:rFonts w:cs="SutonnyMJ" w:ascii="Arial" w:hAnsi="Arial"/>
+          <w:sz w:val="26"/>
+          <w:szCs w:val="26"/>
+        </w:rPr>
+        <w:t>infinity</w:t>
+      </w:r>
+      <w:r>
+        <w:rPr>
+          <w:rFonts w:cs="SutonnyMJ" w:ascii="SutonnyMJ" w:hAnsi="SutonnyMJ"/>
+          <w:sz w:val="26"/>
+          <w:szCs w:val="26"/>
+        </w:rPr>
+        <w:t>) I k~b¨ (</w:t>
+      </w:r>
+      <w:r>
+        <w:rPr>
+          <w:rFonts w:cs="SutonnyMJ" w:ascii="Arial" w:hAnsi="Arial"/>
+          <w:sz w:val="26"/>
+          <w:szCs w:val="26"/>
+        </w:rPr>
+        <w:t>nothing</w:t>
+      </w:r>
+      <w:r>
+        <w:rPr>
+          <w:rFonts w:cs="SutonnyMJ" w:ascii="SutonnyMJ" w:hAnsi="SutonnyMJ"/>
+          <w:sz w:val="26"/>
+          <w:szCs w:val="26"/>
+        </w:rPr>
+        <w:t xml:space="preserve">)| Gme Kvi‡Y fviZxq mgv‡R f‡qW (k~b¨Zv) I BbwdwbwUi RM‡Z wePiY wQj| ¯^vfveKfv‡eB k~b¨‡K Zviv MÖnY Kij| </w:t>
       </w:r>
     </w:p>
     <w:p>
@@ -8935,6 +8931,7 @@
       <w:pPr>
         <w:pStyle w:val="Normal"/>
         <w:spacing w:before="0" w:after="200"/>
+        <w:jc w:val="center"/>
         <w:rPr>
           <w:rFonts w:ascii="SutonnyMJ" w:hAnsi="SutonnyMJ" w:cs="SutonnyMJ"/>
           <w:sz w:val="26"/>
@@ -8949,550 +8946,6 @@
         </w:rPr>
         <w:t xml:space="preserve"> </w:t>
       </w:r>
-    </w:p>
-    <w:p>
-      <w:pPr>
-        <w:pStyle w:val="Normal"/>
-        <w:spacing w:before="0" w:after="200"/>
-        <w:jc w:val="center"/>
-        <w:rPr>
-          <w:rFonts w:ascii="SutonnyMJ" w:hAnsi="SutonnyMJ" w:cs="SutonnyMJ"/>
-          <w:sz w:val="26"/>
-          <w:szCs w:val="26"/>
-        </w:rPr>
-      </w:pPr>
-      <w:r>
-        <w:rPr>
-          <w:rFonts w:cs="SutonnyMJ" w:ascii="SutonnyMJ" w:hAnsi="SutonnyMJ"/>
-          <w:sz w:val="26"/>
-          <w:szCs w:val="26"/>
-        </w:rPr>
-        <w:t>‡</w:t>
-      </w:r>
-      <w:r>
-        <w:rPr>
-          <w:rFonts w:cs="SutonnyMJ" w:ascii="SutonnyMJ" w:hAnsi="SutonnyMJ"/>
-          <w:sz w:val="26"/>
-          <w:szCs w:val="26"/>
-        </w:rPr>
-        <w:t xml:space="preserve">`eZv‡`i GK`g m~PbvKv‡j Aw¯Í‡Z¡i Rb¥ nq Abw¯ÍZ¡ †_‡K| </w:t>
-      </w:r>
-    </w:p>
-    <w:p>
-      <w:pPr>
-        <w:pStyle w:val="Normal"/>
-        <w:spacing w:before="0" w:after="200"/>
-        <w:jc w:val="right"/>
-        <w:rPr>
-          <w:rFonts w:ascii="SutonnyMJ" w:hAnsi="SutonnyMJ" w:cs="SutonnyMJ"/>
-          <w:sz w:val="26"/>
-          <w:szCs w:val="26"/>
-        </w:rPr>
-      </w:pPr>
-      <w:r>
-        <w:rPr>
-          <w:rFonts w:cs="SutonnyMJ" w:ascii="SutonnyMJ" w:hAnsi="SutonnyMJ"/>
-          <w:sz w:val="26"/>
-          <w:szCs w:val="26"/>
-        </w:rPr>
-        <w:t xml:space="preserve">-F‡M&amp;e`  </w:t>
-      </w:r>
-    </w:p>
-    <w:p>
-      <w:pPr>
-        <w:pStyle w:val="Normal"/>
-        <w:spacing w:before="0" w:after="200"/>
-        <w:rPr>
-          <w:rFonts w:ascii="SutonnyMJ" w:hAnsi="SutonnyMJ" w:cs="SutonnyMJ"/>
-          <w:sz w:val="26"/>
-          <w:szCs w:val="26"/>
-        </w:rPr>
-      </w:pPr>
-      <w:r>
-        <w:rPr>
-          <w:rFonts w:cs="SutonnyMJ" w:ascii="SutonnyMJ" w:hAnsi="SutonnyMJ"/>
-          <w:sz w:val="26"/>
-          <w:szCs w:val="26"/>
-        </w:rPr>
-      </w:r>
-    </w:p>
-    <w:p>
-      <w:pPr>
-        <w:pStyle w:val="Normal"/>
-        <w:spacing w:before="0" w:after="200"/>
-        <w:rPr>
-          <w:rFonts w:ascii="SutonnyMJ" w:hAnsi="SutonnyMJ" w:cs="SutonnyMJ"/>
-          <w:sz w:val="26"/>
-          <w:szCs w:val="26"/>
-        </w:rPr>
-      </w:pPr>
-      <w:r>
-        <w:rPr>
-          <w:rFonts w:cs="SutonnyMJ" w:ascii="SutonnyMJ" w:hAnsi="SutonnyMJ"/>
-          <w:sz w:val="26"/>
-          <w:szCs w:val="26"/>
-        </w:rPr>
-        <w:t>fviZxq MwYZwe`iv k~b¨‡K MÖnY K‡iB e‡m _vK‡jb bv| Zviv Gi f~wgKvI cv‡ë w`‡jb| ¯’vb-wb‡`©kK (</w:t>
-      </w:r>
-      <w:r>
-        <w:rPr>
-          <w:rFonts w:cs="SutonnyMJ" w:ascii="Arial" w:hAnsi="Arial"/>
-          <w:sz w:val="26"/>
-          <w:szCs w:val="26"/>
-        </w:rPr>
-        <w:t>placeholder</w:t>
-      </w:r>
-      <w:r>
-        <w:rPr>
-          <w:rFonts w:cs="SutonnyMJ" w:ascii="SutonnyMJ" w:hAnsi="SutonnyMJ"/>
-          <w:sz w:val="26"/>
-          <w:szCs w:val="26"/>
-        </w:rPr>
-        <w:t xml:space="preserve">) †_‡K msL¨vq iƒcvšÍi Ki‡jb| GB cybRb¥B  k~‡b¨i kw³i Drm| </w:t>
-      </w:r>
-    </w:p>
-    <w:p>
-      <w:pPr>
-        <w:pStyle w:val="Normal"/>
-        <w:spacing w:before="0" w:after="200"/>
-        <w:rPr>
-          <w:rFonts w:ascii="SutonnyMJ" w:hAnsi="SutonnyMJ" w:cs="SutonnyMJ"/>
-          <w:sz w:val="26"/>
-          <w:szCs w:val="26"/>
-        </w:rPr>
-      </w:pPr>
-      <w:r>
-        <w:rPr>
-          <w:rFonts w:cs="SutonnyMJ" w:ascii="SutonnyMJ" w:hAnsi="SutonnyMJ"/>
-          <w:sz w:val="26"/>
-          <w:szCs w:val="26"/>
-        </w:rPr>
-        <w:t xml:space="preserve">fviZxq MwY‡Zi Drm mg‡qi Pv`‡i XvKv| 476 mv‡j †iv‡gi cZ‡bi eQ‡i †jLv GKwU fviZxq eB‡q wMÖK, wgkixq I MwY‡Zi cÖfv‡ei K_v Rvbv hvq| †h cÖfv‡ei m~Pbv A¨v‡jKRvÛvi| wgkixq‡`i g‡Zv fviZxqiv `wo w`‡q Rwgi wnmve I gw›`‡ii bKkv KiZ| Zv‡`i wQj †R¨vwZwe©`¨viI Awfbe †KŠkj| wMÖK‡`i g‡ZvB Zuviv m~‡h©i `~iZ¡ †ei Kivi †Póv K‡ib| Gi Rb¨ cÖ‡qvRb wÎ‡KvYwgwZ| fviZxq ms¯‹iY m¤¢eZ wMÖK‡`i D™¢vweZ c×wZ †_‡K avi Kiv| </w:t>
-      </w:r>
-    </w:p>
-    <w:p>
-      <w:pPr>
-        <w:pStyle w:val="Normal"/>
-        <w:spacing w:before="0" w:after="200"/>
-        <w:rPr>
-          <w:rFonts w:ascii="SutonnyMJ" w:hAnsi="SutonnyMJ" w:cs="SutonnyMJ"/>
-          <w:sz w:val="26"/>
-          <w:szCs w:val="26"/>
-        </w:rPr>
-      </w:pPr>
-      <w:r>
-        <w:rPr>
-          <w:rFonts w:cs="SutonnyMJ" w:ascii="SutonnyMJ" w:hAnsi="SutonnyMJ"/>
-          <w:sz w:val="26"/>
-          <w:szCs w:val="26"/>
-        </w:rPr>
-        <w:t xml:space="preserve">cÂg kZ‡Ki †Kv‡bv GK mg‡q fviZxq MwYZwe`iv msL¨v †jLvi c×wZ cv‡ë †d‡jb| wMÖK c×wZ ev` w`‡q Zuviv e¨vwejbxq c×wZ MÖnY K‡ib| ZeyI e¨vwejbxq c×wZi mv‡_ GKwU ¸iZ¡c~Y© cv_©K¨ wQj| fviZxq msL¨v n‡jv `k-wfwËK| e¨vwejbxqiv wjLZ lvU-wfwËK msL¨v| Avgiv GLb †hme msL¨v wjwL (0, 1, „, 9 w`‡q) G¸‡jvi weKvk N‡U‡Q fviZxq‡`i e¨eüZ wPý †_‡K| G‡`i‡K Aviwe msL¨v bv e‡j fviZxq msL¨v ejvB h_v_© nZ| </w:t>
-      </w:r>
-    </w:p>
-    <w:p>
-      <w:pPr>
-        <w:pStyle w:val="Normal"/>
-        <w:spacing w:before="0" w:after="200"/>
-        <w:rPr>
-          <w:rFonts w:ascii="SutonnyMJ" w:hAnsi="SutonnyMJ" w:cs="SutonnyMJ"/>
-          <w:sz w:val="26"/>
-          <w:szCs w:val="26"/>
-        </w:rPr>
-      </w:pPr>
-      <w:r>
-        <w:rPr>
-          <w:rFonts w:cs="SutonnyMJ" w:ascii="SutonnyMJ" w:hAnsi="SutonnyMJ"/>
-          <w:sz w:val="26"/>
-          <w:szCs w:val="26"/>
-        </w:rPr>
-        <w:t>‡</w:t>
-      </w:r>
-      <w:r>
-        <w:rPr>
-          <w:rFonts w:cs="SutonnyMJ" w:ascii="SutonnyMJ" w:hAnsi="SutonnyMJ"/>
-          <w:sz w:val="26"/>
-          <w:szCs w:val="26"/>
-        </w:rPr>
-        <w:t xml:space="preserve">KD Rv‡b bv, KLb fviZxqiv e¨vwejbxq‡`i g‡Zv ¯’vbxq-gvb wfwËK msL¨v c×wZi e¨envi ïiæ K‡i|2 wn›`y msL¨vi me‡P‡q cÖvPxb Z_¨ cvIqv hvq GK wmwiq wek‡ci †jLvq| 662 mv‡ji Zuvi †jLvq †`Lv hvq, Kxfv‡e fviZxq 'bqwU wP‡ýi mvnv‡h¨' wnmvewbKvk KiZ| bqwU, `kwU bq| cwi®‹vi †evSv hv‡”Q, k~b¨B GLv‡b Abycw¯’Z| Z‡e wbwðZ K‡i Zv ejv hv‡e bv| wek‡ci GB †jLvi Av‡MB wn›`y msL¨vi cÖPjb wQj| H mg‡qiAv‡MB fviZxqiv k~b¨‡K wewfbœ AvKv‡i e¨envi K‡i‡Q Zv cÖgvwYZ| wekc nqZ Zv Rvb‡Zb bv| `k-wfwËK msL¨vq †cøm †nvìvi wn‡m‡e wP‡ýi gva¨‡g k~‡b¨i e¨envi beg kZ‡Ki Av‡MB n‡q‡Q Zv‡Z †Kv‡bv m‡›`n †bB| ZZw`‡b fviZxq MwYZwe`iv wekvj gvBjdjK AR©b K‡i †d‡j‡Qb| </w:t>
-      </w:r>
-    </w:p>
-    <w:p>
-      <w:pPr>
-        <w:pStyle w:val="Normal"/>
-        <w:spacing w:before="0" w:after="200"/>
-        <w:rPr>
-          <w:rFonts w:ascii="SutonnyMJ" w:hAnsi="SutonnyMJ" w:cs="SutonnyMJ"/>
-          <w:sz w:val="26"/>
-          <w:szCs w:val="26"/>
-        </w:rPr>
-      </w:pPr>
-      <w:r>
-        <w:rPr>
-          <w:rFonts w:cs="SutonnyMJ" w:ascii="SutonnyMJ" w:hAnsi="SutonnyMJ"/>
-          <w:sz w:val="26"/>
-          <w:szCs w:val="26"/>
-        </w:rPr>
-        <w:t xml:space="preserve">wMÖK R¨vwgwZi mvgvb¨ AskB Zviv avi K‡iwQ‡jb| wMÖKiv mgZj AvK…wZ¸‡jv‡K fvjevmZ| wKš‘ fviZxq‡`i Gm‡e AvMÖn wQj wQj bv| e‡M©i KY© g~j` bvwK Ag~j` msL¨v Zv wb‡q Zviv gv_v Nvgvqwb| AvwK©wgwW‡mi g‡Zv KwbK ev †Kv‡Yi wefvRb wb‡qI fv‡ewb| Z‡e msL¨v wb‡q †Lj‡Z wk‡L wM‡qwQj Zviv| </w:t>
-      </w:r>
-    </w:p>
-    <w:p>
-      <w:pPr>
-        <w:pStyle w:val="Normal"/>
-        <w:spacing w:before="0" w:after="200"/>
-        <w:rPr>
-          <w:rFonts w:ascii="SutonnyMJ" w:hAnsi="SutonnyMJ" w:cs="SutonnyMJ"/>
-          <w:sz w:val="26"/>
-          <w:szCs w:val="26"/>
-        </w:rPr>
-      </w:pPr>
-      <w:r>
-        <w:rPr>
-          <w:rFonts w:cs="SutonnyMJ" w:ascii="SutonnyMJ" w:hAnsi="SutonnyMJ"/>
-          <w:sz w:val="26"/>
-          <w:szCs w:val="26"/>
-        </w:rPr>
-        <w:t xml:space="preserve">msL¨vi fviZxq c×wZ Zv‡`i nv‡Z `viæY me A¯¿ Zy‡j †`q| A¨vevKv‡mi e¨envi QvovB †hvM, we‡qvM, ¸Y, fvM n‡q hv‡”Q| ¯’vbxq msL¨v c×wZi myev‡` Zviv eo eo msL¨vi †hvM-we‡qvM Ki‡Zb Aejxjvq| A‡bKUv Avgiv GLb †hgb cvwi| GKUy wk‡L wb‡jB †h †KD fviZxq msL¨vi mvnv‡h¨ A¨vevKv‡mi †P‡q `ªæZ ¸Y Ki‡Z cvi‡Zb| A¨vevKvmev`x I fviZxq msL¨v e¨enviKvix A¨vj‡Mvwi÷‡`i g‡a¨ nZ cÖwZØw›ØZv| Avi w`b †k‡l wRZZ A¨vj‡Mvwi÷ivB| </w:t>
-      </w:r>
-    </w:p>
-    <w:p>
-      <w:pPr>
-        <w:pStyle w:val="Normal"/>
-        <w:spacing w:before="0" w:after="200"/>
-        <w:rPr>
-          <w:rFonts w:ascii="SutonnyMJ" w:hAnsi="SutonnyMJ" w:cs="SutonnyMJ"/>
-          <w:sz w:val="26"/>
-          <w:szCs w:val="26"/>
-        </w:rPr>
-      </w:pPr>
-      <w:r>
-        <w:rPr>
-          <w:rFonts w:cs="SutonnyMJ" w:ascii="SutonnyMJ" w:hAnsi="SutonnyMJ"/>
-          <w:sz w:val="26"/>
-          <w:szCs w:val="26"/>
-        </w:rPr>
-      </w:r>
-    </w:p>
-    <w:p>
-      <w:pPr>
-        <w:pStyle w:val="Normal"/>
-        <w:spacing w:before="0" w:after="200"/>
-        <w:jc w:val="center"/>
-        <w:rPr>
-          <w:rFonts w:ascii="SutonnyMJ" w:hAnsi="SutonnyMJ" w:cs="SutonnyMJ"/>
-          <w:sz w:val="26"/>
-          <w:szCs w:val="26"/>
-        </w:rPr>
-      </w:pPr>
-      <w:r>
-        <w:rPr>
-          <w:rFonts w:cs="SutonnyMJ" w:ascii="SutonnyMJ" w:hAnsi="SutonnyMJ"/>
-          <w:sz w:val="26"/>
-          <w:szCs w:val="26"/>
-        </w:rPr>
-        <w:t xml:space="preserve">wPÎ 14: msL¨vi weeZ©b </w:t>
-      </w:r>
-    </w:p>
-    <w:p>
-      <w:pPr>
-        <w:pStyle w:val="Normal"/>
-        <w:spacing w:before="0" w:after="200"/>
-        <w:rPr>
-          <w:rFonts w:ascii="SutonnyMJ" w:hAnsi="SutonnyMJ" w:cs="SutonnyMJ"/>
-          <w:sz w:val="26"/>
-          <w:szCs w:val="26"/>
-        </w:rPr>
-      </w:pPr>
-      <w:r>
-        <w:rPr>
-          <w:rFonts w:cs="SutonnyMJ" w:ascii="SutonnyMJ" w:hAnsi="SutonnyMJ"/>
-          <w:sz w:val="26"/>
-          <w:szCs w:val="26"/>
-        </w:rPr>
-      </w:r>
-    </w:p>
-    <w:p>
-      <w:pPr>
-        <w:pStyle w:val="Normal"/>
-        <w:spacing w:before="0" w:after="200"/>
-        <w:rPr>
-          <w:rFonts w:ascii="SutonnyMJ" w:hAnsi="SutonnyMJ" w:cs="SutonnyMJ"/>
-          <w:sz w:val="26"/>
-          <w:szCs w:val="26"/>
-        </w:rPr>
-      </w:pPr>
-      <w:r>
-        <w:rPr>
-          <w:rFonts w:cs="SutonnyMJ" w:ascii="SutonnyMJ" w:hAnsi="SutonnyMJ"/>
-          <w:sz w:val="26"/>
-          <w:szCs w:val="26"/>
-        </w:rPr>
-        <w:t xml:space="preserve">fviZxq msL¨v †hvM I ¸‡Yi g‡Zv ˆ`bw›`b Kv‡Ri Rb¨ Kvh©Ki n‡jI G‡`i g~j Ae`vb wQj AviI A‡bK eo| †kl ch©šÍ msL¨v R¨vwgwZ †_‡K Avjv`v n‡jv| msL¨vi KvR Avi wbQK e¯‘i cwigv‡ci g‡a¨ mxgve× iBj bv| wMÖK‡`i g‡Zv K‡i fviZxqiv eM© msL¨vi g‡a¨ eM©wPÎ Kíbv K‡iwb| A_ev †`‡Lwb `yB msL¨vi ¸‡Yi g‡a¨ AvqZ‡¶Î‡K| Zviv eis †`‡L‡Q `yB msL¨vi †Ljv| †h msL¨viv R¨vwgwZK ¸iæZ¡ †_‡K gy³| Avgiv GLb hv‡K A¨vj‡Reiv ev exRMwYZ ewj Zvi Rb¥ GLv‡bB| G ai‡bi wPšÍvi Kvi‡Y Aek¨ fviZxqiv R¨vwgwZ‡Z Lye †ewk Ae`vb ivL‡Z cv‡ibwb| Z‡e Gi wQj Av‡iKwU AcÖZ¨vwkZ cÖfve| Gi d‡j fviZxqiv wMÖK‡`i wPšÍvi mxgve×Zv †_‡K gy³ nb| wR‡iv‡K cÖZ¨vL¨vb K‡i †h mxgve×Zvq Rwo‡q c‡owQj wMÖKiv| </w:t>
-      </w:r>
-    </w:p>
-    <w:p>
-      <w:pPr>
-        <w:pStyle w:val="Normal"/>
-        <w:spacing w:before="0" w:after="200"/>
-        <w:rPr>
-          <w:rFonts w:ascii="SutonnyMJ" w:hAnsi="SutonnyMJ" w:cs="SutonnyMJ"/>
-          <w:sz w:val="26"/>
-          <w:szCs w:val="26"/>
-        </w:rPr>
-      </w:pPr>
-      <w:r>
-        <w:rPr>
-          <w:rFonts w:cs="SutonnyMJ" w:ascii="SutonnyMJ" w:hAnsi="SutonnyMJ"/>
-          <w:sz w:val="26"/>
-          <w:szCs w:val="26"/>
-        </w:rPr>
-      </w:r>
-    </w:p>
-    <w:p>
-      <w:pPr>
-        <w:pStyle w:val="Normal"/>
-        <w:spacing w:before="0" w:after="200"/>
-        <w:jc w:val="center"/>
-        <w:rPr>
-          <w:rFonts w:ascii="SutonnyMJ" w:hAnsi="SutonnyMJ" w:cs="SutonnyMJ"/>
-          <w:sz w:val="26"/>
-          <w:szCs w:val="26"/>
-        </w:rPr>
-      </w:pPr>
-      <w:r>
-        <w:rPr>
-          <w:rFonts w:cs="SutonnyMJ" w:ascii="SutonnyMJ" w:hAnsi="SutonnyMJ"/>
-          <w:sz w:val="26"/>
-          <w:szCs w:val="26"/>
-        </w:rPr>
-        <w:t xml:space="preserve">wPÎ 15: A¨vj‡Mvwi÷ ebvg A¨vevKvmev`x </w:t>
-      </w:r>
-    </w:p>
-    <w:p>
-      <w:pPr>
-        <w:pStyle w:val="Normal"/>
-        <w:spacing w:before="0" w:after="200"/>
-        <w:rPr>
-          <w:rFonts w:ascii="SutonnyMJ" w:hAnsi="SutonnyMJ" w:cs="SutonnyMJ"/>
-          <w:sz w:val="26"/>
-          <w:szCs w:val="26"/>
-        </w:rPr>
-      </w:pPr>
-      <w:r>
-        <w:rPr>
-          <w:rFonts w:cs="SutonnyMJ" w:ascii="SutonnyMJ" w:hAnsi="SutonnyMJ"/>
-          <w:sz w:val="26"/>
-          <w:szCs w:val="26"/>
-        </w:rPr>
-      </w:r>
-    </w:p>
-    <w:p>
-      <w:pPr>
-        <w:pStyle w:val="Normal"/>
-        <w:spacing w:before="0" w:after="200"/>
-        <w:rPr>
-          <w:rFonts w:ascii="SutonnyMJ" w:hAnsi="SutonnyMJ" w:cs="SutonnyMJ"/>
-          <w:sz w:val="26"/>
-          <w:szCs w:val="26"/>
-        </w:rPr>
-      </w:pPr>
-      <w:r>
-        <w:rPr>
-          <w:rFonts w:cs="SutonnyMJ" w:ascii="SutonnyMJ" w:hAnsi="SutonnyMJ"/>
-          <w:sz w:val="26"/>
-          <w:szCs w:val="26"/>
-        </w:rPr>
-        <w:t xml:space="preserve">d‡j msL¨viv R¨vwgwZK Zvrch© †_‡K gyw³ †cj| Gevi Avi †hvM-we‡qvM‡K R¨vwgwZKfv‡e e¨vL¨v Ki‡Z n‡e bv| `yB GKi Rwg †_‡K †K‡U wZb GKi †bIqv hv‡e bv| wKš‘ `yB †_‡K wZb‡K we‡qvM Ki‡Z †Zv †Kv‡bv evav †bB| GLbKvi w`‡b Avgiv Rvwb: 2 – 3 = - 1 ev gvBbvm 1| Z‡e cÖvPxbKv‡j G fvebv GZ mnR wQj bv| Zviv eû mgxKiY mgvavb K‡i‡Qb| Z‡e FYvZ¥K mgvavb †c‡jB fve‡Zb GB mgvav‡bi †Kv‡bv ev¯Íe A_© †bB| mnR K_v: R¨vwgZ¨Kfv‡e wPšÍv Ki‡j FYvZ¥K †¶Îd‡ji Kx-Bev A_© n‡Z cv‡i! wMÖK‡`i Kv‡Q ZvB GUv wQj A_©nxb| </w:t>
-      </w:r>
-    </w:p>
-    <w:p>
-      <w:pPr>
-        <w:pStyle w:val="Normal"/>
-        <w:spacing w:before="0" w:after="200"/>
-        <w:rPr>
-          <w:rFonts w:ascii="SutonnyMJ" w:hAnsi="SutonnyMJ" w:cs="SutonnyMJ"/>
-          <w:sz w:val="26"/>
-          <w:szCs w:val="26"/>
-        </w:rPr>
-      </w:pPr>
-      <w:r>
-        <w:rPr>
-          <w:rFonts w:cs="SutonnyMJ" w:ascii="SutonnyMJ" w:hAnsi="SutonnyMJ"/>
-          <w:sz w:val="26"/>
-          <w:szCs w:val="26"/>
-        </w:rPr>
-        <w:t xml:space="preserve">fviZxq‡`i Kv‡Q FYvZ¥K msL¨v e¨vcK mgv`i †cj| Avm‡j fviZ I Px‡bB FYvZ¥K msL¨vi Avwef©ve| mßg kZ‡Ki fviZxq MwYZwe` eªþ¸ß GK msL¨v‡K Av‡iK msL¨v w`‡q fvM Kivi wbqg evwb‡qwQ‡jb| wbq‡gi MwÐi g‡a¨ wQj FYvZ¥K msL¨vivI| wZwb †j‡Lb, "abvZ¥K‡K abvZ¥K ev FYvZ¥K‡K FYvZ¥K w`‡q fvM Ki‡j abvZ¥K Av‡m| abvZ¥K‡K FYvZ¥K w`‡q fvM Ki‡j FYvZ¥K n‡e| FYvZ¥K‡K abvZ¥K w`‡q fvM Ki‡jI ZvB|" </w:t>
-      </w:r>
-    </w:p>
-    <w:p>
-      <w:pPr>
-        <w:pStyle w:val="Normal"/>
-        <w:spacing w:before="0" w:after="200"/>
-        <w:rPr>
-          <w:rFonts w:ascii="SutonnyMJ" w:hAnsi="SutonnyMJ" w:cs="SutonnyMJ"/>
-          <w:sz w:val="26"/>
-          <w:szCs w:val="26"/>
-        </w:rPr>
-      </w:pPr>
-      <w:r>
-        <w:rPr>
-          <w:rFonts w:cs="SutonnyMJ" w:ascii="SutonnyMJ" w:hAnsi="SutonnyMJ"/>
-          <w:sz w:val="26"/>
-          <w:szCs w:val="26"/>
-        </w:rPr>
-        <w:t xml:space="preserve">Gme wbqg Avgiv AvRKvj mn‡RB Rvwb| `yB msL¨v‡K fvM w`‡j abvZ¥K n‡e, hw` Zv‡`i wPý GKB nq| </w:t>
-      </w:r>
-    </w:p>
-    <w:p>
-      <w:pPr>
-        <w:pStyle w:val="Normal"/>
-        <w:spacing w:before="0" w:after="200"/>
-        <w:rPr>
-          <w:rFonts w:ascii="SutonnyMJ" w:hAnsi="SutonnyMJ" w:cs="SutonnyMJ"/>
-          <w:sz w:val="26"/>
-          <w:szCs w:val="26"/>
-        </w:rPr>
-      </w:pPr>
-      <w:r>
-        <w:rPr>
-          <w:rFonts w:cs="SutonnyMJ" w:ascii="SutonnyMJ" w:hAnsi="SutonnyMJ"/>
-          <w:sz w:val="26"/>
-          <w:szCs w:val="26"/>
-        </w:rPr>
-        <w:t xml:space="preserve">2 - 3 †hgb GKwU msL¨v, †Zgwb 2 – 2 Av‡iKwU msL¨v| GUv n‡jv k~b¨| A¨vevKv‡mi k~b¨Zvi cÖwZwbwa wn‡m‡e ïayB ¯’vb `LjKvix †cøm‡nvìvi bq| eis msL¨v wn‡m‡e k~b¨| ïay Ae¯’vb bq, Gi Av‡Q wbw`©ó gvb| Av‡Q msL¨v‡iLvq GKwU wbw`©ó RvqMv| k~b¨ mgvb 2 - 2 e‡j G‡K (2 - 1) I (2 – 3) Gi gv‡S ¯’vb w`‡Z n‡e| gv‡b 1 I (-1) Gi gv‡S| Avi †Kv‡bv RvqMv †bB| k~b¨‡K 9-Gi c‡i emv‡bvi my‡hvM †bB| hw`I Kw¤úDUvi wK‡ev‡W© Zv Kiv nq| msL¨v‡iLvq k~‡b¨i Av‡Q wbR¯^ ¯’vb, hv Zvi GKvšÍB wb‡Ri| `yB‡K ev` w`‡q †hgb msL¨v‡iLv nq bv, †Zgwb nq bv k~b¨‡K ev` w`‡qI| †kl ch©šÍ k~‡b¨i AvMgb N‡U‡Q| </w:t>
-      </w:r>
-    </w:p>
-    <w:p>
-      <w:pPr>
-        <w:pStyle w:val="Normal"/>
-        <w:spacing w:before="0" w:after="200"/>
-        <w:rPr>
-          <w:rFonts w:ascii="SutonnyMJ" w:hAnsi="SutonnyMJ" w:cs="SutonnyMJ"/>
-          <w:sz w:val="26"/>
-          <w:szCs w:val="26"/>
-        </w:rPr>
-      </w:pPr>
-      <w:r>
-        <w:rPr>
-          <w:rFonts w:cs="SutonnyMJ" w:ascii="SutonnyMJ" w:hAnsi="SutonnyMJ"/>
-          <w:sz w:val="26"/>
-          <w:szCs w:val="26"/>
-        </w:rPr>
-        <w:t xml:space="preserve">Z‡e fviZxqivI k~b¨‡K Lye A™¢yZ msL¨v g‡b KiZ| KviYI Av‡Q| k~b¨‡K †h‡Kv‡bv wKQy w`‡q ¸Y Ki‡j k~b¨ Av‡m| †hb GwU mevB‡K †kvlY K‡i †bq| Avi k~b¨‡K w`‡q fvM Ki‡Z †M‡j †hb biK ¸jRvi! eªþ¸ß 0 ÷ 0 I 1 ÷ 0 Gi gvb †ei Ki‡Z †Póv K‡i e¨_© nb| wZwb †j‡Lb, "mvBdvi‡K (k~b¨) mvBdvi w`‡q fvM w`‡j wKQyB _v‡K bv|" gv‡b wZwb g‡b Ki‡Zb k~b¨‡K wb‡R‡K w`‡q fvM w`‡j k~b¨ _v‡K| Zuvi wPšÍv fyj wQj, hv Avgiv c‡i †`Le| 1 ÷ 0 †K wZwb Kx fve‡Zb Zv Rvbv †bB| KviY Zuvi wKQy K_v A¯úó| Avm‡j wZwb nvZ †`vjvw”Q‡jb Avi Avkv KiwQ‡jb mgm¨v †K‡U hv‡e| </w:t>
-      </w:r>
-    </w:p>
-    <w:p>
-      <w:pPr>
-        <w:pStyle w:val="Normal"/>
-        <w:spacing w:before="0" w:after="200"/>
-        <w:rPr>
-          <w:rFonts w:ascii="SutonnyMJ" w:hAnsi="SutonnyMJ" w:cs="SutonnyMJ"/>
-          <w:sz w:val="26"/>
-          <w:szCs w:val="26"/>
-        </w:rPr>
-      </w:pPr>
-      <w:r>
-        <w:rPr>
-          <w:rFonts w:cs="SutonnyMJ" w:ascii="SutonnyMJ" w:hAnsi="SutonnyMJ"/>
-          <w:sz w:val="26"/>
-          <w:szCs w:val="26"/>
-        </w:rPr>
-        <w:t xml:space="preserve">G fyj Aek¨ †ewkw`b ¯’vqx nqwb| †kl ch©šÍ fviZxqiv eyS‡jb  1 ÷ 0 n‡jv Amxg| Øv`k kZ‡Ki fviZxq MwYZwe` fv¯‹i †j‡Lb, Ò‡h fMœvs‡ki ni mvBdvi, Zv GK Amxg ivwk|" Gi mv‡_ wKQy †hvM Ki‡j Kx n‡e ZvI e‡jb wZwb, Òeû wKQy †hvM ev we‡qvM Ki‡jI G‡Z †Kv‡bv cwieZ©b n‡e bv| wVK †hfv‡e Amxg I AcwieZ©bxq Ck¦i e`jvb bv|" </w:t>
-      </w:r>
-    </w:p>
-    <w:p>
-      <w:pPr>
-        <w:pStyle w:val="Normal"/>
-        <w:spacing w:before="0" w:after="200"/>
-        <w:rPr>
-          <w:rFonts w:ascii="SutonnyMJ" w:hAnsi="SutonnyMJ" w:cs="SutonnyMJ"/>
-          <w:sz w:val="26"/>
-          <w:szCs w:val="26"/>
-        </w:rPr>
-      </w:pPr>
-      <w:r>
-        <w:rPr>
-          <w:rFonts w:cs="SutonnyMJ" w:ascii="SutonnyMJ" w:hAnsi="SutonnyMJ"/>
-          <w:sz w:val="26"/>
-          <w:szCs w:val="26"/>
-        </w:rPr>
-        <w:t xml:space="preserve">Ck¦i‡K cvIqv †Mj Amx‡gi g‡a¨| Ges k~‡b¨i g‡a¨| </w:t>
-      </w:r>
-    </w:p>
-    <w:p>
-      <w:pPr>
-        <w:pStyle w:val="Normal"/>
-        <w:spacing w:before="0" w:after="200"/>
-        <w:rPr>
-          <w:rFonts w:ascii="SutonnyMJ" w:hAnsi="SutonnyMJ" w:cs="SutonnyMJ"/>
-          <w:sz w:val="26"/>
-          <w:szCs w:val="26"/>
-        </w:rPr>
-      </w:pPr>
-      <w:r>
-        <w:rPr>
-          <w:rFonts w:cs="SutonnyMJ" w:ascii="SutonnyMJ" w:hAnsi="SutonnyMJ"/>
-          <w:sz w:val="26"/>
-          <w:szCs w:val="26"/>
-        </w:rPr>
-      </w:r>
-    </w:p>
-    <w:p>
-      <w:pPr>
-        <w:pStyle w:val="Normal"/>
-        <w:spacing w:before="0" w:after="200"/>
-        <w:rPr>
-          <w:rFonts w:ascii="SutonnyMJ" w:hAnsi="SutonnyMJ" w:cs="SutonnyMJ"/>
-          <w:sz w:val="26"/>
-          <w:szCs w:val="26"/>
-        </w:rPr>
-      </w:pPr>
-      <w:r>
-        <w:rPr>
-          <w:rFonts w:cs="SutonnyMJ" w:ascii="SutonnyMJ" w:hAnsi="SutonnyMJ"/>
-          <w:sz w:val="26"/>
-          <w:szCs w:val="26"/>
-        </w:rPr>
-      </w:r>
-    </w:p>
-    <w:p>
-      <w:pPr>
-        <w:pStyle w:val="Normal"/>
-        <w:spacing w:before="0" w:after="200"/>
-        <w:jc w:val="center"/>
-        <w:rPr>
-          <w:rFonts w:ascii="SutonnyMJ" w:hAnsi="SutonnyMJ" w:cs="SutonnyMJ"/>
-          <w:sz w:val="26"/>
-          <w:szCs w:val="26"/>
-        </w:rPr>
-      </w:pPr>
-      <w:r>
-        <w:rPr>
-          <w:rFonts w:cs="SutonnyMJ" w:ascii="SutonnyMJ" w:hAnsi="SutonnyMJ"/>
-          <w:sz w:val="30"/>
-          <w:szCs w:val="26"/>
-        </w:rPr>
-        <w:t>Aviwe msL¨v</w:t>
-      </w:r>
-      <w:r>
-        <w:rPr>
-          <w:rFonts w:cs="SutonnyMJ" w:ascii="SutonnyMJ" w:hAnsi="SutonnyMJ"/>
-          <w:sz w:val="26"/>
-          <w:szCs w:val="26"/>
-        </w:rPr>
-        <w:t xml:space="preserve"> </w:t>
-      </w:r>
-    </w:p>
-    <w:p>
-      <w:pPr>
-        <w:pStyle w:val="Normal"/>
-        <w:spacing w:before="0" w:after="200"/>
-        <w:jc w:val="center"/>
-        <w:rPr>
-          <w:rFonts w:ascii="SutonnyMJ" w:hAnsi="SutonnyMJ" w:cs="SutonnyMJ"/>
-          <w:sz w:val="26"/>
-          <w:szCs w:val="26"/>
-        </w:rPr>
-      </w:pPr>
       <w:r>
         <w:rPr>
           <w:rFonts w:cs="SutonnyMJ" w:ascii="SutonnyMJ" w:hAnsi="SutonnyMJ"/>
@@ -9501,6 +8954,506 @@
           <w:sz w:val="26"/>
           <w:szCs w:val="26"/>
         </w:rPr>
+        <w:t>‡</w:t>
+      </w:r>
+      <w:r>
+        <w:rPr>
+          <w:rFonts w:cs="SutonnyMJ" w:ascii="SutonnyMJ" w:hAnsi="SutonnyMJ"/>
+          <w:i/>
+          <w:iCs/>
+          <w:sz w:val="26"/>
+          <w:szCs w:val="26"/>
+        </w:rPr>
+        <w:t>`eZv‡`i GK`g m~PbvKv‡j Aw¯Í‡Z¡i Rb¥ nq Abw¯ÍZ¡ †_‡K|</w:t>
+      </w:r>
+      <w:r>
+        <w:rPr>
+          <w:rFonts w:cs="SutonnyMJ" w:ascii="SutonnyMJ" w:hAnsi="SutonnyMJ"/>
+          <w:sz w:val="26"/>
+          <w:szCs w:val="26"/>
+        </w:rPr>
+        <w:t xml:space="preserve"> </w:t>
+      </w:r>
+    </w:p>
+    <w:p>
+      <w:pPr>
+        <w:pStyle w:val="Normal"/>
+        <w:spacing w:before="0" w:after="200"/>
+        <w:jc w:val="right"/>
+        <w:rPr>
+          <w:rFonts w:ascii="SutonnyMJ" w:hAnsi="SutonnyMJ" w:cs="SutonnyMJ"/>
+          <w:sz w:val="26"/>
+          <w:szCs w:val="26"/>
+        </w:rPr>
+      </w:pPr>
+      <w:r>
+        <w:rPr>
+          <w:rFonts w:cs="SutonnyMJ" w:ascii="SutonnyMJ" w:hAnsi="SutonnyMJ"/>
+          <w:sz w:val="26"/>
+          <w:szCs w:val="26"/>
+        </w:rPr>
+        <w:t xml:space="preserve">-F‡M&amp;e`  </w:t>
+      </w:r>
+    </w:p>
+    <w:p>
+      <w:pPr>
+        <w:pStyle w:val="Normal"/>
+        <w:spacing w:before="0" w:after="200"/>
+        <w:rPr>
+          <w:rFonts w:ascii="SutonnyMJ" w:hAnsi="SutonnyMJ" w:cs="SutonnyMJ"/>
+          <w:sz w:val="26"/>
+          <w:szCs w:val="26"/>
+        </w:rPr>
+      </w:pPr>
+      <w:r>
+        <w:rPr>
+          <w:rFonts w:cs="SutonnyMJ" w:ascii="SutonnyMJ" w:hAnsi="SutonnyMJ"/>
+          <w:sz w:val="26"/>
+          <w:szCs w:val="26"/>
+        </w:rPr>
+        <w:t>fviZxq MwYZwe`iv k~b¨‡K MÖnY K‡iB e‡m _vK‡jb bv| Zviv Gi f~wgKvI cv‡ë w`‡jb| ¯’vb-wb‡`©kK (</w:t>
+      </w:r>
+      <w:r>
+        <w:rPr>
+          <w:rFonts w:cs="SutonnyMJ" w:ascii="Arial" w:hAnsi="Arial"/>
+          <w:sz w:val="26"/>
+          <w:szCs w:val="26"/>
+        </w:rPr>
+        <w:t>placeholder</w:t>
+      </w:r>
+      <w:r>
+        <w:rPr>
+          <w:rFonts w:cs="SutonnyMJ" w:ascii="SutonnyMJ" w:hAnsi="SutonnyMJ"/>
+          <w:sz w:val="26"/>
+          <w:szCs w:val="26"/>
+        </w:rPr>
+        <w:t xml:space="preserve">) †_‡K msL¨vq iƒcvšÍi Ki‡jb| GB cybRb¥B  k~‡b¨i kw³i Drm| </w:t>
+      </w:r>
+    </w:p>
+    <w:p>
+      <w:pPr>
+        <w:pStyle w:val="Normal"/>
+        <w:spacing w:before="0" w:after="200"/>
+        <w:rPr>
+          <w:rFonts w:ascii="SutonnyMJ" w:hAnsi="SutonnyMJ" w:cs="SutonnyMJ"/>
+          <w:sz w:val="26"/>
+          <w:szCs w:val="26"/>
+        </w:rPr>
+      </w:pPr>
+      <w:r>
+        <w:rPr>
+          <w:rFonts w:cs="SutonnyMJ" w:ascii="SutonnyMJ" w:hAnsi="SutonnyMJ"/>
+          <w:sz w:val="26"/>
+          <w:szCs w:val="26"/>
+        </w:rPr>
+        <w:t xml:space="preserve">fviZxq MwY‡Zi Drm mg‡qi Pv`‡i XvKv| 476 mv‡j †iv‡gi cZ‡bi eQ‡i †jLv GKwU fviZxq eB‡q wMÖK, wgkixq I MwY‡Zi cÖfv‡ei K_v Rvbv hvq| †h cÖfv‡ei m~Pbv A¨v‡jKRvÛvi| wgkixq‡`i g‡Zv fviZxqiv `wo w`‡q Rwgi wnmve I gw›`‡ii bKkv KiZ| Zv‡`i wQj †R¨vwZwe©`¨viI Awfbe †KŠkj| wMÖK‡`i g‡ZvB Zuviv m~‡h©i `~iZ¡ †ei Kivi †Póv K‡ib| Gi Rb¨ cÖ‡qvRb wÎ‡KvYwgwZ| fviZxq ms¯‹iY m¤¢eZ wMÖK‡`i D™¢vweZ c×wZ †_‡K avi Kiv| </w:t>
+      </w:r>
+    </w:p>
+    <w:p>
+      <w:pPr>
+        <w:pStyle w:val="Normal"/>
+        <w:spacing w:before="0" w:after="200"/>
+        <w:rPr>
+          <w:rFonts w:ascii="SutonnyMJ" w:hAnsi="SutonnyMJ" w:cs="SutonnyMJ"/>
+          <w:sz w:val="26"/>
+          <w:szCs w:val="26"/>
+        </w:rPr>
+      </w:pPr>
+      <w:r>
+        <w:rPr>
+          <w:rFonts w:cs="SutonnyMJ" w:ascii="SutonnyMJ" w:hAnsi="SutonnyMJ"/>
+          <w:sz w:val="26"/>
+          <w:szCs w:val="26"/>
+        </w:rPr>
+        <w:t xml:space="preserve">cÂg kZ‡Ki †Kv‡bv GK mg‡q fviZxq MwYZwe`iv msL¨v †jLvi c×wZ cv‡ë †d‡jb| wMÖK c×wZ ev` w`‡q Zuviv e¨vwejbxq c×wZ MÖnY K‡ib| ZeyI e¨vwejbxq c×wZi mv‡_ GKwU ¸iZ¡c~Y© cv_©K¨ wQj| fviZxq msL¨v n‡jv `k-wfwËK| e¨vwejbxqiv wjLZ lvU-wfwËK msL¨v| Avgiv GLb †hme msL¨v wjwL (0, 1, „, 9 w`‡q) G¸‡jvi weKvk N‡U‡Q fviZxq‡`i e¨eüZ wPý †_‡K| G‡`i‡K Aviwe msL¨v bv e‡j fviZxq msL¨v ejvB h_v_© nZ| </w:t>
+      </w:r>
+    </w:p>
+    <w:p>
+      <w:pPr>
+        <w:pStyle w:val="Normal"/>
+        <w:spacing w:before="0" w:after="200"/>
+        <w:rPr>
+          <w:rFonts w:ascii="SutonnyMJ" w:hAnsi="SutonnyMJ" w:cs="SutonnyMJ"/>
+          <w:sz w:val="26"/>
+          <w:szCs w:val="26"/>
+        </w:rPr>
+      </w:pPr>
+      <w:r>
+        <w:rPr>
+          <w:rFonts w:cs="SutonnyMJ" w:ascii="SutonnyMJ" w:hAnsi="SutonnyMJ"/>
+          <w:sz w:val="26"/>
+          <w:szCs w:val="26"/>
+        </w:rPr>
+        <w:t>‡</w:t>
+      </w:r>
+      <w:r>
+        <w:rPr>
+          <w:rFonts w:cs="SutonnyMJ" w:ascii="SutonnyMJ" w:hAnsi="SutonnyMJ"/>
+          <w:sz w:val="26"/>
+          <w:szCs w:val="26"/>
+        </w:rPr>
+        <w:t xml:space="preserve">KD Rv‡b bv, KLb fviZxqiv e¨vwejbxq‡`i g‡Zv ¯’vbxq-gvb wfwËK msL¨v c×wZi e¨envi ïiæ K‡i|2 wn›`y msL¨vi me‡P‡q cÖvPxb Z_¨ cvIqv hvq GK wmwiq wek‡ci †jLvq| 662 mv‡ji Zuvi †jLvq †`Lv hvq, Kxfv‡e fviZxq 'bqwU wP‡ýi mvnv‡h¨' wnmvewbKvk KiZ| bqwU, `kwU bq| cwi®‹vi †evSv hv‡”Q, k~b¨B GLv‡b Abycw¯’Z| Z‡e wbwðZ K‡i Zv ejv hv‡e bv| wek‡ci GB †jLvi Av‡MB wn›`y msL¨vi cÖPjb wQj| H mg‡qiAv‡MB fviZxqiv k~b¨‡K wewfbœ AvKv‡i e¨envi K‡i‡Q Zv cÖgvwYZ| wekc nqZ Zv Rvb‡Zb bv| `k-wfwËK msL¨vq †cøm †nvìvi wn‡m‡e wP‡ýi gva¨‡g k~‡b¨i e¨envi beg kZ‡Ki Av‡MB n‡q‡Q Zv‡Z †Kv‡bv m‡›`n †bB| ZZw`‡b fviZxq MwYZwe`iv wekvj gvBjdjK AR©b K‡i †d‡j‡Qb| </w:t>
+      </w:r>
+    </w:p>
+    <w:p>
+      <w:pPr>
+        <w:pStyle w:val="Normal"/>
+        <w:spacing w:before="0" w:after="200"/>
+        <w:rPr>
+          <w:rFonts w:ascii="SutonnyMJ" w:hAnsi="SutonnyMJ" w:cs="SutonnyMJ"/>
+          <w:sz w:val="26"/>
+          <w:szCs w:val="26"/>
+        </w:rPr>
+      </w:pPr>
+      <w:r>
+        <w:rPr>
+          <w:rFonts w:cs="SutonnyMJ" w:ascii="SutonnyMJ" w:hAnsi="SutonnyMJ"/>
+          <w:sz w:val="26"/>
+          <w:szCs w:val="26"/>
+        </w:rPr>
+        <w:t xml:space="preserve">wMÖK R¨vwgwZi mvgvb¨ AskB Zviv avi K‡iwQ‡jb| wMÖKiv mgZj AvK…wZ¸‡jv‡K fvjevmZ| wKš‘ fviZxq‡`i Gm‡e AvMÖn wQj wQj bv| e‡M©i KY© g~j` bvwK Ag~j` msL¨v Zv wb‡q Zviv gv_v Nvgvqwb| AvwK©wgwW‡mi g‡Zv KwbK ev †Kv‡Yi wefvRb wb‡qI fv‡ewb| Z‡e msL¨v wb‡q †Lj‡Z wk‡L wM‡qwQj Zviv| </w:t>
+      </w:r>
+    </w:p>
+    <w:p>
+      <w:pPr>
+        <w:pStyle w:val="Normal"/>
+        <w:spacing w:before="0" w:after="200"/>
+        <w:rPr>
+          <w:rFonts w:ascii="SutonnyMJ" w:hAnsi="SutonnyMJ" w:cs="SutonnyMJ"/>
+          <w:sz w:val="26"/>
+          <w:szCs w:val="26"/>
+        </w:rPr>
+      </w:pPr>
+      <w:r>
+        <w:rPr>
+          <w:rFonts w:cs="SutonnyMJ" w:ascii="SutonnyMJ" w:hAnsi="SutonnyMJ"/>
+          <w:sz w:val="26"/>
+          <w:szCs w:val="26"/>
+        </w:rPr>
+        <w:t xml:space="preserve">msL¨vi fviZxq c×wZ Zv‡`i nv‡Z `viæY me A¯¿ Zy‡j †`q| A¨vevKv‡mi e¨envi QvovB †hvM, we‡qvM, ¸Y, fvM n‡q hv‡”Q| ¯’vbxq msL¨v c×wZi myev‡` Zviv eo eo msL¨vi †hvM-we‡qvM Ki‡Zb Aejxjvq| A‡bKUv Avgiv GLb †hgb cvwi| GKUy wk‡L wb‡jB †h †KD fviZxq msL¨vi mvnv‡h¨ A¨vevKv‡mi †P‡q `ªæZ ¸Y Ki‡Z cvi‡Zb| A¨vevKvmev`x I fviZxq msL¨v e¨enviKvix A¨vj‡Mvwi÷‡`i g‡a¨ nZ cÖwZØw›ØZv| Avi w`b †k‡l wRZZ A¨vj‡Mvwi÷ivB| </w:t>
+      </w:r>
+    </w:p>
+    <w:p>
+      <w:pPr>
+        <w:pStyle w:val="Normal"/>
+        <w:spacing w:before="0" w:after="200"/>
+        <w:jc w:val="center"/>
+        <w:rPr>
+          <w:rFonts w:ascii="SutonnyMJ" w:hAnsi="SutonnyMJ" w:cs="SutonnyMJ"/>
+          <w:sz w:val="26"/>
+          <w:szCs w:val="26"/>
+        </w:rPr>
+      </w:pPr>
+      <w:r>
+        <w:rPr>
+          <w:rFonts w:cs="SutonnyMJ" w:ascii="SutonnyMJ" w:hAnsi="SutonnyMJ"/>
+          <w:sz w:val="26"/>
+          <w:szCs w:val="26"/>
+        </w:rPr>
+        <w:t xml:space="preserve">wPÎ 14: msL¨vi weeZ©b </w:t>
+      </w:r>
+    </w:p>
+    <w:p>
+      <w:pPr>
+        <w:pStyle w:val="Normal"/>
+        <w:spacing w:before="0" w:after="200"/>
+        <w:rPr>
+          <w:rFonts w:ascii="SutonnyMJ" w:hAnsi="SutonnyMJ" w:cs="SutonnyMJ"/>
+          <w:sz w:val="26"/>
+          <w:szCs w:val="26"/>
+        </w:rPr>
+      </w:pPr>
+      <w:r>
+        <w:rPr>
+          <w:rFonts w:cs="SutonnyMJ" w:ascii="SutonnyMJ" w:hAnsi="SutonnyMJ"/>
+          <w:sz w:val="26"/>
+          <w:szCs w:val="26"/>
+        </w:rPr>
+        <w:t xml:space="preserve">fviZxq msL¨v †hvM I ¸‡Yi g‡Zv ˆ`bw›`b Kv‡Ri Rb¨ Kvh©Ki n‡jI G‡`i g~j Ae`vb wQj AviI A‡bK eo| †kl ch©šÍ msL¨v R¨vwgwZ †_‡K Avjv`v n‡jv| msL¨vi KvR Avi wbQK e¯‘i cwigv‡ci g‡a¨ mxgve× iBj bv| wMÖK‡`i g‡Zv K‡i fviZxqiv eM© msL¨vi g‡a¨ eM©wPÎ Kíbv K‡iwb| A_ev †`‡Lwb `yB msL¨vi ¸‡Yi g‡a¨ AvqZ‡¶Î‡K| Zviv eis †`‡L‡Q `yB msL¨vi †Ljv| †h msL¨viv R¨vwgwZK ¸iæZ¡ †_‡K gy³| Avgiv GLb hv‡K A¨vj‡Reiv ev exRMwYZ ewj Zvi Rb¥ GLv‡bB| G ai‡bi wPšÍvi Kvi‡Y Aek¨ fviZxqiv R¨vwgwZ‡Z Lye †ewk Ae`vb ivL‡Z cv‡ibwb| Z‡e Gi wQj Av‡iKwU AcÖZ¨vwkZ cÖfve| Gi d‡j fviZxqiv wMÖK‡`i wPšÍvi mxgve×Zv †_‡K gy³ nb| wR‡iv‡K cÖZ¨vL¨vb K‡i †h mxgve×Zvq Rwo‡q c‡owQj wMÖKiv| </w:t>
+      </w:r>
+    </w:p>
+    <w:p>
+      <w:pPr>
+        <w:pStyle w:val="Normal"/>
+        <w:spacing w:before="0" w:after="200"/>
+        <w:jc w:val="center"/>
+        <w:rPr>
+          <w:rFonts w:ascii="SutonnyMJ" w:hAnsi="SutonnyMJ" w:cs="SutonnyMJ"/>
+          <w:sz w:val="26"/>
+          <w:szCs w:val="26"/>
+        </w:rPr>
+      </w:pPr>
+      <w:r>
+        <w:rPr>
+          <w:rFonts w:cs="SutonnyMJ" w:ascii="SutonnyMJ" w:hAnsi="SutonnyMJ"/>
+          <w:sz w:val="26"/>
+          <w:szCs w:val="26"/>
+        </w:rPr>
+        <w:t xml:space="preserve">wPÎ 15: A¨vj‡Mvwi÷ ebvg A¨vevKvmev`x </w:t>
+      </w:r>
+    </w:p>
+    <w:p>
+      <w:pPr>
+        <w:pStyle w:val="Normal"/>
+        <w:spacing w:before="0" w:after="200"/>
+        <w:rPr>
+          <w:rFonts w:ascii="SutonnyMJ" w:hAnsi="SutonnyMJ" w:cs="SutonnyMJ"/>
+          <w:sz w:val="26"/>
+          <w:szCs w:val="26"/>
+        </w:rPr>
+      </w:pPr>
+      <w:r>
+        <w:rPr>
+          <w:rFonts w:cs="SutonnyMJ" w:ascii="SutonnyMJ" w:hAnsi="SutonnyMJ"/>
+          <w:sz w:val="26"/>
+          <w:szCs w:val="26"/>
+        </w:rPr>
+        <w:t xml:space="preserve">d‡j msL¨viv R¨vwgwZK Zvrch© †_‡K gyw³ †cj| Gevi Avi †hvM-we‡qvM‡K R¨vwgwZKfv‡e e¨vL¨v Ki‡Z n‡e bv| `yB GKi Rwg †_‡K †K‡U wZb GKi †bIqv hv‡e bv| wKš‘ `yB †_‡K wZb‡K we‡qvM Ki‡Z †Zv †Kv‡bv evav †bB| GLbKvi w`‡b Avgiv Rvwb: 2 – 3 = - 1 ev gvBbvm 1| Z‡e cÖvPxbKv‡j G fvebv GZ mnR wQj bv| Zviv eû mgxKiY mgvavb K‡i‡Qb| Z‡e FYvZ¥K mgvavb †c‡jB fve‡Zb GB mgvav‡bi †Kv‡bv ev¯Íe A_© †bB| mnR K_v: R¨vwgZ¨Kfv‡e wPšÍv Ki‡j FYvZ¥K †¶Îd‡ji Kx-Bev A_© n‡Z cv‡i! wMÖK‡`i Kv‡Q ZvB GUv wQj A_©nxb| </w:t>
+      </w:r>
+    </w:p>
+    <w:p>
+      <w:pPr>
+        <w:pStyle w:val="Normal"/>
+        <w:spacing w:before="0" w:after="200"/>
+        <w:rPr>
+          <w:rFonts w:ascii="SutonnyMJ" w:hAnsi="SutonnyMJ" w:cs="SutonnyMJ"/>
+          <w:sz w:val="26"/>
+          <w:szCs w:val="26"/>
+        </w:rPr>
+      </w:pPr>
+      <w:r>
+        <w:rPr>
+          <w:rFonts w:cs="SutonnyMJ" w:ascii="SutonnyMJ" w:hAnsi="SutonnyMJ"/>
+          <w:sz w:val="26"/>
+          <w:szCs w:val="26"/>
+        </w:rPr>
+        <w:t xml:space="preserve">fviZxq‡`i Kv‡Q FYvZ¥K msL¨v e¨vcK mgv`i †cj| Avm‡j fviZ I Px‡bB FYvZ¥K msL¨vi Avwef©ve| mßg kZ‡Ki fviZxq MwYZwe` eªþ¸ß GK msL¨v‡K Av‡iK msL¨v w`‡q fvM Kivi wbqg evwb‡qwQ‡jb| wbq‡gi MwÐi g‡a¨ wQj FYvZ¥K msL¨vivI| wZwb †j‡Lb, "abvZ¥K‡K abvZ¥K ev FYvZ¥K‡K FYvZ¥K w`‡q fvM Ki‡j abvZ¥K Av‡m| abvZ¥K‡K FYvZ¥K w`‡q fvM Ki‡j FYvZ¥K n‡e| FYvZ¥K‡K abvZ¥K w`‡q fvM Ki‡jI ZvB|" </w:t>
+      </w:r>
+    </w:p>
+    <w:p>
+      <w:pPr>
+        <w:pStyle w:val="Normal"/>
+        <w:spacing w:before="0" w:after="200"/>
+        <w:rPr>
+          <w:rFonts w:ascii="SutonnyMJ" w:hAnsi="SutonnyMJ" w:cs="SutonnyMJ"/>
+          <w:sz w:val="26"/>
+          <w:szCs w:val="26"/>
+        </w:rPr>
+      </w:pPr>
+      <w:r>
+        <w:rPr>
+          <w:rFonts w:cs="SutonnyMJ" w:ascii="SutonnyMJ" w:hAnsi="SutonnyMJ"/>
+          <w:sz w:val="26"/>
+          <w:szCs w:val="26"/>
+        </w:rPr>
+        <w:t xml:space="preserve">Gme wbqg Avgiv AvRKvj mn‡RB Rvwb| `yB msL¨v‡K fvM w`‡j abvZ¥K n‡e, hw` Zv‡`i wPý GKB nq| </w:t>
+      </w:r>
+    </w:p>
+    <w:p>
+      <w:pPr>
+        <w:pStyle w:val="Normal"/>
+        <w:spacing w:before="0" w:after="200"/>
+        <w:rPr>
+          <w:rFonts w:ascii="SutonnyMJ" w:hAnsi="SutonnyMJ" w:cs="SutonnyMJ"/>
+          <w:sz w:val="26"/>
+          <w:szCs w:val="26"/>
+        </w:rPr>
+      </w:pPr>
+      <w:r>
+        <w:rPr>
+          <w:rFonts w:cs="SutonnyMJ" w:ascii="SutonnyMJ" w:hAnsi="SutonnyMJ"/>
+          <w:sz w:val="26"/>
+          <w:szCs w:val="26"/>
+        </w:rPr>
+        <w:t xml:space="preserve">2 - 3 †hgb GKwU msL¨v, †Zgwb 2 - 2 Av‡iKwU msL¨v| GUv n‡jv k~b¨| A¨vevKv‡mi k~b¨Zvi cÖwZwbwa wn‡m‡e ïayB ¯’vb `LjKvix †cøm‡nvìvi bq| eis msL¨v wn‡m‡e k~b¨| ïay Ae¯’vb bq, Gi Av‡Q wbw`©ó gvb| Av‡Q msL¨v‡iLvq GKwU wbw`©ó RvqMv| k~b¨ mgvb 2 - 2 e‡j G‡K (2 - 1) I (2 - 3) Gi gv‡S ¯’vb w`‡Z n‡e| gv‡b 1 I (-1) Gi gv‡S| Avi †Kv‡bv RvqMv †bB| k~b¨‡K 9-Gi c‡i emv‡bvi my‡hvM †bB| hw`I Kw¤úDUvi wK‡ev‡W© Zv Kiv nq| msL¨v‡iLvq k~‡b¨i Av‡Q wbR¯^ ¯’vb, hv Zvi GKvšÍB wb‡Ri| `yB‡K ev` w`‡q †hgb msL¨v‡iLv nq bv, †Zgwb nq bv k~b¨‡K ev` w`‡qI| †kl ch©šÍ k~‡b¨i AvMgb N‡U‡Q| </w:t>
+      </w:r>
+    </w:p>
+    <w:p>
+      <w:pPr>
+        <w:pStyle w:val="Normal"/>
+        <w:spacing w:before="0" w:after="200"/>
+        <w:rPr>
+          <w:rFonts w:ascii="SutonnyMJ" w:hAnsi="SutonnyMJ" w:cs="SutonnyMJ"/>
+          <w:sz w:val="26"/>
+          <w:szCs w:val="26"/>
+        </w:rPr>
+      </w:pPr>
+      <w:r>
+        <w:rPr>
+          <w:rFonts w:cs="SutonnyMJ" w:ascii="SutonnyMJ" w:hAnsi="SutonnyMJ"/>
+          <w:sz w:val="26"/>
+          <w:szCs w:val="26"/>
+        </w:rPr>
+        <w:t xml:space="preserve">Z‡e fviZxqivI k~b¨‡K Lye A™¢yZ msL¨v g‡b KiZ| KviYI Av‡Q| k~b¨‡K †h‡Kv‡bv wKQy w`‡q ¸Y Ki‡j k~b¨ Av‡m| †hb GwU mevB‡K †kvlY K‡i †bq| Avi k~b¨‡K w`‡q fvM Ki‡Z †M‡j †hb biK ¸jRvi! eªþ¸ß 0 </w:t>
+      </w:r>
+      <w:r>
+        <w:rPr>
+          <w:rFonts w:cs="SutonnyMJ" w:ascii="Arial" w:hAnsi="Arial"/>
+          <w:sz w:val="26"/>
+          <w:szCs w:val="26"/>
+        </w:rPr>
+        <w:t>÷</w:t>
+      </w:r>
+      <w:r>
+        <w:rPr>
+          <w:rFonts w:cs="SutonnyMJ" w:ascii="SutonnyMJ" w:hAnsi="SutonnyMJ"/>
+          <w:sz w:val="26"/>
+          <w:szCs w:val="26"/>
+        </w:rPr>
+        <w:t xml:space="preserve"> 0 I 1 </w:t>
+      </w:r>
+      <w:r>
+        <w:rPr>
+          <w:rFonts w:cs="SutonnyMJ" w:ascii="Arial" w:hAnsi="Arial"/>
+          <w:sz w:val="26"/>
+          <w:szCs w:val="26"/>
+        </w:rPr>
+        <w:t>÷</w:t>
+      </w:r>
+      <w:r>
+        <w:rPr>
+          <w:rFonts w:cs="SutonnyMJ" w:ascii="SutonnyMJ" w:hAnsi="SutonnyMJ"/>
+          <w:sz w:val="26"/>
+          <w:szCs w:val="26"/>
+        </w:rPr>
+        <w:t xml:space="preserve"> 0 Gi gvb †ei Ki‡Z †Póv K‡i e¨_© nb| wZwb †j‡Lb, "mvBdvi‡K (k~b¨) mvBdvi w`‡q fvM w`‡j wKQyB _v‡K bv|" gv‡b wZwb g‡b Ki‡Zb k~b¨‡K wb‡R‡K w`‡q fvM w`‡j k~b¨ _v‡K| Zuvi wPšÍv fyj wQj, hv Avgiv c‡i †`Le| 1 </w:t>
+      </w:r>
+      <w:r>
+        <w:rPr>
+          <w:rFonts w:cs="SutonnyMJ" w:ascii="Arial" w:hAnsi="Arial"/>
+          <w:sz w:val="26"/>
+          <w:szCs w:val="26"/>
+        </w:rPr>
+        <w:t>÷</w:t>
+      </w:r>
+      <w:r>
+        <w:rPr>
+          <w:rFonts w:cs="SutonnyMJ" w:ascii="SutonnyMJ" w:hAnsi="SutonnyMJ"/>
+          <w:sz w:val="26"/>
+          <w:szCs w:val="26"/>
+        </w:rPr>
+        <w:t xml:space="preserve"> 0 †K wZwb Kx fve‡Zb Zv Rvbv †bB| KviY Zuvi wKQy K_v A¯úó| Avm‡j wZwb nvZ †`vjvw”Q‡jb Avi Avkv KiwQ‡jb mgm¨v †K‡U hv‡e| </w:t>
+      </w:r>
+    </w:p>
+    <w:p>
+      <w:pPr>
+        <w:pStyle w:val="Normal"/>
+        <w:spacing w:before="0" w:after="200"/>
+        <w:rPr>
+          <w:rFonts w:ascii="SutonnyMJ" w:hAnsi="SutonnyMJ" w:cs="SutonnyMJ"/>
+          <w:sz w:val="26"/>
+          <w:szCs w:val="26"/>
+        </w:rPr>
+      </w:pPr>
+      <w:r>
+        <w:rPr>
+          <w:rFonts w:cs="SutonnyMJ" w:ascii="SutonnyMJ" w:hAnsi="SutonnyMJ"/>
+          <w:sz w:val="26"/>
+          <w:szCs w:val="26"/>
+        </w:rPr>
+        <w:t xml:space="preserve">G fyj Aek¨ †ewkw`b ¯’vqx nqwb| †kl ch©šÍ fviZxqiv eyS‡jb  1 </w:t>
+      </w:r>
+      <w:r>
+        <w:rPr>
+          <w:rFonts w:cs="SutonnyMJ" w:ascii="Arial" w:hAnsi="Arial"/>
+          <w:sz w:val="26"/>
+          <w:szCs w:val="26"/>
+        </w:rPr>
+        <w:t xml:space="preserve">÷ </w:t>
+      </w:r>
+      <w:r>
+        <w:rPr>
+          <w:rFonts w:cs="SutonnyMJ" w:ascii="SutonnyMJ" w:hAnsi="SutonnyMJ"/>
+          <w:sz w:val="26"/>
+          <w:szCs w:val="26"/>
+        </w:rPr>
+        <w:t xml:space="preserve">0 n‡jv Amxg| Øv`k kZ‡Ki fviZxq MwYZwe` fv¯‹i †j‡Lb, Ò‡h fMœvs‡ki ni mvBdvi, Zv GK Amxg ivwk|" Gi mv‡_ wKQy †hvM Ki‡j Kx n‡e ZvI e‡jb wZwb, Òeû wKQy †hvM ev we‡qvM Ki‡jI G‡Z †Kv‡bv cwieZ©b n‡e bv| wVK †hfv‡e Amxg I AcwieZ©bxq Ck¦i e`jvb bv|" </w:t>
+      </w:r>
+    </w:p>
+    <w:p>
+      <w:pPr>
+        <w:pStyle w:val="Normal"/>
+        <w:spacing w:before="0" w:after="200"/>
+        <w:rPr>
+          <w:rFonts w:ascii="SutonnyMJ" w:hAnsi="SutonnyMJ" w:cs="SutonnyMJ"/>
+          <w:sz w:val="26"/>
+          <w:szCs w:val="26"/>
+        </w:rPr>
+      </w:pPr>
+      <w:r>
+        <w:rPr>
+          <w:rFonts w:cs="SutonnyMJ" w:ascii="SutonnyMJ" w:hAnsi="SutonnyMJ"/>
+          <w:sz w:val="26"/>
+          <w:szCs w:val="26"/>
+        </w:rPr>
+        <w:t xml:space="preserve">Ck¦i‡K cvIqv †Mj Amx‡gi g‡a¨| Ges k~‡b¨i g‡a¨| </w:t>
+      </w:r>
+    </w:p>
+    <w:p>
+      <w:pPr>
+        <w:pStyle w:val="Normal"/>
+        <w:spacing w:before="0" w:after="200"/>
+        <w:rPr>
+          <w:rFonts w:ascii="SutonnyMJ" w:hAnsi="SutonnyMJ" w:cs="SutonnyMJ"/>
+          <w:sz w:val="26"/>
+          <w:szCs w:val="26"/>
+        </w:rPr>
+      </w:pPr>
+      <w:r>
+        <w:rPr>
+          <w:rFonts w:cs="SutonnyMJ" w:ascii="SutonnyMJ" w:hAnsi="SutonnyMJ"/>
+          <w:sz w:val="26"/>
+          <w:szCs w:val="26"/>
+        </w:rPr>
+      </w:r>
+    </w:p>
+    <w:p>
+      <w:pPr>
+        <w:pStyle w:val="Normal"/>
+        <w:spacing w:before="0" w:after="200"/>
+        <w:jc w:val="center"/>
+        <w:rPr>
+          <w:rFonts w:ascii="SutonnyMJ" w:hAnsi="SutonnyMJ" w:cs="SutonnyMJ"/>
+          <w:sz w:val="26"/>
+          <w:szCs w:val="26"/>
+        </w:rPr>
+      </w:pPr>
+      <w:r>
+        <w:rPr>
+          <w:rFonts w:cs="SutonnyMJ" w:ascii="SutonnyMJ" w:hAnsi="SutonnyMJ"/>
+          <w:sz w:val="30"/>
+          <w:szCs w:val="26"/>
+        </w:rPr>
+        <w:t>Aviwe msL¨v</w:t>
+      </w:r>
+      <w:r>
+        <w:rPr>
+          <w:rFonts w:cs="SutonnyMJ" w:ascii="SutonnyMJ" w:hAnsi="SutonnyMJ"/>
+          <w:sz w:val="26"/>
+          <w:szCs w:val="26"/>
+        </w:rPr>
+        <w:t xml:space="preserve"> </w:t>
+      </w:r>
+    </w:p>
+    <w:p>
+      <w:pPr>
+        <w:pStyle w:val="Normal"/>
+        <w:spacing w:before="0" w:after="200"/>
+        <w:jc w:val="center"/>
+        <w:rPr>
+          <w:rFonts w:ascii="SutonnyMJ" w:hAnsi="SutonnyMJ" w:cs="SutonnyMJ"/>
+          <w:sz w:val="26"/>
+          <w:szCs w:val="26"/>
+        </w:rPr>
+      </w:pPr>
+      <w:r>
+        <w:rPr>
+          <w:rFonts w:cs="SutonnyMJ" w:ascii="SutonnyMJ" w:hAnsi="SutonnyMJ"/>
+          <w:i/>
+          <w:iCs/>
+          <w:sz w:val="26"/>
+          <w:szCs w:val="26"/>
+        </w:rPr>
         <w:t>gvbyl wK fy‡j †M‡Q, Avwg Zv‡K k~b¨ †_‡K m„wó K‡iwQ?</w:t>
       </w:r>
       <w:r>
@@ -9548,24 +9501,6 @@
           <w:sz w:val="26"/>
           <w:szCs w:val="26"/>
         </w:rPr>
-      </w:r>
-    </w:p>
-    <w:p>
-      <w:pPr>
-        <w:pStyle w:val="Normal"/>
-        <w:spacing w:before="0" w:after="200"/>
-        <w:rPr>
-          <w:rFonts w:ascii="SutonnyMJ" w:hAnsi="SutonnyMJ" w:cs="SutonnyMJ"/>
-          <w:sz w:val="26"/>
-          <w:szCs w:val="26"/>
-        </w:rPr>
-      </w:pPr>
-      <w:r>
-        <w:rPr>
-          <w:rFonts w:cs="SutonnyMJ" w:ascii="SutonnyMJ" w:hAnsi="SutonnyMJ"/>
-          <w:sz w:val="26"/>
-          <w:szCs w:val="26"/>
-        </w:rPr>
         <w:t xml:space="preserve">mßg kZ‡K †iv‡gi cZ‡bi mv‡_ mv‡_ cwðgI cÖfve nvivj| Z‡e cÖvP¨ µ‡gB mg„× nw”Qj| cÖv‡P¨i Av‡iKwU mf¨Zv fviZ‡K Qvwo‡q †Mj| cwð‡gi Zviv Wye‡Z Wye‡Z Av‡iKwU Zvivi D`q NUj| †mUv Bmjvg ag©| Bmjvg k~b¨‡K fviZ †_‡K wb‡q wbj| †kl ch©šÍ cwðgI Bmjvg †_‡K k~b¨‡K wb‡qwQj| Z‡e k~‡b¨i ivRZ¡ ïiæ n‡qwQj cÖv‡P¨| </w:t>
       </w:r>
     </w:p>
@@ -9642,7 +9577,39 @@
           <w:sz w:val="26"/>
           <w:szCs w:val="26"/>
         </w:rPr>
-        <w:t xml:space="preserve">wR‡iv kãUvi g‡a¨B Av‡Q wn›`y I Aviwe †Quvqv| wn›`y-Aviwe msL¨v MÖnY Kivi mgq Avieiv k~b¨‡KI MÖnY K‡i †bq| wR‡ivi fviZxq bvg ïwbqv ev k~b¨| hvi A_© duvKv| Avieiv G‡K ej‡jb wmdi| cwð‡gi cwÐZiv mnKg©x‡`i Kv‡Q G‡K cwiwPZ Ki‡Z wM‡q G‡K j¨vwUb iƒc `vb Ki‡jb| d‡j wmdi n‡jv †Rwdiæm| wR‡iv (zero) kãUvi g~j GB †Rwdiæm-B| cvðv‡Z¨i Ab¨ MwYZwe`iv kãUv‡K GZUv e`jvbwb| Giv wR‡iv‡K ej‡Zb wmdiv| GUvB c‡i n‡jv mvBdvi (cipher)| msL¨vi bZyb ¸‡”Q wR‡iv GZ ¸iZ¡c~Y© n‡q `uvovj †h gvbyl me msL¨v‡KB mvBdvi ejv ïiæ Kij| G †_‡K Av‌‌‌‡m divwm kã wk‡d« ev wWwRU (A¼)| </w:t>
+        <w:t>wR‡iv kãUvi g‡a¨B Av‡Q wn›`y I Aviwe †Quvqv| wn›`y-Aviwe msL¨v MÖnY Kivi mgq Avieiv k~b¨‡KI MÖnY K‡i †bq| wR‡ivi fviZxq bvg ïwbqv ev k~b¨| hvi A_© duvKv| Avieiv G‡K ej‡jb wmdi| cwð‡gi cwÐZiv mnKg©x‡`i Kv‡Q G‡K cwiwPZ Ki‡Z wM‡q G‡K j¨vwUb iƒc `vb Ki‡jb| d‡j wmdi n‡jv †Rwdiæm| wR‡iv (</w:t>
+      </w:r>
+      <w:r>
+        <w:rPr>
+          <w:rFonts w:cs="SutonnyMJ" w:ascii="Arial" w:hAnsi="Arial"/>
+          <w:sz w:val="26"/>
+          <w:szCs w:val="26"/>
+        </w:rPr>
+        <w:t>zero</w:t>
+      </w:r>
+      <w:r>
+        <w:rPr>
+          <w:rFonts w:cs="SutonnyMJ" w:ascii="SutonnyMJ" w:hAnsi="SutonnyMJ"/>
+          <w:sz w:val="26"/>
+          <w:szCs w:val="26"/>
+        </w:rPr>
+        <w:t>) kãUvi g~j GB †Rwdiæm-B| cvðv‡Z¨i Ab¨ MwYZwe`iv kãUv‡K GZUv e`jvbwb| Giv wR‡iv‡K ej‡Zb wmdiv| GUvB c‡i n‡jv mvBdvi (</w:t>
+      </w:r>
+      <w:r>
+        <w:rPr>
+          <w:rFonts w:cs="SutonnyMJ" w:ascii="Arial" w:hAnsi="Arial"/>
+          <w:sz w:val="26"/>
+          <w:szCs w:val="26"/>
+        </w:rPr>
+        <w:t>cipher</w:t>
+      </w:r>
+      <w:r>
+        <w:rPr>
+          <w:rFonts w:cs="SutonnyMJ" w:ascii="SutonnyMJ" w:hAnsi="SutonnyMJ"/>
+          <w:sz w:val="26"/>
+          <w:szCs w:val="26"/>
+        </w:rPr>
+        <w:t xml:space="preserve">)| msL¨vi bZyb ¸‡”Q wR‡iv GZ ¸iZ¡c~Y© n‡q `uvovj †h gvbyl me msL¨v‡KB mvBdvi ejv ïiæ Kij| G †_‡K Av‌‌‌‡m divwm kã wk‡d« ev wWwRU (A¼)| </w:t>
       </w:r>
     </w:p>
     <w:p>

</xml_diff>

<commit_message>
Zero: complete quote format dash
</commit_message>
<xml_diff>
--- a/books/zero/Zero Bijoy.docx
+++ b/books/zero/Zero Bijoy.docx
@@ -2173,11 +2173,19 @@
       </w:pPr>
       <w:r>
         <w:rPr>
-          <w:rFonts w:cs="SutonnyMJ" w:ascii="SutonnyMJ" w:hAnsi="SutonnyMJ"/>
-          <w:sz w:val="26"/>
-          <w:szCs w:val="26"/>
-        </w:rPr>
-        <w:t>-F</w:t>
+          <w:rFonts w:cs="SutonnyMJ" w:ascii="Arial" w:hAnsi="Arial"/>
+          <w:sz w:val="26"/>
+          <w:szCs w:val="26"/>
+        </w:rPr>
+        <w:t xml:space="preserve">— </w:t>
+      </w:r>
+      <w:r>
+        <w:rPr>
+          <w:rFonts w:cs="SutonnyMJ" w:ascii="SutonnyMJ" w:hAnsi="SutonnyMJ"/>
+          <w:sz w:val="26"/>
+          <w:szCs w:val="26"/>
+        </w:rPr>
+        <w:t>F</w:t>
       </w:r>
       <w:r>
         <w:rPr>
@@ -2351,11 +2359,30 @@
       </w:pPr>
       <w:r>
         <w:rPr>
-          <w:rFonts w:cs="SutonnyMJ" w:ascii="SutonnyMJ" w:hAnsi="SutonnyMJ"/>
-          <w:sz w:val="26"/>
-          <w:szCs w:val="26"/>
-        </w:rPr>
-        <w:t xml:space="preserve">-Avj‡d«W b_© DB_‡nW </w:t>
+          <w:rFonts w:cs="SutonnyMJ" w:ascii="Arial" w:hAnsi="Arial"/>
+          <w:sz w:val="26"/>
+          <w:szCs w:val="26"/>
+        </w:rPr>
+        <w:t>—</w:t>
+      </w:r>
+      <w:r>
+        <w:rPr>
+          <w:rFonts w:eastAsia="Calibri" w:cs="SutonnyMJ" w:ascii="Arial" w:hAnsi="Arial" w:eastAsiaTheme="minorHAnsi"/>
+          <w:color w:val="auto"/>
+          <w:kern w:val="0"/>
+          <w:sz w:val="26"/>
+          <w:szCs w:val="26"/>
+          <w:lang w:val="en-US" w:eastAsia="en-US" w:bidi="ar-SA"/>
+        </w:rPr>
+        <w:t xml:space="preserve"> </w:t>
+      </w:r>
+      <w:r>
+        <w:rPr>
+          <w:rFonts w:cs="SutonnyMJ" w:ascii="SutonnyMJ" w:hAnsi="SutonnyMJ"/>
+          <w:sz w:val="26"/>
+          <w:szCs w:val="26"/>
+        </w:rPr>
+        <w:t xml:space="preserve">Avj‡d«W b_© DB_‡nW </w:t>
       </w:r>
     </w:p>
     <w:p>
@@ -2840,463 +2867,22 @@
       </w:pPr>
       <w:r>
         <w:rPr>
-          <w:rFonts w:cs="SutonnyMJ" w:ascii="SutonnyMJ" w:hAnsi="SutonnyMJ"/>
-          <w:sz w:val="26"/>
-          <w:szCs w:val="26"/>
-        </w:rPr>
-        <w:t xml:space="preserve">-‡Uvweqvm W¨vbwRM , bv¤^vi: `¨ j¨vs¸‡qR Ae mv‡qÝ </w:t>
-      </w:r>
-    </w:p>
-    <w:p>
-      <w:pPr>
-        <w:pStyle w:val="Normal"/>
-        <w:spacing w:before="0" w:after="200"/>
-        <w:rPr>
-          <w:rFonts w:ascii="SutonnyMJ" w:hAnsi="SutonnyMJ" w:cs="SutonnyMJ"/>
-          <w:sz w:val="26"/>
-          <w:szCs w:val="26"/>
-        </w:rPr>
-      </w:pPr>
-      <w:r>
-        <w:rPr>
-          <w:rFonts w:cs="SutonnyMJ" w:ascii="SutonnyMJ" w:hAnsi="SutonnyMJ"/>
-          <w:sz w:val="26"/>
-          <w:szCs w:val="26"/>
-        </w:rPr>
-        <w:t xml:space="preserve">wgkixq‡`i †P‡q wMÖKiv MwYZUv fvj eySZ| wk‡LwQj wKš‘ wgkixq‡`i Kv‡QB| Z‡e Aí w`‡bi gv_vqB wMÖKiv ¸iæ‡`i‡K Qvwo‡q hvq| ïiæ‡Z wMÖK‡`i msL¨vc×wZ wgkixq‡`i g‡ZvB wQj| wMÖK‡`i GKwU 10-wfwËK MYbvc×wZI wQj| `yB ms¯‹„wZi msL¨v †jLvi c×wZ‡ZI cv_©K¨ wQj Lye mvgvb¨| msL¨v †evSv‡Z wgkixq‡`i g‡Zv Qwe e¨envi bv K‡i wMÖKiv e¨envi Kij A¶i| H (BUv)3 gv‡b †nKvUb ev 100| M (wgD) gv‡b wgwiIwi ev 10,000| Bs‡iwR‡Z hv‡K e‡j wgwiqvW (myriad)| wMÖK c×wZ‡Z GUvB wQj me‡P‡q eo ¸”Q| cuv‡Pi R‡b¨I Zv‡`i GKwU cÖZxK wQj| hv †_‡K †evSv hv‡”Q, Zv‡`i c×wZwU wQj cuvP I `k-wfwËK c×wZi wgkªY| wKš‘ mvwe©Kfv‡e †ek wKQy w`b ch©šÍ wgkixq I wMÖK‡`i †jLvi Kvq`v wQj cÖvq GKB| Z‡e wgkixqiv GKB RvqMvq †_‡K †M‡jI wMÖKiv Avw`g GB c×wZi DbœwZ K‡i AviI AvaywbK †KŠkj Avwe®‹vi K‡i| </w:t>
-      </w:r>
-    </w:p>
-    <w:p>
-      <w:pPr>
-        <w:pStyle w:val="Normal"/>
-        <w:spacing w:before="0" w:after="200"/>
-        <w:rPr>
-          <w:rFonts w:ascii="SutonnyMJ" w:hAnsi="SutonnyMJ" w:cs="SutonnyMJ"/>
-          <w:sz w:val="26"/>
-          <w:szCs w:val="26"/>
-        </w:rPr>
-      </w:pPr>
-      <w:r>
-        <w:rPr>
-          <w:rFonts w:cs="SutonnyMJ" w:ascii="SutonnyMJ" w:hAnsi="SutonnyMJ"/>
-          <w:sz w:val="26"/>
-          <w:szCs w:val="26"/>
-        </w:rPr>
-        <w:t xml:space="preserve">wgkixq‡`i g‡Zv `ywU AuvPo w`‡q 2 ev wZbUv H wj‡L 300 bv eywS‡q bZyb c×wZ‡Z wMÖKiv 2, 3 , 300 I AviI eû msL¨vi Rb¨ (wPÎ 1) Avjv`v Avjv`v A¶i e¨envi Kij| G c×wZi cÖeZ©b N‡U L„óc~e© 500 mv‡ji Av‡M| G †KŠk‡ji gva¨‡g A¶‡ii cybive„wË †VKv‡bv †Mj| †hgb, 87 wjL‡Z n‡j wgkixq c×wZ‡Z 15wU cÖZxK jvMZ| AvUwU †Mvovwj I mvZwU Lvov `vM| wMÖK‡`i bZyb c×wZ‡Z †mLv‡b †j‡M‡Q gvÎ `ywU cÖZxK| 80 Gi Rb¨ Π Ges 7 Gi Rb¨ ζ| (‡ivgvb c×wZ G‡m wMÖK c×wZ‡K AcmviY K‡i| wKš‘ †ivgvb‡`i c×wZ GK avc †cQ‡b wM‡q wgkixq‡`i AbybœZ c×wZB MÖnY K‡i| †ivgvb 87, LXXXVIIwjL‡Z n‡j mvZwU cÖZxK jv‡M| A‡bK¸‡jv cÖZxKB GKvwaKevi G‡m‡Q|) </w:t>
-      </w:r>
-    </w:p>
-    <w:p>
-      <w:pPr>
-        <w:pStyle w:val="Normal"/>
-        <w:spacing w:before="0" w:after="200"/>
-        <w:rPr>
-          <w:rFonts w:ascii="SutonnyMJ" w:hAnsi="SutonnyMJ" w:cs="SutonnyMJ"/>
-          <w:sz w:val="26"/>
-          <w:szCs w:val="26"/>
-        </w:rPr>
-      </w:pPr>
-      <w:r>
-        <w:rPr>
-          <w:rFonts w:cs="SutonnyMJ" w:ascii="SutonnyMJ" w:hAnsi="SutonnyMJ"/>
-          <w:sz w:val="26"/>
-          <w:szCs w:val="26"/>
-        </w:rPr>
-        <w:t xml:space="preserve">wMÖK‡`i c×wZ wgkixq‡`i †P‡q DbœZ n‡jI GwU cÖvPxbKv‡j †jLv‡jwLi me‡P‡q DbœZ †KŠkj bq| G gh©v`v cv‡e cÖv‡P¨i Av‡iKwU D™¢veb| MYbvi e¨vwejbxq †KŠkj| Avi Zv‡`i c×wZi Kvi‡YB †kl ch©šÍ cÖv‡P¨ k~‡b¨i D`q N‡U| eZ©gvb Biv‡Ki dvU©vBj wµ‡m›U AÂ‡j| </w:t>
-      </w:r>
-    </w:p>
-    <w:p>
-      <w:pPr>
-        <w:pStyle w:val="Normal"/>
-        <w:spacing w:before="0" w:after="200"/>
-        <w:rPr>
-          <w:rFonts w:ascii="SutonnyMJ" w:hAnsi="SutonnyMJ" w:cs="SutonnyMJ"/>
-          <w:sz w:val="26"/>
-          <w:szCs w:val="26"/>
-        </w:rPr>
-      </w:pPr>
-      <w:r>
-        <w:rPr>
-          <w:rFonts w:cs="SutonnyMJ" w:ascii="SutonnyMJ" w:hAnsi="SutonnyMJ"/>
-          <w:sz w:val="26"/>
-          <w:szCs w:val="26"/>
-        </w:rPr>
-        <w:t xml:space="preserve">cÖ_‡g †`‡L e¨vwejbxq c×wZ‡K G‡jv‡g‡jv g‡b n‡e| cÖ_gZ, GUv n‡jv 60-wfwËK c×wZ| †`L‡Z-ïb‡Z LyeB A™¢yZ †V‡K| KviY †ewkifvM mgv‡RB †Zv 5, 10 ev 20 wQj wfwË msL¨v| GQvov e¨vwejbxqiv Zv‡`i msL¨v¸‡jv cÖKvk Ki‡Z gvÎ `ywU `vM e¨envi KiZ| GKwU KxjK w`‡q 1 I GKwU Wvej KxjK w`‡q 10| GB `vM `ywU‡K ¸”Q ¸”Q K‡i mvRv‡bv nZ| †hvMdj nZ 59 ev Zvi Kg| GB ¸”Q¸‡jvB wQj MYbvi †gŠwjK cÖZxK| wVK †hfv‡e wMÖK‡`i wQj A¶i Avi wgkixq‡`i wQj Qwe| wKš‘ e¨vwejbxq c×wZi A™¢yZ w`K GwU bq| wgkixq I wMÖK‡`i †hLv‡b cÖwZwU cÖZxK w`‡q Avjv`v Avjv`v msL¨v †evSv‡bv nZ, †mLv‡b e¨vwejbxq‡`i cÖwZwU cÖZxK w`‡q A‡bK¸‡jv Avjv`v Avjv`v msL¨v †evSv‡bv †hZ| GKwUgvÎ KxjK w`‡q 1, 60, 3600 ev Ab¨ AviI AMwYZ msL¨v cÖKvk Kiv nZ| </w:t>
-      </w:r>
-    </w:p>
-    <w:p>
-      <w:pPr>
-        <w:pStyle w:val="Normal"/>
-        <w:spacing w:before="0" w:after="200"/>
-        <w:jc w:val="center"/>
-        <w:rPr>
-          <w:rFonts w:ascii="SutonnyMJ" w:hAnsi="SutonnyMJ" w:cs="SutonnyMJ"/>
-          <w:sz w:val="26"/>
-          <w:szCs w:val="26"/>
-        </w:rPr>
-      </w:pPr>
-      <w:r>
-        <w:rPr>
-          <w:rFonts w:cs="SutonnyMJ" w:ascii="SutonnyMJ" w:hAnsi="SutonnyMJ"/>
-          <w:sz w:val="26"/>
-          <w:szCs w:val="26"/>
-        </w:rPr>
-        <w:t xml:space="preserve">wPÎ 1: wewfbœ ms¯‹„wZi msL¨v </w:t>
-      </w:r>
-    </w:p>
-    <w:p>
-      <w:pPr>
-        <w:pStyle w:val="Normal"/>
-        <w:spacing w:before="0" w:after="200"/>
-        <w:rPr>
-          <w:rFonts w:ascii="SutonnyMJ" w:hAnsi="SutonnyMJ" w:cs="SutonnyMJ"/>
-          <w:sz w:val="26"/>
-          <w:szCs w:val="26"/>
-        </w:rPr>
-      </w:pPr>
-      <w:r>
-        <w:rPr>
-          <w:rFonts w:cs="SutonnyMJ" w:ascii="SutonnyMJ" w:hAnsi="SutonnyMJ"/>
-          <w:sz w:val="26"/>
-          <w:szCs w:val="26"/>
-        </w:rPr>
-        <w:t>AvaywbK †PvL GUv †`‡L AevK n‡jI cÖvPxb gvby‡li Kv‡Q GwU wQj LyeB A_©en| G‡K †eªvÄ hy‡Mi Kw¤úDUvi †KvW ejv P‡j| Ab¨ A‡bK ms¯‹„wZi g‡ZvB e¨vwejbxqivI MYbvi Kv‡R mnvqZv Kiv hš¿ Avwe®‹vi K‡iwQj| Gi g‡a¨ me‡P‡q weL¨vZ hš¿ n‡jv A¨vevKvm| hš¿Uv Rvcv‡b m‡ivevb, Px‡b myqvb-cvb, ivwkqvq ¯‹wU, Zyi‡¯‹ Kzjev, Av‡g©wbqvq †Kv‡je Ges Ab¨vb¨ ms¯‹„wZ AviI bvbvb bv‡g cwiwPZ wQj| A¨vevKv‡m wcQjv‡bv cv_i e¨envi K‡i msL¨vi cwigv‡Yi wnmve ivLv nZ| (K¨vjKz‡jU ev wnmve Kiv, K¨vjKzjvm I K¨vjwmqvg me¸‡jv kãB bywo k‡ãi j¨vwUb iƒc K¨vjKzjvm †_‡K Avmv| )</w:t>
-      </w:r>
-    </w:p>
-    <w:p>
-      <w:pPr>
-        <w:pStyle w:val="Normal"/>
-        <w:spacing w:before="0" w:after="200"/>
-        <w:rPr>
-          <w:rFonts w:ascii="SutonnyMJ" w:hAnsi="SutonnyMJ" w:cs="SutonnyMJ"/>
-          <w:sz w:val="26"/>
-          <w:szCs w:val="26"/>
-        </w:rPr>
-      </w:pPr>
-      <w:r>
-        <w:rPr>
-          <w:rFonts w:cs="SutonnyMJ" w:ascii="SutonnyMJ" w:hAnsi="SutonnyMJ"/>
-          <w:sz w:val="26"/>
-          <w:szCs w:val="26"/>
-        </w:rPr>
-        <w:t xml:space="preserve">cv_i‡K Dc‡i-bx‡P bovPov K‡iB †hvM K‡i †djv †hZ A¨vevKv‡m| wfbœ ¯Í‡¤¢i (Kjvg) cv_‡ii mvswL¨K gvb wQj wfbœ| G¸‡jv‡K bvwo‡q `¶ e¨enviKvix eo eo msL¨v Lye `ªæZ †hvM K‡i †dj‡Zb| wnmve †kl n‡j e¨enviKvix‡K ïay cv_‡ii me©‡kl Ae¯’v‡bi w`‡K ZvKv‡Z nZ| Gevi †m¸‡jv‡K msL¨vq iƒcvšÍi K‡i wb‡jB †Kjøvd‡Z! </w:t>
-      </w:r>
-    </w:p>
-    <w:p>
-      <w:pPr>
-        <w:pStyle w:val="Normal"/>
-        <w:spacing w:before="0" w:after="200"/>
-        <w:rPr>
-          <w:rFonts w:ascii="SutonnyMJ" w:hAnsi="SutonnyMJ" w:cs="SutonnyMJ"/>
-          <w:sz w:val="26"/>
-          <w:szCs w:val="26"/>
-        </w:rPr>
-      </w:pPr>
-      <w:r>
-        <w:rPr>
-          <w:rFonts w:cs="SutonnyMJ" w:ascii="SutonnyMJ" w:hAnsi="SutonnyMJ"/>
-          <w:sz w:val="26"/>
-          <w:szCs w:val="26"/>
-        </w:rPr>
-        <w:t xml:space="preserve">e¨vwejbxq‡`i msL¨v wb‡q KvR Kivi c×wZwU gvwUi dj‡K A¨vevKvm‡K cÖZxK w`‡q wj‡L †djvi g‡Zv| cÖZx‡Ki cÖwZwU ¸”Q w`‡q †h wbw`©ómsL¨K cv_i A¨vevKv‡m bvov‡bv n‡q‡Q Zv †evSv‡bv nZ| Avi A¨vevKv‡mi cÖwZwU Kjv‡gi g‡ZvB Ae¯’v‡bi Ici wbf©i K‡i cÖwZwU ¸‡”Qi Avjv`v Avjv`v mvswL¨K gvb wQj| GB w`K †_‡K Avgiv GLb †h c×wZ e¨envi Kwi, e¨vwejbxq c×wZ A‡bKUv GKBiKg wQj| 111 Gi cÖwZwU 1-Gi gvb wfbœ| Wvb †_‡K Zv‡`i gvb h_vµ‡g GK, `k I GKk (111 = 100 + 10 + 1)| GKBfv‡e </w:t>
-      </w:r>
-      <w:r>
-        <w:rPr>
-          <w:rFonts w:ascii="SutonnyMJ" w:hAnsi="SutonnyMJ" w:cs="SutonnyMJ"/>
-          <w:sz w:val="26"/>
-          <w:sz w:val="26"/>
-          <w:szCs w:val="26"/>
-        </w:rPr>
-        <w:t xml:space="preserve">𒁹𒁹𒁹 </w:t>
-      </w:r>
-      <w:r>
-        <w:rPr>
-          <w:rFonts w:cs="SutonnyMJ" w:ascii="SutonnyMJ" w:hAnsi="SutonnyMJ"/>
-          <w:sz w:val="26"/>
-          <w:szCs w:val="26"/>
-        </w:rPr>
-        <w:t xml:space="preserve">Gi wZbwU Avjv`v Ae¯’v‡b </w:t>
-      </w:r>
-      <w:r>
-        <w:rPr>
-          <w:rFonts w:ascii="SutonnyMJ" w:hAnsi="SutonnyMJ" w:cs="SutonnyMJ"/>
-          <w:sz w:val="26"/>
-          <w:sz w:val="26"/>
-          <w:szCs w:val="26"/>
-        </w:rPr>
-        <w:t xml:space="preserve">𒁹 </w:t>
-      </w:r>
-      <w:r>
-        <w:rPr>
-          <w:rFonts w:cs="SutonnyMJ" w:ascii="SutonnyMJ" w:hAnsi="SutonnyMJ"/>
-          <w:sz w:val="26"/>
-          <w:szCs w:val="26"/>
-        </w:rPr>
-        <w:t>Gi gv‡b h_vµ‡g GK, lvU I QwÎk k (3600)| GKwU mgm¨v ev` w`‡j GUvI wVK A¨vevKv‡mi g‡ZvB wQj| e¨vwejbxqiv 60 wjLZ Kxfv‡e? 1 †jLv †Zv mnR| GKwU KxjK (</w:t>
-      </w:r>
-      <w:r>
-        <w:rPr>
-          <w:rFonts w:ascii="SutonnyMJ" w:hAnsi="SutonnyMJ" w:cs="SutonnyMJ"/>
-          <w:sz w:val="26"/>
-          <w:sz w:val="26"/>
-          <w:szCs w:val="26"/>
-        </w:rPr>
-        <w:t>𒁹</w:t>
-      </w:r>
-      <w:r>
-        <w:rPr>
-          <w:rFonts w:cs="SutonnyMJ" w:ascii="SutonnyMJ" w:hAnsi="SutonnyMJ"/>
-          <w:sz w:val="26"/>
-          <w:szCs w:val="26"/>
-        </w:rPr>
-        <w:t xml:space="preserve">)| `~f©v‡M¨i e¨vcvi n‡jv 60-I †jLv nZ Gfv‡eB| GKgvÎ cv_©K¨ n‡jv cÖ_g Ae¯’v‡bi e`‡j </w:t>
-      </w:r>
-      <w:r>
-        <w:rPr>
-          <w:rFonts w:ascii="SutonnyMJ" w:hAnsi="SutonnyMJ" w:cs="SutonnyMJ"/>
-          <w:sz w:val="26"/>
-          <w:sz w:val="26"/>
-          <w:szCs w:val="26"/>
-        </w:rPr>
-        <w:t xml:space="preserve">𒁹 </w:t>
-      </w:r>
-      <w:r>
-        <w:rPr>
-          <w:rFonts w:cs="SutonnyMJ" w:ascii="SutonnyMJ" w:hAnsi="SutonnyMJ"/>
-          <w:sz w:val="26"/>
-          <w:szCs w:val="26"/>
-        </w:rPr>
-        <w:t xml:space="preserve">_vKZ wØZxq Ae¯’v‡b| A¨vevKvm w`‡q †evSv †hZ †Kvb msL¨vwU †evSv‡bv n‡”Q| GKwUgvÎ cv_i cÖ_g Kjv‡g Av‡Q bv wØZxq Kjvg Av‡Q Zv †Zv †`‡L mn‡RB †evSvB hvq| wKš‘ wjL‡Z †M‡j? GKwU wjwLZ cÖZxK †Kvb Kjv‡g wQj Zv wj‡L †evSv‡bvi R‡b¨ e¨vwejbxq‡`i †Kv‡bv c×wZ wQj bv|  </w:t>
-      </w:r>
-      <w:r>
-        <w:rPr>
-          <w:rFonts w:ascii="SutonnyMJ" w:hAnsi="SutonnyMJ" w:cs="SutonnyMJ"/>
-          <w:sz w:val="26"/>
-          <w:sz w:val="26"/>
-          <w:szCs w:val="26"/>
-        </w:rPr>
-        <w:t>𒁹</w:t>
-      </w:r>
-      <w:r>
-        <w:rPr>
-          <w:rFonts w:cs="SutonnyMJ" w:ascii="SutonnyMJ" w:hAnsi="SutonnyMJ"/>
-          <w:sz w:val="26"/>
-          <w:szCs w:val="26"/>
-        </w:rPr>
-        <w:t xml:space="preserve">-Gi A_©  n‡Z cviZ 1, 60 ev 3600| msL¨v¸‡jv wgwkªZ n‡j e¨vcviUv AviI Lvivc n‡q `uvovq| </w:t>
-      </w:r>
-      <w:r>
-        <w:rPr>
-          <w:rFonts w:ascii="SutonnyMJ" w:hAnsi="SutonnyMJ" w:cs="SutonnyMJ"/>
-          <w:sz w:val="26"/>
-          <w:sz w:val="26"/>
-          <w:szCs w:val="26"/>
-        </w:rPr>
-        <w:t xml:space="preserve">𒁹𒁹 </w:t>
-      </w:r>
-      <w:r>
-        <w:rPr>
-          <w:rFonts w:cs="SutonnyMJ" w:ascii="SutonnyMJ" w:hAnsi="SutonnyMJ"/>
-          <w:sz w:val="26"/>
-          <w:szCs w:val="26"/>
-        </w:rPr>
-        <w:t xml:space="preserve">Gi A_© n‡Z cv‡i 61, 3601 ev 3660 ev AviI eo wKQy| </w:t>
-      </w:r>
-    </w:p>
-    <w:p>
-      <w:pPr>
-        <w:pStyle w:val="Normal"/>
-        <w:spacing w:before="0" w:after="200"/>
-        <w:jc w:val="center"/>
-        <w:rPr>
-          <w:rFonts w:ascii="SutonnyMJ" w:hAnsi="SutonnyMJ" w:cs="SutonnyMJ"/>
-          <w:sz w:val="26"/>
-          <w:szCs w:val="26"/>
-        </w:rPr>
-      </w:pPr>
-      <w:r>
-        <w:rPr>
-          <w:rFonts w:cs="SutonnyMJ" w:ascii="SutonnyMJ" w:hAnsi="SutonnyMJ"/>
-          <w:sz w:val="26"/>
-          <w:szCs w:val="26"/>
-        </w:rPr>
-        <w:t>wPÎ 1.2: 60-wfwËK e¨vwejbxq msL¨v</w:t>
-      </w:r>
-    </w:p>
-    <w:p>
-      <w:pPr>
-        <w:pStyle w:val="Normal"/>
-        <w:spacing w:before="0" w:after="200"/>
-        <w:rPr>
-          <w:rFonts w:ascii="SutonnyMJ" w:hAnsi="SutonnyMJ" w:cs="SutonnyMJ"/>
-          <w:sz w:val="26"/>
-          <w:szCs w:val="26"/>
-        </w:rPr>
-      </w:pPr>
-      <w:r>
-        <w:rPr>
-          <w:rFonts w:cs="SutonnyMJ" w:ascii="SutonnyMJ" w:hAnsi="SutonnyMJ"/>
-          <w:sz w:val="26"/>
-          <w:szCs w:val="26"/>
-        </w:rPr>
-        <w:t xml:space="preserve">G mgm¨vi mgvavb n‡jv k~b¨|  L„óc~e© cÖvq 300 mv‡ji w`‡K e¨vwejbxqiv A¨vevKv‡mi Lvwj Kjvg ev duvKv ¯’vb †evSv‡Z `ywU euvKv‡bv KxjK, </w:t>
-      </w:r>
-      <w:r>
-        <w:rPr>
-          <w:rFonts w:ascii="SutonnyMJ" w:hAnsi="SutonnyMJ" w:cs="SutonnyMJ"/>
-          <w:sz w:val="26"/>
-          <w:sz w:val="26"/>
-          <w:szCs w:val="26"/>
-        </w:rPr>
-        <w:t>𒀺𒀺</w:t>
-      </w:r>
-      <w:r>
-        <w:rPr>
-          <w:rFonts w:cs="SutonnyMJ" w:ascii="SutonnyMJ" w:hAnsi="SutonnyMJ"/>
-          <w:sz w:val="26"/>
-          <w:szCs w:val="26"/>
-        </w:rPr>
-        <w:t xml:space="preserve">, e¨envi Ki‡Z ïiæ K‡i|  Gi gva¨‡g †evSv †hZ GKwU cÖZxK †Kvb Ae¯’v‡b Av‡Q| k~b¨ Avmvi Av‡M </w:t>
-      </w:r>
-      <w:r>
-        <w:rPr>
-          <w:rFonts w:ascii="SutonnyMJ" w:hAnsi="SutonnyMJ" w:cs="SutonnyMJ"/>
-          <w:sz w:val="26"/>
-          <w:sz w:val="26"/>
-          <w:szCs w:val="26"/>
-        </w:rPr>
-        <w:t>𒁹𒁹</w:t>
-      </w:r>
-      <w:r>
-        <w:rPr>
-          <w:rFonts w:cs="SutonnyMJ" w:ascii="SutonnyMJ" w:hAnsi="SutonnyMJ"/>
-          <w:sz w:val="26"/>
-          <w:szCs w:val="26"/>
-        </w:rPr>
-        <w:t xml:space="preserve">- †K 61-I ejv †hZ, 3601-I ejv †hZ| wKš‘ k~b¨ Avmvi c‡i </w:t>
-      </w:r>
-      <w:r>
-        <w:rPr>
-          <w:rFonts w:ascii="SutonnyMJ" w:hAnsi="SutonnyMJ" w:cs="SutonnyMJ"/>
-          <w:sz w:val="26"/>
-          <w:sz w:val="26"/>
-          <w:szCs w:val="26"/>
-        </w:rPr>
-        <w:t xml:space="preserve">𒁹𒁹 </w:t>
-      </w:r>
-      <w:r>
-        <w:rPr>
-          <w:rFonts w:cs="SutonnyMJ" w:ascii="SutonnyMJ" w:hAnsi="SutonnyMJ"/>
-          <w:sz w:val="26"/>
-          <w:szCs w:val="26"/>
-        </w:rPr>
-        <w:t xml:space="preserve">w`‡q †evSvj 61 Avi 3601 †jLv nZ </w:t>
-      </w:r>
-      <w:r>
-        <w:rPr>
-          <w:rFonts w:ascii="SutonnyMJ" w:hAnsi="SutonnyMJ" w:cs="SutonnyMJ"/>
-          <w:sz w:val="26"/>
-          <w:sz w:val="26"/>
-          <w:szCs w:val="26"/>
-        </w:rPr>
-        <w:t>𒁹𒀺𒀺𒁹</w:t>
-      </w:r>
-      <w:r>
-        <w:rPr>
-          <w:rFonts w:cs="SutonnyMJ" w:ascii="SutonnyMJ" w:hAnsi="SutonnyMJ"/>
-          <w:sz w:val="26"/>
-          <w:szCs w:val="26"/>
-        </w:rPr>
-        <w:t>|(wPÎ 2)| e¨vwejbxq A‡¼i wbw`©ó µg‡K Abb¨ I ¯’vqx A_© cÖ`vb Ki‡Z k~‡b¨i Rb¥ nq| k~b¨ `viæY Kv‡R Avmj| wKš‘ Gi wQj ïayB ¯’vbxq Ae¯’vb| A¨vevKv‡mi duvKv ¯’vb e¨envi Kivi Rb¨B ïay G‡K e¨envi Kiv n‡jv| A¨vevKv‡mi †h Kjv‡g me¸‡jv cv_i bx‡P c‡o _vKZ †m Kjv‡gi R‡b¨| Ab¨ A¼¸‡jv‡K mwVK RvqMvq emv‡bv wbwðZ Kivi †P‡q †Zgb †ewk †Kv‡bv wQj bv k~‡b¨i| Gi wbR¯^ †Kv‡bv mvswL¨K gvb wQj bv| Avi hvB †nvK, 00,00,21,48 Avi 2148 †Zv GKB msL¨vB| GK ¸”Q A‡¼i g‡a¨ k~‡b¨i euv‡q †Kv‡bv A¼ _vK‡j Z‡eB k~b¨ A_©en nq| Gi wbR¯^ ej‡Z Av‡Q ... k~b¨| k~b¨ wQj GKwU A¼, msL¨v bq| Gi †Kv‡bv gvb wQj bv|</w:t>
-      </w:r>
-    </w:p>
-    <w:p>
-      <w:pPr>
-        <w:pStyle w:val="Normal"/>
-        <w:spacing w:before="0" w:after="200"/>
-        <w:jc w:val="center"/>
-        <w:rPr>
-          <w:rFonts w:ascii="SutonnyMJ" w:hAnsi="SutonnyMJ" w:cs="SutonnyMJ"/>
-          <w:sz w:val="26"/>
-          <w:szCs w:val="26"/>
-        </w:rPr>
-      </w:pPr>
-      <w:r>
-        <w:rPr>
-          <w:rFonts w:cs="SutonnyMJ" w:ascii="SutonnyMJ" w:hAnsi="SutonnyMJ"/>
-          <w:sz w:val="26"/>
-          <w:szCs w:val="26"/>
-        </w:rPr>
-        <w:t xml:space="preserve">wPÎ 2: wKQy e¨vwejbxq msL¨v </w:t>
-      </w:r>
-    </w:p>
-    <w:p>
-      <w:pPr>
-        <w:pStyle w:val="Normal"/>
-        <w:spacing w:before="0" w:after="200"/>
-        <w:rPr>
-          <w:rFonts w:ascii="SutonnyMJ" w:hAnsi="SutonnyMJ" w:cs="SutonnyMJ"/>
-          <w:sz w:val="26"/>
-          <w:szCs w:val="26"/>
-        </w:rPr>
-      </w:pPr>
-      <w:r>
-        <w:rPr>
-          <w:rFonts w:cs="SutonnyMJ" w:ascii="SutonnyMJ" w:hAnsi="SutonnyMJ"/>
-          <w:sz w:val="26"/>
-          <w:szCs w:val="26"/>
-        </w:rPr>
-        <w:t>GKwU msL¨vi gvb cvIqv hvq msL¨v‡iLvq (number line) Gi Ae¯’vb †_‡K| Ab¨ msL¨v‡`i mv‡c‡¶ Gi Ae¯’vb Zyjbv K‡i| †hgb, 2 msL¨vwU Av‡m 3 Gi Av‡M Ges 1 Gi c‡i| Ab¨ †Kv_vI G‡K ivLvi †Kv‡bv hyw³ †bB| wKš‘ msL¨v‡iLvq k~b¨wU `v‡Mi Rb¨ ïiæ‡Z †Kv‡bv Ae¯’vb wQj bv| GUv wQj ïay GKwU cÖZxK| msL¨v‡`i µgweb¨v‡m Gi R‡b¨ †Kv‡bv ¯’vb wQj bv| GgbwK GLbI Avgiv k~b¨‡K A‡bKmgq AmsL¨v (</w:t>
-      </w:r>
-      <w:r>
-        <w:rPr>
-          <w:rFonts w:cs="SutonnyMJ" w:ascii="Arial" w:hAnsi="Arial"/>
-          <w:sz w:val="26"/>
-          <w:szCs w:val="26"/>
-        </w:rPr>
-        <w:t>nonnumber</w:t>
-      </w:r>
-      <w:r>
-        <w:rPr>
-          <w:rFonts w:cs="SutonnyMJ" w:ascii="SutonnyMJ" w:hAnsi="SutonnyMJ"/>
-          <w:sz w:val="26"/>
-          <w:szCs w:val="26"/>
-        </w:rPr>
-        <w:t xml:space="preserve">) wn‡m‡e we‡ePbv Kwi| hw`I Avgiv mevB Rvwb, k~‡b¨i Av‡Q GKwU mvswL¨K gvbI| k~‡b¨i mvswL¨K gvb bv eywS‡qI G‡K ¯’vb wb‡`©kK wn‡m‡e e¨envi Kwi| †Uwj‡dvb ev Kw¤úDUvi wK‡ev‡W©i w`‡KB ZvwK‡q †`Lyb bv| 0 Av‡Q 9 Gi c‡i| 1 Gi Av‡M bq, †hLv‡b Gi _vKvi K_v| ¯’vb wb‡`©kK 0 †Kv_vq emj Zv‡Z wKQy Av‡m hvq bv| msL¨vi µgweb¨v‡m GwU †h‡Kv‡bv RvqMvqB em‡Z cv‡i| wKš‘ GLb mevB Rv‡b, k~b¨‡K Avm‡j msL¨v‡iLvi †h‡Kv‡bv GK RvqMvq emv‡j  n‡e bv| KviY Gi wbR¯^ GKwU wbw`©ó mvswL¨K gvb Av‡Q| GwUB abvZ¥K I FYvZ¥K msL¨vi g‡a¨ cv_©K¨ K‡i| GwU GKwU †Rvo msL¨v| Avi GwU 1 Gi Av‡Mi c~Y© msL¨v| msL¨v‡iLvq k~b¨‡K Gi Dchy³ RvqMvq ¯’vb w`‡Z n‡e| (+1)- Gi Av‡M Ges (-1)- Gi c‡i| Ab¨ †Kv_vI msL¨vwU A_©c~Y© nq bv| ZeyI Kw¤úDUv‡i k~‡b¨i Ae¯’vb mevi †k‡l| Avi †Uwj‡dv‡b mevi bx‡P| KviY Avgiv ¸b‡Z ïiæ Kwi 1 †_‡K| </w:t>
-      </w:r>
-    </w:p>
-    <w:p>
-      <w:pPr>
-        <w:pStyle w:val="Normal"/>
-        <w:spacing w:before="0" w:after="200"/>
-        <w:rPr>
-          <w:rFonts w:ascii="SutonnyMJ" w:hAnsi="SutonnyMJ" w:cs="SutonnyMJ"/>
-          <w:sz w:val="26"/>
-          <w:szCs w:val="26"/>
-        </w:rPr>
-      </w:pPr>
-      <w:r>
-        <w:rPr>
-          <w:rFonts w:cs="SutonnyMJ" w:ascii="SutonnyMJ" w:hAnsi="SutonnyMJ"/>
-          <w:sz w:val="26"/>
-          <w:szCs w:val="26"/>
-        </w:rPr>
-        <w:t>‡</w:t>
-      </w:r>
-      <w:r>
-        <w:rPr>
-          <w:rFonts w:cs="SutonnyMJ" w:ascii="SutonnyMJ" w:hAnsi="SutonnyMJ"/>
-          <w:sz w:val="26"/>
-          <w:szCs w:val="26"/>
-        </w:rPr>
-        <w:t xml:space="preserve">`‡L g‡b nq MYbv ïiæi R‡b¨ GK (1)-B mwVK msL¨v| wKš‘ †mUv Ki‡j k~b¨ P‡j hv‡”Q A¯^vfvweK GK RvqMvq| †gw·‡Kv I ga¨ Av‡gwiKvi gvqvb RvwZmn wewfbœ ms¯‹„wZ‡Z GK w`‡q ïiæ Kiv‡K ¯^vfvweK g‡b Kiv nZ bv| gvqvb‡`iI GKwU msL¨vc×wZ I cwÄKv wQj| †mwU Avgv‡`i c×wZi †P‡qI †ewk A_©en wQj| e¨vwejbxq‡`i g‡ZvB gvqvb‡`i wQj A¼ I ¯’v‡bi ¯’vbxq gvb c×wZ| GKgvÎ cv_©K¨ n‡jv, †hLv‡b e¨vwejbxq‡`i msL¨vi wfwË wQj 60, gvqvb‡`i †mLv‡b wfwË wQj 20| ZviI Av‡M cÖPwjZ 10-wfwËK msL¨vc×wZi aviYv G‡Z Kv‡R jvMv‡bv n‡qwQj|  e¨vwejbxq‡`i g‡ZvB Zv‡`iI cÖZxwU A‡¼i A_© †Lqvj ivLvi R‡b¨ GKwU k~‡b¨i `iKvi c‡owQj| AviI gRvi e¨vcvi n‡jv, gvqvb‡`i `yB ai‡bi A¼ wQj| mij iƒ‡c wQj ïay we›`y Avi †iLv| Avi RwUj iƒcwU evbv‡bv n‡qwQj A™¢yZ`k©b gyLveq‡ei </w:t>
-      </w:r>
-      <w:r>
-        <w:rPr>
-          <w:rFonts w:cs="SutonnyMJ" w:ascii="SutonnyMJ" w:hAnsi="SutonnyMJ"/>
-          <w:sz w:val="26"/>
-          <w:szCs w:val="26"/>
-        </w:rPr>
-        <w:t>w</w:t>
+          <w:rFonts w:cs="SutonnyMJ" w:ascii="Arial" w:hAnsi="Arial"/>
+          <w:sz w:val="26"/>
+          <w:szCs w:val="26"/>
+        </w:rPr>
+        <w:t>—</w:t>
+      </w:r>
+      <w:r>
+        <w:rPr>
+          <w:rFonts w:eastAsia="Calibri" w:cs="SutonnyMJ" w:ascii="Arial" w:hAnsi="Arial" w:eastAsiaTheme="minorHAnsi"/>
+          <w:color w:val="auto"/>
+          <w:kern w:val="0"/>
+          <w:sz w:val="26"/>
+          <w:szCs w:val="26"/>
+          <w:lang w:val="en-US" w:eastAsia="en-US" w:bidi="ar-SA"/>
+        </w:rPr>
+        <w:t xml:space="preserve"> </w:t>
       </w:r>
       <w:r>
         <w:rPr>
@@ -3307,31 +2893,467 @@
           <w:szCs w:val="26"/>
           <w:lang w:val="en-US" w:eastAsia="en-US" w:bidi="ar-SA"/>
         </w:rPr>
-        <w:t>Mød</w:t>
-      </w:r>
-      <w:r>
-        <w:rPr>
-          <w:rFonts w:cs="SutonnyMJ" w:ascii="SutonnyMJ" w:hAnsi="SutonnyMJ"/>
-          <w:sz w:val="26"/>
-          <w:szCs w:val="26"/>
-        </w:rPr>
-        <w:t xml:space="preserve"> (</w:t>
-      </w:r>
-      <w:r>
-        <w:rPr>
-          <w:rFonts w:cs="SutonnyMJ" w:ascii="Arial" w:hAnsi="Arial"/>
-          <w:sz w:val="26"/>
-          <w:szCs w:val="26"/>
-        </w:rPr>
-        <w:t>glyph</w:t>
-      </w:r>
-      <w:r>
-        <w:rPr>
-          <w:rFonts w:cs="SutonnyMJ" w:ascii="SutonnyMJ" w:hAnsi="SutonnyMJ"/>
-          <w:sz w:val="26"/>
-          <w:szCs w:val="26"/>
-        </w:rPr>
-        <w:t>)w`‡q| AvaywbK †Pv‡L Avcbvi Kv‡Q gvqvb‡`i wjwLZ w</w:t>
+        <w:t>†</w:t>
+      </w:r>
+      <w:r>
+        <w:rPr>
+          <w:rFonts w:cs="SutonnyMJ" w:ascii="SutonnyMJ" w:hAnsi="SutonnyMJ"/>
+          <w:sz w:val="26"/>
+          <w:szCs w:val="26"/>
+        </w:rPr>
+        <w:t xml:space="preserve">Uvweqvm W¨vbwRM , bv¤^vi: `¨ j¨vs¸‡qR Ae mv‡qÝ </w:t>
+      </w:r>
+    </w:p>
+    <w:p>
+      <w:pPr>
+        <w:pStyle w:val="Normal"/>
+        <w:spacing w:before="0" w:after="200"/>
+        <w:rPr>
+          <w:rFonts w:ascii="SutonnyMJ" w:hAnsi="SutonnyMJ" w:cs="SutonnyMJ"/>
+          <w:sz w:val="26"/>
+          <w:szCs w:val="26"/>
+        </w:rPr>
+      </w:pPr>
+      <w:r>
+        <w:rPr>
+          <w:rFonts w:cs="SutonnyMJ" w:ascii="SutonnyMJ" w:hAnsi="SutonnyMJ"/>
+          <w:sz w:val="26"/>
+          <w:szCs w:val="26"/>
+        </w:rPr>
+        <w:t xml:space="preserve">wgkixq‡`i †P‡q wMÖKiv MwYZUv fvj eySZ| wk‡LwQj wKš‘ wgkixq‡`i Kv‡QB| Z‡e Aí w`‡bi gv_vqB wMÖKiv ¸iæ‡`i‡K Qvwo‡q hvq| ïiæ‡Z wMÖK‡`i msL¨vc×wZ wgkixq‡`i g‡ZvB wQj| wMÖK‡`i GKwU 10-wfwËK MYbvc×wZI wQj| `yB ms¯‹„wZi msL¨v †jLvi c×wZ‡ZI cv_©K¨ wQj Lye mvgvb¨| msL¨v †evSv‡Z wgkixq‡`i g‡Zv Qwe e¨envi bv K‡i wMÖKiv e¨envi Kij A¶i| H (BUv)3 gv‡b †nKvUb ev 100| M (wgD) gv‡b wgwiIwi ev 10,000| Bs‡iwR‡Z hv‡K e‡j wgwiqvW (myriad)| wMÖK c×wZ‡Z GUvB wQj me‡P‡q eo ¸”Q| cuv‡Pi R‡b¨I Zv‡`i GKwU cÖZxK wQj| hv †_‡K †evSv hv‡”Q, Zv‡`i c×wZwU wQj cuvP I `k-wfwËK c×wZi wgkªY| wKš‘ mvwe©Kfv‡e †ek wKQy w`b ch©šÍ wgkixq I wMÖK‡`i †jLvi Kvq`v wQj cÖvq GKB| Z‡e wgkixqiv GKB RvqMvq †_‡K †M‡jI wMÖKiv Avw`g GB c×wZi DbœwZ K‡i AviI AvaywbK †KŠkj Avwe®‹vi K‡i| </w:t>
+      </w:r>
+    </w:p>
+    <w:p>
+      <w:pPr>
+        <w:pStyle w:val="Normal"/>
+        <w:spacing w:before="0" w:after="200"/>
+        <w:rPr>
+          <w:rFonts w:ascii="SutonnyMJ" w:hAnsi="SutonnyMJ" w:cs="SutonnyMJ"/>
+          <w:sz w:val="26"/>
+          <w:szCs w:val="26"/>
+        </w:rPr>
+      </w:pPr>
+      <w:r>
+        <w:rPr>
+          <w:rFonts w:cs="SutonnyMJ" w:ascii="SutonnyMJ" w:hAnsi="SutonnyMJ"/>
+          <w:sz w:val="26"/>
+          <w:szCs w:val="26"/>
+        </w:rPr>
+        <w:t xml:space="preserve">wgkixq‡`i g‡Zv `ywU AuvPo w`‡q 2 ev wZbUv H wj‡L 300 bv eywS‡q bZyb c×wZ‡Z wMÖKiv 2, 3 , 300 I AviI eû msL¨vi Rb¨ (wPÎ 1) Avjv`v Avjv`v A¶i e¨envi Kij| G c×wZi cÖeZ©b N‡U L„óc~e© 500 mv‡ji Av‡M| G †KŠk‡ji gva¨‡g A¶‡ii cybive„wË †VKv‡bv †Mj| †hgb, 87 wjL‡Z n‡j wgkixq c×wZ‡Z 15wU cÖZxK jvMZ| AvUwU †Mvovwj I mvZwU Lvov `vM| wMÖK‡`i bZyb c×wZ‡Z †mLv‡b †j‡M‡Q gvÎ `ywU cÖZxK| 80 Gi Rb¨ Π Ges 7 Gi Rb¨ ζ| (‡ivgvb c×wZ G‡m wMÖK c×wZ‡K AcmviY K‡i| wKš‘ †ivgvb‡`i c×wZ GK avc †cQ‡b wM‡q wgkixq‡`i AbybœZ c×wZB MÖnY K‡i| †ivgvb 87, LXXXVIIwjL‡Z n‡j mvZwU cÖZxK jv‡M| A‡bK¸‡jv cÖZxKB GKvwaKevi G‡m‡Q|) </w:t>
+      </w:r>
+    </w:p>
+    <w:p>
+      <w:pPr>
+        <w:pStyle w:val="Normal"/>
+        <w:spacing w:before="0" w:after="200"/>
+        <w:rPr>
+          <w:rFonts w:ascii="SutonnyMJ" w:hAnsi="SutonnyMJ" w:cs="SutonnyMJ"/>
+          <w:sz w:val="26"/>
+          <w:szCs w:val="26"/>
+        </w:rPr>
+      </w:pPr>
+      <w:r>
+        <w:rPr>
+          <w:rFonts w:cs="SutonnyMJ" w:ascii="SutonnyMJ" w:hAnsi="SutonnyMJ"/>
+          <w:sz w:val="26"/>
+          <w:szCs w:val="26"/>
+        </w:rPr>
+        <w:t xml:space="preserve">wMÖK‡`i c×wZ wgkixq‡`i †P‡q DbœZ n‡jI GwU cÖvPxbKv‡j †jLv‡jwLi me‡P‡q DbœZ †KŠkj bq| G gh©v`v cv‡e cÖv‡P¨i Av‡iKwU D™¢veb| MYbvi e¨vwejbxq †KŠkj| Avi Zv‡`i c×wZi Kvi‡YB †kl ch©šÍ cÖv‡P¨ k~‡b¨i D`q N‡U| eZ©gvb Biv‡Ki dvU©vBj wµ‡m›U AÂ‡j| </w:t>
+      </w:r>
+    </w:p>
+    <w:p>
+      <w:pPr>
+        <w:pStyle w:val="Normal"/>
+        <w:spacing w:before="0" w:after="200"/>
+        <w:rPr>
+          <w:rFonts w:ascii="SutonnyMJ" w:hAnsi="SutonnyMJ" w:cs="SutonnyMJ"/>
+          <w:sz w:val="26"/>
+          <w:szCs w:val="26"/>
+        </w:rPr>
+      </w:pPr>
+      <w:r>
+        <w:rPr>
+          <w:rFonts w:cs="SutonnyMJ" w:ascii="SutonnyMJ" w:hAnsi="SutonnyMJ"/>
+          <w:sz w:val="26"/>
+          <w:szCs w:val="26"/>
+        </w:rPr>
+        <w:t xml:space="preserve">cÖ_‡g †`‡L e¨vwejbxq c×wZ‡K G‡jv‡g‡jv g‡b n‡e| cÖ_gZ, GUv n‡jv 60-wfwËK c×wZ| †`L‡Z-ïb‡Z LyeB A™¢yZ †V‡K| KviY †ewkifvM mgv‡RB †Zv 5, 10 ev 20 wQj wfwË msL¨v| GQvov e¨vwejbxqiv Zv‡`i msL¨v¸‡jv cÖKvk Ki‡Z gvÎ `ywU `vM e¨envi KiZ| GKwU KxjK w`‡q 1 I GKwU Wvej KxjK w`‡q 10| GB `vM `ywU‡K ¸”Q ¸”Q K‡i mvRv‡bv nZ| †hvMdj nZ 59 ev Zvi Kg| GB ¸”Q¸‡jvB wQj MYbvi †gŠwjK cÖZxK| wVK †hfv‡e wMÖK‡`i wQj A¶i Avi wgkixq‡`i wQj Qwe| wKš‘ e¨vwejbxq c×wZi A™¢yZ w`K GwU bq| wgkixq I wMÖK‡`i †hLv‡b cÖwZwU cÖZxK w`‡q Avjv`v Avjv`v msL¨v †evSv‡bv nZ, †mLv‡b e¨vwejbxq‡`i cÖwZwU cÖZxK w`‡q A‡bK¸‡jv Avjv`v Avjv`v msL¨v †evSv‡bv †hZ| GKwUgvÎ KxjK w`‡q 1, 60, 3600 ev Ab¨ AviI AMwYZ msL¨v cÖKvk Kiv nZ| </w:t>
+      </w:r>
+    </w:p>
+    <w:p>
+      <w:pPr>
+        <w:pStyle w:val="Normal"/>
+        <w:spacing w:before="0" w:after="200"/>
+        <w:jc w:val="center"/>
+        <w:rPr>
+          <w:rFonts w:ascii="SutonnyMJ" w:hAnsi="SutonnyMJ" w:cs="SutonnyMJ"/>
+          <w:sz w:val="26"/>
+          <w:szCs w:val="26"/>
+        </w:rPr>
+      </w:pPr>
+      <w:r>
+        <w:rPr>
+          <w:rFonts w:cs="SutonnyMJ" w:ascii="SutonnyMJ" w:hAnsi="SutonnyMJ"/>
+          <w:sz w:val="26"/>
+          <w:szCs w:val="26"/>
+        </w:rPr>
+        <w:t xml:space="preserve">wPÎ 1: wewfbœ ms¯‹„wZi msL¨v </w:t>
+      </w:r>
+    </w:p>
+    <w:p>
+      <w:pPr>
+        <w:pStyle w:val="Normal"/>
+        <w:spacing w:before="0" w:after="200"/>
+        <w:rPr>
+          <w:rFonts w:ascii="SutonnyMJ" w:hAnsi="SutonnyMJ" w:cs="SutonnyMJ"/>
+          <w:sz w:val="26"/>
+          <w:szCs w:val="26"/>
+        </w:rPr>
+      </w:pPr>
+      <w:r>
+        <w:rPr>
+          <w:rFonts w:cs="SutonnyMJ" w:ascii="SutonnyMJ" w:hAnsi="SutonnyMJ"/>
+          <w:sz w:val="26"/>
+          <w:szCs w:val="26"/>
+        </w:rPr>
+        <w:t>AvaywbK †PvL GUv †`‡L AevK n‡jI cÖvPxb gvby‡li Kv‡Q GwU wQj LyeB A_©en| G‡K †eªvÄ hy‡Mi Kw¤úDUvi †KvW ejv P‡j| Ab¨ A‡bK ms¯‹„wZi g‡ZvB e¨vwejbxqivI MYbvi Kv‡R mnvqZv Kiv hš¿ Avwe®‹vi K‡iwQj| Gi g‡a¨ me‡P‡q weL¨vZ hš¿ n‡jv A¨vevKvm| hš¿Uv Rvcv‡b m‡ivevb, Px‡b myqvb-cvb, ivwkqvq ¯‹wU, Zyi‡¯‹ Kzjev, Av‡g©wbqvq †Kv‡je Ges Ab¨vb¨ ms¯‹„wZ AviI bvbvb bv‡g cwiwPZ wQj| A¨vevKv‡m wcQjv‡bv cv_i e¨envi K‡i msL¨vi cwigv‡Yi wnmve ivLv nZ| (K¨vjKz‡jU ev wnmve Kiv, K¨vjKzjvm I K¨vjwmqvg me¸‡jv kãB bywo k‡ãi j¨vwUb iƒc K¨vjKzjvm †_‡K Avmv|)</w:t>
+      </w:r>
+    </w:p>
+    <w:p>
+      <w:pPr>
+        <w:pStyle w:val="Normal"/>
+        <w:spacing w:before="0" w:after="200"/>
+        <w:rPr>
+          <w:rFonts w:ascii="SutonnyMJ" w:hAnsi="SutonnyMJ" w:cs="SutonnyMJ"/>
+          <w:sz w:val="26"/>
+          <w:szCs w:val="26"/>
+        </w:rPr>
+      </w:pPr>
+      <w:r>
+        <w:rPr>
+          <w:rFonts w:cs="SutonnyMJ" w:ascii="SutonnyMJ" w:hAnsi="SutonnyMJ"/>
+          <w:sz w:val="26"/>
+          <w:szCs w:val="26"/>
+        </w:rPr>
+        <w:t xml:space="preserve">cv_i‡K Dc‡i-bx‡P bovPov K‡iB †hvM K‡i †djv †hZ A¨vevKv‡m| wfbœ ¯Í‡¤¢i (Kjvg) cv_‡ii mvswL¨K gvb wQj wfbœ| G¸‡jv‡K bvwo‡q `¶ e¨enviKvix eo eo msL¨v Lye `ªæZ †hvM K‡i †dj‡Zb| wnmve †kl n‡j e¨enviKvix‡K ïay cv_‡ii me©‡kl Ae¯’v‡bi w`‡K ZvKv‡Z nZ| Gevi †m¸‡jv‡K msL¨vq iƒcvšÍi K‡i wb‡jB †Kjøvd‡Z! </w:t>
+      </w:r>
+    </w:p>
+    <w:p>
+      <w:pPr>
+        <w:pStyle w:val="Normal"/>
+        <w:spacing w:before="0" w:after="200"/>
+        <w:rPr>
+          <w:rFonts w:ascii="SutonnyMJ" w:hAnsi="SutonnyMJ" w:cs="SutonnyMJ"/>
+          <w:sz w:val="26"/>
+          <w:szCs w:val="26"/>
+        </w:rPr>
+      </w:pPr>
+      <w:r>
+        <w:rPr>
+          <w:rFonts w:cs="SutonnyMJ" w:ascii="SutonnyMJ" w:hAnsi="SutonnyMJ"/>
+          <w:sz w:val="26"/>
+          <w:szCs w:val="26"/>
+        </w:rPr>
+        <w:t xml:space="preserve">e¨vwejbxq‡`i msL¨v wb‡q KvR Kivi c×wZwU gvwUi dj‡K A¨vevKvm‡K cÖZxK w`‡q wj‡L †djvi g‡Zv| cÖZx‡Ki cÖwZwU ¸”Q w`‡q †h wbw`©ómsL¨K cv_i A¨vevKv‡m bvov‡bv n‡q‡Q Zv †evSv‡bv nZ| Avi A¨vevKv‡mi cÖwZwU Kjv‡gi g‡ZvB Ae¯’v‡bi Ici wbf©i K‡i cÖwZwU ¸‡”Qi Avjv`v Avjv`v mvswL¨K gvb wQj| GB w`K †_‡K Avgiv GLb †h c×wZ e¨envi Kwi, e¨vwejbxq c×wZ A‡bKUv GKBiKg wQj| 111 Gi cÖwZwU 1-Gi gvb wfbœ| Wvb †_‡K Zv‡`i gvb h_vµ‡g GK, `k I GKk (111 = 100 + 10 + 1)| GKBfv‡e </w:t>
+      </w:r>
+      <w:r>
+        <w:rPr>
+          <w:rFonts w:ascii="SutonnyMJ" w:hAnsi="SutonnyMJ" w:cs="SutonnyMJ"/>
+          <w:sz w:val="26"/>
+          <w:sz w:val="26"/>
+          <w:szCs w:val="26"/>
+        </w:rPr>
+        <w:t xml:space="preserve">𒁹𒁹𒁹 </w:t>
+      </w:r>
+      <w:r>
+        <w:rPr>
+          <w:rFonts w:cs="SutonnyMJ" w:ascii="SutonnyMJ" w:hAnsi="SutonnyMJ"/>
+          <w:sz w:val="26"/>
+          <w:szCs w:val="26"/>
+        </w:rPr>
+        <w:t xml:space="preserve">Gi wZbwU Avjv`v Ae¯’v‡b </w:t>
+      </w:r>
+      <w:r>
+        <w:rPr>
+          <w:rFonts w:ascii="SutonnyMJ" w:hAnsi="SutonnyMJ" w:cs="SutonnyMJ"/>
+          <w:sz w:val="26"/>
+          <w:sz w:val="26"/>
+          <w:szCs w:val="26"/>
+        </w:rPr>
+        <w:t xml:space="preserve">𒁹 </w:t>
+      </w:r>
+      <w:r>
+        <w:rPr>
+          <w:rFonts w:cs="SutonnyMJ" w:ascii="SutonnyMJ" w:hAnsi="SutonnyMJ"/>
+          <w:sz w:val="26"/>
+          <w:szCs w:val="26"/>
+        </w:rPr>
+        <w:t>Gi gv‡b h_vµ‡g GK, lvU I QwÎk k (3600)| GKwU mgm¨v ev` w`‡j GUvI wVK A¨vevKv‡mi g‡ZvB wQj| e¨vwejbxqiv 60 wjLZ Kxfv‡e? 1 †jLv †Zv mnR| GKwU KxjK (</w:t>
+      </w:r>
+      <w:r>
+        <w:rPr>
+          <w:rFonts w:ascii="SutonnyMJ" w:hAnsi="SutonnyMJ" w:cs="SutonnyMJ"/>
+          <w:sz w:val="26"/>
+          <w:sz w:val="26"/>
+          <w:szCs w:val="26"/>
+        </w:rPr>
+        <w:t>𒁹</w:t>
+      </w:r>
+      <w:r>
+        <w:rPr>
+          <w:rFonts w:cs="SutonnyMJ" w:ascii="SutonnyMJ" w:hAnsi="SutonnyMJ"/>
+          <w:sz w:val="26"/>
+          <w:szCs w:val="26"/>
+        </w:rPr>
+        <w:t xml:space="preserve">)| `~f©v‡M¨i e¨vcvi n‡jv 60-I †jLv nZ Gfv‡eB| GKgvÎ cv_©K¨ n‡jv cÖ_g Ae¯’v‡bi e`‡j </w:t>
+      </w:r>
+      <w:r>
+        <w:rPr>
+          <w:rFonts w:ascii="SutonnyMJ" w:hAnsi="SutonnyMJ" w:cs="SutonnyMJ"/>
+          <w:sz w:val="26"/>
+          <w:sz w:val="26"/>
+          <w:szCs w:val="26"/>
+        </w:rPr>
+        <w:t xml:space="preserve">𒁹 </w:t>
+      </w:r>
+      <w:r>
+        <w:rPr>
+          <w:rFonts w:cs="SutonnyMJ" w:ascii="SutonnyMJ" w:hAnsi="SutonnyMJ"/>
+          <w:sz w:val="26"/>
+          <w:szCs w:val="26"/>
+        </w:rPr>
+        <w:t xml:space="preserve">_vKZ wØZxq Ae¯’v‡b| A¨vevKvm w`‡q †evSv †hZ †Kvb msL¨vwU †evSv‡bv n‡”Q| GKwUgvÎ cv_i cÖ_g Kjv‡g Av‡Q bv wØZxq Kjvg Av‡Q Zv †Zv †`‡L mn‡RB †evSvB hvq| wKš‘ wjL‡Z †M‡j? GKwU wjwLZ cÖZxK †Kvb Kjv‡g wQj Zv wj‡L †evSv‡bvi R‡b¨ e¨vwejbxq‡`i †Kv‡bv c×wZ wQj bv|  </w:t>
+      </w:r>
+      <w:r>
+        <w:rPr>
+          <w:rFonts w:ascii="SutonnyMJ" w:hAnsi="SutonnyMJ" w:cs="SutonnyMJ"/>
+          <w:sz w:val="26"/>
+          <w:sz w:val="26"/>
+          <w:szCs w:val="26"/>
+        </w:rPr>
+        <w:t>𒁹</w:t>
+      </w:r>
+      <w:r>
+        <w:rPr>
+          <w:rFonts w:cs="SutonnyMJ" w:ascii="SutonnyMJ" w:hAnsi="SutonnyMJ"/>
+          <w:sz w:val="26"/>
+          <w:szCs w:val="26"/>
+        </w:rPr>
+        <w:t xml:space="preserve">-Gi A_©  n‡Z cviZ 1, 60 ev 3600| msL¨v¸‡jv wgwkªZ n‡j e¨vcviUv AviI Lvivc n‡q `uvovq| </w:t>
+      </w:r>
+      <w:r>
+        <w:rPr>
+          <w:rFonts w:ascii="SutonnyMJ" w:hAnsi="SutonnyMJ" w:cs="SutonnyMJ"/>
+          <w:sz w:val="26"/>
+          <w:sz w:val="26"/>
+          <w:szCs w:val="26"/>
+        </w:rPr>
+        <w:t xml:space="preserve">𒁹𒁹 </w:t>
+      </w:r>
+      <w:r>
+        <w:rPr>
+          <w:rFonts w:cs="SutonnyMJ" w:ascii="SutonnyMJ" w:hAnsi="SutonnyMJ"/>
+          <w:sz w:val="26"/>
+          <w:szCs w:val="26"/>
+        </w:rPr>
+        <w:t xml:space="preserve">Gi A_© n‡Z cv‡i 61, 3601 ev 3660 ev AviI eo wKQy| </w:t>
+      </w:r>
+    </w:p>
+    <w:p>
+      <w:pPr>
+        <w:pStyle w:val="Normal"/>
+        <w:spacing w:before="0" w:after="200"/>
+        <w:jc w:val="center"/>
+        <w:rPr>
+          <w:rFonts w:ascii="SutonnyMJ" w:hAnsi="SutonnyMJ" w:cs="SutonnyMJ"/>
+          <w:sz w:val="26"/>
+          <w:szCs w:val="26"/>
+        </w:rPr>
+      </w:pPr>
+      <w:r>
+        <w:rPr>
+          <w:rFonts w:cs="SutonnyMJ" w:ascii="SutonnyMJ" w:hAnsi="SutonnyMJ"/>
+          <w:sz w:val="26"/>
+          <w:szCs w:val="26"/>
+        </w:rPr>
+        <w:t>wPÎ 1.2: 60-wfwËK e¨vwejbxq msL¨v</w:t>
+      </w:r>
+    </w:p>
+    <w:p>
+      <w:pPr>
+        <w:pStyle w:val="Normal"/>
+        <w:spacing w:before="0" w:after="200"/>
+        <w:rPr>
+          <w:rFonts w:ascii="SutonnyMJ" w:hAnsi="SutonnyMJ" w:cs="SutonnyMJ"/>
+          <w:sz w:val="26"/>
+          <w:szCs w:val="26"/>
+        </w:rPr>
+      </w:pPr>
+      <w:r>
+        <w:rPr>
+          <w:rFonts w:cs="SutonnyMJ" w:ascii="SutonnyMJ" w:hAnsi="SutonnyMJ"/>
+          <w:sz w:val="26"/>
+          <w:szCs w:val="26"/>
+        </w:rPr>
+        <w:t xml:space="preserve">G mgm¨vi mgvavb n‡jv k~b¨|  L„óc~e© cÖvq 300 mv‡ji w`‡K e¨vwejbxqiv A¨vevKv‡mi Lvwj Kjvg ev duvKv ¯’vb †evSv‡Z `ywU euvKv‡bv KxjK, </w:t>
+      </w:r>
+      <w:r>
+        <w:rPr>
+          <w:rFonts w:ascii="SutonnyMJ" w:hAnsi="SutonnyMJ" w:cs="SutonnyMJ"/>
+          <w:sz w:val="26"/>
+          <w:sz w:val="26"/>
+          <w:szCs w:val="26"/>
+        </w:rPr>
+        <w:t>𒀺𒀺</w:t>
+      </w:r>
+      <w:r>
+        <w:rPr>
+          <w:rFonts w:cs="SutonnyMJ" w:ascii="SutonnyMJ" w:hAnsi="SutonnyMJ"/>
+          <w:sz w:val="26"/>
+          <w:szCs w:val="26"/>
+        </w:rPr>
+        <w:t xml:space="preserve">, e¨envi Ki‡Z ïiæ K‡i|  Gi gva¨‡g †evSv †hZ GKwU cÖZxK †Kvb Ae¯’v‡b Av‡Q| k~b¨ Avmvi Av‡M </w:t>
+      </w:r>
+      <w:r>
+        <w:rPr>
+          <w:rFonts w:ascii="SutonnyMJ" w:hAnsi="SutonnyMJ" w:cs="SutonnyMJ"/>
+          <w:sz w:val="26"/>
+          <w:sz w:val="26"/>
+          <w:szCs w:val="26"/>
+        </w:rPr>
+        <w:t>𒁹𒁹</w:t>
+      </w:r>
+      <w:r>
+        <w:rPr>
+          <w:rFonts w:cs="SutonnyMJ" w:ascii="SutonnyMJ" w:hAnsi="SutonnyMJ"/>
+          <w:sz w:val="26"/>
+          <w:szCs w:val="26"/>
+        </w:rPr>
+        <w:t xml:space="preserve">- †K 61-I ejv †hZ, 3601-I ejv †hZ| wKš‘ k~b¨ Avmvi c‡i </w:t>
+      </w:r>
+      <w:r>
+        <w:rPr>
+          <w:rFonts w:ascii="SutonnyMJ" w:hAnsi="SutonnyMJ" w:cs="SutonnyMJ"/>
+          <w:sz w:val="26"/>
+          <w:sz w:val="26"/>
+          <w:szCs w:val="26"/>
+        </w:rPr>
+        <w:t xml:space="preserve">𒁹𒁹 </w:t>
+      </w:r>
+      <w:r>
+        <w:rPr>
+          <w:rFonts w:cs="SutonnyMJ" w:ascii="SutonnyMJ" w:hAnsi="SutonnyMJ"/>
+          <w:sz w:val="26"/>
+          <w:szCs w:val="26"/>
+        </w:rPr>
+        <w:t xml:space="preserve">w`‡q †evSvj 61 Avi 3601 †jLv nZ </w:t>
+      </w:r>
+      <w:r>
+        <w:rPr>
+          <w:rFonts w:ascii="SutonnyMJ" w:hAnsi="SutonnyMJ" w:cs="SutonnyMJ"/>
+          <w:sz w:val="26"/>
+          <w:sz w:val="26"/>
+          <w:szCs w:val="26"/>
+        </w:rPr>
+        <w:t>𒁹𒀺𒀺𒁹</w:t>
+      </w:r>
+      <w:r>
+        <w:rPr>
+          <w:rFonts w:cs="SutonnyMJ" w:ascii="SutonnyMJ" w:hAnsi="SutonnyMJ"/>
+          <w:sz w:val="26"/>
+          <w:szCs w:val="26"/>
+        </w:rPr>
+        <w:t>|(wPÎ 2)| e¨vwejbxq A‡¼i wbw`©ó µg‡K Abb¨ I ¯’vqx A_© cÖ`vb Ki‡Z k~‡b¨i Rb¥ nq| k~b¨ `viæY Kv‡R Avmj| wKš‘ Gi wQj ïayB ¯’vbxq Ae¯’vb| A¨vevKv‡mi duvKv ¯’vb e¨envi Kivi Rb¨B ïay G‡K e¨envi Kiv n‡jv| A¨vevKv‡mi †h Kjv‡g me¸‡jv cv_i bx‡P c‡o _vKZ †m Kjv‡gi R‡b¨| Ab¨ A¼¸‡jv‡K mwVK RvqMvq emv‡bv wbwðZ Kivi †P‡q †Zgb †ewk †Kv‡bv wQj bv k~‡b¨i| Gi wbR¯^ †Kv‡bv mvswL¨K gvb wQj bv| Avi hvB †nvK, 00,00,21,48 Avi 2148 †Zv GKB msL¨vB| GK ¸”Q A‡¼i g‡a¨ k~‡b¨i euv‡q †Kv‡bv A¼ _vK‡j Z‡eB k~b¨ A_©en nq| Gi wbR¯^ ej‡Z Av‡Q ... k~b¨| k~b¨ wQj GKwU A¼, msL¨v bq| Gi †Kv‡bv gvb wQj bv|</w:t>
+      </w:r>
+    </w:p>
+    <w:p>
+      <w:pPr>
+        <w:pStyle w:val="Normal"/>
+        <w:spacing w:before="0" w:after="200"/>
+        <w:jc w:val="center"/>
+        <w:rPr>
+          <w:rFonts w:ascii="SutonnyMJ" w:hAnsi="SutonnyMJ" w:cs="SutonnyMJ"/>
+          <w:sz w:val="26"/>
+          <w:szCs w:val="26"/>
+        </w:rPr>
+      </w:pPr>
+      <w:r>
+        <w:rPr>
+          <w:rFonts w:cs="SutonnyMJ" w:ascii="SutonnyMJ" w:hAnsi="SutonnyMJ"/>
+          <w:sz w:val="26"/>
+          <w:szCs w:val="26"/>
+        </w:rPr>
+        <w:t xml:space="preserve">wPÎ 2: wKQy e¨vwejbxq msL¨v </w:t>
+      </w:r>
+    </w:p>
+    <w:p>
+      <w:pPr>
+        <w:pStyle w:val="Normal"/>
+        <w:spacing w:before="0" w:after="200"/>
+        <w:rPr>
+          <w:rFonts w:ascii="SutonnyMJ" w:hAnsi="SutonnyMJ" w:cs="SutonnyMJ"/>
+          <w:sz w:val="26"/>
+          <w:szCs w:val="26"/>
+        </w:rPr>
+      </w:pPr>
+      <w:r>
+        <w:rPr>
+          <w:rFonts w:cs="SutonnyMJ" w:ascii="SutonnyMJ" w:hAnsi="SutonnyMJ"/>
+          <w:sz w:val="26"/>
+          <w:szCs w:val="26"/>
+        </w:rPr>
+        <w:t>GKwU msL¨vi gvb cvIqv hvq msL¨v‡iLvq (number line) Gi Ae¯’vb †_‡K| Ab¨ msL¨v‡`i mv‡c‡¶ Gi Ae¯’vb Zyjbv K‡i| †hgb, 2 msL¨vwU Av‡m 3 Gi Av‡M Ges 1 Gi c‡i| Ab¨ †Kv_vI G‡K ivLvi †Kv‡bv hyw³ †bB| wKš‘ msL¨v‡iLvq k~b¨wU `v‡Mi Rb¨ ïiæ‡Z †Kv‡bv Ae¯’vb wQj bv| GUv wQj ïay GKwU cÖZxK| msL¨v‡`i µgweb¨v‡m Gi R‡b¨ †Kv‡bv ¯’vb wQj bv| GgbwK GLbI Avgiv k~b¨‡K A‡bKmgq AmsL¨v (</w:t>
+      </w:r>
+      <w:r>
+        <w:rPr>
+          <w:rFonts w:cs="SutonnyMJ" w:ascii="Arial" w:hAnsi="Arial"/>
+          <w:sz w:val="26"/>
+          <w:szCs w:val="26"/>
+        </w:rPr>
+        <w:t>nonnumber</w:t>
+      </w:r>
+      <w:r>
+        <w:rPr>
+          <w:rFonts w:cs="SutonnyMJ" w:ascii="SutonnyMJ" w:hAnsi="SutonnyMJ"/>
+          <w:sz w:val="26"/>
+          <w:szCs w:val="26"/>
+        </w:rPr>
+        <w:t xml:space="preserve">) wn‡m‡e we‡ePbv Kwi| hw`I Avgiv mevB Rvwb, k~‡b¨i Av‡Q GKwU mvswL¨K gvbI| k~‡b¨i mvswL¨K gvb bv eywS‡qI G‡K ¯’vb wb‡`©kK wn‡m‡e e¨envi Kwi| †Uwj‡dvb ev Kw¤úDUvi wK‡ev‡W©i w`‡KB ZvwK‡q †`Lyb bv| 0 Av‡Q 9 Gi c‡i| 1 Gi Av‡M bq, †hLv‡b Gi _vKvi K_v| ¯’vb wb‡`©kK 0 †Kv_vq emj Zv‡Z wKQy Av‡m hvq bv| msL¨vi µgweb¨v‡m GwU †h‡Kv‡bv RvqMvqB em‡Z cv‡i| wKš‘ GLb mevB Rv‡b, k~b¨‡K Avm‡j msL¨v‡iLvi †h‡Kv‡bv GK RvqMvq emv‡j  n‡e bv| KviY Gi wbR¯^ GKwU wbw`©ó mvswL¨K gvb Av‡Q| GwUB abvZ¥K I FYvZ¥K msL¨vi g‡a¨ cv_©K¨ K‡i| GwU GKwU †Rvo msL¨v| Avi GwU 1 Gi Av‡Mi c~Y© msL¨v| msL¨v‡iLvq k~b¨‡K Gi Dchy³ RvqMvq ¯’vb w`‡Z n‡e| (+1)- Gi Av‡M Ges (-1)- Gi c‡i| Ab¨ †Kv_vI msL¨vwU A_©c~Y© nq bv| ZeyI Kw¤úDUv‡i k~‡b¨i Ae¯’vb mevi †k‡l| Avi †Uwj‡dv‡b mevi bx‡P| KviY Avgiv ¸b‡Z ïiæ Kwi 1 †_‡K| </w:t>
+      </w:r>
+    </w:p>
+    <w:p>
+      <w:pPr>
+        <w:pStyle w:val="Normal"/>
+        <w:spacing w:before="0" w:after="200"/>
+        <w:rPr>
+          <w:rFonts w:ascii="SutonnyMJ" w:hAnsi="SutonnyMJ" w:cs="SutonnyMJ"/>
+          <w:sz w:val="26"/>
+          <w:szCs w:val="26"/>
+        </w:rPr>
+      </w:pPr>
+      <w:r>
+        <w:rPr>
+          <w:rFonts w:cs="SutonnyMJ" w:ascii="SutonnyMJ" w:hAnsi="SutonnyMJ"/>
+          <w:sz w:val="26"/>
+          <w:szCs w:val="26"/>
+        </w:rPr>
+        <w:t>‡</w:t>
+      </w:r>
+      <w:r>
+        <w:rPr>
+          <w:rFonts w:cs="SutonnyMJ" w:ascii="SutonnyMJ" w:hAnsi="SutonnyMJ"/>
+          <w:sz w:val="26"/>
+          <w:szCs w:val="26"/>
+        </w:rPr>
+        <w:t xml:space="preserve">`‡L g‡b nq MYbv ïiæi R‡b¨ GK (1)-B mwVK msL¨v| wKš‘ †mUv Ki‡j k~b¨ P‡j hv‡”Q A¯^vfvweK GK RvqMvq| †gw·‡Kv I ga¨ Av‡gwiKvi gvqvb RvwZmn wewfbœ ms¯‹„wZ‡Z GK w`‡q ïiæ Kiv‡K ¯^vfvweK g‡b Kiv nZ bv| gvqvb‡`iI GKwU msL¨vc×wZ I cwÄKv wQj| †mwU Avgv‡`i c×wZi †P‡qI †ewk A_©en wQj| e¨vwejbxq‡`i g‡ZvB gvqvb‡`i wQj A¼ I ¯’v‡bi ¯’vbxq gvb c×wZ| GKgvÎ cv_©K¨ n‡jv, †hLv‡b e¨vwejbxq‡`i msL¨vi wfwË wQj 60, gvqvb‡`i †mLv‡b wfwË wQj 20| ZviI Av‡M cÖPwjZ 10-wfwËK msL¨vc×wZi aviYv G‡Z Kv‡R jvMv‡bv n‡qwQj|  e¨vwejbxq‡`i g‡ZvB Zv‡`iI cÖZxwU A‡¼i A_© †Lqvj ivLvi R‡b¨ GKwU k~‡b¨i `iKvi c‡owQj| AviI gRvi e¨vcvi n‡jv, gvqvb‡`i `yB ai‡bi A¼ wQj| mij iƒ‡c wQj ïay we›`y Avi †iLv| Avi RwUj iƒcwU evbv‡bv n‡qwQj A™¢yZ`k©b gyLveq‡ei </w:t>
+      </w:r>
+      <w:r>
+        <w:rPr>
+          <w:rFonts w:cs="SutonnyMJ" w:ascii="SutonnyMJ" w:hAnsi="SutonnyMJ"/>
+          <w:sz w:val="26"/>
+          <w:szCs w:val="26"/>
+        </w:rPr>
+        <w:t>w</w:t>
       </w:r>
       <w:r>
         <w:rPr>
@@ -3350,6 +3372,41 @@
           <w:sz w:val="26"/>
           <w:szCs w:val="26"/>
         </w:rPr>
+        <w:t xml:space="preserve"> (</w:t>
+      </w:r>
+      <w:r>
+        <w:rPr>
+          <w:rFonts w:cs="SutonnyMJ" w:ascii="Arial" w:hAnsi="Arial"/>
+          <w:sz w:val="26"/>
+          <w:szCs w:val="26"/>
+        </w:rPr>
+        <w:t>glyph</w:t>
+      </w:r>
+      <w:r>
+        <w:rPr>
+          <w:rFonts w:cs="SutonnyMJ" w:ascii="SutonnyMJ" w:hAnsi="SutonnyMJ"/>
+          <w:sz w:val="26"/>
+          <w:szCs w:val="26"/>
+        </w:rPr>
+        <w:t>)w`‡q| AvaywbK †Pv‡L Avcbvi Kv‡Q gvqvb‡`i wjwLZ w</w:t>
+      </w:r>
+      <w:r>
+        <w:rPr>
+          <w:rFonts w:eastAsia="Calibri" w:cs="SutonnyMJ" w:ascii="SutonnyMJ" w:hAnsi="SutonnyMJ" w:eastAsiaTheme="minorHAnsi"/>
+          <w:color w:val="auto"/>
+          <w:kern w:val="0"/>
+          <w:sz w:val="26"/>
+          <w:szCs w:val="26"/>
+          <w:lang w:val="en-US" w:eastAsia="en-US" w:bidi="ar-SA"/>
+        </w:rPr>
+        <w:t>Mød</w:t>
+      </w:r>
+      <w:r>
+        <w:rPr>
+          <w:rFonts w:cs="SutonnyMJ" w:ascii="SutonnyMJ" w:hAnsi="SutonnyMJ"/>
+          <w:sz w:val="26"/>
+          <w:szCs w:val="26"/>
+        </w:rPr>
         <w:t xml:space="preserve">‡K wfbMÖ‡ni cÖvYxi gy‡Li g‡ZvB g‡b n‡e (wPÎ 3)| </w:t>
       </w:r>
     </w:p>
@@ -3552,11 +3609,30 @@
       </w:pPr>
       <w:r>
         <w:rPr>
-          <w:rFonts w:cs="SutonnyMJ" w:ascii="SutonnyMJ" w:hAnsi="SutonnyMJ"/>
-          <w:sz w:val="26"/>
-          <w:szCs w:val="26"/>
-        </w:rPr>
-        <w:t xml:space="preserve">-`¨ GjWvi GWv </w:t>
+          <w:rFonts w:cs="SutonnyMJ" w:ascii="Arial" w:hAnsi="Arial"/>
+          <w:sz w:val="26"/>
+          <w:szCs w:val="26"/>
+        </w:rPr>
+        <w:t>—</w:t>
+      </w:r>
+      <w:r>
+        <w:rPr>
+          <w:rFonts w:eastAsia="Calibri" w:cs="SutonnyMJ" w:ascii="Arial" w:hAnsi="Arial" w:eastAsiaTheme="minorHAnsi"/>
+          <w:color w:val="auto"/>
+          <w:kern w:val="0"/>
+          <w:sz w:val="26"/>
+          <w:szCs w:val="26"/>
+          <w:lang w:val="en-US" w:eastAsia="en-US" w:bidi="ar-SA"/>
+        </w:rPr>
+        <w:t xml:space="preserve"> </w:t>
+      </w:r>
+      <w:r>
+        <w:rPr>
+          <w:rFonts w:cs="SutonnyMJ" w:ascii="SutonnyMJ" w:hAnsi="SutonnyMJ"/>
+          <w:sz w:val="26"/>
+          <w:szCs w:val="26"/>
+        </w:rPr>
+        <w:t xml:space="preserve">`¨ GjWvi GWv </w:t>
       </w:r>
     </w:p>
     <w:p>
@@ -5002,11 +5078,38 @@
       </w:pPr>
       <w:r>
         <w:rPr>
-          <w:rFonts w:cs="SutonnyMJ" w:ascii="SutonnyMJ" w:hAnsi="SutonnyMJ"/>
-          <w:sz w:val="26"/>
-          <w:szCs w:val="26"/>
-        </w:rPr>
-        <w:t xml:space="preserve">- †hvnb 1:1 </w:t>
+          <w:rFonts w:cs="SutonnyMJ" w:ascii="Arial" w:hAnsi="Arial"/>
+          <w:sz w:val="26"/>
+          <w:szCs w:val="26"/>
+        </w:rPr>
+        <w:t>—</w:t>
+      </w:r>
+      <w:r>
+        <w:rPr>
+          <w:rFonts w:eastAsia="Calibri" w:cs="SutonnyMJ" w:ascii="Arial" w:hAnsi="Arial" w:eastAsiaTheme="minorHAnsi"/>
+          <w:color w:val="auto"/>
+          <w:kern w:val="0"/>
+          <w:sz w:val="26"/>
+          <w:szCs w:val="26"/>
+          <w:lang w:val="en-US" w:eastAsia="en-US" w:bidi="ar-SA"/>
+        </w:rPr>
+        <w:t xml:space="preserve"> </w:t>
+      </w:r>
+      <w:r>
+        <w:rPr>
+          <w:rFonts w:cs="SutonnyMJ" w:ascii="SutonnyMJ" w:hAnsi="SutonnyMJ"/>
+          <w:sz w:val="26"/>
+          <w:szCs w:val="26"/>
+        </w:rPr>
+        <w:t>†</w:t>
+      </w:r>
+      <w:r>
+        <w:rPr>
+          <w:rFonts w:cs="SutonnyMJ" w:ascii="SutonnyMJ" w:hAnsi="SutonnyMJ"/>
+          <w:sz w:val="26"/>
+          <w:szCs w:val="26"/>
+        </w:rPr>
+        <w:t xml:space="preserve">hvnb 1:1 </w:t>
       </w:r>
     </w:p>
     <w:p>
@@ -6268,11 +6371,38 @@
       </w:pPr>
       <w:r>
         <w:rPr>
-          <w:rFonts w:cs="SutonnyMJ" w:ascii="SutonnyMJ" w:hAnsi="SutonnyMJ"/>
-          <w:sz w:val="26"/>
-          <w:szCs w:val="26"/>
-        </w:rPr>
-        <w:t>-‡Rvbv_b myBdU, Ab c‡qwUª A¨vÛ ivdmwW</w:t>
+          <w:rFonts w:cs="SutonnyMJ" w:ascii="Arial" w:hAnsi="Arial"/>
+          <w:sz w:val="26"/>
+          <w:szCs w:val="26"/>
+        </w:rPr>
+        <w:t>—</w:t>
+      </w:r>
+      <w:r>
+        <w:rPr>
+          <w:rFonts w:eastAsia="Calibri" w:cs="SutonnyMJ" w:ascii="Arial" w:hAnsi="Arial" w:eastAsiaTheme="minorHAnsi"/>
+          <w:color w:val="auto"/>
+          <w:kern w:val="0"/>
+          <w:sz w:val="26"/>
+          <w:szCs w:val="26"/>
+          <w:lang w:val="en-US" w:eastAsia="en-US" w:bidi="ar-SA"/>
+        </w:rPr>
+        <w:t xml:space="preserve"> </w:t>
+      </w:r>
+      <w:r>
+        <w:rPr>
+          <w:rFonts w:cs="SutonnyMJ" w:ascii="SutonnyMJ" w:hAnsi="SutonnyMJ"/>
+          <w:sz w:val="26"/>
+          <w:szCs w:val="26"/>
+        </w:rPr>
+        <w:t>‡</w:t>
+      </w:r>
+      <w:r>
+        <w:rPr>
+          <w:rFonts w:cs="SutonnyMJ" w:ascii="SutonnyMJ" w:hAnsi="SutonnyMJ"/>
+          <w:sz w:val="26"/>
+          <w:szCs w:val="26"/>
+        </w:rPr>
+        <w:t>Rvbv_b myBdU, Ab c‡qwUª A¨vÛ ivdmwW</w:t>
       </w:r>
     </w:p>
     <w:p>
@@ -7441,11 +7571,30 @@
       </w:pPr>
       <w:r>
         <w:rPr>
-          <w:rFonts w:cs="SutonnyMJ" w:ascii="SutonnyMJ" w:hAnsi="SutonnyMJ"/>
-          <w:sz w:val="26"/>
-          <w:szCs w:val="26"/>
-        </w:rPr>
-        <w:t xml:space="preserve">- `¨ UvBgm (jÛb), 26 wW‡m¤^i, 1799 </w:t>
+          <w:rFonts w:cs="SutonnyMJ" w:ascii="Arial" w:hAnsi="Arial"/>
+          <w:sz w:val="26"/>
+          <w:szCs w:val="26"/>
+        </w:rPr>
+        <w:t>—</w:t>
+      </w:r>
+      <w:r>
+        <w:rPr>
+          <w:rFonts w:eastAsia="Calibri" w:cs="SutonnyMJ" w:ascii="Arial" w:hAnsi="Arial" w:eastAsiaTheme="minorHAnsi"/>
+          <w:color w:val="auto"/>
+          <w:kern w:val="0"/>
+          <w:sz w:val="26"/>
+          <w:szCs w:val="26"/>
+          <w:lang w:val="en-US" w:eastAsia="en-US" w:bidi="ar-SA"/>
+        </w:rPr>
+        <w:t xml:space="preserve"> </w:t>
+      </w:r>
+      <w:r>
+        <w:rPr>
+          <w:rFonts w:cs="SutonnyMJ" w:ascii="SutonnyMJ" w:hAnsi="SutonnyMJ"/>
+          <w:sz w:val="26"/>
+          <w:szCs w:val="26"/>
+        </w:rPr>
+        <w:t xml:space="preserve">`¨ UvBgm (jÛb), 26 wW‡m¤^i, 1799 </w:t>
       </w:r>
     </w:p>
     <w:p>
@@ -7906,7 +8055,18 @@
           <w:sz w:val="26"/>
           <w:szCs w:val="26"/>
         </w:rPr>
-        <w:t xml:space="preserve">~ </w:t>
+        <w:t>—</w:t>
+      </w:r>
+      <w:r>
+        <w:rPr>
+          <w:rFonts w:eastAsia="Calibri" w:cs="SutonnyMJ" w:ascii="Arial" w:hAnsi="Arial" w:eastAsiaTheme="minorHAnsi"/>
+          <w:color w:val="auto"/>
+          <w:kern w:val="0"/>
+          <w:sz w:val="26"/>
+          <w:szCs w:val="26"/>
+          <w:lang w:val="en-US" w:eastAsia="en-US" w:bidi="ar-SA"/>
+        </w:rPr>
+        <w:t xml:space="preserve"> </w:t>
       </w:r>
       <w:r>
         <w:rPr>
@@ -8146,15 +8306,34 @@
           <w:sz w:val="26"/>
           <w:szCs w:val="26"/>
         </w:rPr>
-        <w:t xml:space="preserve">~ </w:t>
-      </w:r>
-      <w:r>
-        <w:rPr>
-          <w:rFonts w:cs="SutonnyMJ" w:ascii="SutonnyMJ" w:hAnsi="SutonnyMJ"/>
-          <w:sz w:val="26"/>
-          <w:szCs w:val="26"/>
-        </w:rPr>
-        <w:t xml:space="preserve">†m›U AMvw÷b, Kb‡dkbm </w:t>
+        <w:t>—</w:t>
+      </w:r>
+      <w:r>
+        <w:rPr>
+          <w:rFonts w:eastAsia="Calibri" w:cs="SutonnyMJ" w:ascii="Arial" w:hAnsi="Arial" w:eastAsiaTheme="minorHAnsi"/>
+          <w:color w:val="auto"/>
+          <w:kern w:val="0"/>
+          <w:sz w:val="26"/>
+          <w:szCs w:val="26"/>
+          <w:lang w:val="en-US" w:eastAsia="en-US" w:bidi="ar-SA"/>
+        </w:rPr>
+        <w:t xml:space="preserve"> </w:t>
+      </w:r>
+      <w:r>
+        <w:rPr>
+          <w:rFonts w:cs="SutonnyMJ" w:ascii="SutonnyMJ" w:hAnsi="SutonnyMJ"/>
+          <w:sz w:val="26"/>
+          <w:szCs w:val="26"/>
+        </w:rPr>
+        <w:t>†</w:t>
+      </w:r>
+      <w:r>
+        <w:rPr>
+          <w:rFonts w:cs="SutonnyMJ" w:ascii="SutonnyMJ" w:hAnsi="SutonnyMJ"/>
+          <w:sz w:val="26"/>
+          <w:szCs w:val="26"/>
+        </w:rPr>
+        <w:t xml:space="preserve">m›U AMvw÷b, Kb‡dkbm </w:t>
       </w:r>
     </w:p>
     <w:p>
@@ -8742,7 +8921,18 @@
           <w:sz w:val="26"/>
           <w:szCs w:val="26"/>
         </w:rPr>
-        <w:t xml:space="preserve">~ </w:t>
+        <w:t>—</w:t>
+      </w:r>
+      <w:r>
+        <w:rPr>
+          <w:rFonts w:eastAsia="Calibri" w:cs="SutonnyMJ" w:ascii="Arial" w:hAnsi="Arial" w:eastAsiaTheme="minorHAnsi"/>
+          <w:color w:val="auto"/>
+          <w:kern w:val="0"/>
+          <w:sz w:val="26"/>
+          <w:szCs w:val="26"/>
+          <w:lang w:val="en-US" w:eastAsia="en-US" w:bidi="ar-SA"/>
+        </w:rPr>
+        <w:t xml:space="preserve"> </w:t>
       </w:r>
       <w:r>
         <w:rPr>
@@ -8988,11 +9178,57 @@
       </w:pPr>
       <w:r>
         <w:rPr>
-          <w:rFonts w:cs="SutonnyMJ" w:ascii="SutonnyMJ" w:hAnsi="SutonnyMJ"/>
-          <w:sz w:val="26"/>
-          <w:szCs w:val="26"/>
-        </w:rPr>
-        <w:t xml:space="preserve">-F‡M&amp;e`  </w:t>
+          <w:rFonts w:cs="SutonnyMJ" w:ascii="Arial" w:hAnsi="Arial"/>
+          <w:sz w:val="26"/>
+          <w:szCs w:val="26"/>
+        </w:rPr>
+        <w:t>—</w:t>
+      </w:r>
+      <w:r>
+        <w:rPr>
+          <w:rFonts w:eastAsia="Calibri" w:cs="SutonnyMJ" w:ascii="Arial" w:hAnsi="Arial" w:eastAsiaTheme="minorHAnsi"/>
+          <w:color w:val="auto"/>
+          <w:kern w:val="0"/>
+          <w:sz w:val="26"/>
+          <w:szCs w:val="26"/>
+          <w:lang w:val="en-US" w:eastAsia="en-US" w:bidi="ar-SA"/>
+        </w:rPr>
+        <w:t xml:space="preserve"> </w:t>
+      </w:r>
+      <w:r>
+        <w:rPr>
+          <w:rFonts w:cs="SutonnyMJ" w:ascii="SutonnyMJ" w:hAnsi="SutonnyMJ"/>
+          <w:sz w:val="26"/>
+          <w:szCs w:val="26"/>
+        </w:rPr>
+        <w:t>F</w:t>
+      </w:r>
+      <w:r>
+        <w:rPr>
+          <w:rFonts w:cs="SutonnyMJ" w:ascii="SutonnyMJ" w:hAnsi="SutonnyMJ"/>
+          <w:sz w:val="26"/>
+          <w:szCs w:val="26"/>
+        </w:rPr>
+        <w:t>‡</w:t>
+      </w:r>
+      <w:r>
+        <w:rPr>
+          <w:rFonts w:eastAsia="Calibri" w:cs="SutonnyMJ" w:ascii="SutonnyMJ" w:hAnsi="SutonnyMJ" w:eastAsiaTheme="minorHAnsi"/>
+          <w:color w:val="auto"/>
+          <w:kern w:val="0"/>
+          <w:sz w:val="26"/>
+          <w:szCs w:val="26"/>
+          <w:lang w:val="en-US" w:eastAsia="en-US" w:bidi="ar-SA"/>
+        </w:rPr>
+        <w:t xml:space="preserve">M¦` </w:t>
+      </w:r>
+      <w:r>
+        <w:rPr>
+          <w:rFonts w:cs="SutonnyMJ" w:ascii="SutonnyMJ" w:hAnsi="SutonnyMJ"/>
+          <w:sz w:val="26"/>
+          <w:szCs w:val="26"/>
+        </w:rPr>
+        <w:t xml:space="preserve">  </w:t>
       </w:r>
     </w:p>
     <w:p>
@@ -9478,11 +9714,30 @@
       </w:pPr>
       <w:r>
         <w:rPr>
-          <w:rFonts w:cs="SutonnyMJ" w:ascii="SutonnyMJ" w:hAnsi="SutonnyMJ"/>
-          <w:sz w:val="26"/>
-          <w:szCs w:val="26"/>
-        </w:rPr>
-        <w:t>- cweÎ KziAvb</w:t>
+          <w:rFonts w:cs="SutonnyMJ" w:ascii="Arial" w:hAnsi="Arial"/>
+          <w:sz w:val="26"/>
+          <w:szCs w:val="26"/>
+        </w:rPr>
+        <w:t>—</w:t>
+      </w:r>
+      <w:r>
+        <w:rPr>
+          <w:rFonts w:eastAsia="Calibri" w:cs="SutonnyMJ" w:ascii="Arial" w:hAnsi="Arial" w:eastAsiaTheme="minorHAnsi"/>
+          <w:color w:val="auto"/>
+          <w:kern w:val="0"/>
+          <w:sz w:val="26"/>
+          <w:szCs w:val="26"/>
+          <w:lang w:val="en-US" w:eastAsia="en-US" w:bidi="ar-SA"/>
+        </w:rPr>
+        <w:t xml:space="preserve"> </w:t>
+      </w:r>
+      <w:r>
+        <w:rPr>
+          <w:rFonts w:cs="SutonnyMJ" w:ascii="SutonnyMJ" w:hAnsi="SutonnyMJ"/>
+          <w:sz w:val="26"/>
+          <w:szCs w:val="26"/>
+        </w:rPr>
+        <w:t>cweÎ KziAvb</w:t>
       </w:r>
     </w:p>
     <w:p>
@@ -9716,11 +9971,30 @@
       </w:pPr>
       <w:r>
         <w:rPr>
-          <w:rFonts w:cs="SutonnyMJ" w:ascii="SutonnyMJ" w:hAnsi="SutonnyMJ"/>
-          <w:sz w:val="26"/>
-          <w:szCs w:val="26"/>
-        </w:rPr>
-        <w:t>- AvRwi‡qj</w:t>
+          <w:rFonts w:cs="SutonnyMJ" w:ascii="Arial" w:hAnsi="Arial"/>
+          <w:sz w:val="26"/>
+          <w:szCs w:val="26"/>
+        </w:rPr>
+        <w:t>—</w:t>
+      </w:r>
+      <w:r>
+        <w:rPr>
+          <w:rFonts w:eastAsia="Calibri" w:cs="SutonnyMJ" w:ascii="Arial" w:hAnsi="Arial" w:eastAsiaTheme="minorHAnsi"/>
+          <w:color w:val="auto"/>
+          <w:kern w:val="0"/>
+          <w:sz w:val="26"/>
+          <w:szCs w:val="26"/>
+          <w:lang w:val="en-US" w:eastAsia="en-US" w:bidi="ar-SA"/>
+        </w:rPr>
+        <w:t xml:space="preserve"> </w:t>
+      </w:r>
+      <w:r>
+        <w:rPr>
+          <w:rFonts w:cs="SutonnyMJ" w:ascii="SutonnyMJ" w:hAnsi="SutonnyMJ"/>
+          <w:sz w:val="26"/>
+          <w:szCs w:val="26"/>
+        </w:rPr>
+        <w:t>AvRwi‡qj</w:t>
       </w:r>
     </w:p>
     <w:p>
@@ -10139,11 +10413,30 @@
       </w:pPr>
       <w:r>
         <w:rPr>
-          <w:rFonts w:cs="SutonnyMJ" w:ascii="SutonnyMJ" w:hAnsi="SutonnyMJ"/>
-          <w:sz w:val="26"/>
-          <w:szCs w:val="26"/>
-        </w:rPr>
-        <w:t xml:space="preserve">-wc‡q‡i wm‡guv jvcøvm </w:t>
+          <w:rFonts w:cs="SutonnyMJ" w:ascii="Arial" w:hAnsi="Arial"/>
+          <w:sz w:val="26"/>
+          <w:szCs w:val="26"/>
+        </w:rPr>
+        <w:t>—</w:t>
+      </w:r>
+      <w:r>
+        <w:rPr>
+          <w:rFonts w:eastAsia="Calibri" w:cs="SutonnyMJ" w:ascii="Arial" w:hAnsi="Arial" w:eastAsiaTheme="minorHAnsi"/>
+          <w:color w:val="auto"/>
+          <w:kern w:val="0"/>
+          <w:sz w:val="26"/>
+          <w:szCs w:val="26"/>
+          <w:lang w:val="en-US" w:eastAsia="en-US" w:bidi="ar-SA"/>
+        </w:rPr>
+        <w:t xml:space="preserve"> </w:t>
+      </w:r>
+      <w:r>
+        <w:rPr>
+          <w:rFonts w:cs="SutonnyMJ" w:ascii="SutonnyMJ" w:hAnsi="SutonnyMJ"/>
+          <w:sz w:val="26"/>
+          <w:szCs w:val="26"/>
+        </w:rPr>
+        <w:t xml:space="preserve">wc‡q‡i wm‡guv jvcøvm </w:t>
       </w:r>
     </w:p>
     <w:p>
@@ -10978,7 +11271,18 @@
           <w:sz w:val="26"/>
           <w:szCs w:val="26"/>
         </w:rPr>
-        <w:t xml:space="preserve">~ </w:t>
+        <w:t>—</w:t>
+      </w:r>
+      <w:r>
+        <w:rPr>
+          <w:rFonts w:eastAsia="Calibri" w:cs="SutonnyMJ" w:ascii="Arial" w:hAnsi="Arial" w:eastAsiaTheme="minorHAnsi"/>
+          <w:color w:val="auto"/>
+          <w:kern w:val="0"/>
+          <w:sz w:val="26"/>
+          <w:szCs w:val="26"/>
+          <w:lang w:val="en-US" w:eastAsia="en-US" w:bidi="ar-SA"/>
+        </w:rPr>
+        <w:t xml:space="preserve"> </w:t>
       </w:r>
       <w:r>
         <w:rPr>
@@ -11163,11 +11467,30 @@
       </w:pPr>
       <w:r>
         <w:rPr>
-          <w:rFonts w:cs="SutonnyMJ" w:ascii="SutonnyMJ" w:hAnsi="SutonnyMJ"/>
-          <w:sz w:val="26"/>
-          <w:szCs w:val="26"/>
-        </w:rPr>
-        <w:t>--- DBwjqvg †k·wcqvi, n¨vg‡jU</w:t>
+          <w:rFonts w:cs="SutonnyMJ" w:ascii="Arial" w:hAnsi="Arial"/>
+          <w:sz w:val="26"/>
+          <w:szCs w:val="26"/>
+        </w:rPr>
+        <w:t>—</w:t>
+      </w:r>
+      <w:r>
+        <w:rPr>
+          <w:rFonts w:eastAsia="Calibri" w:cs="SutonnyMJ" w:ascii="Arial" w:hAnsi="Arial" w:eastAsiaTheme="minorHAnsi"/>
+          <w:color w:val="auto"/>
+          <w:kern w:val="0"/>
+          <w:sz w:val="26"/>
+          <w:szCs w:val="26"/>
+          <w:lang w:val="en-US" w:eastAsia="en-US" w:bidi="ar-SA"/>
+        </w:rPr>
+        <w:t xml:space="preserve"> </w:t>
+      </w:r>
+      <w:r>
+        <w:rPr>
+          <w:rFonts w:cs="SutonnyMJ" w:ascii="SutonnyMJ" w:hAnsi="SutonnyMJ"/>
+          <w:sz w:val="26"/>
+          <w:szCs w:val="26"/>
+        </w:rPr>
+        <w:t>DBwjqvg †k·wcqvi, n¨vg‡jU</w:t>
       </w:r>
     </w:p>
     <w:p>
@@ -12359,11 +12682,38 @@
       </w:pPr>
       <w:r>
         <w:rPr>
-          <w:rFonts w:cs="SutonnyMJ" w:ascii="SutonnyMJ" w:hAnsi="SutonnyMJ"/>
-          <w:sz w:val="26"/>
-          <w:szCs w:val="26"/>
-        </w:rPr>
-        <w:t>- †ib †WKvU©</w:t>
+          <w:rFonts w:cs="SutonnyMJ" w:ascii="Arial" w:hAnsi="Arial"/>
+          <w:sz w:val="26"/>
+          <w:szCs w:val="26"/>
+        </w:rPr>
+        <w:t>—</w:t>
+      </w:r>
+      <w:r>
+        <w:rPr>
+          <w:rFonts w:eastAsia="Calibri" w:cs="SutonnyMJ" w:ascii="Arial" w:hAnsi="Arial" w:eastAsiaTheme="minorHAnsi"/>
+          <w:color w:val="auto"/>
+          <w:kern w:val="0"/>
+          <w:sz w:val="26"/>
+          <w:szCs w:val="26"/>
+          <w:lang w:val="en-US" w:eastAsia="en-US" w:bidi="ar-SA"/>
+        </w:rPr>
+        <w:t xml:space="preserve"> </w:t>
+      </w:r>
+      <w:r>
+        <w:rPr>
+          <w:rFonts w:cs="SutonnyMJ" w:ascii="SutonnyMJ" w:hAnsi="SutonnyMJ"/>
+          <w:sz w:val="26"/>
+          <w:szCs w:val="26"/>
+        </w:rPr>
+        <w:t>†</w:t>
+      </w:r>
+      <w:r>
+        <w:rPr>
+          <w:rFonts w:cs="SutonnyMJ" w:ascii="SutonnyMJ" w:hAnsi="SutonnyMJ"/>
+          <w:sz w:val="26"/>
+          <w:szCs w:val="26"/>
+        </w:rPr>
+        <w:t>ib †WKvU©</w:t>
       </w:r>
     </w:p>
     <w:p>
@@ -13014,11 +13364,38 @@
       </w:pPr>
       <w:r>
         <w:rPr>
-          <w:rFonts w:cs="SutonnyMJ" w:ascii="SutonnyMJ" w:hAnsi="SutonnyMJ"/>
-          <w:sz w:val="26"/>
-          <w:szCs w:val="26"/>
-        </w:rPr>
-        <w:t xml:space="preserve">-- †eøR c¨vm‡Kj, †cbwmm| </w:t>
+          <w:rFonts w:cs="SutonnyMJ" w:ascii="Arial" w:hAnsi="Arial"/>
+          <w:sz w:val="26"/>
+          <w:szCs w:val="26"/>
+        </w:rPr>
+        <w:t>—</w:t>
+      </w:r>
+      <w:r>
+        <w:rPr>
+          <w:rFonts w:eastAsia="Calibri" w:cs="SutonnyMJ" w:ascii="Arial" w:hAnsi="Arial" w:eastAsiaTheme="minorHAnsi"/>
+          <w:color w:val="auto"/>
+          <w:kern w:val="0"/>
+          <w:sz w:val="26"/>
+          <w:szCs w:val="26"/>
+          <w:lang w:val="en-US" w:eastAsia="en-US" w:bidi="ar-SA"/>
+        </w:rPr>
+        <w:t xml:space="preserve"> </w:t>
+      </w:r>
+      <w:r>
+        <w:rPr>
+          <w:rFonts w:cs="SutonnyMJ" w:ascii="SutonnyMJ" w:hAnsi="SutonnyMJ"/>
+          <w:sz w:val="26"/>
+          <w:szCs w:val="26"/>
+        </w:rPr>
+        <w:t>†</w:t>
+      </w:r>
+      <w:r>
+        <w:rPr>
+          <w:rFonts w:cs="SutonnyMJ" w:ascii="SutonnyMJ" w:hAnsi="SutonnyMJ"/>
+          <w:sz w:val="26"/>
+          <w:szCs w:val="26"/>
+        </w:rPr>
+        <w:t xml:space="preserve">eøR c¨vm‡Kj, †cbwmm| </w:t>
       </w:r>
     </w:p>
     <w:p>
@@ -14683,11 +15060,30 @@
       </w:pPr>
       <w:r>
         <w:rPr>
-          <w:rFonts w:cs="SutonnyMJ" w:ascii="SutonnyMJ" w:hAnsi="SutonnyMJ"/>
-          <w:sz w:val="26"/>
-          <w:szCs w:val="26"/>
-        </w:rPr>
-        <w:t>-- wd«`wiL Gs‡Mjm</w:t>
+          <w:rFonts w:cs="SutonnyMJ" w:ascii="Arial" w:hAnsi="Arial"/>
+          <w:sz w:val="26"/>
+          <w:szCs w:val="26"/>
+        </w:rPr>
+        <w:t>—</w:t>
+      </w:r>
+      <w:r>
+        <w:rPr>
+          <w:rFonts w:eastAsia="Calibri" w:cs="SutonnyMJ" w:ascii="Arial" w:hAnsi="Arial" w:eastAsiaTheme="minorHAnsi"/>
+          <w:color w:val="auto"/>
+          <w:kern w:val="0"/>
+          <w:sz w:val="26"/>
+          <w:szCs w:val="26"/>
+          <w:lang w:val="en-US" w:eastAsia="en-US" w:bidi="ar-SA"/>
+        </w:rPr>
+        <w:t xml:space="preserve"> </w:t>
+      </w:r>
+      <w:r>
+        <w:rPr>
+          <w:rFonts w:cs="SutonnyMJ" w:ascii="SutonnyMJ" w:hAnsi="SutonnyMJ"/>
+          <w:sz w:val="26"/>
+          <w:szCs w:val="26"/>
+        </w:rPr>
+        <w:t>d«`wiL Gs‡Mjm</w:t>
       </w:r>
     </w:p>
     <w:p>
@@ -14794,11 +15190,38 @@
       </w:pPr>
       <w:r>
         <w:rPr>
-          <w:rFonts w:cs="SutonnyMJ" w:ascii="SutonnyMJ" w:hAnsi="SutonnyMJ"/>
-          <w:sz w:val="26"/>
-          <w:szCs w:val="26"/>
-        </w:rPr>
-        <w:t>-- †Uvweqvm W¨v›UwmM, bv¤^vi: `¨ j¨vs¸‡qR Ae mv‡qÝ</w:t>
+          <w:rFonts w:cs="SutonnyMJ" w:ascii="Arial" w:hAnsi="Arial"/>
+          <w:sz w:val="26"/>
+          <w:szCs w:val="26"/>
+        </w:rPr>
+        <w:t>—</w:t>
+      </w:r>
+      <w:r>
+        <w:rPr>
+          <w:rFonts w:eastAsia="Calibri" w:cs="SutonnyMJ" w:ascii="Arial" w:hAnsi="Arial" w:eastAsiaTheme="minorHAnsi"/>
+          <w:color w:val="auto"/>
+          <w:kern w:val="0"/>
+          <w:sz w:val="26"/>
+          <w:szCs w:val="26"/>
+          <w:lang w:val="en-US" w:eastAsia="en-US" w:bidi="ar-SA"/>
+        </w:rPr>
+        <w:t xml:space="preserve"> </w:t>
+      </w:r>
+      <w:r>
+        <w:rPr>
+          <w:rFonts w:cs="SutonnyMJ" w:ascii="SutonnyMJ" w:hAnsi="SutonnyMJ"/>
+          <w:sz w:val="26"/>
+          <w:szCs w:val="26"/>
+        </w:rPr>
+        <w:t>†</w:t>
+      </w:r>
+      <w:r>
+        <w:rPr>
+          <w:rFonts w:cs="SutonnyMJ" w:ascii="SutonnyMJ" w:hAnsi="SutonnyMJ"/>
+          <w:sz w:val="26"/>
+          <w:szCs w:val="26"/>
+        </w:rPr>
+        <w:t>Uvweqvm W¨v›UwmM, bv¤^vi: `¨ j¨vs¸‡qR Ae mv‡qÝ</w:t>
       </w:r>
     </w:p>
     <w:p>
@@ -15857,11 +16280,30 @@
       </w:pPr>
       <w:r>
         <w:rPr>
-          <w:rFonts w:cs="SutonnyMJ" w:ascii="SutonnyMJ" w:hAnsi="SutonnyMJ"/>
-          <w:sz w:val="26"/>
-          <w:szCs w:val="26"/>
-        </w:rPr>
-        <w:t xml:space="preserve">-- wekc evK©wj, `¨ A¨vbvwj÷ </w:t>
+          <w:rFonts w:cs="SutonnyMJ" w:ascii="Arial" w:hAnsi="Arial"/>
+          <w:sz w:val="26"/>
+          <w:szCs w:val="26"/>
+        </w:rPr>
+        <w:t>—</w:t>
+      </w:r>
+      <w:r>
+        <w:rPr>
+          <w:rFonts w:eastAsia="Calibri" w:cs="SutonnyMJ" w:ascii="Arial" w:hAnsi="Arial" w:eastAsiaTheme="minorHAnsi"/>
+          <w:color w:val="auto"/>
+          <w:kern w:val="0"/>
+          <w:sz w:val="26"/>
+          <w:szCs w:val="26"/>
+          <w:lang w:val="en-US" w:eastAsia="en-US" w:bidi="ar-SA"/>
+        </w:rPr>
+        <w:t xml:space="preserve"> </w:t>
+      </w:r>
+      <w:r>
+        <w:rPr>
+          <w:rFonts w:cs="SutonnyMJ" w:ascii="SutonnyMJ" w:hAnsi="SutonnyMJ"/>
+          <w:sz w:val="26"/>
+          <w:szCs w:val="26"/>
+        </w:rPr>
+        <w:t xml:space="preserve">wekc evK©wj, `¨ A¨vbvwj÷ </w:t>
       </w:r>
     </w:p>
     <w:p>
@@ -18530,525 +18972,11 @@
       </w:pPr>
       <w:r>
         <w:rPr>
-          <w:rFonts w:cs="SutonnyMJ" w:ascii="SutonnyMJ" w:hAnsi="SutonnyMJ"/>
-          <w:sz w:val="26"/>
-          <w:szCs w:val="26"/>
-        </w:rPr>
-        <w:t xml:space="preserve">--Ru evwU÷ W¨v‡jg‡eqvi  </w:t>
-      </w:r>
-    </w:p>
-    <w:p>
-      <w:pPr>
-        <w:pStyle w:val="Normal"/>
-        <w:spacing w:before="0" w:after="200"/>
-        <w:rPr>
-          <w:rFonts w:ascii="SutonnyMJ" w:hAnsi="SutonnyMJ" w:cs="SutonnyMJ"/>
-          <w:sz w:val="26"/>
-          <w:szCs w:val="26"/>
-        </w:rPr>
-      </w:pPr>
-      <w:r>
-        <w:rPr>
-          <w:rFonts w:cs="SutonnyMJ" w:ascii="SutonnyMJ" w:hAnsi="SutonnyMJ"/>
-          <w:sz w:val="26"/>
-          <w:szCs w:val="26"/>
-        </w:rPr>
-        <w:t xml:space="preserve">divwm wecø‡ei Z‡j Z‡j K¨vjKzjvm †_‡K giwgev` we`vq wbj| wfwËUv boe‡o n‡jI AvVv‡iv kZ‡Ki †kl w`‡K cy‡iv BD‡iv‡ci MwYZwe`iv bZyb G nvwZqvi w`‡q AmvaviY me mvdj¨ cvw”Q‡jb| gnv‡`‡ki Ab¨ Ask †_‡K wew”Qbœ _vKvi mg‡qi †miv weªwUk MwYZwe` m¤¢eZ Kwjb g¨vKjwib I eªæK †UBji| K¨vjKzjvm e¨envi K‡i Zuviv wewfbœ dvskb‡K m¤úyY© bZybfv‡e †jLvi c×wZ Avwe®‹vi Ki‡jb| †hgb MwYZwe`iv eyS‡jb, K¨vjKzjv‡mi wKQy †KŠkj LvwU‡q </w:t>
-      </w:r>
-      <w:r>
-        <w:rPr>
-          <w:rFonts w:cs="SutonnyMJ" w:ascii="Arial" w:hAnsi="Arial"/>
-          <w:sz w:val="26"/>
-          <w:szCs w:val="26"/>
-        </w:rPr>
-        <w:t>1/(1-x)</w:t>
-      </w:r>
-      <w:r>
-        <w:rPr>
-          <w:rFonts w:cs="SutonnyMJ" w:ascii="SutonnyMJ" w:hAnsi="SutonnyMJ"/>
-          <w:sz w:val="26"/>
-          <w:szCs w:val="26"/>
-        </w:rPr>
-        <w:t xml:space="preserve"> dvskb‡K †jLv hvq Gfv‡e: </w:t>
-      </w:r>
-      <w:r>
-        <w:rPr>
-          <w:rFonts w:cs="SutonnyMJ" w:ascii="Arial" w:hAnsi="Arial"/>
-          <w:sz w:val="26"/>
-          <w:szCs w:val="26"/>
-        </w:rPr>
-        <w:t>1 + x + x2 + x3 + x4 + „</w:t>
-      </w:r>
-    </w:p>
-    <w:p>
-      <w:pPr>
-        <w:pStyle w:val="Normal"/>
-        <w:spacing w:before="0" w:after="200"/>
-        <w:rPr>
-          <w:rFonts w:ascii="SutonnyMJ" w:hAnsi="SutonnyMJ" w:cs="SutonnyMJ"/>
-          <w:sz w:val="26"/>
-          <w:szCs w:val="26"/>
-        </w:rPr>
-      </w:pPr>
-      <w:r>
-        <w:rPr>
-          <w:rFonts w:cs="SutonnyMJ" w:ascii="SutonnyMJ" w:hAnsi="SutonnyMJ"/>
-          <w:sz w:val="26"/>
-          <w:szCs w:val="26"/>
-        </w:rPr>
-        <w:t xml:space="preserve">`yB ivwk‡K m¤úyY© Avjv`v g‡b n‡jI Zviv cy‡ivcywi GKB (wKQy kZ© mv‡c‡¶)| </w:t>
-      </w:r>
-    </w:p>
-    <w:p>
-      <w:pPr>
-        <w:pStyle w:val="Normal"/>
-        <w:spacing w:before="0" w:after="200"/>
-        <w:rPr>
-          <w:rFonts w:ascii="SutonnyMJ" w:hAnsi="SutonnyMJ" w:cs="SutonnyMJ"/>
-          <w:sz w:val="26"/>
-          <w:szCs w:val="26"/>
-        </w:rPr>
-      </w:pPr>
-      <w:r>
-        <w:rPr>
-          <w:rFonts w:cs="SutonnyMJ" w:ascii="SutonnyMJ" w:hAnsi="SutonnyMJ"/>
-          <w:sz w:val="26"/>
-          <w:szCs w:val="26"/>
-        </w:rPr>
-        <w:t xml:space="preserve">kZ©¸‡jvi DrcwË Amxg I k~b¨ †_‡K| Z‡e kZ©¸‡jv Lye ¸iæZ¡c~Y© n‡q DV‡Z cv‡i| Amxg I k~‡b¨i gva¨‡g GZ mnR iƒcvšÍi myBk MwYZwe` wjIbnvU© Aqjvi‡K e¨vcviUv Drmvnx K‡i †Zv‡j| †UBji I g¨vKjwi‡bi g‡Zv GKB hyw³ †`wL‡q wZwb 'cÖgvY K‡ib' </w:t>
-      </w:r>
-    </w:p>
-    <w:p>
-      <w:pPr>
-        <w:pStyle w:val="Normal"/>
-        <w:spacing w:before="0" w:after="200"/>
-        <w:rPr>
-          <w:rFonts w:ascii="Arial" w:hAnsi="Arial" w:cs="SutonnyMJ"/>
-          <w:sz w:val="26"/>
-          <w:szCs w:val="26"/>
-        </w:rPr>
-      </w:pPr>
-      <w:r>
-        <w:rPr>
-          <w:rFonts w:cs="SutonnyMJ" w:ascii="Arial" w:hAnsi="Arial"/>
-          <w:sz w:val="26"/>
-          <w:szCs w:val="26"/>
-        </w:rPr>
-        <w:t>...1/x3 + 1/x2 + 1/x + 1 + x2 + x3 + ...</w:t>
-      </w:r>
-    </w:p>
-    <w:p>
-      <w:pPr>
-        <w:pStyle w:val="Normal"/>
-        <w:spacing w:before="0" w:after="200"/>
-        <w:rPr>
-          <w:rFonts w:ascii="SutonnyMJ" w:hAnsi="SutonnyMJ" w:cs="SutonnyMJ"/>
-          <w:sz w:val="26"/>
-          <w:szCs w:val="26"/>
-        </w:rPr>
-      </w:pPr>
-      <w:r>
-        <w:rPr>
-          <w:rFonts w:cs="SutonnyMJ" w:ascii="SutonnyMJ" w:hAnsi="SutonnyMJ"/>
-          <w:sz w:val="26"/>
-          <w:szCs w:val="26"/>
-        </w:rPr>
-        <w:t>avivwUi mgwó k~b¨| (wbðq eyS‡Z cvi‡Qb, wKQy GKUv Sv‡gjv Av‡Q| cix¶v K‡i †`L‡Z</w:t>
-      </w:r>
-      <w:r>
-        <w:rPr>
-          <w:rFonts w:cs="SutonnyMJ" w:ascii="Arial" w:hAnsi="Arial"/>
-          <w:sz w:val="26"/>
-          <w:szCs w:val="26"/>
-        </w:rPr>
-        <w:t xml:space="preserve"> x = 1 </w:t>
-      </w:r>
-      <w:r>
-        <w:rPr>
-          <w:rFonts w:cs="SutonnyMJ" w:ascii="SutonnyMJ" w:hAnsi="SutonnyMJ"/>
-          <w:sz w:val="26"/>
-          <w:szCs w:val="26"/>
-        </w:rPr>
-        <w:t xml:space="preserve">ewm‡q †`Lyb Kx nq|) MwYZwe` wn‡m‡e Aqjvi wQ‡jb AmvaviY| MwYZ PP©vq Zuvi mgK¶ Kg †jvKB Av‡Qb| MwY‡Zi †miv cÖfvekvjx‡`i KvZv‡iI Av‡Qb wZwb| Z‡e G‡¶‡Î k~b¨ I Amxg‡K Amveav‡b e¨envi Ki‡Z wM‡q c_ nvivb wZwb| </w:t>
-      </w:r>
-    </w:p>
-    <w:p>
-      <w:pPr>
-        <w:pStyle w:val="Normal"/>
-        <w:spacing w:before="0" w:after="200"/>
-        <w:rPr>
-          <w:rFonts w:ascii="SutonnyMJ" w:hAnsi="SutonnyMJ" w:cs="SutonnyMJ"/>
-          <w:sz w:val="26"/>
-          <w:szCs w:val="26"/>
-        </w:rPr>
-      </w:pPr>
-      <w:r>
-        <w:rPr>
-          <w:rFonts w:cs="SutonnyMJ" w:ascii="SutonnyMJ" w:hAnsi="SutonnyMJ"/>
-          <w:sz w:val="26"/>
-          <w:szCs w:val="26"/>
-        </w:rPr>
-        <w:t xml:space="preserve">K¨vjKzjv‡mi k~b¨ I Amxg †kl ch©šÍ ekxf~Z nq †eIqvwik wn‡m‡e †e‡o GKUv GK wkïi Kv‡Q| giwgev` Avjv`v nq MwYZ †_‡K| 1717 mv‡j d«v‡Ýi c¨vwi‡mi Ru evU÷ †j iu wMR©vi wmuwo‡Z GKwU wkï‡K Lyu‡R cvIqv hvq| wkïi bvg ivLv nq Ru †j iu| †kl ch©šÍ wZwb W¨v‡jg‡eqvi bvg MÖnY K‡ib| wbt¯^ GK †L‡U-LvIqv `¤úwZ Zuv‡K jvjb-cvjb K‡ib| Zviv cvjK wcZv wQ‡jb `iRv-Rvbvjvi Kv‡Pi KvwiMi| c‡i Rvbv wM‡qwQj, evev wQ‡jb †Rbv‡ij Avi gvI AwfRvZ GK gwnjv| </w:t>
-      </w:r>
-    </w:p>
-    <w:p>
-      <w:pPr>
-        <w:pStyle w:val="Normal"/>
-        <w:spacing w:before="0" w:after="200"/>
-        <w:rPr>
-          <w:rFonts w:ascii="SutonnyMJ" w:hAnsi="SutonnyMJ" w:cs="SutonnyMJ"/>
-          <w:sz w:val="26"/>
-          <w:szCs w:val="26"/>
-        </w:rPr>
-      </w:pPr>
-      <w:r>
-        <w:rPr>
-          <w:rFonts w:cs="SutonnyMJ" w:ascii="SutonnyMJ" w:hAnsi="SutonnyMJ"/>
-          <w:sz w:val="26"/>
-          <w:szCs w:val="26"/>
-        </w:rPr>
-      </w:r>
-    </w:p>
-    <w:p>
-      <w:pPr>
-        <w:pStyle w:val="Normal"/>
-        <w:spacing w:before="0" w:after="200"/>
-        <w:rPr>
-          <w:rFonts w:ascii="SutonnyMJ" w:hAnsi="SutonnyMJ" w:cs="SutonnyMJ"/>
-          <w:sz w:val="26"/>
-          <w:szCs w:val="26"/>
-        </w:rPr>
-      </w:pPr>
-      <w:r>
-        <w:rPr>
-          <w:rFonts w:cs="SutonnyMJ" w:ascii="SutonnyMJ" w:hAnsi="SutonnyMJ"/>
-          <w:sz w:val="26"/>
-          <w:szCs w:val="26"/>
-        </w:rPr>
-        <w:t xml:space="preserve">mvaviY Áv‡bi weL¨vZ GKwU wek¦‡Kvl iPbvi Rb¨ wZB me‡P‡q †ewk cwiwPwZ cvb| mn‡jLK †Wwb wW‡W‡ivi mv‡_ wg‡j 20 eQ‡i KvRUv K‡iwQ‡jb wZwb| Z‡e W¨v‡jg‡eqvi wbQK wek¦‡Kvl †jLK wQ‡jb bv| W¨v‡jg‡eqviB eyS‡Z cv‡ib, ågY I MšÍe¨ `y‡UvB ¸iZ¡c~Y©| wZwbB MwY‡Zi wjwg‡Ui aviYvi cÖeZ©K| mgvavb K‡ib K¨vjKzjv‡mi wjwg‡Ui mgm¨v| </w:t>
-      </w:r>
-    </w:p>
-    <w:p>
-      <w:pPr>
-        <w:pStyle w:val="Normal"/>
-        <w:spacing w:before="0" w:after="200"/>
-        <w:rPr>
-          <w:rFonts w:ascii="SutonnyMJ" w:hAnsi="SutonnyMJ" w:cs="SutonnyMJ"/>
-          <w:sz w:val="26"/>
-          <w:szCs w:val="26"/>
-        </w:rPr>
-      </w:pPr>
-      <w:r>
-        <w:rPr>
-          <w:rFonts w:cs="SutonnyMJ" w:ascii="SutonnyMJ" w:hAnsi="SutonnyMJ"/>
-          <w:sz w:val="26"/>
-          <w:szCs w:val="26"/>
-        </w:rPr>
-        <w:t xml:space="preserve">Avevi wd‡i hvB A¨vwKwjR I K”Q‡ci M‡í| †hLv‡b A¨vwKwjR‡K Amxg avc cvi n‡Z nq| cÖwZwU av‡ci ˆ`N¨© µ‡gB k~‡b¨i Kv‡Q hvq| Amxg †hvMdj wb‡q KvR Ki‡Z wM‡qB Am½wZc~Y© dj cvw”Q‡jb MwYZwe`iv| A¨vwKwj‡Ri mgm¨v, Kvf© Øviv Ave× †¶‡Îi †¶Îdj ev MvwYwZK dvsk‡bi weKí iƒc—me¸‡jv‡ZB GKB mgm¨v| </w:t>
-      </w:r>
-    </w:p>
-    <w:p>
-      <w:pPr>
-        <w:pStyle w:val="Normal"/>
-        <w:spacing w:before="0" w:after="200"/>
-        <w:rPr>
-          <w:rFonts w:ascii="SutonnyMJ" w:hAnsi="SutonnyMJ" w:cs="SutonnyMJ"/>
-          <w:sz w:val="26"/>
-          <w:szCs w:val="26"/>
-        </w:rPr>
-      </w:pPr>
-      <w:r>
-        <w:rPr>
-          <w:rFonts w:cs="SutonnyMJ" w:ascii="SutonnyMJ" w:hAnsi="SutonnyMJ"/>
-          <w:sz w:val="26"/>
-          <w:szCs w:val="26"/>
-        </w:rPr>
-        <w:t xml:space="preserve">W¨v‡jg‡eqvi eyS‡jb, cÖwZ‡hvwMZvq wjwgU we‡ePbv Ki‡j A¨vwKwj‡Ri mgm¨v `~i n‡q hvq| A¨vwKwj‡Ri mgm¨vq (10 bs Qwe) Avgiv †`wL, cÖwZwU av‡c A¨vwKwjR µ‡gB `yB dzU j‡¶¨i KvQvKvwQ n‡”Qb| †Kv‡bv avcB Zv‡K Av‡Mi †P‡q wcwQ‡q †`q bv, ev iv‡L bv Av‡Mi RvqMvqB| cÖwZ gyn~‡Z© †m hvq AviI mvg‡b| Zvi gv‡b cÖwZ‡hvwMZvi wjwgU ev P~ovšÍ MšÍe¨ n‡jv `yB dz‡Ui `vM| wVK GLv‡bB A¨vwKjwR K”Qc‡K cvi n‡q hvq| </w:t>
-      </w:r>
-    </w:p>
-    <w:p>
-      <w:pPr>
-        <w:pStyle w:val="Normal"/>
-        <w:spacing w:before="0" w:after="200"/>
-        <w:rPr>
-          <w:rFonts w:ascii="SutonnyMJ" w:hAnsi="SutonnyMJ" w:cs="SutonnyMJ"/>
-          <w:sz w:val="26"/>
-          <w:szCs w:val="26"/>
-        </w:rPr>
-      </w:pPr>
-      <w:r>
-        <w:rPr>
-          <w:rFonts w:cs="SutonnyMJ" w:ascii="SutonnyMJ" w:hAnsi="SutonnyMJ"/>
-          <w:sz w:val="26"/>
-          <w:szCs w:val="26"/>
-        </w:rPr>
-        <w:t xml:space="preserve">wKš‘ GB cÖwZ‡hvwMZvi wjwgU †h Avm‡jB `yB dzU Zv Kxfv‡e cÖgvY Ki‡eb? Avgv‡K P¨v‡jÄ Kiæb Zvn‡j| Avgv‡K GKwU `~iZ¡ ejyb| `~iZ¡Uv hZ ¶y`ªB †nvK, Avwg Avcbv‡K e‡j †`e KLb A¨vwKwjR Ges K”Qc `yR‡bB wjwgU †_‡K †mB ¶y`ª `~iZ¡ †_‡KI Kg `~‡i Av‡Q| </w:t>
-      </w:r>
-    </w:p>
-    <w:p>
-      <w:pPr>
-        <w:pStyle w:val="Normal"/>
-        <w:spacing w:before="0" w:after="200"/>
-        <w:rPr>
-          <w:rFonts w:ascii="SutonnyMJ" w:hAnsi="SutonnyMJ" w:cs="SutonnyMJ"/>
-          <w:sz w:val="26"/>
-          <w:szCs w:val="26"/>
-        </w:rPr>
-      </w:pPr>
-      <w:r>
-        <w:rPr>
-          <w:rFonts w:cs="SutonnyMJ" w:ascii="SutonnyMJ" w:hAnsi="SutonnyMJ"/>
-          <w:sz w:val="26"/>
-          <w:szCs w:val="26"/>
-        </w:rPr>
-        <w:t>‡</w:t>
-      </w:r>
-      <w:r>
-        <w:rPr>
-          <w:rFonts w:cs="SutonnyMJ" w:ascii="SutonnyMJ" w:hAnsi="SutonnyMJ"/>
-          <w:sz w:val="26"/>
-          <w:szCs w:val="26"/>
-        </w:rPr>
-        <w:t xml:space="preserve">hgb nqZ Avcwb Avgv‡K †`‡eb GK dz‡Ui GK nvRvi fv‡Mi GK fvM| wKQy wnmve K‡i Avwg e‡j †`e, GMviZg avc †k‡l A¨vwKwjR _vK‡e `yB dz‡Ui j¶¨gvÎv †_‡K GK dz‡Ui `k j¶ fv‡Mi 997 Ask `~‡i| †hLv‡b K”Qc _vK‡e †m `~i‡Z¡i A‡a©K `~‡i| Avcbvi P¨v‡jÄ Avwg c~iY K‡iwQ| GK dz‡Ui `k j¶ fv‡Mi 23 Ask †ewkB cvi n‡qwQ| Avcwb Avgv‡K GK dz‡Ui GK k †KvwU fv‡Mi GK fvM `~iZ¡ w`‡j Kx n‡e? 31 avc †k‡l A¨vwKwjR _vK‡e j¶¨gvÎv †_‡K GK dz‡Ui GK j¶ †KvwU fv‡Mi GK fvM `~‡i| Avi K”Qc Av‡Mi g‡ZvB †m `~i‡Z¡i A‡a©K `~‡i| Avcwb Avgv‡K †h P¨v‡jÄB †`b, †mUv Avwg c~iY Ki‡Z cvie| ejZ cvie KZ mgq c‡i A¨vwKwjR `iKv‡ii †P‡qI j¶¨gvÎvi †ewk Kv‡Q _vK‡e| G‡Z †evSv hvq, cÖwZ‡hvwMZv G‡Mv‡Z _vK‡j A¨vwKwjR `yB dz‡Ui j¶¨gvÎvi B”Qvg‡Zv KvQvKvwQ †cuŠ‡Q hv‡”Qb| cÖwZ‡hvwMZvi wjwgU n‡jv `yB dzU| </w:t>
-      </w:r>
-    </w:p>
-    <w:p>
-      <w:pPr>
-        <w:pStyle w:val="Normal"/>
-        <w:spacing w:before="0" w:after="200"/>
-        <w:rPr>
-          <w:rFonts w:ascii="SutonnyMJ" w:hAnsi="SutonnyMJ" w:cs="SutonnyMJ"/>
-          <w:sz w:val="26"/>
-          <w:szCs w:val="26"/>
-        </w:rPr>
-      </w:pPr>
-      <w:r>
-        <w:rPr>
-          <w:rFonts w:cs="SutonnyMJ" w:ascii="SutonnyMJ" w:hAnsi="SutonnyMJ"/>
-          <w:sz w:val="26"/>
-          <w:szCs w:val="26"/>
-        </w:rPr>
-        <w:t xml:space="preserve">GLb G cÖwZ‡hvwMZv‡K Amxg As‡ki †hvMdj bv †f‡e mmxg As‡ki wjwgU wn‡m‡e wPšÍv Kiæb| †hgb cÖ_g cÖwZ‡hvwMZvq A¨vwKwjR †Mj GK dz‡Ui `vM ch©šÍ| Zvn‡j c_ †kl n‡jv  </w:t>
-      </w:r>
-    </w:p>
-    <w:p>
-      <w:pPr>
-        <w:pStyle w:val="Normal"/>
-        <w:spacing w:before="0" w:after="200"/>
-        <w:rPr>
-          <w:rFonts w:ascii="SutonnyMJ" w:hAnsi="SutonnyMJ" w:cs="SutonnyMJ"/>
-          <w:sz w:val="26"/>
-          <w:szCs w:val="26"/>
-        </w:rPr>
-      </w:pPr>
-      <w:r>
-        <w:rPr>
-          <w:rFonts w:cs="SutonnyMJ" w:ascii="SutonnyMJ" w:hAnsi="SutonnyMJ"/>
-          <w:sz w:val="26"/>
-          <w:szCs w:val="26"/>
-        </w:rPr>
-        <w:t xml:space="preserve">1 </w:t>
-      </w:r>
-    </w:p>
-    <w:p>
-      <w:pPr>
-        <w:pStyle w:val="Normal"/>
-        <w:spacing w:before="0" w:after="200"/>
-        <w:rPr>
-          <w:rFonts w:ascii="SutonnyMJ" w:hAnsi="SutonnyMJ" w:cs="SutonnyMJ"/>
-          <w:sz w:val="26"/>
-          <w:szCs w:val="26"/>
-        </w:rPr>
-      </w:pPr>
-      <w:r>
-        <w:rPr>
-          <w:rFonts w:cs="SutonnyMJ" w:ascii="SutonnyMJ" w:hAnsi="SutonnyMJ"/>
-          <w:sz w:val="26"/>
-          <w:szCs w:val="26"/>
-        </w:rPr>
-        <w:t xml:space="preserve">c‡ii cÖwZ‡hvwMZvq A¨vwKwjR †Mj cÖ_g `yB Ask| cÖ_‡g GK dzU I c‡i A‡a©K dzU| Zvn‡j c_ †kl n‡jv </w:t>
-      </w:r>
-    </w:p>
-    <w:p>
-      <w:pPr>
-        <w:pStyle w:val="Normal"/>
-        <w:spacing w:before="0" w:after="200"/>
-        <w:rPr>
-          <w:rFonts w:ascii="SutonnyMJ" w:hAnsi="SutonnyMJ" w:cs="SutonnyMJ"/>
-          <w:sz w:val="26"/>
-          <w:szCs w:val="26"/>
-        </w:rPr>
-      </w:pPr>
-      <w:r>
-        <w:rPr>
-          <w:rFonts w:cs="SutonnyMJ" w:ascii="SutonnyMJ" w:hAnsi="SutonnyMJ"/>
-          <w:sz w:val="26"/>
-          <w:szCs w:val="26"/>
-        </w:rPr>
-        <w:t xml:space="preserve">1 + 1/2 </w:t>
-      </w:r>
-    </w:p>
-    <w:p>
-      <w:pPr>
-        <w:pStyle w:val="Normal"/>
-        <w:spacing w:before="0" w:after="200"/>
-        <w:rPr>
-          <w:rFonts w:ascii="SutonnyMJ" w:hAnsi="SutonnyMJ" w:cs="SutonnyMJ"/>
-          <w:sz w:val="26"/>
-          <w:szCs w:val="26"/>
-        </w:rPr>
-      </w:pPr>
-      <w:r>
-        <w:rPr>
-          <w:rFonts w:cs="SutonnyMJ" w:ascii="SutonnyMJ" w:hAnsi="SutonnyMJ"/>
-          <w:sz w:val="26"/>
-          <w:szCs w:val="26"/>
-        </w:rPr>
-        <w:t>‡</w:t>
-      </w:r>
-      <w:r>
-        <w:rPr>
-          <w:rFonts w:cs="SutonnyMJ" w:ascii="SutonnyMJ" w:hAnsi="SutonnyMJ"/>
-          <w:sz w:val="26"/>
-          <w:szCs w:val="26"/>
-        </w:rPr>
-        <w:t xml:space="preserve">gvU 1.5 dzU| Z„Zxq cÖwZ‡hvwMZvq hv‡e 1 + 1/2 + 1/4 †gvU 1.75 dzU| cÖwZ‡hvwMZvi G me¸‡jv AskB mmxg I mymsÁvwqZ| Amx‡gi mv‡_ KLbI †`Lv nq bv| </w:t>
-      </w:r>
-    </w:p>
-    <w:p>
-      <w:pPr>
-        <w:pStyle w:val="Normal"/>
-        <w:spacing w:before="0" w:after="200"/>
-        <w:rPr>
-          <w:rFonts w:ascii="SutonnyMJ" w:hAnsi="SutonnyMJ" w:cs="SutonnyMJ"/>
-          <w:sz w:val="26"/>
-          <w:szCs w:val="26"/>
-        </w:rPr>
-      </w:pPr>
-      <w:r>
-        <w:rPr>
-          <w:rFonts w:cs="SutonnyMJ" w:ascii="SutonnyMJ" w:hAnsi="SutonnyMJ"/>
-          <w:sz w:val="26"/>
-          <w:szCs w:val="26"/>
-        </w:rPr>
-      </w:r>
-    </w:p>
-    <w:p>
-      <w:pPr>
-        <w:pStyle w:val="Normal"/>
-        <w:spacing w:before="0" w:after="200"/>
-        <w:rPr>
-          <w:rFonts w:ascii="SutonnyMJ" w:hAnsi="SutonnyMJ" w:cs="SutonnyMJ"/>
-          <w:sz w:val="26"/>
-          <w:szCs w:val="26"/>
-        </w:rPr>
-      </w:pPr>
-      <w:r>
-        <w:rPr>
-          <w:rFonts w:cs="SutonnyMJ" w:ascii="SutonnyMJ" w:hAnsi="SutonnyMJ"/>
-          <w:sz w:val="26"/>
-          <w:szCs w:val="26"/>
-        </w:rPr>
-        <w:t xml:space="preserve">W¨v‡jg‡eqvi </w:t>
-      </w:r>
-    </w:p>
-    <w:p>
-      <w:pPr>
-        <w:pStyle w:val="Normal"/>
-        <w:spacing w:before="0" w:after="200"/>
-        <w:rPr>
-          <w:rFonts w:ascii="Arial" w:hAnsi="Arial" w:cs="SutonnyMJ"/>
-          <w:sz w:val="26"/>
-          <w:szCs w:val="26"/>
-        </w:rPr>
-      </w:pPr>
-      <w:r>
-        <w:rPr>
-          <w:rFonts w:cs="SutonnyMJ" w:ascii="Arial" w:hAnsi="Arial"/>
-          <w:sz w:val="26"/>
-          <w:szCs w:val="26"/>
-        </w:rPr>
-        <w:t>1 + ½ + ¼ + 1/8 + ... + 1/2</w:t>
-      </w:r>
-      <w:r>
-        <w:rPr>
-          <w:rFonts w:cs="SutonnyMJ" w:ascii="Arial" w:hAnsi="Arial"/>
-          <w:sz w:val="26"/>
-          <w:szCs w:val="26"/>
-          <w:vertAlign w:val="superscript"/>
-        </w:rPr>
-        <w:t>n</w:t>
-      </w:r>
-      <w:r>
-        <w:rPr>
-          <w:rFonts w:cs="SutonnyMJ" w:ascii="Arial" w:hAnsi="Arial"/>
-          <w:sz w:val="26"/>
-          <w:szCs w:val="26"/>
-        </w:rPr>
-        <w:t xml:space="preserve"> +...</w:t>
-      </w:r>
-    </w:p>
-    <w:p>
-      <w:pPr>
-        <w:pStyle w:val="Normal"/>
-        <w:spacing w:before="0" w:after="200"/>
-        <w:rPr>
-          <w:rFonts w:ascii="SutonnyMJ" w:hAnsi="SutonnyMJ" w:cs="SutonnyMJ"/>
-          <w:sz w:val="26"/>
-          <w:szCs w:val="26"/>
-        </w:rPr>
-      </w:pPr>
-      <w:r>
-        <w:rPr>
-          <w:rFonts w:cs="SutonnyMJ" w:ascii="SutonnyMJ" w:hAnsi="SutonnyMJ"/>
-          <w:sz w:val="26"/>
-          <w:szCs w:val="26"/>
-        </w:rPr>
-        <w:t xml:space="preserve">avivUv‡K wjL‡jb Gfv‡e:  </w:t>
-      </w:r>
-    </w:p>
-    <w:p>
-      <w:pPr>
-        <w:pStyle w:val="Normal"/>
-        <w:spacing w:before="0" w:after="200"/>
-        <w:rPr>
-          <w:rFonts w:ascii="SutonnyMJ" w:hAnsi="SutonnyMJ" w:cs="SutonnyMJ"/>
-          <w:sz w:val="26"/>
-          <w:szCs w:val="26"/>
-        </w:rPr>
-      </w:pPr>
-      <w:r>
-        <w:rPr>
-          <w:rFonts w:cs="SutonnyMJ" w:ascii="SutonnyMJ" w:hAnsi="SutonnyMJ"/>
-          <w:sz w:val="26"/>
-          <w:szCs w:val="26"/>
-        </w:rPr>
-        <w:t xml:space="preserve"> </w:t>
-      </w:r>
-      <w:r>
-        <w:rPr>
-          <w:rFonts w:cs="SutonnyMJ" w:ascii="Arial" w:hAnsi="Arial"/>
-          <w:sz w:val="26"/>
-          <w:szCs w:val="26"/>
-        </w:rPr>
-        <w:t>lim</w:t>
-      </w:r>
-      <w:r>
-        <w:rPr>
-          <w:rFonts w:cs="SutonnyMJ" w:ascii="Arial" w:hAnsi="Arial"/>
-          <w:sz w:val="26"/>
-          <w:szCs w:val="26"/>
-          <w:vertAlign w:val="subscript"/>
-        </w:rPr>
-        <w:t>n→∞</w:t>
-      </w:r>
-      <w:r>
-        <w:rPr>
-          <w:rFonts w:cs="SutonnyMJ" w:ascii="Arial" w:hAnsi="Arial"/>
-          <w:sz w:val="26"/>
-          <w:szCs w:val="26"/>
-        </w:rPr>
-        <w:t>(1 + ½ + ¼ + 1/8 +</w:t>
+          <w:rFonts w:cs="SutonnyMJ" w:ascii="Arial" w:hAnsi="Arial"/>
+          <w:sz w:val="26"/>
+          <w:szCs w:val="26"/>
+        </w:rPr>
+        <w:t>—</w:t>
       </w:r>
       <w:r>
         <w:rPr>
@@ -19059,6 +18987,539 @@
           <w:szCs w:val="26"/>
           <w:lang w:val="en-US" w:eastAsia="en-US" w:bidi="ar-SA"/>
         </w:rPr>
+        <w:t xml:space="preserve"> </w:t>
+      </w:r>
+      <w:r>
+        <w:rPr>
+          <w:rFonts w:cs="SutonnyMJ" w:ascii="SutonnyMJ" w:hAnsi="SutonnyMJ"/>
+          <w:sz w:val="26"/>
+          <w:szCs w:val="26"/>
+        </w:rPr>
+        <w:t xml:space="preserve">Ru evwU÷ W¨v‡jg‡eqvi  </w:t>
+      </w:r>
+    </w:p>
+    <w:p>
+      <w:pPr>
+        <w:pStyle w:val="Normal"/>
+        <w:spacing w:before="0" w:after="200"/>
+        <w:rPr>
+          <w:rFonts w:ascii="SutonnyMJ" w:hAnsi="SutonnyMJ" w:cs="SutonnyMJ"/>
+          <w:sz w:val="26"/>
+          <w:szCs w:val="26"/>
+        </w:rPr>
+      </w:pPr>
+      <w:r>
+        <w:rPr>
+          <w:rFonts w:cs="SutonnyMJ" w:ascii="SutonnyMJ" w:hAnsi="SutonnyMJ"/>
+          <w:sz w:val="26"/>
+          <w:szCs w:val="26"/>
+        </w:rPr>
+        <w:t xml:space="preserve">divwm wecø‡ei Z‡j Z‡j K¨vjKzjvm †_‡K giwgev` we`vq wbj| wfwËUv boe‡o n‡jI AvVv‡iv kZ‡Ki †kl w`‡K cy‡iv BD‡iv‡ci MwYZwe`iv bZyb G nvwZqvi w`‡q AmvaviY me mvdj¨ cvw”Q‡jb| gnv‡`‡ki Ab¨ Ask †_‡K wew”Qbœ _vKvi mg‡qi †miv weªwUk MwYZwe` m¤¢eZ Kwjb g¨vKjwib I eªæK †UBji| K¨vjKzjvm e¨envi K‡i Zuviv wewfbœ dvskb‡K m¤úyY© bZybfv‡e †jLvi c×wZ Avwe®‹vi Ki‡jb| †hgb MwYZwe`iv eyS‡jb, K¨vjKzjv‡mi wKQy †KŠkj LvwU‡q </w:t>
+      </w:r>
+      <w:r>
+        <w:rPr>
+          <w:rFonts w:cs="SutonnyMJ" w:ascii="Arial" w:hAnsi="Arial"/>
+          <w:sz w:val="26"/>
+          <w:szCs w:val="26"/>
+        </w:rPr>
+        <w:t>1/(1-x)</w:t>
+      </w:r>
+      <w:r>
+        <w:rPr>
+          <w:rFonts w:cs="SutonnyMJ" w:ascii="SutonnyMJ" w:hAnsi="SutonnyMJ"/>
+          <w:sz w:val="26"/>
+          <w:szCs w:val="26"/>
+        </w:rPr>
+        <w:t xml:space="preserve"> dvskb‡K †jLv hvq Gfv‡e: </w:t>
+      </w:r>
+      <w:r>
+        <w:rPr>
+          <w:rFonts w:cs="SutonnyMJ" w:ascii="Arial" w:hAnsi="Arial"/>
+          <w:sz w:val="26"/>
+          <w:szCs w:val="26"/>
+        </w:rPr>
+        <w:t>1 + x + x2 + x3 + x4 + „</w:t>
+      </w:r>
+    </w:p>
+    <w:p>
+      <w:pPr>
+        <w:pStyle w:val="Normal"/>
+        <w:spacing w:before="0" w:after="200"/>
+        <w:rPr>
+          <w:rFonts w:ascii="SutonnyMJ" w:hAnsi="SutonnyMJ" w:cs="SutonnyMJ"/>
+          <w:sz w:val="26"/>
+          <w:szCs w:val="26"/>
+        </w:rPr>
+      </w:pPr>
+      <w:r>
+        <w:rPr>
+          <w:rFonts w:cs="SutonnyMJ" w:ascii="SutonnyMJ" w:hAnsi="SutonnyMJ"/>
+          <w:sz w:val="26"/>
+          <w:szCs w:val="26"/>
+        </w:rPr>
+        <w:t xml:space="preserve">`yB ivwk‡K m¤úyY© Avjv`v g‡b n‡jI Zviv cy‡ivcywi GKB (wKQy kZ© mv‡c‡¶)| </w:t>
+      </w:r>
+    </w:p>
+    <w:p>
+      <w:pPr>
+        <w:pStyle w:val="Normal"/>
+        <w:spacing w:before="0" w:after="200"/>
+        <w:rPr>
+          <w:rFonts w:ascii="SutonnyMJ" w:hAnsi="SutonnyMJ" w:cs="SutonnyMJ"/>
+          <w:sz w:val="26"/>
+          <w:szCs w:val="26"/>
+        </w:rPr>
+      </w:pPr>
+      <w:r>
+        <w:rPr>
+          <w:rFonts w:cs="SutonnyMJ" w:ascii="SutonnyMJ" w:hAnsi="SutonnyMJ"/>
+          <w:sz w:val="26"/>
+          <w:szCs w:val="26"/>
+        </w:rPr>
+        <w:t xml:space="preserve">kZ©¸‡jvi DrcwË Amxg I k~b¨ †_‡K| Z‡e kZ©¸‡jv Lye ¸iæZ¡c~Y© n‡q DV‡Z cv‡i| Amxg I k~‡b¨i gva¨‡g GZ mnR iƒcvšÍi myBk MwYZwe` wjIbnvU© Aqjvi‡K e¨vcviUv Drmvnx K‡i †Zv‡j| †UBji I g¨vKjwi‡bi g‡Zv GKB hyw³ †`wL‡q wZwb 'cÖgvY K‡ib' </w:t>
+      </w:r>
+    </w:p>
+    <w:p>
+      <w:pPr>
+        <w:pStyle w:val="Normal"/>
+        <w:spacing w:before="0" w:after="200"/>
+        <w:rPr>
+          <w:rFonts w:ascii="Arial" w:hAnsi="Arial" w:cs="SutonnyMJ"/>
+          <w:sz w:val="26"/>
+          <w:szCs w:val="26"/>
+        </w:rPr>
+      </w:pPr>
+      <w:r>
+        <w:rPr>
+          <w:rFonts w:cs="SutonnyMJ" w:ascii="Arial" w:hAnsi="Arial"/>
+          <w:sz w:val="26"/>
+          <w:szCs w:val="26"/>
+        </w:rPr>
+        <w:t>...1/x3 + 1/x2 + 1/x + 1 + x2 + x3 + ...</w:t>
+      </w:r>
+    </w:p>
+    <w:p>
+      <w:pPr>
+        <w:pStyle w:val="Normal"/>
+        <w:spacing w:before="0" w:after="200"/>
+        <w:rPr>
+          <w:rFonts w:ascii="SutonnyMJ" w:hAnsi="SutonnyMJ" w:cs="SutonnyMJ"/>
+          <w:sz w:val="26"/>
+          <w:szCs w:val="26"/>
+        </w:rPr>
+      </w:pPr>
+      <w:r>
+        <w:rPr>
+          <w:rFonts w:cs="SutonnyMJ" w:ascii="SutonnyMJ" w:hAnsi="SutonnyMJ"/>
+          <w:sz w:val="26"/>
+          <w:szCs w:val="26"/>
+        </w:rPr>
+        <w:t>avivwUi mgwó k~b¨| (wbðq eyS‡Z cvi‡Qb, wKQy GKUv Sv‡gjv Av‡Q| cix¶v K‡i †`L‡Z</w:t>
+      </w:r>
+      <w:r>
+        <w:rPr>
+          <w:rFonts w:cs="SutonnyMJ" w:ascii="Arial" w:hAnsi="Arial"/>
+          <w:sz w:val="26"/>
+          <w:szCs w:val="26"/>
+        </w:rPr>
+        <w:t xml:space="preserve"> x = 1 </w:t>
+      </w:r>
+      <w:r>
+        <w:rPr>
+          <w:rFonts w:cs="SutonnyMJ" w:ascii="SutonnyMJ" w:hAnsi="SutonnyMJ"/>
+          <w:sz w:val="26"/>
+          <w:szCs w:val="26"/>
+        </w:rPr>
+        <w:t xml:space="preserve">ewm‡q †`Lyb Kx nq|) MwYZwe` wn‡m‡e Aqjvi wQ‡jb AmvaviY| MwYZ PP©vq Zuvi mgK¶ Kg †jvKB Av‡Qb| MwY‡Zi †miv cÖfvekvjx‡`i KvZv‡iI Av‡Qb wZwb| Z‡e G‡¶‡Î k~b¨ I Amxg‡K Amveav‡b e¨envi Ki‡Z wM‡q c_ nvivb wZwb| </w:t>
+      </w:r>
+    </w:p>
+    <w:p>
+      <w:pPr>
+        <w:pStyle w:val="Normal"/>
+        <w:spacing w:before="0" w:after="200"/>
+        <w:rPr>
+          <w:rFonts w:ascii="SutonnyMJ" w:hAnsi="SutonnyMJ" w:cs="SutonnyMJ"/>
+          <w:sz w:val="26"/>
+          <w:szCs w:val="26"/>
+        </w:rPr>
+      </w:pPr>
+      <w:r>
+        <w:rPr>
+          <w:rFonts w:cs="SutonnyMJ" w:ascii="SutonnyMJ" w:hAnsi="SutonnyMJ"/>
+          <w:sz w:val="26"/>
+          <w:szCs w:val="26"/>
+        </w:rPr>
+        <w:t xml:space="preserve">K¨vjKzjv‡mi k~b¨ I Amxg †kl ch©šÍ ekxf~Z nq †eIqvwik wn‡m‡e †e‡o GKUv GK wkïi Kv‡Q| giwgev` Avjv`v nq MwYZ †_‡K| 1717 mv‡j d«v‡Ýi c¨vwi‡mi Ru evU÷ †j iu wMR©vi wmuwo‡Z GKwU wkï‡K Lyu‡R cvIqv hvq| wkïi bvg ivLv nq Ru †j iu| †kl ch©šÍ wZwb W¨v‡jg‡eqvi bvg MÖnY K‡ib| wbt¯^ GK †L‡U-LvIqv `¤úwZ Zuv‡K jvjb-cvjb K‡ib| Zviv cvjK wcZv wQ‡jb `iRv-Rvbvjvi Kv‡Pi KvwiMi| c‡i Rvbv wM‡qwQj, evev wQ‡jb †Rbv‡ij Avi gvI AwfRvZ GK gwnjv| </w:t>
+      </w:r>
+    </w:p>
+    <w:p>
+      <w:pPr>
+        <w:pStyle w:val="Normal"/>
+        <w:spacing w:before="0" w:after="200"/>
+        <w:rPr>
+          <w:rFonts w:ascii="SutonnyMJ" w:hAnsi="SutonnyMJ" w:cs="SutonnyMJ"/>
+          <w:sz w:val="26"/>
+          <w:szCs w:val="26"/>
+        </w:rPr>
+      </w:pPr>
+      <w:r>
+        <w:rPr>
+          <w:rFonts w:cs="SutonnyMJ" w:ascii="SutonnyMJ" w:hAnsi="SutonnyMJ"/>
+          <w:sz w:val="26"/>
+          <w:szCs w:val="26"/>
+        </w:rPr>
+      </w:r>
+    </w:p>
+    <w:p>
+      <w:pPr>
+        <w:pStyle w:val="Normal"/>
+        <w:spacing w:before="0" w:after="200"/>
+        <w:rPr>
+          <w:rFonts w:ascii="SutonnyMJ" w:hAnsi="SutonnyMJ" w:cs="SutonnyMJ"/>
+          <w:sz w:val="26"/>
+          <w:szCs w:val="26"/>
+        </w:rPr>
+      </w:pPr>
+      <w:r>
+        <w:rPr>
+          <w:rFonts w:cs="SutonnyMJ" w:ascii="SutonnyMJ" w:hAnsi="SutonnyMJ"/>
+          <w:sz w:val="26"/>
+          <w:szCs w:val="26"/>
+        </w:rPr>
+        <w:t xml:space="preserve">mvaviY Áv‡bi weL¨vZ GKwU wek¦‡Kvl iPbvi Rb¨ wZB me‡P‡q †ewk cwiwPwZ cvb| mn‡jLK †Wwb wW‡W‡ivi mv‡_ wg‡j 20 eQ‡i KvRUv K‡iwQ‡jb wZwb| Z‡e W¨v‡jg‡eqvi wbQK wek¦‡Kvl †jLK wQ‡jb bv| W¨v‡jg‡eqviB eyS‡Z cv‡ib, ågY I MšÍe¨ `y‡UvB ¸iZ¡c~Y©| wZwbB MwY‡Zi wjwg‡Ui aviYvi cÖeZ©K| mgvavb K‡ib K¨vjKzjv‡mi wjwg‡Ui mgm¨v| </w:t>
+      </w:r>
+    </w:p>
+    <w:p>
+      <w:pPr>
+        <w:pStyle w:val="Normal"/>
+        <w:spacing w:before="0" w:after="200"/>
+        <w:rPr>
+          <w:rFonts w:ascii="SutonnyMJ" w:hAnsi="SutonnyMJ" w:cs="SutonnyMJ"/>
+          <w:sz w:val="26"/>
+          <w:szCs w:val="26"/>
+        </w:rPr>
+      </w:pPr>
+      <w:r>
+        <w:rPr>
+          <w:rFonts w:cs="SutonnyMJ" w:ascii="SutonnyMJ" w:hAnsi="SutonnyMJ"/>
+          <w:sz w:val="26"/>
+          <w:szCs w:val="26"/>
+        </w:rPr>
+        <w:t xml:space="preserve">Avevi wd‡i hvB A¨vwKwjR I K”Q‡ci M‡í| †hLv‡b A¨vwKwjR‡K Amxg avc cvi n‡Z nq| cÖwZwU av‡ci ˆ`N¨© µ‡gB k~‡b¨i Kv‡Q hvq| Amxg †hvMdj wb‡q KvR Ki‡Z wM‡qB Am½wZc~Y© dj cvw”Q‡jb MwYZwe`iv| A¨vwKwj‡Ri mgm¨v, Kvf© Øviv Ave× †¶‡Îi †¶Îdj ev MvwYwZK dvsk‡bi weKí iƒc—me¸‡jv‡ZB GKB mgm¨v| </w:t>
+      </w:r>
+    </w:p>
+    <w:p>
+      <w:pPr>
+        <w:pStyle w:val="Normal"/>
+        <w:spacing w:before="0" w:after="200"/>
+        <w:rPr>
+          <w:rFonts w:ascii="SutonnyMJ" w:hAnsi="SutonnyMJ" w:cs="SutonnyMJ"/>
+          <w:sz w:val="26"/>
+          <w:szCs w:val="26"/>
+        </w:rPr>
+      </w:pPr>
+      <w:r>
+        <w:rPr>
+          <w:rFonts w:cs="SutonnyMJ" w:ascii="SutonnyMJ" w:hAnsi="SutonnyMJ"/>
+          <w:sz w:val="26"/>
+          <w:szCs w:val="26"/>
+        </w:rPr>
+        <w:t xml:space="preserve">W¨v‡jg‡eqvi eyS‡jb, cÖwZ‡hvwMZvq wjwgU we‡ePbv Ki‡j A¨vwKwj‡Ri mgm¨v `~i n‡q hvq| A¨vwKwj‡Ri mgm¨vq (10 bs Qwe) Avgiv †`wL, cÖwZwU av‡c A¨vwKwjR µ‡gB `yB dzU j‡¶¨i KvQvKvwQ n‡”Qb| †Kv‡bv avcB Zv‡K Av‡Mi †P‡q wcwQ‡q †`q bv, ev iv‡L bv Av‡Mi RvqMvqB| cÖwZ gyn~‡Z© †m hvq AviI mvg‡b| Zvi gv‡b cÖwZ‡hvwMZvi wjwgU ev P~ovšÍ MšÍe¨ n‡jv `yB dz‡Ui `vM| wVK GLv‡bB A¨vwKjwR K”Qc‡K cvi n‡q hvq| </w:t>
+      </w:r>
+    </w:p>
+    <w:p>
+      <w:pPr>
+        <w:pStyle w:val="Normal"/>
+        <w:spacing w:before="0" w:after="200"/>
+        <w:rPr>
+          <w:rFonts w:ascii="SutonnyMJ" w:hAnsi="SutonnyMJ" w:cs="SutonnyMJ"/>
+          <w:sz w:val="26"/>
+          <w:szCs w:val="26"/>
+        </w:rPr>
+      </w:pPr>
+      <w:r>
+        <w:rPr>
+          <w:rFonts w:cs="SutonnyMJ" w:ascii="SutonnyMJ" w:hAnsi="SutonnyMJ"/>
+          <w:sz w:val="26"/>
+          <w:szCs w:val="26"/>
+        </w:rPr>
+        <w:t xml:space="preserve">wKš‘ GB cÖwZ‡hvwMZvi wjwgU †h Avm‡jB `yB dzU Zv Kxfv‡e cÖgvY Ki‡eb? Avgv‡K P¨v‡jÄ Kiæb Zvn‡j| Avgv‡K GKwU `~iZ¡ ejyb| `~iZ¡Uv hZ ¶y`ªB †nvK, Avwg Avcbv‡K e‡j †`e KLb A¨vwKwjR Ges K”Qc `yR‡bB wjwgU †_‡K †mB ¶y`ª `~iZ¡ †_‡KI Kg `~‡i Av‡Q| </w:t>
+      </w:r>
+    </w:p>
+    <w:p>
+      <w:pPr>
+        <w:pStyle w:val="Normal"/>
+        <w:spacing w:before="0" w:after="200"/>
+        <w:rPr>
+          <w:rFonts w:ascii="SutonnyMJ" w:hAnsi="SutonnyMJ" w:cs="SutonnyMJ"/>
+          <w:sz w:val="26"/>
+          <w:szCs w:val="26"/>
+        </w:rPr>
+      </w:pPr>
+      <w:r>
+        <w:rPr>
+          <w:rFonts w:cs="SutonnyMJ" w:ascii="SutonnyMJ" w:hAnsi="SutonnyMJ"/>
+          <w:sz w:val="26"/>
+          <w:szCs w:val="26"/>
+        </w:rPr>
+        <w:t>‡</w:t>
+      </w:r>
+      <w:r>
+        <w:rPr>
+          <w:rFonts w:cs="SutonnyMJ" w:ascii="SutonnyMJ" w:hAnsi="SutonnyMJ"/>
+          <w:sz w:val="26"/>
+          <w:szCs w:val="26"/>
+        </w:rPr>
+        <w:t xml:space="preserve">hgb nqZ Avcwb Avgv‡K †`‡eb GK dz‡Ui GK nvRvi fv‡Mi GK fvM| wKQy wnmve K‡i Avwg e‡j †`e, GMviZg avc †k‡l A¨vwKwjR _vK‡e `yB dz‡Ui j¶¨gvÎv †_‡K GK dz‡Ui `k j¶ fv‡Mi 997 Ask `~‡i| †hLv‡b K”Qc _vK‡e †m `~i‡Z¡i A‡a©K `~‡i| Avcbvi P¨v‡jÄ Avwg c~iY K‡iwQ| GK dz‡Ui `k j¶ fv‡Mi 23 Ask †ewkB cvi n‡qwQ| Avcwb Avgv‡K GK dz‡Ui GK k †KvwU fv‡Mi GK fvM `~iZ¡ w`‡j Kx n‡e? 31 avc †k‡l A¨vwKwjR _vK‡e j¶¨gvÎv †_‡K GK dz‡Ui GK j¶ †KvwU fv‡Mi GK fvM `~‡i| Avi K”Qc Av‡Mi g‡ZvB †m `~i‡Z¡i A‡a©K `~‡i| Avcwb Avgv‡K †h P¨v‡jÄB †`b, †mUv Avwg c~iY Ki‡Z cvie| ejZ cvie KZ mgq c‡i A¨vwKwjR `iKv‡ii †P‡qI j¶¨gvÎvi †ewk Kv‡Q _vK‡e| G‡Z †evSv hvq, cÖwZ‡hvwMZv G‡Mv‡Z _vK‡j A¨vwKwjR `yB dz‡Ui j¶¨gvÎvi B”Qvg‡Zv KvQvKvwQ †cuŠ‡Q hv‡”Qb| cÖwZ‡hvwMZvi wjwgU n‡jv `yB dzU| </w:t>
+      </w:r>
+    </w:p>
+    <w:p>
+      <w:pPr>
+        <w:pStyle w:val="Normal"/>
+        <w:spacing w:before="0" w:after="200"/>
+        <w:rPr>
+          <w:rFonts w:ascii="SutonnyMJ" w:hAnsi="SutonnyMJ" w:cs="SutonnyMJ"/>
+          <w:sz w:val="26"/>
+          <w:szCs w:val="26"/>
+        </w:rPr>
+      </w:pPr>
+      <w:r>
+        <w:rPr>
+          <w:rFonts w:cs="SutonnyMJ" w:ascii="SutonnyMJ" w:hAnsi="SutonnyMJ"/>
+          <w:sz w:val="26"/>
+          <w:szCs w:val="26"/>
+        </w:rPr>
+        <w:t xml:space="preserve">GLb G cÖwZ‡hvwMZv‡K Amxg As‡ki †hvMdj bv †f‡e mmxg As‡ki wjwgU wn‡m‡e wPšÍv Kiæb| †hgb cÖ_g cÖwZ‡hvwMZvq A¨vwKwjR †Mj GK dz‡Ui `vM ch©šÍ| Zvn‡j c_ †kl n‡jv  </w:t>
+      </w:r>
+    </w:p>
+    <w:p>
+      <w:pPr>
+        <w:pStyle w:val="Normal"/>
+        <w:spacing w:before="0" w:after="200"/>
+        <w:rPr>
+          <w:rFonts w:ascii="SutonnyMJ" w:hAnsi="SutonnyMJ" w:cs="SutonnyMJ"/>
+          <w:sz w:val="26"/>
+          <w:szCs w:val="26"/>
+        </w:rPr>
+      </w:pPr>
+      <w:r>
+        <w:rPr>
+          <w:rFonts w:cs="SutonnyMJ" w:ascii="SutonnyMJ" w:hAnsi="SutonnyMJ"/>
+          <w:sz w:val="26"/>
+          <w:szCs w:val="26"/>
+        </w:rPr>
+        <w:t xml:space="preserve">1 </w:t>
+      </w:r>
+    </w:p>
+    <w:p>
+      <w:pPr>
+        <w:pStyle w:val="Normal"/>
+        <w:spacing w:before="0" w:after="200"/>
+        <w:rPr>
+          <w:rFonts w:ascii="SutonnyMJ" w:hAnsi="SutonnyMJ" w:cs="SutonnyMJ"/>
+          <w:sz w:val="26"/>
+          <w:szCs w:val="26"/>
+        </w:rPr>
+      </w:pPr>
+      <w:r>
+        <w:rPr>
+          <w:rFonts w:cs="SutonnyMJ" w:ascii="SutonnyMJ" w:hAnsi="SutonnyMJ"/>
+          <w:sz w:val="26"/>
+          <w:szCs w:val="26"/>
+        </w:rPr>
+        <w:t xml:space="preserve">c‡ii cÖwZ‡hvwMZvq A¨vwKwjR †Mj cÖ_g `yB Ask| cÖ_‡g GK dzU I c‡i A‡a©K dzU| Zvn‡j c_ †kl n‡jv </w:t>
+      </w:r>
+    </w:p>
+    <w:p>
+      <w:pPr>
+        <w:pStyle w:val="Normal"/>
+        <w:spacing w:before="0" w:after="200"/>
+        <w:rPr>
+          <w:rFonts w:ascii="SutonnyMJ" w:hAnsi="SutonnyMJ" w:cs="SutonnyMJ"/>
+          <w:sz w:val="26"/>
+          <w:szCs w:val="26"/>
+        </w:rPr>
+      </w:pPr>
+      <w:r>
+        <w:rPr>
+          <w:rFonts w:cs="SutonnyMJ" w:ascii="SutonnyMJ" w:hAnsi="SutonnyMJ"/>
+          <w:sz w:val="26"/>
+          <w:szCs w:val="26"/>
+        </w:rPr>
+        <w:t xml:space="preserve">1 + 1/2 </w:t>
+      </w:r>
+    </w:p>
+    <w:p>
+      <w:pPr>
+        <w:pStyle w:val="Normal"/>
+        <w:spacing w:before="0" w:after="200"/>
+        <w:rPr>
+          <w:rFonts w:ascii="SutonnyMJ" w:hAnsi="SutonnyMJ" w:cs="SutonnyMJ"/>
+          <w:sz w:val="26"/>
+          <w:szCs w:val="26"/>
+        </w:rPr>
+      </w:pPr>
+      <w:r>
+        <w:rPr>
+          <w:rFonts w:cs="SutonnyMJ" w:ascii="SutonnyMJ" w:hAnsi="SutonnyMJ"/>
+          <w:sz w:val="26"/>
+          <w:szCs w:val="26"/>
+        </w:rPr>
+        <w:t>‡</w:t>
+      </w:r>
+      <w:r>
+        <w:rPr>
+          <w:rFonts w:cs="SutonnyMJ" w:ascii="SutonnyMJ" w:hAnsi="SutonnyMJ"/>
+          <w:sz w:val="26"/>
+          <w:szCs w:val="26"/>
+        </w:rPr>
+        <w:t xml:space="preserve">gvU 1.5 dzU| Z„Zxq cÖwZ‡hvwMZvq hv‡e 1 + 1/2 + 1/4 †gvU 1.75 dzU| cÖwZ‡hvwMZvi G me¸‡jv AskB mmxg I mymsÁvwqZ| Amx‡gi mv‡_ KLbI †`Lv nq bv| </w:t>
+      </w:r>
+    </w:p>
+    <w:p>
+      <w:pPr>
+        <w:pStyle w:val="Normal"/>
+        <w:spacing w:before="0" w:after="200"/>
+        <w:rPr>
+          <w:rFonts w:ascii="SutonnyMJ" w:hAnsi="SutonnyMJ" w:cs="SutonnyMJ"/>
+          <w:sz w:val="26"/>
+          <w:szCs w:val="26"/>
+        </w:rPr>
+      </w:pPr>
+      <w:r>
+        <w:rPr>
+          <w:rFonts w:cs="SutonnyMJ" w:ascii="SutonnyMJ" w:hAnsi="SutonnyMJ"/>
+          <w:sz w:val="26"/>
+          <w:szCs w:val="26"/>
+        </w:rPr>
+      </w:r>
+    </w:p>
+    <w:p>
+      <w:pPr>
+        <w:pStyle w:val="Normal"/>
+        <w:spacing w:before="0" w:after="200"/>
+        <w:rPr>
+          <w:rFonts w:ascii="SutonnyMJ" w:hAnsi="SutonnyMJ" w:cs="SutonnyMJ"/>
+          <w:sz w:val="26"/>
+          <w:szCs w:val="26"/>
+        </w:rPr>
+      </w:pPr>
+      <w:r>
+        <w:rPr>
+          <w:rFonts w:cs="SutonnyMJ" w:ascii="SutonnyMJ" w:hAnsi="SutonnyMJ"/>
+          <w:sz w:val="26"/>
+          <w:szCs w:val="26"/>
+        </w:rPr>
+        <w:t xml:space="preserve">W¨v‡jg‡eqvi </w:t>
+      </w:r>
+    </w:p>
+    <w:p>
+      <w:pPr>
+        <w:pStyle w:val="Normal"/>
+        <w:spacing w:before="0" w:after="200"/>
+        <w:rPr>
+          <w:rFonts w:ascii="Arial" w:hAnsi="Arial" w:cs="SutonnyMJ"/>
+          <w:sz w:val="26"/>
+          <w:szCs w:val="26"/>
+        </w:rPr>
+      </w:pPr>
+      <w:r>
+        <w:rPr>
+          <w:rFonts w:cs="SutonnyMJ" w:ascii="Arial" w:hAnsi="Arial"/>
+          <w:sz w:val="26"/>
+          <w:szCs w:val="26"/>
+        </w:rPr>
+        <w:t>1 + ½ + ¼ + 1/8 + ... + 1/2</w:t>
+      </w:r>
+      <w:r>
+        <w:rPr>
+          <w:rFonts w:cs="SutonnyMJ" w:ascii="Arial" w:hAnsi="Arial"/>
+          <w:sz w:val="26"/>
+          <w:szCs w:val="26"/>
+          <w:vertAlign w:val="superscript"/>
+        </w:rPr>
+        <w:t>n</w:t>
+      </w:r>
+      <w:r>
+        <w:rPr>
+          <w:rFonts w:cs="SutonnyMJ" w:ascii="Arial" w:hAnsi="Arial"/>
+          <w:sz w:val="26"/>
+          <w:szCs w:val="26"/>
+        </w:rPr>
+        <w:t xml:space="preserve"> +...</w:t>
+      </w:r>
+    </w:p>
+    <w:p>
+      <w:pPr>
+        <w:pStyle w:val="Normal"/>
+        <w:spacing w:before="0" w:after="200"/>
+        <w:rPr>
+          <w:rFonts w:ascii="SutonnyMJ" w:hAnsi="SutonnyMJ" w:cs="SutonnyMJ"/>
+          <w:sz w:val="26"/>
+          <w:szCs w:val="26"/>
+        </w:rPr>
+      </w:pPr>
+      <w:r>
+        <w:rPr>
+          <w:rFonts w:cs="SutonnyMJ" w:ascii="SutonnyMJ" w:hAnsi="SutonnyMJ"/>
+          <w:sz w:val="26"/>
+          <w:szCs w:val="26"/>
+        </w:rPr>
+        <w:t xml:space="preserve">avivUv‡K wjL‡jb Gfv‡e:  </w:t>
+      </w:r>
+    </w:p>
+    <w:p>
+      <w:pPr>
+        <w:pStyle w:val="Normal"/>
+        <w:spacing w:before="0" w:after="200"/>
+        <w:rPr>
+          <w:rFonts w:ascii="SutonnyMJ" w:hAnsi="SutonnyMJ" w:cs="SutonnyMJ"/>
+          <w:sz w:val="26"/>
+          <w:szCs w:val="26"/>
+        </w:rPr>
+      </w:pPr>
+      <w:r>
+        <w:rPr>
+          <w:rFonts w:cs="SutonnyMJ" w:ascii="SutonnyMJ" w:hAnsi="SutonnyMJ"/>
+          <w:sz w:val="26"/>
+          <w:szCs w:val="26"/>
+        </w:rPr>
+        <w:t xml:space="preserve"> </w:t>
+      </w:r>
+      <w:r>
+        <w:rPr>
+          <w:rFonts w:cs="SutonnyMJ" w:ascii="Arial" w:hAnsi="Arial"/>
+          <w:sz w:val="26"/>
+          <w:szCs w:val="26"/>
+        </w:rPr>
+        <w:t>lim</w:t>
+      </w:r>
+      <w:r>
+        <w:rPr>
+          <w:rFonts w:cs="SutonnyMJ" w:ascii="Arial" w:hAnsi="Arial"/>
+          <w:sz w:val="26"/>
+          <w:szCs w:val="26"/>
+          <w:vertAlign w:val="subscript"/>
+        </w:rPr>
+        <w:t>n→∞</w:t>
+      </w:r>
+      <w:r>
+        <w:rPr>
+          <w:rFonts w:cs="SutonnyMJ" w:ascii="Arial" w:hAnsi="Arial"/>
+          <w:sz w:val="26"/>
+          <w:szCs w:val="26"/>
+        </w:rPr>
+        <w:t>(1 + ½ + ¼ + 1/8 +</w:t>
+      </w:r>
+      <w:r>
+        <w:rPr>
+          <w:rFonts w:eastAsia="Calibri" w:cs="SutonnyMJ" w:ascii="Arial" w:hAnsi="Arial" w:eastAsiaTheme="minorHAnsi"/>
+          <w:color w:val="auto"/>
+          <w:kern w:val="0"/>
+          <w:sz w:val="26"/>
+          <w:szCs w:val="26"/>
+          <w:lang w:val="en-US" w:eastAsia="en-US" w:bidi="ar-SA"/>
+        </w:rPr>
         <w:t xml:space="preserve"> ...</w:t>
       </w:r>
       <w:r>
@@ -19632,11 +20093,30 @@
       </w:pPr>
       <w:r>
         <w:rPr>
-          <w:rFonts w:cs="SutonnyMJ" w:ascii="SutonnyMJ" w:hAnsi="SutonnyMJ"/>
-          <w:sz w:val="26"/>
-          <w:szCs w:val="26"/>
-        </w:rPr>
-        <w:t>-- wjI‡cvì †µv‡bKv</w:t>
+          <w:rFonts w:cs="SutonnyMJ" w:ascii="Arial" w:hAnsi="Arial"/>
+          <w:sz w:val="26"/>
+          <w:szCs w:val="26"/>
+        </w:rPr>
+        <w:t>—</w:t>
+      </w:r>
+      <w:r>
+        <w:rPr>
+          <w:rFonts w:eastAsia="Calibri" w:cs="SutonnyMJ" w:ascii="Arial" w:hAnsi="Arial" w:eastAsiaTheme="minorHAnsi"/>
+          <w:color w:val="auto"/>
+          <w:kern w:val="0"/>
+          <w:sz w:val="26"/>
+          <w:szCs w:val="26"/>
+          <w:lang w:val="en-US" w:eastAsia="en-US" w:bidi="ar-SA"/>
+        </w:rPr>
+        <w:t xml:space="preserve"> </w:t>
+      </w:r>
+      <w:r>
+        <w:rPr>
+          <w:rFonts w:cs="SutonnyMJ" w:ascii="SutonnyMJ" w:hAnsi="SutonnyMJ"/>
+          <w:sz w:val="26"/>
+          <w:szCs w:val="26"/>
+        </w:rPr>
+        <w:t>wjI‡cvì †µv‡bKv</w:t>
       </w:r>
     </w:p>
     <w:p>
@@ -19802,11 +20282,30 @@
       </w:pPr>
       <w:r>
         <w:rPr>
-          <w:rFonts w:cs="SutonnyMJ" w:ascii="SutonnyMJ" w:hAnsi="SutonnyMJ"/>
-          <w:sz w:val="26"/>
-          <w:szCs w:val="26"/>
-        </w:rPr>
-        <w:t>-- MUwd«W DBj‡njg wjewbR</w:t>
+          <w:rFonts w:cs="SutonnyMJ" w:ascii="Arial" w:hAnsi="Arial"/>
+          <w:sz w:val="26"/>
+          <w:szCs w:val="26"/>
+        </w:rPr>
+        <w:t>—</w:t>
+      </w:r>
+      <w:r>
+        <w:rPr>
+          <w:rFonts w:eastAsia="Calibri" w:cs="SutonnyMJ" w:ascii="Arial" w:hAnsi="Arial" w:eastAsiaTheme="minorHAnsi"/>
+          <w:color w:val="auto"/>
+          <w:kern w:val="0"/>
+          <w:sz w:val="26"/>
+          <w:szCs w:val="26"/>
+          <w:lang w:val="en-US" w:eastAsia="en-US" w:bidi="ar-SA"/>
+        </w:rPr>
+        <w:t xml:space="preserve"> </w:t>
+      </w:r>
+      <w:r>
+        <w:rPr>
+          <w:rFonts w:cs="SutonnyMJ" w:ascii="SutonnyMJ" w:hAnsi="SutonnyMJ"/>
+          <w:sz w:val="26"/>
+          <w:szCs w:val="26"/>
+        </w:rPr>
+        <w:t>MUwd«W DBj‡njg wjewbR</w:t>
       </w:r>
     </w:p>
     <w:p>
@@ -21009,11 +21508,38 @@
       </w:pPr>
       <w:r>
         <w:rPr>
-          <w:rFonts w:cs="SutonnyMJ" w:ascii="SutonnyMJ" w:hAnsi="SutonnyMJ"/>
-          <w:sz w:val="26"/>
-          <w:szCs w:val="26"/>
-        </w:rPr>
-        <w:t xml:space="preserve">-- Ru wf±i cum‡j </w:t>
+          <w:rFonts w:cs="SutonnyMJ" w:ascii="Arial" w:hAnsi="Arial"/>
+          <w:sz w:val="26"/>
+          <w:szCs w:val="26"/>
+        </w:rPr>
+        <w:t>—</w:t>
+      </w:r>
+      <w:r>
+        <w:rPr>
+          <w:rFonts w:eastAsia="Calibri" w:cs="SutonnyMJ" w:ascii="Arial" w:hAnsi="Arial" w:eastAsiaTheme="minorHAnsi"/>
+          <w:color w:val="auto"/>
+          <w:kern w:val="0"/>
+          <w:sz w:val="26"/>
+          <w:szCs w:val="26"/>
+          <w:lang w:val="en-US" w:eastAsia="en-US" w:bidi="ar-SA"/>
+        </w:rPr>
+        <w:t xml:space="preserve"> </w:t>
+      </w:r>
+      <w:r>
+        <w:rPr>
+          <w:rFonts w:cs="SutonnyMJ" w:ascii="SutonnyMJ" w:hAnsi="SutonnyMJ"/>
+          <w:sz w:val="26"/>
+          <w:szCs w:val="26"/>
+        </w:rPr>
+        <w:t xml:space="preserve"> </w:t>
+      </w:r>
+      <w:r>
+        <w:rPr>
+          <w:rFonts w:cs="SutonnyMJ" w:ascii="SutonnyMJ" w:hAnsi="SutonnyMJ"/>
+          <w:sz w:val="26"/>
+          <w:szCs w:val="26"/>
+        </w:rPr>
+        <w:t xml:space="preserve">Ru wf±i cum‡j </w:t>
       </w:r>
     </w:p>
     <w:p>
@@ -22282,11 +22808,38 @@
       </w:pPr>
       <w:r>
         <w:rPr>
-          <w:rFonts w:cs="SutonnyMJ" w:ascii="SutonnyMJ" w:hAnsi="SutonnyMJ"/>
-          <w:sz w:val="26"/>
-          <w:szCs w:val="26"/>
-        </w:rPr>
-        <w:t xml:space="preserve">-- RK© K¨v›Ui </w:t>
+          <w:rFonts w:cs="SutonnyMJ" w:ascii="Arial" w:hAnsi="Arial"/>
+          <w:sz w:val="26"/>
+          <w:szCs w:val="26"/>
+        </w:rPr>
+        <w:t>—</w:t>
+      </w:r>
+      <w:r>
+        <w:rPr>
+          <w:rFonts w:eastAsia="Calibri" w:cs="SutonnyMJ" w:ascii="Arial" w:hAnsi="Arial" w:eastAsiaTheme="minorHAnsi"/>
+          <w:color w:val="auto"/>
+          <w:kern w:val="0"/>
+          <w:sz w:val="26"/>
+          <w:szCs w:val="26"/>
+          <w:lang w:val="en-US" w:eastAsia="en-US" w:bidi="ar-SA"/>
+        </w:rPr>
+        <w:t xml:space="preserve"> </w:t>
+      </w:r>
+      <w:r>
+        <w:rPr>
+          <w:rFonts w:cs="SutonnyMJ" w:ascii="SutonnyMJ" w:hAnsi="SutonnyMJ"/>
+          <w:sz w:val="26"/>
+          <w:szCs w:val="26"/>
+        </w:rPr>
+        <w:t xml:space="preserve"> </w:t>
+      </w:r>
+      <w:r>
+        <w:rPr>
+          <w:rFonts w:cs="SutonnyMJ" w:ascii="SutonnyMJ" w:hAnsi="SutonnyMJ"/>
+          <w:sz w:val="26"/>
+          <w:szCs w:val="26"/>
+        </w:rPr>
+        <w:t xml:space="preserve">RK© K¨v›Ui </w:t>
       </w:r>
     </w:p>
     <w:p>

</xml_diff>

<commit_message>
Zero:correct ch and sub ch names
</commit_message>
<xml_diff>
--- a/books/zero/Zero Bijoy.docx
+++ b/books/zero/Zero Bijoy.docx
@@ -250,7 +250,7 @@
           <w:sz w:val="26"/>
           <w:szCs w:val="26"/>
         </w:rPr>
-        <w:t>Aa¨vq GK: wKQyB bv Kivi Mí</w:t>
+        <w:t>Aa¨vq GK: k~‡b¨i m~Pbv</w:t>
       </w:r>
     </w:p>
     <w:p>
@@ -277,7 +277,28 @@
           <w:sz w:val="26"/>
           <w:szCs w:val="26"/>
         </w:rPr>
-        <w:t>k~‡b¨i m~Pbv</w:t>
+        <w:t>w</w:t>
+      </w:r>
+      <w:r>
+        <w:rPr>
+          <w:rFonts w:eastAsia="Calibri" w:cs="SutonnyMJ" w:ascii="SutonnyMJ" w:hAnsi="SutonnyMJ" w:eastAsiaTheme="minorHAnsi"/>
+          <w:color w:val="auto"/>
+          <w:kern w:val="0"/>
+          <w:sz w:val="26"/>
+          <w:szCs w:val="26"/>
+          <w:lang w:val="en-US" w:eastAsia="en-US" w:bidi="ar-SA"/>
+        </w:rPr>
+        <w:t>K</w:t>
+      </w:r>
+      <w:r>
+        <w:rPr>
+          <w:rFonts w:cs="SutonnyMJ" w:ascii="SutonnyMJ" w:hAnsi="SutonnyMJ"/>
+          <w:b w:val="false"/>
+          <w:bCs w:val="false"/>
+          <w:sz w:val="26"/>
+          <w:szCs w:val="26"/>
+        </w:rPr>
+        <w:t xml:space="preserve">QyB bv Kivi Mí </w:t>
       </w:r>
     </w:p>
     <w:p>
@@ -382,22 +403,27 @@
           <w:sz w:val="26"/>
           <w:szCs w:val="26"/>
         </w:rPr>
-        <w:t>Aa¨vq `yB: k~b¨Zv †_‡K ïay k~b¨ZvB †g‡j</w:t>
-      </w:r>
-    </w:p>
-    <w:p>
-      <w:pPr>
-        <w:pStyle w:val="Normal"/>
-        <w:spacing w:before="0" w:after="200"/>
-        <w:rPr>
-          <w:rFonts w:ascii="SutonnyMJ" w:hAnsi="SutonnyMJ" w:cs="SutonnyMJ"/>
-          <w:sz w:val="26"/>
-          <w:szCs w:val="26"/>
-        </w:rPr>
-      </w:pPr>
-      <w:r>
-        <w:rPr>
-          <w:rFonts w:cs="SutonnyMJ" w:ascii="SutonnyMJ" w:hAnsi="SutonnyMJ"/>
+        <w:t>Aa¨vq `yB: cvðv‡Z¨ k~‡b¨i cÖZ¨vL¨vb</w:t>
+      </w:r>
+    </w:p>
+    <w:p>
+      <w:pPr>
+        <w:pStyle w:val="Normal"/>
+        <w:spacing w:before="0" w:after="200"/>
+        <w:rPr>
+          <w:rFonts w:ascii="SutonnyMJ" w:hAnsi="SutonnyMJ" w:cs="SutonnyMJ"/>
+          <w:b w:val="false"/>
+          <w:b w:val="false"/>
+          <w:bCs w:val="false"/>
+          <w:sz w:val="26"/>
+          <w:szCs w:val="26"/>
+        </w:rPr>
+      </w:pPr>
+      <w:r>
+        <w:rPr>
+          <w:rFonts w:cs="SutonnyMJ" w:ascii="SutonnyMJ" w:hAnsi="SutonnyMJ"/>
+          <w:b w:val="false"/>
+          <w:bCs w:val="false"/>
           <w:sz w:val="26"/>
           <w:szCs w:val="26"/>
         </w:rPr>
@@ -406,10 +432,12 @@
       <w:r>
         <w:rPr>
           <w:rFonts w:cs="SutonnyMJ" w:ascii="SutonnyMJ" w:hAnsi="SutonnyMJ"/>
-          <w:sz w:val="26"/>
-          <w:szCs w:val="26"/>
-        </w:rPr>
-        <w:t>cvðv‡Z¨ k~‡b¨i cÖZ¨vL¨vb</w:t>
+          <w:b w:val="false"/>
+          <w:bCs w:val="false"/>
+          <w:sz w:val="26"/>
+          <w:szCs w:val="26"/>
+        </w:rPr>
+        <w:t>k~b¨Zv †_‡K ïay k~b¨ZvB †g‡j</w:t>
       </w:r>
     </w:p>
     <w:p>
@@ -568,34 +596,46 @@
           <w:sz w:val="26"/>
           <w:szCs w:val="26"/>
         </w:rPr>
-        <w:t>Aa¨vq wZb: k~‡b¨i eiY</w:t>
-      </w:r>
-    </w:p>
-    <w:p>
-      <w:pPr>
-        <w:pStyle w:val="Normal"/>
-        <w:spacing w:before="0" w:after="200"/>
-        <w:rPr>
-          <w:rFonts w:ascii="SutonnyMJ" w:hAnsi="SutonnyMJ" w:cs="SutonnyMJ"/>
-          <w:sz w:val="26"/>
-          <w:szCs w:val="26"/>
-        </w:rPr>
-      </w:pPr>
-      <w:r>
-        <w:rPr>
-          <w:rFonts w:cs="SutonnyMJ" w:ascii="SutonnyMJ" w:hAnsi="SutonnyMJ"/>
-          <w:sz w:val="26"/>
-          <w:szCs w:val="26"/>
-        </w:rPr>
-        <w:t xml:space="preserve">    </w:t>
-      </w:r>
-      <w:r>
-        <w:rPr>
-          <w:rFonts w:cs="SutonnyMJ" w:ascii="SutonnyMJ" w:hAnsi="SutonnyMJ"/>
-          <w:sz w:val="26"/>
-          <w:szCs w:val="26"/>
-        </w:rPr>
-        <w:t>cÖv‡P¨ k~‡b¨i AvMgb</w:t>
+        <w:t>Aa¨vq wZb: cÖv‡P¨ k~‡b¨i AvMgb</w:t>
+      </w:r>
+    </w:p>
+    <w:p>
+      <w:pPr>
+        <w:pStyle w:val="Normal"/>
+        <w:spacing w:before="0" w:after="200"/>
+        <w:rPr>
+          <w:rFonts w:ascii="SutonnyMJ" w:hAnsi="SutonnyMJ" w:cs="SutonnyMJ"/>
+          <w:sz w:val="26"/>
+          <w:szCs w:val="26"/>
+        </w:rPr>
+      </w:pPr>
+      <w:r>
+        <w:rPr>
+          <w:rFonts w:cs="SutonnyMJ" w:ascii="SutonnyMJ" w:hAnsi="SutonnyMJ"/>
+          <w:sz w:val="26"/>
+          <w:szCs w:val="26"/>
+        </w:rPr>
+        <w:t xml:space="preserve">  </w:t>
+      </w:r>
+      <w:r>
+        <w:rPr>
+          <w:rFonts w:cs="SutonnyMJ" w:ascii="SutonnyMJ" w:hAnsi="SutonnyMJ"/>
+          <w:b w:val="false"/>
+          <w:bCs w:val="false"/>
+          <w:sz w:val="26"/>
+          <w:szCs w:val="26"/>
+        </w:rPr>
+        <w:t xml:space="preserve">  </w:t>
+      </w:r>
+      <w:r>
+        <w:rPr>
+          <w:rFonts w:cs="SutonnyMJ" w:ascii="SutonnyMJ" w:hAnsi="SutonnyMJ"/>
+          <w:b w:val="false"/>
+          <w:bCs w:val="false"/>
+          <w:sz w:val="26"/>
+          <w:szCs w:val="26"/>
+        </w:rPr>
+        <w:t>k~‡b¨i eiY</w:t>
       </w:r>
     </w:p>
     <w:p>
@@ -742,12 +782,34 @@
       </w:pPr>
       <w:r>
         <w:rPr>
+          <w:rFonts w:eastAsia="Calibri" w:cs="SutonnyMJ" w:ascii="SutonnyMJ" w:hAnsi="SutonnyMJ" w:eastAsiaTheme="minorHAnsi"/>
+          <w:color w:val="auto"/>
+          <w:kern w:val="0"/>
+          <w:sz w:val="26"/>
+          <w:szCs w:val="26"/>
+          <w:lang w:val="en-US" w:eastAsia="en-US" w:bidi="ar-SA"/>
+        </w:rPr>
+        <w:t xml:space="preserve">k~‡b¨i Amxg Ck¦i  </w:t>
+      </w:r>
+      <w:r>
+        <w:rPr>
           <w:rFonts w:cs="SutonnyMJ" w:ascii="SutonnyMJ" w:hAnsi="SutonnyMJ"/>
           <w:sz w:val="26"/>
           <w:szCs w:val="26"/>
         </w:rPr>
         <w:t xml:space="preserve">   </w:t>
       </w:r>
+    </w:p>
+    <w:p>
+      <w:pPr>
+        <w:pStyle w:val="Normal"/>
+        <w:spacing w:before="0" w:after="200"/>
+        <w:rPr>
+          <w:rFonts w:ascii="SutonnyMJ" w:hAnsi="SutonnyMJ" w:cs="SutonnyMJ"/>
+          <w:sz w:val="26"/>
+          <w:szCs w:val="26"/>
+        </w:rPr>
+      </w:pPr>
       <w:r>
         <w:rPr>
           <w:rFonts w:cs="SutonnyMJ" w:ascii="SutonnyMJ" w:hAnsi="SutonnyMJ"/>
@@ -832,7 +894,7 @@
           <w:sz w:val="26"/>
           <w:szCs w:val="26"/>
         </w:rPr>
-        <w:t>Aa¨vq cuvP: Amxg k~b¨</w:t>
+        <w:t xml:space="preserve">Aa¨vq cuvP: </w:t>
       </w:r>
       <w:r>
         <w:rPr>
@@ -845,7 +907,7 @@
           <w:szCs w:val="26"/>
           <w:lang w:val="en-US" w:eastAsia="en-US" w:bidi="ar-SA"/>
         </w:rPr>
-        <w:t xml:space="preserve">iv  </w:t>
+        <w:t xml:space="preserve"> k~b¨ I ˆeÁvwbK wecøe</w:t>
       </w:r>
     </w:p>
     <w:p>
@@ -869,10 +931,25 @@
       <w:r>
         <w:rPr>
           <w:rFonts w:cs="SutonnyMJ" w:ascii="SutonnyMJ" w:hAnsi="SutonnyMJ"/>
-          <w:sz w:val="26"/>
-          <w:szCs w:val="26"/>
-        </w:rPr>
-        <w:t>k~b¨ I ˆeÁvwbK wecøe</w:t>
+          <w:b/>
+          <w:bCs/>
+          <w:sz w:val="26"/>
+          <w:szCs w:val="26"/>
+        </w:rPr>
+        <w:t>Amxg k~b¨</w:t>
+      </w:r>
+      <w:r>
+        <w:rPr>
+          <w:rFonts w:eastAsia="Calibri" w:cs="SutonnyMJ" w:ascii="SutonnyMJ" w:hAnsi="SutonnyMJ" w:eastAsiaTheme="minorHAnsi"/>
+          <w:b/>
+          <w:bCs/>
+          <w:color w:val="auto"/>
+          <w:kern w:val="0"/>
+          <w:sz w:val="26"/>
+          <w:szCs w:val="26"/>
+          <w:lang w:val="en-US" w:eastAsia="en-US" w:bidi="ar-SA"/>
+        </w:rPr>
+        <w:t xml:space="preserve"> I we`ªvnx MwYZwe` </w:t>
       </w:r>
     </w:p>
     <w:p>
@@ -1007,7 +1084,7 @@
           <w:sz w:val="26"/>
           <w:szCs w:val="26"/>
         </w:rPr>
-        <w:t>Aa¨vq Qq: Amx‡gi hgR</w:t>
+        <w:t>Aa¨vq Qq: k~‡b¨i Amxg ˆewkó¨</w:t>
       </w:r>
     </w:p>
     <w:p>
@@ -1031,10 +1108,12 @@
       <w:r>
         <w:rPr>
           <w:rFonts w:cs="SutonnyMJ" w:ascii="SutonnyMJ" w:hAnsi="SutonnyMJ"/>
-          <w:sz w:val="26"/>
-          <w:szCs w:val="26"/>
-        </w:rPr>
-        <w:t>k~‡b¨i Amxg ˆewkó¨</w:t>
+          <w:b w:val="false"/>
+          <w:bCs w:val="false"/>
+          <w:sz w:val="26"/>
+          <w:szCs w:val="26"/>
+        </w:rPr>
+        <w:t>Amx‡gi hgR</w:t>
       </w:r>
     </w:p>
     <w:p>
@@ -1139,34 +1218,46 @@
           <w:sz w:val="26"/>
           <w:szCs w:val="26"/>
         </w:rPr>
-        <w:t>Aa¨vq mvZ: cig k~b¨</w:t>
-      </w:r>
-    </w:p>
-    <w:p>
-      <w:pPr>
-        <w:pStyle w:val="Normal"/>
-        <w:spacing w:before="0" w:after="200"/>
-        <w:rPr>
-          <w:rFonts w:ascii="SutonnyMJ" w:hAnsi="SutonnyMJ" w:cs="SutonnyMJ"/>
-          <w:sz w:val="26"/>
-          <w:szCs w:val="26"/>
-        </w:rPr>
-      </w:pPr>
-      <w:r>
-        <w:rPr>
-          <w:rFonts w:cs="SutonnyMJ" w:ascii="SutonnyMJ" w:hAnsi="SutonnyMJ"/>
-          <w:sz w:val="26"/>
-          <w:szCs w:val="26"/>
-        </w:rPr>
-        <w:t xml:space="preserve">    </w:t>
-      </w:r>
-      <w:r>
-        <w:rPr>
-          <w:rFonts w:cs="SutonnyMJ" w:ascii="SutonnyMJ" w:hAnsi="SutonnyMJ"/>
-          <w:sz w:val="26"/>
-          <w:szCs w:val="26"/>
-        </w:rPr>
-        <w:t>k~‡b¨i †fŠZ ˆewkó¨</w:t>
+        <w:t>Aa¨vq mvZ: k~‡b¨i †fŠZ ˆewkó¨</w:t>
+      </w:r>
+    </w:p>
+    <w:p>
+      <w:pPr>
+        <w:pStyle w:val="Normal"/>
+        <w:spacing w:before="0" w:after="200"/>
+        <w:rPr>
+          <w:rFonts w:ascii="SutonnyMJ" w:hAnsi="SutonnyMJ" w:cs="SutonnyMJ"/>
+          <w:sz w:val="26"/>
+          <w:szCs w:val="26"/>
+        </w:rPr>
+      </w:pPr>
+      <w:r>
+        <w:rPr>
+          <w:rFonts w:cs="SutonnyMJ" w:ascii="SutonnyMJ" w:hAnsi="SutonnyMJ"/>
+          <w:sz w:val="26"/>
+          <w:szCs w:val="26"/>
+        </w:rPr>
+        <w:t xml:space="preserve">  </w:t>
+      </w:r>
+      <w:r>
+        <w:rPr>
+          <w:rFonts w:cs="SutonnyMJ" w:ascii="SutonnyMJ" w:hAnsi="SutonnyMJ"/>
+          <w:b w:val="false"/>
+          <w:bCs w:val="false"/>
+          <w:sz w:val="26"/>
+          <w:szCs w:val="26"/>
+        </w:rPr>
+        <w:t xml:space="preserve">  </w:t>
+      </w:r>
+      <w:r>
+        <w:rPr>
+          <w:rFonts w:cs="SutonnyMJ" w:ascii="SutonnyMJ" w:hAnsi="SutonnyMJ"/>
+          <w:b w:val="false"/>
+          <w:bCs w:val="false"/>
+          <w:sz w:val="26"/>
+          <w:szCs w:val="26"/>
+        </w:rPr>
+        <w:t>cig k~b¨</w:t>
       </w:r>
     </w:p>
     <w:p>
@@ -1298,34 +1389,36 @@
           <w:sz w:val="26"/>
           <w:szCs w:val="26"/>
         </w:rPr>
-        <w:t>Aa¨vq AvU: MÖvDÛ wR‡ivi k~b¨Zg NÈv</w:t>
-      </w:r>
-    </w:p>
-    <w:p>
-      <w:pPr>
-        <w:pStyle w:val="Normal"/>
-        <w:spacing w:before="0" w:after="200"/>
-        <w:rPr>
-          <w:rFonts w:ascii="SutonnyMJ" w:hAnsi="SutonnyMJ" w:cs="SutonnyMJ"/>
-          <w:sz w:val="26"/>
-          <w:szCs w:val="26"/>
-        </w:rPr>
-      </w:pPr>
-      <w:r>
-        <w:rPr>
-          <w:rFonts w:cs="SutonnyMJ" w:ascii="SutonnyMJ" w:hAnsi="SutonnyMJ"/>
-          <w:sz w:val="26"/>
-          <w:szCs w:val="26"/>
-        </w:rPr>
-        <w:t xml:space="preserve">    </w:t>
-      </w:r>
-      <w:r>
-        <w:rPr>
-          <w:rFonts w:cs="SutonnyMJ" w:ascii="SutonnyMJ" w:hAnsi="SutonnyMJ"/>
-          <w:sz w:val="26"/>
-          <w:szCs w:val="26"/>
-        </w:rPr>
-        <w:t>¯’vb-Kv‡ji mxgvbvq k~b¨</w:t>
+        <w:t>Aa¨vq AvU:¯’vb-Kv‡ji mxgvbvq k~b¨</w:t>
+      </w:r>
+    </w:p>
+    <w:p>
+      <w:pPr>
+        <w:pStyle w:val="Normal"/>
+        <w:spacing w:before="0" w:after="200"/>
+        <w:rPr>
+          <w:rFonts w:ascii="SutonnyMJ" w:hAnsi="SutonnyMJ" w:cs="SutonnyMJ"/>
+          <w:sz w:val="26"/>
+          <w:szCs w:val="26"/>
+        </w:rPr>
+      </w:pPr>
+      <w:r>
+        <w:rPr>
+          <w:rFonts w:cs="SutonnyMJ" w:ascii="SutonnyMJ" w:hAnsi="SutonnyMJ"/>
+          <w:sz w:val="26"/>
+          <w:szCs w:val="26"/>
+        </w:rPr>
+        <w:t xml:space="preserve">     </w:t>
+      </w:r>
+      <w:r>
+        <w:rPr>
+          <w:rFonts w:cs="SutonnyMJ" w:ascii="SutonnyMJ" w:hAnsi="SutonnyMJ"/>
+          <w:b w:val="false"/>
+          <w:bCs w:val="false"/>
+          <w:sz w:val="26"/>
+          <w:szCs w:val="26"/>
+        </w:rPr>
+        <w:t>MÖvDÛ wR‡ivi k~b¨Zg NÈv</w:t>
       </w:r>
     </w:p>
     <w:p>
@@ -1422,15 +1515,18 @@
           <w:sz w:val="26"/>
           <w:szCs w:val="26"/>
         </w:rPr>
-        <w:t xml:space="preserve">    †</w:t>
-      </w:r>
-      <w:r>
-        <w:rPr>
-          <w:rFonts w:cs="SutonnyMJ" w:ascii="SutonnyMJ" w:hAnsi="SutonnyMJ"/>
-          <w:sz w:val="26"/>
-          <w:szCs w:val="26"/>
-        </w:rPr>
-        <w:t>kl mgq</w:t>
+        <w:t xml:space="preserve">    </w:t>
+      </w:r>
+      <w:r>
+        <w:rPr>
+          <w:rFonts w:eastAsia="Calibri" w:cs="SutonnyMJ" w:ascii="SutonnyMJ" w:hAnsi="SutonnyMJ" w:eastAsiaTheme="minorHAnsi"/>
+          <w:color w:val="auto"/>
+          <w:kern w:val="0"/>
+          <w:sz w:val="26"/>
+          <w:szCs w:val="26"/>
+          <w:lang w:val="en-US" w:eastAsia="en-US" w:bidi="ar-SA"/>
+        </w:rPr>
+        <w:t xml:space="preserve">k~b¨i P‚ovšÍ weRq </w:t>
       </w:r>
     </w:p>
     <w:p>
@@ -2068,22 +2164,42 @@
         <w:jc w:val="center"/>
         <w:rPr>
           <w:rFonts w:ascii="SutonnyMJ" w:hAnsi="SutonnyMJ" w:cs="SutonnyMJ"/>
-          <w:sz w:val="26"/>
-          <w:szCs w:val="26"/>
-        </w:rPr>
-      </w:pPr>
-      <w:r>
-        <w:rPr>
-          <w:rFonts w:cs="SutonnyMJ" w:ascii="SutonnyMJ" w:hAnsi="SutonnyMJ"/>
           <w:sz w:val="34"/>
           <w:szCs w:val="26"/>
         </w:rPr>
+      </w:pPr>
+      <w:r>
+        <w:rPr>
+          <w:rFonts w:cs="SutonnyMJ" w:ascii="SutonnyMJ" w:hAnsi="SutonnyMJ"/>
+          <w:sz w:val="34"/>
+          <w:szCs w:val="26"/>
+        </w:rPr>
+        <w:t>k~‡b¨i m~Pbv</w:t>
+      </w:r>
+    </w:p>
+    <w:p>
+      <w:pPr>
+        <w:pStyle w:val="Normal"/>
+        <w:spacing w:before="0" w:after="200"/>
+        <w:jc w:val="center"/>
+        <w:rPr>
+          <w:rFonts w:ascii="SutonnyMJ" w:hAnsi="SutonnyMJ" w:cs="SutonnyMJ"/>
+          <w:sz w:val="22"/>
+          <w:szCs w:val="26"/>
+        </w:rPr>
+      </w:pPr>
+      <w:r>
+        <w:rPr>
+          <w:rFonts w:cs="SutonnyMJ" w:ascii="SutonnyMJ" w:hAnsi="SutonnyMJ"/>
+          <w:sz w:val="30"/>
+          <w:szCs w:val="26"/>
+        </w:rPr>
         <w:t>wKQyB bv Kivi Mí</w:t>
       </w:r>
       <w:r>
         <w:rPr>
           <w:rFonts w:cs="SutonnyMJ" w:ascii="SutonnyMJ" w:hAnsi="SutonnyMJ"/>
-          <w:sz w:val="26"/>
+          <w:sz w:val="22"/>
           <w:szCs w:val="26"/>
         </w:rPr>
         <w:t xml:space="preserve"> </w:t>
@@ -2103,52 +2219,11 @@
       <w:r>
         <w:rPr>
           <w:rFonts w:cs="SutonnyMJ" w:ascii="SutonnyMJ" w:hAnsi="SutonnyMJ"/>
-          <w:sz w:val="30"/>
-          <w:szCs w:val="26"/>
-        </w:rPr>
-        <w:t>[k~‡b¨i m~Pbv]</w:t>
-      </w:r>
-      <w:r>
-        <w:rPr>
-          <w:rFonts w:cs="SutonnyMJ" w:ascii="SutonnyMJ" w:hAnsi="SutonnyMJ"/>
           <w:sz w:val="26"/>
           <w:szCs w:val="26"/>
         </w:rPr>
         <w:t xml:space="preserve"> </w:t>
       </w:r>
-    </w:p>
-    <w:p>
-      <w:pPr>
-        <w:pStyle w:val="Normal"/>
-        <w:spacing w:before="0" w:after="200"/>
-        <w:rPr>
-          <w:rFonts w:ascii="SutonnyMJ" w:hAnsi="SutonnyMJ" w:cs="SutonnyMJ"/>
-          <w:sz w:val="26"/>
-          <w:szCs w:val="26"/>
-        </w:rPr>
-      </w:pPr>
-      <w:r>
-        <w:rPr>
-          <w:rFonts w:cs="SutonnyMJ" w:ascii="SutonnyMJ" w:hAnsi="SutonnyMJ"/>
-          <w:sz w:val="26"/>
-          <w:szCs w:val="26"/>
-        </w:rPr>
-      </w:r>
-    </w:p>
-    <w:p>
-      <w:pPr>
-        <w:pStyle w:val="Normal"/>
-        <w:spacing w:before="0" w:after="200"/>
-        <w:jc w:val="center"/>
-        <w:rPr>
-          <w:rFonts w:ascii="SutonnyMJ" w:hAnsi="SutonnyMJ" w:cs="SutonnyMJ"/>
-          <w:i/>
-          <w:i/>
-          <w:iCs/>
-          <w:sz w:val="26"/>
-          <w:szCs w:val="26"/>
-        </w:rPr>
-      </w:pPr>
       <w:r>
         <w:rPr>
           <w:rFonts w:cs="SutonnyMJ" w:ascii="SutonnyMJ" w:hAnsi="SutonnyMJ"/>
@@ -4831,6 +4906,26 @@
         <w:jc w:val="center"/>
         <w:rPr>
           <w:rFonts w:ascii="SutonnyMJ" w:hAnsi="SutonnyMJ" w:cs="SutonnyMJ"/>
+          <w:sz w:val="34"/>
+          <w:szCs w:val="26"/>
+        </w:rPr>
+      </w:pPr>
+      <w:r>
+        <w:rPr>
+          <w:rFonts w:cs="SutonnyMJ" w:ascii="SutonnyMJ" w:hAnsi="SutonnyMJ"/>
+          <w:sz w:val="34"/>
+          <w:szCs w:val="26"/>
+        </w:rPr>
+        <w:t xml:space="preserve">cvðv‡Z¨ k~‡b¨i cÖZ¨vL¨vb </w:t>
+      </w:r>
+    </w:p>
+    <w:p>
+      <w:pPr>
+        <w:pStyle w:val="Normal"/>
+        <w:spacing w:before="0" w:after="200"/>
+        <w:jc w:val="center"/>
+        <w:rPr>
+          <w:rFonts w:ascii="SutonnyMJ" w:hAnsi="SutonnyMJ" w:cs="SutonnyMJ"/>
           <w:sz w:val="26"/>
           <w:szCs w:val="26"/>
         </w:rPr>
@@ -4850,44 +4945,6 @@
           <w:szCs w:val="26"/>
         </w:rPr>
         <w:t xml:space="preserve"> </w:t>
-      </w:r>
-    </w:p>
-    <w:p>
-      <w:pPr>
-        <w:pStyle w:val="Normal"/>
-        <w:spacing w:before="0" w:after="200"/>
-        <w:jc w:val="center"/>
-        <w:rPr>
-          <w:rFonts w:ascii="SutonnyMJ" w:hAnsi="SutonnyMJ" w:cs="SutonnyMJ"/>
-          <w:sz w:val="30"/>
-          <w:szCs w:val="26"/>
-        </w:rPr>
-      </w:pPr>
-      <w:r>
-        <w:rPr>
-          <w:rFonts w:cs="SutonnyMJ" w:ascii="SutonnyMJ" w:hAnsi="SutonnyMJ"/>
-          <w:sz w:val="30"/>
-          <w:szCs w:val="26"/>
-        </w:rPr>
-        <w:t>[cvðv‡Z¨ k~‡b¨i cÖZ¨vL¨vb]</w:t>
-      </w:r>
-    </w:p>
-    <w:p>
-      <w:pPr>
-        <w:pStyle w:val="Normal"/>
-        <w:spacing w:before="0" w:after="200"/>
-        <w:rPr>
-          <w:rFonts w:ascii="SutonnyMJ" w:hAnsi="SutonnyMJ" w:cs="SutonnyMJ"/>
-          <w:sz w:val="26"/>
-          <w:szCs w:val="26"/>
-        </w:rPr>
-      </w:pPr>
-      <w:r>
-        <w:rPr>
-          <w:rFonts w:cs="SutonnyMJ" w:ascii="SutonnyMJ" w:hAnsi="SutonnyMJ"/>
-          <w:sz w:val="26"/>
-          <w:szCs w:val="26"/>
-        </w:rPr>
       </w:r>
     </w:p>
     <w:p>
@@ -4945,6 +5002,24 @@
           <w:szCs w:val="26"/>
         </w:rPr>
         <w:t xml:space="preserve">jy‡µwkqvm, †` †iiæg bvZyiv </w:t>
+      </w:r>
+    </w:p>
+    <w:p>
+      <w:pPr>
+        <w:pStyle w:val="Normal"/>
+        <w:spacing w:before="0" w:after="200"/>
+        <w:rPr>
+          <w:rFonts w:ascii="SutonnyMJ" w:hAnsi="SutonnyMJ" w:cs="SutonnyMJ"/>
+          <w:sz w:val="26"/>
+          <w:szCs w:val="26"/>
+        </w:rPr>
+      </w:pPr>
+      <w:r>
+        <w:rPr>
+          <w:rFonts w:cs="SutonnyMJ" w:ascii="SutonnyMJ" w:hAnsi="SutonnyMJ"/>
+          <w:sz w:val="26"/>
+          <w:szCs w:val="26"/>
+        </w:rPr>
       </w:r>
     </w:p>
     <w:p>
@@ -8833,6 +8908,26 @@
           <w:sz w:val="34"/>
           <w:szCs w:val="26"/>
         </w:rPr>
+        <w:t xml:space="preserve">cÖv‡P¨ k~‡b¨i AvMgb </w:t>
+      </w:r>
+    </w:p>
+    <w:p>
+      <w:pPr>
+        <w:pStyle w:val="Normal"/>
+        <w:spacing w:before="0" w:after="200"/>
+        <w:jc w:val="center"/>
+        <w:rPr>
+          <w:rFonts w:ascii="SutonnyMJ" w:hAnsi="SutonnyMJ" w:cs="SutonnyMJ"/>
+          <w:sz w:val="30"/>
+          <w:szCs w:val="26"/>
+        </w:rPr>
+      </w:pPr>
+      <w:r>
+        <w:rPr>
+          <w:rFonts w:cs="SutonnyMJ" w:ascii="SutonnyMJ" w:hAnsi="SutonnyMJ"/>
+          <w:sz w:val="30"/>
+          <w:szCs w:val="26"/>
+        </w:rPr>
         <w:t>k~‡b¨i eiY</w:t>
       </w:r>
     </w:p>
@@ -8841,25 +8936,6 @@
         <w:pStyle w:val="Normal"/>
         <w:spacing w:before="0" w:after="200"/>
         <w:jc w:val="center"/>
-        <w:rPr>
-          <w:rFonts w:ascii="SutonnyMJ" w:hAnsi="SutonnyMJ" w:cs="SutonnyMJ"/>
-          <w:sz w:val="30"/>
-          <w:szCs w:val="26"/>
-        </w:rPr>
-      </w:pPr>
-      <w:r>
-        <w:rPr>
-          <w:rFonts w:cs="SutonnyMJ" w:ascii="SutonnyMJ" w:hAnsi="SutonnyMJ"/>
-          <w:sz w:val="30"/>
-          <w:szCs w:val="26"/>
-        </w:rPr>
-        <w:t>[cÖv‡P¨ k~‡b¨i AvMgb ]</w:t>
-      </w:r>
-    </w:p>
-    <w:p>
-      <w:pPr>
-        <w:pStyle w:val="Normal"/>
-        <w:spacing w:before="0" w:after="200"/>
         <w:rPr>
           <w:rFonts w:ascii="SutonnyMJ" w:hAnsi="SutonnyMJ" w:cs="SutonnyMJ"/>
           <w:sz w:val="26"/>
@@ -11023,35 +11099,35 @@
           <w:sz w:val="34"/>
           <w:szCs w:val="26"/>
         </w:rPr>
+        <w:t>k~‡b¨i ag©ZË¡</w:t>
+      </w:r>
+    </w:p>
+    <w:p>
+      <w:pPr>
+        <w:pStyle w:val="Normal"/>
+        <w:spacing w:before="0" w:after="200"/>
+        <w:jc w:val="center"/>
+        <w:rPr>
+          <w:rFonts w:ascii="SutonnyMJ" w:hAnsi="SutonnyMJ" w:cs="SutonnyMJ"/>
+          <w:sz w:val="22"/>
+          <w:szCs w:val="26"/>
+        </w:rPr>
+      </w:pPr>
+      <w:r>
+        <w:rPr>
+          <w:rFonts w:cs="SutonnyMJ" w:ascii="SutonnyMJ" w:hAnsi="SutonnyMJ"/>
+          <w:sz w:val="30"/>
+          <w:szCs w:val="26"/>
+        </w:rPr>
         <w:t>k~‡b¨i Amxg Ck¦i</w:t>
       </w:r>
       <w:r>
         <w:rPr>
           <w:rFonts w:cs="SutonnyMJ" w:ascii="SutonnyMJ" w:hAnsi="SutonnyMJ"/>
-          <w:sz w:val="26"/>
+          <w:sz w:val="22"/>
           <w:szCs w:val="26"/>
         </w:rPr>
         <w:t xml:space="preserve"> </w:t>
-      </w:r>
-    </w:p>
-    <w:p>
-      <w:pPr>
-        <w:pStyle w:val="Normal"/>
-        <w:spacing w:before="0" w:after="200"/>
-        <w:jc w:val="center"/>
-        <w:rPr>
-          <w:rFonts w:ascii="SutonnyMJ" w:hAnsi="SutonnyMJ" w:cs="SutonnyMJ"/>
-          <w:sz w:val="26"/>
-          <w:szCs w:val="26"/>
-        </w:rPr>
-      </w:pPr>
-      <w:r>
-        <w:rPr>
-          <w:rFonts w:cs="SutonnyMJ" w:ascii="SutonnyMJ" w:hAnsi="SutonnyMJ"/>
-          <w:sz w:val="30"/>
-          <w:szCs w:val="26"/>
-        </w:rPr>
-        <w:t>k~‡b¨i ag©ZË¡</w:t>
       </w:r>
     </w:p>
     <w:p>
@@ -14955,53 +15031,53 @@
         <w:jc w:val="center"/>
         <w:rPr>
           <w:rFonts w:ascii="SutonnyMJ" w:hAnsi="SutonnyMJ" w:cs="SutonnyMJ"/>
-          <w:sz w:val="26"/>
-          <w:szCs w:val="26"/>
-        </w:rPr>
-      </w:pPr>
+          <w:sz w:val="30"/>
+          <w:szCs w:val="26"/>
+        </w:rPr>
+      </w:pPr>
+      <w:r>
+        <w:rPr>
+          <w:rFonts w:cs="SutonnyMJ" w:ascii="SutonnyMJ" w:hAnsi="SutonnyMJ"/>
+          <w:sz w:val="30"/>
+          <w:szCs w:val="26"/>
+        </w:rPr>
+        <w:t xml:space="preserve"> </w:t>
+      </w:r>
       <w:r>
         <w:rPr>
           <w:rFonts w:cs="SutonnyMJ" w:ascii="SutonnyMJ" w:hAnsi="SutonnyMJ"/>
           <w:sz w:val="34"/>
           <w:szCs w:val="26"/>
         </w:rPr>
+        <w:t>k~b¨ Ges ˆeÁvwbK wecøe</w:t>
+      </w:r>
+      <w:r>
+        <w:rPr>
+          <w:rFonts w:cs="SutonnyMJ" w:ascii="SutonnyMJ" w:hAnsi="SutonnyMJ"/>
+          <w:sz w:val="30"/>
+          <w:szCs w:val="26"/>
+        </w:rPr>
+        <w:t xml:space="preserve"> </w:t>
+      </w:r>
+    </w:p>
+    <w:p>
+      <w:pPr>
+        <w:pStyle w:val="Normal"/>
+        <w:spacing w:before="0" w:after="200"/>
+        <w:jc w:val="center"/>
+        <w:rPr>
+          <w:rFonts w:ascii="SutonnyMJ" w:hAnsi="SutonnyMJ" w:cs="SutonnyMJ"/>
+          <w:sz w:val="30"/>
+          <w:szCs w:val="26"/>
+        </w:rPr>
+      </w:pPr>
+      <w:r>
+        <w:rPr>
+          <w:rFonts w:cs="SutonnyMJ" w:ascii="SutonnyMJ" w:hAnsi="SutonnyMJ"/>
+          <w:sz w:val="30"/>
+          <w:szCs w:val="26"/>
+        </w:rPr>
         <w:t>Amxg k~b¨</w:t>
-      </w:r>
-      <w:r>
-        <w:rPr>
-          <w:rFonts w:cs="SutonnyMJ" w:ascii="SutonnyMJ" w:hAnsi="SutonnyMJ"/>
-          <w:sz w:val="26"/>
-          <w:szCs w:val="26"/>
-        </w:rPr>
-        <w:t xml:space="preserve"> </w:t>
-      </w:r>
-    </w:p>
-    <w:p>
-      <w:pPr>
-        <w:pStyle w:val="Normal"/>
-        <w:spacing w:before="0" w:after="200"/>
-        <w:jc w:val="center"/>
-        <w:rPr>
-          <w:rFonts w:ascii="SutonnyMJ" w:hAnsi="SutonnyMJ" w:cs="SutonnyMJ"/>
-          <w:sz w:val="26"/>
-          <w:szCs w:val="26"/>
-        </w:rPr>
-      </w:pPr>
-      <w:r>
-        <w:rPr>
-          <w:rFonts w:cs="SutonnyMJ" w:ascii="SutonnyMJ" w:hAnsi="SutonnyMJ"/>
-          <w:sz w:val="30"/>
-          <w:szCs w:val="26"/>
-        </w:rPr>
-        <w:t>k~b¨ Ges ˆeÁvwbK wecøe</w:t>
-      </w:r>
-      <w:r>
-        <w:rPr>
-          <w:rFonts w:cs="SutonnyMJ" w:ascii="SutonnyMJ" w:hAnsi="SutonnyMJ"/>
-          <w:sz w:val="26"/>
-          <w:szCs w:val="26"/>
-        </w:rPr>
-        <w:t xml:space="preserve"> </w:t>
       </w:r>
     </w:p>
     <w:p>
@@ -20017,16 +20093,39 @@
         <w:jc w:val="center"/>
         <w:rPr>
           <w:rFonts w:ascii="SutonnyMJ" w:hAnsi="SutonnyMJ" w:cs="SutonnyMJ"/>
-          <w:sz w:val="26"/>
-          <w:szCs w:val="26"/>
-        </w:rPr>
-      </w:pPr>
-      <w:r>
-        <w:rPr>
-          <w:rFonts w:cs="SutonnyMJ" w:ascii="SutonnyMJ" w:hAnsi="SutonnyMJ"/>
           <w:sz w:val="34"/>
           <w:szCs w:val="26"/>
         </w:rPr>
+      </w:pPr>
+      <w:r>
+        <w:rPr>
+          <w:rFonts w:eastAsia="Calibri" w:cs="SutonnyMJ" w:ascii="SutonnyMJ" w:hAnsi="SutonnyMJ" w:eastAsiaTheme="minorHAnsi"/>
+          <w:color w:val="auto"/>
+          <w:kern w:val="0"/>
+          <w:sz w:val="34"/>
+          <w:szCs w:val="26"/>
+          <w:lang w:val="en-US" w:eastAsia="en-US" w:bidi="ar-SA"/>
+        </w:rPr>
+        <w:t>k~‡b¨i Amxg ˆewkó¨</w:t>
+      </w:r>
+    </w:p>
+    <w:p>
+      <w:pPr>
+        <w:pStyle w:val="Normal"/>
+        <w:spacing w:before="0" w:after="200"/>
+        <w:jc w:val="center"/>
+        <w:rPr>
+          <w:rFonts w:ascii="SutonnyMJ" w:hAnsi="SutonnyMJ" w:cs="SutonnyMJ"/>
+          <w:sz w:val="22"/>
+          <w:szCs w:val="26"/>
+        </w:rPr>
+      </w:pPr>
+      <w:r>
+        <w:rPr>
+          <w:rFonts w:cs="SutonnyMJ" w:ascii="SutonnyMJ" w:hAnsi="SutonnyMJ"/>
+          <w:sz w:val="30"/>
+          <w:szCs w:val="26"/>
+        </w:rPr>
         <w:t>Amx‡gi hgR</w:t>
       </w:r>
       <w:r>
@@ -20037,25 +20136,16 @@
         </w:rPr>
         <w:t xml:space="preserve"> </w:t>
       </w:r>
-    </w:p>
-    <w:p>
-      <w:pPr>
-        <w:pStyle w:val="Normal"/>
-        <w:spacing w:before="0" w:after="200"/>
-        <w:jc w:val="center"/>
-        <w:rPr>
-          <w:rFonts w:ascii="SutonnyMJ" w:hAnsi="SutonnyMJ" w:cs="SutonnyMJ"/>
-          <w:sz w:val="26"/>
-          <w:szCs w:val="26"/>
-        </w:rPr>
-      </w:pPr>
-      <w:r>
-        <w:rPr>
-          <w:rFonts w:cs="SutonnyMJ" w:ascii="SutonnyMJ" w:hAnsi="SutonnyMJ"/>
-          <w:sz w:val="30"/>
-          <w:szCs w:val="26"/>
-        </w:rPr>
-        <w:t>k~‡b¨i Amxg ˆewkó¨</w:t>
+      <w:r>
+        <w:rPr>
+          <w:rFonts w:eastAsia="Calibri" w:cs="SutonnyMJ" w:ascii="SutonnyMJ" w:hAnsi="SutonnyMJ" w:eastAsiaTheme="minorHAnsi"/>
+          <w:color w:val="auto"/>
+          <w:kern w:val="0"/>
+          <w:sz w:val="26"/>
+          <w:szCs w:val="26"/>
+          <w:lang w:val="en-US" w:eastAsia="en-US" w:bidi="ar-SA"/>
+        </w:rPr>
+        <w:t xml:space="preserve">  </w:t>
       </w:r>
     </w:p>
     <w:p>
@@ -26080,57 +26170,42 @@
       </w:pPr>
       <w:r>
         <w:rPr>
-          <w:rFonts w:cs="SutonnyMJ" w:ascii="SutonnyMJ" w:hAnsi="SutonnyMJ"/>
+          <w:rFonts w:eastAsia="Calibri" w:cs="SutonnyMJ" w:ascii="SutonnyMJ" w:hAnsi="SutonnyMJ" w:eastAsiaTheme="minorHAnsi"/>
+          <w:color w:val="auto"/>
+          <w:kern w:val="0"/>
           <w:sz w:val="34"/>
           <w:szCs w:val="26"/>
+          <w:lang w:val="en-US" w:eastAsia="en-US" w:bidi="ar-SA"/>
+        </w:rPr>
+        <w:t>k~b¨i †fŠZ ˆewkó¨</w:t>
+      </w:r>
+    </w:p>
+    <w:p>
+      <w:pPr>
+        <w:pStyle w:val="Normal"/>
+        <w:spacing w:before="0" w:after="200"/>
+        <w:jc w:val="center"/>
+        <w:rPr>
+          <w:rFonts w:ascii="SutonnyMJ" w:hAnsi="SutonnyMJ" w:cs="SutonnyMJ"/>
+          <w:sz w:val="22"/>
+          <w:szCs w:val="26"/>
+        </w:rPr>
+      </w:pPr>
+      <w:r>
+        <w:rPr>
+          <w:rFonts w:cs="SutonnyMJ" w:ascii="SutonnyMJ" w:hAnsi="SutonnyMJ"/>
+          <w:sz w:val="34"/>
+          <w:szCs w:val="26"/>
         </w:rPr>
         <w:t>cig k~b¨</w:t>
       </w:r>
       <w:r>
         <w:rPr>
           <w:rFonts w:cs="SutonnyMJ" w:ascii="SutonnyMJ" w:hAnsi="SutonnyMJ"/>
-          <w:sz w:val="26"/>
+          <w:sz w:val="22"/>
           <w:szCs w:val="26"/>
         </w:rPr>
         <w:t xml:space="preserve">  </w:t>
-      </w:r>
-    </w:p>
-    <w:p>
-      <w:pPr>
-        <w:pStyle w:val="Normal"/>
-        <w:spacing w:before="0" w:after="200"/>
-        <w:jc w:val="center"/>
-        <w:rPr>
-          <w:rFonts w:ascii="SutonnyMJ" w:hAnsi="SutonnyMJ" w:cs="SutonnyMJ"/>
-          <w:sz w:val="26"/>
-          <w:szCs w:val="26"/>
-        </w:rPr>
-      </w:pPr>
-      <w:r>
-        <w:rPr>
-          <w:rFonts w:cs="SutonnyMJ" w:ascii="SutonnyMJ" w:hAnsi="SutonnyMJ"/>
-          <w:sz w:val="30"/>
-          <w:szCs w:val="26"/>
-        </w:rPr>
-        <w:t>c`v_©we`¨vq k~b¨</w:t>
-      </w:r>
-    </w:p>
-    <w:p>
-      <w:pPr>
-        <w:pStyle w:val="Normal"/>
-        <w:spacing w:before="0" w:after="200"/>
-        <w:rPr>
-          <w:rFonts w:ascii="SutonnyMJ" w:hAnsi="SutonnyMJ" w:cs="SutonnyMJ"/>
-          <w:sz w:val="26"/>
-          <w:szCs w:val="26"/>
-        </w:rPr>
-      </w:pPr>
-      <w:r>
-        <w:rPr>
-          <w:rFonts w:cs="SutonnyMJ" w:ascii="SutonnyMJ" w:hAnsi="SutonnyMJ"/>
-          <w:sz w:val="26"/>
-          <w:szCs w:val="26"/>
-        </w:rPr>
       </w:r>
     </w:p>
     <w:p>
@@ -28879,6 +28954,7 @@
       <w:pPr>
         <w:pStyle w:val="Normal"/>
         <w:spacing w:before="0" w:after="200"/>
+        <w:jc w:val="center"/>
         <w:rPr>
           <w:rFonts w:ascii="SutonnyMJ" w:hAnsi="SutonnyMJ" w:cs="SutonnyMJ"/>
           <w:sz w:val="26"/>
@@ -28893,18 +28969,6 @@
         </w:rPr>
         <w:t xml:space="preserve"> </w:t>
       </w:r>
-    </w:p>
-    <w:p>
-      <w:pPr>
-        <w:pStyle w:val="Normal"/>
-        <w:spacing w:before="0" w:after="200"/>
-        <w:jc w:val="center"/>
-        <w:rPr>
-          <w:rFonts w:ascii="SutonnyMJ" w:hAnsi="SutonnyMJ" w:cs="SutonnyMJ"/>
-          <w:sz w:val="26"/>
-          <w:szCs w:val="26"/>
-        </w:rPr>
-      </w:pPr>
       <w:r>
         <w:rPr>
           <w:rFonts w:cs="SutonnyMJ" w:ascii="SutonnyMJ" w:hAnsi="SutonnyMJ"/>
@@ -29645,22 +29709,42 @@
         <w:jc w:val="center"/>
         <w:rPr>
           <w:rFonts w:ascii="SutonnyMJ" w:hAnsi="SutonnyMJ" w:cs="SutonnyMJ"/>
-          <w:sz w:val="26"/>
-          <w:szCs w:val="26"/>
-        </w:rPr>
-      </w:pPr>
-      <w:r>
-        <w:rPr>
-          <w:rFonts w:cs="SutonnyMJ" w:ascii="SutonnyMJ" w:hAnsi="SutonnyMJ"/>
           <w:sz w:val="34"/>
           <w:szCs w:val="26"/>
         </w:rPr>
+      </w:pPr>
+      <w:r>
+        <w:rPr>
+          <w:rFonts w:cs="SutonnyMJ" w:ascii="SutonnyMJ" w:hAnsi="SutonnyMJ"/>
+          <w:sz w:val="34"/>
+          <w:szCs w:val="26"/>
+        </w:rPr>
+        <w:t>¯’vb-Kv‡ji mxgvbvq k~b¨</w:t>
+      </w:r>
+    </w:p>
+    <w:p>
+      <w:pPr>
+        <w:pStyle w:val="Normal"/>
+        <w:spacing w:before="0" w:after="200"/>
+        <w:jc w:val="center"/>
+        <w:rPr>
+          <w:rFonts w:ascii="SutonnyMJ" w:hAnsi="SutonnyMJ" w:cs="SutonnyMJ"/>
+          <w:sz w:val="22"/>
+          <w:szCs w:val="26"/>
+        </w:rPr>
+      </w:pPr>
+      <w:r>
+        <w:rPr>
+          <w:rFonts w:cs="SutonnyMJ" w:ascii="SutonnyMJ" w:hAnsi="SutonnyMJ"/>
+          <w:sz w:val="30"/>
+          <w:szCs w:val="26"/>
+        </w:rPr>
         <w:t>MÖvDÛ wR‡ivi k~b¨Zg NÈv</w:t>
       </w:r>
       <w:r>
         <w:rPr>
           <w:rFonts w:cs="SutonnyMJ" w:ascii="SutonnyMJ" w:hAnsi="SutonnyMJ"/>
-          <w:sz w:val="26"/>
+          <w:sz w:val="22"/>
           <w:szCs w:val="26"/>
         </w:rPr>
         <w:t xml:space="preserve">   </w:t>
@@ -29673,33 +29757,14 @@
         <w:jc w:val="center"/>
         <w:rPr>
           <w:rFonts w:ascii="SutonnyMJ" w:hAnsi="SutonnyMJ" w:cs="SutonnyMJ"/>
-          <w:sz w:val="30"/>
-          <w:szCs w:val="26"/>
-        </w:rPr>
-      </w:pPr>
-      <w:r>
-        <w:rPr>
-          <w:rFonts w:cs="SutonnyMJ" w:ascii="SutonnyMJ" w:hAnsi="SutonnyMJ"/>
-          <w:sz w:val="30"/>
-          <w:szCs w:val="26"/>
-        </w:rPr>
-        <w:t>¯’vb-Kv‡ji mxgvbvq k~b¨</w:t>
-      </w:r>
-    </w:p>
-    <w:p>
-      <w:pPr>
-        <w:pStyle w:val="Normal"/>
-        <w:spacing w:before="0" w:after="200"/>
-        <w:rPr>
-          <w:rFonts w:ascii="SutonnyMJ" w:hAnsi="SutonnyMJ" w:cs="SutonnyMJ"/>
-          <w:sz w:val="26"/>
-          <w:szCs w:val="26"/>
-        </w:rPr>
-      </w:pPr>
-      <w:r>
-        <w:rPr>
-          <w:rFonts w:cs="SutonnyMJ" w:ascii="SutonnyMJ" w:hAnsi="SutonnyMJ"/>
-          <w:sz w:val="26"/>
+          <w:sz w:val="22"/>
+          <w:szCs w:val="26"/>
+        </w:rPr>
+      </w:pPr>
+      <w:r>
+        <w:rPr>
+          <w:rFonts w:cs="SutonnyMJ" w:ascii="SutonnyMJ" w:hAnsi="SutonnyMJ"/>
+          <w:sz w:val="22"/>
           <w:szCs w:val="26"/>
         </w:rPr>
       </w:r>
@@ -29711,9 +29776,6 @@
         <w:jc w:val="center"/>
         <w:rPr>
           <w:rFonts w:ascii="SutonnyMJ" w:hAnsi="SutonnyMJ" w:cs="SutonnyMJ"/>
-          <w:i/>
-          <w:i/>
-          <w:iCs/>
           <w:sz w:val="26"/>
           <w:szCs w:val="26"/>
         </w:rPr>
@@ -30913,519 +30975,6 @@
       </w:pPr>
       <w:r>
         <w:rPr>
-          <w:rFonts w:cs="SutonnyMJ" w:ascii="SutonnyMJ" w:hAnsi="SutonnyMJ"/>
-          <w:sz w:val="26"/>
-          <w:szCs w:val="26"/>
-        </w:rPr>
-      </w:r>
-    </w:p>
-    <w:p>
-      <w:pPr>
-        <w:pStyle w:val="Normal"/>
-        <w:spacing w:before="0" w:after="200"/>
-        <w:rPr>
-          <w:rFonts w:ascii="SutonnyMJ" w:hAnsi="SutonnyMJ" w:cs="SutonnyMJ"/>
-          <w:sz w:val="26"/>
-          <w:szCs w:val="26"/>
-        </w:rPr>
-      </w:pPr>
-      <w:r>
-        <w:rPr>
-          <w:rFonts w:cs="SutonnyMJ" w:ascii="SutonnyMJ" w:hAnsi="SutonnyMJ"/>
-          <w:sz w:val="26"/>
-          <w:szCs w:val="26"/>
-        </w:rPr>
-        <w:t xml:space="preserve">gnvwe‡k¦i Rb¥ n‡q‡Q k~b¨ w`‡q| R‡b¥i Av‡M wQj bv †Kv‡bvwKQyB| GK`g k~b¨Zv †_‡K n‡jv AvKw¯§K GK we‡ùviY| Avi Zv †_‡K m„wó n‡jv cy‡iv gnvwe‡k¦i me c`v_© I kw³| A‡bK weÁvbx I `vk©wbK weM e¨vs‡qi G aviYv‡K D™¢U g‡b Ki‡Zb| gnvwek¦ mmxg I Gi GKwU m~Pbv Av‡Q—G K_vq GKgZ n‡Z †R¨vwZc©`v_©we`‡`i eû mgq †j‡M hvq| </w:t>
-      </w:r>
-    </w:p>
-    <w:p>
-      <w:pPr>
-        <w:pStyle w:val="Normal"/>
-        <w:spacing w:before="0" w:after="200"/>
-        <w:rPr>
-          <w:rFonts w:ascii="SutonnyMJ" w:hAnsi="SutonnyMJ" w:cs="SutonnyMJ"/>
-          <w:sz w:val="26"/>
-          <w:szCs w:val="26"/>
-        </w:rPr>
-      </w:pPr>
-      <w:r>
-        <w:rPr>
-          <w:rFonts w:cs="SutonnyMJ" w:ascii="SutonnyMJ" w:hAnsi="SutonnyMJ"/>
-          <w:sz w:val="26"/>
-          <w:szCs w:val="26"/>
-        </w:rPr>
-        <w:t xml:space="preserve">mmxg gnvwe‡k¦i cÖwZ N„Yv cÖvPxbKvj †_‡KB P‡j AvmwQj| A¨vwi÷Uj f‡qW ev k~b¨Zv †_‡K gnvwe‡k¦i m„wói aviYv †g‡b †bbwb| KviY, Zuvi wek¦vm wQj k~b¨Zvi Aw¯ÍZ¡ _vKv Am¤¢e| wKš‘ G‡Z GKwU c¨vivW‡·i D™¢e nq| gnvwe‡k¦i Rb¥ f‡qW †_‡K n‡q bv _vK‡j, R‡b¥i Av‡M wbðqB wKQy GKUv wQj| gnvwe‡k¦i Av‡M `iKvi Av‡iKwU gnvwek¦| A¨vwi÷U‡ji Kv‡Q G auvauvi GKUvB mgvavb: gnvwek¦ wPišÍb| AZx‡Z memgq Gi Aw¯ÍZ¡ wQj| fwel¨‡ZI Pj‡Z _vK‡e †m aviv| </w:t>
-      </w:r>
-    </w:p>
-    <w:p>
-      <w:pPr>
-        <w:pStyle w:val="Normal"/>
-        <w:spacing w:before="0" w:after="200"/>
-        <w:rPr>
-          <w:rFonts w:ascii="SutonnyMJ" w:hAnsi="SutonnyMJ" w:cs="SutonnyMJ"/>
-          <w:sz w:val="26"/>
-          <w:szCs w:val="26"/>
-        </w:rPr>
-      </w:pPr>
-      <w:r>
-        <w:rPr>
-          <w:rFonts w:cs="SutonnyMJ" w:ascii="SutonnyMJ" w:hAnsi="SutonnyMJ"/>
-          <w:sz w:val="26"/>
-          <w:szCs w:val="26"/>
-        </w:rPr>
-        <w:t xml:space="preserve">GKUv mgq G‡m cvðvZ¨ mf¨Zv‡K A¨vwi÷Uj I evB‡e‡ji g‡a¨ GKwU †e‡Q wb‡Z n‡jv| evB‡ej e‡j, mmxg gnvwe‡k¦i Rb¥ n‡q‡Q k~b¨Zv †_‡K| GKmgq gnvwek¦ aŸsm n‡q hv‡e| †m‡gwUK evB‡e‡ji gnvwe‡k¦i aviYv A¨vwi÷U‡ji aviYv‡K we`vq K‡i w`j| Z‡e wPišÍb I AcwieZ©bkxj gnvwe‡k¦i aviYv cy‡ivcywi evwZj nqwb| wesk kZ‡K G‡mI wU‡K wQj aviYvwU| G aviYvB AvBb÷vBb‡K Zuvi wb‡Ri fvl¨g‡Z wb‡Ri Rxe‡bi †miv fyj KvRUvi w`‡K †V‡j †`q| </w:t>
-      </w:r>
-    </w:p>
-    <w:p>
-      <w:pPr>
-        <w:pStyle w:val="Normal"/>
-        <w:spacing w:before="0" w:after="200"/>
-        <w:rPr>
-          <w:rFonts w:ascii="SutonnyMJ" w:hAnsi="SutonnyMJ" w:cs="SutonnyMJ"/>
-          <w:sz w:val="26"/>
-          <w:szCs w:val="26"/>
-        </w:rPr>
-      </w:pPr>
-      <w:r>
-        <w:rPr>
-          <w:rFonts w:cs="SutonnyMJ" w:ascii="SutonnyMJ" w:hAnsi="SutonnyMJ"/>
-          <w:sz w:val="26"/>
-          <w:szCs w:val="26"/>
-        </w:rPr>
-        <w:t xml:space="preserve">AvBb÷vB‡bi g‡b nZ, Zuvi mvwe©K Av‡cw¶KZvq eo GK fyj Av‡Q| ZË¡Uv e‡j, gnvwek¦ GKmgq aŸsm n‡q hv‡e| mvwe©K Av‡cw¶KZvi mgxKi‡Y gnvwek¦ Aw¯’wZkxj| m¤¢vebv Av‡n `ywU| Gi †Kv‡bvwUB myLKi bq| </w:t>
-      </w:r>
-    </w:p>
-    <w:p>
-      <w:pPr>
-        <w:pStyle w:val="Normal"/>
-        <w:spacing w:before="0" w:after="200"/>
-        <w:rPr>
-          <w:rFonts w:ascii="SutonnyMJ" w:hAnsi="SutonnyMJ" w:cs="SutonnyMJ"/>
-          <w:sz w:val="26"/>
-          <w:szCs w:val="26"/>
-        </w:rPr>
-      </w:pPr>
-      <w:r>
-        <w:rPr>
-          <w:rFonts w:cs="SutonnyMJ" w:ascii="SutonnyMJ" w:hAnsi="SutonnyMJ"/>
-          <w:sz w:val="26"/>
-          <w:szCs w:val="26"/>
-        </w:rPr>
-        <w:t xml:space="preserve">GKUv m¤¢vebv n‡jv, gnvwek¦ wbR¯^ gnvK‡l©i Pv‡c ¸wU‡q hv‡e| msKxY© n‡Z n‡Z DËß n‡Z _vK‡e gnvwek¦| R¡‡j R¡‡j D¾¡j wewKiY ˆZwi Ki‡e| aŸsm n‡e me ai‡bi cÖvY I e¯‘i me Dcv`vb cigvYy| g„Zy¨ n‡e Av¸‡bi gva¨‡g| †kl ch©šÍ gnvwek¦ msKxY© n‡q eø¨vK‡nv‡ji g‡Zv k~b¨gvwÎK we›`y‡Z cwiYZ n‡e| DavI n‡q hv‡e wPiZ‡i| </w:t>
-      </w:r>
-    </w:p>
-    <w:p>
-      <w:pPr>
-        <w:pStyle w:val="Normal"/>
-        <w:spacing w:before="0" w:after="200"/>
-        <w:rPr>
-          <w:rFonts w:ascii="SutonnyMJ" w:hAnsi="SutonnyMJ" w:cs="SutonnyMJ"/>
-          <w:sz w:val="26"/>
-          <w:szCs w:val="26"/>
-        </w:rPr>
-      </w:pPr>
-      <w:r>
-        <w:rPr>
-          <w:rFonts w:cs="SutonnyMJ" w:ascii="SutonnyMJ" w:hAnsi="SutonnyMJ"/>
-          <w:sz w:val="26"/>
-          <w:szCs w:val="26"/>
-        </w:rPr>
-        <w:t xml:space="preserve">Ab¨ m¤¢vebvUv AviI wbg©g| gnvwek¦ wPiKvj cÖmvwiZ n‡Z _vK‡e| Qvqvc_iv G‡K Aci †_‡K `~‡i mi‡Z _vK‡e| gnvwe‡k¦i me †ZR¯^x wewµqvi Rb¨ `vqx bv¶wÎK Dcv`vb¸‡jv nvjKv n‡q hv‡e| R¡jvwb dzwi‡q b¶Î wb‡f hv‡e| Qvqvc_ n‡e AÜKvi †_‡K AviI AÜKvi| Avi Zvici kxZj I bxie| b¶‡Îi kxZj I g„Z c`v_© ¶q n‡q hv‡e| †cQ‡b c‡o _vK‡e ïay Svcmv wewKiY| hv ficyi _vK‡e cy‡iv gnvwe‡k¦| gnvwek¦ n‡e ¶xqgvb Av‡jvi GK kxZj my¨c| GUv n‡e GK kxZj g„Zy¨| </w:t>
-      </w:r>
-    </w:p>
-    <w:p>
-      <w:pPr>
-        <w:pStyle w:val="Normal"/>
-        <w:spacing w:before="0" w:after="200"/>
-        <w:rPr>
-          <w:rFonts w:ascii="SutonnyMJ" w:hAnsi="SutonnyMJ" w:cs="SutonnyMJ"/>
-          <w:sz w:val="26"/>
-          <w:szCs w:val="26"/>
-        </w:rPr>
-      </w:pPr>
-      <w:r>
-        <w:rPr>
-          <w:rFonts w:cs="SutonnyMJ" w:ascii="SutonnyMJ" w:hAnsi="SutonnyMJ"/>
-          <w:sz w:val="26"/>
-          <w:szCs w:val="26"/>
-        </w:rPr>
-        <w:t>AvBb÷vB‡bi Kv‡Q G fvebv¸‡jv‡K RNb¨ g‡b nZ| A¨vwi÷U‡ji g‡ZvB wZwb a‡iB wb‡qwQ‡jb gnvwek¦Uv w¯’i, aªæe I wPišÍb| Zuvi mvwe©K Av‡cw¶KZvi mgxKiY¸‡jv‡K "wVK Kivi" GKgvÎ Dcvq n‡jv Avmbœ aŸsm‡K cÖwZnZ Kiv| KvRUv wZwb Ki‡jb mgxKi‡Y GKwU aªæeK ewm‡q w`‡q| gnvRMvwZK aªæeK (</w:t>
-      </w:r>
-      <w:r>
-        <w:rPr>
-          <w:rFonts w:cs="SutonnyMJ" w:ascii="Arial" w:hAnsi="Arial"/>
-          <w:sz w:val="26"/>
-          <w:szCs w:val="26"/>
-        </w:rPr>
-        <w:t>cosmological constant</w:t>
-      </w:r>
-      <w:r>
-        <w:rPr>
-          <w:rFonts w:cs="SutonnyMJ" w:ascii="SutonnyMJ" w:hAnsi="SutonnyMJ"/>
-          <w:sz w:val="26"/>
-          <w:szCs w:val="26"/>
-        </w:rPr>
-        <w:t xml:space="preserve">) bv‡gi G ej KvR K‡i gnvK‡l©i wecix‡Z| G aªæe‡Ki av°v gnvK‡l©i Uvb‡K †VwK‡q †`‡e| ¸wU‡q bv wM‡q gnvwek¦ fvimv‡g¨ _vK‡e| m‡¼vPb ev cÖmviY †Kv‡bvUvB n‡e bv| Ggb GK inm¨RbK e‡ji cÖ¯Íve KivUv GK `ytmvnwmK KvR wQj| wZwb e‡jb, ÒAvwg gnKl© Z‡Ë¡ ... AveviI Ggb GKwU KvR K‡i e‡mwQ, hvi Kvi‡Y Avgv‡K cvMjvMvi‡` ew›` nIqv jvM‡Z cv‡i|" ZeyI gnvwe‡k¦i Avmbœ aŸs‡mi `ywðšÍv †_‡K gyw³ †c‡Z Ggb bvUKxq c`‡¶c †bb wZwb| </w:t>
-      </w:r>
-    </w:p>
-    <w:p>
-      <w:pPr>
-        <w:pStyle w:val="Normal"/>
-        <w:spacing w:before="0" w:after="200"/>
-        <w:rPr>
-          <w:rFonts w:ascii="SutonnyMJ" w:hAnsi="SutonnyMJ" w:cs="SutonnyMJ"/>
-          <w:sz w:val="26"/>
-          <w:szCs w:val="26"/>
-        </w:rPr>
-      </w:pPr>
-      <w:r>
-        <w:rPr>
-          <w:rFonts w:cs="SutonnyMJ" w:ascii="SutonnyMJ" w:hAnsi="SutonnyMJ"/>
-          <w:sz w:val="26"/>
-          <w:szCs w:val="26"/>
-        </w:rPr>
-        <w:t xml:space="preserve">AvBb÷vBb‡K cvMjvMvi‡` †h‡Z nqwb| Gi Av‡M AviI A™¢yZ wRwbm cÖKvk K‡iI wZwb mwVK cÖgvwYZ n‡qwQ‡jb| Z‡e Gevi Avi Zuvi fvM¨ ZZ fvj wQj bv| b¶Îiv wb‡RivB AvBb÷vB‡bi w¯’i I wPišÍb RM‡Zi fvebv‡K ¸uwo‡q †`q| </w:t>
-      </w:r>
-    </w:p>
-    <w:p>
-      <w:pPr>
-        <w:pStyle w:val="Normal"/>
-        <w:spacing w:before="0" w:after="200"/>
-        <w:rPr>
-          <w:rFonts w:ascii="SutonnyMJ" w:hAnsi="SutonnyMJ" w:cs="SutonnyMJ"/>
-          <w:sz w:val="26"/>
-          <w:szCs w:val="26"/>
-        </w:rPr>
-      </w:pPr>
-      <w:r>
-        <w:rPr>
-          <w:rFonts w:cs="SutonnyMJ" w:ascii="SutonnyMJ" w:hAnsi="SutonnyMJ"/>
-          <w:sz w:val="26"/>
-          <w:szCs w:val="26"/>
-        </w:rPr>
-        <w:t>1900 mv‡j AvKvkM½vB (</w:t>
-      </w:r>
-      <w:r>
-        <w:rPr>
-          <w:rFonts w:cs="SutonnyMJ" w:ascii="Arial" w:hAnsi="Arial"/>
-          <w:sz w:val="26"/>
-          <w:szCs w:val="26"/>
-        </w:rPr>
-        <w:t>Milky way galaxy</w:t>
-      </w:r>
-      <w:r>
-        <w:rPr>
-          <w:rFonts w:cs="SutonnyMJ" w:ascii="SutonnyMJ" w:hAnsi="SutonnyMJ"/>
-          <w:sz w:val="26"/>
-          <w:szCs w:val="26"/>
-        </w:rPr>
-        <w:t xml:space="preserve">) wQj gnvwe‡k¦i GKgvÎ cwiwPZ AÂj| b¶‡Îi G a~wjgq PvKwZi evB‡iI †h wKQy _vK‡Z cv‡i †m m¤ú‡K© †R¨vwZwe©Ávbx‡`i †Kv‡bv aviYvB wQj bv| n¨uv, eû `~‡i R¡jR¡j Kiv KzwÂZ †gN Zuviv †`‡L‡Qb| Z‡e †m¸‡jv‡K Qvqvc‡_i †fZ‡ii M¨vm g‡b bv Kivi †Zgb †Kv‡bv KviY wQj bv| 1920-Gi `k‡K mewKQy e`‡j †Mj| Avi Gi †cQb Ae`vb A¨v‡gwiKvb †R¨vwZwe©` GWDBb nve‡ji| </w:t>
-      </w:r>
-    </w:p>
-    <w:p>
-      <w:pPr>
-        <w:pStyle w:val="Normal"/>
-        <w:spacing w:before="0" w:after="200"/>
-        <w:rPr>
-          <w:rFonts w:ascii="SutonnyMJ" w:hAnsi="SutonnyMJ" w:cs="SutonnyMJ"/>
-          <w:sz w:val="26"/>
-          <w:szCs w:val="26"/>
-        </w:rPr>
-      </w:pPr>
-      <w:r>
-        <w:rPr>
-          <w:rFonts w:cs="SutonnyMJ" w:ascii="SutonnyMJ" w:hAnsi="SutonnyMJ"/>
-          <w:sz w:val="26"/>
-          <w:szCs w:val="26"/>
-        </w:rPr>
-        <w:t>nvej wmwdW welg Zviv (</w:t>
-      </w:r>
-      <w:r>
-        <w:rPr>
-          <w:rFonts w:cs="SutonnyMJ" w:ascii="Arial" w:hAnsi="Arial"/>
-          <w:sz w:val="26"/>
-          <w:szCs w:val="26"/>
-        </w:rPr>
-        <w:t>Cepheid variable</w:t>
-      </w:r>
-      <w:r>
-        <w:rPr>
-          <w:rFonts w:cs="SutonnyMJ" w:ascii="SutonnyMJ" w:hAnsi="SutonnyMJ"/>
-          <w:sz w:val="26"/>
-          <w:szCs w:val="26"/>
-        </w:rPr>
-        <w:t>) wb‡q KvR K‡ib| G¸‡jvi gva¨‡gB wZwb eû`~‡ii e¯‘i `~iZ¡ cwigvc K‡ib| G Zviv¸‡jvi we‡kl GKwU ˆewkó¨ Av‡Q| Giv AbywgZ Dcv‡q ¯úw›`Z nq| Pj‡Z _v‡K D¾¡j I Aby¾¡j nIqvi Pµ| G‡`i ¯ú›`‡bi mv‡_ m¤úK© Av‡Q wbM©Z Av‡jvi cwigv‡Yi| G‡`i‡K ZvB e‡j Av`k© evwZ (</w:t>
-      </w:r>
-      <w:r>
-        <w:rPr>
-          <w:rFonts w:cs="SutonnyMJ" w:ascii="Arial" w:hAnsi="Arial"/>
-          <w:sz w:val="26"/>
-          <w:szCs w:val="26"/>
-        </w:rPr>
-        <w:t>standard candle</w:t>
-      </w:r>
-      <w:r>
-        <w:rPr>
-          <w:rFonts w:cs="SutonnyMJ" w:ascii="SutonnyMJ" w:hAnsi="SutonnyMJ"/>
-          <w:sz w:val="26"/>
-          <w:szCs w:val="26"/>
-        </w:rPr>
-        <w:t xml:space="preserve">)| †h e¯‘i D¾¡jZv Avgiv Rvwb| nve‡ji Kv‡Ri g~j Ask wQj G¸‡jvB| G‡`i AvPiY wQj †Uª‡bi †nWjvB‡Ui g‡Zv| </w:t>
-      </w:r>
-    </w:p>
-    <w:p>
-      <w:pPr>
-        <w:pStyle w:val="Normal"/>
-        <w:spacing w:before="0" w:after="200"/>
-        <w:rPr>
-          <w:rFonts w:ascii="SutonnyMJ" w:hAnsi="SutonnyMJ" w:cs="SutonnyMJ"/>
-          <w:sz w:val="26"/>
-          <w:szCs w:val="26"/>
-        </w:rPr>
-      </w:pPr>
-      <w:r>
-        <w:rPr>
-          <w:rFonts w:cs="SutonnyMJ" w:ascii="SutonnyMJ" w:hAnsi="SutonnyMJ"/>
-          <w:sz w:val="26"/>
-          <w:szCs w:val="26"/>
-        </w:rPr>
-        <w:t xml:space="preserve">GwM‡q Avmv †Uª‡bi w`‡K ZvKv‡j †`L‡eb, †nWjvB‡Ui Av‡jv µ‡gB D¾¡j n‡”Q| GLb aiæb †Uª‡bi Av‡jvUv GKUv Av`k© evwZ| Avgiv Rvwb, GUv †_‡K KZUyKz Av‡jv †ei n‡”Q| Zvn‡j KZ `~‡i _vK‡j KZ D¾¡j n‡e ZvI Avgiv ej‡Z cvie| hZ Kv‡Q Avm‡e, ZZ D¾¡j n‡e| GKB hyw³ D‡ëvfv‡eI KvR K‡i| †nWjvBU KZUyKz Av‡jv w`‡”Q Zv Rvb‡j Avgiv Gi AvcvZ D¾¡jZv cwigvc K‡i †mLvb †_‡K †Uª‡bi `~iZ¡ †ei Ki‡Z cvie| </w:t>
-      </w:r>
-    </w:p>
-    <w:p>
-      <w:pPr>
-        <w:pStyle w:val="Normal"/>
-        <w:spacing w:before="0" w:after="200"/>
-        <w:rPr>
-          <w:rFonts w:ascii="SutonnyMJ" w:hAnsi="SutonnyMJ" w:cs="SutonnyMJ"/>
-          <w:sz w:val="26"/>
-          <w:szCs w:val="26"/>
-        </w:rPr>
-      </w:pPr>
-      <w:r>
-        <w:rPr>
-          <w:rFonts w:cs="SutonnyMJ" w:ascii="SutonnyMJ" w:hAnsi="SutonnyMJ"/>
-          <w:sz w:val="26"/>
-          <w:szCs w:val="26"/>
-        </w:rPr>
-        <w:t xml:space="preserve">wmwdW Zviv w`‡q nvej wVK G KvRUvB K‡ib| Zuvi †`Lv †ewkifvM b¶Î wQj `k †_‡K K‡qK nvRvi Av‡jvKel© (light year) ch©šÍ `~‡ii| Z‡e A¨vb‡WªvwgWv bxnvwiKv (ZLb G bvgUvB cÖPwjZ wQj) †`‡L wZwb Pg‡K †M‡jb| KzwÂZ G †g‡Ni †fZi GKwU wmwdW Zviv wgUwgU KiwQj| Av‡jvi cwigvc †_‡K wnmve K‡i †`L‡jb, bxnvwiKvwUi `~iZ¡ 10 jvL Av‡jvKel©| hv Avgv‡`i Qvqvc‡_i †kl mxgvbv †_‡KI `~‡i| A¨vb‡WªvwgWv R¡jR¡‡j M¨v‡mi †Kv‡bv †gN bq| GUv b¶‡ÎiB GK †gN (Qvqvc_)| `~i‡Z¡i Kvi‡Y b¶Î¸‡jv Avjv`v Av‡jvKwe›`y wn‡m‡e aiv †`q bv| †`L‡Z Svcmv jv‡M| Ab¨vb¨ KzwÂZ Qvqvc_ wQj AviI `~‡i| eZ©gv‡b weÁvbx‡`i wek¦vm, gnvwe‡k¦i me©Î Qvqvc_cyÄ w`‡q cwic~Y©| </w:t>
-      </w:r>
-    </w:p>
-    <w:p>
-      <w:pPr>
-        <w:pStyle w:val="Normal"/>
-        <w:spacing w:before="0" w:after="200"/>
-        <w:rPr>
-          <w:rFonts w:ascii="SutonnyMJ" w:hAnsi="SutonnyMJ" w:cs="SutonnyMJ"/>
-          <w:sz w:val="26"/>
-          <w:szCs w:val="26"/>
-        </w:rPr>
-      </w:pPr>
-      <w:r>
-        <w:rPr>
-          <w:rFonts w:cs="SutonnyMJ" w:ascii="SutonnyMJ" w:hAnsi="SutonnyMJ"/>
-          <w:sz w:val="26"/>
-          <w:szCs w:val="26"/>
-        </w:rPr>
-        <w:t xml:space="preserve">nve‡ji G Avwe®‹vi wQj Af~Zc~e©| †`Lv †Mj, Av‡Mi aviYvi †P‡q gnvwek¦ en j¶ ¸Y eo| Z‡e G ch©‡e¶Y AmvaviY n‡jI nvej G Kvi‡Y ¯§iYxq nbwb| nve‡ji wØZxq Avwe®‹vi AvBb÷vB‡bi wPišÍb gnvwek¦‡K †f‡O Pyigvi K‡i †`q| </w:t>
-      </w:r>
-    </w:p>
-    <w:p>
-      <w:pPr>
-        <w:pStyle w:val="Normal"/>
-        <w:spacing w:before="0" w:after="200"/>
-        <w:rPr>
-          <w:rFonts w:ascii="SutonnyMJ" w:hAnsi="SutonnyMJ" w:cs="SutonnyMJ"/>
-          <w:sz w:val="26"/>
-          <w:szCs w:val="26"/>
-        </w:rPr>
-      </w:pPr>
-      <w:r>
-        <w:rPr>
-          <w:rFonts w:cs="SutonnyMJ" w:ascii="SutonnyMJ" w:hAnsi="SutonnyMJ"/>
-          <w:sz w:val="26"/>
-          <w:szCs w:val="26"/>
-        </w:rPr>
-        <w:t xml:space="preserve">wmwdW Zvivi mvnv‡h¨ nvej G‡Ki ci GK Qvqvc‡_i `~iZ¡ †ei Ki‡Z jvM‡jb| Zv‡Z wemg&amp;qKi GK web¨vm Lyu‡R †c‡ZI mgq jvMj bv †ewkw`b| me¸‡jv Qvqvc_ D”P‡e‡M AvKvkM½v †_‡K `~‡i m‡i hv‡”Q2| cÖwZ †m‡K‡Û m‡i hvIqvi †eM K‡qK k gvBj ev ZviI †ewk| Qvqvc_¸‡jv GZ `~‡i †h G‡`i wekvj †eMI mivmwi cwigvc‡hvM¨ bq| </w:t>
-      </w:r>
-    </w:p>
-    <w:p>
-      <w:pPr>
-        <w:pStyle w:val="Normal"/>
-        <w:spacing w:before="0" w:after="200"/>
-        <w:rPr>
-          <w:rFonts w:ascii="SutonnyMJ" w:hAnsi="SutonnyMJ" w:cs="SutonnyMJ"/>
-          <w:sz w:val="26"/>
-          <w:szCs w:val="26"/>
-        </w:rPr>
-      </w:pPr>
-      <w:r>
-        <w:rPr>
-          <w:rFonts w:cs="SutonnyMJ" w:ascii="SutonnyMJ" w:hAnsi="SutonnyMJ"/>
-          <w:sz w:val="26"/>
-          <w:szCs w:val="26"/>
-        </w:rPr>
-        <w:t>Qvqvc‡_i `~iZ¡ gvcvi GKgvÎ c_ Wcjvi cÖfve (</w:t>
-      </w:r>
-      <w:r>
-        <w:rPr>
-          <w:rFonts w:cs="SutonnyMJ" w:ascii="Arial" w:hAnsi="Arial"/>
-          <w:sz w:val="26"/>
-          <w:szCs w:val="26"/>
-        </w:rPr>
-        <w:t>Doppler effect</w:t>
-      </w:r>
-      <w:r>
-        <w:rPr>
-          <w:rFonts w:cs="SutonnyMJ" w:ascii="SutonnyMJ" w:hAnsi="SutonnyMJ"/>
-          <w:sz w:val="26"/>
-          <w:szCs w:val="26"/>
-        </w:rPr>
-        <w:t>)| gnvmo‡Ki cywjk G bxwZ Kv‡R jvwM‡qB Mvwoi MwZ gv‡c| nq‡Zvev †Lqvj K‡i _vK‡e, †ijMvwo Avcvb‡K AwZµg K‡i †M‡j Gi k‡ãi wcP e`‡j hvq| †Uªb Kv‡Q Avmvi mgq Gi wcP †ewk _v‡K| AwZµg K‡i P‡j †M‡j wcP nUvr K‡i A‡bK wbPy n‡q hvq| GUv nIqvi KviY †Uª‡bi MwZi Kvi‡Y mvg‡bi kãZi½ †cQ‡bi Zi‡½i Pv‡c eo n‡q hvq| d‡j K¤úv¼ I wcP †Uvb eo nq| Avi †cQ‡bi Zi½‡K j¤^v K‡i †`q| K¤úv¼ I wcP †Uvb K‡g hvq (wPÎ 56)| GUvB Wcjvi cÖfve| GUv Av‡jvi †¶‡ÎI KvR K‡i| b¶Î c„w_exi w`‡K Avm‡j Av‡jv Pvcv †L‡q ¯^vfvwe‡Ki †P‡q †ewk K¤úv¼ ˆZwi nq| eY©vwji bxj is‡qi w`‡K m‡i hvq Av‡jv| Gi bvg bxjmiY (</w:t>
-      </w:r>
-      <w:r>
-        <w:rPr>
-          <w:rFonts w:cs="SutonnyMJ" w:ascii="Arial" w:hAnsi="Arial"/>
-          <w:sz w:val="26"/>
-          <w:szCs w:val="26"/>
-        </w:rPr>
-        <w:t>blue shift</w:t>
-      </w:r>
-      <w:r>
-        <w:rPr>
-          <w:rFonts w:cs="SutonnyMJ" w:ascii="SutonnyMJ" w:hAnsi="SutonnyMJ"/>
-          <w:sz w:val="26"/>
-          <w:szCs w:val="26"/>
-        </w:rPr>
-        <w:t>)| b¶Î `~‡i m‡i †M‡j N‡U D‡ëvUv| Av‡jv j¤^v n‡q hvq| N‡U †jvwnZmiY (</w:t>
-      </w:r>
-      <w:r>
-        <w:rPr>
-          <w:rFonts w:cs="SutonnyMJ" w:ascii="Arial" w:hAnsi="Arial"/>
-          <w:sz w:val="26"/>
-          <w:szCs w:val="26"/>
-        </w:rPr>
-        <w:t>red shift)</w:t>
-      </w:r>
-      <w:r>
-        <w:rPr>
-          <w:rFonts w:cs="SutonnyMJ" w:ascii="SutonnyMJ" w:hAnsi="SutonnyMJ"/>
-          <w:sz w:val="26"/>
-          <w:szCs w:val="26"/>
-        </w:rPr>
-        <w:t xml:space="preserve">| </w:t>
-      </w:r>
-    </w:p>
-    <w:p>
-      <w:pPr>
-        <w:pStyle w:val="Normal"/>
-        <w:spacing w:before="0" w:after="200"/>
-        <w:rPr>
-          <w:rFonts w:ascii="SutonnyMJ" w:hAnsi="SutonnyMJ" w:cs="SutonnyMJ"/>
-          <w:sz w:val="26"/>
-          <w:szCs w:val="26"/>
-        </w:rPr>
-      </w:pPr>
-      <w:r>
-        <w:rPr>
-          <w:rFonts w:cs="SutonnyMJ" w:ascii="SutonnyMJ" w:hAnsi="SutonnyMJ"/>
-          <w:sz w:val="26"/>
-          <w:szCs w:val="26"/>
-        </w:rPr>
-        <w:t>cywjk Gfv‡eB Mvwoi MwZ eyS‡Z cv‡i| Kvw•LZ Mvwo †_‡K cÖwZdwjZ †eZvi Zi‡½i (</w:t>
-      </w:r>
-      <w:r>
-        <w:rPr>
-          <w:rFonts w:cs="SutonnyMJ" w:ascii="Arial" w:hAnsi="Arial"/>
-          <w:sz w:val="26"/>
-          <w:szCs w:val="26"/>
-        </w:rPr>
-        <w:t>radio wave</w:t>
-      </w:r>
-      <w:r>
-        <w:rPr>
-          <w:rFonts w:cs="SutonnyMJ" w:ascii="SutonnyMJ" w:hAnsi="SutonnyMJ"/>
-          <w:sz w:val="26"/>
-          <w:szCs w:val="26"/>
-        </w:rPr>
-        <w:t>) miY †_‡K wnmveUv Kiv nq| GKBfv‡e b¶‡Îi eY©vjx (</w:t>
-      </w:r>
-      <w:r>
-        <w:rPr>
-          <w:rFonts w:cs="SutonnyMJ" w:ascii="Arial" w:hAnsi="Arial"/>
-          <w:sz w:val="26"/>
-          <w:szCs w:val="26"/>
-        </w:rPr>
-        <w:t>spectrum</w:t>
-      </w:r>
-      <w:r>
-        <w:rPr>
-          <w:rFonts w:cs="SutonnyMJ" w:ascii="SutonnyMJ" w:hAnsi="SutonnyMJ"/>
-          <w:sz w:val="26"/>
-          <w:szCs w:val="26"/>
-        </w:rPr>
-        <w:t xml:space="preserve">) †`‡L †evSv b¶Î KZ †Rv‡i Pj‡Q| Avgv‡`i w`‡K Avm‡Q, bvwK `~‡i P‡j hv‡”Q| </w:t>
-      </w:r>
-    </w:p>
-    <w:p>
-      <w:pPr>
-        <w:pStyle w:val="Normal"/>
-        <w:spacing w:before="0" w:after="200"/>
-        <w:rPr>
-          <w:rFonts w:ascii="SutonnyMJ" w:hAnsi="SutonnyMJ" w:cs="SutonnyMJ"/>
-          <w:sz w:val="26"/>
-          <w:szCs w:val="26"/>
-        </w:rPr>
-      </w:pPr>
-      <w:r>
-        <w:rPr>
-          <w:rFonts w:cs="SutonnyMJ" w:ascii="SutonnyMJ" w:hAnsi="SutonnyMJ"/>
-          <w:sz w:val="26"/>
-          <w:szCs w:val="26"/>
-        </w:rPr>
-        <w:t xml:space="preserve">nvej `~i‡Z¡i DcvË‡K Wcjvi MwZi Dcv‡Ëi mv‡_ wgwj‡q †`L‡jb| djvdj †`‡L nZevK n‡q †M‡jb| mew`‡Ki Qvqvc_ Avgv‡`i KvQ †_‡K ïay `~‡iB mi‡Q bv, †ewk `~‡ii Qvqvc_ †ewk `ªæZ m‡i hv‡”Q| </w:t>
-      </w:r>
-    </w:p>
-    <w:p>
-      <w:pPr>
-        <w:pStyle w:val="Normal"/>
-        <w:spacing w:before="0" w:after="200"/>
-        <w:jc w:val="center"/>
-        <w:rPr>
-          <w:rFonts w:ascii="SutonnyMJ" w:hAnsi="SutonnyMJ" w:cs="SutonnyMJ"/>
-          <w:sz w:val="26"/>
-          <w:szCs w:val="26"/>
-        </w:rPr>
-      </w:pPr>
-      <w:r>
-        <w:rPr>
-          <w:rFonts w:cs="SutonnyMJ" w:ascii="SutonnyMJ" w:hAnsi="SutonnyMJ"/>
-          <w:sz w:val="26"/>
-          <w:szCs w:val="26"/>
-        </w:rPr>
-        <w:t xml:space="preserve">wPÎ 56: Wcjvi cÖfve </w:t>
-      </w:r>
-    </w:p>
-    <w:p>
-      <w:pPr>
-        <w:pStyle w:val="Normal"/>
-        <w:spacing w:before="0" w:after="200"/>
-        <w:rPr>
-          <w:rFonts w:ascii="SutonnyMJ" w:hAnsi="SutonnyMJ" w:cs="SutonnyMJ"/>
-          <w:sz w:val="26"/>
-          <w:szCs w:val="26"/>
-        </w:rPr>
-      </w:pPr>
-      <w:r>
-        <w:rPr>
-          <w:rFonts w:cs="SutonnyMJ" w:ascii="SutonnyMJ" w:hAnsi="SutonnyMJ"/>
-          <w:sz w:val="26"/>
-          <w:szCs w:val="26"/>
-        </w:rPr>
-        <w:t>GUv Kxfv‡e m¤¢e? aiæb, GKwU †ejy‡b GKB AvKv‡ii A‡bK¸‡jv WU Av‡Q| G WU¸‡jv Qvqvc‡_i mv‡_ Zyjbxq| Avi †ejyb wb‡R n‡jv ¯’vb-Kv‡ji KvVv‡gv| †ejyb eo n‡j WU¸‡jv G‡K Aci †_‡K `~‡i mi‡Z ïiæ K‡i| †h‡Kv‡bv WU †_‡K †`L‡jB Ab¨ WU¸‡jv‡K Qy‡U †h‡Z †`Lv hv‡e| `~‡ii WU¸‡jv Kv‡Qi W‡Ui †P‡q `ªæZ MwZ‡Z m‡i hv‡”Q (wPÎ 57)| gnvwek¦‡KI †`‡L †ejy‡bi g‡Zv cÖmvwiZ nw”Qj e‡j g‡b nw”Qj| (</w:t>
-      </w:r>
-      <w:r>
-        <w:rPr>
           <w:rFonts w:eastAsia="Calibri" w:cs="SutonnyMJ" w:ascii="SutonnyMJ" w:hAnsi="SutonnyMJ" w:eastAsiaTheme="minorHAnsi"/>
           <w:color w:val="auto"/>
           <w:kern w:val="0"/>
@@ -31433,6 +30982,523 @@
           <w:szCs w:val="26"/>
           <w:lang w:val="en-US" w:eastAsia="en-US" w:bidi="ar-SA"/>
         </w:rPr>
+        <w:t xml:space="preserve"> </w:t>
+      </w:r>
+    </w:p>
+    <w:p>
+      <w:pPr>
+        <w:pStyle w:val="Normal"/>
+        <w:spacing w:before="0" w:after="200"/>
+        <w:rPr>
+          <w:rFonts w:ascii="SutonnyMJ" w:hAnsi="SutonnyMJ" w:cs="SutonnyMJ"/>
+          <w:sz w:val="26"/>
+          <w:szCs w:val="26"/>
+        </w:rPr>
+      </w:pPr>
+      <w:r>
+        <w:rPr>
+          <w:rFonts w:cs="SutonnyMJ" w:ascii="SutonnyMJ" w:hAnsi="SutonnyMJ"/>
+          <w:sz w:val="26"/>
+          <w:szCs w:val="26"/>
+        </w:rPr>
+        <w:t xml:space="preserve">gnvwe‡k¦i Rb¥ n‡q‡Q k~b¨ w`‡q| R‡b¥i Av‡M wQj bv †Kv‡bvwKQyB| GK`g k~b¨Zv †_‡K n‡jv AvKw¯§K GK we‡ùviY| Avi Zv †_‡K m„wó n‡jv cy‡iv gnvwe‡k¦i me c`v_© I kw³| A‡bK weÁvbx I `vk©wbK weM e¨vs‡qi G aviYv‡K D™¢U g‡b Ki‡Zb| gnvwek¦ mmxg I Gi GKwU m~Pbv Av‡Q—G K_vq GKgZ n‡Z †R¨vwZc©`v_©we`‡`i eû mgq †j‡M hvq| </w:t>
+      </w:r>
+    </w:p>
+    <w:p>
+      <w:pPr>
+        <w:pStyle w:val="Normal"/>
+        <w:spacing w:before="0" w:after="200"/>
+        <w:rPr>
+          <w:rFonts w:ascii="SutonnyMJ" w:hAnsi="SutonnyMJ" w:cs="SutonnyMJ"/>
+          <w:sz w:val="26"/>
+          <w:szCs w:val="26"/>
+        </w:rPr>
+      </w:pPr>
+      <w:r>
+        <w:rPr>
+          <w:rFonts w:cs="SutonnyMJ" w:ascii="SutonnyMJ" w:hAnsi="SutonnyMJ"/>
+          <w:sz w:val="26"/>
+          <w:szCs w:val="26"/>
+        </w:rPr>
+        <w:t xml:space="preserve">mmxg gnvwe‡k¦i cÖwZ N„Yv cÖvPxbKvj †_‡KB P‡j AvmwQj| A¨vwi÷Uj f‡qW ev k~b¨Zv †_‡K gnvwe‡k¦i m„wói aviYv †g‡b †bbwb| KviY, Zuvi wek¦vm wQj k~b¨Zvi Aw¯ÍZ¡ _vKv Am¤¢e| wKš‘ G‡Z GKwU c¨vivW‡·i D™¢e nq| gnvwe‡k¦i Rb¥ f‡qW †_‡K n‡q bv _vK‡j, R‡b¥i Av‡M wbðqB wKQy GKUv wQj| gnvwe‡k¦i Av‡M `iKvi Av‡iKwU gnvwek¦| A¨vwi÷U‡ji Kv‡Q G auvauvi GKUvB mgvavb: gnvwek¦ wPišÍb| AZx‡Z memgq Gi Aw¯ÍZ¡ wQj| fwel¨‡ZI Pj‡Z _vK‡e †m aviv| </w:t>
+      </w:r>
+    </w:p>
+    <w:p>
+      <w:pPr>
+        <w:pStyle w:val="Normal"/>
+        <w:spacing w:before="0" w:after="200"/>
+        <w:rPr>
+          <w:rFonts w:ascii="SutonnyMJ" w:hAnsi="SutonnyMJ" w:cs="SutonnyMJ"/>
+          <w:sz w:val="26"/>
+          <w:szCs w:val="26"/>
+        </w:rPr>
+      </w:pPr>
+      <w:r>
+        <w:rPr>
+          <w:rFonts w:cs="SutonnyMJ" w:ascii="SutonnyMJ" w:hAnsi="SutonnyMJ"/>
+          <w:sz w:val="26"/>
+          <w:szCs w:val="26"/>
+        </w:rPr>
+        <w:t xml:space="preserve">GKUv mgq G‡m cvðvZ¨ mf¨Zv‡K A¨vwi÷Uj I evB‡e‡ji g‡a¨ GKwU †e‡Q wb‡Z n‡jv| evB‡ej e‡j, mmxg gnvwe‡k¦i Rb¥ n‡q‡Q k~b¨Zv †_‡K| GKmgq gnvwek¦ aŸsm n‡q hv‡e| †m‡gwUK evB‡e‡ji gnvwe‡k¦i aviYv A¨vwi÷U‡ji aviYv‡K we`vq K‡i w`j| Z‡e wPišÍb I AcwieZ©bkxj gnvwe‡k¦i aviYv cy‡ivcywi evwZj nqwb| wesk kZ‡K G‡mI wU‡K wQj aviYvwU| G aviYvB AvBb÷vBb‡K Zuvi wb‡Ri fvl¨g‡Z wb‡Ri Rxe‡bi †miv fyj KvRUvi w`‡K †V‡j †`q| </w:t>
+      </w:r>
+    </w:p>
+    <w:p>
+      <w:pPr>
+        <w:pStyle w:val="Normal"/>
+        <w:spacing w:before="0" w:after="200"/>
+        <w:rPr>
+          <w:rFonts w:ascii="SutonnyMJ" w:hAnsi="SutonnyMJ" w:cs="SutonnyMJ"/>
+          <w:sz w:val="26"/>
+          <w:szCs w:val="26"/>
+        </w:rPr>
+      </w:pPr>
+      <w:r>
+        <w:rPr>
+          <w:rFonts w:cs="SutonnyMJ" w:ascii="SutonnyMJ" w:hAnsi="SutonnyMJ"/>
+          <w:sz w:val="26"/>
+          <w:szCs w:val="26"/>
+        </w:rPr>
+        <w:t xml:space="preserve">AvBb÷vB‡bi g‡b nZ, Zuvi mvwe©K Av‡cw¶KZvq eo GK fyj Av‡Q| ZË¡Uv e‡j, gnvwek¦ GKmgq aŸsm n‡q hv‡e| mvwe©K Av‡cw¶KZvi mgxKi‡Y gnvwek¦ Aw¯’wZkxj| m¤¢vebv Av‡n `ywU| Gi †Kv‡bvwUB myLKi bq| </w:t>
+      </w:r>
+    </w:p>
+    <w:p>
+      <w:pPr>
+        <w:pStyle w:val="Normal"/>
+        <w:spacing w:before="0" w:after="200"/>
+        <w:rPr>
+          <w:rFonts w:ascii="SutonnyMJ" w:hAnsi="SutonnyMJ" w:cs="SutonnyMJ"/>
+          <w:sz w:val="26"/>
+          <w:szCs w:val="26"/>
+        </w:rPr>
+      </w:pPr>
+      <w:r>
+        <w:rPr>
+          <w:rFonts w:cs="SutonnyMJ" w:ascii="SutonnyMJ" w:hAnsi="SutonnyMJ"/>
+          <w:sz w:val="26"/>
+          <w:szCs w:val="26"/>
+        </w:rPr>
+        <w:t xml:space="preserve">GKUv m¤¢vebv n‡jv, gnvwek¦ wbR¯^ gnvK‡l©i Pv‡c ¸wU‡q hv‡e| msKxY© n‡Z n‡Z DËß n‡Z _vK‡e gnvwek¦| R¡‡j R¡‡j D¾¡j wewKiY ˆZwi Ki‡e| aŸsm n‡e me ai‡bi cÖvY I e¯‘i me Dcv`vb cigvYy| g„Zy¨ n‡e Av¸‡bi gva¨‡g| †kl ch©šÍ gnvwek¦ msKxY© n‡q eø¨vK‡nv‡ji g‡Zv k~b¨gvwÎK we›`y‡Z cwiYZ n‡e| DavI n‡q hv‡e wPiZ‡i| </w:t>
+      </w:r>
+    </w:p>
+    <w:p>
+      <w:pPr>
+        <w:pStyle w:val="Normal"/>
+        <w:spacing w:before="0" w:after="200"/>
+        <w:rPr>
+          <w:rFonts w:ascii="SutonnyMJ" w:hAnsi="SutonnyMJ" w:cs="SutonnyMJ"/>
+          <w:sz w:val="26"/>
+          <w:szCs w:val="26"/>
+        </w:rPr>
+      </w:pPr>
+      <w:r>
+        <w:rPr>
+          <w:rFonts w:cs="SutonnyMJ" w:ascii="SutonnyMJ" w:hAnsi="SutonnyMJ"/>
+          <w:sz w:val="26"/>
+          <w:szCs w:val="26"/>
+        </w:rPr>
+        <w:t xml:space="preserve">Ab¨ m¤¢vebvUv AviI wbg©g| gnvwek¦ wPiKvj cÖmvwiZ n‡Z _vK‡e| Qvqvc_iv G‡K Aci †_‡K `~‡i mi‡Z _vK‡e| gnvwe‡k¦i me †ZR¯^x wewµqvi Rb¨ `vqx bv¶wÎK Dcv`vb¸‡jv nvjKv n‡q hv‡e| R¡jvwb dzwi‡q b¶Î wb‡f hv‡e| Qvqvc_ n‡e AÜKvi †_‡K AviI AÜKvi| Avi Zvici kxZj I bxie| b¶‡Îi kxZj I g„Z c`v_© ¶q n‡q hv‡e| †cQ‡b c‡o _vK‡e ïay Svcmv wewKiY| hv ficyi _vK‡e cy‡iv gnvwe‡k¦| gnvwek¦ n‡e ¶xqgvb Av‡jvi GK kxZj my¨c| GUv n‡e GK kxZj g„Zy¨| </w:t>
+      </w:r>
+    </w:p>
+    <w:p>
+      <w:pPr>
+        <w:pStyle w:val="Normal"/>
+        <w:spacing w:before="0" w:after="200"/>
+        <w:rPr>
+          <w:rFonts w:ascii="SutonnyMJ" w:hAnsi="SutonnyMJ" w:cs="SutonnyMJ"/>
+          <w:sz w:val="26"/>
+          <w:szCs w:val="26"/>
+        </w:rPr>
+      </w:pPr>
+      <w:r>
+        <w:rPr>
+          <w:rFonts w:cs="SutonnyMJ" w:ascii="SutonnyMJ" w:hAnsi="SutonnyMJ"/>
+          <w:sz w:val="26"/>
+          <w:szCs w:val="26"/>
+        </w:rPr>
+        <w:t>AvBb÷vB‡bi Kv‡Q G fvebv¸‡jv‡K RNb¨ g‡b nZ| A¨vwi÷U‡ji g‡ZvB wZwb a‡iB wb‡qwQ‡jb gnvwek¦Uv w¯’i, aªæe I wPišÍb| Zuvi mvwe©K Av‡cw¶KZvi mgxKiY¸‡jv‡K "wVK Kivi" GKgvÎ Dcvq n‡jv Avmbœ aŸsm‡K cÖwZnZ Kiv| KvRUv wZwb Ki‡jb mgxKi‡Y GKwU aªæeK ewm‡q w`‡q| gnvRMvwZK aªæeK (</w:t>
+      </w:r>
+      <w:r>
+        <w:rPr>
+          <w:rFonts w:cs="SutonnyMJ" w:ascii="Arial" w:hAnsi="Arial"/>
+          <w:sz w:val="26"/>
+          <w:szCs w:val="26"/>
+        </w:rPr>
+        <w:t>cosmological constant</w:t>
+      </w:r>
+      <w:r>
+        <w:rPr>
+          <w:rFonts w:cs="SutonnyMJ" w:ascii="SutonnyMJ" w:hAnsi="SutonnyMJ"/>
+          <w:sz w:val="26"/>
+          <w:szCs w:val="26"/>
+        </w:rPr>
+        <w:t xml:space="preserve">) bv‡gi G ej KvR K‡i gnvK‡l©i wecix‡Z| G aªæe‡Ki av°v gnvK‡l©i Uvb‡K †VwK‡q †`‡e| ¸wU‡q bv wM‡q gnvwek¦ fvimv‡g¨ _vK‡e| m‡¼vPb ev cÖmviY †Kv‡bvUvB n‡e bv| Ggb GK inm¨RbK e‡ji cÖ¯Íve KivUv GK `ytmvnwmK KvR wQj| wZwb e‡jb, ÒAvwg gnKl© Z‡Ë¡ ... AveviI Ggb GKwU KvR K‡i e‡mwQ, hvi Kvi‡Y Avgv‡K cvMjvMvi‡` ew›` nIqv jvM‡Z cv‡i|" ZeyI gnvwe‡k¦i Avmbœ aŸs‡mi `ywðšÍv †_‡K gyw³ †c‡Z Ggb bvUKxq c`‡¶c †bb wZwb| </w:t>
+      </w:r>
+    </w:p>
+    <w:p>
+      <w:pPr>
+        <w:pStyle w:val="Normal"/>
+        <w:spacing w:before="0" w:after="200"/>
+        <w:rPr>
+          <w:rFonts w:ascii="SutonnyMJ" w:hAnsi="SutonnyMJ" w:cs="SutonnyMJ"/>
+          <w:sz w:val="26"/>
+          <w:szCs w:val="26"/>
+        </w:rPr>
+      </w:pPr>
+      <w:r>
+        <w:rPr>
+          <w:rFonts w:cs="SutonnyMJ" w:ascii="SutonnyMJ" w:hAnsi="SutonnyMJ"/>
+          <w:sz w:val="26"/>
+          <w:szCs w:val="26"/>
+        </w:rPr>
+        <w:t xml:space="preserve">AvBb÷vBb‡K cvMjvMvi‡` †h‡Z nqwb| Gi Av‡M AviI A™¢yZ wRwbm cÖKvk K‡iI wZwb mwVK cÖgvwYZ n‡qwQ‡jb| Z‡e Gevi Avi Zuvi fvM¨ ZZ fvj wQj bv| b¶Îiv wb‡RivB AvBb÷vB‡bi w¯’i I wPišÍb RM‡Zi fvebv‡K ¸uwo‡q †`q| </w:t>
+      </w:r>
+    </w:p>
+    <w:p>
+      <w:pPr>
+        <w:pStyle w:val="Normal"/>
+        <w:spacing w:before="0" w:after="200"/>
+        <w:rPr>
+          <w:rFonts w:ascii="SutonnyMJ" w:hAnsi="SutonnyMJ" w:cs="SutonnyMJ"/>
+          <w:sz w:val="26"/>
+          <w:szCs w:val="26"/>
+        </w:rPr>
+      </w:pPr>
+      <w:r>
+        <w:rPr>
+          <w:rFonts w:cs="SutonnyMJ" w:ascii="SutonnyMJ" w:hAnsi="SutonnyMJ"/>
+          <w:sz w:val="26"/>
+          <w:szCs w:val="26"/>
+        </w:rPr>
+        <w:t>1900 mv‡j AvKvkM½vB (</w:t>
+      </w:r>
+      <w:r>
+        <w:rPr>
+          <w:rFonts w:cs="SutonnyMJ" w:ascii="Arial" w:hAnsi="Arial"/>
+          <w:sz w:val="26"/>
+          <w:szCs w:val="26"/>
+        </w:rPr>
+        <w:t>Milky way galaxy</w:t>
+      </w:r>
+      <w:r>
+        <w:rPr>
+          <w:rFonts w:cs="SutonnyMJ" w:ascii="SutonnyMJ" w:hAnsi="SutonnyMJ"/>
+          <w:sz w:val="26"/>
+          <w:szCs w:val="26"/>
+        </w:rPr>
+        <w:t xml:space="preserve">) wQj gnvwe‡k¦i GKgvÎ cwiwPZ AÂj| b¶‡Îi G a~wjgq PvKwZi evB‡iI †h wKQy _vK‡Z cv‡i †m m¤ú‡K© †R¨vwZwe©Ávbx‡`i †Kv‡bv aviYvB wQj bv| n¨uv, eû `~‡i R¡jR¡j Kiv KzwÂZ †gN Zuviv †`‡L‡Qb| Z‡e †m¸‡jv‡K Qvqvc‡_i †fZ‡ii M¨vm g‡b bv Kivi †Zgb †Kv‡bv KviY wQj bv| 1920-Gi `k‡K mewKQy e`‡j †Mj| Avi Gi †cQb Ae`vb A¨v‡gwiKvb †R¨vwZwe©` GWDBb nve‡ji| </w:t>
+      </w:r>
+    </w:p>
+    <w:p>
+      <w:pPr>
+        <w:pStyle w:val="Normal"/>
+        <w:spacing w:before="0" w:after="200"/>
+        <w:rPr>
+          <w:rFonts w:ascii="SutonnyMJ" w:hAnsi="SutonnyMJ" w:cs="SutonnyMJ"/>
+          <w:sz w:val="26"/>
+          <w:szCs w:val="26"/>
+        </w:rPr>
+      </w:pPr>
+      <w:r>
+        <w:rPr>
+          <w:rFonts w:cs="SutonnyMJ" w:ascii="SutonnyMJ" w:hAnsi="SutonnyMJ"/>
+          <w:sz w:val="26"/>
+          <w:szCs w:val="26"/>
+        </w:rPr>
+        <w:t>nvej wmwdW welg Zviv (</w:t>
+      </w:r>
+      <w:r>
+        <w:rPr>
+          <w:rFonts w:cs="SutonnyMJ" w:ascii="Arial" w:hAnsi="Arial"/>
+          <w:sz w:val="26"/>
+          <w:szCs w:val="26"/>
+        </w:rPr>
+        <w:t>Cepheid variable</w:t>
+      </w:r>
+      <w:r>
+        <w:rPr>
+          <w:rFonts w:cs="SutonnyMJ" w:ascii="SutonnyMJ" w:hAnsi="SutonnyMJ"/>
+          <w:sz w:val="26"/>
+          <w:szCs w:val="26"/>
+        </w:rPr>
+        <w:t>) wb‡q KvR K‡ib| G¸‡jvi gva¨‡gB wZwb eû`~‡ii e¯‘i `~iZ¡ cwigvc K‡ib| G Zviv¸‡jvi we‡kl GKwU ˆewkó¨ Av‡Q| Giv AbywgZ Dcv‡q ¯úw›`Z nq| Pj‡Z _v‡K D¾¡j I Aby¾¡j nIqvi Pµ| G‡`i ¯ú›`‡bi mv‡_ m¤úK© Av‡Q wbM©Z Av‡jvi cwigv‡Yi| G‡`i‡K ZvB e‡j Av`k© evwZ (</w:t>
+      </w:r>
+      <w:r>
+        <w:rPr>
+          <w:rFonts w:cs="SutonnyMJ" w:ascii="Arial" w:hAnsi="Arial"/>
+          <w:sz w:val="26"/>
+          <w:szCs w:val="26"/>
+        </w:rPr>
+        <w:t>standard candle</w:t>
+      </w:r>
+      <w:r>
+        <w:rPr>
+          <w:rFonts w:cs="SutonnyMJ" w:ascii="SutonnyMJ" w:hAnsi="SutonnyMJ"/>
+          <w:sz w:val="26"/>
+          <w:szCs w:val="26"/>
+        </w:rPr>
+        <w:t xml:space="preserve">)| †h e¯‘i D¾¡jZv Avgiv Rvwb| nve‡ji Kv‡Ri g~j Ask wQj G¸‡jvB| G‡`i AvPiY wQj †Uª‡bi †nWjvB‡Ui g‡Zv| </w:t>
+      </w:r>
+    </w:p>
+    <w:p>
+      <w:pPr>
+        <w:pStyle w:val="Normal"/>
+        <w:spacing w:before="0" w:after="200"/>
+        <w:rPr>
+          <w:rFonts w:ascii="SutonnyMJ" w:hAnsi="SutonnyMJ" w:cs="SutonnyMJ"/>
+          <w:sz w:val="26"/>
+          <w:szCs w:val="26"/>
+        </w:rPr>
+      </w:pPr>
+      <w:r>
+        <w:rPr>
+          <w:rFonts w:cs="SutonnyMJ" w:ascii="SutonnyMJ" w:hAnsi="SutonnyMJ"/>
+          <w:sz w:val="26"/>
+          <w:szCs w:val="26"/>
+        </w:rPr>
+        <w:t xml:space="preserve">GwM‡q Avmv †Uª‡bi w`‡K ZvKv‡j †`L‡eb, †nWjvB‡Ui Av‡jv µ‡gB D¾¡j n‡”Q| GLb aiæb †Uª‡bi Av‡jvUv GKUv Av`k© evwZ| Avgiv Rvwb, GUv †_‡K KZUyKz Av‡jv †ei n‡”Q| Zvn‡j KZ `~‡i _vK‡j KZ D¾¡j n‡e ZvI Avgiv ej‡Z cvie| hZ Kv‡Q Avm‡e, ZZ D¾¡j n‡e| GKB hyw³ D‡ëvfv‡eI KvR K‡i| †nWjvBU KZUyKz Av‡jv w`‡”Q Zv Rvb‡j Avgiv Gi AvcvZ D¾¡jZv cwigvc K‡i †mLvb †_‡K †Uª‡bi `~iZ¡ †ei Ki‡Z cvie| </w:t>
+      </w:r>
+    </w:p>
+    <w:p>
+      <w:pPr>
+        <w:pStyle w:val="Normal"/>
+        <w:spacing w:before="0" w:after="200"/>
+        <w:rPr>
+          <w:rFonts w:ascii="SutonnyMJ" w:hAnsi="SutonnyMJ" w:cs="SutonnyMJ"/>
+          <w:sz w:val="26"/>
+          <w:szCs w:val="26"/>
+        </w:rPr>
+      </w:pPr>
+      <w:r>
+        <w:rPr>
+          <w:rFonts w:cs="SutonnyMJ" w:ascii="SutonnyMJ" w:hAnsi="SutonnyMJ"/>
+          <w:sz w:val="26"/>
+          <w:szCs w:val="26"/>
+        </w:rPr>
+        <w:t xml:space="preserve">wmwdW Zviv w`‡q nvej wVK G KvRUvB K‡ib| Zuvi †`Lv †ewkifvM b¶Î wQj `k †_‡K K‡qK nvRvi Av‡jvKel© (light year) ch©šÍ `~‡ii| Z‡e A¨vb‡WªvwgWv bxnvwiKv (ZLb G bvgUvB cÖPwjZ wQj) †`‡L wZwb Pg‡K †M‡jb| KzwÂZ G †g‡Ni †fZi GKwU wmwdW Zviv wgUwgU KiwQj| Av‡jvi cwigvc †_‡K wnmve K‡i †`L‡jb, bxnvwiKvwUi `~iZ¡ 10 jvL Av‡jvKel©| hv Avgv‡`i Qvqvc‡_i †kl mxgvbv †_‡KI `~‡i| A¨vb‡WªvwgWv R¡jR¡‡j M¨v‡mi †Kv‡bv †gN bq| GUv b¶‡ÎiB GK †gN (Qvqvc_)| `~i‡Z¡i Kvi‡Y b¶Î¸‡jv Avjv`v Av‡jvKwe›`y wn‡m‡e aiv †`q bv| †`L‡Z Svcmv jv‡M| Ab¨vb¨ KzwÂZ Qvqvc_ wQj AviI `~‡i| eZ©gv‡b weÁvbx‡`i wek¦vm, gnvwe‡k¦i me©Î Qvqvc_cyÄ w`‡q cwic~Y©| </w:t>
+      </w:r>
+    </w:p>
+    <w:p>
+      <w:pPr>
+        <w:pStyle w:val="Normal"/>
+        <w:spacing w:before="0" w:after="200"/>
+        <w:rPr>
+          <w:rFonts w:ascii="SutonnyMJ" w:hAnsi="SutonnyMJ" w:cs="SutonnyMJ"/>
+          <w:sz w:val="26"/>
+          <w:szCs w:val="26"/>
+        </w:rPr>
+      </w:pPr>
+      <w:r>
+        <w:rPr>
+          <w:rFonts w:cs="SutonnyMJ" w:ascii="SutonnyMJ" w:hAnsi="SutonnyMJ"/>
+          <w:sz w:val="26"/>
+          <w:szCs w:val="26"/>
+        </w:rPr>
+        <w:t xml:space="preserve">nve‡ji G Avwe®‹vi wQj Af~Zc~e©| †`Lv †Mj, Av‡Mi aviYvi †P‡q gnvwek¦ en j¶ ¸Y eo| Z‡e G ch©‡e¶Y AmvaviY n‡jI nvej G Kvi‡Y ¯§iYxq nbwb| nve‡ji wØZxq Avwe®‹vi AvBb÷vB‡bi wPišÍb gnvwek¦‡K †f‡O Pyigvi K‡i †`q| </w:t>
+      </w:r>
+    </w:p>
+    <w:p>
+      <w:pPr>
+        <w:pStyle w:val="Normal"/>
+        <w:spacing w:before="0" w:after="200"/>
+        <w:rPr>
+          <w:rFonts w:ascii="SutonnyMJ" w:hAnsi="SutonnyMJ" w:cs="SutonnyMJ"/>
+          <w:sz w:val="26"/>
+          <w:szCs w:val="26"/>
+        </w:rPr>
+      </w:pPr>
+      <w:r>
+        <w:rPr>
+          <w:rFonts w:cs="SutonnyMJ" w:ascii="SutonnyMJ" w:hAnsi="SutonnyMJ"/>
+          <w:sz w:val="26"/>
+          <w:szCs w:val="26"/>
+        </w:rPr>
+        <w:t xml:space="preserve">wmwdW Zvivi mvnv‡h¨ nvej G‡Ki ci GK Qvqvc‡_i `~iZ¡ †ei Ki‡Z jvM‡jb| Zv‡Z wemg&amp;qKi GK web¨vm Lyu‡R †c‡ZI mgq jvMj bv †ewkw`b| me¸‡jv Qvqvc_ D”P‡e‡M AvKvkM½v †_‡K `~‡i m‡i hv‡”Q2| cÖwZ †m‡K‡Û m‡i hvIqvi †eM K‡qK k gvBj ev ZviI †ewk| Qvqvc_¸‡jv GZ `~‡i †h G‡`i wekvj †eMI mivmwi cwigvc‡hvM¨ bq| </w:t>
+      </w:r>
+    </w:p>
+    <w:p>
+      <w:pPr>
+        <w:pStyle w:val="Normal"/>
+        <w:spacing w:before="0" w:after="200"/>
+        <w:rPr>
+          <w:rFonts w:ascii="SutonnyMJ" w:hAnsi="SutonnyMJ" w:cs="SutonnyMJ"/>
+          <w:sz w:val="26"/>
+          <w:szCs w:val="26"/>
+        </w:rPr>
+      </w:pPr>
+      <w:r>
+        <w:rPr>
+          <w:rFonts w:cs="SutonnyMJ" w:ascii="SutonnyMJ" w:hAnsi="SutonnyMJ"/>
+          <w:sz w:val="26"/>
+          <w:szCs w:val="26"/>
+        </w:rPr>
+        <w:t>Qvqvc‡_i `~iZ¡ gvcvi GKgvÎ c_ Wcjvi cÖfve (</w:t>
+      </w:r>
+      <w:r>
+        <w:rPr>
+          <w:rFonts w:cs="SutonnyMJ" w:ascii="Arial" w:hAnsi="Arial"/>
+          <w:sz w:val="26"/>
+          <w:szCs w:val="26"/>
+        </w:rPr>
+        <w:t>Doppler effect</w:t>
+      </w:r>
+      <w:r>
+        <w:rPr>
+          <w:rFonts w:cs="SutonnyMJ" w:ascii="SutonnyMJ" w:hAnsi="SutonnyMJ"/>
+          <w:sz w:val="26"/>
+          <w:szCs w:val="26"/>
+        </w:rPr>
+        <w:t>)| gnvmo‡Ki cywjk G bxwZ Kv‡R jvwM‡qB Mvwoi MwZ gv‡c| nq‡Zvev †Lqvj K‡i _vK‡e, †ijMvwo Avcvb‡K AwZµg K‡i †M‡j Gi k‡ãi wcP e`‡j hvq| †Uªb Kv‡Q Avmvi mgq Gi wcP †ewk _v‡K| AwZµg K‡i P‡j †M‡j wcP nUvr K‡i A‡bK wbPy n‡q hvq| GUv nIqvi KviY †Uª‡bi MwZi Kvi‡Y mvg‡bi kãZi½ †cQ‡bi Zi‡½i Pv‡c eo n‡q hvq| d‡j K¤úv¼ I wcP †Uvb eo nq| Avi †cQ‡bi Zi½‡K j¤^v K‡i †`q| K¤úv¼ I wcP †Uvb K‡g hvq (wPÎ 56)| GUvB Wcjvi cÖfve| GUv Av‡jvi †¶‡ÎI KvR K‡i| b¶Î c„w_exi w`‡K Avm‡j Av‡jv Pvcv †L‡q ¯^vfvwe‡Ki †P‡q †ewk K¤úv¼ ˆZwi nq| eY©vwji bxj is‡qi w`‡K m‡i hvq Av‡jv| Gi bvg bxjmiY (</w:t>
+      </w:r>
+      <w:r>
+        <w:rPr>
+          <w:rFonts w:cs="SutonnyMJ" w:ascii="Arial" w:hAnsi="Arial"/>
+          <w:sz w:val="26"/>
+          <w:szCs w:val="26"/>
+        </w:rPr>
+        <w:t>blue shift</w:t>
+      </w:r>
+      <w:r>
+        <w:rPr>
+          <w:rFonts w:cs="SutonnyMJ" w:ascii="SutonnyMJ" w:hAnsi="SutonnyMJ"/>
+          <w:sz w:val="26"/>
+          <w:szCs w:val="26"/>
+        </w:rPr>
+        <w:t>)| b¶Î `~‡i m‡i †M‡j N‡U D‡ëvUv| Av‡jv j¤^v n‡q hvq| N‡U †jvwnZmiY (</w:t>
+      </w:r>
+      <w:r>
+        <w:rPr>
+          <w:rFonts w:cs="SutonnyMJ" w:ascii="Arial" w:hAnsi="Arial"/>
+          <w:sz w:val="26"/>
+          <w:szCs w:val="26"/>
+        </w:rPr>
+        <w:t>red shift)</w:t>
+      </w:r>
+      <w:r>
+        <w:rPr>
+          <w:rFonts w:cs="SutonnyMJ" w:ascii="SutonnyMJ" w:hAnsi="SutonnyMJ"/>
+          <w:sz w:val="26"/>
+          <w:szCs w:val="26"/>
+        </w:rPr>
+        <w:t xml:space="preserve">| </w:t>
+      </w:r>
+    </w:p>
+    <w:p>
+      <w:pPr>
+        <w:pStyle w:val="Normal"/>
+        <w:spacing w:before="0" w:after="200"/>
+        <w:rPr>
+          <w:rFonts w:ascii="SutonnyMJ" w:hAnsi="SutonnyMJ" w:cs="SutonnyMJ"/>
+          <w:sz w:val="26"/>
+          <w:szCs w:val="26"/>
+        </w:rPr>
+      </w:pPr>
+      <w:r>
+        <w:rPr>
+          <w:rFonts w:cs="SutonnyMJ" w:ascii="SutonnyMJ" w:hAnsi="SutonnyMJ"/>
+          <w:sz w:val="26"/>
+          <w:szCs w:val="26"/>
+        </w:rPr>
+        <w:t>cywjk Gfv‡eB Mvwoi MwZ eyS‡Z cv‡i| Kvw•LZ Mvwo †_‡K cÖwZdwjZ †eZvi Zi‡½i (</w:t>
+      </w:r>
+      <w:r>
+        <w:rPr>
+          <w:rFonts w:cs="SutonnyMJ" w:ascii="Arial" w:hAnsi="Arial"/>
+          <w:sz w:val="26"/>
+          <w:szCs w:val="26"/>
+        </w:rPr>
+        <w:t>radio wave</w:t>
+      </w:r>
+      <w:r>
+        <w:rPr>
+          <w:rFonts w:cs="SutonnyMJ" w:ascii="SutonnyMJ" w:hAnsi="SutonnyMJ"/>
+          <w:sz w:val="26"/>
+          <w:szCs w:val="26"/>
+        </w:rPr>
+        <w:t>) miY †_‡K wnmveUv Kiv nq| GKBfv‡e b¶‡Îi eY©vjx (</w:t>
+      </w:r>
+      <w:r>
+        <w:rPr>
+          <w:rFonts w:cs="SutonnyMJ" w:ascii="Arial" w:hAnsi="Arial"/>
+          <w:sz w:val="26"/>
+          <w:szCs w:val="26"/>
+        </w:rPr>
+        <w:t>spectrum</w:t>
+      </w:r>
+      <w:r>
+        <w:rPr>
+          <w:rFonts w:cs="SutonnyMJ" w:ascii="SutonnyMJ" w:hAnsi="SutonnyMJ"/>
+          <w:sz w:val="26"/>
+          <w:szCs w:val="26"/>
+        </w:rPr>
+        <w:t xml:space="preserve">) †`‡L †evSv b¶Î KZ †Rv‡i Pj‡Q| Avgv‡`i w`‡K Avm‡Q, bvwK `~‡i P‡j hv‡”Q| </w:t>
+      </w:r>
+    </w:p>
+    <w:p>
+      <w:pPr>
+        <w:pStyle w:val="Normal"/>
+        <w:spacing w:before="0" w:after="200"/>
+        <w:rPr>
+          <w:rFonts w:ascii="SutonnyMJ" w:hAnsi="SutonnyMJ" w:cs="SutonnyMJ"/>
+          <w:sz w:val="26"/>
+          <w:szCs w:val="26"/>
+        </w:rPr>
+      </w:pPr>
+      <w:r>
+        <w:rPr>
+          <w:rFonts w:cs="SutonnyMJ" w:ascii="SutonnyMJ" w:hAnsi="SutonnyMJ"/>
+          <w:sz w:val="26"/>
+          <w:szCs w:val="26"/>
+        </w:rPr>
+        <w:t xml:space="preserve">nvej `~i‡Z¡i DcvË‡K Wcjvi MwZi Dcv‡Ëi mv‡_ wgwj‡q †`L‡jb| djvdj †`‡L nZevK n‡q †M‡jb| mew`‡Ki Qvqvc_ Avgv‡`i KvQ †_‡K ïay `~‡iB mi‡Q bv, †ewk `~‡ii Qvqvc_ †ewk `ªæZ m‡i hv‡”Q| </w:t>
+      </w:r>
+    </w:p>
+    <w:p>
+      <w:pPr>
+        <w:pStyle w:val="Normal"/>
+        <w:spacing w:before="0" w:after="200"/>
+        <w:jc w:val="center"/>
+        <w:rPr>
+          <w:rFonts w:ascii="SutonnyMJ" w:hAnsi="SutonnyMJ" w:cs="SutonnyMJ"/>
+          <w:sz w:val="26"/>
+          <w:szCs w:val="26"/>
+        </w:rPr>
+      </w:pPr>
+      <w:r>
+        <w:rPr>
+          <w:rFonts w:cs="SutonnyMJ" w:ascii="SutonnyMJ" w:hAnsi="SutonnyMJ"/>
+          <w:sz w:val="26"/>
+          <w:szCs w:val="26"/>
+        </w:rPr>
+        <w:t xml:space="preserve">wPÎ 56: Wcjvi cÖfve </w:t>
+      </w:r>
+    </w:p>
+    <w:p>
+      <w:pPr>
+        <w:pStyle w:val="Normal"/>
+        <w:spacing w:before="0" w:after="200"/>
+        <w:rPr>
+          <w:rFonts w:ascii="SutonnyMJ" w:hAnsi="SutonnyMJ" w:cs="SutonnyMJ"/>
+          <w:sz w:val="26"/>
+          <w:szCs w:val="26"/>
+        </w:rPr>
+      </w:pPr>
+      <w:r>
+        <w:rPr>
+          <w:rFonts w:cs="SutonnyMJ" w:ascii="SutonnyMJ" w:hAnsi="SutonnyMJ"/>
+          <w:sz w:val="26"/>
+          <w:szCs w:val="26"/>
+        </w:rPr>
+        <w:t>GUv Kxfv‡e m¤¢e? aiæb, GKwU †ejy‡b GKB AvKv‡ii A‡bK¸‡jv WU Av‡Q| G WU¸‡jv Qvqvc‡_i mv‡_ Zyjbxq| Avi †ejyb wb‡R n‡jv ¯’vb-Kv‡ji KvVv‡gv| †ejyb eo n‡j WU¸‡jv G‡K Aci †_‡K `~‡i mi‡Z ïiæ K‡i| †h‡Kv‡bv WU †_‡K †`L‡jB Ab¨ WU¸‡jv‡K Qy‡U †h‡Z †`Lv hv‡e| `~‡ii WU¸‡jv Kv‡Qi W‡Ui †P‡q `ªæZ MwZ‡Z m‡i hv‡”Q (wPÎ 57)| gnvwek¦‡KI †`‡L †ejy‡bi g‡Zv cÖmvwiZ nw”Qj e‡j g‡b nw”Qj| (</w:t>
+      </w:r>
+      <w:r>
+        <w:rPr>
+          <w:rFonts w:eastAsia="Calibri" w:cs="SutonnyMJ" w:ascii="SutonnyMJ" w:hAnsi="SutonnyMJ" w:eastAsiaTheme="minorHAnsi"/>
+          <w:color w:val="auto"/>
+          <w:kern w:val="0"/>
+          <w:sz w:val="26"/>
+          <w:szCs w:val="26"/>
+          <w:lang w:val="en-US" w:eastAsia="en-US" w:bidi="ar-SA"/>
+        </w:rPr>
         <w:t>†</w:t>
       </w:r>
       <w:r>
@@ -32012,9 +32078,40 @@
       </w:pPr>
       <w:r>
         <w:rPr>
-          <w:rFonts w:cs="SutonnyMJ" w:ascii="SutonnyMJ" w:hAnsi="SutonnyMJ"/>
+          <w:rFonts w:eastAsia="Calibri" w:cs="SutonnyMJ" w:ascii="SutonnyMJ" w:hAnsi="SutonnyMJ" w:eastAsiaTheme="minorHAnsi"/>
+          <w:color w:val="auto"/>
+          <w:kern w:val="0"/>
           <w:sz w:val="30"/>
           <w:szCs w:val="26"/>
+          <w:lang w:val="en-US" w:eastAsia="en-US" w:bidi="ar-SA"/>
+        </w:rPr>
+        <w:t>†</w:t>
+      </w:r>
+      <w:r>
+        <w:rPr>
+          <w:rFonts w:cs="SutonnyMJ" w:ascii="SutonnyMJ" w:hAnsi="SutonnyMJ"/>
+          <w:sz w:val="30"/>
+          <w:szCs w:val="26"/>
+        </w:rPr>
+        <w:t>kl mgq</w:t>
+      </w:r>
+    </w:p>
+    <w:p>
+      <w:pPr>
+        <w:pStyle w:val="Normal"/>
+        <w:spacing w:before="0" w:after="200"/>
+        <w:jc w:val="center"/>
+        <w:rPr>
+          <w:rFonts w:ascii="SutonnyMJ" w:hAnsi="SutonnyMJ" w:cs="SutonnyMJ"/>
+          <w:sz w:val="30"/>
+          <w:szCs w:val="26"/>
+        </w:rPr>
+      </w:pPr>
+      <w:r>
+        <w:rPr>
+          <w:rFonts w:cs="SutonnyMJ" w:ascii="SutonnyMJ" w:hAnsi="SutonnyMJ"/>
+          <w:sz w:val="30"/>
+          <w:szCs w:val="26"/>
         </w:rPr>
         <w:t xml:space="preserve">k~‡b¨i P~ovšÍ weRq  </w:t>
       </w:r>
@@ -32036,33 +32133,6 @@
           <w:sz w:val="30"/>
           <w:szCs w:val="26"/>
         </w:rPr>
-        <w:t>‡</w:t>
-      </w:r>
-      <w:r>
-        <w:rPr>
-          <w:rFonts w:cs="SutonnyMJ" w:ascii="SutonnyMJ" w:hAnsi="SutonnyMJ"/>
-          <w:sz w:val="30"/>
-          <w:szCs w:val="26"/>
-        </w:rPr>
-        <w:t>kl mgq</w:t>
-      </w:r>
-    </w:p>
-    <w:p>
-      <w:pPr>
-        <w:pStyle w:val="Normal"/>
-        <w:spacing w:before="0" w:after="200"/>
-        <w:rPr>
-          <w:rFonts w:ascii="SutonnyMJ" w:hAnsi="SutonnyMJ" w:cs="SutonnyMJ"/>
-          <w:sz w:val="26"/>
-          <w:szCs w:val="26"/>
-        </w:rPr>
-      </w:pPr>
-      <w:r>
-        <w:rPr>
-          <w:rFonts w:cs="SutonnyMJ" w:ascii="SutonnyMJ" w:hAnsi="SutonnyMJ"/>
-          <w:sz w:val="26"/>
-          <w:szCs w:val="26"/>
-        </w:rPr>
       </w:r>
     </w:p>
     <w:p>
@@ -32072,9 +32142,6 @@
         <w:jc w:val="center"/>
         <w:rPr>
           <w:rFonts w:ascii="SutonnyMJ" w:hAnsi="SutonnyMJ" w:cs="SutonnyMJ"/>
-          <w:i/>
-          <w:i/>
-          <w:iCs/>
           <w:sz w:val="26"/>
           <w:szCs w:val="26"/>
         </w:rPr>

</xml_diff>

<commit_message>
Add zero web banner
</commit_message>
<xml_diff>
--- a/books/zero/Zero Bijoy.docx
+++ b/books/zero/Zero Bijoy.docx
@@ -2341,11 +2341,14 @@
       </w:pPr>
       <w:r>
         <w:rPr>
-          <w:rFonts w:cs="SutonnyMJ" w:ascii="SutonnyMJ" w:hAnsi="SutonnyMJ"/>
-          <w:sz w:val="26"/>
-          <w:szCs w:val="26"/>
-        </w:rPr>
-        <w:t>‡</w:t>
+          <w:rFonts w:eastAsia="Calibri" w:cs="SutonnyMJ" w:ascii="SutonnyMJ" w:hAnsi="SutonnyMJ" w:eastAsiaTheme="minorHAnsi"/>
+          <w:color w:val="auto"/>
+          <w:kern w:val="0"/>
+          <w:sz w:val="26"/>
+          <w:szCs w:val="26"/>
+          <w:lang w:val="en-US" w:eastAsia="en-US" w:bidi="ar-SA"/>
+        </w:rPr>
+        <w:t>†</w:t>
       </w:r>
       <w:r>
         <w:rPr>

</xml_diff>